<commit_message>
update CV 	modified:   Public/CV_Yao.docx 	modified:   Public/CV_Yao.pdf
</commit_message>
<xml_diff>
--- a/Public/CV_Yao.docx
+++ b/Public/CV_Yao.docx
@@ -13,7 +13,13 @@
         <w:rPr>
           <w:rFonts w:ascii="Garamond" w:hAnsi="Garamond"/>
         </w:rPr>
-        <w:t xml:space="preserve">September </w:t>
+        <w:t>October</w:t>
+      </w:r>
+      <w:r>
+        <w:rPr>
+          <w:rFonts w:ascii="Garamond" w:hAnsi="Garamond"/>
+        </w:rPr>
+        <w:t xml:space="preserve"> </w:t>
       </w:r>
       <w:r>
         <w:rPr>
@@ -725,19 +731,11 @@
           <w:rFonts w:ascii="Garamond" w:hAnsi="Garamond"/>
         </w:rPr>
       </w:pPr>
-      <w:proofErr w:type="spellStart"/>
-      <w:r>
-        <w:rPr>
-          <w:rFonts w:ascii="Garamond" w:hAnsi="Garamond"/>
-        </w:rPr>
-        <w:t>C.Phil</w:t>
-      </w:r>
-      <w:proofErr w:type="spellEnd"/>
-      <w:r>
-        <w:rPr>
-          <w:rFonts w:ascii="Garamond" w:hAnsi="Garamond"/>
-        </w:rPr>
-        <w:t>.</w:t>
+      <w:r>
+        <w:rPr>
+          <w:rFonts w:ascii="Garamond" w:hAnsi="Garamond"/>
+        </w:rPr>
+        <w:t>C.Phil.</w:t>
       </w:r>
       <w:r>
         <w:rPr>
@@ -1023,21 +1021,7 @@
         <w:rPr>
           <w:rFonts w:ascii="Garamond" w:hAnsi="Garamond"/>
         </w:rPr>
-        <w:t xml:space="preserve">Seiler, Stephan, Song Yao, and </w:t>
-      </w:r>
-      <w:proofErr w:type="spellStart"/>
-      <w:r>
-        <w:rPr>
-          <w:rFonts w:ascii="Garamond" w:hAnsi="Garamond"/>
-        </w:rPr>
-        <w:t>Wenbo</w:t>
-      </w:r>
-      <w:proofErr w:type="spellEnd"/>
-      <w:r>
-        <w:rPr>
-          <w:rFonts w:ascii="Garamond" w:hAnsi="Garamond"/>
-        </w:rPr>
-        <w:t xml:space="preserve"> Wang</w:t>
+        <w:t>Seiler, Stephan, Song Yao, and Wenbo Wang</w:t>
       </w:r>
       <w:r>
         <w:rPr>
@@ -1190,21 +1174,7 @@
         <w:rPr>
           <w:rFonts w:ascii="Garamond" w:hAnsi="Garamond"/>
         </w:rPr>
-        <w:t xml:space="preserve">Runner-up, Dick </w:t>
-      </w:r>
-      <w:proofErr w:type="spellStart"/>
-      <w:r>
-        <w:rPr>
-          <w:rFonts w:ascii="Garamond" w:hAnsi="Garamond"/>
-        </w:rPr>
-        <w:t>Wittink</w:t>
-      </w:r>
-      <w:proofErr w:type="spellEnd"/>
-      <w:r>
-        <w:rPr>
-          <w:rFonts w:ascii="Garamond" w:hAnsi="Garamond"/>
-        </w:rPr>
-        <w:t xml:space="preserve"> Prize 2018</w:t>
+        <w:t>Runner-up, Dick Wittink Prize 2018</w:t>
       </w:r>
     </w:p>
     <w:p>
@@ -1227,33 +1197,11 @@
         </w:rPr>
         <w:t xml:space="preserve">Yao, Song, </w:t>
       </w:r>
-      <w:proofErr w:type="spellStart"/>
-      <w:r>
-        <w:rPr>
-          <w:rFonts w:ascii="Garamond" w:hAnsi="Garamond"/>
-        </w:rPr>
-        <w:t>Wenbo</w:t>
-      </w:r>
-      <w:proofErr w:type="spellEnd"/>
-      <w:r>
-        <w:rPr>
-          <w:rFonts w:ascii="Garamond" w:hAnsi="Garamond"/>
-        </w:rPr>
-        <w:t xml:space="preserve"> Wang, and </w:t>
-      </w:r>
-      <w:proofErr w:type="spellStart"/>
-      <w:r>
-        <w:rPr>
-          <w:rFonts w:ascii="Garamond" w:hAnsi="Garamond"/>
-        </w:rPr>
-        <w:t>Yuxin</w:t>
-      </w:r>
-      <w:proofErr w:type="spellEnd"/>
-      <w:r>
-        <w:rPr>
-          <w:rFonts w:ascii="Garamond" w:hAnsi="Garamond"/>
-        </w:rPr>
-        <w:t xml:space="preserve"> Chen (2017</w:t>
+      <w:r>
+        <w:rPr>
+          <w:rFonts w:ascii="Garamond" w:hAnsi="Garamond"/>
+        </w:rPr>
+        <w:t>Wenbo Wang, and Yuxin Chen (2017</w:t>
       </w:r>
       <w:r>
         <w:rPr>
@@ -1366,21 +1314,7 @@
         <w:rPr>
           <w:rFonts w:ascii="Garamond" w:hAnsi="Garamond"/>
         </w:rPr>
-        <w:t xml:space="preserve">Chen, </w:t>
-      </w:r>
-      <w:proofErr w:type="spellStart"/>
-      <w:r>
-        <w:rPr>
-          <w:rFonts w:ascii="Garamond" w:hAnsi="Garamond"/>
-        </w:rPr>
-        <w:t>Yuxin</w:t>
-      </w:r>
-      <w:proofErr w:type="spellEnd"/>
-      <w:r>
-        <w:rPr>
-          <w:rFonts w:ascii="Garamond" w:hAnsi="Garamond"/>
-        </w:rPr>
-        <w:t xml:space="preserve"> and Song Yao</w:t>
+        <w:t>Chen, Yuxin and Song Yao</w:t>
       </w:r>
       <w:r>
         <w:rPr>
@@ -1501,112 +1435,62 @@
         </w:rPr>
         <w:t xml:space="preserve">Anja Lambrecht, </w:t>
       </w:r>
-      <w:proofErr w:type="spellStart"/>
-      <w:r>
-        <w:rPr>
-          <w:rFonts w:ascii="Garamond" w:hAnsi="Garamond"/>
-        </w:rPr>
-        <w:t>Avi</w:t>
-      </w:r>
-      <w:proofErr w:type="spellEnd"/>
-      <w:r>
-        <w:rPr>
-          <w:rFonts w:ascii="Garamond" w:hAnsi="Garamond"/>
-        </w:rPr>
-        <w:t xml:space="preserve"> Goldfarb, Ale</w:t>
-      </w:r>
-      <w:r>
-        <w:rPr>
-          <w:rFonts w:ascii="Garamond" w:hAnsi="Garamond"/>
-        </w:rPr>
-        <w:t xml:space="preserve">ssandro Bonatti, </w:t>
-      </w:r>
-      <w:proofErr w:type="spellStart"/>
-      <w:r>
-        <w:rPr>
-          <w:rFonts w:ascii="Garamond" w:hAnsi="Garamond"/>
-        </w:rPr>
-        <w:t>Anindya</w:t>
-      </w:r>
-      <w:proofErr w:type="spellEnd"/>
-      <w:r>
-        <w:rPr>
-          <w:rFonts w:ascii="Garamond" w:hAnsi="Garamond"/>
+      <w:r>
+        <w:rPr>
+          <w:rFonts w:ascii="Garamond" w:hAnsi="Garamond"/>
+        </w:rPr>
+        <w:t>Avi Goldfarb, Ale</w:t>
+      </w:r>
+      <w:r>
+        <w:rPr>
+          <w:rFonts w:ascii="Garamond" w:hAnsi="Garamond"/>
+        </w:rPr>
+        <w:t xml:space="preserve">ssandro Bonatti, Anindya Ghose, </w:t>
+      </w:r>
+      <w:r>
+        <w:rPr>
+          <w:rFonts w:ascii="Garamond" w:hAnsi="Garamond"/>
+        </w:rPr>
+        <w:t>Dan Goldstein, Randall Lewis, Anita Rao, Navdeep Sahni, Song Yao</w:t>
+      </w:r>
+      <w:r>
+        <w:rPr>
+          <w:rFonts w:ascii="Garamond" w:hAnsi="Garamond"/>
+        </w:rPr>
+        <w:t xml:space="preserve"> (2014), “</w:t>
+      </w:r>
+      <w:r>
+        <w:rPr>
+          <w:rFonts w:ascii="Garamond" w:hAnsi="Garamond"/>
+        </w:rPr>
+        <w:t>How Do Firms Make Money Online?</w:t>
+      </w:r>
+      <w:r>
+        <w:rPr>
+          <w:rFonts w:ascii="Garamond" w:hAnsi="Garamond"/>
+        </w:rPr>
+        <w:t xml:space="preserve">” </w:t>
+      </w:r>
+      <w:r>
+        <w:rPr>
+          <w:rFonts w:ascii="Garamond" w:hAnsi="Garamond"/>
+          <w:i/>
+        </w:rPr>
+        <w:t>Marketing Letters</w:t>
+      </w:r>
+      <w:r>
+        <w:rPr>
+          <w:rFonts w:ascii="Garamond" w:hAnsi="Garamond"/>
+        </w:rPr>
+        <w:t>,</w:t>
+      </w:r>
+      <w:r>
+        <w:rPr>
+          <w:rFonts w:ascii="Garamond" w:hAnsi="Garamond"/>
+          <w:i/>
         </w:rPr>
         <w:t xml:space="preserve"> </w:t>
       </w:r>
-      <w:proofErr w:type="spellStart"/>
-      <w:r>
-        <w:rPr>
-          <w:rFonts w:ascii="Garamond" w:hAnsi="Garamond"/>
-        </w:rPr>
-        <w:t>Ghose</w:t>
-      </w:r>
-      <w:proofErr w:type="spellEnd"/>
-      <w:r>
-        <w:rPr>
-          <w:rFonts w:ascii="Garamond" w:hAnsi="Garamond"/>
-        </w:rPr>
-        <w:t xml:space="preserve">, </w:t>
-      </w:r>
-      <w:r>
-        <w:rPr>
-          <w:rFonts w:ascii="Garamond" w:hAnsi="Garamond"/>
-        </w:rPr>
-        <w:t xml:space="preserve">Dan Goldstein, Randall Lewis, Anita Rao, Navdeep </w:t>
-      </w:r>
-      <w:proofErr w:type="spellStart"/>
-      <w:r>
-        <w:rPr>
-          <w:rFonts w:ascii="Garamond" w:hAnsi="Garamond"/>
-        </w:rPr>
-        <w:t>Sahni</w:t>
-      </w:r>
-      <w:proofErr w:type="spellEnd"/>
-      <w:r>
-        <w:rPr>
-          <w:rFonts w:ascii="Garamond" w:hAnsi="Garamond"/>
-        </w:rPr>
-        <w:t>, Song Yao</w:t>
-      </w:r>
-      <w:r>
-        <w:rPr>
-          <w:rFonts w:ascii="Garamond" w:hAnsi="Garamond"/>
-        </w:rPr>
-        <w:t xml:space="preserve"> (2014), “</w:t>
-      </w:r>
-      <w:r>
-        <w:rPr>
-          <w:rFonts w:ascii="Garamond" w:hAnsi="Garamond"/>
-        </w:rPr>
-        <w:t>How Do Firms Make Money Online?</w:t>
-      </w:r>
-      <w:r>
-        <w:rPr>
-          <w:rFonts w:ascii="Garamond" w:hAnsi="Garamond"/>
-        </w:rPr>
-        <w:t xml:space="preserve">” </w:t>
-      </w:r>
-      <w:r>
-        <w:rPr>
-          <w:rFonts w:ascii="Garamond" w:hAnsi="Garamond"/>
-          <w:i/>
-        </w:rPr>
-        <w:t>Marketing Letters</w:t>
-      </w:r>
-      <w:r>
-        <w:rPr>
-          <w:rFonts w:ascii="Garamond" w:hAnsi="Garamond"/>
-        </w:rPr>
-        <w:t>,</w:t>
-      </w:r>
-      <w:r>
-        <w:rPr>
-          <w:rFonts w:ascii="Garamond" w:hAnsi="Garamond"/>
-          <w:i/>
-        </w:rPr>
-        <w:t xml:space="preserve"> </w:t>
-      </w:r>
       <w:r>
         <w:rPr>
           <w:rFonts w:ascii="Garamond" w:hAnsi="Garamond"/>
@@ -1645,55 +1529,13 @@
           <w:rFonts w:ascii="Garamond" w:hAnsi="Garamond"/>
         </w:rPr>
         <w:lastRenderedPageBreak/>
-        <w:t xml:space="preserve">Yao, Song, Carl F. </w:t>
-      </w:r>
-      <w:proofErr w:type="spellStart"/>
-      <w:r>
-        <w:rPr>
-          <w:rFonts w:ascii="Garamond" w:hAnsi="Garamond"/>
-        </w:rPr>
-        <w:t>Mela</w:t>
-      </w:r>
-      <w:proofErr w:type="spellEnd"/>
-      <w:r>
-        <w:rPr>
-          <w:rFonts w:ascii="Garamond" w:hAnsi="Garamond"/>
-        </w:rPr>
-        <w:t xml:space="preserve">, </w:t>
-      </w:r>
-      <w:proofErr w:type="spellStart"/>
-      <w:r>
-        <w:rPr>
-          <w:rFonts w:ascii="Garamond" w:hAnsi="Garamond"/>
-        </w:rPr>
-        <w:t>Jeongwen</w:t>
-      </w:r>
-      <w:proofErr w:type="spellEnd"/>
-      <w:r>
-        <w:rPr>
-          <w:rFonts w:ascii="Garamond" w:hAnsi="Garamond"/>
-        </w:rPr>
-        <w:t xml:space="preserve"> Chiang, </w:t>
-      </w:r>
-      <w:r>
-        <w:rPr>
-          <w:rFonts w:ascii="Garamond" w:hAnsi="Garamond"/>
-        </w:rPr>
-        <w:t xml:space="preserve">and </w:t>
-      </w:r>
-      <w:proofErr w:type="spellStart"/>
-      <w:r>
-        <w:rPr>
-          <w:rFonts w:ascii="Garamond" w:hAnsi="Garamond"/>
-        </w:rPr>
-        <w:t>Yuxin</w:t>
-      </w:r>
-      <w:proofErr w:type="spellEnd"/>
-      <w:r>
-        <w:rPr>
-          <w:rFonts w:ascii="Garamond" w:hAnsi="Garamond"/>
-        </w:rPr>
-        <w:t xml:space="preserve"> Chen (2012), </w:t>
+        <w:t xml:space="preserve">Yao, Song, Carl F. Mela, Jeongwen Chiang, </w:t>
+      </w:r>
+      <w:r>
+        <w:rPr>
+          <w:rFonts w:ascii="Garamond" w:hAnsi="Garamond"/>
+        </w:rPr>
+        <w:t xml:space="preserve">and Yuxin Chen (2012), </w:t>
       </w:r>
       <w:r>
         <w:rPr>
@@ -1844,21 +1686,7 @@
         <w:rPr>
           <w:rFonts w:ascii="Garamond" w:hAnsi="Garamond"/>
         </w:rPr>
-        <w:t xml:space="preserve">Yao, Song and Carl F. </w:t>
-      </w:r>
-      <w:proofErr w:type="spellStart"/>
-      <w:r>
-        <w:rPr>
-          <w:rFonts w:ascii="Garamond" w:hAnsi="Garamond"/>
-        </w:rPr>
-        <w:t>Mela</w:t>
-      </w:r>
-      <w:proofErr w:type="spellEnd"/>
-      <w:r>
-        <w:rPr>
-          <w:rFonts w:ascii="Garamond" w:hAnsi="Garamond"/>
-        </w:rPr>
-        <w:t xml:space="preserve"> (2011), “</w:t>
+        <w:t>Yao, Song and Carl F. Mela (2011), “</w:t>
       </w:r>
       <w:r>
         <w:rPr>
@@ -1997,21 +1825,7 @@
         <w:rPr>
           <w:rFonts w:ascii="Garamond" w:hAnsi="Garamond"/>
         </w:rPr>
-        <w:t xml:space="preserve">Yao, Song and Carl F. </w:t>
-      </w:r>
-      <w:proofErr w:type="spellStart"/>
-      <w:r>
-        <w:rPr>
-          <w:rFonts w:ascii="Garamond" w:hAnsi="Garamond"/>
-        </w:rPr>
-        <w:t>Mela</w:t>
-      </w:r>
-      <w:proofErr w:type="spellEnd"/>
-      <w:r>
-        <w:rPr>
-          <w:rFonts w:ascii="Garamond" w:hAnsi="Garamond"/>
-        </w:rPr>
-        <w:t xml:space="preserve"> (2009), “</w:t>
+        <w:t>Yao, Song and Carl F. Mela (2009), “</w:t>
       </w:r>
       <w:r>
         <w:rPr>
@@ -2105,21 +1919,7 @@
         <w:rPr>
           <w:rFonts w:ascii="Garamond" w:hAnsi="Garamond"/>
         </w:rPr>
-        <w:t xml:space="preserve">Yao, Song and Carl F. </w:t>
-      </w:r>
-      <w:proofErr w:type="spellStart"/>
-      <w:r>
-        <w:rPr>
-          <w:rFonts w:ascii="Garamond" w:hAnsi="Garamond"/>
-        </w:rPr>
-        <w:t>Mela</w:t>
-      </w:r>
-      <w:proofErr w:type="spellEnd"/>
-      <w:r>
-        <w:rPr>
-          <w:rFonts w:ascii="Garamond" w:hAnsi="Garamond"/>
-        </w:rPr>
-        <w:t xml:space="preserve"> (2008), “</w:t>
+        <w:t>Yao, Song and Carl F. Mela (2008), “</w:t>
       </w:r>
       <w:r>
         <w:rPr>
@@ -2296,21 +2096,7 @@
         <w:rPr>
           <w:rFonts w:ascii="Garamond" w:hAnsi="Garamond"/>
         </w:rPr>
-        <w:t xml:space="preserve">Georgios </w:t>
-      </w:r>
-      <w:proofErr w:type="spellStart"/>
-      <w:r>
-        <w:rPr>
-          <w:rFonts w:ascii="Garamond" w:hAnsi="Garamond"/>
-        </w:rPr>
-        <w:t>Zervas</w:t>
-      </w:r>
-      <w:proofErr w:type="spellEnd"/>
-      <w:r>
-        <w:rPr>
-          <w:rFonts w:ascii="Garamond" w:hAnsi="Garamond"/>
-        </w:rPr>
-        <w:t xml:space="preserve"> </w:t>
+        <w:t xml:space="preserve">Georgios Zervas </w:t>
       </w:r>
       <w:r>
         <w:rPr>
@@ -2415,28 +2201,175 @@
           <w:rFonts w:ascii="Garamond" w:hAnsi="Garamond"/>
         </w:rPr>
       </w:pPr>
-      <w:proofErr w:type="spellStart"/>
-      <w:r>
-        <w:rPr>
-          <w:rFonts w:ascii="Garamond" w:hAnsi="Garamond"/>
-        </w:rPr>
-        <w:t>Yoo</w:t>
-      </w:r>
-      <w:proofErr w:type="spellEnd"/>
+      <w:r>
+        <w:rPr>
+          <w:rFonts w:ascii="Garamond" w:hAnsi="Garamond"/>
+        </w:rPr>
+        <w:t>Yoo, Hyesung</w:t>
+      </w:r>
       <w:r>
         <w:rPr>
           <w:rFonts w:ascii="Garamond" w:hAnsi="Garamond"/>
         </w:rPr>
         <w:t xml:space="preserve">, </w:t>
       </w:r>
-      <w:proofErr w:type="spellStart"/>
-      <w:r>
-        <w:rPr>
-          <w:rFonts w:ascii="Garamond" w:hAnsi="Garamond"/>
-        </w:rPr>
-        <w:t>Hyesung</w:t>
-      </w:r>
-      <w:proofErr w:type="spellEnd"/>
+      <w:r>
+        <w:rPr>
+          <w:rFonts w:ascii="Garamond" w:hAnsi="Garamond"/>
+        </w:rPr>
+        <w:t>Maria Ana Vitorino</w:t>
+      </w:r>
+      <w:r>
+        <w:rPr>
+          <w:rFonts w:ascii="Garamond" w:hAnsi="Garamond"/>
+        </w:rPr>
+        <w:t>, and Song Yao, “Hospital Competition and Quality Under Regulated Prices: Evidence from the Entry of High-Speed Train in South Korea”</w:t>
+      </w:r>
+      <w:r>
+        <w:rPr>
+          <w:rFonts w:ascii="Garamond" w:hAnsi="Garamond"/>
+        </w:rPr>
+        <w:t>.</w:t>
+      </w:r>
+    </w:p>
+    <w:p>
+      <w:pPr>
+        <w:tabs>
+          <w:tab w:val="left" w:pos="360"/>
+          <w:tab w:val="right" w:pos="8640"/>
+        </w:tabs>
+        <w:ind w:left="360"/>
+        <w:rPr>
+          <w:rFonts w:ascii="Garamond" w:hAnsi="Garamond"/>
+          <w:b/>
+        </w:rPr>
+      </w:pPr>
+    </w:p>
+    <w:p>
+      <w:pPr>
+        <w:tabs>
+          <w:tab w:val="left" w:pos="360"/>
+          <w:tab w:val="left" w:pos="720"/>
+          <w:tab w:val="right" w:pos="8640"/>
+        </w:tabs>
+        <w:jc w:val="both"/>
+        <w:rPr>
+          <w:rFonts w:ascii="Garamond" w:hAnsi="Garamond"/>
+        </w:rPr>
+      </w:pPr>
+      <w:r>
+        <w:rPr>
+          <w:rFonts w:ascii="Garamond" w:hAnsi="Garamond"/>
+        </w:rPr>
+        <w:tab/>
+      </w:r>
+      <w:r>
+        <w:rPr>
+          <w:rFonts w:ascii="Garamond" w:hAnsi="Garamond"/>
+        </w:rPr>
+        <w:t>Work in progress</w:t>
+      </w:r>
+    </w:p>
+    <w:p>
+      <w:pPr>
+        <w:numPr>
+          <w:ilvl w:val="0"/>
+          <w:numId w:val="8"/>
+        </w:numPr>
+        <w:tabs>
+          <w:tab w:val="left" w:pos="360"/>
+          <w:tab w:val="right" w:pos="8640"/>
+        </w:tabs>
+        <w:rPr>
+          <w:rFonts w:ascii="Garamond" w:hAnsi="Garamond"/>
+        </w:rPr>
+      </w:pPr>
+      <w:r>
+        <w:rPr>
+          <w:rFonts w:ascii="Garamond" w:hAnsi="Garamond"/>
+        </w:rPr>
+        <w:t>Daljord</w:t>
+      </w:r>
+      <w:r>
+        <w:rPr>
+          <w:rFonts w:ascii="Garamond" w:hAnsi="Garamond"/>
+        </w:rPr>
+        <w:t xml:space="preserve">, Øystein, Song Yao, Carl F. Mela, and </w:t>
+      </w:r>
+      <w:r>
+        <w:rPr>
+          <w:rFonts w:ascii="Garamond" w:hAnsi="Garamond"/>
+        </w:rPr>
+        <w:t>Jim Sprigg</w:t>
+      </w:r>
+      <w:r>
+        <w:rPr>
+          <w:rFonts w:ascii="Garamond" w:hAnsi="Garamond"/>
+        </w:rPr>
+        <w:t xml:space="preserve">, “Goal Gradient and </w:t>
+      </w:r>
+      <w:r>
+        <w:rPr>
+          <w:rFonts w:ascii="Garamond" w:hAnsi="Garamond"/>
+        </w:rPr>
+        <w:t>Time Discounting</w:t>
+      </w:r>
+      <w:bookmarkStart w:id="0" w:name="_GoBack"/>
+      <w:bookmarkEnd w:id="0"/>
+      <w:r>
+        <w:rPr>
+          <w:rFonts w:ascii="Garamond" w:hAnsi="Garamond"/>
+        </w:rPr>
+        <w:t>”.</w:t>
+      </w:r>
+    </w:p>
+    <w:p>
+      <w:pPr>
+        <w:numPr>
+          <w:ilvl w:val="0"/>
+          <w:numId w:val="8"/>
+        </w:numPr>
+        <w:tabs>
+          <w:tab w:val="left" w:pos="360"/>
+          <w:tab w:val="right" w:pos="8640"/>
+        </w:tabs>
+        <w:rPr>
+          <w:rFonts w:ascii="Garamond" w:hAnsi="Garamond"/>
+        </w:rPr>
+      </w:pPr>
+      <w:r>
+        <w:rPr>
+          <w:rFonts w:ascii="Garamond" w:hAnsi="Garamond"/>
+        </w:rPr>
+        <w:t>Yoo, Hyesung and Song Yao, “Using Machine Learning to Address Customer Privacy Concerns”</w:t>
+      </w:r>
+      <w:r>
+        <w:rPr>
+          <w:rFonts w:ascii="Garamond" w:hAnsi="Garamond"/>
+        </w:rPr>
+        <w:t>.</w:t>
+      </w:r>
+    </w:p>
+    <w:p>
+      <w:pPr>
+        <w:numPr>
+          <w:ilvl w:val="0"/>
+          <w:numId w:val="8"/>
+        </w:numPr>
+        <w:tabs>
+          <w:tab w:val="left" w:pos="360"/>
+          <w:tab w:val="right" w:pos="8640"/>
+        </w:tabs>
+        <w:rPr>
+          <w:rFonts w:ascii="Garamond" w:hAnsi="Garamond"/>
+        </w:rPr>
+      </w:pPr>
+      <w:r>
+        <w:rPr>
+          <w:rFonts w:ascii="Garamond" w:hAnsi="Garamond"/>
+        </w:rPr>
+        <w:t>Qin</w:t>
+      </w:r>
       <w:r>
         <w:rPr>
           <w:rFonts w:ascii="Garamond" w:hAnsi="Garamond"/>
@@ -2447,57 +2380,43 @@
         <w:rPr>
           <w:rFonts w:ascii="Garamond" w:hAnsi="Garamond"/>
         </w:rPr>
-        <w:t>Maria Ana Vitorino</w:t>
-      </w:r>
-      <w:r>
-        <w:rPr>
-          <w:rFonts w:ascii="Garamond" w:hAnsi="Garamond"/>
-        </w:rPr>
-        <w:t>, and Song Yao, “Hospital Competition and Quality Under Regulated Prices: Evidence from the Entry of High-Speed Train in South Korea”</w:t>
-      </w:r>
-      <w:r>
-        <w:rPr>
-          <w:rFonts w:ascii="Garamond" w:hAnsi="Garamond"/>
-        </w:rPr>
-        <w:t>.</w:t>
-      </w:r>
-    </w:p>
-    <w:p>
-      <w:pPr>
-        <w:tabs>
-          <w:tab w:val="left" w:pos="360"/>
-          <w:tab w:val="right" w:pos="8640"/>
-        </w:tabs>
-        <w:ind w:left="360"/>
-        <w:rPr>
-          <w:rFonts w:ascii="Garamond" w:hAnsi="Garamond"/>
-          <w:b/>
-        </w:rPr>
-      </w:pPr>
-    </w:p>
-    <w:p>
-      <w:pPr>
-        <w:tabs>
-          <w:tab w:val="left" w:pos="360"/>
-          <w:tab w:val="left" w:pos="720"/>
-          <w:tab w:val="right" w:pos="8640"/>
-        </w:tabs>
-        <w:jc w:val="both"/>
-        <w:rPr>
-          <w:rFonts w:ascii="Garamond" w:hAnsi="Garamond"/>
-        </w:rPr>
-      </w:pPr>
-      <w:r>
-        <w:rPr>
-          <w:rFonts w:ascii="Garamond" w:hAnsi="Garamond"/>
-        </w:rPr>
-        <w:tab/>
-      </w:r>
-      <w:r>
-        <w:rPr>
-          <w:rFonts w:ascii="Garamond" w:hAnsi="Garamond"/>
-        </w:rPr>
-        <w:t>Work in progress</w:t>
+        <w:t xml:space="preserve">Marco, Song Yao, </w:t>
+      </w:r>
+      <w:r>
+        <w:rPr>
+          <w:rFonts w:ascii="Garamond" w:hAnsi="Garamond"/>
+        </w:rPr>
+        <w:t xml:space="preserve">and </w:t>
+      </w:r>
+      <w:r>
+        <w:rPr>
+          <w:rFonts w:ascii="Garamond" w:hAnsi="Garamond"/>
+        </w:rPr>
+        <w:t>Wenbo Wang</w:t>
+      </w:r>
+      <w:r>
+        <w:rPr>
+          <w:rFonts w:ascii="Garamond" w:hAnsi="Garamond"/>
+        </w:rPr>
+        <w:t>, “</w:t>
+      </w:r>
+      <w:r>
+        <w:rPr>
+          <w:rFonts w:ascii="Garamond" w:hAnsi="Garamond"/>
+        </w:rPr>
+        <w:t xml:space="preserve">Demand Estimation for </w:t>
+      </w:r>
+      <w:r>
+        <w:rPr>
+          <w:rFonts w:ascii="Garamond" w:hAnsi="Garamond"/>
+        </w:rPr>
+        <w:t>Bike-sharing</w:t>
+      </w:r>
+      <w:r>
+        <w:rPr>
+          <w:rFonts w:ascii="Garamond" w:hAnsi="Garamond"/>
+        </w:rPr>
+        <w:t>”.</w:t>
       </w:r>
     </w:p>
     <w:p>
@@ -2518,147 +2437,7 @@
         <w:rPr>
           <w:rFonts w:ascii="Garamond" w:hAnsi="Garamond"/>
         </w:rPr>
-        <w:t>Qin</w:t>
-      </w:r>
-      <w:r>
-        <w:rPr>
-          <w:rFonts w:ascii="Garamond" w:hAnsi="Garamond"/>
-        </w:rPr>
-        <w:t xml:space="preserve">, </w:t>
-      </w:r>
-      <w:r>
-        <w:rPr>
-          <w:rFonts w:ascii="Garamond" w:hAnsi="Garamond"/>
-        </w:rPr>
-        <w:t xml:space="preserve">Marco, Song Yao, </w:t>
-      </w:r>
-      <w:r>
-        <w:rPr>
-          <w:rFonts w:ascii="Garamond" w:hAnsi="Garamond"/>
-        </w:rPr>
-        <w:t xml:space="preserve">and </w:t>
-      </w:r>
-      <w:proofErr w:type="spellStart"/>
-      <w:r>
-        <w:rPr>
-          <w:rFonts w:ascii="Garamond" w:hAnsi="Garamond"/>
-        </w:rPr>
-        <w:t>Wenbo</w:t>
-      </w:r>
-      <w:proofErr w:type="spellEnd"/>
-      <w:r>
-        <w:rPr>
-          <w:rFonts w:ascii="Garamond" w:hAnsi="Garamond"/>
-        </w:rPr>
-        <w:t xml:space="preserve"> Wang</w:t>
-      </w:r>
-      <w:r>
-        <w:rPr>
-          <w:rFonts w:ascii="Garamond" w:hAnsi="Garamond"/>
-        </w:rPr>
-        <w:t>, “</w:t>
-      </w:r>
-      <w:r>
-        <w:rPr>
-          <w:rFonts w:ascii="Garamond" w:hAnsi="Garamond"/>
-        </w:rPr>
-        <w:t xml:space="preserve">Demand Estimation for </w:t>
-      </w:r>
-      <w:r>
-        <w:rPr>
-          <w:rFonts w:ascii="Garamond" w:hAnsi="Garamond"/>
-        </w:rPr>
-        <w:t>Bike-sharing</w:t>
-      </w:r>
-      <w:r>
-        <w:rPr>
-          <w:rFonts w:ascii="Garamond" w:hAnsi="Garamond"/>
-        </w:rPr>
-        <w:t>”.</w:t>
-      </w:r>
-    </w:p>
-    <w:p>
-      <w:pPr>
-        <w:numPr>
-          <w:ilvl w:val="0"/>
-          <w:numId w:val="8"/>
-        </w:numPr>
-        <w:tabs>
-          <w:tab w:val="left" w:pos="360"/>
-          <w:tab w:val="right" w:pos="8640"/>
-        </w:tabs>
-        <w:rPr>
-          <w:rFonts w:ascii="Garamond" w:hAnsi="Garamond"/>
-        </w:rPr>
-      </w:pPr>
-      <w:proofErr w:type="spellStart"/>
-      <w:r>
-        <w:rPr>
-          <w:rFonts w:ascii="Garamond" w:hAnsi="Garamond"/>
-        </w:rPr>
-        <w:t>Yoo</w:t>
-      </w:r>
-      <w:proofErr w:type="spellEnd"/>
-      <w:r>
-        <w:rPr>
-          <w:rFonts w:ascii="Garamond" w:hAnsi="Garamond"/>
-        </w:rPr>
-        <w:t xml:space="preserve">, </w:t>
-      </w:r>
-      <w:proofErr w:type="spellStart"/>
-      <w:r>
-        <w:rPr>
-          <w:rFonts w:ascii="Garamond" w:hAnsi="Garamond"/>
-        </w:rPr>
-        <w:t>Hyesung</w:t>
-      </w:r>
-      <w:proofErr w:type="spellEnd"/>
-      <w:r>
-        <w:rPr>
-          <w:rFonts w:ascii="Garamond" w:hAnsi="Garamond"/>
-        </w:rPr>
-        <w:t xml:space="preserve"> and Song Yao, “Using Machine Learning to Address Customer Privacy Concerns”</w:t>
-      </w:r>
-      <w:r>
-        <w:rPr>
-          <w:rFonts w:ascii="Garamond" w:hAnsi="Garamond"/>
-        </w:rPr>
-        <w:t>.</w:t>
-      </w:r>
-    </w:p>
-    <w:p>
-      <w:pPr>
-        <w:numPr>
-          <w:ilvl w:val="0"/>
-          <w:numId w:val="8"/>
-        </w:numPr>
-        <w:tabs>
-          <w:tab w:val="left" w:pos="360"/>
-          <w:tab w:val="right" w:pos="8640"/>
-        </w:tabs>
-        <w:rPr>
-          <w:rFonts w:ascii="Garamond" w:hAnsi="Garamond"/>
-        </w:rPr>
-      </w:pPr>
-      <w:r>
-        <w:rPr>
-          <w:rFonts w:ascii="Garamond" w:hAnsi="Garamond"/>
-        </w:rPr>
-        <w:t xml:space="preserve">Xu, </w:t>
-      </w:r>
-      <w:proofErr w:type="spellStart"/>
-      <w:r>
-        <w:rPr>
-          <w:rFonts w:ascii="Garamond" w:hAnsi="Garamond"/>
-        </w:rPr>
-        <w:t>Linli</w:t>
-      </w:r>
-      <w:proofErr w:type="spellEnd"/>
-      <w:r>
-        <w:rPr>
-          <w:rFonts w:ascii="Garamond" w:hAnsi="Garamond"/>
-        </w:rPr>
-        <w:t xml:space="preserve">, </w:t>
+        <w:t xml:space="preserve">Xu, Linli, </w:t>
       </w:r>
       <w:r>
         <w:rPr>
@@ -2670,21 +2449,7 @@
         <w:rPr>
           <w:rFonts w:ascii="Garamond" w:hAnsi="Garamond"/>
         </w:rPr>
-        <w:t xml:space="preserve">Yi Zhu, </w:t>
-      </w:r>
-      <w:proofErr w:type="spellStart"/>
-      <w:r>
-        <w:rPr>
-          <w:rFonts w:ascii="Garamond" w:hAnsi="Garamond"/>
-        </w:rPr>
-        <w:t>Jiaoju</w:t>
-      </w:r>
-      <w:proofErr w:type="spellEnd"/>
-      <w:r>
-        <w:rPr>
-          <w:rFonts w:ascii="Garamond" w:hAnsi="Garamond"/>
-        </w:rPr>
-        <w:t xml:space="preserve"> Ge, </w:t>
+        <w:t xml:space="preserve">Yi Zhu, Jiaoju Ge, </w:t>
       </w:r>
       <w:r>
         <w:rPr>
@@ -2764,21 +2529,7 @@
         <w:rPr>
           <w:rFonts w:ascii="Garamond" w:hAnsi="Garamond"/>
         </w:rPr>
-        <w:t xml:space="preserve">ner-up, Dick </w:t>
-      </w:r>
-      <w:proofErr w:type="spellStart"/>
-      <w:r>
-        <w:rPr>
-          <w:rFonts w:ascii="Garamond" w:hAnsi="Garamond"/>
-        </w:rPr>
-        <w:t>Wittink</w:t>
-      </w:r>
-      <w:proofErr w:type="spellEnd"/>
-      <w:r>
-        <w:rPr>
-          <w:rFonts w:ascii="Garamond" w:hAnsi="Garamond"/>
-        </w:rPr>
-        <w:t xml:space="preserve"> Prize, 2018</w:t>
+        <w:t>ner-up, Dick Wittink Prize, 2018</w:t>
       </w:r>
       <w:r>
         <w:rPr>
@@ -3057,21 +2808,7 @@
         <w:rPr>
           <w:rFonts w:ascii="Garamond" w:hAnsi="Garamond"/>
         </w:rPr>
-        <w:t xml:space="preserve">, 2014 (joint with </w:t>
-      </w:r>
-      <w:proofErr w:type="spellStart"/>
-      <w:r>
-        <w:rPr>
-          <w:rFonts w:ascii="Garamond" w:hAnsi="Garamond"/>
-        </w:rPr>
-        <w:t>Yuxin</w:t>
-      </w:r>
-      <w:proofErr w:type="spellEnd"/>
-      <w:r>
-        <w:rPr>
-          <w:rFonts w:ascii="Garamond" w:hAnsi="Garamond"/>
-        </w:rPr>
-        <w:t xml:space="preserve"> Chen)</w:t>
+        <w:t>, 2014 (joint with Yuxin Chen)</w:t>
       </w:r>
     </w:p>
     <w:p>
@@ -3119,6 +2856,7 @@
         <w:rPr>
           <w:rFonts w:ascii="Garamond" w:hAnsi="Garamond"/>
         </w:rPr>
+        <w:lastRenderedPageBreak/>
         <w:t>Winner, Paul Green Award 2012</w:t>
       </w:r>
     </w:p>
@@ -3141,7 +2879,6 @@
         <w:rPr>
           <w:rFonts w:ascii="Garamond" w:hAnsi="Garamond"/>
         </w:rPr>
-        <w:lastRenderedPageBreak/>
         <w:t xml:space="preserve">Awarded annually by the American Marketing Association Foundation for the paper published in the </w:t>
       </w:r>
       <w:r>
@@ -3475,21 +3212,7 @@
         <w:rPr>
           <w:rFonts w:ascii="Garamond" w:hAnsi="Garamond"/>
         </w:rPr>
-        <w:t xml:space="preserve">NET Institute Summer Research Grant (with Carl F. </w:t>
-      </w:r>
-      <w:proofErr w:type="spellStart"/>
-      <w:r>
-        <w:rPr>
-          <w:rFonts w:ascii="Garamond" w:hAnsi="Garamond"/>
-        </w:rPr>
-        <w:t>Mela</w:t>
-      </w:r>
-      <w:proofErr w:type="spellEnd"/>
-      <w:r>
-        <w:rPr>
-          <w:rFonts w:ascii="Garamond" w:hAnsi="Garamond"/>
-        </w:rPr>
-        <w:t>), 2008</w:t>
+        <w:t>NET Institute Summer Research Grant (with Carl F. Mela), 2008</w:t>
       </w:r>
     </w:p>
     <w:p>
@@ -4149,7 +3872,6 @@
           <w:smallCaps/>
           <w:u w:val="single"/>
         </w:rPr>
-        <w:lastRenderedPageBreak/>
         <w:t>Conference</w:t>
       </w:r>
       <w:r>
@@ -5143,6 +4865,7 @@
         <w:rPr>
           <w:rFonts w:ascii="Garamond" w:hAnsi="Garamond"/>
         </w:rPr>
+        <w:lastRenderedPageBreak/>
         <w:t>Columbia University, 2012</w:t>
       </w:r>
     </w:p>
@@ -5165,7 +4888,6 @@
         <w:rPr>
           <w:rFonts w:ascii="Garamond" w:hAnsi="Garamond"/>
         </w:rPr>
-        <w:lastRenderedPageBreak/>
         <w:t xml:space="preserve">National Bureau of Economic Research Summer Institute, Cambridge, MA, USA, 2011 </w:t>
       </w:r>
     </w:p>
@@ -5990,25 +5712,7 @@
         <w:rPr>
           <w:rFonts w:ascii="Garamond" w:hAnsi="Garamond"/>
         </w:rPr>
-        <w:t>1</w:t>
-      </w:r>
-      <w:r>
-        <w:rPr>
-          <w:rFonts w:ascii="Garamond" w:hAnsi="Garamond"/>
-        </w:rPr>
-        <w:t>8</w:t>
-      </w:r>
-      <w:r>
-        <w:rPr>
-          <w:rFonts w:ascii="Garamond" w:hAnsi="Garamond"/>
-        </w:rPr>
-        <w:t>-</w:t>
-      </w:r>
-      <w:r>
-        <w:rPr>
-          <w:rFonts w:ascii="Garamond" w:hAnsi="Garamond"/>
-        </w:rPr>
-        <w:t>2019</w:t>
+        <w:t>18-2019</w:t>
       </w:r>
     </w:p>
     <w:p>
@@ -6094,28 +5798,12 @@
           <w:rFonts w:ascii="Garamond" w:hAnsi="Garamond"/>
         </w:rPr>
       </w:pPr>
-      <w:proofErr w:type="spellStart"/>
-      <w:r>
-        <w:rPr>
-          <w:rFonts w:ascii="Garamond" w:hAnsi="Garamond"/>
-        </w:rPr>
-        <w:t>Hyesung</w:t>
-      </w:r>
-      <w:proofErr w:type="spellEnd"/>
-      <w:r>
-        <w:rPr>
-          <w:rFonts w:ascii="Garamond" w:hAnsi="Garamond"/>
-        </w:rPr>
-        <w:t xml:space="preserve"> </w:t>
-      </w:r>
-      <w:proofErr w:type="spellStart"/>
-      <w:r>
-        <w:rPr>
-          <w:rFonts w:ascii="Garamond" w:hAnsi="Garamond"/>
-        </w:rPr>
-        <w:t>Yoo</w:t>
-      </w:r>
-      <w:proofErr w:type="spellEnd"/>
+      <w:r>
+        <w:rPr>
+          <w:rFonts w:ascii="Garamond" w:hAnsi="Garamond"/>
+        </w:rPr>
+        <w:t>Hyesung Yoo</w:t>
+      </w:r>
       <w:r>
         <w:rPr>
           <w:rFonts w:ascii="Garamond" w:hAnsi="Garamond"/>
@@ -6146,8 +5834,6 @@
           <w:smallCaps/>
         </w:rPr>
       </w:pPr>
-      <w:bookmarkStart w:id="0" w:name="_GoBack"/>
-      <w:bookmarkEnd w:id="0"/>
     </w:p>
     <w:p>
       <w:pPr>
@@ -6270,6 +5956,7 @@
         <w:rPr>
           <w:rFonts w:ascii="Garamond" w:hAnsi="Garamond"/>
         </w:rPr>
+        <w:lastRenderedPageBreak/>
         <w:t>Coordinator, Department Junior Faculty Recruiting, 2010</w:t>
       </w:r>
       <w:r>
@@ -6298,7 +5985,6 @@
         <w:rPr>
           <w:rFonts w:ascii="Garamond" w:hAnsi="Garamond"/>
         </w:rPr>
-        <w:lastRenderedPageBreak/>
         <w:t>Department Senior Faculty Recruiting Reading Committee, 2010, 2012</w:t>
       </w:r>
     </w:p>
@@ -6409,21 +6095,7 @@
         <w:rPr>
           <w:rFonts w:ascii="Garamond" w:hAnsi="Garamond"/>
         </w:rPr>
-        <w:t xml:space="preserve">Manuel </w:t>
-      </w:r>
-      <w:proofErr w:type="spellStart"/>
-      <w:r>
-        <w:rPr>
-          <w:rFonts w:ascii="Garamond" w:hAnsi="Garamond"/>
-        </w:rPr>
-        <w:t>Hermosilla</w:t>
-      </w:r>
-      <w:proofErr w:type="spellEnd"/>
-      <w:r>
-        <w:rPr>
-          <w:rFonts w:ascii="Garamond" w:hAnsi="Garamond"/>
-        </w:rPr>
-        <w:t xml:space="preserve"> (dissertation committee member, </w:t>
+        <w:t xml:space="preserve">Manuel Hermosilla (dissertation committee member, </w:t>
       </w:r>
       <w:r>
         <w:rPr>
@@ -6453,28 +6125,12 @@
           <w:rFonts w:ascii="Garamond" w:hAnsi="Garamond"/>
         </w:rPr>
       </w:pPr>
-      <w:proofErr w:type="spellStart"/>
-      <w:r>
-        <w:rPr>
-          <w:rFonts w:ascii="Garamond" w:hAnsi="Garamond"/>
-        </w:rPr>
-        <w:t>Simha</w:t>
-      </w:r>
-      <w:proofErr w:type="spellEnd"/>
-      <w:r>
-        <w:rPr>
-          <w:rFonts w:ascii="Garamond" w:hAnsi="Garamond"/>
-        </w:rPr>
-        <w:t xml:space="preserve"> </w:t>
-      </w:r>
-      <w:proofErr w:type="spellStart"/>
-      <w:r>
-        <w:rPr>
-          <w:rFonts w:ascii="Garamond" w:hAnsi="Garamond"/>
-        </w:rPr>
-        <w:t>Mummalaneni</w:t>
-      </w:r>
-      <w:proofErr w:type="spellEnd"/>
+      <w:r>
+        <w:rPr>
+          <w:rFonts w:ascii="Garamond" w:hAnsi="Garamond"/>
+        </w:rPr>
+        <w:t>Simha Mummalaneni</w:t>
+      </w:r>
       <w:r>
         <w:rPr>
           <w:rFonts w:ascii="Garamond" w:hAnsi="Garamond"/>
@@ -6521,19 +6177,11 @@
           <w:rFonts w:ascii="Garamond" w:hAnsi="Garamond"/>
         </w:rPr>
       </w:pPr>
-      <w:proofErr w:type="spellStart"/>
-      <w:r>
-        <w:rPr>
-          <w:rFonts w:ascii="Garamond" w:hAnsi="Garamond"/>
-        </w:rPr>
-        <w:t>Tongtong</w:t>
-      </w:r>
-      <w:proofErr w:type="spellEnd"/>
-      <w:r>
-        <w:rPr>
-          <w:rFonts w:ascii="Garamond" w:hAnsi="Garamond"/>
-        </w:rPr>
-        <w:t xml:space="preserve"> Shi </w:t>
+      <w:r>
+        <w:rPr>
+          <w:rFonts w:ascii="Garamond" w:hAnsi="Garamond"/>
+        </w:rPr>
+        <w:t xml:space="preserve">Tongtong Shi </w:t>
       </w:r>
       <w:r>
         <w:rPr>
@@ -6936,21 +6584,7 @@
         <w:rPr>
           <w:rFonts w:ascii="Garamond" w:hAnsi="Garamond"/>
         </w:rPr>
-        <w:t xml:space="preserve">Teaching Assistant, Product Management, Prof. Carl F. </w:t>
-      </w:r>
-      <w:proofErr w:type="spellStart"/>
-      <w:r>
-        <w:rPr>
-          <w:rFonts w:ascii="Garamond" w:hAnsi="Garamond"/>
-        </w:rPr>
-        <w:t>Mela</w:t>
-      </w:r>
-      <w:proofErr w:type="spellEnd"/>
-      <w:r>
-        <w:rPr>
-          <w:rFonts w:ascii="Garamond" w:hAnsi="Garamond"/>
-        </w:rPr>
-        <w:t>, 2007, 2009</w:t>
+        <w:t>Teaching Assistant, Product Management, Prof. Carl F. Mela, 2007, 2009</w:t>
       </w:r>
     </w:p>
     <w:p>
@@ -6972,21 +6606,7 @@
         <w:rPr>
           <w:rFonts w:ascii="Garamond" w:hAnsi="Garamond"/>
         </w:rPr>
-        <w:t xml:space="preserve">Teaching Assistant, Strategy and Tactics of Pricing, Prof. Wilfred </w:t>
-      </w:r>
-      <w:proofErr w:type="spellStart"/>
-      <w:r>
-        <w:rPr>
-          <w:rFonts w:ascii="Garamond" w:hAnsi="Garamond"/>
-        </w:rPr>
-        <w:t>Amaldoss</w:t>
-      </w:r>
-      <w:proofErr w:type="spellEnd"/>
-      <w:r>
-        <w:rPr>
-          <w:rFonts w:ascii="Garamond" w:hAnsi="Garamond"/>
-        </w:rPr>
-        <w:t>, 2006, 2007</w:t>
+        <w:t>Teaching Assistant, Strategy and Tactics of Pricing, Prof. Wilfred Amaldoss, 2006, 2007</w:t>
       </w:r>
     </w:p>
     <w:p>
@@ -10946,7 +10566,6 @@
   <w:style w:type="character" w:default="1" w:styleId="DefaultParagraphFont">
     <w:name w:val="Default Paragraph Font"/>
     <w:uiPriority w:val="1"/>
-    <w:semiHidden/>
     <w:unhideWhenUsed/>
   </w:style>
   <w:style w:type="table" w:default="1" w:styleId="TableNormal">

</xml_diff>

<commit_message>
modified:   Public/CV_Yao.docx 	modified:   Public/CV_Yao.pdf
</commit_message>
<xml_diff>
--- a/Public/CV_Yao.docx
+++ b/Public/CV_Yao.docx
@@ -13,7 +13,7 @@
         <w:rPr>
           <w:rFonts w:ascii="Garamond" w:hAnsi="Garamond"/>
         </w:rPr>
-        <w:t>October</w:t>
+        <w:t>December</w:t>
       </w:r>
       <w:r>
         <w:rPr>
@@ -731,11 +731,19 @@
           <w:rFonts w:ascii="Garamond" w:hAnsi="Garamond"/>
         </w:rPr>
       </w:pPr>
-      <w:r>
-        <w:rPr>
-          <w:rFonts w:ascii="Garamond" w:hAnsi="Garamond"/>
-        </w:rPr>
-        <w:t>C.Phil.</w:t>
+      <w:proofErr w:type="spellStart"/>
+      <w:r>
+        <w:rPr>
+          <w:rFonts w:ascii="Garamond" w:hAnsi="Garamond"/>
+        </w:rPr>
+        <w:t>C.Phil</w:t>
+      </w:r>
+      <w:proofErr w:type="spellEnd"/>
+      <w:r>
+        <w:rPr>
+          <w:rFonts w:ascii="Garamond" w:hAnsi="Garamond"/>
+        </w:rPr>
+        <w:t>.</w:t>
       </w:r>
       <w:r>
         <w:rPr>
@@ -1021,7 +1029,21 @@
         <w:rPr>
           <w:rFonts w:ascii="Garamond" w:hAnsi="Garamond"/>
         </w:rPr>
-        <w:t>Seiler, Stephan, Song Yao, and Wenbo Wang</w:t>
+        <w:t xml:space="preserve">Seiler, Stephan, Song Yao, and </w:t>
+      </w:r>
+      <w:proofErr w:type="spellStart"/>
+      <w:r>
+        <w:rPr>
+          <w:rFonts w:ascii="Garamond" w:hAnsi="Garamond"/>
+        </w:rPr>
+        <w:t>Wenbo</w:t>
+      </w:r>
+      <w:proofErr w:type="spellEnd"/>
+      <w:r>
+        <w:rPr>
+          <w:rFonts w:ascii="Garamond" w:hAnsi="Garamond"/>
+        </w:rPr>
+        <w:t xml:space="preserve"> Wang</w:t>
       </w:r>
       <w:r>
         <w:rPr>
@@ -1174,7 +1196,21 @@
         <w:rPr>
           <w:rFonts w:ascii="Garamond" w:hAnsi="Garamond"/>
         </w:rPr>
-        <w:t>Runner-up, Dick Wittink Prize 2018</w:t>
+        <w:t xml:space="preserve">Runner-up, Dick </w:t>
+      </w:r>
+      <w:proofErr w:type="spellStart"/>
+      <w:r>
+        <w:rPr>
+          <w:rFonts w:ascii="Garamond" w:hAnsi="Garamond"/>
+        </w:rPr>
+        <w:t>Wittink</w:t>
+      </w:r>
+      <w:proofErr w:type="spellEnd"/>
+      <w:r>
+        <w:rPr>
+          <w:rFonts w:ascii="Garamond" w:hAnsi="Garamond"/>
+        </w:rPr>
+        <w:t xml:space="preserve"> Prize 2018</w:t>
       </w:r>
     </w:p>
     <w:p>
@@ -1197,11 +1233,33 @@
         </w:rPr>
         <w:t xml:space="preserve">Yao, Song, </w:t>
       </w:r>
-      <w:r>
-        <w:rPr>
-          <w:rFonts w:ascii="Garamond" w:hAnsi="Garamond"/>
-        </w:rPr>
-        <w:t>Wenbo Wang, and Yuxin Chen (2017</w:t>
+      <w:proofErr w:type="spellStart"/>
+      <w:r>
+        <w:rPr>
+          <w:rFonts w:ascii="Garamond" w:hAnsi="Garamond"/>
+        </w:rPr>
+        <w:t>Wenbo</w:t>
+      </w:r>
+      <w:proofErr w:type="spellEnd"/>
+      <w:r>
+        <w:rPr>
+          <w:rFonts w:ascii="Garamond" w:hAnsi="Garamond"/>
+        </w:rPr>
+        <w:t xml:space="preserve"> Wang, and </w:t>
+      </w:r>
+      <w:proofErr w:type="spellStart"/>
+      <w:r>
+        <w:rPr>
+          <w:rFonts w:ascii="Garamond" w:hAnsi="Garamond"/>
+        </w:rPr>
+        <w:t>Yuxin</w:t>
+      </w:r>
+      <w:proofErr w:type="spellEnd"/>
+      <w:r>
+        <w:rPr>
+          <w:rFonts w:ascii="Garamond" w:hAnsi="Garamond"/>
+        </w:rPr>
+        <w:t xml:space="preserve"> Chen (2017</w:t>
       </w:r>
       <w:r>
         <w:rPr>
@@ -1314,7 +1372,21 @@
         <w:rPr>
           <w:rFonts w:ascii="Garamond" w:hAnsi="Garamond"/>
         </w:rPr>
-        <w:t>Chen, Yuxin and Song Yao</w:t>
+        <w:t xml:space="preserve">Chen, </w:t>
+      </w:r>
+      <w:proofErr w:type="spellStart"/>
+      <w:r>
+        <w:rPr>
+          <w:rFonts w:ascii="Garamond" w:hAnsi="Garamond"/>
+        </w:rPr>
+        <w:t>Yuxin</w:t>
+      </w:r>
+      <w:proofErr w:type="spellEnd"/>
+      <w:r>
+        <w:rPr>
+          <w:rFonts w:ascii="Garamond" w:hAnsi="Garamond"/>
+        </w:rPr>
+        <w:t xml:space="preserve"> and Song Yao</w:t>
       </w:r>
       <w:r>
         <w:rPr>
@@ -1435,23 +1507,73 @@
         </w:rPr>
         <w:t xml:space="preserve">Anja Lambrecht, </w:t>
       </w:r>
-      <w:r>
-        <w:rPr>
-          <w:rFonts w:ascii="Garamond" w:hAnsi="Garamond"/>
-        </w:rPr>
-        <w:t>Avi Goldfarb, Ale</w:t>
-      </w:r>
-      <w:r>
-        <w:rPr>
-          <w:rFonts w:ascii="Garamond" w:hAnsi="Garamond"/>
-        </w:rPr>
-        <w:t xml:space="preserve">ssandro Bonatti, Anindya Ghose, </w:t>
-      </w:r>
-      <w:r>
-        <w:rPr>
-          <w:rFonts w:ascii="Garamond" w:hAnsi="Garamond"/>
-        </w:rPr>
-        <w:t>Dan Goldstein, Randall Lewis, Anita Rao, Navdeep Sahni, Song Yao</w:t>
+      <w:proofErr w:type="spellStart"/>
+      <w:r>
+        <w:rPr>
+          <w:rFonts w:ascii="Garamond" w:hAnsi="Garamond"/>
+        </w:rPr>
+        <w:t>Avi</w:t>
+      </w:r>
+      <w:proofErr w:type="spellEnd"/>
+      <w:r>
+        <w:rPr>
+          <w:rFonts w:ascii="Garamond" w:hAnsi="Garamond"/>
+        </w:rPr>
+        <w:t xml:space="preserve"> Goldfarb, Ale</w:t>
+      </w:r>
+      <w:r>
+        <w:rPr>
+          <w:rFonts w:ascii="Garamond" w:hAnsi="Garamond"/>
+        </w:rPr>
+        <w:t xml:space="preserve">ssandro Bonatti, </w:t>
+      </w:r>
+      <w:proofErr w:type="spellStart"/>
+      <w:r>
+        <w:rPr>
+          <w:rFonts w:ascii="Garamond" w:hAnsi="Garamond"/>
+        </w:rPr>
+        <w:t>Anindya</w:t>
+      </w:r>
+      <w:proofErr w:type="spellEnd"/>
+      <w:r>
+        <w:rPr>
+          <w:rFonts w:ascii="Garamond" w:hAnsi="Garamond"/>
+        </w:rPr>
+        <w:t xml:space="preserve"> </w:t>
+      </w:r>
+      <w:proofErr w:type="spellStart"/>
+      <w:r>
+        <w:rPr>
+          <w:rFonts w:ascii="Garamond" w:hAnsi="Garamond"/>
+        </w:rPr>
+        <w:t>Ghose</w:t>
+      </w:r>
+      <w:proofErr w:type="spellEnd"/>
+      <w:r>
+        <w:rPr>
+          <w:rFonts w:ascii="Garamond" w:hAnsi="Garamond"/>
+        </w:rPr>
+        <w:t xml:space="preserve">, </w:t>
+      </w:r>
+      <w:r>
+        <w:rPr>
+          <w:rFonts w:ascii="Garamond" w:hAnsi="Garamond"/>
+        </w:rPr>
+        <w:t xml:space="preserve">Dan Goldstein, Randall Lewis, Anita Rao, Navdeep </w:t>
+      </w:r>
+      <w:proofErr w:type="spellStart"/>
+      <w:r>
+        <w:rPr>
+          <w:rFonts w:ascii="Garamond" w:hAnsi="Garamond"/>
+        </w:rPr>
+        <w:t>Sahni</w:t>
+      </w:r>
+      <w:proofErr w:type="spellEnd"/>
+      <w:r>
+        <w:rPr>
+          <w:rFonts w:ascii="Garamond" w:hAnsi="Garamond"/>
+        </w:rPr>
+        <w:t>, Song Yao</w:t>
       </w:r>
       <w:r>
         <w:rPr>
@@ -1529,13 +1651,55 @@
           <w:rFonts w:ascii="Garamond" w:hAnsi="Garamond"/>
         </w:rPr>
         <w:lastRenderedPageBreak/>
-        <w:t xml:space="preserve">Yao, Song, Carl F. Mela, Jeongwen Chiang, </w:t>
-      </w:r>
-      <w:r>
-        <w:rPr>
-          <w:rFonts w:ascii="Garamond" w:hAnsi="Garamond"/>
-        </w:rPr>
-        <w:t xml:space="preserve">and Yuxin Chen (2012), </w:t>
+        <w:t xml:space="preserve">Yao, Song, Carl F. </w:t>
+      </w:r>
+      <w:proofErr w:type="spellStart"/>
+      <w:r>
+        <w:rPr>
+          <w:rFonts w:ascii="Garamond" w:hAnsi="Garamond"/>
+        </w:rPr>
+        <w:t>Mela</w:t>
+      </w:r>
+      <w:proofErr w:type="spellEnd"/>
+      <w:r>
+        <w:rPr>
+          <w:rFonts w:ascii="Garamond" w:hAnsi="Garamond"/>
+        </w:rPr>
+        <w:t xml:space="preserve">, </w:t>
+      </w:r>
+      <w:proofErr w:type="spellStart"/>
+      <w:r>
+        <w:rPr>
+          <w:rFonts w:ascii="Garamond" w:hAnsi="Garamond"/>
+        </w:rPr>
+        <w:t>Jeongwen</w:t>
+      </w:r>
+      <w:proofErr w:type="spellEnd"/>
+      <w:r>
+        <w:rPr>
+          <w:rFonts w:ascii="Garamond" w:hAnsi="Garamond"/>
+        </w:rPr>
+        <w:t xml:space="preserve"> Chiang, </w:t>
+      </w:r>
+      <w:r>
+        <w:rPr>
+          <w:rFonts w:ascii="Garamond" w:hAnsi="Garamond"/>
+        </w:rPr>
+        <w:t xml:space="preserve">and </w:t>
+      </w:r>
+      <w:proofErr w:type="spellStart"/>
+      <w:r>
+        <w:rPr>
+          <w:rFonts w:ascii="Garamond" w:hAnsi="Garamond"/>
+        </w:rPr>
+        <w:t>Yuxin</w:t>
+      </w:r>
+      <w:proofErr w:type="spellEnd"/>
+      <w:r>
+        <w:rPr>
+          <w:rFonts w:ascii="Garamond" w:hAnsi="Garamond"/>
+        </w:rPr>
+        <w:t xml:space="preserve"> Chen (2012), </w:t>
       </w:r>
       <w:r>
         <w:rPr>
@@ -1686,7 +1850,21 @@
         <w:rPr>
           <w:rFonts w:ascii="Garamond" w:hAnsi="Garamond"/>
         </w:rPr>
-        <w:t>Yao, Song and Carl F. Mela (2011), “</w:t>
+        <w:t xml:space="preserve">Yao, Song and Carl F. </w:t>
+      </w:r>
+      <w:proofErr w:type="spellStart"/>
+      <w:r>
+        <w:rPr>
+          <w:rFonts w:ascii="Garamond" w:hAnsi="Garamond"/>
+        </w:rPr>
+        <w:t>Mela</w:t>
+      </w:r>
+      <w:proofErr w:type="spellEnd"/>
+      <w:r>
+        <w:rPr>
+          <w:rFonts w:ascii="Garamond" w:hAnsi="Garamond"/>
+        </w:rPr>
+        <w:t xml:space="preserve"> (2011), “</w:t>
       </w:r>
       <w:r>
         <w:rPr>
@@ -1825,7 +2003,21 @@
         <w:rPr>
           <w:rFonts w:ascii="Garamond" w:hAnsi="Garamond"/>
         </w:rPr>
-        <w:t>Yao, Song and Carl F. Mela (2009), “</w:t>
+        <w:t xml:space="preserve">Yao, Song and Carl F. </w:t>
+      </w:r>
+      <w:proofErr w:type="spellStart"/>
+      <w:r>
+        <w:rPr>
+          <w:rFonts w:ascii="Garamond" w:hAnsi="Garamond"/>
+        </w:rPr>
+        <w:t>Mela</w:t>
+      </w:r>
+      <w:proofErr w:type="spellEnd"/>
+      <w:r>
+        <w:rPr>
+          <w:rFonts w:ascii="Garamond" w:hAnsi="Garamond"/>
+        </w:rPr>
+        <w:t xml:space="preserve"> (2009), “</w:t>
       </w:r>
       <w:r>
         <w:rPr>
@@ -1919,7 +2111,21 @@
         <w:rPr>
           <w:rFonts w:ascii="Garamond" w:hAnsi="Garamond"/>
         </w:rPr>
-        <w:t>Yao, Song and Carl F. Mela (2008), “</w:t>
+        <w:t xml:space="preserve">Yao, Song and Carl F. </w:t>
+      </w:r>
+      <w:proofErr w:type="spellStart"/>
+      <w:r>
+        <w:rPr>
+          <w:rFonts w:ascii="Garamond" w:hAnsi="Garamond"/>
+        </w:rPr>
+        <w:t>Mela</w:t>
+      </w:r>
+      <w:proofErr w:type="spellEnd"/>
+      <w:r>
+        <w:rPr>
+          <w:rFonts w:ascii="Garamond" w:hAnsi="Garamond"/>
+        </w:rPr>
+        <w:t xml:space="preserve"> (2008), “</w:t>
       </w:r>
       <w:r>
         <w:rPr>
@@ -2096,7 +2302,21 @@
         <w:rPr>
           <w:rFonts w:ascii="Garamond" w:hAnsi="Garamond"/>
         </w:rPr>
-        <w:t xml:space="preserve">Georgios Zervas </w:t>
+        <w:t xml:space="preserve">Georgios </w:t>
+      </w:r>
+      <w:proofErr w:type="spellStart"/>
+      <w:r>
+        <w:rPr>
+          <w:rFonts w:ascii="Garamond" w:hAnsi="Garamond"/>
+        </w:rPr>
+        <w:t>Zervas</w:t>
+      </w:r>
+      <w:proofErr w:type="spellEnd"/>
+      <w:r>
+        <w:rPr>
+          <w:rFonts w:ascii="Garamond" w:hAnsi="Garamond"/>
+        </w:rPr>
+        <w:t xml:space="preserve"> </w:t>
       </w:r>
       <w:r>
         <w:rPr>
@@ -2178,7 +2398,13 @@
         <w:rPr>
           <w:rFonts w:ascii="Garamond" w:hAnsi="Garamond"/>
         </w:rPr>
-        <w:t xml:space="preserve"> on Nutritional Intake and Welfare</w:t>
+        <w:t xml:space="preserve">: </w:t>
+      </w:r>
+      <w:r>
+        <w:rPr>
+          <w:rFonts w:ascii="Garamond" w:hAnsi="Garamond"/>
+        </w:rPr>
+        <w:t>Pass-through, Tax Avoidance, and Nutritional Effects</w:t>
       </w:r>
       <w:r>
         <w:rPr>
@@ -2201,18 +2427,34 @@
           <w:rFonts w:ascii="Garamond" w:hAnsi="Garamond"/>
         </w:rPr>
       </w:pPr>
-      <w:r>
-        <w:rPr>
-          <w:rFonts w:ascii="Garamond" w:hAnsi="Garamond"/>
-        </w:rPr>
-        <w:t>Yoo, Hyesung</w:t>
-      </w:r>
+      <w:proofErr w:type="spellStart"/>
+      <w:r>
+        <w:rPr>
+          <w:rFonts w:ascii="Garamond" w:hAnsi="Garamond"/>
+        </w:rPr>
+        <w:t>Yoo</w:t>
+      </w:r>
+      <w:proofErr w:type="spellEnd"/>
       <w:r>
         <w:rPr>
           <w:rFonts w:ascii="Garamond" w:hAnsi="Garamond"/>
         </w:rPr>
         <w:t xml:space="preserve">, </w:t>
       </w:r>
+      <w:proofErr w:type="spellStart"/>
+      <w:r>
+        <w:rPr>
+          <w:rFonts w:ascii="Garamond" w:hAnsi="Garamond"/>
+        </w:rPr>
+        <w:t>Hyesung</w:t>
+      </w:r>
+      <w:proofErr w:type="spellEnd"/>
+      <w:r>
+        <w:rPr>
+          <w:rFonts w:ascii="Garamond" w:hAnsi="Garamond"/>
+        </w:rPr>
+        <w:t xml:space="preserve">, </w:t>
+      </w:r>
       <w:r>
         <w:rPr>
           <w:rFonts w:ascii="Garamond" w:hAnsi="Garamond"/>
@@ -2234,6 +2476,184 @@
     </w:p>
     <w:p>
       <w:pPr>
+        <w:numPr>
+          <w:ilvl w:val="0"/>
+          <w:numId w:val="8"/>
+        </w:numPr>
+        <w:tabs>
+          <w:tab w:val="left" w:pos="360"/>
+          <w:tab w:val="right" w:pos="8640"/>
+        </w:tabs>
+        <w:rPr>
+          <w:rFonts w:ascii="Garamond" w:hAnsi="Garamond"/>
+        </w:rPr>
+      </w:pPr>
+      <w:proofErr w:type="spellStart"/>
+      <w:r>
+        <w:rPr>
+          <w:rFonts w:ascii="Garamond" w:hAnsi="Garamond"/>
+        </w:rPr>
+        <w:t>Yoo</w:t>
+      </w:r>
+      <w:proofErr w:type="spellEnd"/>
+      <w:r>
+        <w:rPr>
+          <w:rFonts w:ascii="Garamond" w:hAnsi="Garamond"/>
+        </w:rPr>
+        <w:t xml:space="preserve">, </w:t>
+      </w:r>
+      <w:proofErr w:type="spellStart"/>
+      <w:r>
+        <w:rPr>
+          <w:rFonts w:ascii="Garamond" w:hAnsi="Garamond"/>
+        </w:rPr>
+        <w:t>Hyesung</w:t>
+      </w:r>
+      <w:proofErr w:type="spellEnd"/>
+      <w:r>
+        <w:rPr>
+          <w:rFonts w:ascii="Garamond" w:hAnsi="Garamond"/>
+        </w:rPr>
+        <w:t xml:space="preserve">, </w:t>
+      </w:r>
+      <w:r>
+        <w:rPr>
+          <w:rFonts w:ascii="Garamond" w:hAnsi="Garamond"/>
+        </w:rPr>
+        <w:t xml:space="preserve">Song Yao, </w:t>
+      </w:r>
+      <w:proofErr w:type="spellStart"/>
+      <w:r>
+        <w:rPr>
+          <w:rFonts w:ascii="Garamond" w:hAnsi="Garamond"/>
+        </w:rPr>
+        <w:t>Luping</w:t>
+      </w:r>
+      <w:proofErr w:type="spellEnd"/>
+      <w:r>
+        <w:rPr>
+          <w:rFonts w:ascii="Garamond" w:hAnsi="Garamond"/>
+        </w:rPr>
+        <w:t xml:space="preserve"> Sun, </w:t>
+      </w:r>
+      <w:proofErr w:type="spellStart"/>
+      <w:r>
+        <w:rPr>
+          <w:rFonts w:ascii="Garamond" w:hAnsi="Garamond"/>
+        </w:rPr>
+        <w:t>Xiaomeng</w:t>
+      </w:r>
+      <w:proofErr w:type="spellEnd"/>
+      <w:r>
+        <w:rPr>
+          <w:rFonts w:ascii="Garamond" w:hAnsi="Garamond"/>
+        </w:rPr>
+        <w:t xml:space="preserve"> Du, </w:t>
+      </w:r>
+      <w:r>
+        <w:rPr>
+          <w:rFonts w:ascii="Garamond" w:hAnsi="Garamond"/>
+        </w:rPr>
+        <w:t>“Using Machine Learning to Address Customer Privacy Concerns”.</w:t>
+      </w:r>
+    </w:p>
+    <w:p>
+      <w:pPr>
+        <w:numPr>
+          <w:ilvl w:val="0"/>
+          <w:numId w:val="8"/>
+        </w:numPr>
+        <w:tabs>
+          <w:tab w:val="left" w:pos="360"/>
+          <w:tab w:val="right" w:pos="8640"/>
+        </w:tabs>
+        <w:rPr>
+          <w:rFonts w:ascii="Garamond" w:hAnsi="Garamond"/>
+        </w:rPr>
+      </w:pPr>
+      <w:r>
+        <w:rPr>
+          <w:rFonts w:ascii="Garamond" w:hAnsi="Garamond"/>
+        </w:rPr>
+        <w:t xml:space="preserve">Zhang, </w:t>
+      </w:r>
+      <w:r>
+        <w:rPr>
+          <w:rFonts w:ascii="Garamond" w:hAnsi="Garamond"/>
+        </w:rPr>
+        <w:t xml:space="preserve">Kenan, </w:t>
+      </w:r>
+      <w:proofErr w:type="spellStart"/>
+      <w:r>
+        <w:rPr>
+          <w:rFonts w:ascii="Garamond" w:hAnsi="Garamond"/>
+        </w:rPr>
+        <w:t>Hongyu</w:t>
+      </w:r>
+      <w:proofErr w:type="spellEnd"/>
+      <w:r>
+        <w:rPr>
+          <w:rFonts w:ascii="Garamond" w:hAnsi="Garamond"/>
+        </w:rPr>
+        <w:t xml:space="preserve"> Chen, </w:t>
+      </w:r>
+      <w:proofErr w:type="spellStart"/>
+      <w:r>
+        <w:rPr>
+          <w:rFonts w:ascii="Garamond" w:hAnsi="Garamond"/>
+        </w:rPr>
+        <w:t>Linli</w:t>
+      </w:r>
+      <w:proofErr w:type="spellEnd"/>
+      <w:r>
+        <w:rPr>
+          <w:rFonts w:ascii="Garamond" w:hAnsi="Garamond"/>
+        </w:rPr>
+        <w:t xml:space="preserve"> Xu, Song Yao, </w:t>
+      </w:r>
+      <w:proofErr w:type="spellStart"/>
+      <w:r>
+        <w:rPr>
+          <w:rFonts w:ascii="Garamond" w:hAnsi="Garamond"/>
+        </w:rPr>
+        <w:t>Jiaoju</w:t>
+      </w:r>
+      <w:proofErr w:type="spellEnd"/>
+      <w:r>
+        <w:rPr>
+          <w:rFonts w:ascii="Garamond" w:hAnsi="Garamond"/>
+        </w:rPr>
+        <w:t xml:space="preserve"> Ge, Xiaobo Liu, and Yu (Marco) </w:t>
+      </w:r>
+      <w:proofErr w:type="spellStart"/>
+      <w:r>
+        <w:rPr>
+          <w:rFonts w:ascii="Garamond" w:hAnsi="Garamond"/>
+        </w:rPr>
+        <w:t>Nie</w:t>
+      </w:r>
+      <w:proofErr w:type="spellEnd"/>
+      <w:r>
+        <w:rPr>
+          <w:rFonts w:ascii="Garamond" w:hAnsi="Garamond"/>
+        </w:rPr>
+        <w:t>, “</w:t>
+      </w:r>
+      <w:r>
+        <w:rPr>
+          <w:rFonts w:ascii="Garamond" w:hAnsi="Garamond"/>
+        </w:rPr>
+        <w:t>Virtual Connectivity is a Mixed Blessing for Ride-Hailing</w:t>
+      </w:r>
+      <w:r>
+        <w:rPr>
+          <w:rFonts w:ascii="Garamond" w:hAnsi="Garamond"/>
+        </w:rPr>
+        <w:t>”</w:t>
+      </w:r>
+    </w:p>
+    <w:p>
+      <w:pPr>
         <w:tabs>
           <w:tab w:val="left" w:pos="360"/>
           <w:tab w:val="right" w:pos="8640"/>
@@ -2284,24 +2704,62 @@
           <w:rFonts w:ascii="Garamond" w:hAnsi="Garamond"/>
         </w:rPr>
       </w:pPr>
+      <w:proofErr w:type="spellStart"/>
       <w:r>
         <w:rPr>
           <w:rFonts w:ascii="Garamond" w:hAnsi="Garamond"/>
         </w:rPr>
         <w:t>Daljord</w:t>
       </w:r>
-      <w:r>
-        <w:rPr>
-          <w:rFonts w:ascii="Garamond" w:hAnsi="Garamond"/>
-        </w:rPr>
-        <w:t xml:space="preserve">, Øystein, Song Yao, Carl F. Mela, and </w:t>
-      </w:r>
-      <w:r>
-        <w:rPr>
-          <w:rFonts w:ascii="Garamond" w:hAnsi="Garamond"/>
-        </w:rPr>
-        <w:t>Jim Sprigg</w:t>
-      </w:r>
+      <w:proofErr w:type="spellEnd"/>
+      <w:r>
+        <w:rPr>
+          <w:rFonts w:ascii="Garamond" w:hAnsi="Garamond"/>
+        </w:rPr>
+        <w:t xml:space="preserve">, </w:t>
+      </w:r>
+      <w:proofErr w:type="spellStart"/>
+      <w:r>
+        <w:rPr>
+          <w:rFonts w:ascii="Garamond" w:hAnsi="Garamond"/>
+        </w:rPr>
+        <w:t>Øystein</w:t>
+      </w:r>
+      <w:proofErr w:type="spellEnd"/>
+      <w:r>
+        <w:rPr>
+          <w:rFonts w:ascii="Garamond" w:hAnsi="Garamond"/>
+        </w:rPr>
+        <w:t xml:space="preserve">, Song Yao, Carl F. </w:t>
+      </w:r>
+      <w:proofErr w:type="spellStart"/>
+      <w:r>
+        <w:rPr>
+          <w:rFonts w:ascii="Garamond" w:hAnsi="Garamond"/>
+        </w:rPr>
+        <w:t>Mela</w:t>
+      </w:r>
+      <w:proofErr w:type="spellEnd"/>
+      <w:r>
+        <w:rPr>
+          <w:rFonts w:ascii="Garamond" w:hAnsi="Garamond"/>
+        </w:rPr>
+        <w:t xml:space="preserve">, and </w:t>
+      </w:r>
+      <w:r>
+        <w:rPr>
+          <w:rFonts w:ascii="Garamond" w:hAnsi="Garamond"/>
+        </w:rPr>
+        <w:t xml:space="preserve">Jim </w:t>
+      </w:r>
+      <w:proofErr w:type="spellStart"/>
+      <w:r>
+        <w:rPr>
+          <w:rFonts w:ascii="Garamond" w:hAnsi="Garamond"/>
+        </w:rPr>
+        <w:t>Sprigg</w:t>
+      </w:r>
+      <w:proofErr w:type="spellEnd"/>
       <w:r>
         <w:rPr>
           <w:rFonts w:ascii="Garamond" w:hAnsi="Garamond"/>
@@ -2314,8 +2772,6 @@
         </w:rPr>
         <w:t>Time Discounting</w:t>
       </w:r>
-      <w:bookmarkStart w:id="0" w:name="_GoBack"/>
-      <w:bookmarkEnd w:id="0"/>
       <w:r>
         <w:rPr>
           <w:rFonts w:ascii="Garamond" w:hAnsi="Garamond"/>
@@ -2341,13 +2797,63 @@
         <w:rPr>
           <w:rFonts w:ascii="Garamond" w:hAnsi="Garamond"/>
         </w:rPr>
-        <w:t>Yoo, Hyesung and Song Yao, “Using Machine Learning to Address Customer Privacy Concerns”</w:t>
-      </w:r>
-      <w:r>
-        <w:rPr>
-          <w:rFonts w:ascii="Garamond" w:hAnsi="Garamond"/>
-        </w:rPr>
-        <w:t>.</w:t>
+        <w:t>Qin</w:t>
+      </w:r>
+      <w:r>
+        <w:rPr>
+          <w:rFonts w:ascii="Garamond" w:hAnsi="Garamond"/>
+        </w:rPr>
+        <w:t xml:space="preserve">, </w:t>
+      </w:r>
+      <w:r>
+        <w:rPr>
+          <w:rFonts w:ascii="Garamond" w:hAnsi="Garamond"/>
+        </w:rPr>
+        <w:t xml:space="preserve">Marco, Song Yao, </w:t>
+      </w:r>
+      <w:r>
+        <w:rPr>
+          <w:rFonts w:ascii="Garamond" w:hAnsi="Garamond"/>
+        </w:rPr>
+        <w:t xml:space="preserve">and </w:t>
+      </w:r>
+      <w:proofErr w:type="spellStart"/>
+      <w:r>
+        <w:rPr>
+          <w:rFonts w:ascii="Garamond" w:hAnsi="Garamond"/>
+        </w:rPr>
+        <w:t>Wenbo</w:t>
+      </w:r>
+      <w:proofErr w:type="spellEnd"/>
+      <w:r>
+        <w:rPr>
+          <w:rFonts w:ascii="Garamond" w:hAnsi="Garamond"/>
+        </w:rPr>
+        <w:t xml:space="preserve"> Wang</w:t>
+      </w:r>
+      <w:r>
+        <w:rPr>
+          <w:rFonts w:ascii="Garamond" w:hAnsi="Garamond"/>
+        </w:rPr>
+        <w:t>, “</w:t>
+      </w:r>
+      <w:r>
+        <w:rPr>
+          <w:rFonts w:ascii="Garamond" w:hAnsi="Garamond"/>
+        </w:rPr>
+        <w:t xml:space="preserve">Demand Estimation for </w:t>
+      </w:r>
+      <w:r>
+        <w:rPr>
+          <w:rFonts w:ascii="Garamond" w:hAnsi="Garamond"/>
+        </w:rPr>
+        <w:t>Bike-sharing</w:t>
+      </w:r>
+      <w:r>
+        <w:rPr>
+          <w:rFonts w:ascii="Garamond" w:hAnsi="Garamond"/>
+        </w:rPr>
+        <w:t>”.</w:t>
       </w:r>
     </w:p>
     <w:p>
@@ -2368,8 +2874,16 @@
         <w:rPr>
           <w:rFonts w:ascii="Garamond" w:hAnsi="Garamond"/>
         </w:rPr>
-        <w:t>Qin</w:t>
-      </w:r>
+        <w:t xml:space="preserve">Xu, </w:t>
+      </w:r>
+      <w:proofErr w:type="spellStart"/>
+      <w:r>
+        <w:rPr>
+          <w:rFonts w:ascii="Garamond" w:hAnsi="Garamond"/>
+        </w:rPr>
+        <w:t>Linli</w:t>
+      </w:r>
+      <w:proofErr w:type="spellEnd"/>
       <w:r>
         <w:rPr>
           <w:rFonts w:ascii="Garamond" w:hAnsi="Garamond"/>
@@ -2380,76 +2894,27 @@
         <w:rPr>
           <w:rFonts w:ascii="Garamond" w:hAnsi="Garamond"/>
         </w:rPr>
-        <w:t xml:space="preserve">Marco, Song Yao, </w:t>
-      </w:r>
-      <w:r>
-        <w:rPr>
-          <w:rFonts w:ascii="Garamond" w:hAnsi="Garamond"/>
-        </w:rPr>
-        <w:t xml:space="preserve">and </w:t>
-      </w:r>
-      <w:r>
-        <w:rPr>
-          <w:rFonts w:ascii="Garamond" w:hAnsi="Garamond"/>
-        </w:rPr>
-        <w:t>Wenbo Wang</w:t>
-      </w:r>
-      <w:r>
-        <w:rPr>
-          <w:rFonts w:ascii="Garamond" w:hAnsi="Garamond"/>
-        </w:rPr>
-        <w:t>, “</w:t>
-      </w:r>
-      <w:r>
-        <w:rPr>
-          <w:rFonts w:ascii="Garamond" w:hAnsi="Garamond"/>
-        </w:rPr>
-        <w:t xml:space="preserve">Demand Estimation for </w:t>
-      </w:r>
-      <w:r>
-        <w:rPr>
-          <w:rFonts w:ascii="Garamond" w:hAnsi="Garamond"/>
-        </w:rPr>
-        <w:t>Bike-sharing</w:t>
-      </w:r>
-      <w:r>
-        <w:rPr>
-          <w:rFonts w:ascii="Garamond" w:hAnsi="Garamond"/>
-        </w:rPr>
-        <w:t>”.</w:t>
-      </w:r>
-    </w:p>
-    <w:p>
-      <w:pPr>
-        <w:numPr>
-          <w:ilvl w:val="0"/>
-          <w:numId w:val="8"/>
-        </w:numPr>
-        <w:tabs>
-          <w:tab w:val="left" w:pos="360"/>
-          <w:tab w:val="right" w:pos="8640"/>
-        </w:tabs>
-        <w:rPr>
-          <w:rFonts w:ascii="Garamond" w:hAnsi="Garamond"/>
-        </w:rPr>
-      </w:pPr>
-      <w:r>
-        <w:rPr>
-          <w:rFonts w:ascii="Garamond" w:hAnsi="Garamond"/>
-        </w:rPr>
-        <w:t xml:space="preserve">Xu, Linli, </w:t>
-      </w:r>
-      <w:r>
-        <w:rPr>
-          <w:rFonts w:ascii="Garamond" w:hAnsi="Garamond"/>
-        </w:rPr>
         <w:t xml:space="preserve">Song Yao, </w:t>
       </w:r>
       <w:r>
         <w:rPr>
           <w:rFonts w:ascii="Garamond" w:hAnsi="Garamond"/>
         </w:rPr>
-        <w:t xml:space="preserve">Yi Zhu, Jiaoju Ge, </w:t>
+        <w:t xml:space="preserve">Yi Zhu, </w:t>
+      </w:r>
+      <w:proofErr w:type="spellStart"/>
+      <w:r>
+        <w:rPr>
+          <w:rFonts w:ascii="Garamond" w:hAnsi="Garamond"/>
+        </w:rPr>
+        <w:t>Jiaoju</w:t>
+      </w:r>
+      <w:proofErr w:type="spellEnd"/>
+      <w:r>
+        <w:rPr>
+          <w:rFonts w:ascii="Garamond" w:hAnsi="Garamond"/>
+        </w:rPr>
+        <w:t xml:space="preserve"> Ge, </w:t>
       </w:r>
       <w:r>
         <w:rPr>
@@ -2529,7 +2994,21 @@
         <w:rPr>
           <w:rFonts w:ascii="Garamond" w:hAnsi="Garamond"/>
         </w:rPr>
-        <w:t>ner-up, Dick Wittink Prize, 2018</w:t>
+        <w:t xml:space="preserve">ner-up, Dick </w:t>
+      </w:r>
+      <w:proofErr w:type="spellStart"/>
+      <w:r>
+        <w:rPr>
+          <w:rFonts w:ascii="Garamond" w:hAnsi="Garamond"/>
+        </w:rPr>
+        <w:t>Wittink</w:t>
+      </w:r>
+      <w:proofErr w:type="spellEnd"/>
+      <w:r>
+        <w:rPr>
+          <w:rFonts w:ascii="Garamond" w:hAnsi="Garamond"/>
+        </w:rPr>
+        <w:t xml:space="preserve"> Prize, 2018</w:t>
       </w:r>
       <w:r>
         <w:rPr>
@@ -2772,6 +3251,7 @@
         <w:rPr>
           <w:rFonts w:ascii="Garamond" w:hAnsi="Garamond"/>
         </w:rPr>
+        <w:lastRenderedPageBreak/>
         <w:t>Marketing Science Institute</w:t>
       </w:r>
       <w:r>
@@ -2808,7 +3288,21 @@
         <w:rPr>
           <w:rFonts w:ascii="Garamond" w:hAnsi="Garamond"/>
         </w:rPr>
-        <w:t>, 2014 (joint with Yuxin Chen)</w:t>
+        <w:t xml:space="preserve">, 2014 (joint with </w:t>
+      </w:r>
+      <w:proofErr w:type="spellStart"/>
+      <w:r>
+        <w:rPr>
+          <w:rFonts w:ascii="Garamond" w:hAnsi="Garamond"/>
+        </w:rPr>
+        <w:t>Yuxin</w:t>
+      </w:r>
+      <w:proofErr w:type="spellEnd"/>
+      <w:r>
+        <w:rPr>
+          <w:rFonts w:ascii="Garamond" w:hAnsi="Garamond"/>
+        </w:rPr>
+        <w:t xml:space="preserve"> Chen)</w:t>
       </w:r>
     </w:p>
     <w:p>
@@ -2856,7 +3350,6 @@
         <w:rPr>
           <w:rFonts w:ascii="Garamond" w:hAnsi="Garamond"/>
         </w:rPr>
-        <w:lastRenderedPageBreak/>
         <w:t>Winner, Paul Green Award 2012</w:t>
       </w:r>
     </w:p>
@@ -3212,7 +3705,21 @@
         <w:rPr>
           <w:rFonts w:ascii="Garamond" w:hAnsi="Garamond"/>
         </w:rPr>
-        <w:t>NET Institute Summer Research Grant (with Carl F. Mela), 2008</w:t>
+        <w:t xml:space="preserve">NET Institute Summer Research Grant (with Carl F. </w:t>
+      </w:r>
+      <w:proofErr w:type="spellStart"/>
+      <w:r>
+        <w:rPr>
+          <w:rFonts w:ascii="Garamond" w:hAnsi="Garamond"/>
+        </w:rPr>
+        <w:t>Mela</w:t>
+      </w:r>
+      <w:proofErr w:type="spellEnd"/>
+      <w:r>
+        <w:rPr>
+          <w:rFonts w:ascii="Garamond" w:hAnsi="Garamond"/>
+        </w:rPr>
+        <w:t>), 2008</w:t>
       </w:r>
     </w:p>
     <w:p>
@@ -3401,6 +3908,69 @@
           <w:tab w:val="left" w:pos="360"/>
           <w:tab w:val="right" w:pos="8640"/>
         </w:tabs>
+        <w:ind w:left="990"/>
+        <w:rPr>
+          <w:rFonts w:ascii="Garamond" w:hAnsi="Garamond"/>
+        </w:rPr>
+      </w:pPr>
+    </w:p>
+    <w:p>
+      <w:pPr>
+        <w:numPr>
+          <w:ilvl w:val="0"/>
+          <w:numId w:val="6"/>
+        </w:numPr>
+        <w:tabs>
+          <w:tab w:val="left" w:pos="360"/>
+          <w:tab w:val="right" w:pos="8640"/>
+        </w:tabs>
+        <w:rPr>
+          <w:rFonts w:ascii="Garamond" w:hAnsi="Garamond"/>
+        </w:rPr>
+      </w:pPr>
+      <w:r>
+        <w:rPr>
+          <w:rFonts w:ascii="Garamond" w:hAnsi="Garamond"/>
+        </w:rPr>
+        <w:t>Guest Associate Editor</w:t>
+      </w:r>
+      <w:r>
+        <w:rPr>
+          <w:rFonts w:ascii="Garamond" w:hAnsi="Garamond"/>
+        </w:rPr>
+        <w:t xml:space="preserve"> for</w:t>
+      </w:r>
+      <w:bookmarkStart w:id="0" w:name="_GoBack"/>
+      <w:bookmarkEnd w:id="0"/>
+    </w:p>
+    <w:p>
+      <w:pPr>
+        <w:numPr>
+          <w:ilvl w:val="1"/>
+          <w:numId w:val="6"/>
+        </w:numPr>
+        <w:tabs>
+          <w:tab w:val="left" w:pos="360"/>
+          <w:tab w:val="right" w:pos="8640"/>
+        </w:tabs>
+        <w:ind w:left="990" w:hanging="270"/>
+        <w:rPr>
+          <w:rFonts w:ascii="Garamond" w:hAnsi="Garamond"/>
+        </w:rPr>
+      </w:pPr>
+      <w:r>
+        <w:rPr>
+          <w:rFonts w:ascii="Garamond" w:hAnsi="Garamond"/>
+        </w:rPr>
+        <w:t>Information Systems Research, 2018</w:t>
+      </w:r>
+    </w:p>
+    <w:p>
+      <w:pPr>
+        <w:tabs>
+          <w:tab w:val="left" w:pos="360"/>
+          <w:tab w:val="right" w:pos="8640"/>
+        </w:tabs>
         <w:ind w:left="1440"/>
         <w:rPr>
           <w:rFonts w:ascii="Garamond" w:hAnsi="Garamond"/>
@@ -3750,6 +4320,7 @@
         <w:rPr>
           <w:rFonts w:ascii="Garamond" w:hAnsi="Garamond"/>
         </w:rPr>
+        <w:lastRenderedPageBreak/>
         <w:t>Quantitative Marketing and Economics Conference, Rochester 2011, USC 2014</w:t>
       </w:r>
     </w:p>
@@ -4744,6 +5315,7 @@
         <w:rPr>
           <w:rFonts w:ascii="Garamond" w:hAnsi="Garamond"/>
         </w:rPr>
+        <w:lastRenderedPageBreak/>
         <w:t>Ohio State University, 2012</w:t>
       </w:r>
     </w:p>
@@ -4865,7 +5437,6 @@
         <w:rPr>
           <w:rFonts w:ascii="Garamond" w:hAnsi="Garamond"/>
         </w:rPr>
-        <w:lastRenderedPageBreak/>
         <w:t>Columbia University, 2012</w:t>
       </w:r>
     </w:p>
@@ -5798,12 +6369,28 @@
           <w:rFonts w:ascii="Garamond" w:hAnsi="Garamond"/>
         </w:rPr>
       </w:pPr>
-      <w:r>
-        <w:rPr>
-          <w:rFonts w:ascii="Garamond" w:hAnsi="Garamond"/>
-        </w:rPr>
-        <w:t>Hyesung Yoo</w:t>
-      </w:r>
+      <w:proofErr w:type="spellStart"/>
+      <w:r>
+        <w:rPr>
+          <w:rFonts w:ascii="Garamond" w:hAnsi="Garamond"/>
+        </w:rPr>
+        <w:t>Hyesung</w:t>
+      </w:r>
+      <w:proofErr w:type="spellEnd"/>
+      <w:r>
+        <w:rPr>
+          <w:rFonts w:ascii="Garamond" w:hAnsi="Garamond"/>
+        </w:rPr>
+        <w:t xml:space="preserve"> </w:t>
+      </w:r>
+      <w:proofErr w:type="spellStart"/>
+      <w:r>
+        <w:rPr>
+          <w:rFonts w:ascii="Garamond" w:hAnsi="Garamond"/>
+        </w:rPr>
+        <w:t>Yoo</w:t>
+      </w:r>
+      <w:proofErr w:type="spellEnd"/>
       <w:r>
         <w:rPr>
           <w:rFonts w:ascii="Garamond" w:hAnsi="Garamond"/>
@@ -5956,7 +6543,6 @@
         <w:rPr>
           <w:rFonts w:ascii="Garamond" w:hAnsi="Garamond"/>
         </w:rPr>
-        <w:lastRenderedPageBreak/>
         <w:t>Coordinator, Department Junior Faculty Recruiting, 2010</w:t>
       </w:r>
       <w:r>
@@ -6095,7 +6681,21 @@
         <w:rPr>
           <w:rFonts w:ascii="Garamond" w:hAnsi="Garamond"/>
         </w:rPr>
-        <w:t xml:space="preserve">Manuel Hermosilla (dissertation committee member, </w:t>
+        <w:t xml:space="preserve">Manuel </w:t>
+      </w:r>
+      <w:proofErr w:type="spellStart"/>
+      <w:r>
+        <w:rPr>
+          <w:rFonts w:ascii="Garamond" w:hAnsi="Garamond"/>
+        </w:rPr>
+        <w:t>Hermosilla</w:t>
+      </w:r>
+      <w:proofErr w:type="spellEnd"/>
+      <w:r>
+        <w:rPr>
+          <w:rFonts w:ascii="Garamond" w:hAnsi="Garamond"/>
+        </w:rPr>
+        <w:t xml:space="preserve"> (dissertation committee member, </w:t>
       </w:r>
       <w:r>
         <w:rPr>
@@ -6125,12 +6725,28 @@
           <w:rFonts w:ascii="Garamond" w:hAnsi="Garamond"/>
         </w:rPr>
       </w:pPr>
-      <w:r>
-        <w:rPr>
-          <w:rFonts w:ascii="Garamond" w:hAnsi="Garamond"/>
-        </w:rPr>
-        <w:t>Simha Mummalaneni</w:t>
-      </w:r>
+      <w:proofErr w:type="spellStart"/>
+      <w:r>
+        <w:rPr>
+          <w:rFonts w:ascii="Garamond" w:hAnsi="Garamond"/>
+        </w:rPr>
+        <w:t>Simha</w:t>
+      </w:r>
+      <w:proofErr w:type="spellEnd"/>
+      <w:r>
+        <w:rPr>
+          <w:rFonts w:ascii="Garamond" w:hAnsi="Garamond"/>
+        </w:rPr>
+        <w:t xml:space="preserve"> </w:t>
+      </w:r>
+      <w:proofErr w:type="spellStart"/>
+      <w:r>
+        <w:rPr>
+          <w:rFonts w:ascii="Garamond" w:hAnsi="Garamond"/>
+        </w:rPr>
+        <w:t>Mummalaneni</w:t>
+      </w:r>
+      <w:proofErr w:type="spellEnd"/>
       <w:r>
         <w:rPr>
           <w:rFonts w:ascii="Garamond" w:hAnsi="Garamond"/>
@@ -6177,11 +6793,19 @@
           <w:rFonts w:ascii="Garamond" w:hAnsi="Garamond"/>
         </w:rPr>
       </w:pPr>
-      <w:r>
-        <w:rPr>
-          <w:rFonts w:ascii="Garamond" w:hAnsi="Garamond"/>
-        </w:rPr>
-        <w:t xml:space="preserve">Tongtong Shi </w:t>
+      <w:proofErr w:type="spellStart"/>
+      <w:r>
+        <w:rPr>
+          <w:rFonts w:ascii="Garamond" w:hAnsi="Garamond"/>
+        </w:rPr>
+        <w:t>Tongtong</w:t>
+      </w:r>
+      <w:proofErr w:type="spellEnd"/>
+      <w:r>
+        <w:rPr>
+          <w:rFonts w:ascii="Garamond" w:hAnsi="Garamond"/>
+        </w:rPr>
+        <w:t xml:space="preserve"> Shi </w:t>
       </w:r>
       <w:r>
         <w:rPr>
@@ -6584,7 +7208,21 @@
         <w:rPr>
           <w:rFonts w:ascii="Garamond" w:hAnsi="Garamond"/>
         </w:rPr>
-        <w:t>Teaching Assistant, Product Management, Prof. Carl F. Mela, 2007, 2009</w:t>
+        <w:t xml:space="preserve">Teaching Assistant, Product Management, Prof. Carl F. </w:t>
+      </w:r>
+      <w:proofErr w:type="spellStart"/>
+      <w:r>
+        <w:rPr>
+          <w:rFonts w:ascii="Garamond" w:hAnsi="Garamond"/>
+        </w:rPr>
+        <w:t>Mela</w:t>
+      </w:r>
+      <w:proofErr w:type="spellEnd"/>
+      <w:r>
+        <w:rPr>
+          <w:rFonts w:ascii="Garamond" w:hAnsi="Garamond"/>
+        </w:rPr>
+        <w:t>, 2007, 2009</w:t>
       </w:r>
     </w:p>
     <w:p>
@@ -6606,7 +7244,21 @@
         <w:rPr>
           <w:rFonts w:ascii="Garamond" w:hAnsi="Garamond"/>
         </w:rPr>
-        <w:t>Teaching Assistant, Strategy and Tactics of Pricing, Prof. Wilfred Amaldoss, 2006, 2007</w:t>
+        <w:t xml:space="preserve">Teaching Assistant, Strategy and Tactics of Pricing, Prof. Wilfred </w:t>
+      </w:r>
+      <w:proofErr w:type="spellStart"/>
+      <w:r>
+        <w:rPr>
+          <w:rFonts w:ascii="Garamond" w:hAnsi="Garamond"/>
+        </w:rPr>
+        <w:t>Amaldoss</w:t>
+      </w:r>
+      <w:proofErr w:type="spellEnd"/>
+      <w:r>
+        <w:rPr>
+          <w:rFonts w:ascii="Garamond" w:hAnsi="Garamond"/>
+        </w:rPr>
+        <w:t>, 2006, 2007</w:t>
       </w:r>
     </w:p>
     <w:p>
@@ -10235,7 +10887,7 @@
     <w:lsdException w:name="E-mail Signature" w:semiHidden="1" w:unhideWhenUsed="1"/>
     <w:lsdException w:name="HTML Top of Form" w:semiHidden="1" w:unhideWhenUsed="1"/>
     <w:lsdException w:name="HTML Bottom of Form" w:semiHidden="1" w:unhideWhenUsed="1"/>
-    <w:lsdException w:name="Normal (Web)" w:semiHidden="1" w:unhideWhenUsed="1"/>
+    <w:lsdException w:name="Normal (Web)" w:semiHidden="1" w:uiPriority="99" w:unhideWhenUsed="1"/>
     <w:lsdException w:name="HTML Acronym" w:semiHidden="1" w:unhideWhenUsed="1"/>
     <w:lsdException w:name="HTML Address" w:semiHidden="1" w:unhideWhenUsed="1"/>
     <w:lsdException w:name="HTML Cite" w:semiHidden="1" w:unhideWhenUsed="1"/>
@@ -10743,6 +11395,19 @@
       <w:shd w:val="clear" w:color="auto" w:fill="E6E6E6"/>
     </w:rPr>
   </w:style>
+  <w:style w:type="paragraph" w:styleId="NormalWeb">
+    <w:name w:val="Normal (Web)"/>
+    <w:basedOn w:val="Normal"/>
+    <w:uiPriority w:val="99"/>
+    <w:unhideWhenUsed/>
+    <w:rsid w:val="00403768"/>
+    <w:pPr>
+      <w:spacing w:before="100" w:beforeAutospacing="1" w:after="100" w:afterAutospacing="1"/>
+    </w:pPr>
+    <w:rPr>
+      <w:rFonts w:eastAsia="Times New Roman"/>
+    </w:rPr>
+  </w:style>
 </w:styles>
 </file>
 

</xml_diff>

<commit_message>
change didi nature paper author order 	modified:   Public/CV_Yao.docx 	modified:   Public/CV_Yao.pdf
</commit_message>
<xml_diff>
--- a/Public/CV_Yao.docx
+++ b/Public/CV_Yao.docx
@@ -731,19 +731,11 @@
           <w:rFonts w:ascii="Garamond" w:hAnsi="Garamond"/>
         </w:rPr>
       </w:pPr>
-      <w:proofErr w:type="spellStart"/>
-      <w:r>
-        <w:rPr>
-          <w:rFonts w:ascii="Garamond" w:hAnsi="Garamond"/>
-        </w:rPr>
-        <w:t>C.Phil</w:t>
-      </w:r>
-      <w:proofErr w:type="spellEnd"/>
-      <w:r>
-        <w:rPr>
-          <w:rFonts w:ascii="Garamond" w:hAnsi="Garamond"/>
-        </w:rPr>
-        <w:t>.</w:t>
+      <w:r>
+        <w:rPr>
+          <w:rFonts w:ascii="Garamond" w:hAnsi="Garamond"/>
+        </w:rPr>
+        <w:t>C.Phil.</w:t>
       </w:r>
       <w:r>
         <w:rPr>
@@ -1029,21 +1021,7 @@
         <w:rPr>
           <w:rFonts w:ascii="Garamond" w:hAnsi="Garamond"/>
         </w:rPr>
-        <w:t xml:space="preserve">Seiler, Stephan, Song Yao, and </w:t>
-      </w:r>
-      <w:proofErr w:type="spellStart"/>
-      <w:r>
-        <w:rPr>
-          <w:rFonts w:ascii="Garamond" w:hAnsi="Garamond"/>
-        </w:rPr>
-        <w:t>Wenbo</w:t>
-      </w:r>
-      <w:proofErr w:type="spellEnd"/>
-      <w:r>
-        <w:rPr>
-          <w:rFonts w:ascii="Garamond" w:hAnsi="Garamond"/>
-        </w:rPr>
-        <w:t xml:space="preserve"> Wang</w:t>
+        <w:t>Seiler, Stephan, Song Yao, and Wenbo Wang</w:t>
       </w:r>
       <w:r>
         <w:rPr>
@@ -1196,21 +1174,7 @@
         <w:rPr>
           <w:rFonts w:ascii="Garamond" w:hAnsi="Garamond"/>
         </w:rPr>
-        <w:t xml:space="preserve">Runner-up, Dick </w:t>
-      </w:r>
-      <w:proofErr w:type="spellStart"/>
-      <w:r>
-        <w:rPr>
-          <w:rFonts w:ascii="Garamond" w:hAnsi="Garamond"/>
-        </w:rPr>
-        <w:t>Wittink</w:t>
-      </w:r>
-      <w:proofErr w:type="spellEnd"/>
-      <w:r>
-        <w:rPr>
-          <w:rFonts w:ascii="Garamond" w:hAnsi="Garamond"/>
-        </w:rPr>
-        <w:t xml:space="preserve"> Prize 2018</w:t>
+        <w:t>Runner-up, Dick Wittink Prize 2018</w:t>
       </w:r>
     </w:p>
     <w:p>
@@ -1233,33 +1197,11 @@
         </w:rPr>
         <w:t xml:space="preserve">Yao, Song, </w:t>
       </w:r>
-      <w:proofErr w:type="spellStart"/>
-      <w:r>
-        <w:rPr>
-          <w:rFonts w:ascii="Garamond" w:hAnsi="Garamond"/>
-        </w:rPr>
-        <w:t>Wenbo</w:t>
-      </w:r>
-      <w:proofErr w:type="spellEnd"/>
-      <w:r>
-        <w:rPr>
-          <w:rFonts w:ascii="Garamond" w:hAnsi="Garamond"/>
-        </w:rPr>
-        <w:t xml:space="preserve"> Wang, and </w:t>
-      </w:r>
-      <w:proofErr w:type="spellStart"/>
-      <w:r>
-        <w:rPr>
-          <w:rFonts w:ascii="Garamond" w:hAnsi="Garamond"/>
-        </w:rPr>
-        <w:t>Yuxin</w:t>
-      </w:r>
-      <w:proofErr w:type="spellEnd"/>
-      <w:r>
-        <w:rPr>
-          <w:rFonts w:ascii="Garamond" w:hAnsi="Garamond"/>
-        </w:rPr>
-        <w:t xml:space="preserve"> Chen (2017</w:t>
+      <w:r>
+        <w:rPr>
+          <w:rFonts w:ascii="Garamond" w:hAnsi="Garamond"/>
+        </w:rPr>
+        <w:t>Wenbo Wang, and Yuxin Chen (2017</w:t>
       </w:r>
       <w:r>
         <w:rPr>
@@ -1372,21 +1314,7 @@
         <w:rPr>
           <w:rFonts w:ascii="Garamond" w:hAnsi="Garamond"/>
         </w:rPr>
-        <w:t xml:space="preserve">Chen, </w:t>
-      </w:r>
-      <w:proofErr w:type="spellStart"/>
-      <w:r>
-        <w:rPr>
-          <w:rFonts w:ascii="Garamond" w:hAnsi="Garamond"/>
-        </w:rPr>
-        <w:t>Yuxin</w:t>
-      </w:r>
-      <w:proofErr w:type="spellEnd"/>
-      <w:r>
-        <w:rPr>
-          <w:rFonts w:ascii="Garamond" w:hAnsi="Garamond"/>
-        </w:rPr>
-        <w:t xml:space="preserve"> and Song Yao</w:t>
+        <w:t>Chen, Yuxin and Song Yao</w:t>
       </w:r>
       <w:r>
         <w:rPr>
@@ -1507,112 +1435,62 @@
         </w:rPr>
         <w:t xml:space="preserve">Anja Lambrecht, </w:t>
       </w:r>
-      <w:proofErr w:type="spellStart"/>
-      <w:r>
-        <w:rPr>
-          <w:rFonts w:ascii="Garamond" w:hAnsi="Garamond"/>
-        </w:rPr>
-        <w:t>Avi</w:t>
-      </w:r>
-      <w:proofErr w:type="spellEnd"/>
-      <w:r>
-        <w:rPr>
-          <w:rFonts w:ascii="Garamond" w:hAnsi="Garamond"/>
-        </w:rPr>
-        <w:t xml:space="preserve"> Goldfarb, Ale</w:t>
-      </w:r>
-      <w:r>
-        <w:rPr>
-          <w:rFonts w:ascii="Garamond" w:hAnsi="Garamond"/>
-        </w:rPr>
-        <w:t xml:space="preserve">ssandro Bonatti, </w:t>
-      </w:r>
-      <w:proofErr w:type="spellStart"/>
-      <w:r>
-        <w:rPr>
-          <w:rFonts w:ascii="Garamond" w:hAnsi="Garamond"/>
-        </w:rPr>
-        <w:t>Anindya</w:t>
-      </w:r>
-      <w:proofErr w:type="spellEnd"/>
-      <w:r>
-        <w:rPr>
-          <w:rFonts w:ascii="Garamond" w:hAnsi="Garamond"/>
+      <w:r>
+        <w:rPr>
+          <w:rFonts w:ascii="Garamond" w:hAnsi="Garamond"/>
+        </w:rPr>
+        <w:t>Avi Goldfarb, Ale</w:t>
+      </w:r>
+      <w:r>
+        <w:rPr>
+          <w:rFonts w:ascii="Garamond" w:hAnsi="Garamond"/>
+        </w:rPr>
+        <w:t xml:space="preserve">ssandro Bonatti, Anindya Ghose, </w:t>
+      </w:r>
+      <w:r>
+        <w:rPr>
+          <w:rFonts w:ascii="Garamond" w:hAnsi="Garamond"/>
+        </w:rPr>
+        <w:t>Dan Goldstein, Randall Lewis, Anita Rao, Navdeep Sahni, Song Yao</w:t>
+      </w:r>
+      <w:r>
+        <w:rPr>
+          <w:rFonts w:ascii="Garamond" w:hAnsi="Garamond"/>
+        </w:rPr>
+        <w:t xml:space="preserve"> (2014), “</w:t>
+      </w:r>
+      <w:r>
+        <w:rPr>
+          <w:rFonts w:ascii="Garamond" w:hAnsi="Garamond"/>
+        </w:rPr>
+        <w:t>How Do Firms Make Money Online?</w:t>
+      </w:r>
+      <w:r>
+        <w:rPr>
+          <w:rFonts w:ascii="Garamond" w:hAnsi="Garamond"/>
+        </w:rPr>
+        <w:t xml:space="preserve">” </w:t>
+      </w:r>
+      <w:r>
+        <w:rPr>
+          <w:rFonts w:ascii="Garamond" w:hAnsi="Garamond"/>
+          <w:i/>
+        </w:rPr>
+        <w:t>Marketing Letters</w:t>
+      </w:r>
+      <w:r>
+        <w:rPr>
+          <w:rFonts w:ascii="Garamond" w:hAnsi="Garamond"/>
+        </w:rPr>
+        <w:t>,</w:t>
+      </w:r>
+      <w:r>
+        <w:rPr>
+          <w:rFonts w:ascii="Garamond" w:hAnsi="Garamond"/>
+          <w:i/>
         </w:rPr>
         <w:t xml:space="preserve"> </w:t>
       </w:r>
-      <w:proofErr w:type="spellStart"/>
-      <w:r>
-        <w:rPr>
-          <w:rFonts w:ascii="Garamond" w:hAnsi="Garamond"/>
-        </w:rPr>
-        <w:t>Ghose</w:t>
-      </w:r>
-      <w:proofErr w:type="spellEnd"/>
-      <w:r>
-        <w:rPr>
-          <w:rFonts w:ascii="Garamond" w:hAnsi="Garamond"/>
-        </w:rPr>
-        <w:t xml:space="preserve">, </w:t>
-      </w:r>
-      <w:r>
-        <w:rPr>
-          <w:rFonts w:ascii="Garamond" w:hAnsi="Garamond"/>
-        </w:rPr>
-        <w:t xml:space="preserve">Dan Goldstein, Randall Lewis, Anita Rao, Navdeep </w:t>
-      </w:r>
-      <w:proofErr w:type="spellStart"/>
-      <w:r>
-        <w:rPr>
-          <w:rFonts w:ascii="Garamond" w:hAnsi="Garamond"/>
-        </w:rPr>
-        <w:t>Sahni</w:t>
-      </w:r>
-      <w:proofErr w:type="spellEnd"/>
-      <w:r>
-        <w:rPr>
-          <w:rFonts w:ascii="Garamond" w:hAnsi="Garamond"/>
-        </w:rPr>
-        <w:t>, Song Yao</w:t>
-      </w:r>
-      <w:r>
-        <w:rPr>
-          <w:rFonts w:ascii="Garamond" w:hAnsi="Garamond"/>
-        </w:rPr>
-        <w:t xml:space="preserve"> (2014), “</w:t>
-      </w:r>
-      <w:r>
-        <w:rPr>
-          <w:rFonts w:ascii="Garamond" w:hAnsi="Garamond"/>
-        </w:rPr>
-        <w:t>How Do Firms Make Money Online?</w:t>
-      </w:r>
-      <w:r>
-        <w:rPr>
-          <w:rFonts w:ascii="Garamond" w:hAnsi="Garamond"/>
-        </w:rPr>
-        <w:t xml:space="preserve">” </w:t>
-      </w:r>
-      <w:r>
-        <w:rPr>
-          <w:rFonts w:ascii="Garamond" w:hAnsi="Garamond"/>
-          <w:i/>
-        </w:rPr>
-        <w:t>Marketing Letters</w:t>
-      </w:r>
-      <w:r>
-        <w:rPr>
-          <w:rFonts w:ascii="Garamond" w:hAnsi="Garamond"/>
-        </w:rPr>
-        <w:t>,</w:t>
-      </w:r>
-      <w:r>
-        <w:rPr>
-          <w:rFonts w:ascii="Garamond" w:hAnsi="Garamond"/>
-          <w:i/>
-        </w:rPr>
-        <w:t xml:space="preserve"> </w:t>
-      </w:r>
       <w:r>
         <w:rPr>
           <w:rFonts w:ascii="Garamond" w:hAnsi="Garamond"/>
@@ -1651,55 +1529,13 @@
           <w:rFonts w:ascii="Garamond" w:hAnsi="Garamond"/>
         </w:rPr>
         <w:lastRenderedPageBreak/>
-        <w:t xml:space="preserve">Yao, Song, Carl F. </w:t>
-      </w:r>
-      <w:proofErr w:type="spellStart"/>
-      <w:r>
-        <w:rPr>
-          <w:rFonts w:ascii="Garamond" w:hAnsi="Garamond"/>
-        </w:rPr>
-        <w:t>Mela</w:t>
-      </w:r>
-      <w:proofErr w:type="spellEnd"/>
-      <w:r>
-        <w:rPr>
-          <w:rFonts w:ascii="Garamond" w:hAnsi="Garamond"/>
-        </w:rPr>
-        <w:t xml:space="preserve">, </w:t>
-      </w:r>
-      <w:proofErr w:type="spellStart"/>
-      <w:r>
-        <w:rPr>
-          <w:rFonts w:ascii="Garamond" w:hAnsi="Garamond"/>
-        </w:rPr>
-        <w:t>Jeongwen</w:t>
-      </w:r>
-      <w:proofErr w:type="spellEnd"/>
-      <w:r>
-        <w:rPr>
-          <w:rFonts w:ascii="Garamond" w:hAnsi="Garamond"/>
-        </w:rPr>
-        <w:t xml:space="preserve"> Chiang, </w:t>
-      </w:r>
-      <w:r>
-        <w:rPr>
-          <w:rFonts w:ascii="Garamond" w:hAnsi="Garamond"/>
-        </w:rPr>
-        <w:t xml:space="preserve">and </w:t>
-      </w:r>
-      <w:proofErr w:type="spellStart"/>
-      <w:r>
-        <w:rPr>
-          <w:rFonts w:ascii="Garamond" w:hAnsi="Garamond"/>
-        </w:rPr>
-        <w:t>Yuxin</w:t>
-      </w:r>
-      <w:proofErr w:type="spellEnd"/>
-      <w:r>
-        <w:rPr>
-          <w:rFonts w:ascii="Garamond" w:hAnsi="Garamond"/>
-        </w:rPr>
-        <w:t xml:space="preserve"> Chen (2012), </w:t>
+        <w:t xml:space="preserve">Yao, Song, Carl F. Mela, Jeongwen Chiang, </w:t>
+      </w:r>
+      <w:r>
+        <w:rPr>
+          <w:rFonts w:ascii="Garamond" w:hAnsi="Garamond"/>
+        </w:rPr>
+        <w:t xml:space="preserve">and Yuxin Chen (2012), </w:t>
       </w:r>
       <w:r>
         <w:rPr>
@@ -1850,21 +1686,7 @@
         <w:rPr>
           <w:rFonts w:ascii="Garamond" w:hAnsi="Garamond"/>
         </w:rPr>
-        <w:t xml:space="preserve">Yao, Song and Carl F. </w:t>
-      </w:r>
-      <w:proofErr w:type="spellStart"/>
-      <w:r>
-        <w:rPr>
-          <w:rFonts w:ascii="Garamond" w:hAnsi="Garamond"/>
-        </w:rPr>
-        <w:t>Mela</w:t>
-      </w:r>
-      <w:proofErr w:type="spellEnd"/>
-      <w:r>
-        <w:rPr>
-          <w:rFonts w:ascii="Garamond" w:hAnsi="Garamond"/>
-        </w:rPr>
-        <w:t xml:space="preserve"> (2011), “</w:t>
+        <w:t>Yao, Song and Carl F. Mela (2011), “</w:t>
       </w:r>
       <w:r>
         <w:rPr>
@@ -2003,21 +1825,7 @@
         <w:rPr>
           <w:rFonts w:ascii="Garamond" w:hAnsi="Garamond"/>
         </w:rPr>
-        <w:t xml:space="preserve">Yao, Song and Carl F. </w:t>
-      </w:r>
-      <w:proofErr w:type="spellStart"/>
-      <w:r>
-        <w:rPr>
-          <w:rFonts w:ascii="Garamond" w:hAnsi="Garamond"/>
-        </w:rPr>
-        <w:t>Mela</w:t>
-      </w:r>
-      <w:proofErr w:type="spellEnd"/>
-      <w:r>
-        <w:rPr>
-          <w:rFonts w:ascii="Garamond" w:hAnsi="Garamond"/>
-        </w:rPr>
-        <w:t xml:space="preserve"> (2009), “</w:t>
+        <w:t>Yao, Song and Carl F. Mela (2009), “</w:t>
       </w:r>
       <w:r>
         <w:rPr>
@@ -2111,21 +1919,7 @@
         <w:rPr>
           <w:rFonts w:ascii="Garamond" w:hAnsi="Garamond"/>
         </w:rPr>
-        <w:t xml:space="preserve">Yao, Song and Carl F. </w:t>
-      </w:r>
-      <w:proofErr w:type="spellStart"/>
-      <w:r>
-        <w:rPr>
-          <w:rFonts w:ascii="Garamond" w:hAnsi="Garamond"/>
-        </w:rPr>
-        <w:t>Mela</w:t>
-      </w:r>
-      <w:proofErr w:type="spellEnd"/>
-      <w:r>
-        <w:rPr>
-          <w:rFonts w:ascii="Garamond" w:hAnsi="Garamond"/>
-        </w:rPr>
-        <w:t xml:space="preserve"> (2008), “</w:t>
+        <w:t>Yao, Song and Carl F. Mela (2008), “</w:t>
       </w:r>
       <w:r>
         <w:rPr>
@@ -2302,21 +2096,7 @@
         <w:rPr>
           <w:rFonts w:ascii="Garamond" w:hAnsi="Garamond"/>
         </w:rPr>
-        <w:t xml:space="preserve">Georgios </w:t>
-      </w:r>
-      <w:proofErr w:type="spellStart"/>
-      <w:r>
-        <w:rPr>
-          <w:rFonts w:ascii="Garamond" w:hAnsi="Garamond"/>
-        </w:rPr>
-        <w:t>Zervas</w:t>
-      </w:r>
-      <w:proofErr w:type="spellEnd"/>
-      <w:r>
-        <w:rPr>
-          <w:rFonts w:ascii="Garamond" w:hAnsi="Garamond"/>
-        </w:rPr>
-        <w:t xml:space="preserve"> </w:t>
+        <w:t xml:space="preserve">Georgios Zervas </w:t>
       </w:r>
       <w:r>
         <w:rPr>
@@ -2427,28 +2207,208 @@
           <w:rFonts w:ascii="Garamond" w:hAnsi="Garamond"/>
         </w:rPr>
       </w:pPr>
-      <w:proofErr w:type="spellStart"/>
-      <w:r>
-        <w:rPr>
-          <w:rFonts w:ascii="Garamond" w:hAnsi="Garamond"/>
-        </w:rPr>
-        <w:t>Yoo</w:t>
-      </w:r>
-      <w:proofErr w:type="spellEnd"/>
+      <w:r>
+        <w:rPr>
+          <w:rFonts w:ascii="Garamond" w:hAnsi="Garamond"/>
+        </w:rPr>
+        <w:t>Yoo, Hyesung</w:t>
+      </w:r>
       <w:r>
         <w:rPr>
           <w:rFonts w:ascii="Garamond" w:hAnsi="Garamond"/>
         </w:rPr>
         <w:t xml:space="preserve">, </w:t>
       </w:r>
-      <w:proofErr w:type="spellStart"/>
-      <w:r>
-        <w:rPr>
-          <w:rFonts w:ascii="Garamond" w:hAnsi="Garamond"/>
-        </w:rPr>
-        <w:t>Hyesung</w:t>
-      </w:r>
-      <w:proofErr w:type="spellEnd"/>
+      <w:r>
+        <w:rPr>
+          <w:rFonts w:ascii="Garamond" w:hAnsi="Garamond"/>
+        </w:rPr>
+        <w:t>Maria Ana Vitorino</w:t>
+      </w:r>
+      <w:r>
+        <w:rPr>
+          <w:rFonts w:ascii="Garamond" w:hAnsi="Garamond"/>
+        </w:rPr>
+        <w:t>, and Song Yao, “Hospital Competition and Quality Under Regulated Prices: Evidence from the Entry of High-Speed Train in South Korea”</w:t>
+      </w:r>
+      <w:r>
+        <w:rPr>
+          <w:rFonts w:ascii="Garamond" w:hAnsi="Garamond"/>
+        </w:rPr>
+        <w:t>.</w:t>
+      </w:r>
+    </w:p>
+    <w:p>
+      <w:pPr>
+        <w:numPr>
+          <w:ilvl w:val="0"/>
+          <w:numId w:val="8"/>
+        </w:numPr>
+        <w:tabs>
+          <w:tab w:val="left" w:pos="360"/>
+          <w:tab w:val="right" w:pos="8640"/>
+        </w:tabs>
+        <w:rPr>
+          <w:rFonts w:ascii="Garamond" w:hAnsi="Garamond"/>
+        </w:rPr>
+      </w:pPr>
+      <w:r>
+        <w:rPr>
+          <w:rFonts w:ascii="Garamond" w:hAnsi="Garamond"/>
+        </w:rPr>
+        <w:t xml:space="preserve">Yoo, Hyesung, Song Yao, Luping Sun, </w:t>
+      </w:r>
+      <w:r>
+        <w:rPr>
+          <w:rFonts w:ascii="Garamond" w:hAnsi="Garamond"/>
+        </w:rPr>
+        <w:t>Xiaomeng Du, “Using Machine Learning to Address Customer Privacy Concerns”.</w:t>
+      </w:r>
+    </w:p>
+    <w:p>
+      <w:pPr>
+        <w:numPr>
+          <w:ilvl w:val="0"/>
+          <w:numId w:val="8"/>
+        </w:numPr>
+        <w:tabs>
+          <w:tab w:val="left" w:pos="360"/>
+          <w:tab w:val="right" w:pos="8640"/>
+        </w:tabs>
+        <w:rPr>
+          <w:rFonts w:ascii="Garamond" w:hAnsi="Garamond"/>
+        </w:rPr>
+      </w:pPr>
+      <w:r>
+        <w:rPr>
+          <w:rFonts w:ascii="Garamond" w:hAnsi="Garamond"/>
+        </w:rPr>
+        <w:t xml:space="preserve">Zhang, Kenan, Hongyu Chen, </w:t>
+      </w:r>
+      <w:r>
+        <w:rPr>
+          <w:rFonts w:ascii="Garamond" w:hAnsi="Garamond"/>
+        </w:rPr>
+        <w:t xml:space="preserve">Song Yao, </w:t>
+      </w:r>
+      <w:bookmarkStart w:id="0" w:name="_GoBack"/>
+      <w:bookmarkEnd w:id="0"/>
+      <w:r>
+        <w:rPr>
+          <w:rFonts w:ascii="Garamond" w:hAnsi="Garamond"/>
+        </w:rPr>
+        <w:t>Linli Xu, Jiaoju Ge, Xiaobo Liu, and Yu (Marco) Nie, “Virtual Connectivity is a Mixed Blessing for Ride-Hailing”</w:t>
+      </w:r>
+    </w:p>
+    <w:p>
+      <w:pPr>
+        <w:tabs>
+          <w:tab w:val="left" w:pos="360"/>
+          <w:tab w:val="right" w:pos="8640"/>
+        </w:tabs>
+        <w:ind w:left="360"/>
+        <w:rPr>
+          <w:rFonts w:ascii="Garamond" w:hAnsi="Garamond"/>
+          <w:b/>
+        </w:rPr>
+      </w:pPr>
+    </w:p>
+    <w:p>
+      <w:pPr>
+        <w:tabs>
+          <w:tab w:val="left" w:pos="360"/>
+          <w:tab w:val="left" w:pos="720"/>
+          <w:tab w:val="right" w:pos="8640"/>
+        </w:tabs>
+        <w:jc w:val="both"/>
+        <w:rPr>
+          <w:rFonts w:ascii="Garamond" w:hAnsi="Garamond"/>
+        </w:rPr>
+      </w:pPr>
+      <w:r>
+        <w:rPr>
+          <w:rFonts w:ascii="Garamond" w:hAnsi="Garamond"/>
+        </w:rPr>
+        <w:tab/>
+      </w:r>
+      <w:r>
+        <w:rPr>
+          <w:rFonts w:ascii="Garamond" w:hAnsi="Garamond"/>
+        </w:rPr>
+        <w:t>Work in progress</w:t>
+      </w:r>
+    </w:p>
+    <w:p>
+      <w:pPr>
+        <w:numPr>
+          <w:ilvl w:val="0"/>
+          <w:numId w:val="8"/>
+        </w:numPr>
+        <w:tabs>
+          <w:tab w:val="left" w:pos="360"/>
+          <w:tab w:val="right" w:pos="8640"/>
+        </w:tabs>
+        <w:rPr>
+          <w:rFonts w:ascii="Garamond" w:hAnsi="Garamond"/>
+        </w:rPr>
+      </w:pPr>
+      <w:r>
+        <w:rPr>
+          <w:rFonts w:ascii="Garamond" w:hAnsi="Garamond"/>
+        </w:rPr>
+        <w:t>Daljord</w:t>
+      </w:r>
+      <w:r>
+        <w:rPr>
+          <w:rFonts w:ascii="Garamond" w:hAnsi="Garamond"/>
+        </w:rPr>
+        <w:t xml:space="preserve">, Øystein, Song Yao, Carl F. Mela, and </w:t>
+      </w:r>
+      <w:r>
+        <w:rPr>
+          <w:rFonts w:ascii="Garamond" w:hAnsi="Garamond"/>
+        </w:rPr>
+        <w:t>Jim Sprigg</w:t>
+      </w:r>
+      <w:r>
+        <w:rPr>
+          <w:rFonts w:ascii="Garamond" w:hAnsi="Garamond"/>
+        </w:rPr>
+        <w:t xml:space="preserve">, “Goal Gradient and </w:t>
+      </w:r>
+      <w:r>
+        <w:rPr>
+          <w:rFonts w:ascii="Garamond" w:hAnsi="Garamond"/>
+        </w:rPr>
+        <w:t>Time Discounting</w:t>
+      </w:r>
+      <w:r>
+        <w:rPr>
+          <w:rFonts w:ascii="Garamond" w:hAnsi="Garamond"/>
+        </w:rPr>
+        <w:t>”.</w:t>
+      </w:r>
+    </w:p>
+    <w:p>
+      <w:pPr>
+        <w:numPr>
+          <w:ilvl w:val="0"/>
+          <w:numId w:val="8"/>
+        </w:numPr>
+        <w:tabs>
+          <w:tab w:val="left" w:pos="360"/>
+          <w:tab w:val="right" w:pos="8640"/>
+        </w:tabs>
+        <w:rPr>
+          <w:rFonts w:ascii="Garamond" w:hAnsi="Garamond"/>
+        </w:rPr>
+      </w:pPr>
+      <w:r>
+        <w:rPr>
+          <w:rFonts w:ascii="Garamond" w:hAnsi="Garamond"/>
+        </w:rPr>
+        <w:t>Qin</w:t>
+      </w:r>
       <w:r>
         <w:rPr>
           <w:rFonts w:ascii="Garamond" w:hAnsi="Garamond"/>
@@ -2459,19 +2419,43 @@
         <w:rPr>
           <w:rFonts w:ascii="Garamond" w:hAnsi="Garamond"/>
         </w:rPr>
-        <w:t>Maria Ana Vitorino</w:t>
-      </w:r>
-      <w:r>
-        <w:rPr>
-          <w:rFonts w:ascii="Garamond" w:hAnsi="Garamond"/>
-        </w:rPr>
-        <w:t>, and Song Yao, “Hospital Competition and Quality Under Regulated Prices: Evidence from the Entry of High-Speed Train in South Korea”</w:t>
-      </w:r>
-      <w:r>
-        <w:rPr>
-          <w:rFonts w:ascii="Garamond" w:hAnsi="Garamond"/>
-        </w:rPr>
-        <w:t>.</w:t>
+        <w:t xml:space="preserve">Marco, Song Yao, </w:t>
+      </w:r>
+      <w:r>
+        <w:rPr>
+          <w:rFonts w:ascii="Garamond" w:hAnsi="Garamond"/>
+        </w:rPr>
+        <w:t xml:space="preserve">and </w:t>
+      </w:r>
+      <w:r>
+        <w:rPr>
+          <w:rFonts w:ascii="Garamond" w:hAnsi="Garamond"/>
+        </w:rPr>
+        <w:t>Wenbo Wang</w:t>
+      </w:r>
+      <w:r>
+        <w:rPr>
+          <w:rFonts w:ascii="Garamond" w:hAnsi="Garamond"/>
+        </w:rPr>
+        <w:t>, “</w:t>
+      </w:r>
+      <w:r>
+        <w:rPr>
+          <w:rFonts w:ascii="Garamond" w:hAnsi="Garamond"/>
+        </w:rPr>
+        <w:t xml:space="preserve">Demand Estimation for </w:t>
+      </w:r>
+      <w:r>
+        <w:rPr>
+          <w:rFonts w:ascii="Garamond" w:hAnsi="Garamond"/>
+        </w:rPr>
+        <w:t>Bike-sharing</w:t>
+      </w:r>
+      <w:r>
+        <w:rPr>
+          <w:rFonts w:ascii="Garamond" w:hAnsi="Garamond"/>
+        </w:rPr>
+        <w:t>”.</w:t>
       </w:r>
     </w:p>
     <w:p>
@@ -2488,33 +2472,11 @@
           <w:rFonts w:ascii="Garamond" w:hAnsi="Garamond"/>
         </w:rPr>
       </w:pPr>
-      <w:proofErr w:type="spellStart"/>
-      <w:r>
-        <w:rPr>
-          <w:rFonts w:ascii="Garamond" w:hAnsi="Garamond"/>
-        </w:rPr>
-        <w:t>Yoo</w:t>
-      </w:r>
-      <w:proofErr w:type="spellEnd"/>
-      <w:r>
-        <w:rPr>
-          <w:rFonts w:ascii="Garamond" w:hAnsi="Garamond"/>
-        </w:rPr>
-        <w:t xml:space="preserve">, </w:t>
-      </w:r>
-      <w:proofErr w:type="spellStart"/>
-      <w:r>
-        <w:rPr>
-          <w:rFonts w:ascii="Garamond" w:hAnsi="Garamond"/>
-        </w:rPr>
-        <w:t>Hyesung</w:t>
-      </w:r>
-      <w:proofErr w:type="spellEnd"/>
-      <w:r>
-        <w:rPr>
-          <w:rFonts w:ascii="Garamond" w:hAnsi="Garamond"/>
-        </w:rPr>
-        <w:t xml:space="preserve">, </w:t>
+      <w:r>
+        <w:rPr>
+          <w:rFonts w:ascii="Garamond" w:hAnsi="Garamond"/>
+        </w:rPr>
+        <w:t xml:space="preserve">Xu, Linli, </w:t>
       </w:r>
       <w:r>
         <w:rPr>
@@ -2522,399 +2484,11 @@
         </w:rPr>
         <w:t xml:space="preserve">Song Yao, </w:t>
       </w:r>
-      <w:proofErr w:type="spellStart"/>
-      <w:r>
-        <w:rPr>
-          <w:rFonts w:ascii="Garamond" w:hAnsi="Garamond"/>
-        </w:rPr>
-        <w:t>Luping</w:t>
-      </w:r>
-      <w:proofErr w:type="spellEnd"/>
-      <w:r>
-        <w:rPr>
-          <w:rFonts w:ascii="Garamond" w:hAnsi="Garamond"/>
-        </w:rPr>
-        <w:t xml:space="preserve"> Sun, </w:t>
-      </w:r>
-      <w:proofErr w:type="spellStart"/>
-      <w:r>
-        <w:rPr>
-          <w:rFonts w:ascii="Garamond" w:hAnsi="Garamond"/>
-        </w:rPr>
-        <w:t>Xiaomeng</w:t>
-      </w:r>
-      <w:proofErr w:type="spellEnd"/>
-      <w:r>
-        <w:rPr>
-          <w:rFonts w:ascii="Garamond" w:hAnsi="Garamond"/>
-        </w:rPr>
-        <w:t xml:space="preserve"> Du, </w:t>
-      </w:r>
-      <w:r>
-        <w:rPr>
-          <w:rFonts w:ascii="Garamond" w:hAnsi="Garamond"/>
-        </w:rPr>
-        <w:t>“Using Machine Learning to Address Customer Privacy Concerns”.</w:t>
-      </w:r>
-    </w:p>
-    <w:p>
-      <w:pPr>
-        <w:numPr>
-          <w:ilvl w:val="0"/>
-          <w:numId w:val="8"/>
-        </w:numPr>
-        <w:tabs>
-          <w:tab w:val="left" w:pos="360"/>
-          <w:tab w:val="right" w:pos="8640"/>
-        </w:tabs>
-        <w:rPr>
-          <w:rFonts w:ascii="Garamond" w:hAnsi="Garamond"/>
-        </w:rPr>
-      </w:pPr>
-      <w:r>
-        <w:rPr>
-          <w:rFonts w:ascii="Garamond" w:hAnsi="Garamond"/>
-        </w:rPr>
-        <w:t xml:space="preserve">Zhang, </w:t>
-      </w:r>
-      <w:r>
-        <w:rPr>
-          <w:rFonts w:ascii="Garamond" w:hAnsi="Garamond"/>
-        </w:rPr>
-        <w:t xml:space="preserve">Kenan, </w:t>
-      </w:r>
-      <w:proofErr w:type="spellStart"/>
-      <w:r>
-        <w:rPr>
-          <w:rFonts w:ascii="Garamond" w:hAnsi="Garamond"/>
-        </w:rPr>
-        <w:t>Hongyu</w:t>
-      </w:r>
-      <w:proofErr w:type="spellEnd"/>
-      <w:r>
-        <w:rPr>
-          <w:rFonts w:ascii="Garamond" w:hAnsi="Garamond"/>
-        </w:rPr>
-        <w:t xml:space="preserve"> Chen, </w:t>
-      </w:r>
-      <w:proofErr w:type="spellStart"/>
-      <w:r>
-        <w:rPr>
-          <w:rFonts w:ascii="Garamond" w:hAnsi="Garamond"/>
-        </w:rPr>
-        <w:t>Linli</w:t>
-      </w:r>
-      <w:proofErr w:type="spellEnd"/>
-      <w:r>
-        <w:rPr>
-          <w:rFonts w:ascii="Garamond" w:hAnsi="Garamond"/>
-        </w:rPr>
-        <w:t xml:space="preserve"> Xu, Song Yao, </w:t>
-      </w:r>
-      <w:proofErr w:type="spellStart"/>
-      <w:r>
-        <w:rPr>
-          <w:rFonts w:ascii="Garamond" w:hAnsi="Garamond"/>
-        </w:rPr>
-        <w:t>Jiaoju</w:t>
-      </w:r>
-      <w:proofErr w:type="spellEnd"/>
-      <w:r>
-        <w:rPr>
-          <w:rFonts w:ascii="Garamond" w:hAnsi="Garamond"/>
-        </w:rPr>
-        <w:t xml:space="preserve"> Ge, Xiaobo Liu, and Yu (Marco) </w:t>
-      </w:r>
-      <w:proofErr w:type="spellStart"/>
-      <w:r>
-        <w:rPr>
-          <w:rFonts w:ascii="Garamond" w:hAnsi="Garamond"/>
-        </w:rPr>
-        <w:t>Nie</w:t>
-      </w:r>
-      <w:proofErr w:type="spellEnd"/>
-      <w:r>
-        <w:rPr>
-          <w:rFonts w:ascii="Garamond" w:hAnsi="Garamond"/>
-        </w:rPr>
-        <w:t>, “</w:t>
-      </w:r>
-      <w:r>
-        <w:rPr>
-          <w:rFonts w:ascii="Garamond" w:hAnsi="Garamond"/>
-        </w:rPr>
-        <w:t>Virtual Connectivity is a Mixed Blessing for Ride-Hailing</w:t>
-      </w:r>
-      <w:r>
-        <w:rPr>
-          <w:rFonts w:ascii="Garamond" w:hAnsi="Garamond"/>
-        </w:rPr>
-        <w:t>”</w:t>
-      </w:r>
-    </w:p>
-    <w:p>
-      <w:pPr>
-        <w:tabs>
-          <w:tab w:val="left" w:pos="360"/>
-          <w:tab w:val="right" w:pos="8640"/>
-        </w:tabs>
-        <w:ind w:left="360"/>
-        <w:rPr>
-          <w:rFonts w:ascii="Garamond" w:hAnsi="Garamond"/>
-          <w:b/>
-        </w:rPr>
-      </w:pPr>
-    </w:p>
-    <w:p>
-      <w:pPr>
-        <w:tabs>
-          <w:tab w:val="left" w:pos="360"/>
-          <w:tab w:val="left" w:pos="720"/>
-          <w:tab w:val="right" w:pos="8640"/>
-        </w:tabs>
-        <w:jc w:val="both"/>
-        <w:rPr>
-          <w:rFonts w:ascii="Garamond" w:hAnsi="Garamond"/>
-        </w:rPr>
-      </w:pPr>
-      <w:r>
-        <w:rPr>
-          <w:rFonts w:ascii="Garamond" w:hAnsi="Garamond"/>
-        </w:rPr>
-        <w:tab/>
-      </w:r>
-      <w:r>
-        <w:rPr>
-          <w:rFonts w:ascii="Garamond" w:hAnsi="Garamond"/>
-        </w:rPr>
-        <w:t>Work in progress</w:t>
-      </w:r>
-    </w:p>
-    <w:p>
-      <w:pPr>
-        <w:numPr>
-          <w:ilvl w:val="0"/>
-          <w:numId w:val="8"/>
-        </w:numPr>
-        <w:tabs>
-          <w:tab w:val="left" w:pos="360"/>
-          <w:tab w:val="right" w:pos="8640"/>
-        </w:tabs>
-        <w:rPr>
-          <w:rFonts w:ascii="Garamond" w:hAnsi="Garamond"/>
-        </w:rPr>
-      </w:pPr>
-      <w:proofErr w:type="spellStart"/>
-      <w:r>
-        <w:rPr>
-          <w:rFonts w:ascii="Garamond" w:hAnsi="Garamond"/>
-        </w:rPr>
-        <w:t>Daljord</w:t>
-      </w:r>
-      <w:proofErr w:type="spellEnd"/>
-      <w:r>
-        <w:rPr>
-          <w:rFonts w:ascii="Garamond" w:hAnsi="Garamond"/>
-        </w:rPr>
-        <w:t xml:space="preserve">, </w:t>
-      </w:r>
-      <w:proofErr w:type="spellStart"/>
-      <w:r>
-        <w:rPr>
-          <w:rFonts w:ascii="Garamond" w:hAnsi="Garamond"/>
-        </w:rPr>
-        <w:t>Øystein</w:t>
-      </w:r>
-      <w:proofErr w:type="spellEnd"/>
-      <w:r>
-        <w:rPr>
-          <w:rFonts w:ascii="Garamond" w:hAnsi="Garamond"/>
-        </w:rPr>
-        <w:t xml:space="preserve">, Song Yao, Carl F. </w:t>
-      </w:r>
-      <w:proofErr w:type="spellStart"/>
-      <w:r>
-        <w:rPr>
-          <w:rFonts w:ascii="Garamond" w:hAnsi="Garamond"/>
-        </w:rPr>
-        <w:t>Mela</w:t>
-      </w:r>
-      <w:proofErr w:type="spellEnd"/>
-      <w:r>
-        <w:rPr>
-          <w:rFonts w:ascii="Garamond" w:hAnsi="Garamond"/>
-        </w:rPr>
-        <w:t xml:space="preserve">, and </w:t>
-      </w:r>
-      <w:r>
-        <w:rPr>
-          <w:rFonts w:ascii="Garamond" w:hAnsi="Garamond"/>
-        </w:rPr>
-        <w:t xml:space="preserve">Jim </w:t>
-      </w:r>
-      <w:proofErr w:type="spellStart"/>
-      <w:r>
-        <w:rPr>
-          <w:rFonts w:ascii="Garamond" w:hAnsi="Garamond"/>
-        </w:rPr>
-        <w:t>Sprigg</w:t>
-      </w:r>
-      <w:proofErr w:type="spellEnd"/>
-      <w:r>
-        <w:rPr>
-          <w:rFonts w:ascii="Garamond" w:hAnsi="Garamond"/>
-        </w:rPr>
-        <w:t xml:space="preserve">, “Goal Gradient and </w:t>
-      </w:r>
-      <w:r>
-        <w:rPr>
-          <w:rFonts w:ascii="Garamond" w:hAnsi="Garamond"/>
-        </w:rPr>
-        <w:t>Time Discounting</w:t>
-      </w:r>
-      <w:r>
-        <w:rPr>
-          <w:rFonts w:ascii="Garamond" w:hAnsi="Garamond"/>
-        </w:rPr>
-        <w:t>”.</w:t>
-      </w:r>
-    </w:p>
-    <w:p>
-      <w:pPr>
-        <w:numPr>
-          <w:ilvl w:val="0"/>
-          <w:numId w:val="8"/>
-        </w:numPr>
-        <w:tabs>
-          <w:tab w:val="left" w:pos="360"/>
-          <w:tab w:val="right" w:pos="8640"/>
-        </w:tabs>
-        <w:rPr>
-          <w:rFonts w:ascii="Garamond" w:hAnsi="Garamond"/>
-        </w:rPr>
-      </w:pPr>
-      <w:r>
-        <w:rPr>
-          <w:rFonts w:ascii="Garamond" w:hAnsi="Garamond"/>
-        </w:rPr>
-        <w:t>Qin</w:t>
-      </w:r>
-      <w:r>
-        <w:rPr>
-          <w:rFonts w:ascii="Garamond" w:hAnsi="Garamond"/>
-        </w:rPr>
-        <w:t xml:space="preserve">, </w:t>
-      </w:r>
-      <w:r>
-        <w:rPr>
-          <w:rFonts w:ascii="Garamond" w:hAnsi="Garamond"/>
-        </w:rPr>
-        <w:t xml:space="preserve">Marco, Song Yao, </w:t>
-      </w:r>
-      <w:r>
-        <w:rPr>
-          <w:rFonts w:ascii="Garamond" w:hAnsi="Garamond"/>
-        </w:rPr>
-        <w:t xml:space="preserve">and </w:t>
-      </w:r>
-      <w:proofErr w:type="spellStart"/>
-      <w:r>
-        <w:rPr>
-          <w:rFonts w:ascii="Garamond" w:hAnsi="Garamond"/>
-        </w:rPr>
-        <w:t>Wenbo</w:t>
-      </w:r>
-      <w:proofErr w:type="spellEnd"/>
-      <w:r>
-        <w:rPr>
-          <w:rFonts w:ascii="Garamond" w:hAnsi="Garamond"/>
-        </w:rPr>
-        <w:t xml:space="preserve"> Wang</w:t>
-      </w:r>
-      <w:r>
-        <w:rPr>
-          <w:rFonts w:ascii="Garamond" w:hAnsi="Garamond"/>
-        </w:rPr>
-        <w:t>, “</w:t>
-      </w:r>
-      <w:r>
-        <w:rPr>
-          <w:rFonts w:ascii="Garamond" w:hAnsi="Garamond"/>
-        </w:rPr>
-        <w:t xml:space="preserve">Demand Estimation for </w:t>
-      </w:r>
-      <w:r>
-        <w:rPr>
-          <w:rFonts w:ascii="Garamond" w:hAnsi="Garamond"/>
-        </w:rPr>
-        <w:t>Bike-sharing</w:t>
-      </w:r>
-      <w:r>
-        <w:rPr>
-          <w:rFonts w:ascii="Garamond" w:hAnsi="Garamond"/>
-        </w:rPr>
-        <w:t>”.</w:t>
-      </w:r>
-    </w:p>
-    <w:p>
-      <w:pPr>
-        <w:numPr>
-          <w:ilvl w:val="0"/>
-          <w:numId w:val="8"/>
-        </w:numPr>
-        <w:tabs>
-          <w:tab w:val="left" w:pos="360"/>
-          <w:tab w:val="right" w:pos="8640"/>
-        </w:tabs>
-        <w:rPr>
-          <w:rFonts w:ascii="Garamond" w:hAnsi="Garamond"/>
-        </w:rPr>
-      </w:pPr>
-      <w:r>
-        <w:rPr>
-          <w:rFonts w:ascii="Garamond" w:hAnsi="Garamond"/>
-        </w:rPr>
-        <w:t xml:space="preserve">Xu, </w:t>
-      </w:r>
-      <w:proofErr w:type="spellStart"/>
-      <w:r>
-        <w:rPr>
-          <w:rFonts w:ascii="Garamond" w:hAnsi="Garamond"/>
-        </w:rPr>
-        <w:t>Linli</w:t>
-      </w:r>
-      <w:proofErr w:type="spellEnd"/>
-      <w:r>
-        <w:rPr>
-          <w:rFonts w:ascii="Garamond" w:hAnsi="Garamond"/>
-        </w:rPr>
-        <w:t xml:space="preserve">, </w:t>
-      </w:r>
-      <w:r>
-        <w:rPr>
-          <w:rFonts w:ascii="Garamond" w:hAnsi="Garamond"/>
-        </w:rPr>
-        <w:t xml:space="preserve">Song Yao, </w:t>
-      </w:r>
-      <w:r>
-        <w:rPr>
-          <w:rFonts w:ascii="Garamond" w:hAnsi="Garamond"/>
-        </w:rPr>
-        <w:t xml:space="preserve">Yi Zhu, </w:t>
-      </w:r>
-      <w:proofErr w:type="spellStart"/>
-      <w:r>
-        <w:rPr>
-          <w:rFonts w:ascii="Garamond" w:hAnsi="Garamond"/>
-        </w:rPr>
-        <w:t>Jiaoju</w:t>
-      </w:r>
-      <w:proofErr w:type="spellEnd"/>
-      <w:r>
-        <w:rPr>
-          <w:rFonts w:ascii="Garamond" w:hAnsi="Garamond"/>
-        </w:rPr>
-        <w:t xml:space="preserve"> Ge, </w:t>
+      <w:r>
+        <w:rPr>
+          <w:rFonts w:ascii="Garamond" w:hAnsi="Garamond"/>
+        </w:rPr>
+        <w:t xml:space="preserve">Yi Zhu, Jiaoju Ge, </w:t>
       </w:r>
       <w:r>
         <w:rPr>
@@ -2994,21 +2568,7 @@
         <w:rPr>
           <w:rFonts w:ascii="Garamond" w:hAnsi="Garamond"/>
         </w:rPr>
-        <w:t xml:space="preserve">ner-up, Dick </w:t>
-      </w:r>
-      <w:proofErr w:type="spellStart"/>
-      <w:r>
-        <w:rPr>
-          <w:rFonts w:ascii="Garamond" w:hAnsi="Garamond"/>
-        </w:rPr>
-        <w:t>Wittink</w:t>
-      </w:r>
-      <w:proofErr w:type="spellEnd"/>
-      <w:r>
-        <w:rPr>
-          <w:rFonts w:ascii="Garamond" w:hAnsi="Garamond"/>
-        </w:rPr>
-        <w:t xml:space="preserve"> Prize, 2018</w:t>
+        <w:t>ner-up, Dick Wittink Prize, 2018</w:t>
       </w:r>
       <w:r>
         <w:rPr>
@@ -3288,21 +2848,7 @@
         <w:rPr>
           <w:rFonts w:ascii="Garamond" w:hAnsi="Garamond"/>
         </w:rPr>
-        <w:t xml:space="preserve">, 2014 (joint with </w:t>
-      </w:r>
-      <w:proofErr w:type="spellStart"/>
-      <w:r>
-        <w:rPr>
-          <w:rFonts w:ascii="Garamond" w:hAnsi="Garamond"/>
-        </w:rPr>
-        <w:t>Yuxin</w:t>
-      </w:r>
-      <w:proofErr w:type="spellEnd"/>
-      <w:r>
-        <w:rPr>
-          <w:rFonts w:ascii="Garamond" w:hAnsi="Garamond"/>
-        </w:rPr>
-        <w:t xml:space="preserve"> Chen)</w:t>
+        <w:t>, 2014 (joint with Yuxin Chen)</w:t>
       </w:r>
     </w:p>
     <w:p>
@@ -3705,21 +3251,7 @@
         <w:rPr>
           <w:rFonts w:ascii="Garamond" w:hAnsi="Garamond"/>
         </w:rPr>
-        <w:t xml:space="preserve">NET Institute Summer Research Grant (with Carl F. </w:t>
-      </w:r>
-      <w:proofErr w:type="spellStart"/>
-      <w:r>
-        <w:rPr>
-          <w:rFonts w:ascii="Garamond" w:hAnsi="Garamond"/>
-        </w:rPr>
-        <w:t>Mela</w:t>
-      </w:r>
-      <w:proofErr w:type="spellEnd"/>
-      <w:r>
-        <w:rPr>
-          <w:rFonts w:ascii="Garamond" w:hAnsi="Garamond"/>
-        </w:rPr>
-        <w:t>), 2008</w:t>
+        <w:t>NET Institute Summer Research Grant (with Carl F. Mela), 2008</w:t>
       </w:r>
     </w:p>
     <w:p>
@@ -3932,16 +3464,8 @@
         <w:rPr>
           <w:rFonts w:ascii="Garamond" w:hAnsi="Garamond"/>
         </w:rPr>
-        <w:t>Guest Associate Editor</w:t>
-      </w:r>
-      <w:r>
-        <w:rPr>
-          <w:rFonts w:ascii="Garamond" w:hAnsi="Garamond"/>
-        </w:rPr>
-        <w:t xml:space="preserve"> for</w:t>
-      </w:r>
-      <w:bookmarkStart w:id="0" w:name="_GoBack"/>
-      <w:bookmarkEnd w:id="0"/>
+        <w:t>Guest Associate Editor for</w:t>
+      </w:r>
     </w:p>
     <w:p>
       <w:pPr>
@@ -6369,28 +5893,12 @@
           <w:rFonts w:ascii="Garamond" w:hAnsi="Garamond"/>
         </w:rPr>
       </w:pPr>
-      <w:proofErr w:type="spellStart"/>
-      <w:r>
-        <w:rPr>
-          <w:rFonts w:ascii="Garamond" w:hAnsi="Garamond"/>
-        </w:rPr>
-        <w:t>Hyesung</w:t>
-      </w:r>
-      <w:proofErr w:type="spellEnd"/>
-      <w:r>
-        <w:rPr>
-          <w:rFonts w:ascii="Garamond" w:hAnsi="Garamond"/>
-        </w:rPr>
-        <w:t xml:space="preserve"> </w:t>
-      </w:r>
-      <w:proofErr w:type="spellStart"/>
-      <w:r>
-        <w:rPr>
-          <w:rFonts w:ascii="Garamond" w:hAnsi="Garamond"/>
-        </w:rPr>
-        <w:t>Yoo</w:t>
-      </w:r>
-      <w:proofErr w:type="spellEnd"/>
+      <w:r>
+        <w:rPr>
+          <w:rFonts w:ascii="Garamond" w:hAnsi="Garamond"/>
+        </w:rPr>
+        <w:t>Hyesung Yoo</w:t>
+      </w:r>
       <w:r>
         <w:rPr>
           <w:rFonts w:ascii="Garamond" w:hAnsi="Garamond"/>
@@ -6681,21 +6189,7 @@
         <w:rPr>
           <w:rFonts w:ascii="Garamond" w:hAnsi="Garamond"/>
         </w:rPr>
-        <w:t xml:space="preserve">Manuel </w:t>
-      </w:r>
-      <w:proofErr w:type="spellStart"/>
-      <w:r>
-        <w:rPr>
-          <w:rFonts w:ascii="Garamond" w:hAnsi="Garamond"/>
-        </w:rPr>
-        <w:t>Hermosilla</w:t>
-      </w:r>
-      <w:proofErr w:type="spellEnd"/>
-      <w:r>
-        <w:rPr>
-          <w:rFonts w:ascii="Garamond" w:hAnsi="Garamond"/>
-        </w:rPr>
-        <w:t xml:space="preserve"> (dissertation committee member, </w:t>
+        <w:t xml:space="preserve">Manuel Hermosilla (dissertation committee member, </w:t>
       </w:r>
       <w:r>
         <w:rPr>
@@ -6725,28 +6219,12 @@
           <w:rFonts w:ascii="Garamond" w:hAnsi="Garamond"/>
         </w:rPr>
       </w:pPr>
-      <w:proofErr w:type="spellStart"/>
-      <w:r>
-        <w:rPr>
-          <w:rFonts w:ascii="Garamond" w:hAnsi="Garamond"/>
-        </w:rPr>
-        <w:t>Simha</w:t>
-      </w:r>
-      <w:proofErr w:type="spellEnd"/>
-      <w:r>
-        <w:rPr>
-          <w:rFonts w:ascii="Garamond" w:hAnsi="Garamond"/>
-        </w:rPr>
-        <w:t xml:space="preserve"> </w:t>
-      </w:r>
-      <w:proofErr w:type="spellStart"/>
-      <w:r>
-        <w:rPr>
-          <w:rFonts w:ascii="Garamond" w:hAnsi="Garamond"/>
-        </w:rPr>
-        <w:t>Mummalaneni</w:t>
-      </w:r>
-      <w:proofErr w:type="spellEnd"/>
+      <w:r>
+        <w:rPr>
+          <w:rFonts w:ascii="Garamond" w:hAnsi="Garamond"/>
+        </w:rPr>
+        <w:t>Simha Mummalaneni</w:t>
+      </w:r>
       <w:r>
         <w:rPr>
           <w:rFonts w:ascii="Garamond" w:hAnsi="Garamond"/>
@@ -6793,19 +6271,11 @@
           <w:rFonts w:ascii="Garamond" w:hAnsi="Garamond"/>
         </w:rPr>
       </w:pPr>
-      <w:proofErr w:type="spellStart"/>
-      <w:r>
-        <w:rPr>
-          <w:rFonts w:ascii="Garamond" w:hAnsi="Garamond"/>
-        </w:rPr>
-        <w:t>Tongtong</w:t>
-      </w:r>
-      <w:proofErr w:type="spellEnd"/>
-      <w:r>
-        <w:rPr>
-          <w:rFonts w:ascii="Garamond" w:hAnsi="Garamond"/>
-        </w:rPr>
-        <w:t xml:space="preserve"> Shi </w:t>
+      <w:r>
+        <w:rPr>
+          <w:rFonts w:ascii="Garamond" w:hAnsi="Garamond"/>
+        </w:rPr>
+        <w:t xml:space="preserve">Tongtong Shi </w:t>
       </w:r>
       <w:r>
         <w:rPr>
@@ -7208,21 +6678,7 @@
         <w:rPr>
           <w:rFonts w:ascii="Garamond" w:hAnsi="Garamond"/>
         </w:rPr>
-        <w:t xml:space="preserve">Teaching Assistant, Product Management, Prof. Carl F. </w:t>
-      </w:r>
-      <w:proofErr w:type="spellStart"/>
-      <w:r>
-        <w:rPr>
-          <w:rFonts w:ascii="Garamond" w:hAnsi="Garamond"/>
-        </w:rPr>
-        <w:t>Mela</w:t>
-      </w:r>
-      <w:proofErr w:type="spellEnd"/>
-      <w:r>
-        <w:rPr>
-          <w:rFonts w:ascii="Garamond" w:hAnsi="Garamond"/>
-        </w:rPr>
-        <w:t>, 2007, 2009</w:t>
+        <w:t>Teaching Assistant, Product Management, Prof. Carl F. Mela, 2007, 2009</w:t>
       </w:r>
     </w:p>
     <w:p>
@@ -7244,21 +6700,7 @@
         <w:rPr>
           <w:rFonts w:ascii="Garamond" w:hAnsi="Garamond"/>
         </w:rPr>
-        <w:t xml:space="preserve">Teaching Assistant, Strategy and Tactics of Pricing, Prof. Wilfred </w:t>
-      </w:r>
-      <w:proofErr w:type="spellStart"/>
-      <w:r>
-        <w:rPr>
-          <w:rFonts w:ascii="Garamond" w:hAnsi="Garamond"/>
-        </w:rPr>
-        <w:t>Amaldoss</w:t>
-      </w:r>
-      <w:proofErr w:type="spellEnd"/>
-      <w:r>
-        <w:rPr>
-          <w:rFonts w:ascii="Garamond" w:hAnsi="Garamond"/>
-        </w:rPr>
-        <w:t>, 2006, 2007</w:t>
+        <w:t>Teaching Assistant, Strategy and Tactics of Pricing, Prof. Wilfred Amaldoss, 2006, 2007</w:t>
       </w:r>
     </w:p>
     <w:p>
@@ -11218,6 +10660,7 @@
   <w:style w:type="character" w:default="1" w:styleId="DefaultParagraphFont">
     <w:name w:val="Default Paragraph Font"/>
     <w:uiPriority w:val="1"/>
+    <w:semiHidden/>
     <w:unhideWhenUsed/>
   </w:style>
   <w:style w:type="table" w:default="1" w:styleId="TableNormal">

</xml_diff>

<commit_message>
update soda paper outside funding 	modified:   Public/CV_Yao.docx 	modified:   Research_Papers/soda_paper.pdf
</commit_message>
<xml_diff>
--- a/Public/CV_Yao.docx
+++ b/Public/CV_Yao.docx
@@ -13,19 +13,7 @@
         <w:rPr>
           <w:rFonts w:ascii="Garamond" w:hAnsi="Garamond"/>
         </w:rPr>
-        <w:t>December</w:t>
-      </w:r>
-      <w:r>
-        <w:rPr>
-          <w:rFonts w:ascii="Garamond" w:hAnsi="Garamond"/>
-        </w:rPr>
-        <w:t xml:space="preserve"> </w:t>
-      </w:r>
-      <w:r>
-        <w:rPr>
-          <w:rFonts w:ascii="Garamond" w:hAnsi="Garamond"/>
-        </w:rPr>
-        <w:t>2018</w:t>
+        <w:t>January 2019</w:t>
       </w:r>
     </w:p>
     <w:p>
@@ -731,11 +719,19 @@
           <w:rFonts w:ascii="Garamond" w:hAnsi="Garamond"/>
         </w:rPr>
       </w:pPr>
-      <w:r>
-        <w:rPr>
-          <w:rFonts w:ascii="Garamond" w:hAnsi="Garamond"/>
-        </w:rPr>
-        <w:t>C.Phil.</w:t>
+      <w:proofErr w:type="spellStart"/>
+      <w:r>
+        <w:rPr>
+          <w:rFonts w:ascii="Garamond" w:hAnsi="Garamond"/>
+        </w:rPr>
+        <w:t>C.Phil</w:t>
+      </w:r>
+      <w:proofErr w:type="spellEnd"/>
+      <w:r>
+        <w:rPr>
+          <w:rFonts w:ascii="Garamond" w:hAnsi="Garamond"/>
+        </w:rPr>
+        <w:t>.</w:t>
       </w:r>
       <w:r>
         <w:rPr>
@@ -1021,7 +1017,21 @@
         <w:rPr>
           <w:rFonts w:ascii="Garamond" w:hAnsi="Garamond"/>
         </w:rPr>
-        <w:t>Seiler, Stephan, Song Yao, and Wenbo Wang</w:t>
+        <w:t xml:space="preserve">Seiler, Stephan, Song Yao, and </w:t>
+      </w:r>
+      <w:proofErr w:type="spellStart"/>
+      <w:r>
+        <w:rPr>
+          <w:rFonts w:ascii="Garamond" w:hAnsi="Garamond"/>
+        </w:rPr>
+        <w:t>Wenbo</w:t>
+      </w:r>
+      <w:proofErr w:type="spellEnd"/>
+      <w:r>
+        <w:rPr>
+          <w:rFonts w:ascii="Garamond" w:hAnsi="Garamond"/>
+        </w:rPr>
+        <w:t xml:space="preserve"> Wang</w:t>
       </w:r>
       <w:r>
         <w:rPr>
@@ -1174,7 +1184,21 @@
         <w:rPr>
           <w:rFonts w:ascii="Garamond" w:hAnsi="Garamond"/>
         </w:rPr>
-        <w:t>Runner-up, Dick Wittink Prize 2018</w:t>
+        <w:t xml:space="preserve">Runner-up, Dick </w:t>
+      </w:r>
+      <w:proofErr w:type="spellStart"/>
+      <w:r>
+        <w:rPr>
+          <w:rFonts w:ascii="Garamond" w:hAnsi="Garamond"/>
+        </w:rPr>
+        <w:t>Wittink</w:t>
+      </w:r>
+      <w:proofErr w:type="spellEnd"/>
+      <w:r>
+        <w:rPr>
+          <w:rFonts w:ascii="Garamond" w:hAnsi="Garamond"/>
+        </w:rPr>
+        <w:t xml:space="preserve"> Prize 2018</w:t>
       </w:r>
     </w:p>
     <w:p>
@@ -1197,11 +1221,33 @@
         </w:rPr>
         <w:t xml:space="preserve">Yao, Song, </w:t>
       </w:r>
-      <w:r>
-        <w:rPr>
-          <w:rFonts w:ascii="Garamond" w:hAnsi="Garamond"/>
-        </w:rPr>
-        <w:t>Wenbo Wang, and Yuxin Chen (2017</w:t>
+      <w:proofErr w:type="spellStart"/>
+      <w:r>
+        <w:rPr>
+          <w:rFonts w:ascii="Garamond" w:hAnsi="Garamond"/>
+        </w:rPr>
+        <w:t>Wenbo</w:t>
+      </w:r>
+      <w:proofErr w:type="spellEnd"/>
+      <w:r>
+        <w:rPr>
+          <w:rFonts w:ascii="Garamond" w:hAnsi="Garamond"/>
+        </w:rPr>
+        <w:t xml:space="preserve"> Wang, and </w:t>
+      </w:r>
+      <w:proofErr w:type="spellStart"/>
+      <w:r>
+        <w:rPr>
+          <w:rFonts w:ascii="Garamond" w:hAnsi="Garamond"/>
+        </w:rPr>
+        <w:t>Yuxin</w:t>
+      </w:r>
+      <w:proofErr w:type="spellEnd"/>
+      <w:r>
+        <w:rPr>
+          <w:rFonts w:ascii="Garamond" w:hAnsi="Garamond"/>
+        </w:rPr>
+        <w:t xml:space="preserve"> Chen (2017</w:t>
       </w:r>
       <w:r>
         <w:rPr>
@@ -1314,7 +1360,21 @@
         <w:rPr>
           <w:rFonts w:ascii="Garamond" w:hAnsi="Garamond"/>
         </w:rPr>
-        <w:t>Chen, Yuxin and Song Yao</w:t>
+        <w:t xml:space="preserve">Chen, </w:t>
+      </w:r>
+      <w:proofErr w:type="spellStart"/>
+      <w:r>
+        <w:rPr>
+          <w:rFonts w:ascii="Garamond" w:hAnsi="Garamond"/>
+        </w:rPr>
+        <w:t>Yuxin</w:t>
+      </w:r>
+      <w:proofErr w:type="spellEnd"/>
+      <w:r>
+        <w:rPr>
+          <w:rFonts w:ascii="Garamond" w:hAnsi="Garamond"/>
+        </w:rPr>
+        <w:t xml:space="preserve"> and Song Yao</w:t>
       </w:r>
       <w:r>
         <w:rPr>
@@ -1435,23 +1495,73 @@
         </w:rPr>
         <w:t xml:space="preserve">Anja Lambrecht, </w:t>
       </w:r>
-      <w:r>
-        <w:rPr>
-          <w:rFonts w:ascii="Garamond" w:hAnsi="Garamond"/>
-        </w:rPr>
-        <w:t>Avi Goldfarb, Ale</w:t>
-      </w:r>
-      <w:r>
-        <w:rPr>
-          <w:rFonts w:ascii="Garamond" w:hAnsi="Garamond"/>
-        </w:rPr>
-        <w:t xml:space="preserve">ssandro Bonatti, Anindya Ghose, </w:t>
-      </w:r>
-      <w:r>
-        <w:rPr>
-          <w:rFonts w:ascii="Garamond" w:hAnsi="Garamond"/>
-        </w:rPr>
-        <w:t>Dan Goldstein, Randall Lewis, Anita Rao, Navdeep Sahni, Song Yao</w:t>
+      <w:proofErr w:type="spellStart"/>
+      <w:r>
+        <w:rPr>
+          <w:rFonts w:ascii="Garamond" w:hAnsi="Garamond"/>
+        </w:rPr>
+        <w:t>Avi</w:t>
+      </w:r>
+      <w:proofErr w:type="spellEnd"/>
+      <w:r>
+        <w:rPr>
+          <w:rFonts w:ascii="Garamond" w:hAnsi="Garamond"/>
+        </w:rPr>
+        <w:t xml:space="preserve"> Goldfarb, Ale</w:t>
+      </w:r>
+      <w:r>
+        <w:rPr>
+          <w:rFonts w:ascii="Garamond" w:hAnsi="Garamond"/>
+        </w:rPr>
+        <w:t xml:space="preserve">ssandro Bonatti, </w:t>
+      </w:r>
+      <w:proofErr w:type="spellStart"/>
+      <w:r>
+        <w:rPr>
+          <w:rFonts w:ascii="Garamond" w:hAnsi="Garamond"/>
+        </w:rPr>
+        <w:t>Anindya</w:t>
+      </w:r>
+      <w:proofErr w:type="spellEnd"/>
+      <w:r>
+        <w:rPr>
+          <w:rFonts w:ascii="Garamond" w:hAnsi="Garamond"/>
+        </w:rPr>
+        <w:t xml:space="preserve"> </w:t>
+      </w:r>
+      <w:proofErr w:type="spellStart"/>
+      <w:r>
+        <w:rPr>
+          <w:rFonts w:ascii="Garamond" w:hAnsi="Garamond"/>
+        </w:rPr>
+        <w:t>Ghose</w:t>
+      </w:r>
+      <w:proofErr w:type="spellEnd"/>
+      <w:r>
+        <w:rPr>
+          <w:rFonts w:ascii="Garamond" w:hAnsi="Garamond"/>
+        </w:rPr>
+        <w:t xml:space="preserve">, </w:t>
+      </w:r>
+      <w:r>
+        <w:rPr>
+          <w:rFonts w:ascii="Garamond" w:hAnsi="Garamond"/>
+        </w:rPr>
+        <w:t xml:space="preserve">Dan Goldstein, Randall Lewis, Anita Rao, Navdeep </w:t>
+      </w:r>
+      <w:proofErr w:type="spellStart"/>
+      <w:r>
+        <w:rPr>
+          <w:rFonts w:ascii="Garamond" w:hAnsi="Garamond"/>
+        </w:rPr>
+        <w:t>Sahni</w:t>
+      </w:r>
+      <w:proofErr w:type="spellEnd"/>
+      <w:r>
+        <w:rPr>
+          <w:rFonts w:ascii="Garamond" w:hAnsi="Garamond"/>
+        </w:rPr>
+        <w:t>, Song Yao</w:t>
       </w:r>
       <w:r>
         <w:rPr>
@@ -1529,13 +1639,55 @@
           <w:rFonts w:ascii="Garamond" w:hAnsi="Garamond"/>
         </w:rPr>
         <w:lastRenderedPageBreak/>
-        <w:t xml:space="preserve">Yao, Song, Carl F. Mela, Jeongwen Chiang, </w:t>
-      </w:r>
-      <w:r>
-        <w:rPr>
-          <w:rFonts w:ascii="Garamond" w:hAnsi="Garamond"/>
-        </w:rPr>
-        <w:t xml:space="preserve">and Yuxin Chen (2012), </w:t>
+        <w:t xml:space="preserve">Yao, Song, Carl F. </w:t>
+      </w:r>
+      <w:proofErr w:type="spellStart"/>
+      <w:r>
+        <w:rPr>
+          <w:rFonts w:ascii="Garamond" w:hAnsi="Garamond"/>
+        </w:rPr>
+        <w:t>Mela</w:t>
+      </w:r>
+      <w:proofErr w:type="spellEnd"/>
+      <w:r>
+        <w:rPr>
+          <w:rFonts w:ascii="Garamond" w:hAnsi="Garamond"/>
+        </w:rPr>
+        <w:t xml:space="preserve">, </w:t>
+      </w:r>
+      <w:proofErr w:type="spellStart"/>
+      <w:r>
+        <w:rPr>
+          <w:rFonts w:ascii="Garamond" w:hAnsi="Garamond"/>
+        </w:rPr>
+        <w:t>Jeongwen</w:t>
+      </w:r>
+      <w:proofErr w:type="spellEnd"/>
+      <w:r>
+        <w:rPr>
+          <w:rFonts w:ascii="Garamond" w:hAnsi="Garamond"/>
+        </w:rPr>
+        <w:t xml:space="preserve"> Chiang, </w:t>
+      </w:r>
+      <w:r>
+        <w:rPr>
+          <w:rFonts w:ascii="Garamond" w:hAnsi="Garamond"/>
+        </w:rPr>
+        <w:t xml:space="preserve">and </w:t>
+      </w:r>
+      <w:proofErr w:type="spellStart"/>
+      <w:r>
+        <w:rPr>
+          <w:rFonts w:ascii="Garamond" w:hAnsi="Garamond"/>
+        </w:rPr>
+        <w:t>Yuxin</w:t>
+      </w:r>
+      <w:proofErr w:type="spellEnd"/>
+      <w:r>
+        <w:rPr>
+          <w:rFonts w:ascii="Garamond" w:hAnsi="Garamond"/>
+        </w:rPr>
+        <w:t xml:space="preserve"> Chen (2012), </w:t>
       </w:r>
       <w:r>
         <w:rPr>
@@ -1686,7 +1838,21 @@
         <w:rPr>
           <w:rFonts w:ascii="Garamond" w:hAnsi="Garamond"/>
         </w:rPr>
-        <w:t>Yao, Song and Carl F. Mela (2011), “</w:t>
+        <w:t xml:space="preserve">Yao, Song and Carl F. </w:t>
+      </w:r>
+      <w:proofErr w:type="spellStart"/>
+      <w:r>
+        <w:rPr>
+          <w:rFonts w:ascii="Garamond" w:hAnsi="Garamond"/>
+        </w:rPr>
+        <w:t>Mela</w:t>
+      </w:r>
+      <w:proofErr w:type="spellEnd"/>
+      <w:r>
+        <w:rPr>
+          <w:rFonts w:ascii="Garamond" w:hAnsi="Garamond"/>
+        </w:rPr>
+        <w:t xml:space="preserve"> (2011), “</w:t>
       </w:r>
       <w:r>
         <w:rPr>
@@ -1825,7 +1991,21 @@
         <w:rPr>
           <w:rFonts w:ascii="Garamond" w:hAnsi="Garamond"/>
         </w:rPr>
-        <w:t>Yao, Song and Carl F. Mela (2009), “</w:t>
+        <w:t xml:space="preserve">Yao, Song and Carl F. </w:t>
+      </w:r>
+      <w:proofErr w:type="spellStart"/>
+      <w:r>
+        <w:rPr>
+          <w:rFonts w:ascii="Garamond" w:hAnsi="Garamond"/>
+        </w:rPr>
+        <w:t>Mela</w:t>
+      </w:r>
+      <w:proofErr w:type="spellEnd"/>
+      <w:r>
+        <w:rPr>
+          <w:rFonts w:ascii="Garamond" w:hAnsi="Garamond"/>
+        </w:rPr>
+        <w:t xml:space="preserve"> (2009), “</w:t>
       </w:r>
       <w:r>
         <w:rPr>
@@ -1919,7 +2099,21 @@
         <w:rPr>
           <w:rFonts w:ascii="Garamond" w:hAnsi="Garamond"/>
         </w:rPr>
-        <w:t>Yao, Song and Carl F. Mela (2008), “</w:t>
+        <w:t xml:space="preserve">Yao, Song and Carl F. </w:t>
+      </w:r>
+      <w:proofErr w:type="spellStart"/>
+      <w:r>
+        <w:rPr>
+          <w:rFonts w:ascii="Garamond" w:hAnsi="Garamond"/>
+        </w:rPr>
+        <w:t>Mela</w:t>
+      </w:r>
+      <w:proofErr w:type="spellEnd"/>
+      <w:r>
+        <w:rPr>
+          <w:rFonts w:ascii="Garamond" w:hAnsi="Garamond"/>
+        </w:rPr>
+        <w:t xml:space="preserve"> (2008), “</w:t>
       </w:r>
       <w:r>
         <w:rPr>
@@ -2090,13 +2284,226 @@
         <w:rPr>
           <w:rFonts w:ascii="Garamond" w:hAnsi="Garamond"/>
         </w:rPr>
+        <w:t xml:space="preserve">Zhang, Kenan, </w:t>
+      </w:r>
+      <w:proofErr w:type="spellStart"/>
+      <w:r>
+        <w:rPr>
+          <w:rFonts w:ascii="Garamond" w:hAnsi="Garamond"/>
+        </w:rPr>
+        <w:t>Hongyu</w:t>
+      </w:r>
+      <w:proofErr w:type="spellEnd"/>
+      <w:r>
+        <w:rPr>
+          <w:rFonts w:ascii="Garamond" w:hAnsi="Garamond"/>
+        </w:rPr>
+        <w:t xml:space="preserve"> Chen, Song Yao, </w:t>
+      </w:r>
+      <w:proofErr w:type="spellStart"/>
+      <w:r>
+        <w:rPr>
+          <w:rFonts w:ascii="Garamond" w:hAnsi="Garamond"/>
+        </w:rPr>
+        <w:t>Linli</w:t>
+      </w:r>
+      <w:proofErr w:type="spellEnd"/>
+      <w:r>
+        <w:rPr>
+          <w:rFonts w:ascii="Garamond" w:hAnsi="Garamond"/>
+        </w:rPr>
+        <w:t xml:space="preserve"> Xu, </w:t>
+      </w:r>
+      <w:proofErr w:type="spellStart"/>
+      <w:r>
+        <w:rPr>
+          <w:rFonts w:ascii="Garamond" w:hAnsi="Garamond"/>
+        </w:rPr>
+        <w:t>Jiaoju</w:t>
+      </w:r>
+      <w:proofErr w:type="spellEnd"/>
+      <w:r>
+        <w:rPr>
+          <w:rFonts w:ascii="Garamond" w:hAnsi="Garamond"/>
+        </w:rPr>
+        <w:t xml:space="preserve"> Ge, Xiaobo Liu, and Yu (Marco) </w:t>
+      </w:r>
+      <w:proofErr w:type="spellStart"/>
+      <w:r>
+        <w:rPr>
+          <w:rFonts w:ascii="Garamond" w:hAnsi="Garamond"/>
+        </w:rPr>
+        <w:t>Nie</w:t>
+      </w:r>
+      <w:proofErr w:type="spellEnd"/>
+      <w:r>
+        <w:rPr>
+          <w:rFonts w:ascii="Garamond" w:hAnsi="Garamond"/>
+        </w:rPr>
+        <w:t>, “Virtual Connectivity is a Mixed Blessing for Ride-Hailing”</w:t>
+      </w:r>
+      <w:r>
+        <w:rPr>
+          <w:rFonts w:ascii="Garamond" w:hAnsi="Garamond"/>
+        </w:rPr>
+        <w:t>, under review</w:t>
+      </w:r>
+    </w:p>
+    <w:p>
+      <w:pPr>
+        <w:numPr>
+          <w:ilvl w:val="0"/>
+          <w:numId w:val="8"/>
+        </w:numPr>
+        <w:tabs>
+          <w:tab w:val="left" w:pos="360"/>
+          <w:tab w:val="right" w:pos="8640"/>
+        </w:tabs>
+        <w:rPr>
+          <w:rFonts w:ascii="Garamond" w:hAnsi="Garamond"/>
+        </w:rPr>
+      </w:pPr>
+      <w:proofErr w:type="spellStart"/>
+      <w:r>
+        <w:rPr>
+          <w:rFonts w:ascii="Garamond" w:hAnsi="Garamond"/>
+        </w:rPr>
+        <w:t>Yoo</w:t>
+      </w:r>
+      <w:proofErr w:type="spellEnd"/>
+      <w:r>
+        <w:rPr>
+          <w:rFonts w:ascii="Garamond" w:hAnsi="Garamond"/>
+        </w:rPr>
+        <w:t xml:space="preserve">, </w:t>
+      </w:r>
+      <w:proofErr w:type="spellStart"/>
+      <w:r>
+        <w:rPr>
+          <w:rFonts w:ascii="Garamond" w:hAnsi="Garamond"/>
+        </w:rPr>
+        <w:t>Hyesung</w:t>
+      </w:r>
+      <w:proofErr w:type="spellEnd"/>
+      <w:r>
+        <w:rPr>
+          <w:rFonts w:ascii="Garamond" w:hAnsi="Garamond"/>
+        </w:rPr>
+        <w:t xml:space="preserve">, Song Yao, </w:t>
+      </w:r>
+      <w:proofErr w:type="spellStart"/>
+      <w:r>
+        <w:rPr>
+          <w:rFonts w:ascii="Garamond" w:hAnsi="Garamond"/>
+        </w:rPr>
+        <w:t>Luping</w:t>
+      </w:r>
+      <w:proofErr w:type="spellEnd"/>
+      <w:r>
+        <w:rPr>
+          <w:rFonts w:ascii="Garamond" w:hAnsi="Garamond"/>
+        </w:rPr>
+        <w:t xml:space="preserve"> Sun, </w:t>
+      </w:r>
+      <w:proofErr w:type="spellStart"/>
+      <w:r>
+        <w:rPr>
+          <w:rFonts w:ascii="Garamond" w:hAnsi="Garamond"/>
+        </w:rPr>
+        <w:t>Xiaomeng</w:t>
+      </w:r>
+      <w:proofErr w:type="spellEnd"/>
+      <w:r>
+        <w:rPr>
+          <w:rFonts w:ascii="Garamond" w:hAnsi="Garamond"/>
+        </w:rPr>
+        <w:t xml:space="preserve"> Du, “Using Machine Learning to Address Customer Privacy Concerns”.</w:t>
+      </w:r>
+    </w:p>
+    <w:p>
+      <w:pPr>
+        <w:numPr>
+          <w:ilvl w:val="0"/>
+          <w:numId w:val="8"/>
+        </w:numPr>
+        <w:tabs>
+          <w:tab w:val="left" w:pos="360"/>
+          <w:tab w:val="right" w:pos="8640"/>
+        </w:tabs>
+        <w:rPr>
+          <w:rFonts w:ascii="Garamond" w:hAnsi="Garamond"/>
+        </w:rPr>
+      </w:pPr>
+      <w:r>
+        <w:rPr>
+          <w:rFonts w:ascii="Garamond" w:hAnsi="Garamond"/>
+        </w:rPr>
+        <w:t xml:space="preserve">Seiler, Stephan, </w:t>
+      </w:r>
+      <w:r>
+        <w:rPr>
+          <w:rFonts w:ascii="Garamond" w:hAnsi="Garamond"/>
+        </w:rPr>
+        <w:t xml:space="preserve">Anna Tuchman, </w:t>
+      </w:r>
+      <w:r>
+        <w:rPr>
+          <w:rFonts w:ascii="Garamond" w:hAnsi="Garamond"/>
+        </w:rPr>
+        <w:t>and Song Yao, “</w:t>
+      </w:r>
+      <w:r>
+        <w:rPr>
+          <w:rFonts w:ascii="Garamond" w:hAnsi="Garamond"/>
+        </w:rPr>
+        <w:t xml:space="preserve">The Impact of Soda Taxes: </w:t>
+      </w:r>
+      <w:r>
+        <w:rPr>
+          <w:rFonts w:ascii="Garamond" w:hAnsi="Garamond"/>
+        </w:rPr>
+        <w:t>Pass-through, Tax Avoidance, and Nutritional Effects”.</w:t>
+      </w:r>
+    </w:p>
+    <w:p>
+      <w:pPr>
+        <w:numPr>
+          <w:ilvl w:val="0"/>
+          <w:numId w:val="8"/>
+        </w:numPr>
+        <w:tabs>
+          <w:tab w:val="left" w:pos="360"/>
+          <w:tab w:val="right" w:pos="8640"/>
+        </w:tabs>
+        <w:rPr>
+          <w:rFonts w:ascii="Garamond" w:hAnsi="Garamond"/>
+        </w:rPr>
+      </w:pPr>
+      <w:r>
+        <w:rPr>
+          <w:rFonts w:ascii="Garamond" w:hAnsi="Garamond"/>
+        </w:rPr>
         <w:t xml:space="preserve">Stephan Seiler, Song Yao, and </w:t>
       </w:r>
       <w:r>
         <w:rPr>
           <w:rFonts w:ascii="Garamond" w:hAnsi="Garamond"/>
         </w:rPr>
-        <w:t xml:space="preserve">Georgios Zervas </w:t>
+        <w:t xml:space="preserve">Georgios </w:t>
+      </w:r>
+      <w:proofErr w:type="spellStart"/>
+      <w:r>
+        <w:rPr>
+          <w:rFonts w:ascii="Garamond" w:hAnsi="Garamond"/>
+        </w:rPr>
+        <w:t>Zervas</w:t>
+      </w:r>
+      <w:proofErr w:type="spellEnd"/>
+      <w:r>
+        <w:rPr>
+          <w:rFonts w:ascii="Garamond" w:hAnsi="Garamond"/>
+        </w:rPr>
+        <w:t xml:space="preserve"> </w:t>
       </w:r>
       <w:r>
         <w:rPr>
@@ -2150,41 +2557,172 @@
           <w:rFonts w:ascii="Garamond" w:hAnsi="Garamond"/>
         </w:rPr>
       </w:pPr>
-      <w:r>
-        <w:rPr>
-          <w:rFonts w:ascii="Garamond" w:hAnsi="Garamond"/>
-        </w:rPr>
-        <w:t xml:space="preserve">Seiler, Stephan, </w:t>
-      </w:r>
-      <w:r>
-        <w:rPr>
-          <w:rFonts w:ascii="Garamond" w:hAnsi="Garamond"/>
-        </w:rPr>
-        <w:t xml:space="preserve">Anna Tuchman, </w:t>
-      </w:r>
-      <w:r>
-        <w:rPr>
-          <w:rFonts w:ascii="Garamond" w:hAnsi="Garamond"/>
-        </w:rPr>
-        <w:t>and Song Yao, “</w:t>
-      </w:r>
-      <w:r>
-        <w:rPr>
-          <w:rFonts w:ascii="Garamond" w:hAnsi="Garamond"/>
-        </w:rPr>
-        <w:t>The Impact of Soda Taxes</w:t>
-      </w:r>
-      <w:r>
-        <w:rPr>
-          <w:rFonts w:ascii="Garamond" w:hAnsi="Garamond"/>
-        </w:rPr>
-        <w:t xml:space="preserve">: </w:t>
-      </w:r>
-      <w:r>
-        <w:rPr>
-          <w:rFonts w:ascii="Garamond" w:hAnsi="Garamond"/>
-        </w:rPr>
-        <w:t>Pass-through, Tax Avoidance, and Nutritional Effects</w:t>
+      <w:proofErr w:type="spellStart"/>
+      <w:r>
+        <w:rPr>
+          <w:rFonts w:ascii="Garamond" w:hAnsi="Garamond"/>
+        </w:rPr>
+        <w:t>Yoo</w:t>
+      </w:r>
+      <w:proofErr w:type="spellEnd"/>
+      <w:r>
+        <w:rPr>
+          <w:rFonts w:ascii="Garamond" w:hAnsi="Garamond"/>
+        </w:rPr>
+        <w:t xml:space="preserve">, </w:t>
+      </w:r>
+      <w:proofErr w:type="spellStart"/>
+      <w:r>
+        <w:rPr>
+          <w:rFonts w:ascii="Garamond" w:hAnsi="Garamond"/>
+        </w:rPr>
+        <w:t>Hyesung</w:t>
+      </w:r>
+      <w:proofErr w:type="spellEnd"/>
+      <w:r>
+        <w:rPr>
+          <w:rFonts w:ascii="Garamond" w:hAnsi="Garamond"/>
+        </w:rPr>
+        <w:t xml:space="preserve">, </w:t>
+      </w:r>
+      <w:r>
+        <w:rPr>
+          <w:rFonts w:ascii="Garamond" w:hAnsi="Garamond"/>
+        </w:rPr>
+        <w:t>Maria Ana Vitorino</w:t>
+      </w:r>
+      <w:r>
+        <w:rPr>
+          <w:rFonts w:ascii="Garamond" w:hAnsi="Garamond"/>
+        </w:rPr>
+        <w:t>, and Song Yao, “Hospital Competition and Quality Under Regulated Prices: Evidence from the Entry of High-Speed Train in South Korea”</w:t>
+      </w:r>
+      <w:r>
+        <w:rPr>
+          <w:rFonts w:ascii="Garamond" w:hAnsi="Garamond"/>
+        </w:rPr>
+        <w:t>.</w:t>
+      </w:r>
+    </w:p>
+    <w:p>
+      <w:pPr>
+        <w:tabs>
+          <w:tab w:val="left" w:pos="360"/>
+          <w:tab w:val="right" w:pos="8640"/>
+        </w:tabs>
+        <w:ind w:left="360"/>
+        <w:rPr>
+          <w:rFonts w:ascii="Garamond" w:hAnsi="Garamond"/>
+          <w:b/>
+        </w:rPr>
+      </w:pPr>
+    </w:p>
+    <w:p>
+      <w:pPr>
+        <w:tabs>
+          <w:tab w:val="left" w:pos="360"/>
+          <w:tab w:val="left" w:pos="720"/>
+          <w:tab w:val="right" w:pos="8640"/>
+        </w:tabs>
+        <w:jc w:val="both"/>
+        <w:rPr>
+          <w:rFonts w:ascii="Garamond" w:hAnsi="Garamond"/>
+        </w:rPr>
+      </w:pPr>
+      <w:r>
+        <w:rPr>
+          <w:rFonts w:ascii="Garamond" w:hAnsi="Garamond"/>
+        </w:rPr>
+        <w:tab/>
+      </w:r>
+      <w:r>
+        <w:rPr>
+          <w:rFonts w:ascii="Garamond" w:hAnsi="Garamond"/>
+        </w:rPr>
+        <w:t>Work in progress</w:t>
+      </w:r>
+    </w:p>
+    <w:p>
+      <w:pPr>
+        <w:numPr>
+          <w:ilvl w:val="0"/>
+          <w:numId w:val="8"/>
+        </w:numPr>
+        <w:tabs>
+          <w:tab w:val="left" w:pos="360"/>
+          <w:tab w:val="right" w:pos="8640"/>
+        </w:tabs>
+        <w:rPr>
+          <w:rFonts w:ascii="Garamond" w:hAnsi="Garamond"/>
+        </w:rPr>
+      </w:pPr>
+      <w:proofErr w:type="spellStart"/>
+      <w:r>
+        <w:rPr>
+          <w:rFonts w:ascii="Garamond" w:hAnsi="Garamond"/>
+        </w:rPr>
+        <w:t>Daljord</w:t>
+      </w:r>
+      <w:proofErr w:type="spellEnd"/>
+      <w:r>
+        <w:rPr>
+          <w:rFonts w:ascii="Garamond" w:hAnsi="Garamond"/>
+        </w:rPr>
+        <w:t xml:space="preserve">, </w:t>
+      </w:r>
+      <w:proofErr w:type="spellStart"/>
+      <w:r>
+        <w:rPr>
+          <w:rFonts w:ascii="Garamond" w:hAnsi="Garamond"/>
+        </w:rPr>
+        <w:t>Øystein</w:t>
+      </w:r>
+      <w:proofErr w:type="spellEnd"/>
+      <w:r>
+        <w:rPr>
+          <w:rFonts w:ascii="Garamond" w:hAnsi="Garamond"/>
+        </w:rPr>
+        <w:t xml:space="preserve">, Song Yao, Carl F. </w:t>
+      </w:r>
+      <w:proofErr w:type="spellStart"/>
+      <w:r>
+        <w:rPr>
+          <w:rFonts w:ascii="Garamond" w:hAnsi="Garamond"/>
+        </w:rPr>
+        <w:t>Mela</w:t>
+      </w:r>
+      <w:proofErr w:type="spellEnd"/>
+      <w:r>
+        <w:rPr>
+          <w:rFonts w:ascii="Garamond" w:hAnsi="Garamond"/>
+        </w:rPr>
+        <w:t xml:space="preserve">, and </w:t>
+      </w:r>
+      <w:r>
+        <w:rPr>
+          <w:rFonts w:ascii="Garamond" w:hAnsi="Garamond"/>
+        </w:rPr>
+        <w:t xml:space="preserve">Jim </w:t>
+      </w:r>
+      <w:proofErr w:type="spellStart"/>
+      <w:r>
+        <w:rPr>
+          <w:rFonts w:ascii="Garamond" w:hAnsi="Garamond"/>
+        </w:rPr>
+        <w:t>Sprigg</w:t>
+      </w:r>
+      <w:proofErr w:type="spellEnd"/>
+      <w:r>
+        <w:rPr>
+          <w:rFonts w:ascii="Garamond" w:hAnsi="Garamond"/>
+        </w:rPr>
+        <w:t xml:space="preserve">, “Goal Gradient and </w:t>
+      </w:r>
+      <w:r>
+        <w:rPr>
+          <w:rFonts w:ascii="Garamond" w:hAnsi="Garamond"/>
+        </w:rPr>
+        <w:t>Time Discounting</w:t>
       </w:r>
       <w:r>
         <w:rPr>
@@ -2211,7 +2749,7 @@
         <w:rPr>
           <w:rFonts w:ascii="Garamond" w:hAnsi="Garamond"/>
         </w:rPr>
-        <w:t>Yoo, Hyesung</w:t>
+        <w:t>Qin</w:t>
       </w:r>
       <w:r>
         <w:rPr>
@@ -2223,19 +2761,51 @@
         <w:rPr>
           <w:rFonts w:ascii="Garamond" w:hAnsi="Garamond"/>
         </w:rPr>
-        <w:t>Maria Ana Vitorino</w:t>
-      </w:r>
-      <w:r>
-        <w:rPr>
-          <w:rFonts w:ascii="Garamond" w:hAnsi="Garamond"/>
-        </w:rPr>
-        <w:t>, and Song Yao, “Hospital Competition and Quality Under Regulated Prices: Evidence from the Entry of High-Speed Train in South Korea”</w:t>
-      </w:r>
-      <w:r>
-        <w:rPr>
-          <w:rFonts w:ascii="Garamond" w:hAnsi="Garamond"/>
-        </w:rPr>
-        <w:t>.</w:t>
+        <w:t xml:space="preserve">Marco, Song Yao, </w:t>
+      </w:r>
+      <w:r>
+        <w:rPr>
+          <w:rFonts w:ascii="Garamond" w:hAnsi="Garamond"/>
+        </w:rPr>
+        <w:t xml:space="preserve">and </w:t>
+      </w:r>
+      <w:proofErr w:type="spellStart"/>
+      <w:r>
+        <w:rPr>
+          <w:rFonts w:ascii="Garamond" w:hAnsi="Garamond"/>
+        </w:rPr>
+        <w:t>Wenbo</w:t>
+      </w:r>
+      <w:proofErr w:type="spellEnd"/>
+      <w:r>
+        <w:rPr>
+          <w:rFonts w:ascii="Garamond" w:hAnsi="Garamond"/>
+        </w:rPr>
+        <w:t xml:space="preserve"> Wang</w:t>
+      </w:r>
+      <w:r>
+        <w:rPr>
+          <w:rFonts w:ascii="Garamond" w:hAnsi="Garamond"/>
+        </w:rPr>
+        <w:t>, “</w:t>
+      </w:r>
+      <w:r>
+        <w:rPr>
+          <w:rFonts w:ascii="Garamond" w:hAnsi="Garamond"/>
+        </w:rPr>
+        <w:t xml:space="preserve">Demand Estimation for </w:t>
+      </w:r>
+      <w:r>
+        <w:rPr>
+          <w:rFonts w:ascii="Garamond" w:hAnsi="Garamond"/>
+        </w:rPr>
+        <w:t>Bike-sharing</w:t>
+      </w:r>
+      <w:r>
+        <w:rPr>
+          <w:rFonts w:ascii="Garamond" w:hAnsi="Garamond"/>
+        </w:rPr>
+        <w:t>”.</w:t>
       </w:r>
     </w:p>
     <w:p>
@@ -2256,34 +2826,21 @@
         <w:rPr>
           <w:rFonts w:ascii="Garamond" w:hAnsi="Garamond"/>
         </w:rPr>
-        <w:t xml:space="preserve">Yoo, Hyesung, Song Yao, Luping Sun, </w:t>
-      </w:r>
-      <w:r>
-        <w:rPr>
-          <w:rFonts w:ascii="Garamond" w:hAnsi="Garamond"/>
-        </w:rPr>
-        <w:t>Xiaomeng Du, “Using Machine Learning to Address Customer Privacy Concerns”.</w:t>
-      </w:r>
-    </w:p>
-    <w:p>
-      <w:pPr>
-        <w:numPr>
-          <w:ilvl w:val="0"/>
-          <w:numId w:val="8"/>
-        </w:numPr>
-        <w:tabs>
-          <w:tab w:val="left" w:pos="360"/>
-          <w:tab w:val="right" w:pos="8640"/>
-        </w:tabs>
-        <w:rPr>
-          <w:rFonts w:ascii="Garamond" w:hAnsi="Garamond"/>
-        </w:rPr>
-      </w:pPr>
-      <w:r>
-        <w:rPr>
-          <w:rFonts w:ascii="Garamond" w:hAnsi="Garamond"/>
-        </w:rPr>
-        <w:t xml:space="preserve">Zhang, Kenan, Hongyu Chen, </w:t>
+        <w:t xml:space="preserve">Xu, </w:t>
+      </w:r>
+      <w:proofErr w:type="spellStart"/>
+      <w:r>
+        <w:rPr>
+          <w:rFonts w:ascii="Garamond" w:hAnsi="Garamond"/>
+        </w:rPr>
+        <w:t>Linli</w:t>
+      </w:r>
+      <w:proofErr w:type="spellEnd"/>
+      <w:r>
+        <w:rPr>
+          <w:rFonts w:ascii="Garamond" w:hAnsi="Garamond"/>
+        </w:rPr>
+        <w:t xml:space="preserve">, </w:t>
       </w:r>
       <w:r>
         <w:rPr>
@@ -2291,204 +2848,25 @@
         </w:rPr>
         <w:t xml:space="preserve">Song Yao, </w:t>
       </w:r>
-      <w:bookmarkStart w:id="0" w:name="_GoBack"/>
-      <w:bookmarkEnd w:id="0"/>
-      <w:r>
-        <w:rPr>
-          <w:rFonts w:ascii="Garamond" w:hAnsi="Garamond"/>
-        </w:rPr>
-        <w:t>Linli Xu, Jiaoju Ge, Xiaobo Liu, and Yu (Marco) Nie, “Virtual Connectivity is a Mixed Blessing for Ride-Hailing”</w:t>
-      </w:r>
-    </w:p>
-    <w:p>
-      <w:pPr>
-        <w:tabs>
-          <w:tab w:val="left" w:pos="360"/>
-          <w:tab w:val="right" w:pos="8640"/>
-        </w:tabs>
-        <w:ind w:left="360"/>
-        <w:rPr>
-          <w:rFonts w:ascii="Garamond" w:hAnsi="Garamond"/>
-          <w:b/>
-        </w:rPr>
-      </w:pPr>
-    </w:p>
-    <w:p>
-      <w:pPr>
-        <w:tabs>
-          <w:tab w:val="left" w:pos="360"/>
-          <w:tab w:val="left" w:pos="720"/>
-          <w:tab w:val="right" w:pos="8640"/>
-        </w:tabs>
-        <w:jc w:val="both"/>
-        <w:rPr>
-          <w:rFonts w:ascii="Garamond" w:hAnsi="Garamond"/>
-        </w:rPr>
-      </w:pPr>
-      <w:r>
-        <w:rPr>
-          <w:rFonts w:ascii="Garamond" w:hAnsi="Garamond"/>
-        </w:rPr>
-        <w:tab/>
-      </w:r>
-      <w:r>
-        <w:rPr>
-          <w:rFonts w:ascii="Garamond" w:hAnsi="Garamond"/>
-        </w:rPr>
-        <w:t>Work in progress</w:t>
-      </w:r>
-    </w:p>
-    <w:p>
-      <w:pPr>
-        <w:numPr>
-          <w:ilvl w:val="0"/>
-          <w:numId w:val="8"/>
-        </w:numPr>
-        <w:tabs>
-          <w:tab w:val="left" w:pos="360"/>
-          <w:tab w:val="right" w:pos="8640"/>
-        </w:tabs>
-        <w:rPr>
-          <w:rFonts w:ascii="Garamond" w:hAnsi="Garamond"/>
-        </w:rPr>
-      </w:pPr>
-      <w:r>
-        <w:rPr>
-          <w:rFonts w:ascii="Garamond" w:hAnsi="Garamond"/>
-        </w:rPr>
-        <w:t>Daljord</w:t>
-      </w:r>
-      <w:r>
-        <w:rPr>
-          <w:rFonts w:ascii="Garamond" w:hAnsi="Garamond"/>
-        </w:rPr>
-        <w:t xml:space="preserve">, Øystein, Song Yao, Carl F. Mela, and </w:t>
-      </w:r>
-      <w:r>
-        <w:rPr>
-          <w:rFonts w:ascii="Garamond" w:hAnsi="Garamond"/>
-        </w:rPr>
-        <w:t>Jim Sprigg</w:t>
-      </w:r>
-      <w:r>
-        <w:rPr>
-          <w:rFonts w:ascii="Garamond" w:hAnsi="Garamond"/>
-        </w:rPr>
-        <w:t xml:space="preserve">, “Goal Gradient and </w:t>
-      </w:r>
-      <w:r>
-        <w:rPr>
-          <w:rFonts w:ascii="Garamond" w:hAnsi="Garamond"/>
-        </w:rPr>
-        <w:t>Time Discounting</w:t>
-      </w:r>
-      <w:r>
-        <w:rPr>
-          <w:rFonts w:ascii="Garamond" w:hAnsi="Garamond"/>
-        </w:rPr>
-        <w:t>”.</w:t>
-      </w:r>
-    </w:p>
-    <w:p>
-      <w:pPr>
-        <w:numPr>
-          <w:ilvl w:val="0"/>
-          <w:numId w:val="8"/>
-        </w:numPr>
-        <w:tabs>
-          <w:tab w:val="left" w:pos="360"/>
-          <w:tab w:val="right" w:pos="8640"/>
-        </w:tabs>
-        <w:rPr>
-          <w:rFonts w:ascii="Garamond" w:hAnsi="Garamond"/>
-        </w:rPr>
-      </w:pPr>
-      <w:r>
-        <w:rPr>
-          <w:rFonts w:ascii="Garamond" w:hAnsi="Garamond"/>
-        </w:rPr>
-        <w:t>Qin</w:t>
-      </w:r>
-      <w:r>
-        <w:rPr>
-          <w:rFonts w:ascii="Garamond" w:hAnsi="Garamond"/>
-        </w:rPr>
-        <w:t xml:space="preserve">, </w:t>
-      </w:r>
-      <w:r>
-        <w:rPr>
-          <w:rFonts w:ascii="Garamond" w:hAnsi="Garamond"/>
-        </w:rPr>
-        <w:t xml:space="preserve">Marco, Song Yao, </w:t>
-      </w:r>
-      <w:r>
-        <w:rPr>
-          <w:rFonts w:ascii="Garamond" w:hAnsi="Garamond"/>
-        </w:rPr>
-        <w:t xml:space="preserve">and </w:t>
-      </w:r>
-      <w:r>
-        <w:rPr>
-          <w:rFonts w:ascii="Garamond" w:hAnsi="Garamond"/>
-        </w:rPr>
-        <w:t>Wenbo Wang</w:t>
-      </w:r>
-      <w:r>
-        <w:rPr>
-          <w:rFonts w:ascii="Garamond" w:hAnsi="Garamond"/>
-        </w:rPr>
-        <w:t>, “</w:t>
-      </w:r>
-      <w:r>
-        <w:rPr>
-          <w:rFonts w:ascii="Garamond" w:hAnsi="Garamond"/>
-        </w:rPr>
-        <w:t xml:space="preserve">Demand Estimation for </w:t>
-      </w:r>
-      <w:r>
-        <w:rPr>
-          <w:rFonts w:ascii="Garamond" w:hAnsi="Garamond"/>
-        </w:rPr>
-        <w:t>Bike-sharing</w:t>
-      </w:r>
-      <w:r>
-        <w:rPr>
-          <w:rFonts w:ascii="Garamond" w:hAnsi="Garamond"/>
-        </w:rPr>
-        <w:t>”.</w:t>
-      </w:r>
-    </w:p>
-    <w:p>
-      <w:pPr>
-        <w:numPr>
-          <w:ilvl w:val="0"/>
-          <w:numId w:val="8"/>
-        </w:numPr>
-        <w:tabs>
-          <w:tab w:val="left" w:pos="360"/>
-          <w:tab w:val="right" w:pos="8640"/>
-        </w:tabs>
-        <w:rPr>
-          <w:rFonts w:ascii="Garamond" w:hAnsi="Garamond"/>
-        </w:rPr>
-      </w:pPr>
-      <w:r>
-        <w:rPr>
-          <w:rFonts w:ascii="Garamond" w:hAnsi="Garamond"/>
-        </w:rPr>
-        <w:t xml:space="preserve">Xu, Linli, </w:t>
-      </w:r>
-      <w:r>
-        <w:rPr>
-          <w:rFonts w:ascii="Garamond" w:hAnsi="Garamond"/>
-        </w:rPr>
-        <w:t xml:space="preserve">Song Yao, </w:t>
-      </w:r>
-      <w:r>
-        <w:rPr>
-          <w:rFonts w:ascii="Garamond" w:hAnsi="Garamond"/>
-        </w:rPr>
-        <w:t xml:space="preserve">Yi Zhu, Jiaoju Ge, </w:t>
+      <w:r>
+        <w:rPr>
+          <w:rFonts w:ascii="Garamond" w:hAnsi="Garamond"/>
+        </w:rPr>
+        <w:t xml:space="preserve">Yi Zhu, </w:t>
+      </w:r>
+      <w:proofErr w:type="spellStart"/>
+      <w:r>
+        <w:rPr>
+          <w:rFonts w:ascii="Garamond" w:hAnsi="Garamond"/>
+        </w:rPr>
+        <w:t>Jiaoju</w:t>
+      </w:r>
+      <w:proofErr w:type="spellEnd"/>
+      <w:r>
+        <w:rPr>
+          <w:rFonts w:ascii="Garamond" w:hAnsi="Garamond"/>
+        </w:rPr>
+        <w:t xml:space="preserve"> Ge, </w:t>
       </w:r>
       <w:r>
         <w:rPr>
@@ -2568,7 +2946,21 @@
         <w:rPr>
           <w:rFonts w:ascii="Garamond" w:hAnsi="Garamond"/>
         </w:rPr>
-        <w:t>ner-up, Dick Wittink Prize, 2018</w:t>
+        <w:t xml:space="preserve">ner-up, Dick </w:t>
+      </w:r>
+      <w:proofErr w:type="spellStart"/>
+      <w:r>
+        <w:rPr>
+          <w:rFonts w:ascii="Garamond" w:hAnsi="Garamond"/>
+        </w:rPr>
+        <w:t>Wittink</w:t>
+      </w:r>
+      <w:proofErr w:type="spellEnd"/>
+      <w:r>
+        <w:rPr>
+          <w:rFonts w:ascii="Garamond" w:hAnsi="Garamond"/>
+        </w:rPr>
+        <w:t xml:space="preserve"> Prize, 2018</w:t>
       </w:r>
       <w:r>
         <w:rPr>
@@ -2848,7 +3240,21 @@
         <w:rPr>
           <w:rFonts w:ascii="Garamond" w:hAnsi="Garamond"/>
         </w:rPr>
-        <w:t>, 2014 (joint with Yuxin Chen)</w:t>
+        <w:t xml:space="preserve">, 2014 (joint with </w:t>
+      </w:r>
+      <w:proofErr w:type="spellStart"/>
+      <w:r>
+        <w:rPr>
+          <w:rFonts w:ascii="Garamond" w:hAnsi="Garamond"/>
+        </w:rPr>
+        <w:t>Yuxin</w:t>
+      </w:r>
+      <w:proofErr w:type="spellEnd"/>
+      <w:r>
+        <w:rPr>
+          <w:rFonts w:ascii="Garamond" w:hAnsi="Garamond"/>
+        </w:rPr>
+        <w:t xml:space="preserve"> Chen)</w:t>
       </w:r>
     </w:p>
     <w:p>
@@ -3251,7 +3657,21 @@
         <w:rPr>
           <w:rFonts w:ascii="Garamond" w:hAnsi="Garamond"/>
         </w:rPr>
-        <w:t>NET Institute Summer Research Grant (with Carl F. Mela), 2008</w:t>
+        <w:t xml:space="preserve">NET Institute Summer Research Grant (with Carl F. </w:t>
+      </w:r>
+      <w:proofErr w:type="spellStart"/>
+      <w:r>
+        <w:rPr>
+          <w:rFonts w:ascii="Garamond" w:hAnsi="Garamond"/>
+        </w:rPr>
+        <w:t>Mela</w:t>
+      </w:r>
+      <w:proofErr w:type="spellEnd"/>
+      <w:r>
+        <w:rPr>
+          <w:rFonts w:ascii="Garamond" w:hAnsi="Garamond"/>
+        </w:rPr>
+        <w:t>), 2008</w:t>
       </w:r>
     </w:p>
     <w:p>
@@ -3957,7 +4377,6 @@
           <w:rFonts w:ascii="Garamond" w:hAnsi="Garamond"/>
           <w:b/>
           <w:smallCaps/>
-          <w:u w:val="single"/>
         </w:rPr>
       </w:pPr>
       <w:r>
@@ -3996,6 +4415,13 @@
         </w:rPr>
         <w:t xml:space="preserve">resentations </w:t>
       </w:r>
+      <w:r>
+        <w:rPr>
+          <w:rFonts w:ascii="Garamond" w:hAnsi="Garamond"/>
+          <w:b/>
+        </w:rPr>
+        <w:t>(including scheduled)</w:t>
+      </w:r>
     </w:p>
     <w:p>
       <w:pPr>
@@ -4018,11 +4444,16 @@
           <w:tab w:val="left" w:pos="360"/>
           <w:tab w:val="right" w:pos="8640"/>
         </w:tabs>
-        <w:ind w:left="360"/>
-        <w:rPr>
-          <w:rFonts w:ascii="Garamond" w:hAnsi="Garamond"/>
-        </w:rPr>
-      </w:pPr>
+        <w:rPr>
+          <w:rFonts w:ascii="Garamond" w:hAnsi="Garamond"/>
+        </w:rPr>
+      </w:pPr>
+      <w:r>
+        <w:rPr>
+          <w:rFonts w:ascii="Garamond" w:hAnsi="Garamond"/>
+        </w:rPr>
+        <w:tab/>
+      </w:r>
       <w:r>
         <w:rPr>
           <w:rFonts w:ascii="Garamond" w:hAnsi="Garamond"/>
@@ -4033,7 +4464,81 @@
         <w:rPr>
           <w:rFonts w:ascii="Garamond" w:hAnsi="Garamond"/>
         </w:rPr>
-        <w:t>The Impact of Soda Taxes”</w:t>
+        <w:t>The Impact of Soda Taxes: Pass-through, Tax Avoidance, and Nutritional Effects</w:t>
+      </w:r>
+      <w:r>
+        <w:rPr>
+          <w:rFonts w:ascii="Garamond" w:hAnsi="Garamond"/>
+        </w:rPr>
+        <w:t>”</w:t>
+      </w:r>
+    </w:p>
+    <w:p>
+      <w:pPr>
+        <w:numPr>
+          <w:ilvl w:val="0"/>
+          <w:numId w:val="6"/>
+        </w:numPr>
+        <w:tabs>
+          <w:tab w:val="left" w:pos="360"/>
+          <w:tab w:val="left" w:pos="720"/>
+          <w:tab w:val="right" w:pos="8640"/>
+        </w:tabs>
+        <w:rPr>
+          <w:rFonts w:ascii="Garamond" w:hAnsi="Garamond"/>
+        </w:rPr>
+      </w:pPr>
+      <w:r>
+        <w:rPr>
+          <w:rFonts w:ascii="Garamond" w:hAnsi="Garamond"/>
+        </w:rPr>
+        <w:t>National University of Singapore, 2019</w:t>
+      </w:r>
+      <w:bookmarkStart w:id="0" w:name="_GoBack"/>
+      <w:bookmarkEnd w:id="0"/>
+    </w:p>
+    <w:p>
+      <w:pPr>
+        <w:numPr>
+          <w:ilvl w:val="0"/>
+          <w:numId w:val="6"/>
+        </w:numPr>
+        <w:tabs>
+          <w:tab w:val="left" w:pos="360"/>
+          <w:tab w:val="left" w:pos="720"/>
+          <w:tab w:val="right" w:pos="8640"/>
+        </w:tabs>
+        <w:rPr>
+          <w:rFonts w:ascii="Garamond" w:hAnsi="Garamond"/>
+        </w:rPr>
+      </w:pPr>
+      <w:r>
+        <w:rPr>
+          <w:rFonts w:ascii="Garamond" w:hAnsi="Garamond"/>
+        </w:rPr>
+        <w:t>University of Rochester, 2019</w:t>
+      </w:r>
+    </w:p>
+    <w:p>
+      <w:pPr>
+        <w:numPr>
+          <w:ilvl w:val="0"/>
+          <w:numId w:val="6"/>
+        </w:numPr>
+        <w:tabs>
+          <w:tab w:val="left" w:pos="360"/>
+          <w:tab w:val="left" w:pos="720"/>
+          <w:tab w:val="right" w:pos="8640"/>
+        </w:tabs>
+        <w:rPr>
+          <w:rFonts w:ascii="Garamond" w:hAnsi="Garamond"/>
+        </w:rPr>
+      </w:pPr>
+      <w:r>
+        <w:rPr>
+          <w:rFonts w:ascii="Garamond" w:hAnsi="Garamond"/>
+        </w:rPr>
+        <w:t>Washington University in St. Louis, 2018</w:t>
       </w:r>
     </w:p>
     <w:p>
@@ -4777,6 +5282,7 @@
         <w:rPr>
           <w:rFonts w:ascii="Garamond" w:hAnsi="Garamond"/>
         </w:rPr>
+        <w:lastRenderedPageBreak/>
         <w:t>Third Annual Conference on Internet Search and Innovation</w:t>
       </w:r>
       <w:r>
@@ -4839,7 +5345,6 @@
         <w:rPr>
           <w:rFonts w:ascii="Garamond" w:hAnsi="Garamond"/>
         </w:rPr>
-        <w:lastRenderedPageBreak/>
         <w:t>Ohio State University, 2012</w:t>
       </w:r>
     </w:p>
@@ -5829,6 +6334,7 @@
         <w:rPr>
           <w:rFonts w:ascii="Garamond" w:hAnsi="Garamond"/>
         </w:rPr>
+        <w:lastRenderedPageBreak/>
         <w:t xml:space="preserve">Member, </w:t>
       </w:r>
       <w:r>
@@ -5893,12 +6399,28 @@
           <w:rFonts w:ascii="Garamond" w:hAnsi="Garamond"/>
         </w:rPr>
       </w:pPr>
-      <w:r>
-        <w:rPr>
-          <w:rFonts w:ascii="Garamond" w:hAnsi="Garamond"/>
-        </w:rPr>
-        <w:t>Hyesung Yoo</w:t>
-      </w:r>
+      <w:proofErr w:type="spellStart"/>
+      <w:r>
+        <w:rPr>
+          <w:rFonts w:ascii="Garamond" w:hAnsi="Garamond"/>
+        </w:rPr>
+        <w:t>Hyesung</w:t>
+      </w:r>
+      <w:proofErr w:type="spellEnd"/>
+      <w:r>
+        <w:rPr>
+          <w:rFonts w:ascii="Garamond" w:hAnsi="Garamond"/>
+        </w:rPr>
+        <w:t xml:space="preserve"> </w:t>
+      </w:r>
+      <w:proofErr w:type="spellStart"/>
+      <w:r>
+        <w:rPr>
+          <w:rFonts w:ascii="Garamond" w:hAnsi="Garamond"/>
+        </w:rPr>
+        <w:t>Yoo</w:t>
+      </w:r>
+      <w:proofErr w:type="spellEnd"/>
       <w:r>
         <w:rPr>
           <w:rFonts w:ascii="Garamond" w:hAnsi="Garamond"/>
@@ -6189,7 +6711,21 @@
         <w:rPr>
           <w:rFonts w:ascii="Garamond" w:hAnsi="Garamond"/>
         </w:rPr>
-        <w:t xml:space="preserve">Manuel Hermosilla (dissertation committee member, </w:t>
+        <w:t xml:space="preserve">Manuel </w:t>
+      </w:r>
+      <w:proofErr w:type="spellStart"/>
+      <w:r>
+        <w:rPr>
+          <w:rFonts w:ascii="Garamond" w:hAnsi="Garamond"/>
+        </w:rPr>
+        <w:t>Hermosilla</w:t>
+      </w:r>
+      <w:proofErr w:type="spellEnd"/>
+      <w:r>
+        <w:rPr>
+          <w:rFonts w:ascii="Garamond" w:hAnsi="Garamond"/>
+        </w:rPr>
+        <w:t xml:space="preserve"> (dissertation committee member, </w:t>
       </w:r>
       <w:r>
         <w:rPr>
@@ -6219,12 +6755,28 @@
           <w:rFonts w:ascii="Garamond" w:hAnsi="Garamond"/>
         </w:rPr>
       </w:pPr>
-      <w:r>
-        <w:rPr>
-          <w:rFonts w:ascii="Garamond" w:hAnsi="Garamond"/>
-        </w:rPr>
-        <w:t>Simha Mummalaneni</w:t>
-      </w:r>
+      <w:proofErr w:type="spellStart"/>
+      <w:r>
+        <w:rPr>
+          <w:rFonts w:ascii="Garamond" w:hAnsi="Garamond"/>
+        </w:rPr>
+        <w:t>Simha</w:t>
+      </w:r>
+      <w:proofErr w:type="spellEnd"/>
+      <w:r>
+        <w:rPr>
+          <w:rFonts w:ascii="Garamond" w:hAnsi="Garamond"/>
+        </w:rPr>
+        <w:t xml:space="preserve"> </w:t>
+      </w:r>
+      <w:proofErr w:type="spellStart"/>
+      <w:r>
+        <w:rPr>
+          <w:rFonts w:ascii="Garamond" w:hAnsi="Garamond"/>
+        </w:rPr>
+        <w:t>Mummalaneni</w:t>
+      </w:r>
+      <w:proofErr w:type="spellEnd"/>
       <w:r>
         <w:rPr>
           <w:rFonts w:ascii="Garamond" w:hAnsi="Garamond"/>
@@ -6271,11 +6823,19 @@
           <w:rFonts w:ascii="Garamond" w:hAnsi="Garamond"/>
         </w:rPr>
       </w:pPr>
-      <w:r>
-        <w:rPr>
-          <w:rFonts w:ascii="Garamond" w:hAnsi="Garamond"/>
-        </w:rPr>
-        <w:t xml:space="preserve">Tongtong Shi </w:t>
+      <w:proofErr w:type="spellStart"/>
+      <w:r>
+        <w:rPr>
+          <w:rFonts w:ascii="Garamond" w:hAnsi="Garamond"/>
+        </w:rPr>
+        <w:t>Tongtong</w:t>
+      </w:r>
+      <w:proofErr w:type="spellEnd"/>
+      <w:r>
+        <w:rPr>
+          <w:rFonts w:ascii="Garamond" w:hAnsi="Garamond"/>
+        </w:rPr>
+        <w:t xml:space="preserve"> Shi </w:t>
       </w:r>
       <w:r>
         <w:rPr>
@@ -6678,7 +7238,21 @@
         <w:rPr>
           <w:rFonts w:ascii="Garamond" w:hAnsi="Garamond"/>
         </w:rPr>
-        <w:t>Teaching Assistant, Product Management, Prof. Carl F. Mela, 2007, 2009</w:t>
+        <w:t xml:space="preserve">Teaching Assistant, Product Management, Prof. Carl F. </w:t>
+      </w:r>
+      <w:proofErr w:type="spellStart"/>
+      <w:r>
+        <w:rPr>
+          <w:rFonts w:ascii="Garamond" w:hAnsi="Garamond"/>
+        </w:rPr>
+        <w:t>Mela</w:t>
+      </w:r>
+      <w:proofErr w:type="spellEnd"/>
+      <w:r>
+        <w:rPr>
+          <w:rFonts w:ascii="Garamond" w:hAnsi="Garamond"/>
+        </w:rPr>
+        <w:t>, 2007, 2009</w:t>
       </w:r>
     </w:p>
     <w:p>
@@ -6700,7 +7274,21 @@
         <w:rPr>
           <w:rFonts w:ascii="Garamond" w:hAnsi="Garamond"/>
         </w:rPr>
-        <w:t>Teaching Assistant, Strategy and Tactics of Pricing, Prof. Wilfred Amaldoss, 2006, 2007</w:t>
+        <w:t xml:space="preserve">Teaching Assistant, Strategy and Tactics of Pricing, Prof. Wilfred </w:t>
+      </w:r>
+      <w:proofErr w:type="spellStart"/>
+      <w:r>
+        <w:rPr>
+          <w:rFonts w:ascii="Garamond" w:hAnsi="Garamond"/>
+        </w:rPr>
+        <w:t>Amaldoss</w:t>
+      </w:r>
+      <w:proofErr w:type="spellEnd"/>
+      <w:r>
+        <w:rPr>
+          <w:rFonts w:ascii="Garamond" w:hAnsi="Garamond"/>
+        </w:rPr>
+        <w:t>, 2006, 2007</w:t>
       </w:r>
     </w:p>
     <w:p>
@@ -6916,6 +7504,7 @@
         <w:rPr>
           <w:rFonts w:ascii="Garamond" w:hAnsi="Garamond"/>
         </w:rPr>
+        <w:lastRenderedPageBreak/>
         <w:t>F</w:t>
       </w:r>
       <w:r>
@@ -10660,7 +11249,6 @@
   <w:style w:type="character" w:default="1" w:styleId="DefaultParagraphFont">
     <w:name w:val="Default Paragraph Font"/>
     <w:uiPriority w:val="1"/>
-    <w:semiHidden/>
     <w:unhideWhenUsed/>
   </w:style>
   <w:style w:type="table" w:default="1" w:styleId="TableNormal">

</xml_diff>

<commit_message>
modified:   Public/CV_Yao.docx 	modified:   Research_Papers/FederatedLearning_posted.pdf
</commit_message>
<xml_diff>
--- a/Public/CV_Yao.docx
+++ b/Public/CV_Yao.docx
@@ -2435,22 +2435,28 @@
         <w:rPr>
           <w:rFonts w:ascii="Garamond" w:hAnsi="Garamond"/>
         </w:rPr>
-        <w:t>,</w:t>
-      </w:r>
-      <w:r>
-        <w:rPr>
-          <w:rFonts w:ascii="Garamond" w:hAnsi="Garamond"/>
-        </w:rPr>
-        <w:t>”</w:t>
-      </w:r>
-      <w:r>
-        <w:rPr>
-          <w:rFonts w:ascii="Garamond" w:hAnsi="Garamond"/>
-        </w:rPr>
-        <w:t xml:space="preserve"> under review</w:t>
+        <w:t xml:space="preserve"> – An Application with Click-stream Data</w:t>
       </w:r>
       <w:bookmarkStart w:id="0" w:name="_GoBack"/>
       <w:bookmarkEnd w:id="0"/>
+      <w:r>
+        <w:rPr>
+          <w:rFonts w:ascii="Garamond" w:hAnsi="Garamond"/>
+        </w:rPr>
+        <w:t>,</w:t>
+      </w:r>
+      <w:r>
+        <w:rPr>
+          <w:rFonts w:ascii="Garamond" w:hAnsi="Garamond"/>
+        </w:rPr>
+        <w:t>”</w:t>
+      </w:r>
+      <w:r>
+        <w:rPr>
+          <w:rFonts w:ascii="Garamond" w:hAnsi="Garamond"/>
+        </w:rPr>
+        <w:t xml:space="preserve"> under review</w:t>
+      </w:r>
     </w:p>
     <w:p>
       <w:pPr>

</xml_diff>

<commit_message>
modified:   Public/CV_Yao.docx 	modified:   Public/CV_Yao.pdf 	modified:   Research_Papers/Risk Transfer versus Cost Reduction.pdf 	modified:   Research_Papers/search_clickstream.pdf 	modified:   Research_Papers/sina_weibo.pdf
</commit_message>
<xml_diff>
--- a/Public/CV_Yao.docx
+++ b/Public/CV_Yao.docx
@@ -13,7 +13,7 @@
         <w:rPr>
           <w:rFonts w:ascii="Garamond" w:hAnsi="Garamond"/>
         </w:rPr>
-        <w:t>February</w:t>
+        <w:t>March</w:t>
       </w:r>
       <w:r>
         <w:rPr>
@@ -2346,6 +2346,12 @@
         <w:rPr>
           <w:rFonts w:ascii="Garamond" w:hAnsi="Garamond"/>
         </w:rPr>
+        <w:t xml:space="preserve"> (2019)</w:t>
+      </w:r>
+      <w:r>
+        <w:rPr>
+          <w:rFonts w:ascii="Garamond" w:hAnsi="Garamond"/>
+        </w:rPr>
         <w:t xml:space="preserve">, “Virtual Connectivity </w:t>
       </w:r>
       <w:r>
@@ -2447,7 +2453,25 @@
         <w:rPr>
           <w:rFonts w:ascii="Garamond" w:hAnsi="Garamond"/>
         </w:rPr>
-        <w:t xml:space="preserve"> Du, “Using Machine Learning to Address Customer Privacy Concerns</w:t>
+        <w:t xml:space="preserve"> Du</w:t>
+      </w:r>
+      <w:r>
+        <w:rPr>
+          <w:rFonts w:ascii="Garamond" w:hAnsi="Garamond"/>
+        </w:rPr>
+        <w:t xml:space="preserve"> </w:t>
+      </w:r>
+      <w:r>
+        <w:rPr>
+          <w:rFonts w:ascii="Garamond" w:hAnsi="Garamond"/>
+        </w:rPr>
+        <w:t>(2019)</w:t>
+      </w:r>
+      <w:r>
+        <w:rPr>
+          <w:rFonts w:ascii="Garamond" w:hAnsi="Garamond"/>
+        </w:rPr>
+        <w:t>, “Using Machine Learning to Address Customer Privacy Concerns</w:t>
       </w:r>
       <w:r>
         <w:rPr>
@@ -2510,7 +2534,25 @@
         <w:rPr>
           <w:rFonts w:ascii="Garamond" w:hAnsi="Garamond"/>
         </w:rPr>
-        <w:t>and Song Yao, “</w:t>
+        <w:t>and Song Yao</w:t>
+      </w:r>
+      <w:r>
+        <w:rPr>
+          <w:rFonts w:ascii="Garamond" w:hAnsi="Garamond"/>
+        </w:rPr>
+        <w:t xml:space="preserve"> </w:t>
+      </w:r>
+      <w:r>
+        <w:rPr>
+          <w:rFonts w:ascii="Garamond" w:hAnsi="Garamond"/>
+        </w:rPr>
+        <w:t>(2019)</w:t>
+      </w:r>
+      <w:r>
+        <w:rPr>
+          <w:rFonts w:ascii="Garamond" w:hAnsi="Garamond"/>
+        </w:rPr>
+        <w:t>, “</w:t>
       </w:r>
       <w:r>
         <w:rPr>
@@ -2655,7 +2697,25 @@
         <w:rPr>
           <w:rFonts w:ascii="Garamond" w:hAnsi="Garamond"/>
         </w:rPr>
-        <w:t>, and Song Yao, “Hospital Competition and Quality Under Regulated Prices: Evidence from the Entry of High-Speed Train in South Korea”</w:t>
+        <w:t>, and Song Yao</w:t>
+      </w:r>
+      <w:r>
+        <w:rPr>
+          <w:rFonts w:ascii="Garamond" w:hAnsi="Garamond"/>
+        </w:rPr>
+        <w:t xml:space="preserve"> </w:t>
+      </w:r>
+      <w:r>
+        <w:rPr>
+          <w:rFonts w:ascii="Garamond" w:hAnsi="Garamond"/>
+        </w:rPr>
+        <w:t>(2019)</w:t>
+      </w:r>
+      <w:r>
+        <w:rPr>
+          <w:rFonts w:ascii="Garamond" w:hAnsi="Garamond"/>
+        </w:rPr>
+        <w:t>, “Hospital Competition and Quality Under Regulated Prices: Evidence from the Entry of High-Speed Train in South Korea”</w:t>
       </w:r>
       <w:r>
         <w:rPr>
@@ -2776,13 +2836,13 @@
         <w:rPr>
           <w:rFonts w:ascii="Garamond" w:hAnsi="Garamond"/>
         </w:rPr>
-        <w:t xml:space="preserve">, “Goal Gradient and </w:t>
-      </w:r>
-      <w:r>
-        <w:rPr>
-          <w:rFonts w:ascii="Garamond" w:hAnsi="Garamond"/>
-        </w:rPr>
-        <w:t>Time Discounting</w:t>
+        <w:t>, “</w:t>
+      </w:r>
+      <w:r>
+        <w:rPr>
+          <w:rFonts w:ascii="Garamond" w:hAnsi="Garamond"/>
+        </w:rPr>
+        <w:t>Forward-looking Behavior and Goal Progress in Loyalty Programs</w:t>
       </w:r>
       <w:r>
         <w:rPr>
@@ -2790,6 +2850,8 @@
         </w:rPr>
         <w:t>”.</w:t>
       </w:r>
+      <w:bookmarkStart w:id="0" w:name="_GoBack"/>
+      <w:bookmarkEnd w:id="0"/>
     </w:p>
     <w:p>
       <w:pPr>
@@ -3236,6 +3298,7 @@
         <w:rPr>
           <w:rFonts w:ascii="Garamond" w:hAnsi="Garamond"/>
         </w:rPr>
+        <w:lastRenderedPageBreak/>
         <w:t xml:space="preserve">McManus Faculty Research Chair, Northwestern </w:t>
       </w:r>
       <w:r>
@@ -3263,7 +3326,6 @@
         <w:rPr>
           <w:rFonts w:ascii="Garamond" w:hAnsi="Garamond"/>
         </w:rPr>
-        <w:lastRenderedPageBreak/>
         <w:t>Marketing Science Institute</w:t>
       </w:r>
       <w:r>
@@ -3869,8 +3931,6 @@
           <w:rFonts w:ascii="Garamond" w:hAnsi="Garamond"/>
         </w:rPr>
       </w:pPr>
-      <w:bookmarkStart w:id="0" w:name="_GoBack"/>
-      <w:bookmarkEnd w:id="0"/>
     </w:p>
     <w:p>
       <w:pPr>
@@ -4310,6 +4370,7 @@
         <w:rPr>
           <w:rFonts w:ascii="Garamond" w:hAnsi="Garamond"/>
         </w:rPr>
+        <w:lastRenderedPageBreak/>
         <w:t>Choice Symposium, 2013</w:t>
       </w:r>
     </w:p>
@@ -4332,7 +4393,6 @@
         <w:rPr>
           <w:rFonts w:ascii="Garamond" w:hAnsi="Garamond"/>
         </w:rPr>
-        <w:lastRenderedPageBreak/>
         <w:t>China India Consumer Insights Conference</w:t>
       </w:r>
       <w:r>
@@ -5283,6 +5343,7 @@
         <w:rPr>
           <w:rFonts w:ascii="Garamond" w:hAnsi="Garamond"/>
         </w:rPr>
+        <w:lastRenderedPageBreak/>
         <w:tab/>
         <w:t>“</w:t>
       </w:r>
@@ -5338,7 +5399,6 @@
         <w:rPr>
           <w:rFonts w:ascii="Garamond" w:hAnsi="Garamond"/>
         </w:rPr>
-        <w:lastRenderedPageBreak/>
         <w:t>University of North Carolina at Chapel Hill, 2014</w:t>
       </w:r>
     </w:p>
@@ -6298,6 +6358,7 @@
           <w:b/>
           <w:smallCaps/>
         </w:rPr>
+        <w:lastRenderedPageBreak/>
         <w:tab/>
       </w:r>
     </w:p>
@@ -6318,7 +6379,6 @@
           <w:b/>
           <w:smallCaps/>
         </w:rPr>
-        <w:lastRenderedPageBreak/>
         <w:tab/>
       </w:r>
       <w:r>
@@ -7072,7 +7132,19 @@
         <w:rPr>
           <w:rFonts w:ascii="Garamond" w:hAnsi="Garamond"/>
         </w:rPr>
-        <w:t>Instructor, Digital Marketing Strategy (MBA and Undergraduate), 2018-</w:t>
+        <w:t xml:space="preserve">Instructor, Digital Marketing </w:t>
+      </w:r>
+      <w:r>
+        <w:rPr>
+          <w:rFonts w:ascii="Garamond" w:hAnsi="Garamond"/>
+        </w:rPr>
+        <w:t>Analytics</w:t>
+      </w:r>
+      <w:r>
+        <w:rPr>
+          <w:rFonts w:ascii="Garamond" w:hAnsi="Garamond"/>
+        </w:rPr>
+        <w:t xml:space="preserve"> (MBA and Undergraduate), 2018-</w:t>
       </w:r>
     </w:p>
     <w:p>
@@ -7506,6 +7578,7 @@
           <w:smallCaps/>
           <w:u w:val="single"/>
         </w:rPr>
+        <w:lastRenderedPageBreak/>
         <w:t>Professional Affiliations</w:t>
       </w:r>
     </w:p>
@@ -7528,7 +7601,6 @@
         <w:rPr>
           <w:rFonts w:ascii="Garamond" w:hAnsi="Garamond"/>
         </w:rPr>
-        <w:lastRenderedPageBreak/>
         <w:t>American Marketing Association</w:t>
       </w:r>
     </w:p>
@@ -7590,6 +7662,28 @@
           <w:u w:val="single"/>
         </w:rPr>
         <w:t>Media Coverage</w:t>
+      </w:r>
+    </w:p>
+    <w:p>
+      <w:pPr>
+        <w:numPr>
+          <w:ilvl w:val="0"/>
+          <w:numId w:val="6"/>
+        </w:numPr>
+        <w:tabs>
+          <w:tab w:val="left" w:pos="360"/>
+          <w:tab w:val="left" w:pos="720"/>
+          <w:tab w:val="right" w:pos="8640"/>
+        </w:tabs>
+        <w:rPr>
+          <w:rFonts w:ascii="Garamond" w:hAnsi="Garamond"/>
+        </w:rPr>
+      </w:pPr>
+      <w:r>
+        <w:rPr>
+          <w:rFonts w:ascii="Garamond" w:hAnsi="Garamond"/>
+        </w:rPr>
+        <w:t>National Public Radio</w:t>
       </w:r>
     </w:p>
     <w:p>

</xml_diff>

<commit_message>
cv and soda paper 	modified:   Public/CV_Yao.docx 	modified:   Public/CV_Yao.pdf 	modified:   Research_Papers/soda_paper.pdf
</commit_message>
<xml_diff>
--- a/Public/CV_Yao.docx
+++ b/Public/CV_Yao.docx
@@ -13,7 +13,7 @@
         <w:rPr>
           <w:rFonts w:ascii="Garamond" w:hAnsi="Garamond"/>
         </w:rPr>
-        <w:t>March</w:t>
+        <w:t>April</w:t>
       </w:r>
       <w:r>
         <w:rPr>
@@ -1982,6 +1982,39 @@
     <w:p>
       <w:pPr>
         <w:numPr>
+          <w:ilvl w:val="1"/>
+          <w:numId w:val="23"/>
+        </w:numPr>
+        <w:tabs>
+          <w:tab w:val="left" w:pos="360"/>
+          <w:tab w:val="right" w:pos="8640"/>
+        </w:tabs>
+        <w:rPr>
+          <w:rFonts w:ascii="Garamond" w:hAnsi="Garamond"/>
+        </w:rPr>
+      </w:pPr>
+      <w:r>
+        <w:rPr>
+          <w:rFonts w:ascii="Garamond" w:hAnsi="Garamond"/>
+        </w:rPr>
+        <w:t>Finalist, 201</w:t>
+      </w:r>
+      <w:r>
+        <w:rPr>
+          <w:rFonts w:ascii="Garamond" w:hAnsi="Garamond"/>
+        </w:rPr>
+        <w:t>9</w:t>
+      </w:r>
+      <w:r>
+        <w:rPr>
+          <w:rFonts w:ascii="Garamond" w:hAnsi="Garamond"/>
+        </w:rPr>
+        <w:t xml:space="preserve"> INFORMS Long Term Impact Award</w:t>
+      </w:r>
+    </w:p>
+    <w:p>
+      <w:pPr>
+        <w:numPr>
           <w:ilvl w:val="0"/>
           <w:numId w:val="23"/>
         </w:numPr>
@@ -3192,6 +3225,14 @@
         </w:rPr>
         <w:t>, 2017</w:t>
       </w:r>
+      <w:r>
+        <w:rPr>
+          <w:rFonts w:ascii="Garamond" w:hAnsi="Garamond"/>
+        </w:rPr>
+        <w:t>, 2019</w:t>
+      </w:r>
+      <w:bookmarkStart w:id="0" w:name="_GoBack"/>
+      <w:bookmarkEnd w:id="0"/>
     </w:p>
     <w:p>
       <w:pPr>
@@ -3263,6 +3304,7 @@
         <w:rPr>
           <w:rFonts w:ascii="Garamond" w:hAnsi="Garamond"/>
         </w:rPr>
+        <w:lastRenderedPageBreak/>
         <w:t>Marketing Science Institute (MSI) Young Scholar</w:t>
       </w:r>
       <w:r>
@@ -3290,7 +3332,6 @@
         <w:rPr>
           <w:rFonts w:ascii="Garamond" w:hAnsi="Garamond"/>
         </w:rPr>
-        <w:lastRenderedPageBreak/>
         <w:t xml:space="preserve">McManus Faculty Research Chair, Northwestern </w:t>
       </w:r>
       <w:r>
@@ -4352,7 +4393,6 @@
         <w:rPr>
           <w:rFonts w:ascii="Garamond" w:hAnsi="Garamond"/>
         </w:rPr>
-        <w:lastRenderedPageBreak/>
         <w:t>Discussant for</w:t>
       </w:r>
     </w:p>
@@ -5347,7 +5387,6 @@
         <w:rPr>
           <w:rFonts w:ascii="Garamond" w:hAnsi="Garamond"/>
         </w:rPr>
-        <w:lastRenderedPageBreak/>
         <w:tab/>
         <w:t>“</w:t>
       </w:r>
@@ -6346,7 +6385,6 @@
           <w:smallCaps/>
           <w:u w:val="single"/>
         </w:rPr>
-        <w:lastRenderedPageBreak/>
         <w:t>Administrative</w:t>
       </w:r>
       <w:r>
@@ -7067,8 +7105,6 @@
         </w:rPr>
         <w:t>Analysis Group)</w:t>
       </w:r>
-      <w:bookmarkStart w:id="0" w:name="_GoBack"/>
-      <w:bookmarkEnd w:id="0"/>
     </w:p>
     <w:p>
       <w:pPr>
@@ -7598,7 +7634,6 @@
           <w:smallCaps/>
           <w:u w:val="single"/>
         </w:rPr>
-        <w:lastRenderedPageBreak/>
         <w:t>Professional Affiliations</w:t>
       </w:r>
     </w:p>

</xml_diff>

<commit_message>
update CV with new affiliation 	modified:   Public/CV_Yao.docx 	modified:   Public/CV_Yao.pdf
</commit_message>
<xml_diff>
--- a/Public/CV_Yao.docx
+++ b/Public/CV_Yao.docx
@@ -13,7 +13,7 @@
         <w:rPr>
           <w:rFonts w:ascii="Garamond" w:hAnsi="Garamond"/>
         </w:rPr>
-        <w:t>April</w:t>
+        <w:t>May</w:t>
       </w:r>
       <w:r>
         <w:rPr>
@@ -73,7 +73,7 @@
         <w:rPr>
           <w:rFonts w:ascii="Garamond" w:hAnsi="Garamond" w:cs="Arial"/>
         </w:rPr>
-        <w:t>Carlson School of Management</w:t>
+        <w:t>Olin Business School</w:t>
       </w:r>
       <w:r>
         <w:rPr>
@@ -81,57 +81,39 @@
         </w:rPr>
         <w:tab/>
       </w:r>
-      <w:r>
+    </w:p>
+    <w:p>
+      <w:pPr>
+        <w:tabs>
+          <w:tab w:val="right" w:pos="9360"/>
+        </w:tabs>
         <w:rPr>
           <w:rFonts w:ascii="Garamond" w:hAnsi="Garamond" w:cs="Arial"/>
         </w:rPr>
-        <w:t>Office</w:t>
-      </w:r>
+      </w:pPr>
       <w:r>
         <w:rPr>
           <w:rFonts w:ascii="Garamond" w:hAnsi="Garamond" w:cs="Arial"/>
         </w:rPr>
-        <w:t xml:space="preserve">: </w:t>
+        <w:t xml:space="preserve">Washington </w:t>
       </w:r>
       <w:r>
         <w:rPr>
           <w:rFonts w:ascii="Garamond" w:hAnsi="Garamond" w:cs="Arial"/>
         </w:rPr>
-        <w:t>612</w:t>
+        <w:t>University</w:t>
       </w:r>
       <w:r>
         <w:rPr>
           <w:rFonts w:ascii="Garamond" w:hAnsi="Garamond" w:cs="Arial"/>
         </w:rPr>
-        <w:t>-</w:t>
+        <w:t xml:space="preserve"> </w:t>
       </w:r>
       <w:r>
         <w:rPr>
           <w:rFonts w:ascii="Garamond" w:hAnsi="Garamond" w:cs="Arial"/>
         </w:rPr>
-        <w:t>625-2903</w:t>
-      </w:r>
-    </w:p>
-    <w:p>
-      <w:pPr>
-        <w:tabs>
-          <w:tab w:val="right" w:pos="9360"/>
-        </w:tabs>
-        <w:rPr>
-          <w:rFonts w:ascii="Garamond" w:hAnsi="Garamond" w:cs="Arial"/>
-        </w:rPr>
-      </w:pPr>
-      <w:r>
-        <w:rPr>
-          <w:rFonts w:ascii="Garamond" w:hAnsi="Garamond" w:cs="Arial"/>
-        </w:rPr>
-        <w:t>University</w:t>
-      </w:r>
-      <w:r>
-        <w:rPr>
-          <w:rFonts w:ascii="Garamond" w:hAnsi="Garamond" w:cs="Arial"/>
-        </w:rPr>
-        <w:t xml:space="preserve"> of Minnesota</w:t>
+        <w:t>in St. Louis</w:t>
       </w:r>
       <w:r>
         <w:rPr>
@@ -163,7 +145,7 @@
             <w:rStyle w:val="Hyperlink"/>
             <w:rFonts w:ascii="Garamond" w:hAnsi="Garamond" w:cs="Arial"/>
           </w:rPr>
-          <w:t>syao@umn.edu</w:t>
+          <w:t>songyao@wustl.edu</w:t>
         </w:r>
       </w:hyperlink>
     </w:p>
@@ -180,7 +162,7 @@
         <w:rPr>
           <w:rFonts w:ascii="Garamond" w:hAnsi="Garamond" w:cs="Arial"/>
         </w:rPr>
-        <w:t>Minneapolis</w:t>
+        <w:t>St. Louis</w:t>
       </w:r>
       <w:r>
         <w:rPr>
@@ -192,19 +174,25 @@
         <w:rPr>
           <w:rFonts w:ascii="Garamond" w:hAnsi="Garamond" w:cs="Arial"/>
         </w:rPr>
-        <w:t>MN</w:t>
+        <w:t>M</w:t>
       </w:r>
       <w:r>
         <w:rPr>
           <w:rFonts w:ascii="Garamond" w:hAnsi="Garamond" w:cs="Arial"/>
         </w:rPr>
+        <w:t>O</w:t>
+      </w:r>
+      <w:r>
+        <w:rPr>
+          <w:rFonts w:ascii="Garamond" w:hAnsi="Garamond" w:cs="Arial"/>
+        </w:rPr>
         <w:t xml:space="preserve"> </w:t>
       </w:r>
       <w:r>
         <w:rPr>
           <w:rFonts w:ascii="Garamond" w:hAnsi="Garamond" w:cs="Arial"/>
         </w:rPr>
-        <w:t>55455</w:t>
+        <w:t>63130</w:t>
       </w:r>
       <w:r>
         <w:rPr>
@@ -236,14 +224,7 @@
             <w:rStyle w:val="Hyperlink"/>
             <w:rFonts w:ascii="Garamond" w:hAnsi="Garamond" w:cs="Arial"/>
           </w:rPr>
-          <w:t>http://www.</w:t>
-        </w:r>
-        <w:r>
-          <w:rPr>
-            <w:rStyle w:val="Hyperlink"/>
-            <w:rFonts w:ascii="Garamond" w:hAnsi="Garamond" w:cs="Arial"/>
-          </w:rPr>
-          <w:t>umn.edu/~syao</w:t>
+          <w:t>http://www.songyao.org</w:t>
         </w:r>
       </w:hyperlink>
     </w:p>
@@ -307,6 +288,81 @@
         <w:rPr>
           <w:rFonts w:ascii="Garamond" w:hAnsi="Garamond"/>
         </w:rPr>
+        <w:t xml:space="preserve">Associate Professor of Marketing (with tenure), </w:t>
+      </w:r>
+      <w:r>
+        <w:rPr>
+          <w:rFonts w:ascii="Garamond" w:hAnsi="Garamond"/>
+        </w:rPr>
+        <w:t xml:space="preserve">Olin Business School, Washington </w:t>
+      </w:r>
+      <w:r>
+        <w:rPr>
+          <w:rFonts w:ascii="Garamond" w:hAnsi="Garamond"/>
+        </w:rPr>
+        <w:t xml:space="preserve">University </w:t>
+      </w:r>
+      <w:r>
+        <w:rPr>
+          <w:rFonts w:ascii="Garamond" w:hAnsi="Garamond"/>
+        </w:rPr>
+        <w:t>in St. Louis</w:t>
+      </w:r>
+      <w:r>
+        <w:rPr>
+          <w:rFonts w:ascii="Garamond" w:hAnsi="Garamond"/>
+        </w:rPr>
+        <w:t>, 201</w:t>
+      </w:r>
+      <w:r>
+        <w:rPr>
+          <w:rFonts w:ascii="Garamond" w:hAnsi="Garamond"/>
+        </w:rPr>
+        <w:t>9</w:t>
+      </w:r>
+      <w:r>
+        <w:rPr>
+          <w:rFonts w:ascii="Garamond" w:hAnsi="Garamond"/>
+        </w:rPr>
+        <w:t xml:space="preserve"> </w:t>
+      </w:r>
+      <w:r>
+        <w:rPr>
+          <w:rFonts w:ascii="Garamond" w:hAnsi="Garamond"/>
+        </w:rPr>
+        <w:t>–</w:t>
+      </w:r>
+      <w:r>
+        <w:rPr>
+          <w:rFonts w:ascii="Garamond" w:hAnsi="Garamond"/>
+        </w:rPr>
+        <w:t xml:space="preserve"> </w:t>
+      </w:r>
+      <w:r>
+        <w:rPr>
+          <w:rFonts w:ascii="Garamond" w:hAnsi="Garamond"/>
+        </w:rPr>
+        <w:t>Present</w:t>
+      </w:r>
+    </w:p>
+    <w:p>
+      <w:pPr>
+        <w:numPr>
+          <w:ilvl w:val="0"/>
+          <w:numId w:val="7"/>
+        </w:numPr>
+        <w:tabs>
+          <w:tab w:val="left" w:pos="360"/>
+          <w:tab w:val="right" w:pos="8640"/>
+        </w:tabs>
+        <w:rPr>
+          <w:rFonts w:ascii="Garamond" w:hAnsi="Garamond"/>
+        </w:rPr>
+      </w:pPr>
+      <w:r>
+        <w:rPr>
+          <w:rFonts w:ascii="Garamond" w:hAnsi="Garamond"/>
+        </w:rPr>
         <w:t xml:space="preserve">Associate Professor of Marketing (with tenure), Carlson School of Management, University of Minnesota, 2017 </w:t>
       </w:r>
       <w:r>
@@ -319,7 +375,13 @@
         <w:rPr>
           <w:rFonts w:ascii="Garamond" w:hAnsi="Garamond"/>
         </w:rPr>
-        <w:t xml:space="preserve"> Present</w:t>
+        <w:t xml:space="preserve"> </w:t>
+      </w:r>
+      <w:r>
+        <w:rPr>
+          <w:rFonts w:ascii="Garamond" w:hAnsi="Garamond"/>
+        </w:rPr>
+        <w:t>2019</w:t>
       </w:r>
     </w:p>
     <w:p>
@@ -1499,6 +1561,7 @@
         <w:rPr>
           <w:rFonts w:ascii="Garamond" w:hAnsi="Garamond"/>
         </w:rPr>
+        <w:lastRenderedPageBreak/>
         <w:t xml:space="preserve">Anja Lambrecht, </w:t>
       </w:r>
       <w:proofErr w:type="spellStart"/>
@@ -1644,7 +1707,6 @@
         <w:rPr>
           <w:rFonts w:ascii="Garamond" w:hAnsi="Garamond"/>
         </w:rPr>
-        <w:lastRenderedPageBreak/>
         <w:t xml:space="preserve">Yao, Song, Carl F. </w:t>
       </w:r>
       <w:proofErr w:type="spellStart"/>
@@ -1997,19 +2059,7 @@
         <w:rPr>
           <w:rFonts w:ascii="Garamond" w:hAnsi="Garamond"/>
         </w:rPr>
-        <w:t>Finalist, 201</w:t>
-      </w:r>
-      <w:r>
-        <w:rPr>
-          <w:rFonts w:ascii="Garamond" w:hAnsi="Garamond"/>
-        </w:rPr>
-        <w:t>9</w:t>
-      </w:r>
-      <w:r>
-        <w:rPr>
-          <w:rFonts w:ascii="Garamond" w:hAnsi="Garamond"/>
-        </w:rPr>
-        <w:t xml:space="preserve"> INFORMS Long Term Impact Award</w:t>
+        <w:t>Finalist, 2019 INFORMS Long Term Impact Award</w:t>
       </w:r>
     </w:p>
     <w:p>
@@ -2585,7 +2635,25 @@
         <w:rPr>
           <w:rFonts w:ascii="Garamond" w:hAnsi="Garamond"/>
         </w:rPr>
-        <w:t>Pass-through, Tax Avoidance, and Nutritional Effects”.</w:t>
+        <w:t>Pass-through, Tax Avoidance, and Nutritional Effects</w:t>
+      </w:r>
+      <w:r>
+        <w:rPr>
+          <w:rFonts w:ascii="Garamond" w:hAnsi="Garamond"/>
+        </w:rPr>
+        <w:t>,</w:t>
+      </w:r>
+      <w:r>
+        <w:rPr>
+          <w:rFonts w:ascii="Garamond" w:hAnsi="Garamond"/>
+        </w:rPr>
+        <w:t>”</w:t>
+      </w:r>
+      <w:r>
+        <w:rPr>
+          <w:rFonts w:ascii="Garamond" w:hAnsi="Garamond"/>
+        </w:rPr>
+        <w:t xml:space="preserve"> under review</w:t>
       </w:r>
     </w:p>
     <w:p>
@@ -3211,6 +3279,7 @@
         <w:rPr>
           <w:rFonts w:ascii="Garamond" w:hAnsi="Garamond"/>
         </w:rPr>
+        <w:lastRenderedPageBreak/>
         <w:t xml:space="preserve">Finalist, </w:t>
       </w:r>
       <w:r>
@@ -3231,8 +3300,6 @@
         </w:rPr>
         <w:t>, 2019</w:t>
       </w:r>
-      <w:bookmarkStart w:id="0" w:name="_GoBack"/>
-      <w:bookmarkEnd w:id="0"/>
     </w:p>
     <w:p>
       <w:pPr>
@@ -3304,7 +3371,6 @@
         <w:rPr>
           <w:rFonts w:ascii="Garamond" w:hAnsi="Garamond"/>
         </w:rPr>
-        <w:lastRenderedPageBreak/>
         <w:t>Marketing Science Institute (MSI) Young Scholar</w:t>
       </w:r>
       <w:r>
@@ -4298,6 +4364,7 @@
         <w:rPr>
           <w:rFonts w:ascii="Garamond" w:hAnsi="Garamond"/>
         </w:rPr>
+        <w:lastRenderedPageBreak/>
         <w:t>Review of Marketing Science</w:t>
       </w:r>
     </w:p>
@@ -4473,6 +4540,12 @@
         </w:rPr>
         <w:t>, 2017</w:t>
       </w:r>
+      <w:r>
+        <w:rPr>
+          <w:rFonts w:ascii="Garamond" w:hAnsi="Garamond"/>
+        </w:rPr>
+        <w:t>, 2019</w:t>
+      </w:r>
     </w:p>
     <w:p>
       <w:pPr>
@@ -4523,6 +4596,36 @@
         </w:rPr>
         <w:t xml:space="preserve"> Conference, Chicago Booth, 2014, 2016</w:t>
       </w:r>
+    </w:p>
+    <w:p>
+      <w:pPr>
+        <w:numPr>
+          <w:ilvl w:val="1"/>
+          <w:numId w:val="6"/>
+        </w:numPr>
+        <w:tabs>
+          <w:tab w:val="left" w:pos="360"/>
+          <w:tab w:val="right" w:pos="8640"/>
+        </w:tabs>
+        <w:ind w:left="990" w:hanging="270"/>
+        <w:rPr>
+          <w:rFonts w:ascii="Garamond" w:hAnsi="Garamond"/>
+        </w:rPr>
+      </w:pPr>
+      <w:r>
+        <w:rPr>
+          <w:rFonts w:ascii="Garamond" w:hAnsi="Garamond"/>
+        </w:rPr>
+        <w:t>Consumer Search and Switching Costs Workshop</w:t>
+      </w:r>
+      <w:r>
+        <w:rPr>
+          <w:rFonts w:ascii="Garamond" w:hAnsi="Garamond"/>
+        </w:rPr>
+        <w:t>, UCLA, 2019</w:t>
+      </w:r>
+      <w:bookmarkStart w:id="0" w:name="_GoBack"/>
+      <w:bookmarkEnd w:id="0"/>
     </w:p>
     <w:p>
       <w:pPr>
@@ -5267,6 +5370,7 @@
         <w:rPr>
           <w:rFonts w:ascii="Garamond" w:hAnsi="Garamond"/>
         </w:rPr>
+        <w:lastRenderedPageBreak/>
         <w:t>University of Southern California, 2015</w:t>
       </w:r>
     </w:p>
@@ -6249,6 +6353,7 @@
         <w:rPr>
           <w:rFonts w:ascii="Garamond" w:hAnsi="Garamond"/>
         </w:rPr>
+        <w:lastRenderedPageBreak/>
         <w:t>University of Southern California, 2008</w:t>
       </w:r>
     </w:p>
@@ -7472,6 +7577,7 @@
         <w:rPr>
           <w:rFonts w:ascii="Garamond" w:hAnsi="Garamond"/>
         </w:rPr>
+        <w:lastRenderedPageBreak/>
         <w:t xml:space="preserve">Teaching Assistant, Product Management, Prof. Carl F. </w:t>
       </w:r>
       <w:proofErr w:type="spellStart"/>
@@ -11548,7 +11654,6 @@
   <w:style w:type="character" w:default="1" w:styleId="DefaultParagraphFont">
     <w:name w:val="Default Paragraph Font"/>
     <w:uiPriority w:val="1"/>
-    <w:semiHidden/>
     <w:unhideWhenUsed/>
   </w:style>
   <w:style w:type="table" w:default="1" w:styleId="TableNormal">
@@ -11737,6 +11842,15 @@
     </w:pPr>
     <w:rPr>
       <w:rFonts w:eastAsia="Times New Roman"/>
+    </w:rPr>
+  </w:style>
+  <w:style w:type="character" w:styleId="UnresolvedMention">
+    <w:name w:val="Unresolved Mention"/>
+    <w:basedOn w:val="DefaultParagraphFont"/>
+    <w:rsid w:val="000B4172"/>
+    <w:rPr>
+      <w:color w:val="605E5C"/>
+      <w:shd w:val="clear" w:color="auto" w:fill="E1DFDD"/>
     </w:rPr>
   </w:style>
 </w:styles>

</xml_diff>

<commit_message>
cv update 	modified:   Public/CV_Yao.docx 	modified:   Public/CV_Yao.pdf
</commit_message>
<xml_diff>
--- a/Public/CV_Yao.docx
+++ b/Public/CV_Yao.docx
@@ -13,13 +13,19 @@
         <w:rPr>
           <w:rFonts w:ascii="Garamond" w:hAnsi="Garamond"/>
         </w:rPr>
-        <w:t>September</w:t>
-      </w:r>
-      <w:r>
-        <w:rPr>
-          <w:rFonts w:ascii="Garamond" w:hAnsi="Garamond"/>
-        </w:rPr>
-        <w:t xml:space="preserve"> 2019</w:t>
+        <w:t>March</w:t>
+      </w:r>
+      <w:r>
+        <w:rPr>
+          <w:rFonts w:ascii="Garamond" w:hAnsi="Garamond"/>
+        </w:rPr>
+        <w:t xml:space="preserve"> 20</w:t>
+      </w:r>
+      <w:r>
+        <w:rPr>
+          <w:rFonts w:ascii="Garamond" w:hAnsi="Garamond"/>
+        </w:rPr>
+        <w:t>20</w:t>
       </w:r>
     </w:p>
     <w:p>
@@ -219,19 +225,7 @@
         <w:rPr>
           <w:rFonts w:ascii="Garamond" w:hAnsi="Garamond" w:cs="Arial"/>
         </w:rPr>
-        <w:t>(314) 935-3</w:t>
-      </w:r>
-      <w:r>
-        <w:rPr>
-          <w:rFonts w:ascii="Garamond" w:hAnsi="Garamond" w:cs="Arial"/>
-        </w:rPr>
-        <w:t>3</w:t>
-      </w:r>
-      <w:r>
-        <w:rPr>
-          <w:rFonts w:ascii="Garamond" w:hAnsi="Garamond" w:cs="Arial"/>
-        </w:rPr>
-        <w:t>07</w:t>
+        <w:t>(314) 935-3307</w:t>
       </w:r>
       <w:r>
         <w:rPr>
@@ -3062,6 +3056,103 @@
     </w:p>
     <w:p>
       <w:pPr>
+        <w:numPr>
+          <w:ilvl w:val="0"/>
+          <w:numId w:val="8"/>
+        </w:numPr>
+        <w:tabs>
+          <w:tab w:val="left" w:pos="360"/>
+          <w:tab w:val="right" w:pos="8640"/>
+        </w:tabs>
+        <w:rPr>
+          <w:rFonts w:ascii="Garamond" w:hAnsi="Garamond"/>
+        </w:rPr>
+      </w:pPr>
+      <w:proofErr w:type="spellStart"/>
+      <w:r>
+        <w:rPr>
+          <w:rFonts w:ascii="Garamond" w:hAnsi="Garamond"/>
+        </w:rPr>
+        <w:t>Yoo</w:t>
+      </w:r>
+      <w:proofErr w:type="spellEnd"/>
+      <w:r>
+        <w:rPr>
+          <w:rFonts w:ascii="Garamond" w:hAnsi="Garamond"/>
+        </w:rPr>
+        <w:t xml:space="preserve">, </w:t>
+      </w:r>
+      <w:proofErr w:type="spellStart"/>
+      <w:r>
+        <w:rPr>
+          <w:rFonts w:ascii="Garamond" w:hAnsi="Garamond"/>
+        </w:rPr>
+        <w:t>Hyesung</w:t>
+      </w:r>
+      <w:proofErr w:type="spellEnd"/>
+      <w:r>
+        <w:rPr>
+          <w:rFonts w:ascii="Garamond" w:hAnsi="Garamond"/>
+        </w:rPr>
+        <w:t xml:space="preserve">, </w:t>
+      </w:r>
+      <w:r>
+        <w:rPr>
+          <w:rFonts w:ascii="Garamond" w:hAnsi="Garamond"/>
+        </w:rPr>
+        <w:t>Song Yao</w:t>
+      </w:r>
+      <w:r>
+        <w:rPr>
+          <w:rFonts w:ascii="Garamond" w:hAnsi="Garamond"/>
+        </w:rPr>
+        <w:t xml:space="preserve">, Ravi </w:t>
+      </w:r>
+      <w:proofErr w:type="spellStart"/>
+      <w:r>
+        <w:rPr>
+          <w:rFonts w:ascii="Garamond" w:hAnsi="Garamond"/>
+        </w:rPr>
+        <w:t>Bapna</w:t>
+      </w:r>
+      <w:proofErr w:type="spellEnd"/>
+      <w:r>
+        <w:rPr>
+          <w:rFonts w:ascii="Garamond" w:hAnsi="Garamond"/>
+        </w:rPr>
+        <w:t xml:space="preserve">, and </w:t>
+      </w:r>
+      <w:proofErr w:type="spellStart"/>
+      <w:r>
+        <w:rPr>
+          <w:rFonts w:ascii="Garamond" w:hAnsi="Garamond"/>
+        </w:rPr>
+        <w:t>Jui</w:t>
+      </w:r>
+      <w:proofErr w:type="spellEnd"/>
+      <w:r>
+        <w:rPr>
+          <w:rFonts w:ascii="Garamond" w:hAnsi="Garamond"/>
+        </w:rPr>
+        <w:t xml:space="preserve"> </w:t>
+      </w:r>
+      <w:proofErr w:type="spellStart"/>
+      <w:r>
+        <w:rPr>
+          <w:rFonts w:ascii="Garamond" w:hAnsi="Garamond"/>
+        </w:rPr>
+        <w:t>Ramaprasad</w:t>
+      </w:r>
+      <w:proofErr w:type="spellEnd"/>
+      <w:r>
+        <w:rPr>
+          <w:rFonts w:ascii="Garamond" w:hAnsi="Garamond"/>
+        </w:rPr>
+        <w:t xml:space="preserve"> (2019), “Search Frictions, Sorting and Matching in Two-Sided Markets”.</w:t>
+      </w:r>
+    </w:p>
+    <w:p>
+      <w:pPr>
         <w:tabs>
           <w:tab w:val="left" w:pos="360"/>
           <w:tab w:val="right" w:pos="8640"/>
@@ -3158,6 +3249,7 @@
         <w:rPr>
           <w:rFonts w:ascii="Garamond" w:hAnsi="Garamond"/>
         </w:rPr>
+        <w:lastRenderedPageBreak/>
         <w:t>A</w:t>
       </w:r>
       <w:r>
@@ -3237,7 +3329,6 @@
         <w:rPr>
           <w:rFonts w:ascii="Garamond" w:hAnsi="Garamond"/>
         </w:rPr>
-        <w:lastRenderedPageBreak/>
         <w:t xml:space="preserve">Finalist, </w:t>
       </w:r>
       <w:r>
@@ -3974,7 +4065,19 @@
         <w:rPr>
           <w:rFonts w:ascii="Garamond" w:hAnsi="Garamond"/>
         </w:rPr>
-        <w:t>Service Editor, 2019-present</w:t>
+        <w:t xml:space="preserve">Service </w:t>
+      </w:r>
+      <w:r>
+        <w:rPr>
+          <w:rFonts w:ascii="Garamond" w:hAnsi="Garamond"/>
+        </w:rPr>
+        <w:t>Science</w:t>
+      </w:r>
+      <w:r>
+        <w:rPr>
+          <w:rFonts w:ascii="Garamond" w:hAnsi="Garamond"/>
+        </w:rPr>
+        <w:t>, 2019-present</w:t>
       </w:r>
     </w:p>
     <w:p>
@@ -3997,6 +4100,67 @@
         </w:numPr>
         <w:tabs>
           <w:tab w:val="left" w:pos="360"/>
+          <w:tab w:val="right" w:pos="8640"/>
+        </w:tabs>
+        <w:rPr>
+          <w:rFonts w:ascii="Garamond" w:hAnsi="Garamond"/>
+        </w:rPr>
+      </w:pPr>
+      <w:r>
+        <w:rPr>
+          <w:rFonts w:ascii="Garamond" w:hAnsi="Garamond"/>
+        </w:rPr>
+        <w:t>Guest Associate Editor</w:t>
+      </w:r>
+    </w:p>
+    <w:p>
+      <w:pPr>
+        <w:numPr>
+          <w:ilvl w:val="1"/>
+          <w:numId w:val="6"/>
+        </w:numPr>
+        <w:tabs>
+          <w:tab w:val="left" w:pos="360"/>
+          <w:tab w:val="right" w:pos="8640"/>
+        </w:tabs>
+        <w:ind w:left="990" w:hanging="270"/>
+        <w:rPr>
+          <w:rFonts w:ascii="Garamond" w:hAnsi="Garamond"/>
+        </w:rPr>
+      </w:pPr>
+      <w:r>
+        <w:rPr>
+          <w:rFonts w:ascii="Garamond" w:hAnsi="Garamond"/>
+        </w:rPr>
+        <w:t>Information Systems Research, 201</w:t>
+      </w:r>
+      <w:r>
+        <w:rPr>
+          <w:rFonts w:ascii="Garamond" w:hAnsi="Garamond"/>
+        </w:rPr>
+        <w:t>9-present</w:t>
+      </w:r>
+    </w:p>
+    <w:p>
+      <w:pPr>
+        <w:tabs>
+          <w:tab w:val="left" w:pos="360"/>
+          <w:tab w:val="right" w:pos="8640"/>
+        </w:tabs>
+        <w:ind w:left="720"/>
+        <w:rPr>
+          <w:rFonts w:ascii="Garamond" w:hAnsi="Garamond"/>
+        </w:rPr>
+      </w:pPr>
+    </w:p>
+    <w:p>
+      <w:pPr>
+        <w:numPr>
+          <w:ilvl w:val="0"/>
+          <w:numId w:val="6"/>
+        </w:numPr>
+        <w:tabs>
+          <w:tab w:val="left" w:pos="360"/>
           <w:tab w:val="left" w:pos="720"/>
           <w:tab w:val="right" w:pos="8640"/>
         </w:tabs>
@@ -4101,62 +4265,6 @@
           <w:tab w:val="left" w:pos="360"/>
           <w:tab w:val="right" w:pos="8640"/>
         </w:tabs>
-        <w:ind w:left="990"/>
-        <w:rPr>
-          <w:rFonts w:ascii="Garamond" w:hAnsi="Garamond"/>
-        </w:rPr>
-      </w:pPr>
-    </w:p>
-    <w:p>
-      <w:pPr>
-        <w:numPr>
-          <w:ilvl w:val="0"/>
-          <w:numId w:val="6"/>
-        </w:numPr>
-        <w:tabs>
-          <w:tab w:val="left" w:pos="360"/>
-          <w:tab w:val="right" w:pos="8640"/>
-        </w:tabs>
-        <w:rPr>
-          <w:rFonts w:ascii="Garamond" w:hAnsi="Garamond"/>
-        </w:rPr>
-      </w:pPr>
-      <w:r>
-        <w:rPr>
-          <w:rFonts w:ascii="Garamond" w:hAnsi="Garamond"/>
-        </w:rPr>
-        <w:t>Guest Associate Editor</w:t>
-      </w:r>
-    </w:p>
-    <w:p>
-      <w:pPr>
-        <w:numPr>
-          <w:ilvl w:val="1"/>
-          <w:numId w:val="6"/>
-        </w:numPr>
-        <w:tabs>
-          <w:tab w:val="left" w:pos="360"/>
-          <w:tab w:val="right" w:pos="8640"/>
-        </w:tabs>
-        <w:ind w:left="990" w:hanging="270"/>
-        <w:rPr>
-          <w:rFonts w:ascii="Garamond" w:hAnsi="Garamond"/>
-        </w:rPr>
-      </w:pPr>
-      <w:r>
-        <w:rPr>
-          <w:rFonts w:ascii="Garamond" w:hAnsi="Garamond"/>
-        </w:rPr>
-        <w:t>Information Systems Research, 2018</w:t>
-      </w:r>
-    </w:p>
-    <w:p>
-      <w:pPr>
-        <w:tabs>
-          <w:tab w:val="left" w:pos="360"/>
-          <w:tab w:val="right" w:pos="8640"/>
-        </w:tabs>
-        <w:ind w:left="1440"/>
         <w:rPr>
           <w:rFonts w:ascii="Garamond" w:hAnsi="Garamond"/>
         </w:rPr>
@@ -4186,8 +4294,6 @@
         </w:rPr>
         <w:t>Reviewer</w:t>
       </w:r>
-      <w:bookmarkStart w:id="0" w:name="_GoBack"/>
-      <w:bookmarkEnd w:id="0"/>
     </w:p>
     <w:p>
       <w:pPr>
@@ -4208,6 +4314,57 @@
         <w:rPr>
           <w:rFonts w:ascii="Garamond" w:hAnsi="Garamond"/>
         </w:rPr>
+        <w:t>Manag</w:t>
+      </w:r>
+      <w:r>
+        <w:rPr>
+          <w:rFonts w:ascii="Garamond" w:hAnsi="Garamond"/>
+        </w:rPr>
+        <w:t>ement Science</w:t>
+      </w:r>
+    </w:p>
+    <w:p>
+      <w:pPr>
+        <w:numPr>
+          <w:ilvl w:val="1"/>
+          <w:numId w:val="6"/>
+        </w:numPr>
+        <w:tabs>
+          <w:tab w:val="left" w:pos="360"/>
+          <w:tab w:val="right" w:pos="8640"/>
+        </w:tabs>
+        <w:ind w:left="990" w:hanging="270"/>
+        <w:rPr>
+          <w:rFonts w:ascii="Garamond" w:hAnsi="Garamond"/>
+        </w:rPr>
+      </w:pPr>
+      <w:r>
+        <w:rPr>
+          <w:rFonts w:ascii="Garamond" w:hAnsi="Garamond"/>
+        </w:rPr>
+        <w:t>Journal of Marketing</w:t>
+      </w:r>
+    </w:p>
+    <w:p>
+      <w:pPr>
+        <w:numPr>
+          <w:ilvl w:val="1"/>
+          <w:numId w:val="6"/>
+        </w:numPr>
+        <w:tabs>
+          <w:tab w:val="left" w:pos="360"/>
+          <w:tab w:val="right" w:pos="8640"/>
+        </w:tabs>
+        <w:ind w:left="990" w:hanging="270"/>
+        <w:rPr>
+          <w:rFonts w:ascii="Garamond" w:hAnsi="Garamond"/>
+        </w:rPr>
+      </w:pPr>
+      <w:r>
+        <w:rPr>
+          <w:rFonts w:ascii="Garamond" w:hAnsi="Garamond"/>
+        </w:rPr>
+        <w:lastRenderedPageBreak/>
         <w:t>Journal of Economics and Management Strategy</w:t>
       </w:r>
     </w:p>
@@ -4230,13 +4387,7 @@
         <w:rPr>
           <w:rFonts w:ascii="Garamond" w:hAnsi="Garamond"/>
         </w:rPr>
-        <w:t>Manag</w:t>
-      </w:r>
-      <w:r>
-        <w:rPr>
-          <w:rFonts w:ascii="Garamond" w:hAnsi="Garamond"/>
-        </w:rPr>
-        <w:t>ement Science</w:t>
+        <w:t>Marketing Letters</w:t>
       </w:r>
     </w:p>
     <w:p>
@@ -4258,7 +4409,7 @@
         <w:rPr>
           <w:rFonts w:ascii="Garamond" w:hAnsi="Garamond"/>
         </w:rPr>
-        <w:t>Marketing Letters</w:t>
+        <w:t>Operations Research</w:t>
       </w:r>
     </w:p>
     <w:p>
@@ -4280,7 +4431,7 @@
         <w:rPr>
           <w:rFonts w:ascii="Garamond" w:hAnsi="Garamond"/>
         </w:rPr>
-        <w:t>Operations Research</w:t>
+        <w:t>Research Grants Council of Hong Kong</w:t>
       </w:r>
     </w:p>
     <w:p>
@@ -4302,7 +4453,7 @@
         <w:rPr>
           <w:rFonts w:ascii="Garamond" w:hAnsi="Garamond"/>
         </w:rPr>
-        <w:t>Research Grants Council of Hong Kong</w:t>
+        <w:t>Review of Marketing Science</w:t>
       </w:r>
     </w:p>
     <w:p>
@@ -4324,8 +4475,7 @@
         <w:rPr>
           <w:rFonts w:ascii="Garamond" w:hAnsi="Garamond"/>
         </w:rPr>
-        <w:lastRenderedPageBreak/>
-        <w:t>Review of Marketing Science</w:t>
+        <w:t>The Economics of Transition</w:t>
       </w:r>
     </w:p>
     <w:p>
@@ -4347,28 +4497,6 @@
         <w:rPr>
           <w:rFonts w:ascii="Garamond" w:hAnsi="Garamond"/>
         </w:rPr>
-        <w:t>The Economics of Transition</w:t>
-      </w:r>
-    </w:p>
-    <w:p>
-      <w:pPr>
-        <w:numPr>
-          <w:ilvl w:val="1"/>
-          <w:numId w:val="6"/>
-        </w:numPr>
-        <w:tabs>
-          <w:tab w:val="left" w:pos="360"/>
-          <w:tab w:val="right" w:pos="8640"/>
-        </w:tabs>
-        <w:ind w:left="990" w:hanging="270"/>
-        <w:rPr>
-          <w:rFonts w:ascii="Garamond" w:hAnsi="Garamond"/>
-        </w:rPr>
-      </w:pPr>
-      <w:r>
-        <w:rPr>
-          <w:rFonts w:ascii="Garamond" w:hAnsi="Garamond"/>
-        </w:rPr>
         <w:t>Social Sciences and Humanities Research Council of Canada</w:t>
       </w:r>
       <w:r>
@@ -4384,19 +4512,6 @@
           <w:tab w:val="left" w:pos="360"/>
           <w:tab w:val="right" w:pos="8640"/>
         </w:tabs>
-        <w:ind w:left="720"/>
-        <w:rPr>
-          <w:rFonts w:ascii="Garamond" w:hAnsi="Garamond"/>
-        </w:rPr>
-      </w:pPr>
-    </w:p>
-    <w:p>
-      <w:pPr>
-        <w:tabs>
-          <w:tab w:val="left" w:pos="360"/>
-          <w:tab w:val="right" w:pos="8640"/>
-        </w:tabs>
-        <w:ind w:left="720"/>
         <w:rPr>
           <w:rFonts w:ascii="Garamond" w:hAnsi="Garamond"/>
         </w:rPr>
@@ -5253,6 +5368,7 @@
         <w:rPr>
           <w:rFonts w:ascii="Garamond" w:hAnsi="Garamond"/>
         </w:rPr>
+        <w:lastRenderedPageBreak/>
         <w:t>Temple University, 2015</w:t>
       </w:r>
     </w:p>
@@ -5328,7 +5444,6 @@
         <w:rPr>
           <w:rFonts w:ascii="Garamond" w:hAnsi="Garamond"/>
         </w:rPr>
-        <w:lastRenderedPageBreak/>
         <w:t>University of Southern California, 2015</w:t>
       </w:r>
     </w:p>
@@ -6267,6 +6382,7 @@
         <w:rPr>
           <w:rFonts w:ascii="Garamond" w:hAnsi="Garamond"/>
         </w:rPr>
+        <w:lastRenderedPageBreak/>
         <w:t>University of Maryland, 2008</w:t>
       </w:r>
     </w:p>
@@ -6311,7 +6427,6 @@
         <w:rPr>
           <w:rFonts w:ascii="Garamond" w:hAnsi="Garamond"/>
         </w:rPr>
-        <w:lastRenderedPageBreak/>
         <w:t>University of Southern California, 2008</w:t>
       </w:r>
     </w:p>
@@ -6427,20 +6542,15 @@
           <w:u w:val="single"/>
         </w:rPr>
       </w:pPr>
-    </w:p>
-    <w:p>
-      <w:pPr>
-        <w:tabs>
-          <w:tab w:val="left" w:pos="360"/>
-          <w:tab w:val="right" w:pos="8640"/>
-        </w:tabs>
+      <w:r>
         <w:rPr>
           <w:rFonts w:ascii="Garamond" w:hAnsi="Garamond"/>
           <w:b/>
           <w:smallCaps/>
           <w:u w:val="single"/>
         </w:rPr>
-      </w:pPr>
+        <w:t>Administrative</w:t>
+      </w:r>
       <w:r>
         <w:rPr>
           <w:rFonts w:ascii="Garamond" w:hAnsi="Garamond"/>
@@ -6448,726 +6558,881 @@
           <w:smallCaps/>
           <w:u w:val="single"/>
         </w:rPr>
-        <w:t>Administrative</w:t>
-      </w:r>
-      <w:r>
+        <w:t xml:space="preserve"> Service</w:t>
+      </w:r>
+    </w:p>
+    <w:p>
+      <w:pPr>
+        <w:tabs>
+          <w:tab w:val="left" w:pos="360"/>
+          <w:tab w:val="right" w:pos="8640"/>
+        </w:tabs>
+        <w:rPr>
+          <w:rFonts w:ascii="Garamond" w:hAnsi="Garamond"/>
+          <w:b/>
+          <w:smallCaps/>
+        </w:rPr>
+      </w:pPr>
+      <w:r>
+        <w:rPr>
+          <w:rFonts w:ascii="Garamond" w:hAnsi="Garamond"/>
+          <w:b/>
+          <w:smallCaps/>
+        </w:rPr>
+        <w:tab/>
+      </w:r>
+    </w:p>
+    <w:p>
+      <w:pPr>
+        <w:tabs>
+          <w:tab w:val="left" w:pos="360"/>
+          <w:tab w:val="right" w:pos="8640"/>
+        </w:tabs>
+        <w:rPr>
+          <w:rFonts w:ascii="Garamond" w:hAnsi="Garamond"/>
+          <w:smallCaps/>
+        </w:rPr>
+      </w:pPr>
+      <w:r>
+        <w:rPr>
+          <w:rFonts w:ascii="Garamond" w:hAnsi="Garamond"/>
+          <w:b/>
+          <w:smallCaps/>
+        </w:rPr>
+        <w:tab/>
+      </w:r>
+      <w:r>
+        <w:rPr>
+          <w:rFonts w:ascii="Garamond" w:hAnsi="Garamond"/>
+          <w:smallCaps/>
+        </w:rPr>
+        <w:t xml:space="preserve">Washington </w:t>
+      </w:r>
+      <w:r>
+        <w:rPr>
+          <w:rFonts w:ascii="Garamond" w:hAnsi="Garamond"/>
+          <w:smallCaps/>
+        </w:rPr>
+        <w:t>Univ</w:t>
+      </w:r>
+      <w:r>
+        <w:rPr>
+          <w:rFonts w:ascii="Garamond" w:hAnsi="Garamond"/>
+          <w:smallCaps/>
+        </w:rPr>
+        <w:t xml:space="preserve">ersity </w:t>
+      </w:r>
+      <w:r>
+        <w:rPr>
+          <w:rFonts w:ascii="Garamond" w:hAnsi="Garamond"/>
+          <w:smallCaps/>
+        </w:rPr>
+        <w:t>in St. Louis</w:t>
+      </w:r>
+    </w:p>
+    <w:p>
+      <w:pPr>
+        <w:numPr>
+          <w:ilvl w:val="0"/>
+          <w:numId w:val="6"/>
+        </w:numPr>
+        <w:tabs>
+          <w:tab w:val="left" w:pos="360"/>
+          <w:tab w:val="left" w:pos="720"/>
+          <w:tab w:val="right" w:pos="8640"/>
+        </w:tabs>
+        <w:rPr>
+          <w:rFonts w:ascii="Garamond" w:hAnsi="Garamond"/>
+        </w:rPr>
+      </w:pPr>
+      <w:r>
+        <w:rPr>
+          <w:rFonts w:ascii="Garamond" w:hAnsi="Garamond"/>
+        </w:rPr>
+        <w:t>Service</w:t>
+      </w:r>
+    </w:p>
+    <w:p>
+      <w:pPr>
+        <w:numPr>
+          <w:ilvl w:val="1"/>
+          <w:numId w:val="6"/>
+        </w:numPr>
+        <w:tabs>
+          <w:tab w:val="left" w:pos="360"/>
+          <w:tab w:val="right" w:pos="8640"/>
+        </w:tabs>
+        <w:ind w:left="990" w:hanging="270"/>
+        <w:rPr>
+          <w:rFonts w:ascii="Garamond" w:hAnsi="Garamond"/>
+        </w:rPr>
+      </w:pPr>
+      <w:r>
+        <w:rPr>
+          <w:rFonts w:ascii="Garamond" w:hAnsi="Garamond"/>
+        </w:rPr>
+        <w:t>School Promotion and Tenure Committee</w:t>
+      </w:r>
+      <w:r>
+        <w:rPr>
+          <w:rFonts w:ascii="Garamond" w:hAnsi="Garamond"/>
+        </w:rPr>
+        <w:t xml:space="preserve">, </w:t>
+      </w:r>
+      <w:r>
+        <w:rPr>
+          <w:rFonts w:ascii="Garamond" w:hAnsi="Garamond"/>
+        </w:rPr>
+        <w:t>Member</w:t>
+      </w:r>
+      <w:r>
+        <w:rPr>
+          <w:rFonts w:ascii="Garamond" w:hAnsi="Garamond"/>
+        </w:rPr>
+        <w:t xml:space="preserve">, </w:t>
+      </w:r>
+      <w:r>
+        <w:rPr>
+          <w:rFonts w:ascii="Garamond" w:hAnsi="Garamond"/>
+        </w:rPr>
+        <w:t>2020</w:t>
+      </w:r>
+    </w:p>
+    <w:p>
+      <w:pPr>
+        <w:numPr>
+          <w:ilvl w:val="1"/>
+          <w:numId w:val="6"/>
+        </w:numPr>
+        <w:tabs>
+          <w:tab w:val="left" w:pos="360"/>
+          <w:tab w:val="right" w:pos="8640"/>
+        </w:tabs>
+        <w:ind w:left="990" w:hanging="270"/>
+        <w:rPr>
+          <w:rFonts w:ascii="Garamond" w:hAnsi="Garamond"/>
+        </w:rPr>
+      </w:pPr>
+      <w:r>
+        <w:rPr>
+          <w:rFonts w:ascii="Garamond" w:hAnsi="Garamond"/>
+        </w:rPr>
+        <w:t>Faculty Recruiting Committee, Chair, 2020</w:t>
+      </w:r>
+    </w:p>
+    <w:p>
+      <w:pPr>
+        <w:tabs>
+          <w:tab w:val="left" w:pos="360"/>
+          <w:tab w:val="right" w:pos="8640"/>
+        </w:tabs>
+        <w:rPr>
+          <w:rFonts w:ascii="Garamond" w:hAnsi="Garamond"/>
+          <w:b/>
+          <w:smallCaps/>
+        </w:rPr>
+      </w:pPr>
+    </w:p>
+    <w:p>
+      <w:pPr>
+        <w:tabs>
+          <w:tab w:val="left" w:pos="360"/>
+          <w:tab w:val="right" w:pos="8640"/>
+        </w:tabs>
+        <w:rPr>
+          <w:rFonts w:ascii="Garamond" w:hAnsi="Garamond"/>
+          <w:smallCaps/>
+        </w:rPr>
+      </w:pPr>
+      <w:r>
+        <w:rPr>
+          <w:rFonts w:ascii="Garamond" w:hAnsi="Garamond"/>
+          <w:smallCaps/>
+        </w:rPr>
+        <w:tab/>
+      </w:r>
+      <w:r>
+        <w:rPr>
+          <w:rFonts w:ascii="Garamond" w:hAnsi="Garamond"/>
+          <w:smallCaps/>
+        </w:rPr>
+        <w:t>Univ</w:t>
+      </w:r>
+      <w:r>
+        <w:rPr>
+          <w:rFonts w:ascii="Garamond" w:hAnsi="Garamond"/>
+          <w:smallCaps/>
+        </w:rPr>
+        <w:t>ersity of Minnesota</w:t>
+      </w:r>
+    </w:p>
+    <w:p>
+      <w:pPr>
+        <w:numPr>
+          <w:ilvl w:val="0"/>
+          <w:numId w:val="6"/>
+        </w:numPr>
+        <w:tabs>
+          <w:tab w:val="left" w:pos="360"/>
+          <w:tab w:val="left" w:pos="720"/>
+          <w:tab w:val="right" w:pos="8640"/>
+        </w:tabs>
+        <w:rPr>
+          <w:rFonts w:ascii="Garamond" w:hAnsi="Garamond"/>
+        </w:rPr>
+      </w:pPr>
+      <w:r>
+        <w:rPr>
+          <w:rFonts w:ascii="Garamond" w:hAnsi="Garamond"/>
+        </w:rPr>
+        <w:t>Service</w:t>
+      </w:r>
+    </w:p>
+    <w:p>
+      <w:pPr>
+        <w:numPr>
+          <w:ilvl w:val="1"/>
+          <w:numId w:val="6"/>
+        </w:numPr>
+        <w:tabs>
+          <w:tab w:val="left" w:pos="360"/>
+          <w:tab w:val="right" w:pos="8640"/>
+        </w:tabs>
+        <w:ind w:left="990" w:hanging="270"/>
+        <w:rPr>
+          <w:rFonts w:ascii="Garamond" w:hAnsi="Garamond"/>
+        </w:rPr>
+      </w:pPr>
+      <w:r>
+        <w:rPr>
+          <w:rFonts w:ascii="Garamond" w:hAnsi="Garamond"/>
+        </w:rPr>
+        <w:t>School Promotion and Tenure Committee</w:t>
+      </w:r>
+      <w:r>
+        <w:rPr>
+          <w:rFonts w:ascii="Garamond" w:hAnsi="Garamond"/>
+        </w:rPr>
+        <w:t xml:space="preserve">, </w:t>
+      </w:r>
+      <w:r>
+        <w:rPr>
+          <w:rFonts w:ascii="Garamond" w:hAnsi="Garamond"/>
+        </w:rPr>
+        <w:t>Chair, 2018-2019, Member</w:t>
+      </w:r>
+      <w:r>
+        <w:rPr>
+          <w:rFonts w:ascii="Garamond" w:hAnsi="Garamond"/>
+        </w:rPr>
+        <w:t xml:space="preserve">, </w:t>
+      </w:r>
+      <w:r>
+        <w:rPr>
+          <w:rFonts w:ascii="Garamond" w:hAnsi="Garamond"/>
+        </w:rPr>
+        <w:t>20</w:t>
+      </w:r>
+      <w:r>
+        <w:rPr>
+          <w:rFonts w:ascii="Garamond" w:hAnsi="Garamond"/>
+        </w:rPr>
+        <w:t xml:space="preserve">17-2018, </w:t>
+      </w:r>
+      <w:r>
+        <w:rPr>
+          <w:rFonts w:ascii="Garamond" w:hAnsi="Garamond"/>
+        </w:rPr>
+        <w:t>20</w:t>
+      </w:r>
+      <w:r>
+        <w:rPr>
+          <w:rFonts w:ascii="Garamond" w:hAnsi="Garamond"/>
+        </w:rPr>
+        <w:t>18-2019</w:t>
+      </w:r>
+    </w:p>
+    <w:p>
+      <w:pPr>
+        <w:numPr>
+          <w:ilvl w:val="1"/>
+          <w:numId w:val="6"/>
+        </w:numPr>
+        <w:tabs>
+          <w:tab w:val="left" w:pos="360"/>
+          <w:tab w:val="right" w:pos="8640"/>
+        </w:tabs>
+        <w:ind w:left="990" w:hanging="270"/>
+        <w:rPr>
+          <w:rFonts w:ascii="Garamond" w:hAnsi="Garamond"/>
+        </w:rPr>
+      </w:pPr>
+      <w:r>
+        <w:rPr>
+          <w:rFonts w:ascii="Garamond" w:hAnsi="Garamond"/>
+        </w:rPr>
+        <w:t>PhD Recruiting, 201</w:t>
+      </w:r>
+      <w:r>
+        <w:rPr>
+          <w:rFonts w:ascii="Garamond" w:hAnsi="Garamond"/>
+        </w:rPr>
+        <w:t>9</w:t>
+      </w:r>
+    </w:p>
+    <w:p>
+      <w:pPr>
+        <w:numPr>
+          <w:ilvl w:val="1"/>
+          <w:numId w:val="6"/>
+        </w:numPr>
+        <w:tabs>
+          <w:tab w:val="left" w:pos="360"/>
+          <w:tab w:val="right" w:pos="8640"/>
+        </w:tabs>
+        <w:ind w:left="990" w:hanging="270"/>
+        <w:rPr>
+          <w:rFonts w:ascii="Garamond" w:hAnsi="Garamond"/>
+        </w:rPr>
+      </w:pPr>
+      <w:r>
+        <w:rPr>
+          <w:rFonts w:ascii="Garamond" w:hAnsi="Garamond"/>
+        </w:rPr>
+        <w:t xml:space="preserve">Member, </w:t>
+      </w:r>
+      <w:r>
+        <w:rPr>
+          <w:rFonts w:ascii="Garamond" w:hAnsi="Garamond"/>
+        </w:rPr>
+        <w:t xml:space="preserve">Department </w:t>
+      </w:r>
+      <w:r>
+        <w:rPr>
+          <w:rFonts w:ascii="Garamond" w:hAnsi="Garamond"/>
+        </w:rPr>
+        <w:t>PhD Reunion Committee</w:t>
+      </w:r>
+      <w:r>
+        <w:rPr>
+          <w:rFonts w:ascii="Garamond" w:hAnsi="Garamond"/>
+        </w:rPr>
+        <w:t xml:space="preserve">, </w:t>
+      </w:r>
+      <w:r>
+        <w:rPr>
+          <w:rFonts w:ascii="Garamond" w:hAnsi="Garamond"/>
+        </w:rPr>
+        <w:t>2018</w:t>
+      </w:r>
+    </w:p>
+    <w:p>
+      <w:pPr>
+        <w:numPr>
+          <w:ilvl w:val="0"/>
+          <w:numId w:val="6"/>
+        </w:numPr>
+        <w:tabs>
+          <w:tab w:val="left" w:pos="360"/>
+          <w:tab w:val="left" w:pos="720"/>
+          <w:tab w:val="right" w:pos="8640"/>
+        </w:tabs>
+        <w:rPr>
+          <w:rFonts w:ascii="Garamond" w:hAnsi="Garamond"/>
+        </w:rPr>
+      </w:pPr>
+      <w:r>
+        <w:rPr>
+          <w:rFonts w:ascii="Garamond" w:hAnsi="Garamond"/>
+        </w:rPr>
+        <w:t>PhD Advising</w:t>
+      </w:r>
+    </w:p>
+    <w:p>
+      <w:pPr>
+        <w:numPr>
+          <w:ilvl w:val="1"/>
+          <w:numId w:val="6"/>
+        </w:numPr>
+        <w:tabs>
+          <w:tab w:val="left" w:pos="360"/>
+          <w:tab w:val="right" w:pos="8640"/>
+        </w:tabs>
+        <w:ind w:left="990" w:hanging="270"/>
+        <w:rPr>
+          <w:rFonts w:ascii="Garamond" w:hAnsi="Garamond"/>
+        </w:rPr>
+      </w:pPr>
+      <w:proofErr w:type="spellStart"/>
+      <w:r>
+        <w:rPr>
+          <w:rFonts w:ascii="Garamond" w:hAnsi="Garamond"/>
+        </w:rPr>
+        <w:t>Hyesung</w:t>
+      </w:r>
+      <w:proofErr w:type="spellEnd"/>
+      <w:r>
+        <w:rPr>
+          <w:rFonts w:ascii="Garamond" w:hAnsi="Garamond"/>
+        </w:rPr>
+        <w:t xml:space="preserve"> </w:t>
+      </w:r>
+      <w:proofErr w:type="spellStart"/>
+      <w:r>
+        <w:rPr>
+          <w:rFonts w:ascii="Garamond" w:hAnsi="Garamond"/>
+        </w:rPr>
+        <w:t>Yoo</w:t>
+      </w:r>
+      <w:proofErr w:type="spellEnd"/>
+      <w:r>
+        <w:rPr>
+          <w:rFonts w:ascii="Garamond" w:hAnsi="Garamond"/>
+        </w:rPr>
+        <w:t xml:space="preserve"> (dissertation committee </w:t>
+      </w:r>
+      <w:r>
+        <w:rPr>
+          <w:rFonts w:ascii="Garamond" w:hAnsi="Garamond"/>
+        </w:rPr>
+        <w:t>co-chair, ongoing</w:t>
+      </w:r>
+      <w:r>
+        <w:rPr>
+          <w:rFonts w:ascii="Garamond" w:hAnsi="Garamond"/>
+        </w:rPr>
+        <w:t>)</w:t>
+      </w:r>
+    </w:p>
+    <w:p>
+      <w:pPr>
+        <w:tabs>
+          <w:tab w:val="left" w:pos="360"/>
+          <w:tab w:val="right" w:pos="8640"/>
+        </w:tabs>
+        <w:rPr>
+          <w:rFonts w:ascii="Garamond" w:hAnsi="Garamond"/>
+          <w:smallCaps/>
+        </w:rPr>
+      </w:pPr>
+    </w:p>
+    <w:p>
+      <w:pPr>
+        <w:tabs>
+          <w:tab w:val="left" w:pos="360"/>
+          <w:tab w:val="right" w:pos="8640"/>
+        </w:tabs>
+        <w:rPr>
+          <w:rFonts w:ascii="Garamond" w:hAnsi="Garamond"/>
+        </w:rPr>
+      </w:pPr>
+      <w:r>
+        <w:rPr>
+          <w:rFonts w:ascii="Garamond" w:hAnsi="Garamond"/>
+        </w:rPr>
+        <w:tab/>
+        <w:t>Northwestern University</w:t>
+      </w:r>
+    </w:p>
+    <w:p>
+      <w:pPr>
+        <w:numPr>
+          <w:ilvl w:val="0"/>
+          <w:numId w:val="6"/>
+        </w:numPr>
+        <w:tabs>
+          <w:tab w:val="left" w:pos="360"/>
+          <w:tab w:val="left" w:pos="720"/>
+          <w:tab w:val="right" w:pos="8640"/>
+        </w:tabs>
+        <w:rPr>
+          <w:rFonts w:ascii="Garamond" w:hAnsi="Garamond"/>
+        </w:rPr>
+      </w:pPr>
+      <w:r>
+        <w:rPr>
+          <w:rFonts w:ascii="Garamond" w:hAnsi="Garamond"/>
+        </w:rPr>
+        <w:t>Service</w:t>
+      </w:r>
+    </w:p>
+    <w:p>
+      <w:pPr>
+        <w:numPr>
+          <w:ilvl w:val="1"/>
+          <w:numId w:val="6"/>
+        </w:numPr>
+        <w:tabs>
+          <w:tab w:val="left" w:pos="360"/>
+          <w:tab w:val="right" w:pos="8640"/>
+        </w:tabs>
+        <w:ind w:left="990" w:hanging="270"/>
+        <w:rPr>
+          <w:rFonts w:ascii="Garamond" w:hAnsi="Garamond"/>
+        </w:rPr>
+      </w:pPr>
+      <w:r>
+        <w:rPr>
+          <w:rFonts w:ascii="Garamond" w:hAnsi="Garamond"/>
+        </w:rPr>
+        <w:t>Coordinator, Department Seminar Series, 2009-2010</w:t>
+      </w:r>
+      <w:r>
+        <w:rPr>
+          <w:rFonts w:ascii="Garamond" w:hAnsi="Garamond"/>
+        </w:rPr>
+        <w:t>, 2013-</w:t>
+      </w:r>
+      <w:r>
+        <w:rPr>
+          <w:rFonts w:ascii="Garamond" w:hAnsi="Garamond"/>
+        </w:rPr>
+        <w:t>2016</w:t>
+      </w:r>
+    </w:p>
+    <w:p>
+      <w:pPr>
+        <w:numPr>
+          <w:ilvl w:val="1"/>
+          <w:numId w:val="6"/>
+        </w:numPr>
+        <w:tabs>
+          <w:tab w:val="left" w:pos="360"/>
+          <w:tab w:val="right" w:pos="8640"/>
+        </w:tabs>
+        <w:ind w:left="990" w:hanging="270"/>
+        <w:rPr>
+          <w:rFonts w:ascii="Garamond" w:hAnsi="Garamond"/>
+        </w:rPr>
+      </w:pPr>
+      <w:r>
+        <w:rPr>
+          <w:rFonts w:ascii="Garamond" w:hAnsi="Garamond"/>
+        </w:rPr>
+        <w:t>Department Junior Faculty Recruiting, 2009-2012</w:t>
+      </w:r>
+      <w:r>
+        <w:rPr>
+          <w:rFonts w:ascii="Garamond" w:hAnsi="Garamond"/>
+        </w:rPr>
+        <w:t>, 2013-2016</w:t>
+      </w:r>
+    </w:p>
+    <w:p>
+      <w:pPr>
+        <w:numPr>
+          <w:ilvl w:val="1"/>
+          <w:numId w:val="6"/>
+        </w:numPr>
+        <w:tabs>
+          <w:tab w:val="left" w:pos="360"/>
+          <w:tab w:val="right" w:pos="8640"/>
+        </w:tabs>
+        <w:ind w:left="990" w:hanging="270"/>
+        <w:rPr>
+          <w:rFonts w:ascii="Garamond" w:hAnsi="Garamond"/>
+        </w:rPr>
+      </w:pPr>
+      <w:r>
+        <w:rPr>
+          <w:rFonts w:ascii="Garamond" w:hAnsi="Garamond"/>
+        </w:rPr>
+        <w:t>Coordinator, Department Junior Faculty Recruiting, 2010</w:t>
+      </w:r>
+      <w:r>
+        <w:rPr>
+          <w:rFonts w:ascii="Garamond" w:hAnsi="Garamond"/>
+        </w:rPr>
+        <w:t>, 2014</w:t>
+      </w:r>
+    </w:p>
+    <w:p>
+      <w:pPr>
+        <w:numPr>
+          <w:ilvl w:val="1"/>
+          <w:numId w:val="6"/>
+        </w:numPr>
+        <w:tabs>
+          <w:tab w:val="left" w:pos="360"/>
+          <w:tab w:val="right" w:pos="8640"/>
+        </w:tabs>
+        <w:ind w:left="990" w:hanging="270"/>
+        <w:rPr>
+          <w:rFonts w:ascii="Garamond" w:hAnsi="Garamond"/>
+        </w:rPr>
+      </w:pPr>
+      <w:r>
+        <w:rPr>
+          <w:rFonts w:ascii="Garamond" w:hAnsi="Garamond"/>
+        </w:rPr>
+        <w:t>Department Senior Faculty Recruiting Reading Committee, 2010, 2012</w:t>
+      </w:r>
+    </w:p>
+    <w:p>
+      <w:pPr>
+        <w:numPr>
+          <w:ilvl w:val="1"/>
+          <w:numId w:val="6"/>
+        </w:numPr>
+        <w:tabs>
+          <w:tab w:val="left" w:pos="360"/>
+          <w:tab w:val="right" w:pos="8640"/>
+        </w:tabs>
+        <w:ind w:left="990" w:hanging="270"/>
+        <w:rPr>
+          <w:rFonts w:ascii="Garamond" w:hAnsi="Garamond"/>
+        </w:rPr>
+      </w:pPr>
+      <w:r>
+        <w:rPr>
+          <w:rFonts w:ascii="Garamond" w:hAnsi="Garamond"/>
+        </w:rPr>
+        <w:t>PhD Recruiting, 2009-2014</w:t>
+      </w:r>
+    </w:p>
+    <w:p>
+      <w:pPr>
+        <w:numPr>
+          <w:ilvl w:val="1"/>
+          <w:numId w:val="6"/>
+        </w:numPr>
+        <w:tabs>
+          <w:tab w:val="left" w:pos="360"/>
+          <w:tab w:val="right" w:pos="8640"/>
+        </w:tabs>
+        <w:ind w:left="990" w:hanging="270"/>
+        <w:rPr>
+          <w:rFonts w:ascii="Garamond" w:hAnsi="Garamond"/>
+        </w:rPr>
+      </w:pPr>
+      <w:r>
+        <w:rPr>
+          <w:rFonts w:ascii="Garamond" w:hAnsi="Garamond"/>
+        </w:rPr>
+        <w:t>Full-time MBA Curriculum Committee, 2012</w:t>
+      </w:r>
+    </w:p>
+    <w:p>
+      <w:pPr>
+        <w:numPr>
+          <w:ilvl w:val="1"/>
+          <w:numId w:val="6"/>
+        </w:numPr>
+        <w:tabs>
+          <w:tab w:val="left" w:pos="360"/>
+          <w:tab w:val="right" w:pos="8640"/>
+        </w:tabs>
+        <w:ind w:left="990" w:hanging="270"/>
+        <w:rPr>
+          <w:rFonts w:ascii="Garamond" w:hAnsi="Garamond"/>
+        </w:rPr>
+      </w:pPr>
+      <w:r>
+        <w:rPr>
+          <w:rFonts w:ascii="Garamond" w:hAnsi="Garamond"/>
+        </w:rPr>
+        <w:t>Day at Kellogg (DAK) admission event mini-lecture instructor, 2012</w:t>
+      </w:r>
+    </w:p>
+    <w:p>
+      <w:pPr>
+        <w:numPr>
+          <w:ilvl w:val="0"/>
+          <w:numId w:val="6"/>
+        </w:numPr>
+        <w:tabs>
+          <w:tab w:val="left" w:pos="360"/>
+          <w:tab w:val="left" w:pos="720"/>
+          <w:tab w:val="right" w:pos="8640"/>
+        </w:tabs>
+        <w:rPr>
+          <w:rFonts w:ascii="Garamond" w:hAnsi="Garamond"/>
+        </w:rPr>
+      </w:pPr>
+      <w:r>
+        <w:rPr>
+          <w:rFonts w:ascii="Garamond" w:hAnsi="Garamond"/>
+        </w:rPr>
+        <w:t>PhD Advising</w:t>
+      </w:r>
+    </w:p>
+    <w:p>
+      <w:pPr>
+        <w:numPr>
+          <w:ilvl w:val="1"/>
+          <w:numId w:val="6"/>
+        </w:numPr>
+        <w:tabs>
+          <w:tab w:val="left" w:pos="360"/>
+          <w:tab w:val="right" w:pos="8640"/>
+        </w:tabs>
+        <w:ind w:left="990" w:hanging="270"/>
+        <w:rPr>
+          <w:rFonts w:ascii="Garamond" w:hAnsi="Garamond"/>
+        </w:rPr>
+      </w:pPr>
+      <w:r>
+        <w:rPr>
+          <w:rFonts w:ascii="Garamond" w:hAnsi="Garamond"/>
+        </w:rPr>
+        <w:t xml:space="preserve">Manuel </w:t>
+      </w:r>
+      <w:proofErr w:type="spellStart"/>
+      <w:r>
+        <w:rPr>
+          <w:rFonts w:ascii="Garamond" w:hAnsi="Garamond"/>
+        </w:rPr>
+        <w:t>Hermosilla</w:t>
+      </w:r>
+      <w:proofErr w:type="spellEnd"/>
+      <w:r>
+        <w:rPr>
+          <w:rFonts w:ascii="Garamond" w:hAnsi="Garamond"/>
+        </w:rPr>
+        <w:t xml:space="preserve"> (dissertation committee member, </w:t>
+      </w:r>
+      <w:r>
+        <w:rPr>
+          <w:rFonts w:ascii="Garamond" w:hAnsi="Garamond"/>
+        </w:rPr>
+        <w:t>initial placement: Johns Hopkins University</w:t>
+      </w:r>
+      <w:r>
+        <w:rPr>
+          <w:rFonts w:ascii="Garamond" w:hAnsi="Garamond"/>
+        </w:rPr>
+        <w:t>)</w:t>
+      </w:r>
+    </w:p>
+    <w:p>
+      <w:pPr>
+        <w:numPr>
+          <w:ilvl w:val="1"/>
+          <w:numId w:val="6"/>
+        </w:numPr>
+        <w:tabs>
+          <w:tab w:val="left" w:pos="360"/>
+          <w:tab w:val="right" w:pos="8640"/>
+        </w:tabs>
+        <w:ind w:left="990" w:hanging="270"/>
+        <w:rPr>
+          <w:rFonts w:ascii="Garamond" w:hAnsi="Garamond"/>
+        </w:rPr>
+      </w:pPr>
+      <w:proofErr w:type="spellStart"/>
+      <w:r>
+        <w:rPr>
+          <w:rFonts w:ascii="Garamond" w:hAnsi="Garamond"/>
+        </w:rPr>
+        <w:t>Simha</w:t>
+      </w:r>
+      <w:proofErr w:type="spellEnd"/>
+      <w:r>
+        <w:rPr>
+          <w:rFonts w:ascii="Garamond" w:hAnsi="Garamond"/>
+        </w:rPr>
+        <w:t xml:space="preserve"> </w:t>
+      </w:r>
+      <w:proofErr w:type="spellStart"/>
+      <w:r>
+        <w:rPr>
+          <w:rFonts w:ascii="Garamond" w:hAnsi="Garamond"/>
+        </w:rPr>
+        <w:t>Mummalaneni</w:t>
+      </w:r>
+      <w:proofErr w:type="spellEnd"/>
+      <w:r>
+        <w:rPr>
+          <w:rFonts w:ascii="Garamond" w:hAnsi="Garamond"/>
+        </w:rPr>
+        <w:t xml:space="preserve"> (</w:t>
+      </w:r>
+      <w:r>
+        <w:rPr>
+          <w:rFonts w:ascii="Garamond" w:hAnsi="Garamond"/>
+        </w:rPr>
+        <w:t xml:space="preserve">dissertation Co-chair, </w:t>
+      </w:r>
+      <w:r>
+        <w:rPr>
+          <w:rFonts w:ascii="Garamond" w:hAnsi="Garamond"/>
+        </w:rPr>
+        <w:t>first year and second year summer papers</w:t>
+      </w:r>
+      <w:r>
+        <w:rPr>
+          <w:rFonts w:ascii="Garamond" w:hAnsi="Garamond"/>
+        </w:rPr>
+        <w:t>, initial placement: University of Washington, Seattle</w:t>
+      </w:r>
+      <w:r>
+        <w:rPr>
+          <w:rFonts w:ascii="Garamond" w:hAnsi="Garamond"/>
+        </w:rPr>
+        <w:t>)</w:t>
+      </w:r>
+    </w:p>
+    <w:p>
+      <w:pPr>
+        <w:numPr>
+          <w:ilvl w:val="1"/>
+          <w:numId w:val="6"/>
+        </w:numPr>
+        <w:tabs>
+          <w:tab w:val="left" w:pos="360"/>
+          <w:tab w:val="right" w:pos="8640"/>
+        </w:tabs>
+        <w:ind w:left="990" w:hanging="270"/>
+        <w:rPr>
+          <w:rFonts w:ascii="Garamond" w:hAnsi="Garamond"/>
+        </w:rPr>
+      </w:pPr>
+      <w:proofErr w:type="spellStart"/>
+      <w:r>
+        <w:rPr>
+          <w:rFonts w:ascii="Garamond" w:hAnsi="Garamond"/>
+        </w:rPr>
+        <w:t>Tongtong</w:t>
+      </w:r>
+      <w:proofErr w:type="spellEnd"/>
+      <w:r>
+        <w:rPr>
+          <w:rFonts w:ascii="Garamond" w:hAnsi="Garamond"/>
+        </w:rPr>
+        <w:t xml:space="preserve"> Shi </w:t>
+      </w:r>
+      <w:r>
+        <w:rPr>
+          <w:rFonts w:ascii="Garamond" w:hAnsi="Garamond"/>
+        </w:rPr>
+        <w:t xml:space="preserve">(dissertation committee member, </w:t>
+      </w:r>
+      <w:r>
+        <w:rPr>
+          <w:rFonts w:ascii="Garamond" w:hAnsi="Garamond"/>
+        </w:rPr>
+        <w:t xml:space="preserve">initial placement: </w:t>
+      </w:r>
+      <w:r>
+        <w:rPr>
+          <w:rFonts w:ascii="Garamond" w:hAnsi="Garamond"/>
+        </w:rPr>
+        <w:t>Analysis Group)</w:t>
+      </w:r>
+    </w:p>
+    <w:p>
+      <w:pPr>
+        <w:tabs>
+          <w:tab w:val="left" w:pos="360"/>
+          <w:tab w:val="right" w:pos="8640"/>
+        </w:tabs>
         <w:rPr>
           <w:rFonts w:ascii="Garamond" w:hAnsi="Garamond"/>
           <w:b/>
           <w:smallCaps/>
           <w:u w:val="single"/>
         </w:rPr>
-        <w:t xml:space="preserve"> Service</w:t>
-      </w:r>
-    </w:p>
-    <w:p>
-      <w:pPr>
-        <w:tabs>
-          <w:tab w:val="left" w:pos="360"/>
-          <w:tab w:val="right" w:pos="8640"/>
-        </w:tabs>
-        <w:rPr>
-          <w:rFonts w:ascii="Garamond" w:hAnsi="Garamond"/>
-          <w:b/>
-          <w:smallCaps/>
-        </w:rPr>
-      </w:pPr>
-      <w:r>
-        <w:rPr>
-          <w:rFonts w:ascii="Garamond" w:hAnsi="Garamond"/>
-          <w:b/>
-          <w:smallCaps/>
-        </w:rPr>
-        <w:tab/>
-      </w:r>
-    </w:p>
-    <w:p>
-      <w:pPr>
-        <w:tabs>
-          <w:tab w:val="left" w:pos="360"/>
-          <w:tab w:val="right" w:pos="8640"/>
-        </w:tabs>
-        <w:rPr>
-          <w:rFonts w:ascii="Garamond" w:hAnsi="Garamond"/>
-          <w:smallCaps/>
-        </w:rPr>
-      </w:pPr>
-      <w:r>
-        <w:rPr>
-          <w:rFonts w:ascii="Garamond" w:hAnsi="Garamond"/>
-          <w:b/>
-          <w:smallCaps/>
-        </w:rPr>
-        <w:tab/>
-      </w:r>
-      <w:r>
-        <w:rPr>
-          <w:rFonts w:ascii="Garamond" w:hAnsi="Garamond"/>
-          <w:smallCaps/>
-        </w:rPr>
-        <w:t>Univ</w:t>
-      </w:r>
-      <w:r>
-        <w:rPr>
-          <w:rFonts w:ascii="Garamond" w:hAnsi="Garamond"/>
-          <w:smallCaps/>
-        </w:rPr>
-        <w:t>ersity of Minnesota</w:t>
-      </w:r>
-    </w:p>
-    <w:p>
-      <w:pPr>
-        <w:numPr>
-          <w:ilvl w:val="0"/>
-          <w:numId w:val="6"/>
-        </w:numPr>
-        <w:tabs>
-          <w:tab w:val="left" w:pos="360"/>
-          <w:tab w:val="left" w:pos="720"/>
-          <w:tab w:val="right" w:pos="8640"/>
-        </w:tabs>
-        <w:rPr>
-          <w:rFonts w:ascii="Garamond" w:hAnsi="Garamond"/>
-        </w:rPr>
-      </w:pPr>
-      <w:r>
-        <w:rPr>
-          <w:rFonts w:ascii="Garamond" w:hAnsi="Garamond"/>
-        </w:rPr>
-        <w:t>Service</w:t>
-      </w:r>
-    </w:p>
-    <w:p>
-      <w:pPr>
-        <w:numPr>
-          <w:ilvl w:val="1"/>
-          <w:numId w:val="6"/>
-        </w:numPr>
-        <w:tabs>
-          <w:tab w:val="left" w:pos="360"/>
-          <w:tab w:val="right" w:pos="8640"/>
-        </w:tabs>
-        <w:ind w:left="990" w:hanging="270"/>
-        <w:rPr>
-          <w:rFonts w:ascii="Garamond" w:hAnsi="Garamond"/>
-        </w:rPr>
-      </w:pPr>
-      <w:r>
-        <w:rPr>
-          <w:rFonts w:ascii="Garamond" w:hAnsi="Garamond"/>
-        </w:rPr>
-        <w:t>School Promotion and Tenure Committee</w:t>
-      </w:r>
-      <w:r>
-        <w:rPr>
-          <w:rFonts w:ascii="Garamond" w:hAnsi="Garamond"/>
-        </w:rPr>
-        <w:t xml:space="preserve">, </w:t>
-      </w:r>
-      <w:r>
-        <w:rPr>
-          <w:rFonts w:ascii="Garamond" w:hAnsi="Garamond"/>
-        </w:rPr>
-        <w:t>Chair, 2018-2019, Member</w:t>
-      </w:r>
-      <w:r>
-        <w:rPr>
-          <w:rFonts w:ascii="Garamond" w:hAnsi="Garamond"/>
-        </w:rPr>
-        <w:t xml:space="preserve">, </w:t>
-      </w:r>
-      <w:r>
-        <w:rPr>
-          <w:rFonts w:ascii="Garamond" w:hAnsi="Garamond"/>
-        </w:rPr>
-        <w:t>20</w:t>
-      </w:r>
-      <w:r>
-        <w:rPr>
-          <w:rFonts w:ascii="Garamond" w:hAnsi="Garamond"/>
-        </w:rPr>
-        <w:t xml:space="preserve">17-2018, </w:t>
-      </w:r>
-      <w:r>
-        <w:rPr>
-          <w:rFonts w:ascii="Garamond" w:hAnsi="Garamond"/>
-        </w:rPr>
-        <w:t>20</w:t>
-      </w:r>
-      <w:r>
-        <w:rPr>
-          <w:rFonts w:ascii="Garamond" w:hAnsi="Garamond"/>
-        </w:rPr>
-        <w:t>18-2019</w:t>
-      </w:r>
-    </w:p>
-    <w:p>
-      <w:pPr>
-        <w:numPr>
-          <w:ilvl w:val="1"/>
-          <w:numId w:val="6"/>
-        </w:numPr>
-        <w:tabs>
-          <w:tab w:val="left" w:pos="360"/>
-          <w:tab w:val="right" w:pos="8640"/>
-        </w:tabs>
-        <w:ind w:left="990" w:hanging="270"/>
-        <w:rPr>
-          <w:rFonts w:ascii="Garamond" w:hAnsi="Garamond"/>
-        </w:rPr>
-      </w:pPr>
-      <w:r>
-        <w:rPr>
-          <w:rFonts w:ascii="Garamond" w:hAnsi="Garamond"/>
-        </w:rPr>
-        <w:t>PhD Recruiting, 201</w:t>
-      </w:r>
-      <w:r>
-        <w:rPr>
-          <w:rFonts w:ascii="Garamond" w:hAnsi="Garamond"/>
-        </w:rPr>
-        <w:t>9</w:t>
-      </w:r>
-    </w:p>
-    <w:p>
-      <w:pPr>
-        <w:numPr>
-          <w:ilvl w:val="1"/>
-          <w:numId w:val="6"/>
-        </w:numPr>
-        <w:tabs>
-          <w:tab w:val="left" w:pos="360"/>
-          <w:tab w:val="right" w:pos="8640"/>
-        </w:tabs>
-        <w:ind w:left="990" w:hanging="270"/>
-        <w:rPr>
-          <w:rFonts w:ascii="Garamond" w:hAnsi="Garamond"/>
-        </w:rPr>
-      </w:pPr>
-      <w:r>
-        <w:rPr>
-          <w:rFonts w:ascii="Garamond" w:hAnsi="Garamond"/>
-        </w:rPr>
-        <w:t xml:space="preserve">Member, </w:t>
-      </w:r>
-      <w:r>
-        <w:rPr>
-          <w:rFonts w:ascii="Garamond" w:hAnsi="Garamond"/>
-        </w:rPr>
-        <w:t xml:space="preserve">Department </w:t>
-      </w:r>
-      <w:r>
-        <w:rPr>
-          <w:rFonts w:ascii="Garamond" w:hAnsi="Garamond"/>
-        </w:rPr>
-        <w:t>PhD Reunion Committee</w:t>
-      </w:r>
-      <w:r>
-        <w:rPr>
-          <w:rFonts w:ascii="Garamond" w:hAnsi="Garamond"/>
-        </w:rPr>
-        <w:t xml:space="preserve">, </w:t>
-      </w:r>
-      <w:r>
-        <w:rPr>
-          <w:rFonts w:ascii="Garamond" w:hAnsi="Garamond"/>
-        </w:rPr>
-        <w:t>2018</w:t>
-      </w:r>
-    </w:p>
-    <w:p>
-      <w:pPr>
-        <w:numPr>
-          <w:ilvl w:val="0"/>
-          <w:numId w:val="6"/>
-        </w:numPr>
-        <w:tabs>
-          <w:tab w:val="left" w:pos="360"/>
-          <w:tab w:val="left" w:pos="720"/>
-          <w:tab w:val="right" w:pos="8640"/>
-        </w:tabs>
-        <w:rPr>
-          <w:rFonts w:ascii="Garamond" w:hAnsi="Garamond"/>
-        </w:rPr>
-      </w:pPr>
-      <w:r>
-        <w:rPr>
-          <w:rFonts w:ascii="Garamond" w:hAnsi="Garamond"/>
-        </w:rPr>
-        <w:t>PhD Advising</w:t>
-      </w:r>
-    </w:p>
-    <w:p>
-      <w:pPr>
-        <w:numPr>
-          <w:ilvl w:val="1"/>
-          <w:numId w:val="6"/>
-        </w:numPr>
-        <w:tabs>
-          <w:tab w:val="left" w:pos="360"/>
-          <w:tab w:val="right" w:pos="8640"/>
-        </w:tabs>
-        <w:ind w:left="990" w:hanging="270"/>
-        <w:rPr>
-          <w:rFonts w:ascii="Garamond" w:hAnsi="Garamond"/>
-        </w:rPr>
-      </w:pPr>
-      <w:proofErr w:type="spellStart"/>
-      <w:r>
-        <w:rPr>
-          <w:rFonts w:ascii="Garamond" w:hAnsi="Garamond"/>
-        </w:rPr>
-        <w:t>Hyesung</w:t>
-      </w:r>
-      <w:proofErr w:type="spellEnd"/>
-      <w:r>
-        <w:rPr>
-          <w:rFonts w:ascii="Garamond" w:hAnsi="Garamond"/>
-        </w:rPr>
-        <w:t xml:space="preserve"> </w:t>
-      </w:r>
-      <w:proofErr w:type="spellStart"/>
-      <w:r>
-        <w:rPr>
-          <w:rFonts w:ascii="Garamond" w:hAnsi="Garamond"/>
-        </w:rPr>
-        <w:t>Yoo</w:t>
-      </w:r>
-      <w:proofErr w:type="spellEnd"/>
-      <w:r>
-        <w:rPr>
-          <w:rFonts w:ascii="Garamond" w:hAnsi="Garamond"/>
-        </w:rPr>
-        <w:t xml:space="preserve"> (dissertation committee </w:t>
-      </w:r>
-      <w:r>
-        <w:rPr>
-          <w:rFonts w:ascii="Garamond" w:hAnsi="Garamond"/>
-        </w:rPr>
-        <w:t>co-chair, ongoing</w:t>
-      </w:r>
-      <w:r>
-        <w:rPr>
-          <w:rFonts w:ascii="Garamond" w:hAnsi="Garamond"/>
-        </w:rPr>
-        <w:t>)</w:t>
-      </w:r>
-    </w:p>
-    <w:p>
-      <w:pPr>
-        <w:tabs>
-          <w:tab w:val="left" w:pos="360"/>
-          <w:tab w:val="right" w:pos="8640"/>
-        </w:tabs>
-        <w:rPr>
-          <w:rFonts w:ascii="Garamond" w:hAnsi="Garamond"/>
-          <w:smallCaps/>
-        </w:rPr>
-      </w:pPr>
-    </w:p>
-    <w:p>
-      <w:pPr>
-        <w:tabs>
-          <w:tab w:val="left" w:pos="360"/>
-          <w:tab w:val="right" w:pos="8640"/>
-        </w:tabs>
-        <w:rPr>
-          <w:rFonts w:ascii="Garamond" w:hAnsi="Garamond"/>
-        </w:rPr>
-      </w:pPr>
-      <w:r>
-        <w:rPr>
-          <w:rFonts w:ascii="Garamond" w:hAnsi="Garamond"/>
-        </w:rPr>
-        <w:tab/>
-        <w:t>Northwestern University</w:t>
-      </w:r>
-    </w:p>
-    <w:p>
-      <w:pPr>
-        <w:numPr>
-          <w:ilvl w:val="0"/>
-          <w:numId w:val="6"/>
-        </w:numPr>
-        <w:tabs>
-          <w:tab w:val="left" w:pos="360"/>
-          <w:tab w:val="left" w:pos="720"/>
-          <w:tab w:val="right" w:pos="8640"/>
-        </w:tabs>
-        <w:rPr>
-          <w:rFonts w:ascii="Garamond" w:hAnsi="Garamond"/>
-        </w:rPr>
-      </w:pPr>
-      <w:r>
-        <w:rPr>
-          <w:rFonts w:ascii="Garamond" w:hAnsi="Garamond"/>
-        </w:rPr>
-        <w:t>Service</w:t>
-      </w:r>
-    </w:p>
-    <w:p>
-      <w:pPr>
-        <w:numPr>
-          <w:ilvl w:val="1"/>
-          <w:numId w:val="6"/>
-        </w:numPr>
-        <w:tabs>
-          <w:tab w:val="left" w:pos="360"/>
-          <w:tab w:val="right" w:pos="8640"/>
-        </w:tabs>
-        <w:ind w:left="990" w:hanging="270"/>
-        <w:rPr>
-          <w:rFonts w:ascii="Garamond" w:hAnsi="Garamond"/>
-        </w:rPr>
-      </w:pPr>
-      <w:r>
-        <w:rPr>
-          <w:rFonts w:ascii="Garamond" w:hAnsi="Garamond"/>
-        </w:rPr>
-        <w:t>Coordinator, Department Seminar Series, 2009-2010</w:t>
-      </w:r>
-      <w:r>
-        <w:rPr>
-          <w:rFonts w:ascii="Garamond" w:hAnsi="Garamond"/>
-        </w:rPr>
-        <w:t>, 2013-</w:t>
-      </w:r>
-      <w:r>
-        <w:rPr>
-          <w:rFonts w:ascii="Garamond" w:hAnsi="Garamond"/>
-        </w:rPr>
-        <w:t>2016</w:t>
-      </w:r>
-    </w:p>
-    <w:p>
-      <w:pPr>
-        <w:numPr>
-          <w:ilvl w:val="1"/>
-          <w:numId w:val="6"/>
-        </w:numPr>
-        <w:tabs>
-          <w:tab w:val="left" w:pos="360"/>
-          <w:tab w:val="right" w:pos="8640"/>
-        </w:tabs>
-        <w:ind w:left="990" w:hanging="270"/>
-        <w:rPr>
-          <w:rFonts w:ascii="Garamond" w:hAnsi="Garamond"/>
-        </w:rPr>
-      </w:pPr>
-      <w:r>
-        <w:rPr>
-          <w:rFonts w:ascii="Garamond" w:hAnsi="Garamond"/>
-        </w:rPr>
-        <w:t>Department Junior Faculty Recruiting, 2009-2012</w:t>
-      </w:r>
-      <w:r>
-        <w:rPr>
-          <w:rFonts w:ascii="Garamond" w:hAnsi="Garamond"/>
-        </w:rPr>
-        <w:t>, 2013-2016</w:t>
-      </w:r>
-    </w:p>
-    <w:p>
-      <w:pPr>
-        <w:numPr>
-          <w:ilvl w:val="1"/>
-          <w:numId w:val="6"/>
-        </w:numPr>
-        <w:tabs>
-          <w:tab w:val="left" w:pos="360"/>
-          <w:tab w:val="right" w:pos="8640"/>
-        </w:tabs>
-        <w:ind w:left="990" w:hanging="270"/>
-        <w:rPr>
-          <w:rFonts w:ascii="Garamond" w:hAnsi="Garamond"/>
-        </w:rPr>
-      </w:pPr>
-      <w:r>
-        <w:rPr>
-          <w:rFonts w:ascii="Garamond" w:hAnsi="Garamond"/>
-        </w:rPr>
-        <w:t>Coordinator, Department Junior Faculty Recruiting, 2010</w:t>
-      </w:r>
-      <w:r>
-        <w:rPr>
-          <w:rFonts w:ascii="Garamond" w:hAnsi="Garamond"/>
-        </w:rPr>
-        <w:t>, 2014</w:t>
-      </w:r>
-    </w:p>
-    <w:p>
-      <w:pPr>
-        <w:numPr>
-          <w:ilvl w:val="1"/>
-          <w:numId w:val="6"/>
-        </w:numPr>
-        <w:tabs>
-          <w:tab w:val="left" w:pos="360"/>
-          <w:tab w:val="right" w:pos="8640"/>
-        </w:tabs>
-        <w:ind w:left="990" w:hanging="270"/>
-        <w:rPr>
-          <w:rFonts w:ascii="Garamond" w:hAnsi="Garamond"/>
-        </w:rPr>
-      </w:pPr>
-      <w:r>
-        <w:rPr>
-          <w:rFonts w:ascii="Garamond" w:hAnsi="Garamond"/>
-        </w:rPr>
-        <w:t>Department Senior Faculty Recruiting Reading Committee, 2010, 2012</w:t>
-      </w:r>
-    </w:p>
-    <w:p>
-      <w:pPr>
-        <w:numPr>
-          <w:ilvl w:val="1"/>
-          <w:numId w:val="6"/>
-        </w:numPr>
-        <w:tabs>
-          <w:tab w:val="left" w:pos="360"/>
-          <w:tab w:val="right" w:pos="8640"/>
-        </w:tabs>
-        <w:ind w:left="990" w:hanging="270"/>
-        <w:rPr>
-          <w:rFonts w:ascii="Garamond" w:hAnsi="Garamond"/>
-        </w:rPr>
-      </w:pPr>
-      <w:r>
-        <w:rPr>
-          <w:rFonts w:ascii="Garamond" w:hAnsi="Garamond"/>
-        </w:rPr>
-        <w:t>PhD Recruiting, 2009-2014</w:t>
-      </w:r>
-    </w:p>
-    <w:p>
-      <w:pPr>
-        <w:numPr>
-          <w:ilvl w:val="1"/>
-          <w:numId w:val="6"/>
-        </w:numPr>
-        <w:tabs>
-          <w:tab w:val="left" w:pos="360"/>
-          <w:tab w:val="right" w:pos="8640"/>
-        </w:tabs>
-        <w:ind w:left="990" w:hanging="270"/>
-        <w:rPr>
-          <w:rFonts w:ascii="Garamond" w:hAnsi="Garamond"/>
-        </w:rPr>
-      </w:pPr>
-      <w:r>
-        <w:rPr>
-          <w:rFonts w:ascii="Garamond" w:hAnsi="Garamond"/>
-        </w:rPr>
-        <w:t>Full-time MBA Curriculum Committee, 2012</w:t>
-      </w:r>
-    </w:p>
-    <w:p>
-      <w:pPr>
-        <w:numPr>
-          <w:ilvl w:val="1"/>
-          <w:numId w:val="6"/>
-        </w:numPr>
-        <w:tabs>
-          <w:tab w:val="left" w:pos="360"/>
-          <w:tab w:val="right" w:pos="8640"/>
-        </w:tabs>
-        <w:ind w:left="990" w:hanging="270"/>
-        <w:rPr>
-          <w:rFonts w:ascii="Garamond" w:hAnsi="Garamond"/>
-        </w:rPr>
-      </w:pPr>
-      <w:r>
-        <w:rPr>
-          <w:rFonts w:ascii="Garamond" w:hAnsi="Garamond"/>
-        </w:rPr>
-        <w:t>Day at Kellogg (DAK) admission event mini-lecture instructor, 2012</w:t>
-      </w:r>
-    </w:p>
-    <w:p>
-      <w:pPr>
-        <w:numPr>
-          <w:ilvl w:val="0"/>
-          <w:numId w:val="6"/>
-        </w:numPr>
-        <w:tabs>
-          <w:tab w:val="left" w:pos="360"/>
-          <w:tab w:val="left" w:pos="720"/>
-          <w:tab w:val="right" w:pos="8640"/>
-        </w:tabs>
-        <w:rPr>
-          <w:rFonts w:ascii="Garamond" w:hAnsi="Garamond"/>
-        </w:rPr>
-      </w:pPr>
-      <w:r>
-        <w:rPr>
-          <w:rFonts w:ascii="Garamond" w:hAnsi="Garamond"/>
-        </w:rPr>
-        <w:t>PhD Advising</w:t>
-      </w:r>
-    </w:p>
-    <w:p>
-      <w:pPr>
-        <w:numPr>
-          <w:ilvl w:val="1"/>
-          <w:numId w:val="6"/>
-        </w:numPr>
-        <w:tabs>
-          <w:tab w:val="left" w:pos="360"/>
-          <w:tab w:val="right" w:pos="8640"/>
-        </w:tabs>
-        <w:ind w:left="990" w:hanging="270"/>
-        <w:rPr>
-          <w:rFonts w:ascii="Garamond" w:hAnsi="Garamond"/>
-        </w:rPr>
-      </w:pPr>
-      <w:r>
-        <w:rPr>
-          <w:rFonts w:ascii="Garamond" w:hAnsi="Garamond"/>
-        </w:rPr>
-        <w:t xml:space="preserve">Manuel </w:t>
-      </w:r>
-      <w:proofErr w:type="spellStart"/>
-      <w:r>
-        <w:rPr>
-          <w:rFonts w:ascii="Garamond" w:hAnsi="Garamond"/>
-        </w:rPr>
-        <w:t>Hermosilla</w:t>
-      </w:r>
-      <w:proofErr w:type="spellEnd"/>
-      <w:r>
-        <w:rPr>
-          <w:rFonts w:ascii="Garamond" w:hAnsi="Garamond"/>
-        </w:rPr>
-        <w:t xml:space="preserve"> (dissertation committee member, </w:t>
-      </w:r>
-      <w:r>
-        <w:rPr>
-          <w:rFonts w:ascii="Garamond" w:hAnsi="Garamond"/>
-        </w:rPr>
-        <w:t>initial placement: Johns Hopkins University</w:t>
-      </w:r>
-      <w:r>
-        <w:rPr>
-          <w:rFonts w:ascii="Garamond" w:hAnsi="Garamond"/>
-        </w:rPr>
-        <w:t>)</w:t>
-      </w:r>
-    </w:p>
-    <w:p>
-      <w:pPr>
-        <w:numPr>
-          <w:ilvl w:val="1"/>
-          <w:numId w:val="6"/>
-        </w:numPr>
-        <w:tabs>
-          <w:tab w:val="left" w:pos="360"/>
-          <w:tab w:val="right" w:pos="8640"/>
-        </w:tabs>
-        <w:ind w:left="990" w:hanging="270"/>
-        <w:rPr>
-          <w:rFonts w:ascii="Garamond" w:hAnsi="Garamond"/>
-        </w:rPr>
-      </w:pPr>
-      <w:proofErr w:type="spellStart"/>
-      <w:r>
-        <w:rPr>
-          <w:rFonts w:ascii="Garamond" w:hAnsi="Garamond"/>
-        </w:rPr>
-        <w:t>Simha</w:t>
-      </w:r>
-      <w:proofErr w:type="spellEnd"/>
-      <w:r>
-        <w:rPr>
-          <w:rFonts w:ascii="Garamond" w:hAnsi="Garamond"/>
-        </w:rPr>
-        <w:t xml:space="preserve"> </w:t>
-      </w:r>
-      <w:proofErr w:type="spellStart"/>
-      <w:r>
-        <w:rPr>
-          <w:rFonts w:ascii="Garamond" w:hAnsi="Garamond"/>
-        </w:rPr>
-        <w:t>Mummalaneni</w:t>
-      </w:r>
-      <w:proofErr w:type="spellEnd"/>
-      <w:r>
-        <w:rPr>
-          <w:rFonts w:ascii="Garamond" w:hAnsi="Garamond"/>
-        </w:rPr>
-        <w:t xml:space="preserve"> (</w:t>
-      </w:r>
-      <w:r>
-        <w:rPr>
-          <w:rFonts w:ascii="Garamond" w:hAnsi="Garamond"/>
-        </w:rPr>
-        <w:t xml:space="preserve">dissertation Co-chair, </w:t>
-      </w:r>
-      <w:r>
-        <w:rPr>
-          <w:rFonts w:ascii="Garamond" w:hAnsi="Garamond"/>
-        </w:rPr>
-        <w:t>first year and second year summer papers</w:t>
-      </w:r>
-      <w:r>
-        <w:rPr>
-          <w:rFonts w:ascii="Garamond" w:hAnsi="Garamond"/>
-        </w:rPr>
-        <w:t>, initial placement: University of Washington, Seattle</w:t>
-      </w:r>
-      <w:r>
-        <w:rPr>
-          <w:rFonts w:ascii="Garamond" w:hAnsi="Garamond"/>
-        </w:rPr>
-        <w:t>)</w:t>
-      </w:r>
-    </w:p>
-    <w:p>
-      <w:pPr>
-        <w:numPr>
-          <w:ilvl w:val="1"/>
-          <w:numId w:val="6"/>
-        </w:numPr>
-        <w:tabs>
-          <w:tab w:val="left" w:pos="360"/>
-          <w:tab w:val="right" w:pos="8640"/>
-        </w:tabs>
-        <w:ind w:left="990" w:hanging="270"/>
-        <w:rPr>
-          <w:rFonts w:ascii="Garamond" w:hAnsi="Garamond"/>
-        </w:rPr>
-      </w:pPr>
-      <w:proofErr w:type="spellStart"/>
-      <w:r>
-        <w:rPr>
-          <w:rFonts w:ascii="Garamond" w:hAnsi="Garamond"/>
-        </w:rPr>
-        <w:t>Tongtong</w:t>
-      </w:r>
-      <w:proofErr w:type="spellEnd"/>
-      <w:r>
-        <w:rPr>
-          <w:rFonts w:ascii="Garamond" w:hAnsi="Garamond"/>
-        </w:rPr>
-        <w:t xml:space="preserve"> Shi </w:t>
-      </w:r>
-      <w:r>
-        <w:rPr>
-          <w:rFonts w:ascii="Garamond" w:hAnsi="Garamond"/>
-        </w:rPr>
-        <w:t xml:space="preserve">(dissertation committee member, </w:t>
-      </w:r>
-      <w:r>
-        <w:rPr>
-          <w:rFonts w:ascii="Garamond" w:hAnsi="Garamond"/>
-        </w:rPr>
-        <w:t xml:space="preserve">initial placement: </w:t>
-      </w:r>
-      <w:r>
-        <w:rPr>
-          <w:rFonts w:ascii="Garamond" w:hAnsi="Garamond"/>
-        </w:rPr>
-        <w:t>Analysis Group)</w:t>
-      </w:r>
+      </w:pPr>
     </w:p>
     <w:p>
       <w:pPr>
@@ -7182,556 +7447,675 @@
           <w:u w:val="single"/>
         </w:rPr>
       </w:pPr>
-    </w:p>
-    <w:p>
-      <w:pPr>
-        <w:tabs>
-          <w:tab w:val="left" w:pos="360"/>
-          <w:tab w:val="right" w:pos="8640"/>
-        </w:tabs>
+      <w:r>
         <w:rPr>
           <w:rFonts w:ascii="Garamond" w:hAnsi="Garamond"/>
           <w:b/>
           <w:smallCaps/>
           <w:u w:val="single"/>
         </w:rPr>
-      </w:pPr>
-      <w:r>
+        <w:t>Teaching</w:t>
+      </w:r>
+    </w:p>
+    <w:p>
+      <w:pPr>
+        <w:tabs>
+          <w:tab w:val="left" w:pos="360"/>
+          <w:tab w:val="right" w:pos="8640"/>
+        </w:tabs>
+        <w:rPr>
+          <w:rFonts w:ascii="Garamond" w:hAnsi="Garamond"/>
+          <w:smallCaps/>
+        </w:rPr>
+      </w:pPr>
+      <w:r>
+        <w:rPr>
+          <w:rFonts w:ascii="Garamond" w:hAnsi="Garamond"/>
+          <w:b/>
+          <w:smallCaps/>
+        </w:rPr>
+        <w:tab/>
+      </w:r>
+      <w:r>
+        <w:rPr>
+          <w:rFonts w:ascii="Garamond" w:hAnsi="Garamond"/>
+          <w:smallCaps/>
+        </w:rPr>
+        <w:t xml:space="preserve">Washington </w:t>
+      </w:r>
+      <w:r>
+        <w:rPr>
+          <w:rFonts w:ascii="Garamond" w:hAnsi="Garamond"/>
+          <w:smallCaps/>
+        </w:rPr>
+        <w:t>Univ</w:t>
+      </w:r>
+      <w:r>
+        <w:rPr>
+          <w:rFonts w:ascii="Garamond" w:hAnsi="Garamond"/>
+          <w:smallCaps/>
+        </w:rPr>
+        <w:t>ersity in St. Louis</w:t>
+      </w:r>
+    </w:p>
+    <w:p>
+      <w:pPr>
+        <w:numPr>
+          <w:ilvl w:val="0"/>
+          <w:numId w:val="6"/>
+        </w:numPr>
+        <w:tabs>
+          <w:tab w:val="left" w:pos="360"/>
+          <w:tab w:val="left" w:pos="720"/>
+          <w:tab w:val="right" w:pos="8640"/>
+        </w:tabs>
+        <w:rPr>
+          <w:rFonts w:ascii="Garamond" w:hAnsi="Garamond"/>
+        </w:rPr>
+      </w:pPr>
+      <w:r>
+        <w:rPr>
+          <w:rFonts w:ascii="Garamond" w:hAnsi="Garamond"/>
+        </w:rPr>
+        <w:t>Instructor, Customer Analytics (</w:t>
+      </w:r>
+      <w:r>
+        <w:rPr>
+          <w:rFonts w:ascii="Garamond" w:hAnsi="Garamond"/>
+        </w:rPr>
+        <w:t xml:space="preserve">Master of Business Analytics and </w:t>
+      </w:r>
+      <w:r>
+        <w:rPr>
+          <w:rFonts w:ascii="Garamond" w:hAnsi="Garamond"/>
+        </w:rPr>
+        <w:t>MBA), 20</w:t>
+      </w:r>
+      <w:r>
+        <w:rPr>
+          <w:rFonts w:ascii="Garamond" w:hAnsi="Garamond"/>
+        </w:rPr>
+        <w:t>20</w:t>
+      </w:r>
+      <w:bookmarkStart w:id="0" w:name="_GoBack"/>
+      <w:bookmarkEnd w:id="0"/>
+      <w:r>
+        <w:rPr>
+          <w:rFonts w:ascii="Garamond" w:hAnsi="Garamond"/>
+        </w:rPr>
+        <w:t>-</w:t>
+      </w:r>
+    </w:p>
+    <w:p>
+      <w:pPr>
+        <w:tabs>
+          <w:tab w:val="left" w:pos="360"/>
+          <w:tab w:val="left" w:pos="720"/>
+          <w:tab w:val="right" w:pos="8640"/>
+        </w:tabs>
+        <w:rPr>
+          <w:rFonts w:ascii="Garamond" w:hAnsi="Garamond"/>
+          <w:b/>
+          <w:smallCaps/>
+        </w:rPr>
+      </w:pPr>
+    </w:p>
+    <w:p>
+      <w:pPr>
+        <w:tabs>
+          <w:tab w:val="left" w:pos="360"/>
+          <w:tab w:val="left" w:pos="720"/>
+          <w:tab w:val="right" w:pos="8640"/>
+        </w:tabs>
+        <w:rPr>
+          <w:rFonts w:ascii="Garamond" w:hAnsi="Garamond"/>
+        </w:rPr>
+      </w:pPr>
+      <w:r>
+        <w:rPr>
+          <w:rFonts w:ascii="Garamond" w:hAnsi="Garamond"/>
+        </w:rPr>
+        <w:tab/>
+      </w:r>
+      <w:r>
+        <w:rPr>
+          <w:rFonts w:ascii="Garamond" w:hAnsi="Garamond"/>
+        </w:rPr>
+        <w:t>University of Minnesota</w:t>
+      </w:r>
+    </w:p>
+    <w:p>
+      <w:pPr>
+        <w:numPr>
+          <w:ilvl w:val="0"/>
+          <w:numId w:val="6"/>
+        </w:numPr>
+        <w:tabs>
+          <w:tab w:val="left" w:pos="360"/>
+          <w:tab w:val="left" w:pos="720"/>
+          <w:tab w:val="right" w:pos="8640"/>
+        </w:tabs>
+        <w:rPr>
+          <w:rFonts w:ascii="Garamond" w:hAnsi="Garamond"/>
+        </w:rPr>
+      </w:pPr>
+      <w:r>
+        <w:rPr>
+          <w:rFonts w:ascii="Garamond" w:hAnsi="Garamond"/>
+        </w:rPr>
+        <w:t xml:space="preserve">Instructor, Digital Marketing </w:t>
+      </w:r>
+      <w:r>
+        <w:rPr>
+          <w:rFonts w:ascii="Garamond" w:hAnsi="Garamond"/>
+        </w:rPr>
+        <w:t>Analytics</w:t>
+      </w:r>
+      <w:r>
+        <w:rPr>
+          <w:rFonts w:ascii="Garamond" w:hAnsi="Garamond"/>
+        </w:rPr>
+        <w:t xml:space="preserve"> (MBA and Undergraduate), 2018-</w:t>
+      </w:r>
+    </w:p>
+    <w:p>
+      <w:pPr>
+        <w:numPr>
+          <w:ilvl w:val="0"/>
+          <w:numId w:val="6"/>
+        </w:numPr>
+        <w:tabs>
+          <w:tab w:val="left" w:pos="360"/>
+          <w:tab w:val="left" w:pos="720"/>
+          <w:tab w:val="right" w:pos="8640"/>
+        </w:tabs>
+        <w:rPr>
+          <w:rFonts w:ascii="Garamond" w:hAnsi="Garamond"/>
+        </w:rPr>
+      </w:pPr>
+      <w:r>
+        <w:rPr>
+          <w:rFonts w:ascii="Garamond" w:hAnsi="Garamond"/>
+        </w:rPr>
+        <w:t>Instructor, Customer Analytics (MBA), 2019-</w:t>
+      </w:r>
+    </w:p>
+    <w:p>
+      <w:pPr>
+        <w:numPr>
+          <w:ilvl w:val="0"/>
+          <w:numId w:val="6"/>
+        </w:numPr>
+        <w:tabs>
+          <w:tab w:val="left" w:pos="360"/>
+          <w:tab w:val="left" w:pos="720"/>
+          <w:tab w:val="right" w:pos="8640"/>
+        </w:tabs>
+        <w:rPr>
+          <w:rFonts w:ascii="Garamond" w:hAnsi="Garamond"/>
+        </w:rPr>
+      </w:pPr>
+      <w:r>
+        <w:rPr>
+          <w:rFonts w:ascii="Garamond" w:hAnsi="Garamond"/>
+        </w:rPr>
+        <w:lastRenderedPageBreak/>
+        <w:t>Instructor, Quantitative Marketing Modeling (PhD), 2019-</w:t>
+      </w:r>
+    </w:p>
+    <w:p>
+      <w:pPr>
+        <w:tabs>
+          <w:tab w:val="left" w:pos="360"/>
+          <w:tab w:val="left" w:pos="720"/>
+          <w:tab w:val="right" w:pos="8640"/>
+        </w:tabs>
+        <w:rPr>
+          <w:rFonts w:ascii="Garamond" w:hAnsi="Garamond"/>
+        </w:rPr>
+      </w:pPr>
+    </w:p>
+    <w:p>
+      <w:pPr>
+        <w:tabs>
+          <w:tab w:val="left" w:pos="360"/>
+          <w:tab w:val="left" w:pos="720"/>
+          <w:tab w:val="right" w:pos="8640"/>
+        </w:tabs>
+        <w:ind w:left="360"/>
+        <w:rPr>
+          <w:rFonts w:ascii="Garamond" w:hAnsi="Garamond"/>
+        </w:rPr>
+      </w:pPr>
+      <w:r>
+        <w:rPr>
+          <w:rFonts w:ascii="Garamond" w:hAnsi="Garamond"/>
+        </w:rPr>
+        <w:t>Northwestern University</w:t>
+      </w:r>
+    </w:p>
+    <w:p>
+      <w:pPr>
+        <w:numPr>
+          <w:ilvl w:val="0"/>
+          <w:numId w:val="6"/>
+        </w:numPr>
+        <w:tabs>
+          <w:tab w:val="left" w:pos="360"/>
+          <w:tab w:val="left" w:pos="720"/>
+          <w:tab w:val="right" w:pos="8640"/>
+        </w:tabs>
+        <w:rPr>
+          <w:rFonts w:ascii="Garamond" w:hAnsi="Garamond"/>
+        </w:rPr>
+      </w:pPr>
+      <w:r>
+        <w:rPr>
+          <w:rFonts w:ascii="Garamond" w:hAnsi="Garamond"/>
+        </w:rPr>
+        <w:t xml:space="preserve">Instructor, </w:t>
+      </w:r>
+      <w:r>
+        <w:rPr>
+          <w:rFonts w:ascii="Garamond" w:hAnsi="Garamond"/>
+        </w:rPr>
+        <w:t xml:space="preserve">Customer Analytics </w:t>
+      </w:r>
+      <w:r>
+        <w:rPr>
+          <w:rFonts w:ascii="Garamond" w:hAnsi="Garamond"/>
+        </w:rPr>
+        <w:t>(MBA), 2010-</w:t>
+      </w:r>
+      <w:r>
+        <w:rPr>
+          <w:rFonts w:ascii="Garamond" w:hAnsi="Garamond"/>
+        </w:rPr>
+        <w:t>2017</w:t>
+      </w:r>
+    </w:p>
+    <w:p>
+      <w:pPr>
+        <w:numPr>
+          <w:ilvl w:val="0"/>
+          <w:numId w:val="6"/>
+        </w:numPr>
+        <w:tabs>
+          <w:tab w:val="left" w:pos="360"/>
+          <w:tab w:val="right" w:pos="8640"/>
+        </w:tabs>
+        <w:rPr>
+          <w:rFonts w:ascii="Garamond" w:hAnsi="Garamond"/>
+        </w:rPr>
+      </w:pPr>
+      <w:r>
+        <w:rPr>
+          <w:rFonts w:ascii="Garamond" w:hAnsi="Garamond"/>
+        </w:rPr>
+        <w:t xml:space="preserve">Instructor, </w:t>
+      </w:r>
+      <w:r>
+        <w:rPr>
+          <w:rFonts w:ascii="Garamond" w:hAnsi="Garamond"/>
+        </w:rPr>
+        <w:t>Topics in Managerial Analytics</w:t>
+      </w:r>
+      <w:r>
+        <w:rPr>
+          <w:rFonts w:ascii="Garamond" w:hAnsi="Garamond"/>
+        </w:rPr>
+        <w:t xml:space="preserve"> (Undergraduate), 2013-</w:t>
+      </w:r>
+      <w:r>
+        <w:rPr>
+          <w:rFonts w:ascii="Garamond" w:hAnsi="Garamond"/>
+        </w:rPr>
+        <w:t>2015</w:t>
+      </w:r>
+    </w:p>
+    <w:p>
+      <w:pPr>
+        <w:numPr>
+          <w:ilvl w:val="0"/>
+          <w:numId w:val="6"/>
+        </w:numPr>
+        <w:tabs>
+          <w:tab w:val="left" w:pos="360"/>
+          <w:tab w:val="right" w:pos="8640"/>
+        </w:tabs>
+        <w:rPr>
+          <w:rFonts w:ascii="Garamond" w:hAnsi="Garamond"/>
+        </w:rPr>
+      </w:pPr>
+      <w:r>
+        <w:rPr>
+          <w:rFonts w:ascii="Garamond" w:hAnsi="Garamond"/>
+        </w:rPr>
+        <w:t xml:space="preserve">Instructor, </w:t>
+      </w:r>
+      <w:r>
+        <w:rPr>
+          <w:rFonts w:ascii="Garamond" w:hAnsi="Garamond"/>
+        </w:rPr>
+        <w:t>Introd</w:t>
+      </w:r>
+      <w:r>
+        <w:rPr>
+          <w:rFonts w:ascii="Garamond" w:hAnsi="Garamond"/>
+        </w:rPr>
+        <w:t>uction to Applied Econometrics II (PhD), 2011-</w:t>
+      </w:r>
+      <w:r>
+        <w:rPr>
+          <w:rFonts w:ascii="Garamond" w:hAnsi="Garamond"/>
+        </w:rPr>
+        <w:t>2013</w:t>
+      </w:r>
+    </w:p>
+    <w:p>
+      <w:pPr>
+        <w:tabs>
+          <w:tab w:val="left" w:pos="360"/>
+          <w:tab w:val="right" w:pos="8640"/>
+        </w:tabs>
+        <w:rPr>
+          <w:rFonts w:ascii="Garamond" w:hAnsi="Garamond"/>
+        </w:rPr>
+      </w:pPr>
+    </w:p>
+    <w:p>
+      <w:pPr>
+        <w:tabs>
+          <w:tab w:val="left" w:pos="360"/>
+          <w:tab w:val="left" w:pos="720"/>
+          <w:tab w:val="right" w:pos="8640"/>
+        </w:tabs>
+        <w:rPr>
+          <w:rFonts w:ascii="Garamond" w:hAnsi="Garamond"/>
+        </w:rPr>
+      </w:pPr>
+      <w:r>
+        <w:rPr>
+          <w:rFonts w:ascii="Garamond" w:hAnsi="Garamond"/>
+        </w:rPr>
+        <w:tab/>
+      </w:r>
+      <w:r>
+        <w:rPr>
+          <w:rFonts w:ascii="Garamond" w:hAnsi="Garamond"/>
+        </w:rPr>
+        <w:t>Duke University</w:t>
+      </w:r>
+    </w:p>
+    <w:p>
+      <w:pPr>
+        <w:numPr>
+          <w:ilvl w:val="0"/>
+          <w:numId w:val="6"/>
+        </w:numPr>
+        <w:tabs>
+          <w:tab w:val="left" w:pos="360"/>
+          <w:tab w:val="left" w:pos="720"/>
+          <w:tab w:val="right" w:pos="8640"/>
+        </w:tabs>
+        <w:rPr>
+          <w:rFonts w:ascii="Garamond" w:hAnsi="Garamond"/>
+        </w:rPr>
+      </w:pPr>
+      <w:r>
+        <w:rPr>
+          <w:rFonts w:ascii="Garamond" w:hAnsi="Garamond"/>
+        </w:rPr>
+        <w:t xml:space="preserve">Instructor, Marketing Management, Markets and Management Studies Program, 2007         </w:t>
+      </w:r>
+    </w:p>
+    <w:p>
+      <w:pPr>
+        <w:numPr>
+          <w:ilvl w:val="0"/>
+          <w:numId w:val="6"/>
+        </w:numPr>
+        <w:tabs>
+          <w:tab w:val="left" w:pos="360"/>
+          <w:tab w:val="left" w:pos="720"/>
+          <w:tab w:val="right" w:pos="8640"/>
+        </w:tabs>
+        <w:rPr>
+          <w:rFonts w:ascii="Garamond" w:hAnsi="Garamond"/>
+        </w:rPr>
+      </w:pPr>
+      <w:r>
+        <w:rPr>
+          <w:rFonts w:ascii="Garamond" w:hAnsi="Garamond"/>
+        </w:rPr>
+        <w:t xml:space="preserve">Teaching Assistant, Product Management, Prof. Carl F. </w:t>
+      </w:r>
+      <w:proofErr w:type="spellStart"/>
+      <w:r>
+        <w:rPr>
+          <w:rFonts w:ascii="Garamond" w:hAnsi="Garamond"/>
+        </w:rPr>
+        <w:t>Mela</w:t>
+      </w:r>
+      <w:proofErr w:type="spellEnd"/>
+      <w:r>
+        <w:rPr>
+          <w:rFonts w:ascii="Garamond" w:hAnsi="Garamond"/>
+        </w:rPr>
+        <w:t>, 2007, 2009</w:t>
+      </w:r>
+    </w:p>
+    <w:p>
+      <w:pPr>
+        <w:numPr>
+          <w:ilvl w:val="0"/>
+          <w:numId w:val="6"/>
+        </w:numPr>
+        <w:tabs>
+          <w:tab w:val="left" w:pos="360"/>
+          <w:tab w:val="left" w:pos="720"/>
+          <w:tab w:val="right" w:pos="8640"/>
+        </w:tabs>
+        <w:rPr>
+          <w:rFonts w:ascii="Garamond" w:hAnsi="Garamond"/>
+        </w:rPr>
+      </w:pPr>
+      <w:r>
+        <w:rPr>
+          <w:rFonts w:ascii="Garamond" w:hAnsi="Garamond"/>
+        </w:rPr>
+        <w:t xml:space="preserve">Teaching Assistant, Strategy and Tactics of Pricing, Prof. Wilfred </w:t>
+      </w:r>
+      <w:proofErr w:type="spellStart"/>
+      <w:r>
+        <w:rPr>
+          <w:rFonts w:ascii="Garamond" w:hAnsi="Garamond"/>
+        </w:rPr>
+        <w:t>Amaldoss</w:t>
+      </w:r>
+      <w:proofErr w:type="spellEnd"/>
+      <w:r>
+        <w:rPr>
+          <w:rFonts w:ascii="Garamond" w:hAnsi="Garamond"/>
+        </w:rPr>
+        <w:t>, 2006, 2007</w:t>
+      </w:r>
+    </w:p>
+    <w:p>
+      <w:pPr>
+        <w:tabs>
+          <w:tab w:val="left" w:pos="360"/>
+          <w:tab w:val="left" w:pos="720"/>
+          <w:tab w:val="right" w:pos="8640"/>
+        </w:tabs>
+        <w:ind w:left="360"/>
+        <w:rPr>
+          <w:rFonts w:ascii="Garamond" w:hAnsi="Garamond"/>
+        </w:rPr>
+      </w:pPr>
+    </w:p>
+    <w:p>
+      <w:pPr>
+        <w:tabs>
+          <w:tab w:val="left" w:pos="360"/>
+          <w:tab w:val="left" w:pos="720"/>
+          <w:tab w:val="right" w:pos="8640"/>
+        </w:tabs>
+        <w:ind w:left="360"/>
+        <w:rPr>
+          <w:rFonts w:ascii="Garamond" w:hAnsi="Garamond"/>
+        </w:rPr>
+      </w:pPr>
+      <w:r>
+        <w:rPr>
+          <w:rFonts w:ascii="Garamond" w:hAnsi="Garamond"/>
+        </w:rPr>
+        <w:t>University of California, Los Angeles</w:t>
+      </w:r>
+    </w:p>
+    <w:p>
+      <w:pPr>
+        <w:numPr>
+          <w:ilvl w:val="0"/>
+          <w:numId w:val="6"/>
+        </w:numPr>
+        <w:tabs>
+          <w:tab w:val="left" w:pos="360"/>
+          <w:tab w:val="left" w:pos="720"/>
+          <w:tab w:val="right" w:pos="8640"/>
+        </w:tabs>
+        <w:rPr>
+          <w:rFonts w:ascii="Garamond" w:hAnsi="Garamond"/>
+        </w:rPr>
+      </w:pPr>
+      <w:r>
+        <w:rPr>
+          <w:rFonts w:ascii="Garamond" w:hAnsi="Garamond"/>
+        </w:rPr>
+        <w:t>Teaching Associate, Microeconomic Theory, 2003, 2004</w:t>
+      </w:r>
+    </w:p>
+    <w:p>
+      <w:pPr>
+        <w:numPr>
+          <w:ilvl w:val="0"/>
+          <w:numId w:val="6"/>
+        </w:numPr>
+        <w:tabs>
+          <w:tab w:val="left" w:pos="360"/>
+          <w:tab w:val="left" w:pos="720"/>
+          <w:tab w:val="right" w:pos="8640"/>
+        </w:tabs>
+        <w:rPr>
+          <w:rFonts w:ascii="Garamond" w:hAnsi="Garamond"/>
+        </w:rPr>
+      </w:pPr>
+      <w:r>
+        <w:rPr>
+          <w:rFonts w:ascii="Garamond" w:hAnsi="Garamond"/>
+        </w:rPr>
+        <w:t>Teaching Assistant, Introduction to Microeconomics, 2002, 2003</w:t>
+      </w:r>
+    </w:p>
+    <w:p>
+      <w:pPr>
+        <w:tabs>
+          <w:tab w:val="left" w:pos="360"/>
+          <w:tab w:val="left" w:pos="1080"/>
+          <w:tab w:val="right" w:pos="8640"/>
+        </w:tabs>
+        <w:rPr>
+          <w:rFonts w:ascii="Garamond" w:hAnsi="Garamond"/>
+        </w:rPr>
+      </w:pPr>
+    </w:p>
+    <w:p>
+      <w:pPr>
+        <w:tabs>
+          <w:tab w:val="left" w:pos="360"/>
+          <w:tab w:val="left" w:pos="1080"/>
+          <w:tab w:val="right" w:pos="8640"/>
+        </w:tabs>
         <w:rPr>
           <w:rFonts w:ascii="Garamond" w:hAnsi="Garamond"/>
           <w:b/>
           <w:smallCaps/>
           <w:u w:val="single"/>
         </w:rPr>
-        <w:t>Teaching</w:t>
-      </w:r>
-    </w:p>
-    <w:p>
-      <w:pPr>
-        <w:tabs>
-          <w:tab w:val="left" w:pos="360"/>
-          <w:tab w:val="left" w:pos="720"/>
-          <w:tab w:val="right" w:pos="8640"/>
-        </w:tabs>
-        <w:rPr>
-          <w:rFonts w:ascii="Garamond" w:hAnsi="Garamond"/>
-        </w:rPr>
-      </w:pPr>
-      <w:r>
-        <w:rPr>
-          <w:rFonts w:ascii="Garamond" w:hAnsi="Garamond"/>
-          <w:b/>
-          <w:smallCaps/>
-        </w:rPr>
-        <w:tab/>
-      </w:r>
-      <w:r>
-        <w:rPr>
-          <w:rFonts w:ascii="Garamond" w:hAnsi="Garamond"/>
-        </w:rPr>
-        <w:t>University of Minnesota</w:t>
-      </w:r>
-    </w:p>
-    <w:p>
-      <w:pPr>
-        <w:numPr>
-          <w:ilvl w:val="0"/>
-          <w:numId w:val="6"/>
-        </w:numPr>
-        <w:tabs>
-          <w:tab w:val="left" w:pos="360"/>
-          <w:tab w:val="left" w:pos="720"/>
-          <w:tab w:val="right" w:pos="8640"/>
-        </w:tabs>
-        <w:rPr>
-          <w:rFonts w:ascii="Garamond" w:hAnsi="Garamond"/>
-        </w:rPr>
-      </w:pPr>
-      <w:r>
-        <w:rPr>
-          <w:rFonts w:ascii="Garamond" w:hAnsi="Garamond"/>
-        </w:rPr>
-        <w:t xml:space="preserve">Instructor, Digital Marketing </w:t>
-      </w:r>
-      <w:r>
-        <w:rPr>
-          <w:rFonts w:ascii="Garamond" w:hAnsi="Garamond"/>
-        </w:rPr>
-        <w:t>Analytics</w:t>
-      </w:r>
-      <w:r>
-        <w:rPr>
-          <w:rFonts w:ascii="Garamond" w:hAnsi="Garamond"/>
-        </w:rPr>
-        <w:t xml:space="preserve"> (MBA and Undergraduate), 2018-</w:t>
-      </w:r>
-    </w:p>
-    <w:p>
-      <w:pPr>
-        <w:numPr>
-          <w:ilvl w:val="0"/>
-          <w:numId w:val="6"/>
-        </w:numPr>
-        <w:tabs>
-          <w:tab w:val="left" w:pos="360"/>
-          <w:tab w:val="left" w:pos="720"/>
-          <w:tab w:val="right" w:pos="8640"/>
-        </w:tabs>
-        <w:rPr>
-          <w:rFonts w:ascii="Garamond" w:hAnsi="Garamond"/>
-        </w:rPr>
-      </w:pPr>
-      <w:r>
-        <w:rPr>
-          <w:rFonts w:ascii="Garamond" w:hAnsi="Garamond"/>
-        </w:rPr>
-        <w:t>Instructor, Customer Analytics (MBA), 2019-</w:t>
-      </w:r>
-    </w:p>
-    <w:p>
-      <w:pPr>
-        <w:numPr>
-          <w:ilvl w:val="0"/>
-          <w:numId w:val="6"/>
-        </w:numPr>
-        <w:tabs>
-          <w:tab w:val="left" w:pos="360"/>
-          <w:tab w:val="left" w:pos="720"/>
-          <w:tab w:val="right" w:pos="8640"/>
-        </w:tabs>
-        <w:rPr>
-          <w:rFonts w:ascii="Garamond" w:hAnsi="Garamond"/>
-        </w:rPr>
-      </w:pPr>
-      <w:r>
-        <w:rPr>
-          <w:rFonts w:ascii="Garamond" w:hAnsi="Garamond"/>
-        </w:rPr>
-        <w:t>Instructor, Quantitative Marketing Modeling (PhD), 2019-</w:t>
-      </w:r>
-    </w:p>
-    <w:p>
-      <w:pPr>
-        <w:tabs>
-          <w:tab w:val="left" w:pos="360"/>
-          <w:tab w:val="left" w:pos="720"/>
-          <w:tab w:val="right" w:pos="8640"/>
-        </w:tabs>
-        <w:rPr>
-          <w:rFonts w:ascii="Garamond" w:hAnsi="Garamond"/>
-        </w:rPr>
-      </w:pPr>
-    </w:p>
-    <w:p>
-      <w:pPr>
-        <w:tabs>
-          <w:tab w:val="left" w:pos="360"/>
-          <w:tab w:val="left" w:pos="720"/>
-          <w:tab w:val="right" w:pos="8640"/>
-        </w:tabs>
-        <w:ind w:left="360"/>
-        <w:rPr>
-          <w:rFonts w:ascii="Garamond" w:hAnsi="Garamond"/>
-        </w:rPr>
-      </w:pPr>
-      <w:r>
-        <w:rPr>
-          <w:rFonts w:ascii="Garamond" w:hAnsi="Garamond"/>
-        </w:rPr>
-        <w:t>Northwestern University</w:t>
-      </w:r>
-    </w:p>
-    <w:p>
-      <w:pPr>
-        <w:numPr>
-          <w:ilvl w:val="0"/>
-          <w:numId w:val="6"/>
-        </w:numPr>
-        <w:tabs>
-          <w:tab w:val="left" w:pos="360"/>
-          <w:tab w:val="left" w:pos="720"/>
-          <w:tab w:val="right" w:pos="8640"/>
-        </w:tabs>
-        <w:rPr>
-          <w:rFonts w:ascii="Garamond" w:hAnsi="Garamond"/>
-        </w:rPr>
-      </w:pPr>
-      <w:r>
-        <w:rPr>
-          <w:rFonts w:ascii="Garamond" w:hAnsi="Garamond"/>
-        </w:rPr>
-        <w:t xml:space="preserve">Instructor, </w:t>
-      </w:r>
-      <w:r>
-        <w:rPr>
-          <w:rFonts w:ascii="Garamond" w:hAnsi="Garamond"/>
-        </w:rPr>
-        <w:t xml:space="preserve">Customer Analytics </w:t>
-      </w:r>
-      <w:r>
-        <w:rPr>
-          <w:rFonts w:ascii="Garamond" w:hAnsi="Garamond"/>
-        </w:rPr>
-        <w:t>(MBA), 2010-</w:t>
-      </w:r>
-      <w:r>
-        <w:rPr>
-          <w:rFonts w:ascii="Garamond" w:hAnsi="Garamond"/>
-        </w:rPr>
-        <w:t>2017</w:t>
-      </w:r>
-    </w:p>
-    <w:p>
-      <w:pPr>
-        <w:numPr>
-          <w:ilvl w:val="0"/>
-          <w:numId w:val="6"/>
-        </w:numPr>
-        <w:tabs>
-          <w:tab w:val="left" w:pos="360"/>
-          <w:tab w:val="right" w:pos="8640"/>
-        </w:tabs>
-        <w:rPr>
-          <w:rFonts w:ascii="Garamond" w:hAnsi="Garamond"/>
-        </w:rPr>
-      </w:pPr>
-      <w:r>
-        <w:rPr>
-          <w:rFonts w:ascii="Garamond" w:hAnsi="Garamond"/>
-        </w:rPr>
-        <w:t xml:space="preserve">Instructor, </w:t>
-      </w:r>
-      <w:r>
-        <w:rPr>
-          <w:rFonts w:ascii="Garamond" w:hAnsi="Garamond"/>
-        </w:rPr>
-        <w:t>Topics in Managerial Analytics</w:t>
-      </w:r>
-      <w:r>
-        <w:rPr>
-          <w:rFonts w:ascii="Garamond" w:hAnsi="Garamond"/>
-        </w:rPr>
-        <w:t xml:space="preserve"> (Undergraduate), 2013-</w:t>
-      </w:r>
-      <w:r>
-        <w:rPr>
-          <w:rFonts w:ascii="Garamond" w:hAnsi="Garamond"/>
-        </w:rPr>
-        <w:t>2015</w:t>
-      </w:r>
-    </w:p>
-    <w:p>
-      <w:pPr>
-        <w:numPr>
-          <w:ilvl w:val="0"/>
-          <w:numId w:val="6"/>
-        </w:numPr>
-        <w:tabs>
-          <w:tab w:val="left" w:pos="360"/>
-          <w:tab w:val="right" w:pos="8640"/>
-        </w:tabs>
-        <w:rPr>
-          <w:rFonts w:ascii="Garamond" w:hAnsi="Garamond"/>
-        </w:rPr>
-      </w:pPr>
-      <w:r>
-        <w:rPr>
-          <w:rFonts w:ascii="Garamond" w:hAnsi="Garamond"/>
-        </w:rPr>
-        <w:t xml:space="preserve">Instructor, </w:t>
-      </w:r>
-      <w:r>
-        <w:rPr>
-          <w:rFonts w:ascii="Garamond" w:hAnsi="Garamond"/>
-        </w:rPr>
-        <w:t>Introd</w:t>
-      </w:r>
-      <w:r>
-        <w:rPr>
-          <w:rFonts w:ascii="Garamond" w:hAnsi="Garamond"/>
-        </w:rPr>
-        <w:t>uction to Applied Econometrics II (PhD), 2011-</w:t>
-      </w:r>
-      <w:r>
-        <w:rPr>
-          <w:rFonts w:ascii="Garamond" w:hAnsi="Garamond"/>
-        </w:rPr>
-        <w:t>2013</w:t>
-      </w:r>
-    </w:p>
-    <w:p>
-      <w:pPr>
-        <w:tabs>
-          <w:tab w:val="left" w:pos="360"/>
-          <w:tab w:val="right" w:pos="8640"/>
-        </w:tabs>
-        <w:rPr>
-          <w:rFonts w:ascii="Garamond" w:hAnsi="Garamond"/>
-        </w:rPr>
-      </w:pPr>
-    </w:p>
-    <w:p>
-      <w:pPr>
-        <w:tabs>
-          <w:tab w:val="left" w:pos="360"/>
-          <w:tab w:val="left" w:pos="720"/>
-          <w:tab w:val="right" w:pos="8640"/>
-        </w:tabs>
-        <w:rPr>
-          <w:rFonts w:ascii="Garamond" w:hAnsi="Garamond"/>
-        </w:rPr>
-      </w:pPr>
-      <w:r>
-        <w:rPr>
-          <w:rFonts w:ascii="Garamond" w:hAnsi="Garamond"/>
-        </w:rPr>
-        <w:tab/>
-      </w:r>
-      <w:r>
-        <w:rPr>
-          <w:rFonts w:ascii="Garamond" w:hAnsi="Garamond"/>
-        </w:rPr>
-        <w:t>Duke University</w:t>
-      </w:r>
-    </w:p>
-    <w:p>
-      <w:pPr>
-        <w:numPr>
-          <w:ilvl w:val="0"/>
-          <w:numId w:val="6"/>
-        </w:numPr>
-        <w:tabs>
-          <w:tab w:val="left" w:pos="360"/>
-          <w:tab w:val="left" w:pos="720"/>
-          <w:tab w:val="right" w:pos="8640"/>
-        </w:tabs>
-        <w:rPr>
-          <w:rFonts w:ascii="Garamond" w:hAnsi="Garamond"/>
-        </w:rPr>
-      </w:pPr>
-      <w:r>
-        <w:rPr>
-          <w:rFonts w:ascii="Garamond" w:hAnsi="Garamond"/>
-        </w:rPr>
-        <w:t xml:space="preserve">Instructor, Marketing Management, Markets and Management Studies Program, 2007         </w:t>
-      </w:r>
-    </w:p>
-    <w:p>
-      <w:pPr>
-        <w:numPr>
-          <w:ilvl w:val="0"/>
-          <w:numId w:val="6"/>
-        </w:numPr>
-        <w:tabs>
-          <w:tab w:val="left" w:pos="360"/>
-          <w:tab w:val="left" w:pos="720"/>
-          <w:tab w:val="right" w:pos="8640"/>
-        </w:tabs>
-        <w:rPr>
-          <w:rFonts w:ascii="Garamond" w:hAnsi="Garamond"/>
-        </w:rPr>
-      </w:pPr>
-      <w:r>
-        <w:rPr>
-          <w:rFonts w:ascii="Garamond" w:hAnsi="Garamond"/>
-        </w:rPr>
-        <w:lastRenderedPageBreak/>
-        <w:t xml:space="preserve">Teaching Assistant, Product Management, Prof. Carl F. </w:t>
-      </w:r>
-      <w:proofErr w:type="spellStart"/>
-      <w:r>
-        <w:rPr>
-          <w:rFonts w:ascii="Garamond" w:hAnsi="Garamond"/>
-        </w:rPr>
-        <w:t>Mela</w:t>
-      </w:r>
-      <w:proofErr w:type="spellEnd"/>
-      <w:r>
-        <w:rPr>
-          <w:rFonts w:ascii="Garamond" w:hAnsi="Garamond"/>
-        </w:rPr>
-        <w:t>, 2007, 2009</w:t>
-      </w:r>
-    </w:p>
-    <w:p>
-      <w:pPr>
-        <w:numPr>
-          <w:ilvl w:val="0"/>
-          <w:numId w:val="6"/>
-        </w:numPr>
-        <w:tabs>
-          <w:tab w:val="left" w:pos="360"/>
-          <w:tab w:val="left" w:pos="720"/>
-          <w:tab w:val="right" w:pos="8640"/>
-        </w:tabs>
-        <w:rPr>
-          <w:rFonts w:ascii="Garamond" w:hAnsi="Garamond"/>
-        </w:rPr>
-      </w:pPr>
-      <w:r>
-        <w:rPr>
-          <w:rFonts w:ascii="Garamond" w:hAnsi="Garamond"/>
-        </w:rPr>
-        <w:t xml:space="preserve">Teaching Assistant, Strategy and Tactics of Pricing, Prof. Wilfred </w:t>
-      </w:r>
-      <w:proofErr w:type="spellStart"/>
-      <w:r>
-        <w:rPr>
-          <w:rFonts w:ascii="Garamond" w:hAnsi="Garamond"/>
-        </w:rPr>
-        <w:t>Amaldoss</w:t>
-      </w:r>
-      <w:proofErr w:type="spellEnd"/>
-      <w:r>
-        <w:rPr>
-          <w:rFonts w:ascii="Garamond" w:hAnsi="Garamond"/>
-        </w:rPr>
-        <w:t>, 2006, 2007</w:t>
-      </w:r>
-    </w:p>
-    <w:p>
-      <w:pPr>
-        <w:tabs>
-          <w:tab w:val="left" w:pos="360"/>
-          <w:tab w:val="left" w:pos="720"/>
-          <w:tab w:val="right" w:pos="8640"/>
-        </w:tabs>
-        <w:ind w:left="360"/>
-        <w:rPr>
-          <w:rFonts w:ascii="Garamond" w:hAnsi="Garamond"/>
-        </w:rPr>
-      </w:pPr>
-    </w:p>
-    <w:p>
-      <w:pPr>
-        <w:tabs>
-          <w:tab w:val="left" w:pos="360"/>
-          <w:tab w:val="left" w:pos="720"/>
-          <w:tab w:val="right" w:pos="8640"/>
-        </w:tabs>
-        <w:ind w:left="360"/>
-        <w:rPr>
-          <w:rFonts w:ascii="Garamond" w:hAnsi="Garamond"/>
-        </w:rPr>
-      </w:pPr>
-      <w:r>
-        <w:rPr>
-          <w:rFonts w:ascii="Garamond" w:hAnsi="Garamond"/>
-        </w:rPr>
-        <w:t>University of California, Los Angeles</w:t>
-      </w:r>
-    </w:p>
-    <w:p>
-      <w:pPr>
-        <w:numPr>
-          <w:ilvl w:val="0"/>
-          <w:numId w:val="6"/>
-        </w:numPr>
-        <w:tabs>
-          <w:tab w:val="left" w:pos="360"/>
-          <w:tab w:val="left" w:pos="720"/>
-          <w:tab w:val="right" w:pos="8640"/>
-        </w:tabs>
-        <w:rPr>
-          <w:rFonts w:ascii="Garamond" w:hAnsi="Garamond"/>
-        </w:rPr>
-      </w:pPr>
-      <w:r>
-        <w:rPr>
-          <w:rFonts w:ascii="Garamond" w:hAnsi="Garamond"/>
-        </w:rPr>
-        <w:t>Teaching Associate, Microeconomic Theory, 2003, 2004</w:t>
-      </w:r>
-    </w:p>
-    <w:p>
-      <w:pPr>
-        <w:numPr>
-          <w:ilvl w:val="0"/>
-          <w:numId w:val="6"/>
-        </w:numPr>
-        <w:tabs>
-          <w:tab w:val="left" w:pos="360"/>
-          <w:tab w:val="left" w:pos="720"/>
-          <w:tab w:val="right" w:pos="8640"/>
-        </w:tabs>
-        <w:rPr>
-          <w:rFonts w:ascii="Garamond" w:hAnsi="Garamond"/>
-        </w:rPr>
-      </w:pPr>
-      <w:r>
-        <w:rPr>
-          <w:rFonts w:ascii="Garamond" w:hAnsi="Garamond"/>
-        </w:rPr>
-        <w:t>Teaching Assistant, Introduction to Microeconomics, 2002, 2003</w:t>
-      </w:r>
-    </w:p>
-    <w:p>
-      <w:pPr>
-        <w:tabs>
-          <w:tab w:val="left" w:pos="360"/>
-          <w:tab w:val="left" w:pos="1080"/>
-          <w:tab w:val="right" w:pos="8640"/>
-        </w:tabs>
-        <w:rPr>
-          <w:rFonts w:ascii="Garamond" w:hAnsi="Garamond"/>
-        </w:rPr>
-      </w:pPr>
-    </w:p>
-    <w:p>
-      <w:pPr>
-        <w:tabs>
-          <w:tab w:val="left" w:pos="360"/>
-          <w:tab w:val="left" w:pos="1080"/>
-          <w:tab w:val="right" w:pos="8640"/>
-        </w:tabs>
+      </w:pPr>
+      <w:r>
         <w:rPr>
           <w:rFonts w:ascii="Garamond" w:hAnsi="Garamond"/>
           <w:b/>
           <w:smallCaps/>
           <w:u w:val="single"/>
         </w:rPr>
-      </w:pPr>
-      <w:r>
+        <w:t>Professional Affiliations</w:t>
+      </w:r>
+    </w:p>
+    <w:p>
+      <w:pPr>
+        <w:numPr>
+          <w:ilvl w:val="0"/>
+          <w:numId w:val="6"/>
+        </w:numPr>
+        <w:tabs>
+          <w:tab w:val="left" w:pos="360"/>
+          <w:tab w:val="left" w:pos="720"/>
+          <w:tab w:val="right" w:pos="8640"/>
+        </w:tabs>
+        <w:rPr>
+          <w:rFonts w:ascii="Garamond" w:hAnsi="Garamond"/>
+        </w:rPr>
+      </w:pPr>
+      <w:r>
+        <w:rPr>
+          <w:rFonts w:ascii="Garamond" w:hAnsi="Garamond"/>
+        </w:rPr>
+        <w:t>American Marketing Association</w:t>
+      </w:r>
+    </w:p>
+    <w:p>
+      <w:pPr>
+        <w:numPr>
+          <w:ilvl w:val="0"/>
+          <w:numId w:val="6"/>
+        </w:numPr>
+        <w:tabs>
+          <w:tab w:val="left" w:pos="360"/>
+          <w:tab w:val="left" w:pos="720"/>
+          <w:tab w:val="right" w:pos="8640"/>
+        </w:tabs>
         <w:rPr>
           <w:rFonts w:ascii="Garamond" w:hAnsi="Garamond"/>
           <w:b/>
           <w:smallCaps/>
           <w:u w:val="single"/>
         </w:rPr>
-        <w:t>Professional Affiliations</w:t>
-      </w:r>
-    </w:p>
-    <w:p>
-      <w:pPr>
-        <w:numPr>
-          <w:ilvl w:val="0"/>
-          <w:numId w:val="6"/>
-        </w:numPr>
-        <w:tabs>
-          <w:tab w:val="left" w:pos="360"/>
-          <w:tab w:val="left" w:pos="720"/>
-          <w:tab w:val="right" w:pos="8640"/>
-        </w:tabs>
-        <w:rPr>
-          <w:rFonts w:ascii="Garamond" w:hAnsi="Garamond"/>
-        </w:rPr>
-      </w:pPr>
-      <w:r>
-        <w:rPr>
-          <w:rFonts w:ascii="Garamond" w:hAnsi="Garamond"/>
-        </w:rPr>
-        <w:t>American Marketing Association</w:t>
-      </w:r>
-    </w:p>
-    <w:p>
-      <w:pPr>
-        <w:numPr>
-          <w:ilvl w:val="0"/>
-          <w:numId w:val="6"/>
-        </w:numPr>
-        <w:tabs>
-          <w:tab w:val="left" w:pos="360"/>
-          <w:tab w:val="left" w:pos="720"/>
+      </w:pPr>
+      <w:r>
+        <w:rPr>
+          <w:rFonts w:ascii="Garamond" w:hAnsi="Garamond"/>
+        </w:rPr>
+        <w:t>INFORMS Marketing Science Society</w:t>
+      </w:r>
+    </w:p>
+    <w:p>
+      <w:pPr>
+        <w:tabs>
+          <w:tab w:val="left" w:pos="360"/>
+          <w:tab w:val="right" w:pos="8640"/>
+        </w:tabs>
+        <w:rPr>
+          <w:rFonts w:ascii="Garamond" w:hAnsi="Garamond"/>
+        </w:rPr>
+      </w:pPr>
+    </w:p>
+    <w:p>
+      <w:pPr>
+        <w:tabs>
+          <w:tab w:val="left" w:pos="360"/>
+          <w:tab w:val="left" w:pos="1080"/>
           <w:tab w:val="right" w:pos="8640"/>
         </w:tabs>
         <w:rPr>
@@ -7744,42 +8128,10 @@
       <w:r>
         <w:rPr>
           <w:rFonts w:ascii="Garamond" w:hAnsi="Garamond"/>
-        </w:rPr>
-        <w:t>INFORMS Marketing Science Society</w:t>
-      </w:r>
-    </w:p>
-    <w:p>
-      <w:pPr>
-        <w:tabs>
-          <w:tab w:val="left" w:pos="360"/>
-          <w:tab w:val="right" w:pos="8640"/>
-        </w:tabs>
-        <w:rPr>
-          <w:rFonts w:ascii="Garamond" w:hAnsi="Garamond"/>
-        </w:rPr>
-      </w:pPr>
-    </w:p>
-    <w:p>
-      <w:pPr>
-        <w:tabs>
-          <w:tab w:val="left" w:pos="360"/>
-          <w:tab w:val="left" w:pos="1080"/>
-          <w:tab w:val="right" w:pos="8640"/>
-        </w:tabs>
-        <w:rPr>
-          <w:rFonts w:ascii="Garamond" w:hAnsi="Garamond"/>
           <w:b/>
           <w:smallCaps/>
           <w:u w:val="single"/>
         </w:rPr>
-      </w:pPr>
-      <w:r>
-        <w:rPr>
-          <w:rFonts w:ascii="Garamond" w:hAnsi="Garamond"/>
-          <w:b/>
-          <w:smallCaps/>
-          <w:u w:val="single"/>
-        </w:rPr>
         <w:t>Media Coverage</w:t>
       </w:r>
     </w:p>
@@ -7875,6 +8227,28 @@
           <w:rFonts w:ascii="Garamond" w:hAnsi="Garamond"/>
         </w:rPr>
         <w:t>inancial Times</w:t>
+      </w:r>
+    </w:p>
+    <w:p>
+      <w:pPr>
+        <w:numPr>
+          <w:ilvl w:val="0"/>
+          <w:numId w:val="6"/>
+        </w:numPr>
+        <w:tabs>
+          <w:tab w:val="left" w:pos="360"/>
+          <w:tab w:val="left" w:pos="720"/>
+          <w:tab w:val="right" w:pos="8640"/>
+        </w:tabs>
+        <w:rPr>
+          <w:rFonts w:ascii="Garamond" w:hAnsi="Garamond"/>
+        </w:rPr>
+      </w:pPr>
+      <w:r>
+        <w:rPr>
+          <w:rFonts w:ascii="Garamond" w:hAnsi="Garamond"/>
+        </w:rPr>
+        <w:t>Washington Post</w:t>
       </w:r>
     </w:p>
     <w:p>
@@ -11612,6 +11986,7 @@
   <w:style w:type="character" w:default="1" w:styleId="DefaultParagraphFont">
     <w:name w:val="Default Paragraph Font"/>
     <w:uiPriority w:val="1"/>
+    <w:semiHidden/>
     <w:unhideWhenUsed/>
   </w:style>
   <w:style w:type="table" w:default="1" w:styleId="TableNormal">

</xml_diff>

<commit_message>
soda tax paper published! 	modified:   Public/CV_Yao.docx 	modified:   Public/CV_Yao.pdf
</commit_message>
<xml_diff>
--- a/Public/CV_Yao.docx
+++ b/Public/CV_Yao.docx
@@ -13,7 +13,7 @@
         <w:rPr>
           <w:rFonts w:ascii="Garamond" w:hAnsi="Garamond"/>
         </w:rPr>
-        <w:t>September</w:t>
+        <w:t>October</w:t>
       </w:r>
       <w:r>
         <w:rPr>
@@ -985,6 +985,54 @@
         <w:rPr>
           <w:rFonts w:ascii="Garamond" w:hAnsi="Garamond"/>
         </w:rPr>
+        <w:t xml:space="preserve">Seiler, Stephan, Anna Tuchman, and Song Yao (2020), “The Impact of Soda Taxes: Pass-through, Tax Avoidance, and Nutritional Effects,” </w:t>
+      </w:r>
+      <w:r>
+        <w:rPr>
+          <w:rFonts w:ascii="Garamond" w:hAnsi="Garamond"/>
+        </w:rPr>
+        <w:t xml:space="preserve">forthcoming </w:t>
+      </w:r>
+      <w:bookmarkStart w:id="0" w:name="_GoBack"/>
+      <w:bookmarkEnd w:id="0"/>
+      <w:r>
+        <w:rPr>
+          <w:rFonts w:ascii="Garamond" w:hAnsi="Garamond"/>
+        </w:rPr>
+        <w:t xml:space="preserve">at the </w:t>
+      </w:r>
+      <w:r>
+        <w:rPr>
+          <w:rFonts w:ascii="Garamond" w:hAnsi="Garamond"/>
+          <w:i/>
+        </w:rPr>
+        <w:t>Journal of Marketing Research</w:t>
+      </w:r>
+      <w:r>
+        <w:rPr>
+          <w:rFonts w:ascii="Garamond" w:hAnsi="Garamond"/>
+        </w:rPr>
+        <w:t>.</w:t>
+      </w:r>
+    </w:p>
+    <w:p>
+      <w:pPr>
+        <w:numPr>
+          <w:ilvl w:val="0"/>
+          <w:numId w:val="23"/>
+        </w:numPr>
+        <w:tabs>
+          <w:tab w:val="left" w:pos="360"/>
+          <w:tab w:val="right" w:pos="8640"/>
+        </w:tabs>
+        <w:rPr>
+          <w:rFonts w:ascii="Garamond" w:hAnsi="Garamond"/>
+        </w:rPr>
+      </w:pPr>
+      <w:r>
+        <w:rPr>
+          <w:rFonts w:ascii="Garamond" w:hAnsi="Garamond"/>
+        </w:rPr>
         <w:t>Bollinger, Bryan and Song Yao</w:t>
       </w:r>
       <w:r>
@@ -1392,6 +1440,7 @@
         <w:rPr>
           <w:rFonts w:ascii="Garamond" w:hAnsi="Garamond"/>
         </w:rPr>
+        <w:lastRenderedPageBreak/>
         <w:t xml:space="preserve">Chen, </w:t>
       </w:r>
       <w:proofErr w:type="spellStart"/>
@@ -1525,7 +1574,6 @@
         <w:rPr>
           <w:rFonts w:ascii="Garamond" w:hAnsi="Garamond"/>
         </w:rPr>
-        <w:lastRenderedPageBreak/>
         <w:t xml:space="preserve">Anja Lambrecht, </w:t>
       </w:r>
       <w:proofErr w:type="spellStart"/>
@@ -2337,7 +2385,63 @@
         <w:rPr>
           <w:rFonts w:ascii="Garamond" w:hAnsi="Garamond"/>
         </w:rPr>
-        <w:t>Seiler, Stephan, Anna Tuchman, and Song Yao (20</w:t>
+        <w:t xml:space="preserve">Zhang, Kenan, </w:t>
+      </w:r>
+      <w:proofErr w:type="spellStart"/>
+      <w:r>
+        <w:rPr>
+          <w:rFonts w:ascii="Garamond" w:hAnsi="Garamond"/>
+        </w:rPr>
+        <w:t>Hongyu</w:t>
+      </w:r>
+      <w:proofErr w:type="spellEnd"/>
+      <w:r>
+        <w:rPr>
+          <w:rFonts w:ascii="Garamond" w:hAnsi="Garamond"/>
+        </w:rPr>
+        <w:t xml:space="preserve"> Chen, Song Yao, </w:t>
+      </w:r>
+      <w:proofErr w:type="spellStart"/>
+      <w:r>
+        <w:rPr>
+          <w:rFonts w:ascii="Garamond" w:hAnsi="Garamond"/>
+        </w:rPr>
+        <w:t>Linli</w:t>
+      </w:r>
+      <w:proofErr w:type="spellEnd"/>
+      <w:r>
+        <w:rPr>
+          <w:rFonts w:ascii="Garamond" w:hAnsi="Garamond"/>
+        </w:rPr>
+        <w:t xml:space="preserve"> Xu, </w:t>
+      </w:r>
+      <w:proofErr w:type="spellStart"/>
+      <w:r>
+        <w:rPr>
+          <w:rFonts w:ascii="Garamond" w:hAnsi="Garamond"/>
+        </w:rPr>
+        <w:t>Jiaoju</w:t>
+      </w:r>
+      <w:proofErr w:type="spellEnd"/>
+      <w:r>
+        <w:rPr>
+          <w:rFonts w:ascii="Garamond" w:hAnsi="Garamond"/>
+        </w:rPr>
+        <w:t xml:space="preserve"> Ge, Xiaobo Liu, and Yu (Marco) </w:t>
+      </w:r>
+      <w:proofErr w:type="spellStart"/>
+      <w:r>
+        <w:rPr>
+          <w:rFonts w:ascii="Garamond" w:hAnsi="Garamond"/>
+        </w:rPr>
+        <w:t>Nie</w:t>
+      </w:r>
+      <w:proofErr w:type="spellEnd"/>
+      <w:r>
+        <w:rPr>
+          <w:rFonts w:ascii="Garamond" w:hAnsi="Garamond"/>
+        </w:rPr>
+        <w:t xml:space="preserve"> (20</w:t>
       </w:r>
       <w:r>
         <w:rPr>
@@ -2349,14 +2453,315 @@
         <w:rPr>
           <w:rFonts w:ascii="Garamond" w:hAnsi="Garamond"/>
         </w:rPr>
-        <w:t xml:space="preserve">), “The Impact of Soda Taxes: Pass-through, Tax Avoidance, and Nutritional Effects,” conditionally accepted at the </w:t>
+        <w:t>)</w:t>
+      </w:r>
+      <w:r>
+        <w:rPr>
+          <w:rFonts w:ascii="Garamond" w:hAnsi="Garamond"/>
+        </w:rPr>
+        <w:t>, “</w:t>
+      </w:r>
+      <w:r>
+        <w:rPr>
+          <w:rFonts w:ascii="Garamond" w:hAnsi="Garamond"/>
+        </w:rPr>
+        <w:t>An Efficiency Paradox of Uberization</w:t>
+      </w:r>
+      <w:r>
+        <w:rPr>
+          <w:rFonts w:ascii="Garamond" w:hAnsi="Garamond"/>
+        </w:rPr>
+        <w:t>,</w:t>
+      </w:r>
+      <w:r>
+        <w:rPr>
+          <w:rFonts w:ascii="Garamond" w:hAnsi="Garamond"/>
+        </w:rPr>
+        <w:t>” under review</w:t>
+      </w:r>
+      <w:r>
+        <w:rPr>
+          <w:rFonts w:ascii="Garamond" w:hAnsi="Garamond"/>
+        </w:rPr>
+        <w:t>.</w:t>
+      </w:r>
+    </w:p>
+    <w:p>
+      <w:pPr>
+        <w:numPr>
+          <w:ilvl w:val="0"/>
+          <w:numId w:val="8"/>
+        </w:numPr>
+        <w:tabs>
+          <w:tab w:val="left" w:pos="360"/>
+          <w:tab w:val="right" w:pos="8640"/>
+        </w:tabs>
+        <w:rPr>
+          <w:rFonts w:ascii="Garamond" w:hAnsi="Garamond"/>
+        </w:rPr>
+      </w:pPr>
+      <w:r>
+        <w:rPr>
+          <w:rFonts w:ascii="Garamond" w:hAnsi="Garamond"/>
+        </w:rPr>
+        <w:t xml:space="preserve">Liu, Meng, </w:t>
+      </w:r>
+      <w:r>
+        <w:rPr>
+          <w:rFonts w:ascii="Garamond" w:hAnsi="Garamond"/>
+        </w:rPr>
+        <w:t xml:space="preserve">Raphael </w:t>
+      </w:r>
+      <w:proofErr w:type="spellStart"/>
+      <w:r>
+        <w:rPr>
+          <w:rFonts w:ascii="Garamond" w:hAnsi="Garamond"/>
+        </w:rPr>
+        <w:t>Thomadsen</w:t>
+      </w:r>
+      <w:proofErr w:type="spellEnd"/>
+      <w:r>
+        <w:rPr>
+          <w:rFonts w:ascii="Garamond" w:hAnsi="Garamond"/>
+        </w:rPr>
+        <w:t>, and Song Yao (2020), “</w:t>
+      </w:r>
+      <w:r>
+        <w:rPr>
+          <w:rFonts w:ascii="Garamond" w:hAnsi="Garamond"/>
+        </w:rPr>
+        <w:t>Forecasting the Spread of COVID-19 under Different Reopening Strategies</w:t>
+      </w:r>
+      <w:r>
+        <w:rPr>
+          <w:rFonts w:ascii="Garamond" w:hAnsi="Garamond"/>
+        </w:rPr>
+        <w:t>,” under review.</w:t>
+      </w:r>
+    </w:p>
+    <w:p>
+      <w:pPr>
+        <w:numPr>
+          <w:ilvl w:val="0"/>
+          <w:numId w:val="8"/>
+        </w:numPr>
+        <w:tabs>
+          <w:tab w:val="left" w:pos="360"/>
+          <w:tab w:val="right" w:pos="8640"/>
+        </w:tabs>
+        <w:rPr>
+          <w:rFonts w:ascii="Garamond" w:hAnsi="Garamond"/>
+        </w:rPr>
+      </w:pPr>
+      <w:r>
+        <w:rPr>
+          <w:rFonts w:ascii="Garamond" w:hAnsi="Garamond"/>
+        </w:rPr>
+        <w:t xml:space="preserve">Stephan Seiler, Song Yao, and </w:t>
+      </w:r>
+      <w:r>
+        <w:rPr>
+          <w:rFonts w:ascii="Garamond" w:hAnsi="Garamond"/>
+        </w:rPr>
+        <w:t xml:space="preserve">Georgios </w:t>
+      </w:r>
+      <w:proofErr w:type="spellStart"/>
+      <w:r>
+        <w:rPr>
+          <w:rFonts w:ascii="Garamond" w:hAnsi="Garamond"/>
+        </w:rPr>
+        <w:t>Zervas</w:t>
+      </w:r>
+      <w:proofErr w:type="spellEnd"/>
+      <w:r>
+        <w:rPr>
+          <w:rFonts w:ascii="Garamond" w:hAnsi="Garamond"/>
+        </w:rPr>
+        <w:t xml:space="preserve"> </w:t>
+      </w:r>
+      <w:r>
+        <w:rPr>
+          <w:rFonts w:ascii="Garamond" w:hAnsi="Garamond"/>
+        </w:rPr>
+        <w:t xml:space="preserve">(2017) </w:t>
+      </w:r>
+      <w:r>
+        <w:rPr>
+          <w:rFonts w:ascii="Garamond" w:hAnsi="Garamond"/>
+        </w:rPr>
+        <w:t>“Causal Inference in Word-of-Mouth Research: Methods and Results,</w:t>
+      </w:r>
+      <w:r>
+        <w:rPr>
+          <w:rFonts w:ascii="Garamond" w:hAnsi="Garamond"/>
+        </w:rPr>
+        <w:t>”</w:t>
+      </w:r>
+      <w:r>
+        <w:rPr>
+          <w:rFonts w:ascii="Garamond" w:hAnsi="Garamond"/>
+        </w:rPr>
+        <w:t xml:space="preserve"> in preparation for </w:t>
       </w:r>
       <w:r>
         <w:rPr>
           <w:rFonts w:ascii="Garamond" w:hAnsi="Garamond"/>
           <w:i/>
         </w:rPr>
-        <w:t>Journal of Marketing Research</w:t>
+        <w:t>Customer Analytics for Maximum Impact: Academic Insights and Business Use Cases</w:t>
+      </w:r>
+      <w:r>
+        <w:rPr>
+          <w:rFonts w:ascii="Garamond" w:hAnsi="Garamond"/>
+        </w:rPr>
+        <w:t>, Taylor &amp; Francis (CRC Press), edited by S. Seetharaman.</w:t>
+      </w:r>
+    </w:p>
+    <w:p>
+      <w:pPr>
+        <w:tabs>
+          <w:tab w:val="left" w:pos="360"/>
+          <w:tab w:val="right" w:pos="8640"/>
+        </w:tabs>
+        <w:ind w:left="360"/>
+        <w:rPr>
+          <w:rFonts w:ascii="Garamond" w:hAnsi="Garamond"/>
+          <w:b/>
+        </w:rPr>
+      </w:pPr>
+    </w:p>
+    <w:p>
+      <w:pPr>
+        <w:tabs>
+          <w:tab w:val="left" w:pos="360"/>
+          <w:tab w:val="left" w:pos="720"/>
+          <w:tab w:val="right" w:pos="8640"/>
+        </w:tabs>
+        <w:jc w:val="both"/>
+        <w:rPr>
+          <w:rFonts w:ascii="Garamond" w:hAnsi="Garamond"/>
+        </w:rPr>
+      </w:pPr>
+      <w:r>
+        <w:rPr>
+          <w:rFonts w:ascii="Garamond" w:hAnsi="Garamond"/>
+        </w:rPr>
+        <w:tab/>
+      </w:r>
+      <w:r>
+        <w:rPr>
+          <w:rFonts w:ascii="Garamond" w:hAnsi="Garamond"/>
+        </w:rPr>
+        <w:t>Work in progress</w:t>
+      </w:r>
+    </w:p>
+    <w:p>
+      <w:pPr>
+        <w:numPr>
+          <w:ilvl w:val="0"/>
+          <w:numId w:val="8"/>
+        </w:numPr>
+        <w:tabs>
+          <w:tab w:val="left" w:pos="360"/>
+          <w:tab w:val="right" w:pos="8640"/>
+        </w:tabs>
+        <w:rPr>
+          <w:rFonts w:ascii="Garamond" w:hAnsi="Garamond"/>
+        </w:rPr>
+      </w:pPr>
+      <w:proofErr w:type="spellStart"/>
+      <w:r>
+        <w:rPr>
+          <w:rFonts w:ascii="Garamond" w:hAnsi="Garamond"/>
+        </w:rPr>
+        <w:t>Yoo</w:t>
+      </w:r>
+      <w:proofErr w:type="spellEnd"/>
+      <w:r>
+        <w:rPr>
+          <w:rFonts w:ascii="Garamond" w:hAnsi="Garamond"/>
+        </w:rPr>
+        <w:t xml:space="preserve">, </w:t>
+      </w:r>
+      <w:proofErr w:type="spellStart"/>
+      <w:r>
+        <w:rPr>
+          <w:rFonts w:ascii="Garamond" w:hAnsi="Garamond"/>
+        </w:rPr>
+        <w:t>Hyesung</w:t>
+      </w:r>
+      <w:proofErr w:type="spellEnd"/>
+      <w:r>
+        <w:rPr>
+          <w:rFonts w:ascii="Garamond" w:hAnsi="Garamond"/>
+        </w:rPr>
+        <w:t xml:space="preserve">, </w:t>
+      </w:r>
+      <w:r>
+        <w:rPr>
+          <w:rFonts w:ascii="Garamond" w:hAnsi="Garamond"/>
+        </w:rPr>
+        <w:t>Song Yao</w:t>
+      </w:r>
+      <w:r>
+        <w:rPr>
+          <w:rFonts w:ascii="Garamond" w:hAnsi="Garamond"/>
+        </w:rPr>
+        <w:t xml:space="preserve">, Ravi </w:t>
+      </w:r>
+      <w:proofErr w:type="spellStart"/>
+      <w:r>
+        <w:rPr>
+          <w:rFonts w:ascii="Garamond" w:hAnsi="Garamond"/>
+        </w:rPr>
+        <w:t>Bapna</w:t>
+      </w:r>
+      <w:proofErr w:type="spellEnd"/>
+      <w:r>
+        <w:rPr>
+          <w:rFonts w:ascii="Garamond" w:hAnsi="Garamond"/>
+        </w:rPr>
+        <w:t xml:space="preserve">, and </w:t>
+      </w:r>
+      <w:proofErr w:type="spellStart"/>
+      <w:r>
+        <w:rPr>
+          <w:rFonts w:ascii="Garamond" w:hAnsi="Garamond"/>
+        </w:rPr>
+        <w:t>Jui</w:t>
+      </w:r>
+      <w:proofErr w:type="spellEnd"/>
+      <w:r>
+        <w:rPr>
+          <w:rFonts w:ascii="Garamond" w:hAnsi="Garamond"/>
+        </w:rPr>
+        <w:t xml:space="preserve"> </w:t>
+      </w:r>
+      <w:proofErr w:type="spellStart"/>
+      <w:r>
+        <w:rPr>
+          <w:rFonts w:ascii="Garamond" w:hAnsi="Garamond"/>
+        </w:rPr>
+        <w:t>Ramaprasad</w:t>
+      </w:r>
+      <w:proofErr w:type="spellEnd"/>
+      <w:r>
+        <w:rPr>
+          <w:rFonts w:ascii="Garamond" w:hAnsi="Garamond"/>
+        </w:rPr>
+        <w:t xml:space="preserve"> (20</w:t>
+      </w:r>
+      <w:r>
+        <w:rPr>
+          <w:rFonts w:ascii="Garamond" w:hAnsi="Garamond"/>
+        </w:rPr>
+        <w:t>20</w:t>
+      </w:r>
+      <w:r>
+        <w:rPr>
+          <w:rFonts w:ascii="Garamond" w:hAnsi="Garamond"/>
+        </w:rPr>
+        <w:t>), “Search Frictions, Sorting and Matching in Two-Sided Markets</w:t>
       </w:r>
       <w:r>
         <w:rPr>
@@ -2364,6 +2769,12 @@
         </w:rPr>
         <w:t>.</w:t>
       </w:r>
+      <w:r>
+        <w:rPr>
+          <w:rFonts w:ascii="Garamond" w:hAnsi="Garamond"/>
+        </w:rPr>
+        <w:t>”</w:t>
+      </w:r>
     </w:p>
     <w:p>
       <w:pPr>
@@ -2379,103 +2790,85 @@
           <w:rFonts w:ascii="Garamond" w:hAnsi="Garamond"/>
         </w:rPr>
       </w:pPr>
-      <w:r>
-        <w:rPr>
-          <w:rFonts w:ascii="Garamond" w:hAnsi="Garamond"/>
-        </w:rPr>
-        <w:t xml:space="preserve">Zhang, Kenan, </w:t>
-      </w:r>
       <w:proofErr w:type="spellStart"/>
       <w:r>
         <w:rPr>
           <w:rFonts w:ascii="Garamond" w:hAnsi="Garamond"/>
         </w:rPr>
-        <w:t>Hongyu</w:t>
+        <w:t>Daljord</w:t>
       </w:r>
       <w:proofErr w:type="spellEnd"/>
       <w:r>
         <w:rPr>
           <w:rFonts w:ascii="Garamond" w:hAnsi="Garamond"/>
         </w:rPr>
-        <w:t xml:space="preserve"> Chen, Song Yao, </w:t>
+        <w:t xml:space="preserve">, </w:t>
       </w:r>
       <w:proofErr w:type="spellStart"/>
       <w:r>
         <w:rPr>
           <w:rFonts w:ascii="Garamond" w:hAnsi="Garamond"/>
         </w:rPr>
-        <w:t>Linli</w:t>
+        <w:t>Øystein</w:t>
       </w:r>
       <w:proofErr w:type="spellEnd"/>
       <w:r>
         <w:rPr>
           <w:rFonts w:ascii="Garamond" w:hAnsi="Garamond"/>
         </w:rPr>
-        <w:t xml:space="preserve"> Xu, </w:t>
+        <w:t xml:space="preserve">, Carl F. </w:t>
       </w:r>
       <w:proofErr w:type="spellStart"/>
       <w:r>
         <w:rPr>
           <w:rFonts w:ascii="Garamond" w:hAnsi="Garamond"/>
         </w:rPr>
-        <w:t>Jiaoju</w:t>
+        <w:t>Mela</w:t>
       </w:r>
       <w:proofErr w:type="spellEnd"/>
       <w:r>
         <w:rPr>
           <w:rFonts w:ascii="Garamond" w:hAnsi="Garamond"/>
         </w:rPr>
-        <w:t xml:space="preserve"> Ge, Xiaobo Liu, and Yu (Marco) </w:t>
+        <w:t xml:space="preserve">, </w:t>
+      </w:r>
+      <w:r>
+        <w:rPr>
+          <w:rFonts w:ascii="Garamond" w:hAnsi="Garamond"/>
+        </w:rPr>
+        <w:t xml:space="preserve">Jim </w:t>
       </w:r>
       <w:proofErr w:type="spellStart"/>
       <w:r>
         <w:rPr>
           <w:rFonts w:ascii="Garamond" w:hAnsi="Garamond"/>
         </w:rPr>
-        <w:t>Nie</w:t>
+        <w:t>Sprigg</w:t>
       </w:r>
       <w:proofErr w:type="spellEnd"/>
       <w:r>
         <w:rPr>
           <w:rFonts w:ascii="Garamond" w:hAnsi="Garamond"/>
         </w:rPr>
-        <w:t xml:space="preserve"> (20</w:t>
-      </w:r>
-      <w:r>
-        <w:rPr>
-          <w:rFonts w:ascii="Garamond" w:hAnsi="Garamond"/>
-        </w:rPr>
-        <w:t>20</w:t>
-      </w:r>
-      <w:r>
-        <w:rPr>
-          <w:rFonts w:ascii="Garamond" w:hAnsi="Garamond"/>
-        </w:rPr>
-        <w:t>)</w:t>
-      </w:r>
-      <w:r>
-        <w:rPr>
-          <w:rFonts w:ascii="Garamond" w:hAnsi="Garamond"/>
-        </w:rPr>
-        <w:t>, “</w:t>
-      </w:r>
-      <w:r>
-        <w:rPr>
-          <w:rFonts w:ascii="Garamond" w:hAnsi="Garamond"/>
-        </w:rPr>
-        <w:t>An Efficiency Paradox of Uberization</w:t>
-      </w:r>
-      <w:r>
-        <w:rPr>
-          <w:rFonts w:ascii="Garamond" w:hAnsi="Garamond"/>
-        </w:rPr>
-        <w:t>,</w:t>
-      </w:r>
-      <w:r>
-        <w:rPr>
-          <w:rFonts w:ascii="Garamond" w:hAnsi="Garamond"/>
-        </w:rPr>
-        <w:t>” under review</w:t>
+        <w:t xml:space="preserve">, </w:t>
+      </w:r>
+      <w:r>
+        <w:rPr>
+          <w:rFonts w:ascii="Garamond" w:hAnsi="Garamond"/>
+        </w:rPr>
+        <w:t xml:space="preserve">and Song Yao, </w:t>
+      </w:r>
+      <w:r>
+        <w:rPr>
+          <w:rFonts w:ascii="Garamond" w:hAnsi="Garamond"/>
+        </w:rPr>
+        <w:t>“</w:t>
+      </w:r>
+      <w:r>
+        <w:rPr>
+          <w:rFonts w:ascii="Garamond" w:hAnsi="Garamond"/>
+        </w:rPr>
+        <w:t>Forward-looking Behavior and Goal Progress in Loyalty Programs</w:t>
       </w:r>
       <w:r>
         <w:rPr>
@@ -2483,6 +2876,12 @@
         </w:rPr>
         <w:t>.</w:t>
       </w:r>
+      <w:r>
+        <w:rPr>
+          <w:rFonts w:ascii="Garamond" w:hAnsi="Garamond"/>
+        </w:rPr>
+        <w:t>”</w:t>
+      </w:r>
     </w:p>
     <w:p>
       <w:pPr>
@@ -2498,465 +2897,60 @@
           <w:rFonts w:ascii="Garamond" w:hAnsi="Garamond"/>
         </w:rPr>
       </w:pPr>
-      <w:r>
-        <w:rPr>
-          <w:rFonts w:ascii="Garamond" w:hAnsi="Garamond"/>
-        </w:rPr>
-        <w:t xml:space="preserve">Liu, Meng, </w:t>
-      </w:r>
-      <w:r>
-        <w:rPr>
-          <w:rFonts w:ascii="Garamond" w:hAnsi="Garamond"/>
-        </w:rPr>
-        <w:t xml:space="preserve">Raphael </w:t>
-      </w:r>
       <w:proofErr w:type="spellStart"/>
       <w:r>
         <w:rPr>
           <w:rFonts w:ascii="Garamond" w:hAnsi="Garamond"/>
         </w:rPr>
-        <w:t>Thomadsen</w:t>
+        <w:t>Yoo</w:t>
       </w:r>
       <w:proofErr w:type="spellEnd"/>
       <w:r>
         <w:rPr>
           <w:rFonts w:ascii="Garamond" w:hAnsi="Garamond"/>
         </w:rPr>
-        <w:t>, and Song Yao (2020), “</w:t>
-      </w:r>
-      <w:r>
-        <w:rPr>
-          <w:rFonts w:ascii="Garamond" w:hAnsi="Garamond"/>
-        </w:rPr>
-        <w:t>Forecasting the Spread of COVID-19 under Different Reopening Strategies</w:t>
-      </w:r>
-      <w:r>
-        <w:rPr>
-          <w:rFonts w:ascii="Garamond" w:hAnsi="Garamond"/>
-        </w:rPr>
-        <w:t>,” under review.</w:t>
-      </w:r>
-    </w:p>
-    <w:p>
-      <w:pPr>
-        <w:numPr>
-          <w:ilvl w:val="0"/>
-          <w:numId w:val="8"/>
-        </w:numPr>
-        <w:tabs>
-          <w:tab w:val="left" w:pos="360"/>
-          <w:tab w:val="right" w:pos="8640"/>
-        </w:tabs>
-        <w:rPr>
-          <w:rFonts w:ascii="Garamond" w:hAnsi="Garamond"/>
-        </w:rPr>
-      </w:pPr>
-      <w:r>
-        <w:rPr>
-          <w:rFonts w:ascii="Garamond" w:hAnsi="Garamond"/>
-        </w:rPr>
-        <w:t xml:space="preserve">Stephan Seiler, Song Yao, and </w:t>
-      </w:r>
-      <w:r>
-        <w:rPr>
-          <w:rFonts w:ascii="Garamond" w:hAnsi="Garamond"/>
-        </w:rPr>
-        <w:t xml:space="preserve">Georgios </w:t>
+        <w:t xml:space="preserve">, </w:t>
       </w:r>
       <w:proofErr w:type="spellStart"/>
       <w:r>
         <w:rPr>
           <w:rFonts w:ascii="Garamond" w:hAnsi="Garamond"/>
         </w:rPr>
-        <w:t>Zervas</w:t>
+        <w:t>Hyesung</w:t>
       </w:r>
       <w:proofErr w:type="spellEnd"/>
       <w:r>
         <w:rPr>
           <w:rFonts w:ascii="Garamond" w:hAnsi="Garamond"/>
         </w:rPr>
-        <w:t xml:space="preserve"> </w:t>
-      </w:r>
-      <w:r>
-        <w:rPr>
-          <w:rFonts w:ascii="Garamond" w:hAnsi="Garamond"/>
-        </w:rPr>
-        <w:t xml:space="preserve">(2017) </w:t>
-      </w:r>
-      <w:r>
-        <w:rPr>
-          <w:rFonts w:ascii="Garamond" w:hAnsi="Garamond"/>
-        </w:rPr>
-        <w:t>“Causal Inference in Word-of-Mouth Research: Methods and Results,</w:t>
-      </w:r>
-      <w:r>
-        <w:rPr>
-          <w:rFonts w:ascii="Garamond" w:hAnsi="Garamond"/>
-        </w:rPr>
-        <w:t>”</w:t>
-      </w:r>
-      <w:r>
-        <w:rPr>
-          <w:rFonts w:ascii="Garamond" w:hAnsi="Garamond"/>
-        </w:rPr>
-        <w:t xml:space="preserve"> in preparation for </w:t>
-      </w:r>
-      <w:r>
-        <w:rPr>
-          <w:rFonts w:ascii="Garamond" w:hAnsi="Garamond"/>
-          <w:i/>
-        </w:rPr>
-        <w:t>Customer Analytics for Maximum Impact: Academic Insights and Business Use Cases</w:t>
-      </w:r>
-      <w:r>
-        <w:rPr>
-          <w:rFonts w:ascii="Garamond" w:hAnsi="Garamond"/>
-        </w:rPr>
-        <w:t>, Taylor &amp; Francis (CRC Press), edited by S. Seetharaman.</w:t>
-      </w:r>
-    </w:p>
-    <w:p>
-      <w:pPr>
-        <w:tabs>
-          <w:tab w:val="left" w:pos="360"/>
-          <w:tab w:val="right" w:pos="8640"/>
-        </w:tabs>
-        <w:ind w:left="360"/>
-        <w:rPr>
-          <w:rFonts w:ascii="Garamond" w:hAnsi="Garamond"/>
-          <w:b/>
-        </w:rPr>
-      </w:pPr>
-    </w:p>
-    <w:p>
-      <w:pPr>
-        <w:tabs>
-          <w:tab w:val="left" w:pos="360"/>
-          <w:tab w:val="left" w:pos="720"/>
-          <w:tab w:val="right" w:pos="8640"/>
-        </w:tabs>
-        <w:jc w:val="both"/>
-        <w:rPr>
-          <w:rFonts w:ascii="Garamond" w:hAnsi="Garamond"/>
-        </w:rPr>
-      </w:pPr>
-      <w:r>
-        <w:rPr>
-          <w:rFonts w:ascii="Garamond" w:hAnsi="Garamond"/>
-        </w:rPr>
-        <w:tab/>
-      </w:r>
-      <w:r>
-        <w:rPr>
-          <w:rFonts w:ascii="Garamond" w:hAnsi="Garamond"/>
-        </w:rPr>
-        <w:t>Work in progress</w:t>
-      </w:r>
-    </w:p>
-    <w:p>
-      <w:pPr>
-        <w:numPr>
-          <w:ilvl w:val="0"/>
-          <w:numId w:val="8"/>
-        </w:numPr>
-        <w:tabs>
-          <w:tab w:val="left" w:pos="360"/>
-          <w:tab w:val="right" w:pos="8640"/>
-        </w:tabs>
-        <w:rPr>
-          <w:rFonts w:ascii="Garamond" w:hAnsi="Garamond"/>
-        </w:rPr>
-      </w:pPr>
+        <w:t xml:space="preserve">, Song Yao, </w:t>
+      </w:r>
       <w:proofErr w:type="spellStart"/>
       <w:r>
         <w:rPr>
           <w:rFonts w:ascii="Garamond" w:hAnsi="Garamond"/>
         </w:rPr>
-        <w:t>Yoo</w:t>
+        <w:t>Luping</w:t>
       </w:r>
       <w:proofErr w:type="spellEnd"/>
       <w:r>
         <w:rPr>
           <w:rFonts w:ascii="Garamond" w:hAnsi="Garamond"/>
         </w:rPr>
-        <w:t xml:space="preserve">, </w:t>
+        <w:t xml:space="preserve"> Sun, </w:t>
       </w:r>
       <w:proofErr w:type="spellStart"/>
       <w:r>
         <w:rPr>
           <w:rFonts w:ascii="Garamond" w:hAnsi="Garamond"/>
         </w:rPr>
-        <w:t>Hyesung</w:t>
+        <w:t>Xiaomeng</w:t>
       </w:r>
       <w:proofErr w:type="spellEnd"/>
       <w:r>
         <w:rPr>
           <w:rFonts w:ascii="Garamond" w:hAnsi="Garamond"/>
         </w:rPr>
-        <w:t xml:space="preserve">, </w:t>
-      </w:r>
-      <w:r>
-        <w:rPr>
-          <w:rFonts w:ascii="Garamond" w:hAnsi="Garamond"/>
-        </w:rPr>
-        <w:t>Song Yao</w:t>
-      </w:r>
-      <w:r>
-        <w:rPr>
-          <w:rFonts w:ascii="Garamond" w:hAnsi="Garamond"/>
-        </w:rPr>
-        <w:t xml:space="preserve">, Ravi </w:t>
-      </w:r>
-      <w:proofErr w:type="spellStart"/>
-      <w:r>
-        <w:rPr>
-          <w:rFonts w:ascii="Garamond" w:hAnsi="Garamond"/>
-        </w:rPr>
-        <w:t>Bapna</w:t>
-      </w:r>
-      <w:proofErr w:type="spellEnd"/>
-      <w:r>
-        <w:rPr>
-          <w:rFonts w:ascii="Garamond" w:hAnsi="Garamond"/>
-        </w:rPr>
-        <w:t xml:space="preserve">, and </w:t>
-      </w:r>
-      <w:proofErr w:type="spellStart"/>
-      <w:r>
-        <w:rPr>
-          <w:rFonts w:ascii="Garamond" w:hAnsi="Garamond"/>
-        </w:rPr>
-        <w:t>Jui</w:t>
-      </w:r>
-      <w:proofErr w:type="spellEnd"/>
-      <w:r>
-        <w:rPr>
-          <w:rFonts w:ascii="Garamond" w:hAnsi="Garamond"/>
-        </w:rPr>
-        <w:t xml:space="preserve"> </w:t>
-      </w:r>
-      <w:proofErr w:type="spellStart"/>
-      <w:r>
-        <w:rPr>
-          <w:rFonts w:ascii="Garamond" w:hAnsi="Garamond"/>
-        </w:rPr>
-        <w:t>Ramaprasad</w:t>
-      </w:r>
-      <w:proofErr w:type="spellEnd"/>
-      <w:r>
-        <w:rPr>
-          <w:rFonts w:ascii="Garamond" w:hAnsi="Garamond"/>
-        </w:rPr>
-        <w:t xml:space="preserve"> (20</w:t>
-      </w:r>
-      <w:r>
-        <w:rPr>
-          <w:rFonts w:ascii="Garamond" w:hAnsi="Garamond"/>
-        </w:rPr>
-        <w:t>20</w:t>
-      </w:r>
-      <w:r>
-        <w:rPr>
-          <w:rFonts w:ascii="Garamond" w:hAnsi="Garamond"/>
-        </w:rPr>
-        <w:t>), “Search Frictions, Sorting and Matching in Two-Sided Markets</w:t>
-      </w:r>
-      <w:r>
-        <w:rPr>
-          <w:rFonts w:ascii="Garamond" w:hAnsi="Garamond"/>
-        </w:rPr>
-        <w:t>.</w:t>
-      </w:r>
-      <w:r>
-        <w:rPr>
-          <w:rFonts w:ascii="Garamond" w:hAnsi="Garamond"/>
-        </w:rPr>
-        <w:t>”</w:t>
-      </w:r>
-    </w:p>
-    <w:p>
-      <w:pPr>
-        <w:numPr>
-          <w:ilvl w:val="0"/>
-          <w:numId w:val="8"/>
-        </w:numPr>
-        <w:tabs>
-          <w:tab w:val="left" w:pos="360"/>
-          <w:tab w:val="right" w:pos="8640"/>
-        </w:tabs>
-        <w:rPr>
-          <w:rFonts w:ascii="Garamond" w:hAnsi="Garamond"/>
-        </w:rPr>
-      </w:pPr>
-      <w:proofErr w:type="spellStart"/>
-      <w:r>
-        <w:rPr>
-          <w:rFonts w:ascii="Garamond" w:hAnsi="Garamond"/>
-        </w:rPr>
-        <w:t>Daljord</w:t>
-      </w:r>
-      <w:proofErr w:type="spellEnd"/>
-      <w:r>
-        <w:rPr>
-          <w:rFonts w:ascii="Garamond" w:hAnsi="Garamond"/>
-        </w:rPr>
-        <w:t xml:space="preserve">, </w:t>
-      </w:r>
-      <w:proofErr w:type="spellStart"/>
-      <w:r>
-        <w:rPr>
-          <w:rFonts w:ascii="Garamond" w:hAnsi="Garamond"/>
-        </w:rPr>
-        <w:t>Øystein</w:t>
-      </w:r>
-      <w:proofErr w:type="spellEnd"/>
-      <w:r>
-        <w:rPr>
-          <w:rFonts w:ascii="Garamond" w:hAnsi="Garamond"/>
-        </w:rPr>
-        <w:t xml:space="preserve">, Carl F. </w:t>
-      </w:r>
-      <w:proofErr w:type="spellStart"/>
-      <w:r>
-        <w:rPr>
-          <w:rFonts w:ascii="Garamond" w:hAnsi="Garamond"/>
-        </w:rPr>
-        <w:t>Mela</w:t>
-      </w:r>
-      <w:proofErr w:type="spellEnd"/>
-      <w:r>
-        <w:rPr>
-          <w:rFonts w:ascii="Garamond" w:hAnsi="Garamond"/>
-        </w:rPr>
-        <w:t xml:space="preserve">, </w:t>
-      </w:r>
-      <w:r>
-        <w:rPr>
-          <w:rFonts w:ascii="Garamond" w:hAnsi="Garamond"/>
-        </w:rPr>
-        <w:t xml:space="preserve">Jim </w:t>
-      </w:r>
-      <w:proofErr w:type="spellStart"/>
-      <w:r>
-        <w:rPr>
-          <w:rFonts w:ascii="Garamond" w:hAnsi="Garamond"/>
-        </w:rPr>
-        <w:t>Sprigg</w:t>
-      </w:r>
-      <w:proofErr w:type="spellEnd"/>
-      <w:r>
-        <w:rPr>
-          <w:rFonts w:ascii="Garamond" w:hAnsi="Garamond"/>
-        </w:rPr>
-        <w:t xml:space="preserve">, </w:t>
-      </w:r>
-      <w:r>
-        <w:rPr>
-          <w:rFonts w:ascii="Garamond" w:hAnsi="Garamond"/>
-        </w:rPr>
-        <w:t>and Song Yao</w:t>
-      </w:r>
-      <w:bookmarkStart w:id="0" w:name="_GoBack"/>
-      <w:bookmarkEnd w:id="0"/>
-      <w:r>
-        <w:rPr>
-          <w:rFonts w:ascii="Garamond" w:hAnsi="Garamond"/>
-        </w:rPr>
-        <w:t xml:space="preserve">, </w:t>
-      </w:r>
-      <w:r>
-        <w:rPr>
-          <w:rFonts w:ascii="Garamond" w:hAnsi="Garamond"/>
-        </w:rPr>
-        <w:t>“</w:t>
-      </w:r>
-      <w:r>
-        <w:rPr>
-          <w:rFonts w:ascii="Garamond" w:hAnsi="Garamond"/>
-        </w:rPr>
-        <w:t>Forward-looking Behavior and Goal Progress in Loyalty Programs</w:t>
-      </w:r>
-      <w:r>
-        <w:rPr>
-          <w:rFonts w:ascii="Garamond" w:hAnsi="Garamond"/>
-        </w:rPr>
-        <w:t>.</w:t>
-      </w:r>
-      <w:r>
-        <w:rPr>
-          <w:rFonts w:ascii="Garamond" w:hAnsi="Garamond"/>
-        </w:rPr>
-        <w:t>”</w:t>
-      </w:r>
-    </w:p>
-    <w:p>
-      <w:pPr>
-        <w:numPr>
-          <w:ilvl w:val="0"/>
-          <w:numId w:val="8"/>
-        </w:numPr>
-        <w:tabs>
-          <w:tab w:val="left" w:pos="360"/>
-          <w:tab w:val="right" w:pos="8640"/>
-        </w:tabs>
-        <w:rPr>
-          <w:rFonts w:ascii="Garamond" w:hAnsi="Garamond"/>
-        </w:rPr>
-      </w:pPr>
-      <w:proofErr w:type="spellStart"/>
-      <w:r>
-        <w:rPr>
-          <w:rFonts w:ascii="Garamond" w:hAnsi="Garamond"/>
-        </w:rPr>
-        <w:t>Yoo</w:t>
-      </w:r>
-      <w:proofErr w:type="spellEnd"/>
-      <w:r>
-        <w:rPr>
-          <w:rFonts w:ascii="Garamond" w:hAnsi="Garamond"/>
-        </w:rPr>
-        <w:t xml:space="preserve">, </w:t>
-      </w:r>
-      <w:proofErr w:type="spellStart"/>
-      <w:r>
-        <w:rPr>
-          <w:rFonts w:ascii="Garamond" w:hAnsi="Garamond"/>
-        </w:rPr>
-        <w:t>Hyesung</w:t>
-      </w:r>
-      <w:proofErr w:type="spellEnd"/>
-      <w:r>
-        <w:rPr>
-          <w:rFonts w:ascii="Garamond" w:hAnsi="Garamond"/>
-        </w:rPr>
-        <w:t xml:space="preserve">, Song Yao, </w:t>
-      </w:r>
-      <w:proofErr w:type="spellStart"/>
-      <w:r>
-        <w:rPr>
-          <w:rFonts w:ascii="Garamond" w:hAnsi="Garamond"/>
-        </w:rPr>
-        <w:t>Luping</w:t>
-      </w:r>
-      <w:proofErr w:type="spellEnd"/>
-      <w:r>
-        <w:rPr>
-          <w:rFonts w:ascii="Garamond" w:hAnsi="Garamond"/>
-        </w:rPr>
-        <w:t xml:space="preserve"> Sun, </w:t>
-      </w:r>
-      <w:proofErr w:type="spellStart"/>
-      <w:r>
-        <w:rPr>
-          <w:rFonts w:ascii="Garamond" w:hAnsi="Garamond"/>
-        </w:rPr>
-        <w:t>Xiaomeng</w:t>
-      </w:r>
-      <w:proofErr w:type="spellEnd"/>
-      <w:r>
-        <w:rPr>
-          <w:rFonts w:ascii="Garamond" w:hAnsi="Garamond"/>
-        </w:rPr>
         <w:t xml:space="preserve"> Du</w:t>
       </w:r>
       <w:r>
@@ -2975,13 +2969,7 @@
         <w:rPr>
           <w:rFonts w:ascii="Garamond" w:hAnsi="Garamond"/>
         </w:rPr>
-        <w:t>: An Application with Click-stream Data</w:t>
-      </w:r>
-      <w:r>
-        <w:rPr>
-          <w:rFonts w:ascii="Garamond" w:hAnsi="Garamond"/>
-        </w:rPr>
-        <w:t>.</w:t>
+        <w:t>: An Application with Click-stream Data.</w:t>
       </w:r>
       <w:r>
         <w:rPr>
@@ -3219,34 +3207,34 @@
         <w:rPr>
           <w:rFonts w:ascii="Garamond" w:hAnsi="Garamond"/>
         </w:rPr>
+        <w:t>Carlson School Dean's Small Grant</w:t>
+      </w:r>
+      <w:r>
+        <w:rPr>
+          <w:rFonts w:ascii="Garamond" w:hAnsi="Garamond"/>
+        </w:rPr>
+        <w:t>, University of Minnesota, 2017</w:t>
+      </w:r>
+    </w:p>
+    <w:p>
+      <w:pPr>
+        <w:numPr>
+          <w:ilvl w:val="0"/>
+          <w:numId w:val="6"/>
+        </w:numPr>
+        <w:tabs>
+          <w:tab w:val="left" w:pos="360"/>
+          <w:tab w:val="right" w:pos="8640"/>
+        </w:tabs>
+        <w:rPr>
+          <w:rFonts w:ascii="Garamond" w:hAnsi="Garamond"/>
+        </w:rPr>
+      </w:pPr>
+      <w:r>
+        <w:rPr>
+          <w:rFonts w:ascii="Garamond" w:hAnsi="Garamond"/>
+        </w:rPr>
         <w:lastRenderedPageBreak/>
-        <w:t>Carlson School Dean's Small Grant</w:t>
-      </w:r>
-      <w:r>
-        <w:rPr>
-          <w:rFonts w:ascii="Garamond" w:hAnsi="Garamond"/>
-        </w:rPr>
-        <w:t>, University of Minnesota, 2017</w:t>
-      </w:r>
-    </w:p>
-    <w:p>
-      <w:pPr>
-        <w:numPr>
-          <w:ilvl w:val="0"/>
-          <w:numId w:val="6"/>
-        </w:numPr>
-        <w:tabs>
-          <w:tab w:val="left" w:pos="360"/>
-          <w:tab w:val="right" w:pos="8640"/>
-        </w:tabs>
-        <w:rPr>
-          <w:rFonts w:ascii="Garamond" w:hAnsi="Garamond"/>
-        </w:rPr>
-      </w:pPr>
-      <w:r>
-        <w:rPr>
-          <w:rFonts w:ascii="Garamond" w:hAnsi="Garamond"/>
-        </w:rPr>
         <w:t xml:space="preserve">Finalist, </w:t>
       </w:r>
       <w:r>
@@ -4320,29 +4308,29 @@
         <w:rPr>
           <w:rFonts w:ascii="Garamond" w:hAnsi="Garamond"/>
         </w:rPr>
+        <w:t>Operations Research</w:t>
+      </w:r>
+    </w:p>
+    <w:p>
+      <w:pPr>
+        <w:numPr>
+          <w:ilvl w:val="1"/>
+          <w:numId w:val="6"/>
+        </w:numPr>
+        <w:tabs>
+          <w:tab w:val="left" w:pos="360"/>
+          <w:tab w:val="right" w:pos="8640"/>
+        </w:tabs>
+        <w:ind w:left="990" w:hanging="270"/>
+        <w:rPr>
+          <w:rFonts w:ascii="Garamond" w:hAnsi="Garamond"/>
+        </w:rPr>
+      </w:pPr>
+      <w:r>
+        <w:rPr>
+          <w:rFonts w:ascii="Garamond" w:hAnsi="Garamond"/>
+        </w:rPr>
         <w:lastRenderedPageBreak/>
-        <w:t>Operations Research</w:t>
-      </w:r>
-    </w:p>
-    <w:p>
-      <w:pPr>
-        <w:numPr>
-          <w:ilvl w:val="1"/>
-          <w:numId w:val="6"/>
-        </w:numPr>
-        <w:tabs>
-          <w:tab w:val="left" w:pos="360"/>
-          <w:tab w:val="right" w:pos="8640"/>
-        </w:tabs>
-        <w:ind w:left="990" w:hanging="270"/>
-        <w:rPr>
-          <w:rFonts w:ascii="Garamond" w:hAnsi="Garamond"/>
-        </w:rPr>
-      </w:pPr>
-      <w:r>
-        <w:rPr>
-          <w:rFonts w:ascii="Garamond" w:hAnsi="Garamond"/>
-        </w:rPr>
         <w:t>Research Grants Council of Hong Kong</w:t>
       </w:r>
     </w:p>
@@ -5312,7 +5300,6 @@
         <w:rPr>
           <w:rFonts w:ascii="Garamond" w:hAnsi="Garamond"/>
         </w:rPr>
-        <w:lastRenderedPageBreak/>
         <w:tab/>
         <w:t xml:space="preserve">“TV </w:t>
       </w:r>
@@ -5356,6 +5343,7 @@
         <w:rPr>
           <w:rFonts w:ascii="Garamond" w:hAnsi="Garamond"/>
         </w:rPr>
+        <w:lastRenderedPageBreak/>
         <w:t>University of Southern California, 2015</w:t>
       </w:r>
     </w:p>
@@ -6316,29 +6304,29 @@
         <w:rPr>
           <w:rFonts w:ascii="Garamond" w:hAnsi="Garamond"/>
         </w:rPr>
+        <w:t>University of Rochester, 2008</w:t>
+      </w:r>
+    </w:p>
+    <w:p>
+      <w:pPr>
+        <w:numPr>
+          <w:ilvl w:val="0"/>
+          <w:numId w:val="6"/>
+        </w:numPr>
+        <w:tabs>
+          <w:tab w:val="left" w:pos="360"/>
+          <w:tab w:val="left" w:pos="720"/>
+          <w:tab w:val="right" w:pos="8640"/>
+        </w:tabs>
+        <w:rPr>
+          <w:rFonts w:ascii="Garamond" w:hAnsi="Garamond"/>
+        </w:rPr>
+      </w:pPr>
+      <w:r>
+        <w:rPr>
+          <w:rFonts w:ascii="Garamond" w:hAnsi="Garamond"/>
+        </w:rPr>
         <w:lastRenderedPageBreak/>
-        <w:t>University of Rochester, 2008</w:t>
-      </w:r>
-    </w:p>
-    <w:p>
-      <w:pPr>
-        <w:numPr>
-          <w:ilvl w:val="0"/>
-          <w:numId w:val="6"/>
-        </w:numPr>
-        <w:tabs>
-          <w:tab w:val="left" w:pos="360"/>
-          <w:tab w:val="left" w:pos="720"/>
-          <w:tab w:val="right" w:pos="8640"/>
-        </w:tabs>
-        <w:rPr>
-          <w:rFonts w:ascii="Garamond" w:hAnsi="Garamond"/>
-        </w:rPr>
-      </w:pPr>
-      <w:r>
-        <w:rPr>
-          <w:rFonts w:ascii="Garamond" w:hAnsi="Garamond"/>
-        </w:rPr>
         <w:t>University of Southern California, 2008</w:t>
       </w:r>
     </w:p>
@@ -7569,6 +7557,7 @@
         <w:rPr>
           <w:rFonts w:ascii="Garamond" w:hAnsi="Garamond"/>
         </w:rPr>
+        <w:lastRenderedPageBreak/>
         <w:t>Northwestern University</w:t>
       </w:r>
     </w:p>
@@ -11864,6 +11853,7 @@
   <w:style w:type="character" w:default="1" w:styleId="DefaultParagraphFont">
     <w:name w:val="Default Paragraph Font"/>
     <w:uiPriority w:val="1"/>
+    <w:semiHidden/>
     <w:unhideWhenUsed/>
   </w:style>
   <w:style w:type="table" w:default="1" w:styleId="TableNormal">

</xml_diff>

<commit_message>
new file:   .gitignore 	modified:   Public/CV_Yao.docx 	modified:   Public/CV_Yao.pdf
</commit_message>
<xml_diff>
--- a/Public/CV_Yao.docx
+++ b/Public/CV_Yao.docx
@@ -154,7 +154,7 @@
             <w:rStyle w:val="Hyperlink"/>
             <w:rFonts w:ascii="Garamond" w:hAnsi="Garamond" w:cs="Arial"/>
           </w:rPr>
-          <w:t>https://www.songyao.org</w:t>
+          <w:t>http://www.songyao.info</w:t>
         </w:r>
       </w:hyperlink>
     </w:p>
@@ -751,19 +751,11 @@
           <w:rFonts w:ascii="Garamond" w:hAnsi="Garamond"/>
         </w:rPr>
       </w:pPr>
-      <w:proofErr w:type="spellStart"/>
-      <w:r>
-        <w:rPr>
-          <w:rFonts w:ascii="Garamond" w:hAnsi="Garamond"/>
-        </w:rPr>
-        <w:t>C.Phil</w:t>
-      </w:r>
-      <w:proofErr w:type="spellEnd"/>
-      <w:r>
-        <w:rPr>
-          <w:rFonts w:ascii="Garamond" w:hAnsi="Garamond"/>
-        </w:rPr>
-        <w:t>.</w:t>
+      <w:r>
+        <w:rPr>
+          <w:rFonts w:ascii="Garamond" w:hAnsi="Garamond"/>
+        </w:rPr>
+        <w:t>C.Phil.</w:t>
       </w:r>
       <w:r>
         <w:rPr>
@@ -991,16 +983,8 @@
         <w:rPr>
           <w:rFonts w:ascii="Garamond" w:hAnsi="Garamond"/>
         </w:rPr>
-        <w:t xml:space="preserve">Raphael </w:t>
-      </w:r>
-      <w:proofErr w:type="spellStart"/>
-      <w:r>
-        <w:rPr>
-          <w:rFonts w:ascii="Garamond" w:hAnsi="Garamond"/>
-        </w:rPr>
-        <w:t>Thomadsen</w:t>
-      </w:r>
-      <w:proofErr w:type="spellEnd"/>
+        <w:t>Raphael Thomadsen</w:t>
+      </w:r>
       <w:r>
         <w:rPr>
           <w:rFonts w:ascii="Garamond" w:hAnsi="Garamond"/>
@@ -1168,21 +1152,7 @@
         <w:rPr>
           <w:rFonts w:ascii="Garamond" w:hAnsi="Garamond"/>
         </w:rPr>
-        <w:t xml:space="preserve">Seiler, Stephan, Song Yao, and </w:t>
-      </w:r>
-      <w:proofErr w:type="spellStart"/>
-      <w:r>
-        <w:rPr>
-          <w:rFonts w:ascii="Garamond" w:hAnsi="Garamond"/>
-        </w:rPr>
-        <w:t>Wenbo</w:t>
-      </w:r>
-      <w:proofErr w:type="spellEnd"/>
-      <w:r>
-        <w:rPr>
-          <w:rFonts w:ascii="Garamond" w:hAnsi="Garamond"/>
-        </w:rPr>
-        <w:t xml:space="preserve"> Wang</w:t>
+        <w:t>Seiler, Stephan, Song Yao, and Wenbo Wang</w:t>
       </w:r>
       <w:r>
         <w:rPr>
@@ -1335,21 +1305,7 @@
         <w:rPr>
           <w:rFonts w:ascii="Garamond" w:hAnsi="Garamond"/>
         </w:rPr>
-        <w:t xml:space="preserve">Runner-up, Dick </w:t>
-      </w:r>
-      <w:proofErr w:type="spellStart"/>
-      <w:r>
-        <w:rPr>
-          <w:rFonts w:ascii="Garamond" w:hAnsi="Garamond"/>
-        </w:rPr>
-        <w:t>Wittink</w:t>
-      </w:r>
-      <w:proofErr w:type="spellEnd"/>
-      <w:r>
-        <w:rPr>
-          <w:rFonts w:ascii="Garamond" w:hAnsi="Garamond"/>
-        </w:rPr>
-        <w:t xml:space="preserve"> Prize 2018</w:t>
+        <w:t>Runner-up, Dick Wittink Prize 2018</w:t>
       </w:r>
     </w:p>
     <w:p>
@@ -1373,33 +1329,11 @@
         <w:lastRenderedPageBreak/>
         <w:t xml:space="preserve">Yao, Song, </w:t>
       </w:r>
-      <w:proofErr w:type="spellStart"/>
-      <w:r>
-        <w:rPr>
-          <w:rFonts w:ascii="Garamond" w:hAnsi="Garamond"/>
-        </w:rPr>
-        <w:t>Wenbo</w:t>
-      </w:r>
-      <w:proofErr w:type="spellEnd"/>
-      <w:r>
-        <w:rPr>
-          <w:rFonts w:ascii="Garamond" w:hAnsi="Garamond"/>
-        </w:rPr>
-        <w:t xml:space="preserve"> Wang, and </w:t>
-      </w:r>
-      <w:proofErr w:type="spellStart"/>
-      <w:r>
-        <w:rPr>
-          <w:rFonts w:ascii="Garamond" w:hAnsi="Garamond"/>
-        </w:rPr>
-        <w:t>Yuxin</w:t>
-      </w:r>
-      <w:proofErr w:type="spellEnd"/>
-      <w:r>
-        <w:rPr>
-          <w:rFonts w:ascii="Garamond" w:hAnsi="Garamond"/>
-        </w:rPr>
-        <w:t xml:space="preserve"> Chen (2017</w:t>
+      <w:r>
+        <w:rPr>
+          <w:rFonts w:ascii="Garamond" w:hAnsi="Garamond"/>
+        </w:rPr>
+        <w:t>Wenbo Wang, and Yuxin Chen (2017</w:t>
       </w:r>
       <w:r>
         <w:rPr>
@@ -1512,21 +1446,7 @@
         <w:rPr>
           <w:rFonts w:ascii="Garamond" w:hAnsi="Garamond"/>
         </w:rPr>
-        <w:t xml:space="preserve">Chen, </w:t>
-      </w:r>
-      <w:proofErr w:type="spellStart"/>
-      <w:r>
-        <w:rPr>
-          <w:rFonts w:ascii="Garamond" w:hAnsi="Garamond"/>
-        </w:rPr>
-        <w:t>Yuxin</w:t>
-      </w:r>
-      <w:proofErr w:type="spellEnd"/>
-      <w:r>
-        <w:rPr>
-          <w:rFonts w:ascii="Garamond" w:hAnsi="Garamond"/>
-        </w:rPr>
-        <w:t xml:space="preserve"> and Song Yao</w:t>
+        <w:t>Chen, Yuxin and Song Yao</w:t>
       </w:r>
       <w:r>
         <w:rPr>
@@ -1647,59 +1567,23 @@
         </w:rPr>
         <w:t xml:space="preserve">Anja Lambrecht, </w:t>
       </w:r>
-      <w:proofErr w:type="spellStart"/>
-      <w:r>
-        <w:rPr>
-          <w:rFonts w:ascii="Garamond" w:hAnsi="Garamond"/>
-        </w:rPr>
-        <w:t>Avi</w:t>
-      </w:r>
-      <w:proofErr w:type="spellEnd"/>
-      <w:r>
-        <w:rPr>
-          <w:rFonts w:ascii="Garamond" w:hAnsi="Garamond"/>
-        </w:rPr>
-        <w:t xml:space="preserve"> Goldfarb, Ale</w:t>
-      </w:r>
-      <w:r>
-        <w:rPr>
-          <w:rFonts w:ascii="Garamond" w:hAnsi="Garamond"/>
-        </w:rPr>
-        <w:t xml:space="preserve">ssandro Bonatti, </w:t>
-      </w:r>
-      <w:proofErr w:type="spellStart"/>
-      <w:r>
-        <w:rPr>
-          <w:rFonts w:ascii="Garamond" w:hAnsi="Garamond"/>
-        </w:rPr>
-        <w:t>Anindya</w:t>
-      </w:r>
-      <w:proofErr w:type="spellEnd"/>
-      <w:r>
-        <w:rPr>
-          <w:rFonts w:ascii="Garamond" w:hAnsi="Garamond"/>
-        </w:rPr>
-        <w:t xml:space="preserve"> Ghose, </w:t>
-      </w:r>
-      <w:r>
-        <w:rPr>
-          <w:rFonts w:ascii="Garamond" w:hAnsi="Garamond"/>
-        </w:rPr>
-        <w:t xml:space="preserve">Dan Goldstein, Randall Lewis, Anita Rao, Navdeep </w:t>
-      </w:r>
-      <w:proofErr w:type="spellStart"/>
-      <w:r>
-        <w:rPr>
-          <w:rFonts w:ascii="Garamond" w:hAnsi="Garamond"/>
-        </w:rPr>
-        <w:t>Sahni</w:t>
-      </w:r>
-      <w:proofErr w:type="spellEnd"/>
-      <w:r>
-        <w:rPr>
-          <w:rFonts w:ascii="Garamond" w:hAnsi="Garamond"/>
-        </w:rPr>
-        <w:t>, Song Yao</w:t>
+      <w:r>
+        <w:rPr>
+          <w:rFonts w:ascii="Garamond" w:hAnsi="Garamond"/>
+        </w:rPr>
+        <w:t>Avi Goldfarb, Ale</w:t>
+      </w:r>
+      <w:r>
+        <w:rPr>
+          <w:rFonts w:ascii="Garamond" w:hAnsi="Garamond"/>
+        </w:rPr>
+        <w:t xml:space="preserve">ssandro Bonatti, Anindya Ghose, </w:t>
+      </w:r>
+      <w:r>
+        <w:rPr>
+          <w:rFonts w:ascii="Garamond" w:hAnsi="Garamond"/>
+        </w:rPr>
+        <w:t>Dan Goldstein, Randall Lewis, Anita Rao, Navdeep Sahni, Song Yao</w:t>
       </w:r>
       <w:r>
         <w:rPr>
@@ -1776,41 +1660,13 @@
         <w:rPr>
           <w:rFonts w:ascii="Garamond" w:hAnsi="Garamond"/>
         </w:rPr>
-        <w:t xml:space="preserve">Yao, Song, Carl F. Mela, </w:t>
-      </w:r>
-      <w:proofErr w:type="spellStart"/>
-      <w:r>
-        <w:rPr>
-          <w:rFonts w:ascii="Garamond" w:hAnsi="Garamond"/>
-        </w:rPr>
-        <w:t>Jeongwen</w:t>
-      </w:r>
-      <w:proofErr w:type="spellEnd"/>
-      <w:r>
-        <w:rPr>
-          <w:rFonts w:ascii="Garamond" w:hAnsi="Garamond"/>
-        </w:rPr>
-        <w:t xml:space="preserve"> Chiang, </w:t>
-      </w:r>
-      <w:r>
-        <w:rPr>
-          <w:rFonts w:ascii="Garamond" w:hAnsi="Garamond"/>
-        </w:rPr>
-        <w:t xml:space="preserve">and </w:t>
-      </w:r>
-      <w:proofErr w:type="spellStart"/>
-      <w:r>
-        <w:rPr>
-          <w:rFonts w:ascii="Garamond" w:hAnsi="Garamond"/>
-        </w:rPr>
-        <w:t>Yuxin</w:t>
-      </w:r>
-      <w:proofErr w:type="spellEnd"/>
-      <w:r>
-        <w:rPr>
-          <w:rFonts w:ascii="Garamond" w:hAnsi="Garamond"/>
-        </w:rPr>
-        <w:t xml:space="preserve"> Chen (2012), </w:t>
+        <w:t xml:space="preserve">Yao, Song, Carl F. Mela, Jeongwen Chiang, </w:t>
+      </w:r>
+      <w:r>
+        <w:rPr>
+          <w:rFonts w:ascii="Garamond" w:hAnsi="Garamond"/>
+        </w:rPr>
+        <w:t xml:space="preserve">and Yuxin Chen (2012), </w:t>
       </w:r>
       <w:r>
         <w:rPr>
@@ -2386,58 +2242,8 @@
         <w:rPr>
           <w:rFonts w:ascii="Garamond" w:hAnsi="Garamond"/>
         </w:rPr>
-        <w:t xml:space="preserve">Zhang, Kenan, </w:t>
-      </w:r>
-      <w:proofErr w:type="spellStart"/>
-      <w:r>
-        <w:rPr>
-          <w:rFonts w:ascii="Garamond" w:hAnsi="Garamond"/>
-        </w:rPr>
-        <w:t>Hongyu</w:t>
-      </w:r>
-      <w:proofErr w:type="spellEnd"/>
-      <w:r>
-        <w:rPr>
-          <w:rFonts w:ascii="Garamond" w:hAnsi="Garamond"/>
-        </w:rPr>
-        <w:t xml:space="preserve"> Chen, Song Yao, </w:t>
-      </w:r>
-      <w:proofErr w:type="spellStart"/>
-      <w:r>
-        <w:rPr>
-          <w:rFonts w:ascii="Garamond" w:hAnsi="Garamond"/>
-        </w:rPr>
-        <w:t>Linli</w:t>
-      </w:r>
-      <w:proofErr w:type="spellEnd"/>
-      <w:r>
-        <w:rPr>
-          <w:rFonts w:ascii="Garamond" w:hAnsi="Garamond"/>
-        </w:rPr>
-        <w:t xml:space="preserve"> Xu, </w:t>
-      </w:r>
-      <w:proofErr w:type="spellStart"/>
-      <w:r>
-        <w:rPr>
-          <w:rFonts w:ascii="Garamond" w:hAnsi="Garamond"/>
-        </w:rPr>
-        <w:t>Jiaoju</w:t>
-      </w:r>
-      <w:proofErr w:type="spellEnd"/>
-      <w:r>
-        <w:rPr>
-          <w:rFonts w:ascii="Garamond" w:hAnsi="Garamond"/>
-        </w:rPr>
-        <w:t xml:space="preserve"> Ge, Xiaobo Liu, and Yu (Marco) </w:t>
-      </w:r>
-      <w:proofErr w:type="spellStart"/>
-      <w:r>
-        <w:rPr>
-          <w:rFonts w:ascii="Garamond" w:hAnsi="Garamond"/>
-        </w:rPr>
-        <w:t>Nie</w:t>
-      </w:r>
-      <w:proofErr w:type="spellEnd"/>
+        <w:t>Zhang, Kenan, Hongyu Chen, Song Yao, Linli Xu, Jiaoju Ge, Xiaobo Liu, and Yu (Marco) Nie</w:t>
+      </w:r>
       <w:r>
         <w:rPr>
           <w:rFonts w:ascii="Garamond" w:hAnsi="Garamond"/>
@@ -2523,16 +2329,8 @@
         <w:rPr>
           <w:rFonts w:ascii="Garamond" w:hAnsi="Garamond"/>
         </w:rPr>
-        <w:t xml:space="preserve">Raphael </w:t>
-      </w:r>
-      <w:proofErr w:type="spellStart"/>
-      <w:r>
-        <w:rPr>
-          <w:rFonts w:ascii="Garamond" w:hAnsi="Garamond"/>
-        </w:rPr>
-        <w:t>Thomadsen</w:t>
-      </w:r>
-      <w:proofErr w:type="spellEnd"/>
+        <w:t>Raphael Thomadsen</w:t>
+      </w:r>
       <w:r>
         <w:rPr>
           <w:rFonts w:ascii="Garamond" w:hAnsi="Garamond"/>
@@ -2582,21 +2380,7 @@
         <w:rPr>
           <w:rFonts w:ascii="Garamond" w:hAnsi="Garamond"/>
         </w:rPr>
-        <w:t xml:space="preserve">Georgios </w:t>
-      </w:r>
-      <w:proofErr w:type="spellStart"/>
-      <w:r>
-        <w:rPr>
-          <w:rFonts w:ascii="Garamond" w:hAnsi="Garamond"/>
-        </w:rPr>
-        <w:t>Zervas</w:t>
-      </w:r>
-      <w:proofErr w:type="spellEnd"/>
-      <w:r>
-        <w:rPr>
-          <w:rFonts w:ascii="Garamond" w:hAnsi="Garamond"/>
-        </w:rPr>
-        <w:t xml:space="preserve"> </w:t>
+        <w:t xml:space="preserve">Georgios Zervas </w:t>
       </w:r>
       <w:r>
         <w:rPr>
@@ -2688,28 +2472,111 @@
           <w:rFonts w:ascii="Garamond" w:hAnsi="Garamond"/>
         </w:rPr>
       </w:pPr>
-      <w:proofErr w:type="spellStart"/>
-      <w:r>
-        <w:rPr>
-          <w:rFonts w:ascii="Garamond" w:hAnsi="Garamond"/>
-        </w:rPr>
-        <w:t>Yoo</w:t>
-      </w:r>
-      <w:proofErr w:type="spellEnd"/>
+      <w:r>
+        <w:rPr>
+          <w:rFonts w:ascii="Garamond" w:hAnsi="Garamond"/>
+        </w:rPr>
+        <w:t>Yoo, Hyesung</w:t>
+      </w:r>
       <w:r>
         <w:rPr>
           <w:rFonts w:ascii="Garamond" w:hAnsi="Garamond"/>
         </w:rPr>
         <w:t xml:space="preserve">, </w:t>
       </w:r>
-      <w:proofErr w:type="spellStart"/>
-      <w:r>
-        <w:rPr>
-          <w:rFonts w:ascii="Garamond" w:hAnsi="Garamond"/>
-        </w:rPr>
-        <w:t>Hyesung</w:t>
-      </w:r>
-      <w:proofErr w:type="spellEnd"/>
+      <w:r>
+        <w:rPr>
+          <w:rFonts w:ascii="Garamond" w:hAnsi="Garamond"/>
+        </w:rPr>
+        <w:t>Song Yao</w:t>
+      </w:r>
+      <w:r>
+        <w:rPr>
+          <w:rFonts w:ascii="Garamond" w:hAnsi="Garamond"/>
+        </w:rPr>
+        <w:t xml:space="preserve">, Ravi Bapna, and </w:t>
+      </w:r>
+      <w:r>
+        <w:rPr>
+          <w:rFonts w:ascii="Garamond" w:hAnsi="Garamond"/>
+        </w:rPr>
+        <w:t>Jui Ramaprasad (20</w:t>
+      </w:r>
+      <w:r>
+        <w:rPr>
+          <w:rFonts w:ascii="Garamond" w:hAnsi="Garamond"/>
+        </w:rPr>
+        <w:t>20</w:t>
+      </w:r>
+      <w:r>
+        <w:rPr>
+          <w:rFonts w:ascii="Garamond" w:hAnsi="Garamond"/>
+        </w:rPr>
+        <w:t>), “Search Frictions, Sorting and Matching in Two-Sided Markets</w:t>
+      </w:r>
+      <w:r>
+        <w:rPr>
+          <w:rFonts w:ascii="Garamond" w:hAnsi="Garamond"/>
+        </w:rPr>
+        <w:t>.</w:t>
+      </w:r>
+      <w:r>
+        <w:rPr>
+          <w:rFonts w:ascii="Garamond" w:hAnsi="Garamond"/>
+        </w:rPr>
+        <w:t>”</w:t>
+      </w:r>
+    </w:p>
+    <w:p>
+      <w:pPr>
+        <w:numPr>
+          <w:ilvl w:val="0"/>
+          <w:numId w:val="8"/>
+        </w:numPr>
+        <w:tabs>
+          <w:tab w:val="left" w:pos="360"/>
+          <w:tab w:val="right" w:pos="8640"/>
+        </w:tabs>
+        <w:rPr>
+          <w:rFonts w:ascii="Garamond" w:hAnsi="Garamond"/>
+        </w:rPr>
+      </w:pPr>
+      <w:r>
+        <w:rPr>
+          <w:rFonts w:ascii="Garamond" w:hAnsi="Garamond"/>
+        </w:rPr>
+        <w:t>Daljord</w:t>
+      </w:r>
+      <w:r>
+        <w:rPr>
+          <w:rFonts w:ascii="Garamond" w:hAnsi="Garamond"/>
+        </w:rPr>
+        <w:t xml:space="preserve">, Øystein, Carl F. Mela, </w:t>
+      </w:r>
+      <w:r>
+        <w:rPr>
+          <w:rFonts w:ascii="Garamond" w:hAnsi="Garamond"/>
+        </w:rPr>
+        <w:t xml:space="preserve">Jason Roos, </w:t>
+      </w:r>
+      <w:r>
+        <w:rPr>
+          <w:rFonts w:ascii="Garamond" w:hAnsi="Garamond"/>
+        </w:rPr>
+        <w:t xml:space="preserve">Song Yao, </w:t>
+      </w:r>
+      <w:r>
+        <w:rPr>
+          <w:rFonts w:ascii="Garamond" w:hAnsi="Garamond"/>
+        </w:rPr>
+        <w:t xml:space="preserve">and </w:t>
+      </w:r>
+      <w:r>
+        <w:rPr>
+          <w:rFonts w:ascii="Garamond" w:hAnsi="Garamond"/>
+        </w:rPr>
+        <w:t>Jim Sprigg</w:t>
+      </w:r>
       <w:r>
         <w:rPr>
           <w:rFonts w:ascii="Garamond" w:hAnsi="Garamond"/>
@@ -2720,67 +2587,19 @@
         <w:rPr>
           <w:rFonts w:ascii="Garamond" w:hAnsi="Garamond"/>
         </w:rPr>
-        <w:t>Song Yao</w:t>
-      </w:r>
-      <w:r>
-        <w:rPr>
-          <w:rFonts w:ascii="Garamond" w:hAnsi="Garamond"/>
-        </w:rPr>
-        <w:t xml:space="preserve">, Ravi </w:t>
-      </w:r>
-      <w:proofErr w:type="spellStart"/>
-      <w:r>
-        <w:rPr>
-          <w:rFonts w:ascii="Garamond" w:hAnsi="Garamond"/>
-        </w:rPr>
-        <w:t>Bapna</w:t>
-      </w:r>
-      <w:proofErr w:type="spellEnd"/>
-      <w:r>
-        <w:rPr>
-          <w:rFonts w:ascii="Garamond" w:hAnsi="Garamond"/>
-        </w:rPr>
-        <w:t xml:space="preserve">, and </w:t>
-      </w:r>
-      <w:proofErr w:type="spellStart"/>
-      <w:r>
-        <w:rPr>
-          <w:rFonts w:ascii="Garamond" w:hAnsi="Garamond"/>
-        </w:rPr>
-        <w:t>Jui</w:t>
-      </w:r>
-      <w:proofErr w:type="spellEnd"/>
-      <w:r>
-        <w:rPr>
-          <w:rFonts w:ascii="Garamond" w:hAnsi="Garamond"/>
-        </w:rPr>
-        <w:t xml:space="preserve"> </w:t>
-      </w:r>
-      <w:proofErr w:type="spellStart"/>
-      <w:r>
-        <w:rPr>
-          <w:rFonts w:ascii="Garamond" w:hAnsi="Garamond"/>
-        </w:rPr>
-        <w:t>Ramaprasad</w:t>
-      </w:r>
-      <w:proofErr w:type="spellEnd"/>
-      <w:r>
-        <w:rPr>
-          <w:rFonts w:ascii="Garamond" w:hAnsi="Garamond"/>
-        </w:rPr>
-        <w:t xml:space="preserve"> (20</w:t>
-      </w:r>
-      <w:r>
-        <w:rPr>
-          <w:rFonts w:ascii="Garamond" w:hAnsi="Garamond"/>
-        </w:rPr>
-        <w:t>20</w:t>
-      </w:r>
-      <w:r>
-        <w:rPr>
-          <w:rFonts w:ascii="Garamond" w:hAnsi="Garamond"/>
-        </w:rPr>
-        <w:t>), “Search Frictions, Sorting and Matching in Two-Sided Markets</w:t>
+        <w:t>“</w:t>
+      </w:r>
+      <w:r>
+        <w:rPr>
+          <w:rFonts w:ascii="Garamond" w:hAnsi="Garamond"/>
+        </w:rPr>
+        <w:t xml:space="preserve">Promotion Evaluation </w:t>
+      </w:r>
+      <w:r>
+        <w:rPr>
+          <w:rFonts w:ascii="Garamond" w:hAnsi="Garamond"/>
+        </w:rPr>
+        <w:t>in Loyalty Programs</w:t>
       </w:r>
       <w:r>
         <w:rPr>
@@ -2809,109 +2628,35 @@
           <w:rFonts w:ascii="Garamond" w:hAnsi="Garamond"/>
         </w:rPr>
       </w:pPr>
-      <w:proofErr w:type="spellStart"/>
-      <w:r>
-        <w:rPr>
-          <w:rFonts w:ascii="Garamond" w:hAnsi="Garamond"/>
-        </w:rPr>
-        <w:t>Daljord</w:t>
-      </w:r>
-      <w:proofErr w:type="spellEnd"/>
-      <w:r>
-        <w:rPr>
-          <w:rFonts w:ascii="Garamond" w:hAnsi="Garamond"/>
-        </w:rPr>
-        <w:t xml:space="preserve">, </w:t>
-      </w:r>
-      <w:proofErr w:type="spellStart"/>
-      <w:r>
-        <w:rPr>
-          <w:rFonts w:ascii="Garamond" w:hAnsi="Garamond"/>
-        </w:rPr>
-        <w:t>Øystein</w:t>
-      </w:r>
-      <w:proofErr w:type="spellEnd"/>
-      <w:r>
-        <w:rPr>
-          <w:rFonts w:ascii="Garamond" w:hAnsi="Garamond"/>
-        </w:rPr>
-        <w:t xml:space="preserve">, Carl F. Mela, </w:t>
-      </w:r>
-      <w:r>
-        <w:rPr>
-          <w:rFonts w:ascii="Garamond" w:hAnsi="Garamond"/>
-        </w:rPr>
-        <w:t xml:space="preserve">Jason </w:t>
-      </w:r>
-      <w:proofErr w:type="spellStart"/>
-      <w:r>
-        <w:rPr>
-          <w:rFonts w:ascii="Garamond" w:hAnsi="Garamond"/>
-        </w:rPr>
-        <w:t>Roos</w:t>
-      </w:r>
-      <w:proofErr w:type="spellEnd"/>
-      <w:r>
-        <w:rPr>
-          <w:rFonts w:ascii="Garamond" w:hAnsi="Garamond"/>
-        </w:rPr>
-        <w:t xml:space="preserve">, </w:t>
-      </w:r>
-      <w:r>
-        <w:rPr>
-          <w:rFonts w:ascii="Garamond" w:hAnsi="Garamond"/>
-        </w:rPr>
-        <w:t xml:space="preserve">Song Yao, </w:t>
-      </w:r>
-      <w:r>
-        <w:rPr>
-          <w:rFonts w:ascii="Garamond" w:hAnsi="Garamond"/>
-        </w:rPr>
-        <w:t xml:space="preserve">and </w:t>
-      </w:r>
-      <w:r>
-        <w:rPr>
-          <w:rFonts w:ascii="Garamond" w:hAnsi="Garamond"/>
-        </w:rPr>
-        <w:t xml:space="preserve">Jim </w:t>
-      </w:r>
-      <w:proofErr w:type="spellStart"/>
-      <w:r>
-        <w:rPr>
-          <w:rFonts w:ascii="Garamond" w:hAnsi="Garamond"/>
-        </w:rPr>
-        <w:t>Sprigg</w:t>
-      </w:r>
-      <w:proofErr w:type="spellEnd"/>
-      <w:r>
-        <w:rPr>
-          <w:rFonts w:ascii="Garamond" w:hAnsi="Garamond"/>
-        </w:rPr>
-        <w:t xml:space="preserve">, </w:t>
-      </w:r>
-      <w:r>
-        <w:rPr>
-          <w:rFonts w:ascii="Garamond" w:hAnsi="Garamond"/>
-        </w:rPr>
-        <w:t>“</w:t>
-      </w:r>
-      <w:r>
-        <w:rPr>
-          <w:rFonts w:ascii="Garamond" w:hAnsi="Garamond"/>
-        </w:rPr>
-        <w:t xml:space="preserve">Promotion Evaluation </w:t>
-      </w:r>
-      <w:r>
-        <w:rPr>
-          <w:rFonts w:ascii="Garamond" w:hAnsi="Garamond"/>
-        </w:rPr>
-        <w:t>in Loyalty Programs</w:t>
-      </w:r>
-      <w:r>
-        <w:rPr>
-          <w:rFonts w:ascii="Garamond" w:hAnsi="Garamond"/>
-        </w:rPr>
-        <w:t>.</w:t>
+      <w:r>
+        <w:rPr>
+          <w:rFonts w:ascii="Garamond" w:hAnsi="Garamond"/>
+        </w:rPr>
+        <w:t xml:space="preserve">Yoo, Hyesung, Song Yao, Luping Sun, </w:t>
+      </w:r>
+      <w:r>
+        <w:rPr>
+          <w:rFonts w:ascii="Garamond" w:hAnsi="Garamond"/>
+        </w:rPr>
+        <w:t>Xiaomeng Du</w:t>
+      </w:r>
+      <w:r>
+        <w:rPr>
+          <w:rFonts w:ascii="Garamond" w:hAnsi="Garamond"/>
+        </w:rPr>
+        <w:t xml:space="preserve"> (2019)</w:t>
+      </w:r>
+      <w:r>
+        <w:rPr>
+          <w:rFonts w:ascii="Garamond" w:hAnsi="Garamond"/>
+        </w:rPr>
+        <w:t>, “Using Machine Learning to Address Customer Privacy Concerns</w:t>
+      </w:r>
+      <w:r>
+        <w:rPr>
+          <w:rFonts w:ascii="Garamond" w:hAnsi="Garamond"/>
+        </w:rPr>
+        <w:t>: An Application with Click-stream Data.</w:t>
       </w:r>
       <w:r>
         <w:rPr>
@@ -2934,123 +2679,12 @@
           <w:rFonts w:ascii="Garamond" w:hAnsi="Garamond"/>
         </w:rPr>
       </w:pPr>
-      <w:proofErr w:type="spellStart"/>
-      <w:r>
-        <w:rPr>
-          <w:rFonts w:ascii="Garamond" w:hAnsi="Garamond"/>
-        </w:rPr>
-        <w:t>Yoo</w:t>
-      </w:r>
-      <w:proofErr w:type="spellEnd"/>
-      <w:r>
-        <w:rPr>
-          <w:rFonts w:ascii="Garamond" w:hAnsi="Garamond"/>
-        </w:rPr>
-        <w:t xml:space="preserve">, </w:t>
-      </w:r>
-      <w:proofErr w:type="spellStart"/>
-      <w:r>
-        <w:rPr>
-          <w:rFonts w:ascii="Garamond" w:hAnsi="Garamond"/>
-        </w:rPr>
-        <w:t>Hyesung</w:t>
-      </w:r>
-      <w:proofErr w:type="spellEnd"/>
-      <w:r>
-        <w:rPr>
-          <w:rFonts w:ascii="Garamond" w:hAnsi="Garamond"/>
-        </w:rPr>
-        <w:t xml:space="preserve">, Song Yao, </w:t>
-      </w:r>
-      <w:proofErr w:type="spellStart"/>
-      <w:r>
-        <w:rPr>
-          <w:rFonts w:ascii="Garamond" w:hAnsi="Garamond"/>
-        </w:rPr>
-        <w:t>Luping</w:t>
-      </w:r>
-      <w:proofErr w:type="spellEnd"/>
-      <w:r>
-        <w:rPr>
-          <w:rFonts w:ascii="Garamond" w:hAnsi="Garamond"/>
-        </w:rPr>
-        <w:t xml:space="preserve"> Sun, </w:t>
-      </w:r>
-      <w:proofErr w:type="spellStart"/>
-      <w:r>
-        <w:rPr>
-          <w:rFonts w:ascii="Garamond" w:hAnsi="Garamond"/>
-        </w:rPr>
-        <w:t>Xiaomeng</w:t>
-      </w:r>
-      <w:proofErr w:type="spellEnd"/>
-      <w:r>
-        <w:rPr>
-          <w:rFonts w:ascii="Garamond" w:hAnsi="Garamond"/>
-        </w:rPr>
-        <w:t xml:space="preserve"> Du</w:t>
-      </w:r>
-      <w:r>
-        <w:rPr>
-          <w:rFonts w:ascii="Garamond" w:hAnsi="Garamond"/>
-        </w:rPr>
-        <w:t xml:space="preserve"> (2019)</w:t>
-      </w:r>
-      <w:r>
-        <w:rPr>
-          <w:rFonts w:ascii="Garamond" w:hAnsi="Garamond"/>
-        </w:rPr>
-        <w:t>, “Using Machine Learning to Address Customer Privacy Concerns</w:t>
-      </w:r>
-      <w:r>
-        <w:rPr>
-          <w:rFonts w:ascii="Garamond" w:hAnsi="Garamond"/>
-        </w:rPr>
-        <w:t>: An Application with Click-stream Data.</w:t>
-      </w:r>
-      <w:r>
-        <w:rPr>
-          <w:rFonts w:ascii="Garamond" w:hAnsi="Garamond"/>
-        </w:rPr>
-        <w:t>”</w:t>
-      </w:r>
-    </w:p>
-    <w:p>
-      <w:pPr>
-        <w:numPr>
-          <w:ilvl w:val="0"/>
-          <w:numId w:val="8"/>
-        </w:numPr>
-        <w:tabs>
-          <w:tab w:val="left" w:pos="360"/>
-          <w:tab w:val="right" w:pos="8640"/>
-        </w:tabs>
-        <w:rPr>
-          <w:rFonts w:ascii="Garamond" w:hAnsi="Garamond"/>
-        </w:rPr>
-      </w:pPr>
-      <w:proofErr w:type="spellStart"/>
-      <w:r>
-        <w:rPr>
-          <w:rFonts w:ascii="Garamond" w:hAnsi="Garamond"/>
-        </w:rPr>
-        <w:t>Yoo</w:t>
-      </w:r>
-      <w:proofErr w:type="spellEnd"/>
-      <w:r>
-        <w:rPr>
-          <w:rFonts w:ascii="Garamond" w:hAnsi="Garamond"/>
-        </w:rPr>
-        <w:t xml:space="preserve">, </w:t>
-      </w:r>
-      <w:proofErr w:type="spellStart"/>
-      <w:r>
-        <w:rPr>
-          <w:rFonts w:ascii="Garamond" w:hAnsi="Garamond"/>
-        </w:rPr>
-        <w:t>Hyesung</w:t>
-      </w:r>
-      <w:proofErr w:type="spellEnd"/>
+      <w:r>
+        <w:rPr>
+          <w:rFonts w:ascii="Garamond" w:hAnsi="Garamond"/>
+        </w:rPr>
+        <w:t>Yoo, Hyesung</w:t>
+      </w:r>
       <w:r>
         <w:rPr>
           <w:rFonts w:ascii="Garamond" w:hAnsi="Garamond"/>
@@ -3153,21 +2787,7 @@
         <w:rPr>
           <w:rFonts w:ascii="Garamond" w:hAnsi="Garamond"/>
         </w:rPr>
-        <w:t xml:space="preserve">ner-up, Dick </w:t>
-      </w:r>
-      <w:proofErr w:type="spellStart"/>
-      <w:r>
-        <w:rPr>
-          <w:rFonts w:ascii="Garamond" w:hAnsi="Garamond"/>
-        </w:rPr>
-        <w:t>Wittink</w:t>
-      </w:r>
-      <w:proofErr w:type="spellEnd"/>
-      <w:r>
-        <w:rPr>
-          <w:rFonts w:ascii="Garamond" w:hAnsi="Garamond"/>
-        </w:rPr>
-        <w:t xml:space="preserve"> Prize, 2018</w:t>
+        <w:t>ner-up, Dick Wittink Prize, 2018</w:t>
       </w:r>
       <w:r>
         <w:rPr>
@@ -3453,21 +3073,7 @@
         <w:rPr>
           <w:rFonts w:ascii="Garamond" w:hAnsi="Garamond"/>
         </w:rPr>
-        <w:t xml:space="preserve">, 2014 (joint with </w:t>
-      </w:r>
-      <w:proofErr w:type="spellStart"/>
-      <w:r>
-        <w:rPr>
-          <w:rFonts w:ascii="Garamond" w:hAnsi="Garamond"/>
-        </w:rPr>
-        <w:t>Yuxin</w:t>
-      </w:r>
-      <w:proofErr w:type="spellEnd"/>
-      <w:r>
-        <w:rPr>
-          <w:rFonts w:ascii="Garamond" w:hAnsi="Garamond"/>
-        </w:rPr>
-        <w:t xml:space="preserve"> Chen)</w:t>
+        <w:t>, 2014 (joint with Yuxin Chen)</w:t>
       </w:r>
     </w:p>
     <w:p>
@@ -6879,28 +6485,12 @@
           <w:rFonts w:ascii="Garamond" w:hAnsi="Garamond"/>
         </w:rPr>
       </w:pPr>
-      <w:proofErr w:type="spellStart"/>
-      <w:r>
-        <w:rPr>
-          <w:rFonts w:ascii="Garamond" w:hAnsi="Garamond"/>
-        </w:rPr>
-        <w:t>Hyesung</w:t>
-      </w:r>
-      <w:proofErr w:type="spellEnd"/>
-      <w:r>
-        <w:rPr>
-          <w:rFonts w:ascii="Garamond" w:hAnsi="Garamond"/>
-        </w:rPr>
-        <w:t xml:space="preserve"> </w:t>
-      </w:r>
-      <w:proofErr w:type="spellStart"/>
-      <w:r>
-        <w:rPr>
-          <w:rFonts w:ascii="Garamond" w:hAnsi="Garamond"/>
-        </w:rPr>
-        <w:t>Yoo</w:t>
-      </w:r>
-      <w:proofErr w:type="spellEnd"/>
+      <w:r>
+        <w:rPr>
+          <w:rFonts w:ascii="Garamond" w:hAnsi="Garamond"/>
+        </w:rPr>
+        <w:t>Hyesung Yoo</w:t>
+      </w:r>
       <w:r>
         <w:rPr>
           <w:rFonts w:ascii="Garamond" w:hAnsi="Garamond"/>
@@ -7191,21 +6781,7 @@
         <w:rPr>
           <w:rFonts w:ascii="Garamond" w:hAnsi="Garamond"/>
         </w:rPr>
-        <w:t xml:space="preserve">Manuel </w:t>
-      </w:r>
-      <w:proofErr w:type="spellStart"/>
-      <w:r>
-        <w:rPr>
-          <w:rFonts w:ascii="Garamond" w:hAnsi="Garamond"/>
-        </w:rPr>
-        <w:t>Hermosilla</w:t>
-      </w:r>
-      <w:proofErr w:type="spellEnd"/>
-      <w:r>
-        <w:rPr>
-          <w:rFonts w:ascii="Garamond" w:hAnsi="Garamond"/>
-        </w:rPr>
-        <w:t xml:space="preserve"> (dissertation committee member, </w:t>
+        <w:t xml:space="preserve">Manuel Hermosilla (dissertation committee member, </w:t>
       </w:r>
       <w:r>
         <w:rPr>
@@ -7235,28 +6811,12 @@
           <w:rFonts w:ascii="Garamond" w:hAnsi="Garamond"/>
         </w:rPr>
       </w:pPr>
-      <w:proofErr w:type="spellStart"/>
-      <w:r>
-        <w:rPr>
-          <w:rFonts w:ascii="Garamond" w:hAnsi="Garamond"/>
-        </w:rPr>
-        <w:t>Simha</w:t>
-      </w:r>
-      <w:proofErr w:type="spellEnd"/>
-      <w:r>
-        <w:rPr>
-          <w:rFonts w:ascii="Garamond" w:hAnsi="Garamond"/>
-        </w:rPr>
-        <w:t xml:space="preserve"> </w:t>
-      </w:r>
-      <w:proofErr w:type="spellStart"/>
-      <w:r>
-        <w:rPr>
-          <w:rFonts w:ascii="Garamond" w:hAnsi="Garamond"/>
-        </w:rPr>
-        <w:t>Mummalaneni</w:t>
-      </w:r>
-      <w:proofErr w:type="spellEnd"/>
+      <w:r>
+        <w:rPr>
+          <w:rFonts w:ascii="Garamond" w:hAnsi="Garamond"/>
+        </w:rPr>
+        <w:t>Simha Mummalaneni</w:t>
+      </w:r>
       <w:r>
         <w:rPr>
           <w:rFonts w:ascii="Garamond" w:hAnsi="Garamond"/>
@@ -7303,19 +6863,11 @@
           <w:rFonts w:ascii="Garamond" w:hAnsi="Garamond"/>
         </w:rPr>
       </w:pPr>
-      <w:proofErr w:type="spellStart"/>
-      <w:r>
-        <w:rPr>
-          <w:rFonts w:ascii="Garamond" w:hAnsi="Garamond"/>
-        </w:rPr>
-        <w:t>Tongtong</w:t>
-      </w:r>
-      <w:proofErr w:type="spellEnd"/>
-      <w:r>
-        <w:rPr>
-          <w:rFonts w:ascii="Garamond" w:hAnsi="Garamond"/>
-        </w:rPr>
-        <w:t xml:space="preserve"> Shi </w:t>
+      <w:r>
+        <w:rPr>
+          <w:rFonts w:ascii="Garamond" w:hAnsi="Garamond"/>
+        </w:rPr>
+        <w:t xml:space="preserve">Tongtong Shi </w:t>
       </w:r>
       <w:r>
         <w:rPr>
@@ -7800,21 +7352,7 @@
         <w:rPr>
           <w:rFonts w:ascii="Garamond" w:hAnsi="Garamond"/>
         </w:rPr>
-        <w:t xml:space="preserve">Teaching Assistant, Strategy and Tactics of Pricing, Prof. Wilfred </w:t>
-      </w:r>
-      <w:proofErr w:type="spellStart"/>
-      <w:r>
-        <w:rPr>
-          <w:rFonts w:ascii="Garamond" w:hAnsi="Garamond"/>
-        </w:rPr>
-        <w:t>Amaldoss</w:t>
-      </w:r>
-      <w:proofErr w:type="spellEnd"/>
-      <w:r>
-        <w:rPr>
-          <w:rFonts w:ascii="Garamond" w:hAnsi="Garamond"/>
-        </w:rPr>
-        <w:t>, 2006, 2007</w:t>
+        <w:t>Teaching Assistant, Strategy and Tactics of Pricing, Prof. Wilfred Amaldoss, 2006, 2007</w:t>
       </w:r>
     </w:p>
     <w:p>

</xml_diff>

<commit_message>
modified:   Public/CV_Yao.docx 	modified:   Public/CV_Yao.pdf 	modified:   Public/covid_forecast/.DS_Store
</commit_message>
<xml_diff>
--- a/Public/CV_Yao.docx
+++ b/Public/CV_Yao.docx
@@ -154,7 +154,7 @@
             <w:rStyle w:val="Hyperlink"/>
             <w:rFonts w:ascii="Garamond" w:hAnsi="Garamond" w:cs="Arial"/>
           </w:rPr>
-          <w:t>http://www.songyao.info</w:t>
+          <w:t>www.songyao.org</w:t>
         </w:r>
       </w:hyperlink>
     </w:p>
@@ -751,19 +751,11 @@
           <w:rFonts w:ascii="Garamond" w:hAnsi="Garamond"/>
         </w:rPr>
       </w:pPr>
-      <w:proofErr w:type="spellStart"/>
-      <w:r>
-        <w:rPr>
-          <w:rFonts w:ascii="Garamond" w:hAnsi="Garamond"/>
-        </w:rPr>
-        <w:t>C.Phil</w:t>
-      </w:r>
-      <w:proofErr w:type="spellEnd"/>
-      <w:r>
-        <w:rPr>
-          <w:rFonts w:ascii="Garamond" w:hAnsi="Garamond"/>
-        </w:rPr>
-        <w:t>.</w:t>
+      <w:r>
+        <w:rPr>
+          <w:rFonts w:ascii="Garamond" w:hAnsi="Garamond"/>
+        </w:rPr>
+        <w:t>C.Phil.</w:t>
       </w:r>
       <w:r>
         <w:rPr>
@@ -991,16 +983,8 @@
         <w:rPr>
           <w:rFonts w:ascii="Garamond" w:hAnsi="Garamond"/>
         </w:rPr>
-        <w:t xml:space="preserve">Raphael </w:t>
-      </w:r>
-      <w:proofErr w:type="spellStart"/>
-      <w:r>
-        <w:rPr>
-          <w:rFonts w:ascii="Garamond" w:hAnsi="Garamond"/>
-        </w:rPr>
-        <w:t>Thomadsen</w:t>
-      </w:r>
-      <w:proofErr w:type="spellEnd"/>
+        <w:t>Raphael Thomadsen</w:t>
+      </w:r>
       <w:r>
         <w:rPr>
           <w:rFonts w:ascii="Garamond" w:hAnsi="Garamond"/>
@@ -1162,21 +1146,7 @@
         <w:rPr>
           <w:rFonts w:ascii="Garamond" w:hAnsi="Garamond"/>
         </w:rPr>
-        <w:t xml:space="preserve">Seiler, Stephan, Song Yao, and </w:t>
-      </w:r>
-      <w:proofErr w:type="spellStart"/>
-      <w:r>
-        <w:rPr>
-          <w:rFonts w:ascii="Garamond" w:hAnsi="Garamond"/>
-        </w:rPr>
-        <w:t>Wenbo</w:t>
-      </w:r>
-      <w:proofErr w:type="spellEnd"/>
-      <w:r>
-        <w:rPr>
-          <w:rFonts w:ascii="Garamond" w:hAnsi="Garamond"/>
-        </w:rPr>
-        <w:t xml:space="preserve"> Wang</w:t>
+        <w:t>Seiler, Stephan, Song Yao, and Wenbo Wang</w:t>
       </w:r>
       <w:r>
         <w:rPr>
@@ -1329,21 +1299,7 @@
         <w:rPr>
           <w:rFonts w:ascii="Garamond" w:hAnsi="Garamond"/>
         </w:rPr>
-        <w:t xml:space="preserve">Runner-up, Dick </w:t>
-      </w:r>
-      <w:proofErr w:type="spellStart"/>
-      <w:r>
-        <w:rPr>
-          <w:rFonts w:ascii="Garamond" w:hAnsi="Garamond"/>
-        </w:rPr>
-        <w:t>Wittink</w:t>
-      </w:r>
-      <w:proofErr w:type="spellEnd"/>
-      <w:r>
-        <w:rPr>
-          <w:rFonts w:ascii="Garamond" w:hAnsi="Garamond"/>
-        </w:rPr>
-        <w:t xml:space="preserve"> Prize 2018</w:t>
+        <w:t>Runner-up, Dick Wittink Prize 2018</w:t>
       </w:r>
     </w:p>
     <w:p>
@@ -1367,33 +1323,11 @@
         <w:lastRenderedPageBreak/>
         <w:t xml:space="preserve">Yao, Song, </w:t>
       </w:r>
-      <w:proofErr w:type="spellStart"/>
-      <w:r>
-        <w:rPr>
-          <w:rFonts w:ascii="Garamond" w:hAnsi="Garamond"/>
-        </w:rPr>
-        <w:t>Wenbo</w:t>
-      </w:r>
-      <w:proofErr w:type="spellEnd"/>
-      <w:r>
-        <w:rPr>
-          <w:rFonts w:ascii="Garamond" w:hAnsi="Garamond"/>
-        </w:rPr>
-        <w:t xml:space="preserve"> Wang, and </w:t>
-      </w:r>
-      <w:proofErr w:type="spellStart"/>
-      <w:r>
-        <w:rPr>
-          <w:rFonts w:ascii="Garamond" w:hAnsi="Garamond"/>
-        </w:rPr>
-        <w:t>Yuxin</w:t>
-      </w:r>
-      <w:proofErr w:type="spellEnd"/>
-      <w:r>
-        <w:rPr>
-          <w:rFonts w:ascii="Garamond" w:hAnsi="Garamond"/>
-        </w:rPr>
-        <w:t xml:space="preserve"> Chen (2017</w:t>
+      <w:r>
+        <w:rPr>
+          <w:rFonts w:ascii="Garamond" w:hAnsi="Garamond"/>
+        </w:rPr>
+        <w:t>Wenbo Wang, and Yuxin Chen (2017</w:t>
       </w:r>
       <w:r>
         <w:rPr>
@@ -1506,21 +1440,7 @@
         <w:rPr>
           <w:rFonts w:ascii="Garamond" w:hAnsi="Garamond"/>
         </w:rPr>
-        <w:t xml:space="preserve">Chen, </w:t>
-      </w:r>
-      <w:proofErr w:type="spellStart"/>
-      <w:r>
-        <w:rPr>
-          <w:rFonts w:ascii="Garamond" w:hAnsi="Garamond"/>
-        </w:rPr>
-        <w:t>Yuxin</w:t>
-      </w:r>
-      <w:proofErr w:type="spellEnd"/>
-      <w:r>
-        <w:rPr>
-          <w:rFonts w:ascii="Garamond" w:hAnsi="Garamond"/>
-        </w:rPr>
-        <w:t xml:space="preserve"> and Song Yao</w:t>
+        <w:t>Chen, Yuxin and Song Yao</w:t>
       </w:r>
       <w:r>
         <w:rPr>
@@ -1641,59 +1561,23 @@
         </w:rPr>
         <w:t xml:space="preserve">Anja Lambrecht, </w:t>
       </w:r>
-      <w:proofErr w:type="spellStart"/>
-      <w:r>
-        <w:rPr>
-          <w:rFonts w:ascii="Garamond" w:hAnsi="Garamond"/>
-        </w:rPr>
-        <w:t>Avi</w:t>
-      </w:r>
-      <w:proofErr w:type="spellEnd"/>
-      <w:r>
-        <w:rPr>
-          <w:rFonts w:ascii="Garamond" w:hAnsi="Garamond"/>
-        </w:rPr>
-        <w:t xml:space="preserve"> Goldfarb, Ale</w:t>
-      </w:r>
-      <w:r>
-        <w:rPr>
-          <w:rFonts w:ascii="Garamond" w:hAnsi="Garamond"/>
-        </w:rPr>
-        <w:t xml:space="preserve">ssandro Bonatti, </w:t>
-      </w:r>
-      <w:proofErr w:type="spellStart"/>
-      <w:r>
-        <w:rPr>
-          <w:rFonts w:ascii="Garamond" w:hAnsi="Garamond"/>
-        </w:rPr>
-        <w:t>Anindya</w:t>
-      </w:r>
-      <w:proofErr w:type="spellEnd"/>
-      <w:r>
-        <w:rPr>
-          <w:rFonts w:ascii="Garamond" w:hAnsi="Garamond"/>
-        </w:rPr>
-        <w:t xml:space="preserve"> Ghose, </w:t>
-      </w:r>
-      <w:r>
-        <w:rPr>
-          <w:rFonts w:ascii="Garamond" w:hAnsi="Garamond"/>
-        </w:rPr>
-        <w:t xml:space="preserve">Dan Goldstein, Randall Lewis, Anita Rao, Navdeep </w:t>
-      </w:r>
-      <w:proofErr w:type="spellStart"/>
-      <w:r>
-        <w:rPr>
-          <w:rFonts w:ascii="Garamond" w:hAnsi="Garamond"/>
-        </w:rPr>
-        <w:t>Sahni</w:t>
-      </w:r>
-      <w:proofErr w:type="spellEnd"/>
-      <w:r>
-        <w:rPr>
-          <w:rFonts w:ascii="Garamond" w:hAnsi="Garamond"/>
-        </w:rPr>
-        <w:t>, Song Yao</w:t>
+      <w:r>
+        <w:rPr>
+          <w:rFonts w:ascii="Garamond" w:hAnsi="Garamond"/>
+        </w:rPr>
+        <w:t>Avi Goldfarb, Ale</w:t>
+      </w:r>
+      <w:r>
+        <w:rPr>
+          <w:rFonts w:ascii="Garamond" w:hAnsi="Garamond"/>
+        </w:rPr>
+        <w:t xml:space="preserve">ssandro Bonatti, Anindya Ghose, </w:t>
+      </w:r>
+      <w:r>
+        <w:rPr>
+          <w:rFonts w:ascii="Garamond" w:hAnsi="Garamond"/>
+        </w:rPr>
+        <w:t>Dan Goldstein, Randall Lewis, Anita Rao, Navdeep Sahni, Song Yao</w:t>
       </w:r>
       <w:r>
         <w:rPr>
@@ -1770,41 +1654,13 @@
         <w:rPr>
           <w:rFonts w:ascii="Garamond" w:hAnsi="Garamond"/>
         </w:rPr>
-        <w:t xml:space="preserve">Yao, Song, Carl F. Mela, </w:t>
-      </w:r>
-      <w:proofErr w:type="spellStart"/>
-      <w:r>
-        <w:rPr>
-          <w:rFonts w:ascii="Garamond" w:hAnsi="Garamond"/>
-        </w:rPr>
-        <w:t>Jeongwen</w:t>
-      </w:r>
-      <w:proofErr w:type="spellEnd"/>
-      <w:r>
-        <w:rPr>
-          <w:rFonts w:ascii="Garamond" w:hAnsi="Garamond"/>
-        </w:rPr>
-        <w:t xml:space="preserve"> Chiang, </w:t>
-      </w:r>
-      <w:r>
-        <w:rPr>
-          <w:rFonts w:ascii="Garamond" w:hAnsi="Garamond"/>
-        </w:rPr>
-        <w:t xml:space="preserve">and </w:t>
-      </w:r>
-      <w:proofErr w:type="spellStart"/>
-      <w:r>
-        <w:rPr>
-          <w:rFonts w:ascii="Garamond" w:hAnsi="Garamond"/>
-        </w:rPr>
-        <w:t>Yuxin</w:t>
-      </w:r>
-      <w:proofErr w:type="spellEnd"/>
-      <w:r>
-        <w:rPr>
-          <w:rFonts w:ascii="Garamond" w:hAnsi="Garamond"/>
-        </w:rPr>
-        <w:t xml:space="preserve"> Chen (2012), </w:t>
+        <w:t xml:space="preserve">Yao, Song, Carl F. Mela, Jeongwen Chiang, </w:t>
+      </w:r>
+      <w:r>
+        <w:rPr>
+          <w:rFonts w:ascii="Garamond" w:hAnsi="Garamond"/>
+        </w:rPr>
+        <w:t xml:space="preserve">and Yuxin Chen (2012), </w:t>
       </w:r>
       <w:r>
         <w:rPr>
@@ -2380,58 +2236,8 @@
         <w:rPr>
           <w:rFonts w:ascii="Garamond" w:hAnsi="Garamond"/>
         </w:rPr>
-        <w:t xml:space="preserve">Zhang, Kenan, </w:t>
-      </w:r>
-      <w:proofErr w:type="spellStart"/>
-      <w:r>
-        <w:rPr>
-          <w:rFonts w:ascii="Garamond" w:hAnsi="Garamond"/>
-        </w:rPr>
-        <w:t>Hongyu</w:t>
-      </w:r>
-      <w:proofErr w:type="spellEnd"/>
-      <w:r>
-        <w:rPr>
-          <w:rFonts w:ascii="Garamond" w:hAnsi="Garamond"/>
-        </w:rPr>
-        <w:t xml:space="preserve"> Chen, Song Yao, </w:t>
-      </w:r>
-      <w:proofErr w:type="spellStart"/>
-      <w:r>
-        <w:rPr>
-          <w:rFonts w:ascii="Garamond" w:hAnsi="Garamond"/>
-        </w:rPr>
-        <w:t>Linli</w:t>
-      </w:r>
-      <w:proofErr w:type="spellEnd"/>
-      <w:r>
-        <w:rPr>
-          <w:rFonts w:ascii="Garamond" w:hAnsi="Garamond"/>
-        </w:rPr>
-        <w:t xml:space="preserve"> Xu, </w:t>
-      </w:r>
-      <w:proofErr w:type="spellStart"/>
-      <w:r>
-        <w:rPr>
-          <w:rFonts w:ascii="Garamond" w:hAnsi="Garamond"/>
-        </w:rPr>
-        <w:t>Jiaoju</w:t>
-      </w:r>
-      <w:proofErr w:type="spellEnd"/>
-      <w:r>
-        <w:rPr>
-          <w:rFonts w:ascii="Garamond" w:hAnsi="Garamond"/>
-        </w:rPr>
-        <w:t xml:space="preserve"> Ge, Xiaobo Liu, and Yu (Marco) </w:t>
-      </w:r>
-      <w:proofErr w:type="spellStart"/>
-      <w:r>
-        <w:rPr>
-          <w:rFonts w:ascii="Garamond" w:hAnsi="Garamond"/>
-        </w:rPr>
-        <w:t>Nie</w:t>
-      </w:r>
-      <w:proofErr w:type="spellEnd"/>
+        <w:t>Zhang, Kenan, Hongyu Chen, Song Yao, Linli Xu, Jiaoju Ge, Xiaobo Liu, and Yu (Marco) Nie</w:t>
+      </w:r>
       <w:r>
         <w:rPr>
           <w:rFonts w:ascii="Garamond" w:hAnsi="Garamond"/>
@@ -2517,16 +2323,8 @@
         <w:rPr>
           <w:rFonts w:ascii="Garamond" w:hAnsi="Garamond"/>
         </w:rPr>
-        <w:t xml:space="preserve">Raphael </w:t>
-      </w:r>
-      <w:proofErr w:type="spellStart"/>
-      <w:r>
-        <w:rPr>
-          <w:rFonts w:ascii="Garamond" w:hAnsi="Garamond"/>
-        </w:rPr>
-        <w:t>Thomadsen</w:t>
-      </w:r>
-      <w:proofErr w:type="spellEnd"/>
+        <w:t>Raphael Thomadsen</w:t>
+      </w:r>
       <w:r>
         <w:rPr>
           <w:rFonts w:ascii="Garamond" w:hAnsi="Garamond"/>
@@ -2576,21 +2374,7 @@
         <w:rPr>
           <w:rFonts w:ascii="Garamond" w:hAnsi="Garamond"/>
         </w:rPr>
-        <w:t xml:space="preserve">Georgios </w:t>
-      </w:r>
-      <w:proofErr w:type="spellStart"/>
-      <w:r>
-        <w:rPr>
-          <w:rFonts w:ascii="Garamond" w:hAnsi="Garamond"/>
-        </w:rPr>
-        <w:t>Zervas</w:t>
-      </w:r>
-      <w:proofErr w:type="spellEnd"/>
-      <w:r>
-        <w:rPr>
-          <w:rFonts w:ascii="Garamond" w:hAnsi="Garamond"/>
-        </w:rPr>
-        <w:t xml:space="preserve"> </w:t>
+        <w:t xml:space="preserve">Georgios Zervas </w:t>
       </w:r>
       <w:r>
         <w:rPr>
@@ -2682,28 +2466,111 @@
           <w:rFonts w:ascii="Garamond" w:hAnsi="Garamond"/>
         </w:rPr>
       </w:pPr>
-      <w:proofErr w:type="spellStart"/>
-      <w:r>
-        <w:rPr>
-          <w:rFonts w:ascii="Garamond" w:hAnsi="Garamond"/>
-        </w:rPr>
-        <w:t>Yoo</w:t>
-      </w:r>
-      <w:proofErr w:type="spellEnd"/>
+      <w:r>
+        <w:rPr>
+          <w:rFonts w:ascii="Garamond" w:hAnsi="Garamond"/>
+        </w:rPr>
+        <w:t>Yoo, Hyesung</w:t>
+      </w:r>
       <w:r>
         <w:rPr>
           <w:rFonts w:ascii="Garamond" w:hAnsi="Garamond"/>
         </w:rPr>
         <w:t xml:space="preserve">, </w:t>
       </w:r>
-      <w:proofErr w:type="spellStart"/>
-      <w:r>
-        <w:rPr>
-          <w:rFonts w:ascii="Garamond" w:hAnsi="Garamond"/>
-        </w:rPr>
-        <w:t>Hyesung</w:t>
-      </w:r>
-      <w:proofErr w:type="spellEnd"/>
+      <w:r>
+        <w:rPr>
+          <w:rFonts w:ascii="Garamond" w:hAnsi="Garamond"/>
+        </w:rPr>
+        <w:t>Song Yao</w:t>
+      </w:r>
+      <w:r>
+        <w:rPr>
+          <w:rFonts w:ascii="Garamond" w:hAnsi="Garamond"/>
+        </w:rPr>
+        <w:t xml:space="preserve">, Ravi Bapna, and </w:t>
+      </w:r>
+      <w:r>
+        <w:rPr>
+          <w:rFonts w:ascii="Garamond" w:hAnsi="Garamond"/>
+        </w:rPr>
+        <w:t>Jui Ramaprasad (20</w:t>
+      </w:r>
+      <w:r>
+        <w:rPr>
+          <w:rFonts w:ascii="Garamond" w:hAnsi="Garamond"/>
+        </w:rPr>
+        <w:t>20</w:t>
+      </w:r>
+      <w:r>
+        <w:rPr>
+          <w:rFonts w:ascii="Garamond" w:hAnsi="Garamond"/>
+        </w:rPr>
+        <w:t>), “Search Frictions, Sorting and Matching in Two-Sided Markets</w:t>
+      </w:r>
+      <w:r>
+        <w:rPr>
+          <w:rFonts w:ascii="Garamond" w:hAnsi="Garamond"/>
+        </w:rPr>
+        <w:t>.</w:t>
+      </w:r>
+      <w:r>
+        <w:rPr>
+          <w:rFonts w:ascii="Garamond" w:hAnsi="Garamond"/>
+        </w:rPr>
+        <w:t>”</w:t>
+      </w:r>
+    </w:p>
+    <w:p>
+      <w:pPr>
+        <w:numPr>
+          <w:ilvl w:val="0"/>
+          <w:numId w:val="8"/>
+        </w:numPr>
+        <w:tabs>
+          <w:tab w:val="left" w:pos="360"/>
+          <w:tab w:val="right" w:pos="8640"/>
+        </w:tabs>
+        <w:rPr>
+          <w:rFonts w:ascii="Garamond" w:hAnsi="Garamond"/>
+        </w:rPr>
+      </w:pPr>
+      <w:r>
+        <w:rPr>
+          <w:rFonts w:ascii="Garamond" w:hAnsi="Garamond"/>
+        </w:rPr>
+        <w:t>Daljord</w:t>
+      </w:r>
+      <w:r>
+        <w:rPr>
+          <w:rFonts w:ascii="Garamond" w:hAnsi="Garamond"/>
+        </w:rPr>
+        <w:t xml:space="preserve">, Øystein, Carl F. Mela, </w:t>
+      </w:r>
+      <w:r>
+        <w:rPr>
+          <w:rFonts w:ascii="Garamond" w:hAnsi="Garamond"/>
+        </w:rPr>
+        <w:t xml:space="preserve">Jason Roos, </w:t>
+      </w:r>
+      <w:r>
+        <w:rPr>
+          <w:rFonts w:ascii="Garamond" w:hAnsi="Garamond"/>
+        </w:rPr>
+        <w:t xml:space="preserve">Song Yao, </w:t>
+      </w:r>
+      <w:r>
+        <w:rPr>
+          <w:rFonts w:ascii="Garamond" w:hAnsi="Garamond"/>
+        </w:rPr>
+        <w:t xml:space="preserve">and </w:t>
+      </w:r>
+      <w:r>
+        <w:rPr>
+          <w:rFonts w:ascii="Garamond" w:hAnsi="Garamond"/>
+        </w:rPr>
+        <w:t>Jim Sprigg</w:t>
+      </w:r>
       <w:r>
         <w:rPr>
           <w:rFonts w:ascii="Garamond" w:hAnsi="Garamond"/>
@@ -2714,67 +2581,19 @@
         <w:rPr>
           <w:rFonts w:ascii="Garamond" w:hAnsi="Garamond"/>
         </w:rPr>
-        <w:t>Song Yao</w:t>
-      </w:r>
-      <w:r>
-        <w:rPr>
-          <w:rFonts w:ascii="Garamond" w:hAnsi="Garamond"/>
-        </w:rPr>
-        <w:t xml:space="preserve">, Ravi </w:t>
-      </w:r>
-      <w:proofErr w:type="spellStart"/>
-      <w:r>
-        <w:rPr>
-          <w:rFonts w:ascii="Garamond" w:hAnsi="Garamond"/>
-        </w:rPr>
-        <w:t>Bapna</w:t>
-      </w:r>
-      <w:proofErr w:type="spellEnd"/>
-      <w:r>
-        <w:rPr>
-          <w:rFonts w:ascii="Garamond" w:hAnsi="Garamond"/>
-        </w:rPr>
-        <w:t xml:space="preserve">, and </w:t>
-      </w:r>
-      <w:proofErr w:type="spellStart"/>
-      <w:r>
-        <w:rPr>
-          <w:rFonts w:ascii="Garamond" w:hAnsi="Garamond"/>
-        </w:rPr>
-        <w:t>Jui</w:t>
-      </w:r>
-      <w:proofErr w:type="spellEnd"/>
-      <w:r>
-        <w:rPr>
-          <w:rFonts w:ascii="Garamond" w:hAnsi="Garamond"/>
-        </w:rPr>
-        <w:t xml:space="preserve"> </w:t>
-      </w:r>
-      <w:proofErr w:type="spellStart"/>
-      <w:r>
-        <w:rPr>
-          <w:rFonts w:ascii="Garamond" w:hAnsi="Garamond"/>
-        </w:rPr>
-        <w:t>Ramaprasad</w:t>
-      </w:r>
-      <w:proofErr w:type="spellEnd"/>
-      <w:r>
-        <w:rPr>
-          <w:rFonts w:ascii="Garamond" w:hAnsi="Garamond"/>
-        </w:rPr>
-        <w:t xml:space="preserve"> (20</w:t>
-      </w:r>
-      <w:r>
-        <w:rPr>
-          <w:rFonts w:ascii="Garamond" w:hAnsi="Garamond"/>
-        </w:rPr>
-        <w:t>20</w:t>
-      </w:r>
-      <w:r>
-        <w:rPr>
-          <w:rFonts w:ascii="Garamond" w:hAnsi="Garamond"/>
-        </w:rPr>
-        <w:t>), “Search Frictions, Sorting and Matching in Two-Sided Markets</w:t>
+        <w:t>“</w:t>
+      </w:r>
+      <w:r>
+        <w:rPr>
+          <w:rFonts w:ascii="Garamond" w:hAnsi="Garamond"/>
+        </w:rPr>
+        <w:t xml:space="preserve">Promotion Evaluation </w:t>
+      </w:r>
+      <w:r>
+        <w:rPr>
+          <w:rFonts w:ascii="Garamond" w:hAnsi="Garamond"/>
+        </w:rPr>
+        <w:t>in Loyalty Programs</w:t>
       </w:r>
       <w:r>
         <w:rPr>
@@ -2803,109 +2622,35 @@
           <w:rFonts w:ascii="Garamond" w:hAnsi="Garamond"/>
         </w:rPr>
       </w:pPr>
-      <w:proofErr w:type="spellStart"/>
-      <w:r>
-        <w:rPr>
-          <w:rFonts w:ascii="Garamond" w:hAnsi="Garamond"/>
-        </w:rPr>
-        <w:t>Daljord</w:t>
-      </w:r>
-      <w:proofErr w:type="spellEnd"/>
-      <w:r>
-        <w:rPr>
-          <w:rFonts w:ascii="Garamond" w:hAnsi="Garamond"/>
-        </w:rPr>
-        <w:t xml:space="preserve">, </w:t>
-      </w:r>
-      <w:proofErr w:type="spellStart"/>
-      <w:r>
-        <w:rPr>
-          <w:rFonts w:ascii="Garamond" w:hAnsi="Garamond"/>
-        </w:rPr>
-        <w:t>Øystein</w:t>
-      </w:r>
-      <w:proofErr w:type="spellEnd"/>
-      <w:r>
-        <w:rPr>
-          <w:rFonts w:ascii="Garamond" w:hAnsi="Garamond"/>
-        </w:rPr>
-        <w:t xml:space="preserve">, Carl F. Mela, </w:t>
-      </w:r>
-      <w:r>
-        <w:rPr>
-          <w:rFonts w:ascii="Garamond" w:hAnsi="Garamond"/>
-        </w:rPr>
-        <w:t xml:space="preserve">Jason </w:t>
-      </w:r>
-      <w:proofErr w:type="spellStart"/>
-      <w:r>
-        <w:rPr>
-          <w:rFonts w:ascii="Garamond" w:hAnsi="Garamond"/>
-        </w:rPr>
-        <w:t>Roos</w:t>
-      </w:r>
-      <w:proofErr w:type="spellEnd"/>
-      <w:r>
-        <w:rPr>
-          <w:rFonts w:ascii="Garamond" w:hAnsi="Garamond"/>
-        </w:rPr>
-        <w:t xml:space="preserve">, </w:t>
-      </w:r>
-      <w:r>
-        <w:rPr>
-          <w:rFonts w:ascii="Garamond" w:hAnsi="Garamond"/>
-        </w:rPr>
-        <w:t xml:space="preserve">Song Yao, </w:t>
-      </w:r>
-      <w:r>
-        <w:rPr>
-          <w:rFonts w:ascii="Garamond" w:hAnsi="Garamond"/>
-        </w:rPr>
-        <w:t xml:space="preserve">and </w:t>
-      </w:r>
-      <w:r>
-        <w:rPr>
-          <w:rFonts w:ascii="Garamond" w:hAnsi="Garamond"/>
-        </w:rPr>
-        <w:t xml:space="preserve">Jim </w:t>
-      </w:r>
-      <w:proofErr w:type="spellStart"/>
-      <w:r>
-        <w:rPr>
-          <w:rFonts w:ascii="Garamond" w:hAnsi="Garamond"/>
-        </w:rPr>
-        <w:t>Sprigg</w:t>
-      </w:r>
-      <w:proofErr w:type="spellEnd"/>
-      <w:r>
-        <w:rPr>
-          <w:rFonts w:ascii="Garamond" w:hAnsi="Garamond"/>
-        </w:rPr>
-        <w:t xml:space="preserve">, </w:t>
-      </w:r>
-      <w:r>
-        <w:rPr>
-          <w:rFonts w:ascii="Garamond" w:hAnsi="Garamond"/>
-        </w:rPr>
-        <w:t>“</w:t>
-      </w:r>
-      <w:r>
-        <w:rPr>
-          <w:rFonts w:ascii="Garamond" w:hAnsi="Garamond"/>
-        </w:rPr>
-        <w:t xml:space="preserve">Promotion Evaluation </w:t>
-      </w:r>
-      <w:r>
-        <w:rPr>
-          <w:rFonts w:ascii="Garamond" w:hAnsi="Garamond"/>
-        </w:rPr>
-        <w:t>in Loyalty Programs</w:t>
-      </w:r>
-      <w:r>
-        <w:rPr>
-          <w:rFonts w:ascii="Garamond" w:hAnsi="Garamond"/>
-        </w:rPr>
-        <w:t>.</w:t>
+      <w:r>
+        <w:rPr>
+          <w:rFonts w:ascii="Garamond" w:hAnsi="Garamond"/>
+        </w:rPr>
+        <w:t xml:space="preserve">Yoo, Hyesung, Song Yao, Luping Sun, </w:t>
+      </w:r>
+      <w:r>
+        <w:rPr>
+          <w:rFonts w:ascii="Garamond" w:hAnsi="Garamond"/>
+        </w:rPr>
+        <w:t>Xiaomeng Du</w:t>
+      </w:r>
+      <w:r>
+        <w:rPr>
+          <w:rFonts w:ascii="Garamond" w:hAnsi="Garamond"/>
+        </w:rPr>
+        <w:t xml:space="preserve"> (2019)</w:t>
+      </w:r>
+      <w:r>
+        <w:rPr>
+          <w:rFonts w:ascii="Garamond" w:hAnsi="Garamond"/>
+        </w:rPr>
+        <w:t>, “Using Machine Learning to Address Customer Privacy Concerns</w:t>
+      </w:r>
+      <w:r>
+        <w:rPr>
+          <w:rFonts w:ascii="Garamond" w:hAnsi="Garamond"/>
+        </w:rPr>
+        <w:t>: An Application with Click-stream Data.</w:t>
       </w:r>
       <w:r>
         <w:rPr>
@@ -2928,123 +2673,12 @@
           <w:rFonts w:ascii="Garamond" w:hAnsi="Garamond"/>
         </w:rPr>
       </w:pPr>
-      <w:proofErr w:type="spellStart"/>
-      <w:r>
-        <w:rPr>
-          <w:rFonts w:ascii="Garamond" w:hAnsi="Garamond"/>
-        </w:rPr>
-        <w:t>Yoo</w:t>
-      </w:r>
-      <w:proofErr w:type="spellEnd"/>
-      <w:r>
-        <w:rPr>
-          <w:rFonts w:ascii="Garamond" w:hAnsi="Garamond"/>
-        </w:rPr>
-        <w:t xml:space="preserve">, </w:t>
-      </w:r>
-      <w:proofErr w:type="spellStart"/>
-      <w:r>
-        <w:rPr>
-          <w:rFonts w:ascii="Garamond" w:hAnsi="Garamond"/>
-        </w:rPr>
-        <w:t>Hyesung</w:t>
-      </w:r>
-      <w:proofErr w:type="spellEnd"/>
-      <w:r>
-        <w:rPr>
-          <w:rFonts w:ascii="Garamond" w:hAnsi="Garamond"/>
-        </w:rPr>
-        <w:t xml:space="preserve">, Song Yao, </w:t>
-      </w:r>
-      <w:proofErr w:type="spellStart"/>
-      <w:r>
-        <w:rPr>
-          <w:rFonts w:ascii="Garamond" w:hAnsi="Garamond"/>
-        </w:rPr>
-        <w:t>Luping</w:t>
-      </w:r>
-      <w:proofErr w:type="spellEnd"/>
-      <w:r>
-        <w:rPr>
-          <w:rFonts w:ascii="Garamond" w:hAnsi="Garamond"/>
-        </w:rPr>
-        <w:t xml:space="preserve"> Sun, </w:t>
-      </w:r>
-      <w:proofErr w:type="spellStart"/>
-      <w:r>
-        <w:rPr>
-          <w:rFonts w:ascii="Garamond" w:hAnsi="Garamond"/>
-        </w:rPr>
-        <w:t>Xiaomeng</w:t>
-      </w:r>
-      <w:proofErr w:type="spellEnd"/>
-      <w:r>
-        <w:rPr>
-          <w:rFonts w:ascii="Garamond" w:hAnsi="Garamond"/>
-        </w:rPr>
-        <w:t xml:space="preserve"> Du</w:t>
-      </w:r>
-      <w:r>
-        <w:rPr>
-          <w:rFonts w:ascii="Garamond" w:hAnsi="Garamond"/>
-        </w:rPr>
-        <w:t xml:space="preserve"> (2019)</w:t>
-      </w:r>
-      <w:r>
-        <w:rPr>
-          <w:rFonts w:ascii="Garamond" w:hAnsi="Garamond"/>
-        </w:rPr>
-        <w:t>, “Using Machine Learning to Address Customer Privacy Concerns</w:t>
-      </w:r>
-      <w:r>
-        <w:rPr>
-          <w:rFonts w:ascii="Garamond" w:hAnsi="Garamond"/>
-        </w:rPr>
-        <w:t>: An Application with Click-stream Data.</w:t>
-      </w:r>
-      <w:r>
-        <w:rPr>
-          <w:rFonts w:ascii="Garamond" w:hAnsi="Garamond"/>
-        </w:rPr>
-        <w:t>”</w:t>
-      </w:r>
-    </w:p>
-    <w:p>
-      <w:pPr>
-        <w:numPr>
-          <w:ilvl w:val="0"/>
-          <w:numId w:val="8"/>
-        </w:numPr>
-        <w:tabs>
-          <w:tab w:val="left" w:pos="360"/>
-          <w:tab w:val="right" w:pos="8640"/>
-        </w:tabs>
-        <w:rPr>
-          <w:rFonts w:ascii="Garamond" w:hAnsi="Garamond"/>
-        </w:rPr>
-      </w:pPr>
-      <w:proofErr w:type="spellStart"/>
-      <w:r>
-        <w:rPr>
-          <w:rFonts w:ascii="Garamond" w:hAnsi="Garamond"/>
-        </w:rPr>
-        <w:t>Yoo</w:t>
-      </w:r>
-      <w:proofErr w:type="spellEnd"/>
-      <w:r>
-        <w:rPr>
-          <w:rFonts w:ascii="Garamond" w:hAnsi="Garamond"/>
-        </w:rPr>
-        <w:t xml:space="preserve">, </w:t>
-      </w:r>
-      <w:proofErr w:type="spellStart"/>
-      <w:r>
-        <w:rPr>
-          <w:rFonts w:ascii="Garamond" w:hAnsi="Garamond"/>
-        </w:rPr>
-        <w:t>Hyesung</w:t>
-      </w:r>
-      <w:proofErr w:type="spellEnd"/>
+      <w:r>
+        <w:rPr>
+          <w:rFonts w:ascii="Garamond" w:hAnsi="Garamond"/>
+        </w:rPr>
+        <w:t>Yoo, Hyesung</w:t>
+      </w:r>
       <w:r>
         <w:rPr>
           <w:rFonts w:ascii="Garamond" w:hAnsi="Garamond"/>
@@ -3147,21 +2781,7 @@
         <w:rPr>
           <w:rFonts w:ascii="Garamond" w:hAnsi="Garamond"/>
         </w:rPr>
-        <w:t xml:space="preserve">ner-up, Dick </w:t>
-      </w:r>
-      <w:proofErr w:type="spellStart"/>
-      <w:r>
-        <w:rPr>
-          <w:rFonts w:ascii="Garamond" w:hAnsi="Garamond"/>
-        </w:rPr>
-        <w:t>Wittink</w:t>
-      </w:r>
-      <w:proofErr w:type="spellEnd"/>
-      <w:r>
-        <w:rPr>
-          <w:rFonts w:ascii="Garamond" w:hAnsi="Garamond"/>
-        </w:rPr>
-        <w:t xml:space="preserve"> Prize, 2018</w:t>
+        <w:t>ner-up, Dick Wittink Prize, 2018</w:t>
       </w:r>
       <w:r>
         <w:rPr>
@@ -3447,21 +3067,7 @@
         <w:rPr>
           <w:rFonts w:ascii="Garamond" w:hAnsi="Garamond"/>
         </w:rPr>
-        <w:t xml:space="preserve">, 2014 (joint with </w:t>
-      </w:r>
-      <w:proofErr w:type="spellStart"/>
-      <w:r>
-        <w:rPr>
-          <w:rFonts w:ascii="Garamond" w:hAnsi="Garamond"/>
-        </w:rPr>
-        <w:t>Yuxin</w:t>
-      </w:r>
-      <w:proofErr w:type="spellEnd"/>
-      <w:r>
-        <w:rPr>
-          <w:rFonts w:ascii="Garamond" w:hAnsi="Garamond"/>
-        </w:rPr>
-        <w:t xml:space="preserve"> Chen)</w:t>
+        <w:t>, 2014 (joint with Yuxin Chen)</w:t>
       </w:r>
     </w:p>
     <w:p>
@@ -6529,33 +6135,11 @@
           <w:rFonts w:ascii="Garamond" w:hAnsi="Garamond"/>
         </w:rPr>
       </w:pPr>
-      <w:proofErr w:type="spellStart"/>
-      <w:r>
-        <w:rPr>
-          <w:rFonts w:ascii="Garamond" w:hAnsi="Garamond"/>
-        </w:rPr>
-        <w:t>Hyesung</w:t>
-      </w:r>
-      <w:proofErr w:type="spellEnd"/>
-      <w:r>
-        <w:rPr>
-          <w:rFonts w:ascii="Garamond" w:hAnsi="Garamond"/>
-        </w:rPr>
-        <w:t xml:space="preserve"> </w:t>
-      </w:r>
-      <w:proofErr w:type="spellStart"/>
-      <w:r>
-        <w:rPr>
-          <w:rFonts w:ascii="Garamond" w:hAnsi="Garamond"/>
-        </w:rPr>
-        <w:t>Yoo</w:t>
-      </w:r>
-      <w:proofErr w:type="spellEnd"/>
-      <w:r>
-        <w:rPr>
-          <w:rFonts w:ascii="Garamond" w:hAnsi="Garamond"/>
-        </w:rPr>
-        <w:t xml:space="preserve"> (Washington University, dissertation co-chair, ongoing)</w:t>
+      <w:r>
+        <w:rPr>
+          <w:rFonts w:ascii="Garamond" w:hAnsi="Garamond"/>
+        </w:rPr>
+        <w:t>Hyesung Yoo (Washington University, dissertation co-chair, ongoing)</w:t>
       </w:r>
     </w:p>
     <w:p>
@@ -6577,21 +6161,7 @@
         <w:rPr>
           <w:rFonts w:ascii="Garamond" w:hAnsi="Garamond"/>
         </w:rPr>
-        <w:t xml:space="preserve">Manuel </w:t>
-      </w:r>
-      <w:proofErr w:type="spellStart"/>
-      <w:r>
-        <w:rPr>
-          <w:rFonts w:ascii="Garamond" w:hAnsi="Garamond"/>
-        </w:rPr>
-        <w:t>Hermosilla</w:t>
-      </w:r>
-      <w:proofErr w:type="spellEnd"/>
-      <w:r>
-        <w:rPr>
-          <w:rFonts w:ascii="Garamond" w:hAnsi="Garamond"/>
-        </w:rPr>
-        <w:t xml:space="preserve"> (</w:t>
+        <w:t>Manuel Hermosilla (</w:t>
       </w:r>
       <w:r>
         <w:rPr>
@@ -6633,28 +6203,12 @@
           <w:rFonts w:ascii="Garamond" w:hAnsi="Garamond"/>
         </w:rPr>
       </w:pPr>
-      <w:proofErr w:type="spellStart"/>
-      <w:r>
-        <w:rPr>
-          <w:rFonts w:ascii="Garamond" w:hAnsi="Garamond"/>
-        </w:rPr>
-        <w:t>Simha</w:t>
-      </w:r>
-      <w:proofErr w:type="spellEnd"/>
-      <w:r>
-        <w:rPr>
-          <w:rFonts w:ascii="Garamond" w:hAnsi="Garamond"/>
-        </w:rPr>
-        <w:t xml:space="preserve"> </w:t>
-      </w:r>
-      <w:proofErr w:type="spellStart"/>
-      <w:r>
-        <w:rPr>
-          <w:rFonts w:ascii="Garamond" w:hAnsi="Garamond"/>
-        </w:rPr>
-        <w:t>Mummalaneni</w:t>
-      </w:r>
-      <w:proofErr w:type="spellEnd"/>
+      <w:r>
+        <w:rPr>
+          <w:rFonts w:ascii="Garamond" w:hAnsi="Garamond"/>
+        </w:rPr>
+        <w:t>Simha Mummalaneni</w:t>
+      </w:r>
       <w:r>
         <w:rPr>
           <w:rFonts w:ascii="Garamond" w:hAnsi="Garamond"/>
@@ -6677,19 +6231,11 @@
           <w:rFonts w:ascii="Garamond" w:hAnsi="Garamond"/>
         </w:rPr>
       </w:pPr>
-      <w:proofErr w:type="spellStart"/>
-      <w:r>
-        <w:rPr>
-          <w:rFonts w:ascii="Garamond" w:hAnsi="Garamond"/>
-        </w:rPr>
-        <w:t>Tongtong</w:t>
-      </w:r>
-      <w:proofErr w:type="spellEnd"/>
-      <w:r>
-        <w:rPr>
-          <w:rFonts w:ascii="Garamond" w:hAnsi="Garamond"/>
-        </w:rPr>
-        <w:t xml:space="preserve"> Shi </w:t>
+      <w:r>
+        <w:rPr>
+          <w:rFonts w:ascii="Garamond" w:hAnsi="Garamond"/>
+        </w:rPr>
+        <w:t xml:space="preserve">Tongtong Shi </w:t>
       </w:r>
       <w:r>
         <w:rPr>
@@ -7773,21 +7319,7 @@
         <w:rPr>
           <w:rFonts w:ascii="Garamond" w:hAnsi="Garamond"/>
         </w:rPr>
-        <w:t xml:space="preserve">Teaching Assistant, Strategy and Tactics of Pricing, Prof. Wilfred </w:t>
-      </w:r>
-      <w:proofErr w:type="spellStart"/>
-      <w:r>
-        <w:rPr>
-          <w:rFonts w:ascii="Garamond" w:hAnsi="Garamond"/>
-        </w:rPr>
-        <w:t>Amaldoss</w:t>
-      </w:r>
-      <w:proofErr w:type="spellEnd"/>
-      <w:r>
-        <w:rPr>
-          <w:rFonts w:ascii="Garamond" w:hAnsi="Garamond"/>
-        </w:rPr>
-        <w:t>, 2006, 2007</w:t>
+        <w:t>Teaching Assistant, Strategy and Tactics of Pricing, Prof. Wilfred Amaldoss, 2006, 2007</w:t>
       </w:r>
     </w:p>
     <w:p>

</xml_diff>

<commit_message>
update CV and IHG paper
</commit_message>
<xml_diff>
--- a/Public/CV_Yao.docx
+++ b/Public/CV_Yao.docx
@@ -2427,13 +2427,7 @@
         <w:rPr>
           <w:rFonts w:ascii="Garamond" w:hAnsi="Garamond"/>
         </w:rPr>
-        <w:t xml:space="preserve">Zhao, Nan, </w:t>
-      </w:r>
-      <w:r>
-        <w:rPr>
-          <w:rFonts w:ascii="Garamond" w:hAnsi="Garamond"/>
-        </w:rPr>
-        <w:t xml:space="preserve">Song Yao, </w:t>
+        <w:t xml:space="preserve">Zhao, Nan, Song Yao, </w:t>
       </w:r>
       <w:r>
         <w:rPr>
@@ -2453,13 +2447,7 @@
         <w:rPr>
           <w:rFonts w:ascii="Garamond" w:hAnsi="Garamond"/>
         </w:rPr>
-        <w:t xml:space="preserve">, </w:t>
-      </w:r>
-      <w:r>
-        <w:rPr>
-          <w:rFonts w:ascii="Garamond" w:hAnsi="Garamond"/>
-        </w:rPr>
-        <w:t xml:space="preserve">and </w:t>
+        <w:t xml:space="preserve">, and </w:t>
       </w:r>
       <w:r>
         <w:rPr>
@@ -2501,28 +2489,54 @@
         <w:rPr>
           <w:rFonts w:ascii="Garamond" w:hAnsi="Garamond"/>
         </w:rPr>
-        <w:t>Jason R</w:t>
+        <w:t>Daljord</w:t>
       </w:r>
       <w:proofErr w:type="spellEnd"/>
       <w:r>
         <w:rPr>
           <w:rFonts w:ascii="Garamond" w:hAnsi="Garamond"/>
         </w:rPr>
-        <w:t>o</w:t>
+        <w:t xml:space="preserve">, </w:t>
       </w:r>
       <w:proofErr w:type="spellStart"/>
       <w:r>
         <w:rPr>
           <w:rFonts w:ascii="Garamond" w:hAnsi="Garamond"/>
         </w:rPr>
-        <w:t>os</w:t>
+        <w:t>Øystein</w:t>
       </w:r>
       <w:proofErr w:type="spellEnd"/>
       <w:r>
         <w:rPr>
           <w:rFonts w:ascii="Garamond" w:hAnsi="Garamond"/>
         </w:rPr>
-        <w:t xml:space="preserve">, Carl F. Mela, Song Yao, </w:t>
+        <w:t xml:space="preserve">, </w:t>
+      </w:r>
+      <w:r>
+        <w:rPr>
+          <w:rFonts w:ascii="Garamond" w:hAnsi="Garamond"/>
+        </w:rPr>
+        <w:t xml:space="preserve">Carl F. Mela, </w:t>
+      </w:r>
+      <w:r>
+        <w:rPr>
+          <w:rFonts w:ascii="Garamond" w:hAnsi="Garamond"/>
+        </w:rPr>
+        <w:t xml:space="preserve">Jason </w:t>
+      </w:r>
+      <w:proofErr w:type="spellStart"/>
+      <w:r>
+        <w:rPr>
+          <w:rFonts w:ascii="Garamond" w:hAnsi="Garamond"/>
+        </w:rPr>
+        <w:t>Roos</w:t>
+      </w:r>
+      <w:proofErr w:type="spellEnd"/>
+      <w:r>
+        <w:rPr>
+          <w:rFonts w:ascii="Garamond" w:hAnsi="Garamond"/>
+        </w:rPr>
+        <w:t xml:space="preserve">, </w:t>
       </w:r>
       <w:r>
         <w:rPr>
@@ -2544,12 +2558,57 @@
         </w:rPr>
         <w:t xml:space="preserve">, and </w:t>
       </w:r>
+      <w:r>
+        <w:rPr>
+          <w:rFonts w:ascii="Garamond" w:hAnsi="Garamond"/>
+        </w:rPr>
+        <w:t>Song Yao, “</w:t>
+      </w:r>
+      <w:r>
+        <w:rPr>
+          <w:rFonts w:ascii="Garamond" w:hAnsi="Garamond"/>
+        </w:rPr>
+        <w:t>The Design and Targeting of Compliance Promotions</w:t>
+      </w:r>
+      <w:r>
+        <w:rPr>
+          <w:rFonts w:ascii="Garamond" w:hAnsi="Garamond"/>
+        </w:rPr>
+        <w:t>,</w:t>
+      </w:r>
+      <w:r>
+        <w:rPr>
+          <w:rFonts w:ascii="Garamond" w:hAnsi="Garamond"/>
+        </w:rPr>
+        <w:t>”</w:t>
+      </w:r>
+      <w:r>
+        <w:rPr>
+          <w:rFonts w:ascii="Garamond" w:hAnsi="Garamond"/>
+        </w:rPr>
+        <w:t xml:space="preserve"> under review</w:t>
+      </w:r>
+    </w:p>
+    <w:p>
+      <w:pPr>
+        <w:numPr>
+          <w:ilvl w:val="0"/>
+          <w:numId w:val="8"/>
+        </w:numPr>
+        <w:tabs>
+          <w:tab w:val="left" w:pos="360"/>
+          <w:tab w:val="right" w:pos="8640"/>
+        </w:tabs>
+        <w:rPr>
+          <w:rFonts w:ascii="Garamond" w:hAnsi="Garamond"/>
+        </w:rPr>
+      </w:pPr>
       <w:proofErr w:type="spellStart"/>
       <w:r>
         <w:rPr>
           <w:rFonts w:ascii="Garamond" w:hAnsi="Garamond"/>
         </w:rPr>
-        <w:t>Daljord</w:t>
+        <w:t>Yoo</w:t>
       </w:r>
       <w:proofErr w:type="spellEnd"/>
       <w:r>
@@ -2563,26 +2622,86 @@
         <w:rPr>
           <w:rFonts w:ascii="Garamond" w:hAnsi="Garamond"/>
         </w:rPr>
-        <w:t>Øystein</w:t>
+        <w:t>Hyesung</w:t>
       </w:r>
       <w:proofErr w:type="spellEnd"/>
       <w:r>
         <w:rPr>
           <w:rFonts w:ascii="Garamond" w:hAnsi="Garamond"/>
         </w:rPr>
-        <w:t>, “</w:t>
-      </w:r>
-      <w:r>
-        <w:rPr>
-          <w:rFonts w:ascii="Garamond" w:hAnsi="Garamond"/>
-        </w:rPr>
-        <w:t>The Design and Targeting of Compliance Promotions</w:t>
-      </w:r>
-      <w:r>
-        <w:rPr>
-          <w:rFonts w:ascii="Garamond" w:hAnsi="Garamond"/>
-        </w:rPr>
-        <w:t>,</w:t>
+        <w:t xml:space="preserve">, </w:t>
+      </w:r>
+      <w:r>
+        <w:rPr>
+          <w:rFonts w:ascii="Garamond" w:hAnsi="Garamond"/>
+        </w:rPr>
+        <w:t>Song Yao</w:t>
+      </w:r>
+      <w:r>
+        <w:rPr>
+          <w:rFonts w:ascii="Garamond" w:hAnsi="Garamond"/>
+        </w:rPr>
+        <w:t xml:space="preserve">, Ravi </w:t>
+      </w:r>
+      <w:proofErr w:type="spellStart"/>
+      <w:r>
+        <w:rPr>
+          <w:rFonts w:ascii="Garamond" w:hAnsi="Garamond"/>
+        </w:rPr>
+        <w:t>Bapna</w:t>
+      </w:r>
+      <w:proofErr w:type="spellEnd"/>
+      <w:r>
+        <w:rPr>
+          <w:rFonts w:ascii="Garamond" w:hAnsi="Garamond"/>
+        </w:rPr>
+        <w:t xml:space="preserve">, and </w:t>
+      </w:r>
+      <w:proofErr w:type="spellStart"/>
+      <w:r>
+        <w:rPr>
+          <w:rFonts w:ascii="Garamond" w:hAnsi="Garamond"/>
+        </w:rPr>
+        <w:t>Jui</w:t>
+      </w:r>
+      <w:proofErr w:type="spellEnd"/>
+      <w:r>
+        <w:rPr>
+          <w:rFonts w:ascii="Garamond" w:hAnsi="Garamond"/>
+        </w:rPr>
+        <w:t xml:space="preserve"> </w:t>
+      </w:r>
+      <w:proofErr w:type="spellStart"/>
+      <w:r>
+        <w:rPr>
+          <w:rFonts w:ascii="Garamond" w:hAnsi="Garamond"/>
+        </w:rPr>
+        <w:t>Ramaprasad</w:t>
+      </w:r>
+      <w:proofErr w:type="spellEnd"/>
+      <w:r>
+        <w:rPr>
+          <w:rFonts w:ascii="Garamond" w:hAnsi="Garamond"/>
+        </w:rPr>
+        <w:t xml:space="preserve"> (20</w:t>
+      </w:r>
+      <w:r>
+        <w:rPr>
+          <w:rFonts w:ascii="Garamond" w:hAnsi="Garamond"/>
+        </w:rPr>
+        <w:t>21</w:t>
+      </w:r>
+      <w:r>
+        <w:rPr>
+          <w:rFonts w:ascii="Garamond" w:hAnsi="Garamond"/>
+        </w:rPr>
+        <w:t>), “Search Frictions, Sorting and Matching in Two-Sided Markets</w:t>
+      </w:r>
+      <w:r>
+        <w:rPr>
+          <w:rFonts w:ascii="Garamond" w:hAnsi="Garamond"/>
+        </w:rPr>
+        <w:t>.</w:t>
       </w:r>
       <w:r>
         <w:rPr>
@@ -2590,12 +2709,6 @@
         </w:rPr>
         <w:t>”</w:t>
       </w:r>
-      <w:r>
-        <w:rPr>
-          <w:rFonts w:ascii="Garamond" w:hAnsi="Garamond"/>
-        </w:rPr>
-        <w:t xml:space="preserve"> under review</w:t>
-      </w:r>
     </w:p>
     <w:p>
       <w:pPr>
@@ -2643,133 +2756,6 @@
         <w:rPr>
           <w:rFonts w:ascii="Garamond" w:hAnsi="Garamond"/>
         </w:rPr>
-        <w:t>Song Yao</w:t>
-      </w:r>
-      <w:r>
-        <w:rPr>
-          <w:rFonts w:ascii="Garamond" w:hAnsi="Garamond"/>
-        </w:rPr>
-        <w:t xml:space="preserve">, Ravi </w:t>
-      </w:r>
-      <w:proofErr w:type="spellStart"/>
-      <w:r>
-        <w:rPr>
-          <w:rFonts w:ascii="Garamond" w:hAnsi="Garamond"/>
-        </w:rPr>
-        <w:t>Bapna</w:t>
-      </w:r>
-      <w:proofErr w:type="spellEnd"/>
-      <w:r>
-        <w:rPr>
-          <w:rFonts w:ascii="Garamond" w:hAnsi="Garamond"/>
-        </w:rPr>
-        <w:t xml:space="preserve">, and </w:t>
-      </w:r>
-      <w:proofErr w:type="spellStart"/>
-      <w:r>
-        <w:rPr>
-          <w:rFonts w:ascii="Garamond" w:hAnsi="Garamond"/>
-        </w:rPr>
-        <w:t>Jui</w:t>
-      </w:r>
-      <w:proofErr w:type="spellEnd"/>
-      <w:r>
-        <w:rPr>
-          <w:rFonts w:ascii="Garamond" w:hAnsi="Garamond"/>
-        </w:rPr>
-        <w:t xml:space="preserve"> </w:t>
-      </w:r>
-      <w:proofErr w:type="spellStart"/>
-      <w:r>
-        <w:rPr>
-          <w:rFonts w:ascii="Garamond" w:hAnsi="Garamond"/>
-        </w:rPr>
-        <w:t>Ramaprasad</w:t>
-      </w:r>
-      <w:proofErr w:type="spellEnd"/>
-      <w:r>
-        <w:rPr>
-          <w:rFonts w:ascii="Garamond" w:hAnsi="Garamond"/>
-        </w:rPr>
-        <w:t xml:space="preserve"> (20</w:t>
-      </w:r>
-      <w:r>
-        <w:rPr>
-          <w:rFonts w:ascii="Garamond" w:hAnsi="Garamond"/>
-        </w:rPr>
-        <w:t>2</w:t>
-      </w:r>
-      <w:r>
-        <w:rPr>
-          <w:rFonts w:ascii="Garamond" w:hAnsi="Garamond"/>
-        </w:rPr>
-        <w:t>1</w:t>
-      </w:r>
-      <w:r>
-        <w:rPr>
-          <w:rFonts w:ascii="Garamond" w:hAnsi="Garamond"/>
-        </w:rPr>
-        <w:t>), “Search Frictions, Sorting and Matching in Two-Sided Markets</w:t>
-      </w:r>
-      <w:r>
-        <w:rPr>
-          <w:rFonts w:ascii="Garamond" w:hAnsi="Garamond"/>
-        </w:rPr>
-        <w:t>.</w:t>
-      </w:r>
-      <w:r>
-        <w:rPr>
-          <w:rFonts w:ascii="Garamond" w:hAnsi="Garamond"/>
-        </w:rPr>
-        <w:t>”</w:t>
-      </w:r>
-    </w:p>
-    <w:p>
-      <w:pPr>
-        <w:numPr>
-          <w:ilvl w:val="0"/>
-          <w:numId w:val="8"/>
-        </w:numPr>
-        <w:tabs>
-          <w:tab w:val="left" w:pos="360"/>
-          <w:tab w:val="right" w:pos="8640"/>
-        </w:tabs>
-        <w:rPr>
-          <w:rFonts w:ascii="Garamond" w:hAnsi="Garamond"/>
-        </w:rPr>
-      </w:pPr>
-      <w:proofErr w:type="spellStart"/>
-      <w:r>
-        <w:rPr>
-          <w:rFonts w:ascii="Garamond" w:hAnsi="Garamond"/>
-        </w:rPr>
-        <w:t>Yoo</w:t>
-      </w:r>
-      <w:proofErr w:type="spellEnd"/>
-      <w:r>
-        <w:rPr>
-          <w:rFonts w:ascii="Garamond" w:hAnsi="Garamond"/>
-        </w:rPr>
-        <w:t xml:space="preserve">, </w:t>
-      </w:r>
-      <w:proofErr w:type="spellStart"/>
-      <w:r>
-        <w:rPr>
-          <w:rFonts w:ascii="Garamond" w:hAnsi="Garamond"/>
-        </w:rPr>
-        <w:t>Hyesung</w:t>
-      </w:r>
-      <w:proofErr w:type="spellEnd"/>
-      <w:r>
-        <w:rPr>
-          <w:rFonts w:ascii="Garamond" w:hAnsi="Garamond"/>
-        </w:rPr>
-        <w:t xml:space="preserve">, </w:t>
-      </w:r>
-      <w:r>
-        <w:rPr>
-          <w:rFonts w:ascii="Garamond" w:hAnsi="Garamond"/>
-        </w:rPr>
         <w:t>Maria Ana Vitorino</w:t>
       </w:r>
       <w:r>
@@ -2782,19 +2768,7 @@
         <w:rPr>
           <w:rFonts w:ascii="Garamond" w:hAnsi="Garamond"/>
         </w:rPr>
-        <w:t xml:space="preserve"> (20</w:t>
-      </w:r>
-      <w:r>
-        <w:rPr>
-          <w:rFonts w:ascii="Garamond" w:hAnsi="Garamond"/>
-        </w:rPr>
-        <w:t>21</w:t>
-      </w:r>
-      <w:r>
-        <w:rPr>
-          <w:rFonts w:ascii="Garamond" w:hAnsi="Garamond"/>
-        </w:rPr>
-        <w:t>)</w:t>
+        <w:t xml:space="preserve"> (2021)</w:t>
       </w:r>
       <w:r>
         <w:rPr>
@@ -11935,6 +11909,7 @@
   <w:style w:type="character" w:default="1" w:styleId="DefaultParagraphFont">
     <w:name w:val="Default Paragraph Font"/>
     <w:uiPriority w:val="1"/>
+    <w:semiHidden/>
     <w:unhideWhenUsed/>
   </w:style>
   <w:style w:type="table" w:default="1" w:styleId="TableNormal">

</xml_diff>

<commit_message>
cv and ihg paper update
</commit_message>
<xml_diff>
--- a/Public/CV_Yao.docx
+++ b/Public/CV_Yao.docx
@@ -1,6 +1,6 @@
 
 <file path=word/document.xml><?xml version="1.0" encoding="utf-8"?>
-<w:document xmlns:wpc="http://schemas.microsoft.com/office/word/2010/wordprocessingCanvas" xmlns:cx="http://schemas.microsoft.com/office/drawing/2014/chartex" xmlns:cx1="http://schemas.microsoft.com/office/drawing/2015/9/8/chartex" xmlns:cx2="http://schemas.microsoft.com/office/drawing/2015/10/21/chartex" xmlns:cx3="http://schemas.microsoft.com/office/drawing/2016/5/9/chartex" xmlns:cx4="http://schemas.microsoft.com/office/drawing/2016/5/10/chartex" xmlns:cx5="http://schemas.microsoft.com/office/drawing/2016/5/11/chartex" xmlns:cx6="http://schemas.microsoft.com/office/drawing/2016/5/12/chartex" xmlns:cx7="http://schemas.microsoft.com/office/drawing/2016/5/13/chartex" xmlns:cx8="http://schemas.microsoft.com/office/drawing/2016/5/14/chartex" xmlns:mc="http://schemas.openxmlformats.org/markup-compatibility/2006" xmlns:aink="http://schemas.microsoft.com/office/drawing/2016/ink" xmlns:am3d="http://schemas.microsoft.com/office/drawing/2017/model3d" xmlns:o="urn:schemas-microsoft-com:office:office" xmlns:r="http://schemas.openxmlformats.org/officeDocument/2006/relationships" xmlns:m="http://schemas.openxmlformats.org/officeDocument/2006/math" xmlns:v="urn:schemas-microsoft-com:vml" xmlns:wp14="http://schemas.microsoft.com/office/word/2010/wordprocessingDrawing" xmlns:wp="http://schemas.openxmlformats.org/drawingml/2006/wordprocessingDrawing" xmlns:w10="urn:schemas-microsoft-com:office:word" xmlns:w="http://schemas.openxmlformats.org/wordprocessingml/2006/main" xmlns:w14="http://schemas.microsoft.com/office/word/2010/wordml" xmlns:w15="http://schemas.microsoft.com/office/word/2012/wordml" xmlns:w16cex="http://schemas.microsoft.com/office/word/2018/wordml/cex" xmlns:w16cid="http://schemas.microsoft.com/office/word/2016/wordml/cid" xmlns:w16="http://schemas.microsoft.com/office/word/2018/wordml" xmlns:w16sdtdh="http://schemas.microsoft.com/office/word/2020/wordml/sdtdatahash" xmlns:w16se="http://schemas.microsoft.com/office/word/2015/wordml/symex" xmlns:wpg="http://schemas.microsoft.com/office/word/2010/wordprocessingGroup" xmlns:wpi="http://schemas.microsoft.com/office/word/2010/wordprocessingInk" xmlns:wne="http://schemas.microsoft.com/office/word/2006/wordml" xmlns:wps="http://schemas.microsoft.com/office/word/2010/wordprocessingShape" mc:Ignorable="w14 w15 w16se w16cid w16 w16cex w16sdtdh wp14">
+<w:document xmlns:wpc="http://schemas.microsoft.com/office/word/2010/wordprocessingCanvas" xmlns:cx="http://schemas.microsoft.com/office/drawing/2014/chartex" xmlns:cx1="http://schemas.microsoft.com/office/drawing/2015/9/8/chartex" xmlns:cx2="http://schemas.microsoft.com/office/drawing/2015/10/21/chartex" xmlns:cx3="http://schemas.microsoft.com/office/drawing/2016/5/9/chartex" xmlns:cx4="http://schemas.microsoft.com/office/drawing/2016/5/10/chartex" xmlns:cx5="http://schemas.microsoft.com/office/drawing/2016/5/11/chartex" xmlns:cx6="http://schemas.microsoft.com/office/drawing/2016/5/12/chartex" xmlns:cx7="http://schemas.microsoft.com/office/drawing/2016/5/13/chartex" xmlns:cx8="http://schemas.microsoft.com/office/drawing/2016/5/14/chartex" xmlns:mc="http://schemas.openxmlformats.org/markup-compatibility/2006" xmlns:aink="http://schemas.microsoft.com/office/drawing/2016/ink" xmlns:am3d="http://schemas.microsoft.com/office/drawing/2017/model3d" xmlns:o="urn:schemas-microsoft-com:office:office" xmlns:oel="http://schemas.microsoft.com/office/2019/extlst" xmlns:r="http://schemas.openxmlformats.org/officeDocument/2006/relationships" xmlns:m="http://schemas.openxmlformats.org/officeDocument/2006/math" xmlns:v="urn:schemas-microsoft-com:vml" xmlns:wp14="http://schemas.microsoft.com/office/word/2010/wordprocessingDrawing" xmlns:wp="http://schemas.openxmlformats.org/drawingml/2006/wordprocessingDrawing" xmlns:w10="urn:schemas-microsoft-com:office:word" xmlns:w="http://schemas.openxmlformats.org/wordprocessingml/2006/main" xmlns:w14="http://schemas.microsoft.com/office/word/2010/wordml" xmlns:w15="http://schemas.microsoft.com/office/word/2012/wordml" xmlns:w16cex="http://schemas.microsoft.com/office/word/2018/wordml/cex" xmlns:w16cid="http://schemas.microsoft.com/office/word/2016/wordml/cid" xmlns:w16="http://schemas.microsoft.com/office/word/2018/wordml" xmlns:w16sdtdh="http://schemas.microsoft.com/office/word/2020/wordml/sdtdatahash" xmlns:w16se="http://schemas.microsoft.com/office/word/2015/wordml/symex" xmlns:wpg="http://schemas.microsoft.com/office/word/2010/wordprocessingGroup" xmlns:wpi="http://schemas.microsoft.com/office/word/2010/wordprocessingInk" xmlns:wne="http://schemas.microsoft.com/office/word/2006/wordml" xmlns:wps="http://schemas.microsoft.com/office/word/2010/wordprocessingShape" mc:Ignorable="w14 w15 w16se w16cid w16 w16cex w16sdtdh wp14">
   <w:body>
     <w:p>
       <w:pPr>
@@ -13,7 +13,7 @@
         <w:rPr>
           <w:rFonts w:ascii="Garamond" w:hAnsi="Garamond"/>
         </w:rPr>
-        <w:t>January</w:t>
+        <w:t>April</w:t>
       </w:r>
       <w:r>
         <w:rPr>
@@ -1051,6 +1051,39 @@
     <w:p>
       <w:pPr>
         <w:numPr>
+          <w:ilvl w:val="1"/>
+          <w:numId w:val="23"/>
+        </w:numPr>
+        <w:tabs>
+          <w:tab w:val="left" w:pos="360"/>
+          <w:tab w:val="right" w:pos="8640"/>
+        </w:tabs>
+        <w:rPr>
+          <w:rFonts w:ascii="Garamond" w:hAnsi="Garamond"/>
+        </w:rPr>
+      </w:pPr>
+      <w:r>
+        <w:rPr>
+          <w:rFonts w:ascii="Garamond" w:hAnsi="Garamond"/>
+        </w:rPr>
+        <w:t>Finalist</w:t>
+      </w:r>
+      <w:r>
+        <w:rPr>
+          <w:rFonts w:ascii="Garamond" w:hAnsi="Garamond"/>
+        </w:rPr>
+        <w:t>, Paul Green Award 20</w:t>
+      </w:r>
+      <w:r>
+        <w:rPr>
+          <w:rFonts w:ascii="Garamond" w:hAnsi="Garamond"/>
+        </w:rPr>
+        <w:t>21</w:t>
+      </w:r>
+    </w:p>
+    <w:p>
+      <w:pPr>
+        <w:numPr>
           <w:ilvl w:val="0"/>
           <w:numId w:val="23"/>
         </w:numPr>
@@ -1376,6 +1409,7 @@
         <w:rPr>
           <w:rFonts w:ascii="Garamond" w:hAnsi="Garamond"/>
         </w:rPr>
+        <w:lastRenderedPageBreak/>
         <w:t xml:space="preserve">Runner-up, Dick </w:t>
       </w:r>
       <w:proofErr w:type="spellStart"/>
@@ -1411,7 +1445,6 @@
         <w:rPr>
           <w:rFonts w:ascii="Garamond" w:hAnsi="Garamond"/>
         </w:rPr>
-        <w:lastRenderedPageBreak/>
         <w:t xml:space="preserve">Yao, Song, </w:t>
       </w:r>
       <w:proofErr w:type="spellStart"/>
@@ -3176,6 +3209,69 @@
         <w:rPr>
           <w:rFonts w:ascii="Garamond" w:hAnsi="Garamond"/>
         </w:rPr>
+        <w:t>Finalist</w:t>
+      </w:r>
+      <w:r>
+        <w:rPr>
+          <w:rFonts w:ascii="Garamond" w:hAnsi="Garamond"/>
+        </w:rPr>
+        <w:t>, Paul Green Award 2012</w:t>
+      </w:r>
+    </w:p>
+    <w:p>
+      <w:pPr>
+        <w:numPr>
+          <w:ilvl w:val="1"/>
+          <w:numId w:val="6"/>
+        </w:numPr>
+        <w:tabs>
+          <w:tab w:val="left" w:pos="360"/>
+          <w:tab w:val="right" w:pos="8640"/>
+        </w:tabs>
+        <w:ind w:left="990" w:hanging="270"/>
+        <w:rPr>
+          <w:rFonts w:ascii="Garamond" w:hAnsi="Garamond"/>
+        </w:rPr>
+      </w:pPr>
+      <w:r>
+        <w:rPr>
+          <w:rFonts w:ascii="Garamond" w:hAnsi="Garamond"/>
+        </w:rPr>
+        <w:lastRenderedPageBreak/>
+        <w:t xml:space="preserve">Awarded annually by the American Marketing Association Foundation for the paper published in the </w:t>
+      </w:r>
+      <w:r>
+        <w:rPr>
+          <w:rFonts w:ascii="Garamond" w:hAnsi="Garamond"/>
+          <w:i/>
+        </w:rPr>
+        <w:t>Journal of Marketing Research</w:t>
+      </w:r>
+      <w:r>
+        <w:rPr>
+          <w:rFonts w:ascii="Garamond" w:hAnsi="Garamond"/>
+        </w:rPr>
+        <w:t xml:space="preserve"> and with the most potential to contribute to the practice of marketing research.</w:t>
+      </w:r>
+    </w:p>
+    <w:p>
+      <w:pPr>
+        <w:numPr>
+          <w:ilvl w:val="0"/>
+          <w:numId w:val="6"/>
+        </w:numPr>
+        <w:tabs>
+          <w:tab w:val="left" w:pos="360"/>
+          <w:tab w:val="right" w:pos="8640"/>
+        </w:tabs>
+        <w:rPr>
+          <w:rFonts w:ascii="Garamond" w:hAnsi="Garamond"/>
+        </w:rPr>
+      </w:pPr>
+      <w:r>
+        <w:rPr>
+          <w:rFonts w:ascii="Garamond" w:hAnsi="Garamond"/>
+        </w:rPr>
         <w:t>Run</w:t>
       </w:r>
       <w:r>
@@ -3221,7 +3317,6 @@
         <w:rPr>
           <w:rFonts w:ascii="Garamond" w:hAnsi="Garamond"/>
         </w:rPr>
-        <w:lastRenderedPageBreak/>
         <w:t>A</w:t>
       </w:r>
       <w:r>
@@ -4218,6 +4313,7 @@
         <w:rPr>
           <w:rFonts w:ascii="Garamond" w:hAnsi="Garamond"/>
         </w:rPr>
+        <w:lastRenderedPageBreak/>
         <w:t>Quantitative Marketing and Economics, 2018-</w:t>
       </w:r>
       <w:r>
@@ -4304,7 +4400,6 @@
         <w:rPr>
           <w:rFonts w:ascii="Garamond" w:hAnsi="Garamond"/>
         </w:rPr>
-        <w:lastRenderedPageBreak/>
         <w:t>Manag</w:t>
       </w:r>
       <w:r>
@@ -4858,6 +4953,126 @@
         <w:rPr>
           <w:rFonts w:ascii="Garamond" w:hAnsi="Garamond"/>
         </w:rPr>
+        <w:t>The Design and Targeting of Compliance Promotions</w:t>
+      </w:r>
+      <w:r>
+        <w:rPr>
+          <w:rFonts w:ascii="Garamond" w:hAnsi="Garamond"/>
+        </w:rPr>
+        <w:t>,</w:t>
+      </w:r>
+      <w:r>
+        <w:rPr>
+          <w:rFonts w:ascii="Garamond" w:hAnsi="Garamond"/>
+        </w:rPr>
+        <w:t>”</w:t>
+      </w:r>
+    </w:p>
+    <w:p>
+      <w:pPr>
+        <w:numPr>
+          <w:ilvl w:val="0"/>
+          <w:numId w:val="6"/>
+        </w:numPr>
+        <w:tabs>
+          <w:tab w:val="left" w:pos="360"/>
+          <w:tab w:val="left" w:pos="720"/>
+          <w:tab w:val="right" w:pos="8640"/>
+        </w:tabs>
+        <w:rPr>
+          <w:rFonts w:ascii="Garamond" w:hAnsi="Garamond"/>
+        </w:rPr>
+      </w:pPr>
+      <w:r>
+        <w:rPr>
+          <w:rFonts w:ascii="Garamond" w:hAnsi="Garamond"/>
+        </w:rPr>
+        <w:t>UTD FORMS Conference</w:t>
+      </w:r>
+      <w:r>
+        <w:rPr>
+          <w:rFonts w:ascii="Garamond" w:hAnsi="Garamond"/>
+        </w:rPr>
+        <w:t>, 20</w:t>
+      </w:r>
+      <w:r>
+        <w:rPr>
+          <w:rFonts w:ascii="Garamond" w:hAnsi="Garamond"/>
+        </w:rPr>
+        <w:t>22</w:t>
+      </w:r>
+    </w:p>
+    <w:p>
+      <w:pPr>
+        <w:numPr>
+          <w:ilvl w:val="0"/>
+          <w:numId w:val="6"/>
+        </w:numPr>
+        <w:tabs>
+          <w:tab w:val="left" w:pos="360"/>
+          <w:tab w:val="left" w:pos="720"/>
+          <w:tab w:val="right" w:pos="8640"/>
+        </w:tabs>
+        <w:rPr>
+          <w:rFonts w:ascii="Garamond" w:hAnsi="Garamond"/>
+        </w:rPr>
+      </w:pPr>
+      <w:r>
+        <w:rPr>
+          <w:rFonts w:ascii="Garamond" w:hAnsi="Garamond"/>
+        </w:rPr>
+        <w:t>Johns Hopkins University</w:t>
+      </w:r>
+      <w:r>
+        <w:rPr>
+          <w:rFonts w:ascii="Garamond" w:hAnsi="Garamond"/>
+        </w:rPr>
+        <w:t>, 20</w:t>
+      </w:r>
+      <w:r>
+        <w:rPr>
+          <w:rFonts w:ascii="Garamond" w:hAnsi="Garamond"/>
+        </w:rPr>
+        <w:t>22</w:t>
+      </w:r>
+    </w:p>
+    <w:p>
+      <w:pPr>
+        <w:tabs>
+          <w:tab w:val="left" w:pos="360"/>
+          <w:tab w:val="right" w:pos="8640"/>
+        </w:tabs>
+        <w:rPr>
+          <w:rFonts w:ascii="Garamond" w:hAnsi="Garamond"/>
+        </w:rPr>
+      </w:pPr>
+    </w:p>
+    <w:p>
+      <w:pPr>
+        <w:tabs>
+          <w:tab w:val="left" w:pos="360"/>
+          <w:tab w:val="right" w:pos="8640"/>
+        </w:tabs>
+        <w:rPr>
+          <w:rFonts w:ascii="Garamond" w:hAnsi="Garamond"/>
+        </w:rPr>
+      </w:pPr>
+      <w:r>
+        <w:rPr>
+          <w:rFonts w:ascii="Garamond" w:hAnsi="Garamond"/>
+        </w:rPr>
+        <w:tab/>
+      </w:r>
+      <w:r>
+        <w:rPr>
+          <w:rFonts w:ascii="Garamond" w:hAnsi="Garamond"/>
+        </w:rPr>
+        <w:t>“</w:t>
+      </w:r>
+      <w:r>
+        <w:rPr>
+          <w:rFonts w:ascii="Garamond" w:hAnsi="Garamond"/>
+        </w:rPr>
         <w:t>The Impact of Soda Taxes: Pass-through, Tax Avoidance, and Nutritional Effects</w:t>
       </w:r>
       <w:r>
@@ -5168,6 +5383,7 @@
         <w:rPr>
           <w:rFonts w:ascii="Garamond" w:hAnsi="Garamond"/>
         </w:rPr>
+        <w:lastRenderedPageBreak/>
         <w:t>T</w:t>
       </w:r>
       <w:r>
@@ -5336,7 +5552,6 @@
         <w:rPr>
           <w:rFonts w:ascii="Garamond" w:hAnsi="Garamond"/>
         </w:rPr>
-        <w:lastRenderedPageBreak/>
         <w:t>University of British Columbia, 2015</w:t>
       </w:r>
     </w:p>
@@ -6175,6 +6390,7 @@
         <w:rPr>
           <w:rFonts w:ascii="Garamond" w:hAnsi="Garamond"/>
         </w:rPr>
+        <w:lastRenderedPageBreak/>
         <w:t>Georgia Institute of Technology, 2008</w:t>
       </w:r>
     </w:p>
@@ -6350,7 +6566,6 @@
         <w:rPr>
           <w:rFonts w:ascii="Garamond" w:hAnsi="Garamond"/>
         </w:rPr>
-        <w:lastRenderedPageBreak/>
         <w:t>University of Chicago, 2008</w:t>
       </w:r>
     </w:p>
@@ -6602,6 +6817,46 @@
           <w:rFonts w:ascii="Garamond" w:hAnsi="Garamond"/>
         </w:rPr>
       </w:pPr>
+      <w:r>
+        <w:rPr>
+          <w:rFonts w:ascii="Garamond" w:hAnsi="Garamond"/>
+        </w:rPr>
+        <w:t>Nan Zhao</w:t>
+      </w:r>
+      <w:r>
+        <w:rPr>
+          <w:rFonts w:ascii="Garamond" w:hAnsi="Garamond"/>
+        </w:rPr>
+        <w:t xml:space="preserve"> (Washington University, dissertation co-chair, </w:t>
+      </w:r>
+      <w:r>
+        <w:rPr>
+          <w:rFonts w:ascii="Garamond" w:hAnsi="Garamond"/>
+        </w:rPr>
+        <w:t>ongoing</w:t>
+      </w:r>
+      <w:r>
+        <w:rPr>
+          <w:rFonts w:ascii="Garamond" w:hAnsi="Garamond"/>
+        </w:rPr>
+        <w:t>)</w:t>
+      </w:r>
+    </w:p>
+    <w:p>
+      <w:pPr>
+        <w:numPr>
+          <w:ilvl w:val="1"/>
+          <w:numId w:val="6"/>
+        </w:numPr>
+        <w:tabs>
+          <w:tab w:val="left" w:pos="360"/>
+          <w:tab w:val="right" w:pos="8640"/>
+        </w:tabs>
+        <w:ind w:left="990" w:hanging="270"/>
+        <w:rPr>
+          <w:rFonts w:ascii="Garamond" w:hAnsi="Garamond"/>
+        </w:rPr>
+      </w:pPr>
       <w:proofErr w:type="spellStart"/>
       <w:r>
         <w:rPr>
@@ -6628,7 +6883,25 @@
         <w:rPr>
           <w:rFonts w:ascii="Garamond" w:hAnsi="Garamond"/>
         </w:rPr>
-        <w:t xml:space="preserve"> (Washington University, dissertation co-chair, ongoing)</w:t>
+        <w:t xml:space="preserve"> (Washington University, dissertation co-chair, </w:t>
+      </w:r>
+      <w:r>
+        <w:rPr>
+          <w:rFonts w:ascii="Garamond" w:hAnsi="Garamond"/>
+        </w:rPr>
+        <w:t>initial placement: University</w:t>
+      </w:r>
+      <w:r>
+        <w:rPr>
+          <w:rFonts w:ascii="Garamond" w:hAnsi="Garamond"/>
+        </w:rPr>
+        <w:t xml:space="preserve"> of Toronto</w:t>
+      </w:r>
+      <w:r>
+        <w:rPr>
+          <w:rFonts w:ascii="Garamond" w:hAnsi="Garamond"/>
+        </w:rPr>
+        <w:t>)</w:t>
       </w:r>
     </w:p>
     <w:p>
@@ -7313,6 +7586,7 @@
         <w:rPr>
           <w:rFonts w:ascii="Garamond" w:hAnsi="Garamond"/>
         </w:rPr>
+        <w:lastRenderedPageBreak/>
         <w:t>Department Senior Faculty Recruiting Reading Committee, 2010, 2012</w:t>
       </w:r>
     </w:p>
@@ -7539,7 +7813,6 @@
         <w:rPr>
           <w:rFonts w:ascii="Garamond" w:hAnsi="Garamond"/>
         </w:rPr>
-        <w:lastRenderedPageBreak/>
         <w:t xml:space="preserve">Instructor, Digital Marketing </w:t>
       </w:r>
       <w:r>
@@ -8237,7 +8510,7 @@
 </file>
 
 <file path=word/endnotes.xml><?xml version="1.0" encoding="utf-8"?>
-<w:endnotes xmlns:wpc="http://schemas.microsoft.com/office/word/2010/wordprocessingCanvas" xmlns:cx="http://schemas.microsoft.com/office/drawing/2014/chartex" xmlns:cx1="http://schemas.microsoft.com/office/drawing/2015/9/8/chartex" xmlns:cx2="http://schemas.microsoft.com/office/drawing/2015/10/21/chartex" xmlns:cx3="http://schemas.microsoft.com/office/drawing/2016/5/9/chartex" xmlns:cx4="http://schemas.microsoft.com/office/drawing/2016/5/10/chartex" xmlns:cx5="http://schemas.microsoft.com/office/drawing/2016/5/11/chartex" xmlns:cx6="http://schemas.microsoft.com/office/drawing/2016/5/12/chartex" xmlns:cx7="http://schemas.microsoft.com/office/drawing/2016/5/13/chartex" xmlns:cx8="http://schemas.microsoft.com/office/drawing/2016/5/14/chartex" xmlns:mc="http://schemas.openxmlformats.org/markup-compatibility/2006" xmlns:aink="http://schemas.microsoft.com/office/drawing/2016/ink" xmlns:am3d="http://schemas.microsoft.com/office/drawing/2017/model3d" xmlns:o="urn:schemas-microsoft-com:office:office" xmlns:r="http://schemas.openxmlformats.org/officeDocument/2006/relationships" xmlns:m="http://schemas.openxmlformats.org/officeDocument/2006/math" xmlns:v="urn:schemas-microsoft-com:vml" xmlns:wp14="http://schemas.microsoft.com/office/word/2010/wordprocessingDrawing" xmlns:wp="http://schemas.openxmlformats.org/drawingml/2006/wordprocessingDrawing" xmlns:w10="urn:schemas-microsoft-com:office:word" xmlns:w="http://schemas.openxmlformats.org/wordprocessingml/2006/main" xmlns:w14="http://schemas.microsoft.com/office/word/2010/wordml" xmlns:w15="http://schemas.microsoft.com/office/word/2012/wordml" xmlns:w16cex="http://schemas.microsoft.com/office/word/2018/wordml/cex" xmlns:w16cid="http://schemas.microsoft.com/office/word/2016/wordml/cid" xmlns:w16="http://schemas.microsoft.com/office/word/2018/wordml" xmlns:w16sdtdh="http://schemas.microsoft.com/office/word/2020/wordml/sdtdatahash" xmlns:w16se="http://schemas.microsoft.com/office/word/2015/wordml/symex" xmlns:wpg="http://schemas.microsoft.com/office/word/2010/wordprocessingGroup" xmlns:wpi="http://schemas.microsoft.com/office/word/2010/wordprocessingInk" xmlns:wne="http://schemas.microsoft.com/office/word/2006/wordml" xmlns:wps="http://schemas.microsoft.com/office/word/2010/wordprocessingShape" mc:Ignorable="w14 w15 w16se w16cid w16 w16cex w16sdtdh wp14">
+<w:endnotes xmlns:wpc="http://schemas.microsoft.com/office/word/2010/wordprocessingCanvas" xmlns:cx="http://schemas.microsoft.com/office/drawing/2014/chartex" xmlns:cx1="http://schemas.microsoft.com/office/drawing/2015/9/8/chartex" xmlns:cx2="http://schemas.microsoft.com/office/drawing/2015/10/21/chartex" xmlns:cx3="http://schemas.microsoft.com/office/drawing/2016/5/9/chartex" xmlns:cx4="http://schemas.microsoft.com/office/drawing/2016/5/10/chartex" xmlns:cx5="http://schemas.microsoft.com/office/drawing/2016/5/11/chartex" xmlns:cx6="http://schemas.microsoft.com/office/drawing/2016/5/12/chartex" xmlns:cx7="http://schemas.microsoft.com/office/drawing/2016/5/13/chartex" xmlns:cx8="http://schemas.microsoft.com/office/drawing/2016/5/14/chartex" xmlns:mc="http://schemas.openxmlformats.org/markup-compatibility/2006" xmlns:aink="http://schemas.microsoft.com/office/drawing/2016/ink" xmlns:am3d="http://schemas.microsoft.com/office/drawing/2017/model3d" xmlns:o="urn:schemas-microsoft-com:office:office" xmlns:oel="http://schemas.microsoft.com/office/2019/extlst" xmlns:r="http://schemas.openxmlformats.org/officeDocument/2006/relationships" xmlns:m="http://schemas.openxmlformats.org/officeDocument/2006/math" xmlns:v="urn:schemas-microsoft-com:vml" xmlns:wp14="http://schemas.microsoft.com/office/word/2010/wordprocessingDrawing" xmlns:wp="http://schemas.openxmlformats.org/drawingml/2006/wordprocessingDrawing" xmlns:w10="urn:schemas-microsoft-com:office:word" xmlns:w="http://schemas.openxmlformats.org/wordprocessingml/2006/main" xmlns:w14="http://schemas.microsoft.com/office/word/2010/wordml" xmlns:w15="http://schemas.microsoft.com/office/word/2012/wordml" xmlns:w16cex="http://schemas.microsoft.com/office/word/2018/wordml/cex" xmlns:w16cid="http://schemas.microsoft.com/office/word/2016/wordml/cid" xmlns:w16="http://schemas.microsoft.com/office/word/2018/wordml" xmlns:w16sdtdh="http://schemas.microsoft.com/office/word/2020/wordml/sdtdatahash" xmlns:w16se="http://schemas.microsoft.com/office/word/2015/wordml/symex" xmlns:wpg="http://schemas.microsoft.com/office/word/2010/wordprocessingGroup" xmlns:wpi="http://schemas.microsoft.com/office/word/2010/wordprocessingInk" xmlns:wne="http://schemas.microsoft.com/office/word/2006/wordml" xmlns:wps="http://schemas.microsoft.com/office/word/2010/wordprocessingShape" mc:Ignorable="w14 w15 w16se w16cid w16 w16cex w16sdtdh wp14">
   <w:endnote w:type="separator" w:id="-1">
     <w:p>
       <w:r>
@@ -8256,7 +8529,7 @@
 </file>
 
 <file path=word/footer1.xml><?xml version="1.0" encoding="utf-8"?>
-<w:ftr xmlns:wpc="http://schemas.microsoft.com/office/word/2010/wordprocessingCanvas" xmlns:cx="http://schemas.microsoft.com/office/drawing/2014/chartex" xmlns:cx1="http://schemas.microsoft.com/office/drawing/2015/9/8/chartex" xmlns:cx2="http://schemas.microsoft.com/office/drawing/2015/10/21/chartex" xmlns:cx3="http://schemas.microsoft.com/office/drawing/2016/5/9/chartex" xmlns:cx4="http://schemas.microsoft.com/office/drawing/2016/5/10/chartex" xmlns:cx5="http://schemas.microsoft.com/office/drawing/2016/5/11/chartex" xmlns:cx6="http://schemas.microsoft.com/office/drawing/2016/5/12/chartex" xmlns:cx7="http://schemas.microsoft.com/office/drawing/2016/5/13/chartex" xmlns:cx8="http://schemas.microsoft.com/office/drawing/2016/5/14/chartex" xmlns:mc="http://schemas.openxmlformats.org/markup-compatibility/2006" xmlns:aink="http://schemas.microsoft.com/office/drawing/2016/ink" xmlns:am3d="http://schemas.microsoft.com/office/drawing/2017/model3d" xmlns:o="urn:schemas-microsoft-com:office:office" xmlns:r="http://schemas.openxmlformats.org/officeDocument/2006/relationships" xmlns:m="http://schemas.openxmlformats.org/officeDocument/2006/math" xmlns:v="urn:schemas-microsoft-com:vml" xmlns:wp14="http://schemas.microsoft.com/office/word/2010/wordprocessingDrawing" xmlns:wp="http://schemas.openxmlformats.org/drawingml/2006/wordprocessingDrawing" xmlns:w10="urn:schemas-microsoft-com:office:word" xmlns:w="http://schemas.openxmlformats.org/wordprocessingml/2006/main" xmlns:w14="http://schemas.microsoft.com/office/word/2010/wordml" xmlns:w15="http://schemas.microsoft.com/office/word/2012/wordml" xmlns:w16cex="http://schemas.microsoft.com/office/word/2018/wordml/cex" xmlns:w16cid="http://schemas.microsoft.com/office/word/2016/wordml/cid" xmlns:w16="http://schemas.microsoft.com/office/word/2018/wordml" xmlns:w16sdtdh="http://schemas.microsoft.com/office/word/2020/wordml/sdtdatahash" xmlns:w16se="http://schemas.microsoft.com/office/word/2015/wordml/symex" xmlns:wpg="http://schemas.microsoft.com/office/word/2010/wordprocessingGroup" xmlns:wpi="http://schemas.microsoft.com/office/word/2010/wordprocessingInk" xmlns:wne="http://schemas.microsoft.com/office/word/2006/wordml" xmlns:wps="http://schemas.microsoft.com/office/word/2010/wordprocessingShape" mc:Ignorable="w14 w15 w16se w16cid w16 w16cex w16sdtdh wp14">
+<w:ftr xmlns:wpc="http://schemas.microsoft.com/office/word/2010/wordprocessingCanvas" xmlns:cx="http://schemas.microsoft.com/office/drawing/2014/chartex" xmlns:cx1="http://schemas.microsoft.com/office/drawing/2015/9/8/chartex" xmlns:cx2="http://schemas.microsoft.com/office/drawing/2015/10/21/chartex" xmlns:cx3="http://schemas.microsoft.com/office/drawing/2016/5/9/chartex" xmlns:cx4="http://schemas.microsoft.com/office/drawing/2016/5/10/chartex" xmlns:cx5="http://schemas.microsoft.com/office/drawing/2016/5/11/chartex" xmlns:cx6="http://schemas.microsoft.com/office/drawing/2016/5/12/chartex" xmlns:cx7="http://schemas.microsoft.com/office/drawing/2016/5/13/chartex" xmlns:cx8="http://schemas.microsoft.com/office/drawing/2016/5/14/chartex" xmlns:mc="http://schemas.openxmlformats.org/markup-compatibility/2006" xmlns:aink="http://schemas.microsoft.com/office/drawing/2016/ink" xmlns:am3d="http://schemas.microsoft.com/office/drawing/2017/model3d" xmlns:o="urn:schemas-microsoft-com:office:office" xmlns:oel="http://schemas.microsoft.com/office/2019/extlst" xmlns:r="http://schemas.openxmlformats.org/officeDocument/2006/relationships" xmlns:m="http://schemas.openxmlformats.org/officeDocument/2006/math" xmlns:v="urn:schemas-microsoft-com:vml" xmlns:wp14="http://schemas.microsoft.com/office/word/2010/wordprocessingDrawing" xmlns:wp="http://schemas.openxmlformats.org/drawingml/2006/wordprocessingDrawing" xmlns:w10="urn:schemas-microsoft-com:office:word" xmlns:w="http://schemas.openxmlformats.org/wordprocessingml/2006/main" xmlns:w14="http://schemas.microsoft.com/office/word/2010/wordml" xmlns:w15="http://schemas.microsoft.com/office/word/2012/wordml" xmlns:w16cex="http://schemas.microsoft.com/office/word/2018/wordml/cex" xmlns:w16cid="http://schemas.microsoft.com/office/word/2016/wordml/cid" xmlns:w16="http://schemas.microsoft.com/office/word/2018/wordml" xmlns:w16sdtdh="http://schemas.microsoft.com/office/word/2020/wordml/sdtdatahash" xmlns:w16se="http://schemas.microsoft.com/office/word/2015/wordml/symex" xmlns:wpg="http://schemas.microsoft.com/office/word/2010/wordprocessingGroup" xmlns:wpi="http://schemas.microsoft.com/office/word/2010/wordprocessingInk" xmlns:wne="http://schemas.microsoft.com/office/word/2006/wordml" xmlns:wps="http://schemas.microsoft.com/office/word/2010/wordprocessingShape" mc:Ignorable="w14 w15 w16se w16cid w16 w16cex w16sdtdh wp14">
   <w:p>
     <w:pPr>
       <w:pStyle w:val="Footer"/>
@@ -8294,7 +8567,7 @@
 </file>
 
 <file path=word/footer2.xml><?xml version="1.0" encoding="utf-8"?>
-<w:ftr xmlns:wpc="http://schemas.microsoft.com/office/word/2010/wordprocessingCanvas" xmlns:cx="http://schemas.microsoft.com/office/drawing/2014/chartex" xmlns:cx1="http://schemas.microsoft.com/office/drawing/2015/9/8/chartex" xmlns:cx2="http://schemas.microsoft.com/office/drawing/2015/10/21/chartex" xmlns:cx3="http://schemas.microsoft.com/office/drawing/2016/5/9/chartex" xmlns:cx4="http://schemas.microsoft.com/office/drawing/2016/5/10/chartex" xmlns:cx5="http://schemas.microsoft.com/office/drawing/2016/5/11/chartex" xmlns:cx6="http://schemas.microsoft.com/office/drawing/2016/5/12/chartex" xmlns:cx7="http://schemas.microsoft.com/office/drawing/2016/5/13/chartex" xmlns:cx8="http://schemas.microsoft.com/office/drawing/2016/5/14/chartex" xmlns:mc="http://schemas.openxmlformats.org/markup-compatibility/2006" xmlns:aink="http://schemas.microsoft.com/office/drawing/2016/ink" xmlns:am3d="http://schemas.microsoft.com/office/drawing/2017/model3d" xmlns:o="urn:schemas-microsoft-com:office:office" xmlns:r="http://schemas.openxmlformats.org/officeDocument/2006/relationships" xmlns:m="http://schemas.openxmlformats.org/officeDocument/2006/math" xmlns:v="urn:schemas-microsoft-com:vml" xmlns:wp14="http://schemas.microsoft.com/office/word/2010/wordprocessingDrawing" xmlns:wp="http://schemas.openxmlformats.org/drawingml/2006/wordprocessingDrawing" xmlns:w10="urn:schemas-microsoft-com:office:word" xmlns:w="http://schemas.openxmlformats.org/wordprocessingml/2006/main" xmlns:w14="http://schemas.microsoft.com/office/word/2010/wordml" xmlns:w15="http://schemas.microsoft.com/office/word/2012/wordml" xmlns:w16cex="http://schemas.microsoft.com/office/word/2018/wordml/cex" xmlns:w16cid="http://schemas.microsoft.com/office/word/2016/wordml/cid" xmlns:w16="http://schemas.microsoft.com/office/word/2018/wordml" xmlns:w16sdtdh="http://schemas.microsoft.com/office/word/2020/wordml/sdtdatahash" xmlns:w16se="http://schemas.microsoft.com/office/word/2015/wordml/symex" xmlns:wpg="http://schemas.microsoft.com/office/word/2010/wordprocessingGroup" xmlns:wpi="http://schemas.microsoft.com/office/word/2010/wordprocessingInk" xmlns:wne="http://schemas.microsoft.com/office/word/2006/wordml" xmlns:wps="http://schemas.microsoft.com/office/word/2010/wordprocessingShape" mc:Ignorable="w14 w15 w16se w16cid w16 w16cex w16sdtdh wp14">
+<w:ftr xmlns:wpc="http://schemas.microsoft.com/office/word/2010/wordprocessingCanvas" xmlns:cx="http://schemas.microsoft.com/office/drawing/2014/chartex" xmlns:cx1="http://schemas.microsoft.com/office/drawing/2015/9/8/chartex" xmlns:cx2="http://schemas.microsoft.com/office/drawing/2015/10/21/chartex" xmlns:cx3="http://schemas.microsoft.com/office/drawing/2016/5/9/chartex" xmlns:cx4="http://schemas.microsoft.com/office/drawing/2016/5/10/chartex" xmlns:cx5="http://schemas.microsoft.com/office/drawing/2016/5/11/chartex" xmlns:cx6="http://schemas.microsoft.com/office/drawing/2016/5/12/chartex" xmlns:cx7="http://schemas.microsoft.com/office/drawing/2016/5/13/chartex" xmlns:cx8="http://schemas.microsoft.com/office/drawing/2016/5/14/chartex" xmlns:mc="http://schemas.openxmlformats.org/markup-compatibility/2006" xmlns:aink="http://schemas.microsoft.com/office/drawing/2016/ink" xmlns:am3d="http://schemas.microsoft.com/office/drawing/2017/model3d" xmlns:o="urn:schemas-microsoft-com:office:office" xmlns:oel="http://schemas.microsoft.com/office/2019/extlst" xmlns:r="http://schemas.openxmlformats.org/officeDocument/2006/relationships" xmlns:m="http://schemas.openxmlformats.org/officeDocument/2006/math" xmlns:v="urn:schemas-microsoft-com:vml" xmlns:wp14="http://schemas.microsoft.com/office/word/2010/wordprocessingDrawing" xmlns:wp="http://schemas.openxmlformats.org/drawingml/2006/wordprocessingDrawing" xmlns:w10="urn:schemas-microsoft-com:office:word" xmlns:w="http://schemas.openxmlformats.org/wordprocessingml/2006/main" xmlns:w14="http://schemas.microsoft.com/office/word/2010/wordml" xmlns:w15="http://schemas.microsoft.com/office/word/2012/wordml" xmlns:w16cex="http://schemas.microsoft.com/office/word/2018/wordml/cex" xmlns:w16cid="http://schemas.microsoft.com/office/word/2016/wordml/cid" xmlns:w16="http://schemas.microsoft.com/office/word/2018/wordml" xmlns:w16sdtdh="http://schemas.microsoft.com/office/word/2020/wordml/sdtdatahash" xmlns:w16se="http://schemas.microsoft.com/office/word/2015/wordml/symex" xmlns:wpg="http://schemas.microsoft.com/office/word/2010/wordprocessingGroup" xmlns:wpi="http://schemas.microsoft.com/office/word/2010/wordprocessingInk" xmlns:wne="http://schemas.microsoft.com/office/word/2006/wordml" xmlns:wps="http://schemas.microsoft.com/office/word/2010/wordprocessingShape" mc:Ignorable="w14 w15 w16se w16cid w16 w16cex w16sdtdh wp14">
   <w:p>
     <w:pPr>
       <w:pStyle w:val="Footer"/>
@@ -8345,7 +8618,7 @@
 </file>
 
 <file path=word/footnotes.xml><?xml version="1.0" encoding="utf-8"?>
-<w:footnotes xmlns:wpc="http://schemas.microsoft.com/office/word/2010/wordprocessingCanvas" xmlns:cx="http://schemas.microsoft.com/office/drawing/2014/chartex" xmlns:cx1="http://schemas.microsoft.com/office/drawing/2015/9/8/chartex" xmlns:cx2="http://schemas.microsoft.com/office/drawing/2015/10/21/chartex" xmlns:cx3="http://schemas.microsoft.com/office/drawing/2016/5/9/chartex" xmlns:cx4="http://schemas.microsoft.com/office/drawing/2016/5/10/chartex" xmlns:cx5="http://schemas.microsoft.com/office/drawing/2016/5/11/chartex" xmlns:cx6="http://schemas.microsoft.com/office/drawing/2016/5/12/chartex" xmlns:cx7="http://schemas.microsoft.com/office/drawing/2016/5/13/chartex" xmlns:cx8="http://schemas.microsoft.com/office/drawing/2016/5/14/chartex" xmlns:mc="http://schemas.openxmlformats.org/markup-compatibility/2006" xmlns:aink="http://schemas.microsoft.com/office/drawing/2016/ink" xmlns:am3d="http://schemas.microsoft.com/office/drawing/2017/model3d" xmlns:o="urn:schemas-microsoft-com:office:office" xmlns:r="http://schemas.openxmlformats.org/officeDocument/2006/relationships" xmlns:m="http://schemas.openxmlformats.org/officeDocument/2006/math" xmlns:v="urn:schemas-microsoft-com:vml" xmlns:wp14="http://schemas.microsoft.com/office/word/2010/wordprocessingDrawing" xmlns:wp="http://schemas.openxmlformats.org/drawingml/2006/wordprocessingDrawing" xmlns:w10="urn:schemas-microsoft-com:office:word" xmlns:w="http://schemas.openxmlformats.org/wordprocessingml/2006/main" xmlns:w14="http://schemas.microsoft.com/office/word/2010/wordml" xmlns:w15="http://schemas.microsoft.com/office/word/2012/wordml" xmlns:w16cex="http://schemas.microsoft.com/office/word/2018/wordml/cex" xmlns:w16cid="http://schemas.microsoft.com/office/word/2016/wordml/cid" xmlns:w16="http://schemas.microsoft.com/office/word/2018/wordml" xmlns:w16sdtdh="http://schemas.microsoft.com/office/word/2020/wordml/sdtdatahash" xmlns:w16se="http://schemas.microsoft.com/office/word/2015/wordml/symex" xmlns:wpg="http://schemas.microsoft.com/office/word/2010/wordprocessingGroup" xmlns:wpi="http://schemas.microsoft.com/office/word/2010/wordprocessingInk" xmlns:wne="http://schemas.microsoft.com/office/word/2006/wordml" xmlns:wps="http://schemas.microsoft.com/office/word/2010/wordprocessingShape" mc:Ignorable="w14 w15 w16se w16cid w16 w16cex w16sdtdh wp14">
+<w:footnotes xmlns:wpc="http://schemas.microsoft.com/office/word/2010/wordprocessingCanvas" xmlns:cx="http://schemas.microsoft.com/office/drawing/2014/chartex" xmlns:cx1="http://schemas.microsoft.com/office/drawing/2015/9/8/chartex" xmlns:cx2="http://schemas.microsoft.com/office/drawing/2015/10/21/chartex" xmlns:cx3="http://schemas.microsoft.com/office/drawing/2016/5/9/chartex" xmlns:cx4="http://schemas.microsoft.com/office/drawing/2016/5/10/chartex" xmlns:cx5="http://schemas.microsoft.com/office/drawing/2016/5/11/chartex" xmlns:cx6="http://schemas.microsoft.com/office/drawing/2016/5/12/chartex" xmlns:cx7="http://schemas.microsoft.com/office/drawing/2016/5/13/chartex" xmlns:cx8="http://schemas.microsoft.com/office/drawing/2016/5/14/chartex" xmlns:mc="http://schemas.openxmlformats.org/markup-compatibility/2006" xmlns:aink="http://schemas.microsoft.com/office/drawing/2016/ink" xmlns:am3d="http://schemas.microsoft.com/office/drawing/2017/model3d" xmlns:o="urn:schemas-microsoft-com:office:office" xmlns:oel="http://schemas.microsoft.com/office/2019/extlst" xmlns:r="http://schemas.openxmlformats.org/officeDocument/2006/relationships" xmlns:m="http://schemas.openxmlformats.org/officeDocument/2006/math" xmlns:v="urn:schemas-microsoft-com:vml" xmlns:wp14="http://schemas.microsoft.com/office/word/2010/wordprocessingDrawing" xmlns:wp="http://schemas.openxmlformats.org/drawingml/2006/wordprocessingDrawing" xmlns:w10="urn:schemas-microsoft-com:office:word" xmlns:w="http://schemas.openxmlformats.org/wordprocessingml/2006/main" xmlns:w14="http://schemas.microsoft.com/office/word/2010/wordml" xmlns:w15="http://schemas.microsoft.com/office/word/2012/wordml" xmlns:w16cex="http://schemas.microsoft.com/office/word/2018/wordml/cex" xmlns:w16cid="http://schemas.microsoft.com/office/word/2016/wordml/cid" xmlns:w16="http://schemas.microsoft.com/office/word/2018/wordml" xmlns:w16sdtdh="http://schemas.microsoft.com/office/word/2020/wordml/sdtdatahash" xmlns:w16se="http://schemas.microsoft.com/office/word/2015/wordml/symex" xmlns:wpg="http://schemas.microsoft.com/office/word/2010/wordprocessingGroup" xmlns:wpi="http://schemas.microsoft.com/office/word/2010/wordprocessingInk" xmlns:wne="http://schemas.microsoft.com/office/word/2006/wordml" xmlns:wps="http://schemas.microsoft.com/office/word/2010/wordprocessingShape" mc:Ignorable="w14 w15 w16se w16cid w16 w16cex w16sdtdh wp14">
   <w:footnote w:type="separator" w:id="-1">
     <w:p>
       <w:r>
@@ -8364,7 +8637,7 @@
 </file>
 
 <file path=word/numbering.xml><?xml version="1.0" encoding="utf-8"?>
-<w:numbering xmlns:wpc="http://schemas.microsoft.com/office/word/2010/wordprocessingCanvas" xmlns:cx="http://schemas.microsoft.com/office/drawing/2014/chartex" xmlns:cx1="http://schemas.microsoft.com/office/drawing/2015/9/8/chartex" xmlns:cx2="http://schemas.microsoft.com/office/drawing/2015/10/21/chartex" xmlns:cx3="http://schemas.microsoft.com/office/drawing/2016/5/9/chartex" xmlns:cx4="http://schemas.microsoft.com/office/drawing/2016/5/10/chartex" xmlns:cx5="http://schemas.microsoft.com/office/drawing/2016/5/11/chartex" xmlns:cx6="http://schemas.microsoft.com/office/drawing/2016/5/12/chartex" xmlns:cx7="http://schemas.microsoft.com/office/drawing/2016/5/13/chartex" xmlns:cx8="http://schemas.microsoft.com/office/drawing/2016/5/14/chartex" xmlns:mc="http://schemas.openxmlformats.org/markup-compatibility/2006" xmlns:aink="http://schemas.microsoft.com/office/drawing/2016/ink" xmlns:am3d="http://schemas.microsoft.com/office/drawing/2017/model3d" xmlns:o="urn:schemas-microsoft-com:office:office" xmlns:r="http://schemas.openxmlformats.org/officeDocument/2006/relationships" xmlns:m="http://schemas.openxmlformats.org/officeDocument/2006/math" xmlns:v="urn:schemas-microsoft-com:vml" xmlns:wp14="http://schemas.microsoft.com/office/word/2010/wordprocessingDrawing" xmlns:wp="http://schemas.openxmlformats.org/drawingml/2006/wordprocessingDrawing" xmlns:w10="urn:schemas-microsoft-com:office:word" xmlns:w="http://schemas.openxmlformats.org/wordprocessingml/2006/main" xmlns:w14="http://schemas.microsoft.com/office/word/2010/wordml" xmlns:w15="http://schemas.microsoft.com/office/word/2012/wordml" xmlns:w16cex="http://schemas.microsoft.com/office/word/2018/wordml/cex" xmlns:w16cid="http://schemas.microsoft.com/office/word/2016/wordml/cid" xmlns:w16="http://schemas.microsoft.com/office/word/2018/wordml" xmlns:w16sdtdh="http://schemas.microsoft.com/office/word/2020/wordml/sdtdatahash" xmlns:w16se="http://schemas.microsoft.com/office/word/2015/wordml/symex" xmlns:wpg="http://schemas.microsoft.com/office/word/2010/wordprocessingGroup" xmlns:wpi="http://schemas.microsoft.com/office/word/2010/wordprocessingInk" xmlns:wne="http://schemas.microsoft.com/office/word/2006/wordml" xmlns:wps="http://schemas.microsoft.com/office/word/2010/wordprocessingShape" mc:Ignorable="w14 w15 w16se w16cid w16 w16cex w16sdtdh wp14">
+<w:numbering xmlns:wpc="http://schemas.microsoft.com/office/word/2010/wordprocessingCanvas" xmlns:cx="http://schemas.microsoft.com/office/drawing/2014/chartex" xmlns:cx1="http://schemas.microsoft.com/office/drawing/2015/9/8/chartex" xmlns:cx2="http://schemas.microsoft.com/office/drawing/2015/10/21/chartex" xmlns:cx3="http://schemas.microsoft.com/office/drawing/2016/5/9/chartex" xmlns:cx4="http://schemas.microsoft.com/office/drawing/2016/5/10/chartex" xmlns:cx5="http://schemas.microsoft.com/office/drawing/2016/5/11/chartex" xmlns:cx6="http://schemas.microsoft.com/office/drawing/2016/5/12/chartex" xmlns:cx7="http://schemas.microsoft.com/office/drawing/2016/5/13/chartex" xmlns:cx8="http://schemas.microsoft.com/office/drawing/2016/5/14/chartex" xmlns:mc="http://schemas.openxmlformats.org/markup-compatibility/2006" xmlns:aink="http://schemas.microsoft.com/office/drawing/2016/ink" xmlns:am3d="http://schemas.microsoft.com/office/drawing/2017/model3d" xmlns:o="urn:schemas-microsoft-com:office:office" xmlns:oel="http://schemas.microsoft.com/office/2019/extlst" xmlns:r="http://schemas.openxmlformats.org/officeDocument/2006/relationships" xmlns:m="http://schemas.openxmlformats.org/officeDocument/2006/math" xmlns:v="urn:schemas-microsoft-com:vml" xmlns:wp14="http://schemas.microsoft.com/office/word/2010/wordprocessingDrawing" xmlns:wp="http://schemas.openxmlformats.org/drawingml/2006/wordprocessingDrawing" xmlns:w10="urn:schemas-microsoft-com:office:word" xmlns:w="http://schemas.openxmlformats.org/wordprocessingml/2006/main" xmlns:w14="http://schemas.microsoft.com/office/word/2010/wordml" xmlns:w15="http://schemas.microsoft.com/office/word/2012/wordml" xmlns:w16cex="http://schemas.microsoft.com/office/word/2018/wordml/cex" xmlns:w16cid="http://schemas.microsoft.com/office/word/2016/wordml/cid" xmlns:w16="http://schemas.microsoft.com/office/word/2018/wordml" xmlns:w16sdtdh="http://schemas.microsoft.com/office/word/2020/wordml/sdtdatahash" xmlns:w16se="http://schemas.microsoft.com/office/word/2015/wordml/symex" xmlns:wpg="http://schemas.microsoft.com/office/word/2010/wordprocessingGroup" xmlns:wpi="http://schemas.microsoft.com/office/word/2010/wordprocessingInk" xmlns:wne="http://schemas.microsoft.com/office/word/2006/wordml" xmlns:wps="http://schemas.microsoft.com/office/word/2010/wordprocessingShape" mc:Ignorable="w14 w15 w16se w16cid w16 w16cex w16sdtdh wp14">
   <w:abstractNum w:abstractNumId="0" w15:restartNumberingAfterBreak="0">
     <w:nsid w:val="09DB5417"/>
     <w:multiLevelType w:val="hybridMultilevel"/>
@@ -11414,73 +11687,73 @@
       </w:pPr>
     </w:lvl>
   </w:abstractNum>
-  <w:num w:numId="1">
+  <w:num w:numId="1" w16cid:durableId="1981573045">
     <w:abstractNumId w:val="3"/>
   </w:num>
-  <w:num w:numId="2">
+  <w:num w:numId="2" w16cid:durableId="1769158152">
     <w:abstractNumId w:val="8"/>
   </w:num>
-  <w:num w:numId="3">
+  <w:num w:numId="3" w16cid:durableId="1075515962">
     <w:abstractNumId w:val="9"/>
   </w:num>
-  <w:num w:numId="4">
+  <w:num w:numId="4" w16cid:durableId="816262982">
     <w:abstractNumId w:val="18"/>
   </w:num>
-  <w:num w:numId="5">
+  <w:num w:numId="5" w16cid:durableId="116409799">
     <w:abstractNumId w:val="14"/>
   </w:num>
-  <w:num w:numId="6">
+  <w:num w:numId="6" w16cid:durableId="1417633995">
     <w:abstractNumId w:val="17"/>
   </w:num>
-  <w:num w:numId="7">
+  <w:num w:numId="7" w16cid:durableId="374306953">
     <w:abstractNumId w:val="15"/>
   </w:num>
-  <w:num w:numId="8">
+  <w:num w:numId="8" w16cid:durableId="1235121894">
     <w:abstractNumId w:val="20"/>
   </w:num>
-  <w:num w:numId="9">
+  <w:num w:numId="9" w16cid:durableId="1439791804">
     <w:abstractNumId w:val="10"/>
   </w:num>
-  <w:num w:numId="10">
+  <w:num w:numId="10" w16cid:durableId="521625991">
     <w:abstractNumId w:val="6"/>
   </w:num>
-  <w:num w:numId="11">
+  <w:num w:numId="11" w16cid:durableId="1940138746">
     <w:abstractNumId w:val="12"/>
   </w:num>
-  <w:num w:numId="12">
+  <w:num w:numId="12" w16cid:durableId="1638293296">
     <w:abstractNumId w:val="1"/>
   </w:num>
-  <w:num w:numId="13">
+  <w:num w:numId="13" w16cid:durableId="759255001">
     <w:abstractNumId w:val="2"/>
   </w:num>
-  <w:num w:numId="14">
+  <w:num w:numId="14" w16cid:durableId="967395177">
     <w:abstractNumId w:val="16"/>
   </w:num>
-  <w:num w:numId="15">
+  <w:num w:numId="15" w16cid:durableId="1954435963">
     <w:abstractNumId w:val="11"/>
   </w:num>
-  <w:num w:numId="16">
+  <w:num w:numId="16" w16cid:durableId="1274677078">
     <w:abstractNumId w:val="7"/>
   </w:num>
-  <w:num w:numId="17">
+  <w:num w:numId="17" w16cid:durableId="310253752">
     <w:abstractNumId w:val="21"/>
   </w:num>
-  <w:num w:numId="18">
+  <w:num w:numId="18" w16cid:durableId="11424354">
     <w:abstractNumId w:val="19"/>
   </w:num>
-  <w:num w:numId="19">
+  <w:num w:numId="19" w16cid:durableId="864169223">
     <w:abstractNumId w:val="5"/>
   </w:num>
-  <w:num w:numId="20">
+  <w:num w:numId="20" w16cid:durableId="1219441694">
     <w:abstractNumId w:val="0"/>
   </w:num>
-  <w:num w:numId="21">
+  <w:num w:numId="21" w16cid:durableId="772435115">
     <w:abstractNumId w:val="22"/>
   </w:num>
-  <w:num w:numId="22">
+  <w:num w:numId="22" w16cid:durableId="1673559565">
     <w:abstractNumId w:val="4"/>
   </w:num>
-  <w:num w:numId="23">
+  <w:num w:numId="23" w16cid:durableId="1558665662">
     <w:abstractNumId w:val="13"/>
   </w:num>
 </w:numbering>

</xml_diff>

<commit_message>
update CV with new pub
</commit_message>
<xml_diff>
--- a/Public/CV_Yao.docx
+++ b/Public/CV_Yao.docx
@@ -13,7 +13,7 @@
         <w:rPr>
           <w:rFonts w:ascii="Garamond" w:hAnsi="Garamond"/>
         </w:rPr>
-        <w:t>July</w:t>
+        <w:t>October</w:t>
       </w:r>
       <w:r>
         <w:rPr>
@@ -1018,51 +1018,95 @@
         </w:tabs>
         <w:rPr>
           <w:rFonts w:ascii="Garamond" w:hAnsi="Garamond"/>
-        </w:rPr>
-      </w:pPr>
-      <w:r>
-        <w:rPr>
-          <w:rFonts w:ascii="Garamond" w:hAnsi="Garamond"/>
-        </w:rPr>
-        <w:t xml:space="preserve">Zhao, Nan, Song Yao, </w:t>
-      </w:r>
-      <w:r>
-        <w:rPr>
-          <w:rFonts w:ascii="Garamond" w:hAnsi="Garamond"/>
-        </w:rPr>
-        <w:t xml:space="preserve">Raphael </w:t>
-      </w:r>
+          <w:b/>
+          <w:bCs/>
+        </w:rPr>
+      </w:pPr>
       <w:proofErr w:type="spellStart"/>
       <w:r>
         <w:rPr>
           <w:rFonts w:ascii="Garamond" w:hAnsi="Garamond"/>
         </w:rPr>
-        <w:t>Thomadsen</w:t>
+        <w:t>Daljord</w:t>
       </w:r>
       <w:proofErr w:type="spellEnd"/>
       <w:r>
         <w:rPr>
           <w:rFonts w:ascii="Garamond" w:hAnsi="Garamond"/>
         </w:rPr>
-        <w:t xml:space="preserve">, and </w:t>
-      </w:r>
-      <w:r>
-        <w:rPr>
-          <w:rFonts w:ascii="Garamond" w:hAnsi="Garamond"/>
-        </w:rPr>
-        <w:t>Zack Wang (202</w:t>
-      </w:r>
-      <w:r>
-        <w:rPr>
-          <w:rFonts w:ascii="Garamond" w:hAnsi="Garamond"/>
-        </w:rPr>
-        <w:t>2</w:t>
-      </w:r>
-      <w:r>
-        <w:rPr>
-          <w:rFonts w:ascii="Garamond" w:hAnsi="Garamond"/>
-        </w:rPr>
-        <w:t xml:space="preserve">), “The Impact of Social Distancing and Masking on COVID-19 Spread and Consumer Spending,” </w:t>
+        <w:t xml:space="preserve">, </w:t>
+      </w:r>
+      <w:proofErr w:type="spellStart"/>
+      <w:r>
+        <w:rPr>
+          <w:rFonts w:ascii="Garamond" w:hAnsi="Garamond"/>
+        </w:rPr>
+        <w:t>Øystein</w:t>
+      </w:r>
+      <w:proofErr w:type="spellEnd"/>
+      <w:r>
+        <w:rPr>
+          <w:rFonts w:ascii="Garamond" w:hAnsi="Garamond"/>
+        </w:rPr>
+        <w:t xml:space="preserve">, Carl F. Mela, Jason </w:t>
+      </w:r>
+      <w:proofErr w:type="spellStart"/>
+      <w:r>
+        <w:rPr>
+          <w:rFonts w:ascii="Garamond" w:hAnsi="Garamond"/>
+        </w:rPr>
+        <w:t>Roos</w:t>
+      </w:r>
+      <w:proofErr w:type="spellEnd"/>
+      <w:r>
+        <w:rPr>
+          <w:rFonts w:ascii="Garamond" w:hAnsi="Garamond"/>
+        </w:rPr>
+        <w:t xml:space="preserve">, </w:t>
+      </w:r>
+      <w:r>
+        <w:rPr>
+          <w:rFonts w:ascii="Garamond" w:hAnsi="Garamond"/>
+        </w:rPr>
+        <w:t xml:space="preserve">Jim </w:t>
+      </w:r>
+      <w:proofErr w:type="spellStart"/>
+      <w:r>
+        <w:rPr>
+          <w:rFonts w:ascii="Garamond" w:hAnsi="Garamond"/>
+        </w:rPr>
+        <w:t>Sprigg</w:t>
+      </w:r>
+      <w:proofErr w:type="spellEnd"/>
+      <w:r>
+        <w:rPr>
+          <w:rFonts w:ascii="Garamond" w:hAnsi="Garamond"/>
+        </w:rPr>
+        <w:t>, and Song Yao, “</w:t>
+      </w:r>
+      <w:r>
+        <w:rPr>
+          <w:rFonts w:ascii="Garamond" w:hAnsi="Garamond"/>
+        </w:rPr>
+        <w:t>The Design and Targeting of Compliance Promotions</w:t>
+      </w:r>
+      <w:r>
+        <w:rPr>
+          <w:rFonts w:ascii="Garamond" w:hAnsi="Garamond"/>
+        </w:rPr>
+        <w:t>,</w:t>
+      </w:r>
+      <w:r>
+        <w:rPr>
+          <w:rFonts w:ascii="Garamond" w:hAnsi="Garamond"/>
+        </w:rPr>
+        <w:t>”</w:t>
+      </w:r>
+      <w:r>
+        <w:rPr>
+          <w:rFonts w:ascii="Garamond" w:hAnsi="Garamond"/>
+        </w:rPr>
+        <w:t xml:space="preserve"> </w:t>
       </w:r>
       <w:r>
         <w:rPr>
@@ -1070,6 +1114,79 @@
           <w:i/>
           <w:iCs/>
         </w:rPr>
+        <w:t>Marketing Science</w:t>
+      </w:r>
+      <w:r>
+        <w:rPr>
+          <w:rFonts w:ascii="Garamond" w:hAnsi="Garamond"/>
+        </w:rPr>
+        <w:t>, forthcoming.</w:t>
+      </w:r>
+    </w:p>
+    <w:p>
+      <w:pPr>
+        <w:numPr>
+          <w:ilvl w:val="0"/>
+          <w:numId w:val="23"/>
+        </w:numPr>
+        <w:tabs>
+          <w:tab w:val="left" w:pos="360"/>
+          <w:tab w:val="right" w:pos="8640"/>
+        </w:tabs>
+        <w:rPr>
+          <w:rFonts w:ascii="Garamond" w:hAnsi="Garamond"/>
+        </w:rPr>
+      </w:pPr>
+      <w:r>
+        <w:rPr>
+          <w:rFonts w:ascii="Garamond" w:hAnsi="Garamond"/>
+        </w:rPr>
+        <w:t xml:space="preserve">Zhao, Nan, Song Yao, </w:t>
+      </w:r>
+      <w:r>
+        <w:rPr>
+          <w:rFonts w:ascii="Garamond" w:hAnsi="Garamond"/>
+        </w:rPr>
+        <w:t xml:space="preserve">Raphael </w:t>
+      </w:r>
+      <w:proofErr w:type="spellStart"/>
+      <w:r>
+        <w:rPr>
+          <w:rFonts w:ascii="Garamond" w:hAnsi="Garamond"/>
+        </w:rPr>
+        <w:t>Thomadsen</w:t>
+      </w:r>
+      <w:proofErr w:type="spellEnd"/>
+      <w:r>
+        <w:rPr>
+          <w:rFonts w:ascii="Garamond" w:hAnsi="Garamond"/>
+        </w:rPr>
+        <w:t xml:space="preserve">, and </w:t>
+      </w:r>
+      <w:r>
+        <w:rPr>
+          <w:rFonts w:ascii="Garamond" w:hAnsi="Garamond"/>
+        </w:rPr>
+        <w:t>Zack Wang (202</w:t>
+      </w:r>
+      <w:r>
+        <w:rPr>
+          <w:rFonts w:ascii="Garamond" w:hAnsi="Garamond"/>
+        </w:rPr>
+        <w:t>2</w:t>
+      </w:r>
+      <w:r>
+        <w:rPr>
+          <w:rFonts w:ascii="Garamond" w:hAnsi="Garamond"/>
+        </w:rPr>
+        <w:t xml:space="preserve">), “The Impact of Social Distancing and Masking on COVID-19 Spread and Consumer Spending,” </w:t>
+      </w:r>
+      <w:r>
+        <w:rPr>
+          <w:rFonts w:ascii="Garamond" w:hAnsi="Garamond"/>
+          <w:i/>
+          <w:iCs/>
+        </w:rPr>
         <w:t>Management Science</w:t>
       </w:r>
       <w:r>
@@ -1278,6 +1395,7 @@
         <w:rPr>
           <w:rFonts w:ascii="Garamond" w:hAnsi="Garamond"/>
         </w:rPr>
+        <w:lastRenderedPageBreak/>
         <w:t>Bollinger, Bryan and Song Yao</w:t>
       </w:r>
       <w:r>
@@ -1342,7 +1460,6 @@
         <w:rPr>
           <w:rFonts w:ascii="Garamond" w:hAnsi="Garamond"/>
         </w:rPr>
-        <w:lastRenderedPageBreak/>
         <w:t xml:space="preserve">Seiler, Stephan, Song Yao, and </w:t>
       </w:r>
       <w:proofErr w:type="spellStart"/>
@@ -1812,7 +1929,6 @@
         </w:tabs>
         <w:rPr>
           <w:rFonts w:ascii="Garamond" w:hAnsi="Garamond"/>
-          <w:i/>
         </w:rPr>
       </w:pPr>
       <w:r>
@@ -1833,13 +1949,7 @@
         <w:rPr>
           <w:rFonts w:ascii="Garamond" w:hAnsi="Garamond"/>
         </w:rPr>
-        <w:t xml:space="preserve"> Goldfarb, Ale</w:t>
-      </w:r>
-      <w:r>
-        <w:rPr>
-          <w:rFonts w:ascii="Garamond" w:hAnsi="Garamond"/>
-        </w:rPr>
-        <w:t xml:space="preserve">ssandro Bonatti, </w:t>
+        <w:t xml:space="preserve"> Goldfarb, Alessandro Bonatti, </w:t>
       </w:r>
       <w:proofErr w:type="spellStart"/>
       <w:r>
@@ -1853,13 +1963,7 @@
         <w:rPr>
           <w:rFonts w:ascii="Garamond" w:hAnsi="Garamond"/>
         </w:rPr>
-        <w:t xml:space="preserve"> Ghose, </w:t>
-      </w:r>
-      <w:r>
-        <w:rPr>
-          <w:rFonts w:ascii="Garamond" w:hAnsi="Garamond"/>
-        </w:rPr>
-        <w:t xml:space="preserve">Dan Goldstein, Randall Lewis, Anita Rao, Navdeep </w:t>
+        <w:t xml:space="preserve"> Ghose, Dan Goldstein, Randall Lewis, Anita Rao, Navdeep </w:t>
       </w:r>
       <w:proofErr w:type="spellStart"/>
       <w:r>
@@ -1873,25 +1977,7 @@
         <w:rPr>
           <w:rFonts w:ascii="Garamond" w:hAnsi="Garamond"/>
         </w:rPr>
-        <w:t>, Song Yao</w:t>
-      </w:r>
-      <w:r>
-        <w:rPr>
-          <w:rFonts w:ascii="Garamond" w:hAnsi="Garamond"/>
-        </w:rPr>
-        <w:t xml:space="preserve"> (2014), “</w:t>
-      </w:r>
-      <w:r>
-        <w:rPr>
-          <w:rFonts w:ascii="Garamond" w:hAnsi="Garamond"/>
-        </w:rPr>
-        <w:t>How Do Firms Make Money Online?</w:t>
-      </w:r>
-      <w:r>
-        <w:rPr>
-          <w:rFonts w:ascii="Garamond" w:hAnsi="Garamond"/>
-        </w:rPr>
-        <w:t xml:space="preserve">” </w:t>
+        <w:t xml:space="preserve">, Song Yao (2014), “How Do Firms Make Money Online?” </w:t>
       </w:r>
       <w:r>
         <w:rPr>
@@ -2550,571 +2636,456 @@
         </w:numPr>
         <w:tabs>
           <w:tab w:val="left" w:pos="360"/>
-          <w:tab w:val="right" w:pos="8640"/>
-        </w:tabs>
+          <w:tab w:val="num" w:pos="720"/>
+          <w:tab w:val="right" w:pos="8640"/>
+        </w:tabs>
+        <w:rPr>
+          <w:rFonts w:ascii="Garamond" w:hAnsi="Garamond"/>
+        </w:rPr>
+      </w:pPr>
+      <w:r>
+        <w:rPr>
+          <w:rFonts w:ascii="Garamond" w:hAnsi="Garamond"/>
+        </w:rPr>
+        <w:t xml:space="preserve">Raphael </w:t>
+      </w:r>
+      <w:proofErr w:type="spellStart"/>
+      <w:r>
+        <w:rPr>
+          <w:rFonts w:ascii="Garamond" w:hAnsi="Garamond"/>
+        </w:rPr>
+        <w:t>Thomadsen</w:t>
+      </w:r>
+      <w:proofErr w:type="spellEnd"/>
+      <w:r>
+        <w:rPr>
+          <w:rFonts w:ascii="Garamond" w:hAnsi="Garamond"/>
+        </w:rPr>
+        <w:t xml:space="preserve">, Robert </w:t>
+      </w:r>
+      <w:proofErr w:type="spellStart"/>
+      <w:r>
+        <w:rPr>
+          <w:rFonts w:ascii="Garamond" w:hAnsi="Garamond"/>
+        </w:rPr>
+        <w:t>Zeithammer</w:t>
+      </w:r>
+      <w:proofErr w:type="spellEnd"/>
+      <w:r>
+        <w:rPr>
+          <w:rFonts w:ascii="Garamond" w:hAnsi="Garamond"/>
+        </w:rPr>
+        <w:t xml:space="preserve">, and Song Yao, “Impact of a Supreme Court Decision on the Preferences of Americans regarding Abortion Policy.” </w:t>
+      </w:r>
+    </w:p>
+    <w:p>
+      <w:pPr>
+        <w:numPr>
+          <w:ilvl w:val="0"/>
+          <w:numId w:val="8"/>
+        </w:numPr>
+        <w:tabs>
+          <w:tab w:val="left" w:pos="360"/>
+          <w:tab w:val="right" w:pos="8640"/>
+        </w:tabs>
+        <w:rPr>
+          <w:rFonts w:ascii="Garamond" w:hAnsi="Garamond"/>
+        </w:rPr>
+      </w:pPr>
+      <w:r>
+        <w:rPr>
+          <w:rFonts w:ascii="Garamond" w:hAnsi="Garamond"/>
+        </w:rPr>
+        <w:t xml:space="preserve">Song, </w:t>
+      </w:r>
+      <w:proofErr w:type="spellStart"/>
+      <w:r>
+        <w:rPr>
+          <w:rFonts w:ascii="Garamond" w:hAnsi="Garamond"/>
+        </w:rPr>
+        <w:t>Yicheng</w:t>
+      </w:r>
+      <w:proofErr w:type="spellEnd"/>
+      <w:r>
+        <w:rPr>
+          <w:rFonts w:ascii="Garamond" w:hAnsi="Garamond"/>
+        </w:rPr>
+        <w:t xml:space="preserve">, </w:t>
+      </w:r>
+      <w:proofErr w:type="spellStart"/>
+      <w:r>
+        <w:rPr>
+          <w:rFonts w:ascii="Garamond" w:hAnsi="Garamond"/>
+        </w:rPr>
+        <w:t>Wenbo</w:t>
+      </w:r>
+      <w:proofErr w:type="spellEnd"/>
+      <w:r>
+        <w:rPr>
+          <w:rFonts w:ascii="Garamond" w:hAnsi="Garamond"/>
+        </w:rPr>
+        <w:t xml:space="preserve"> Wang, and Song Yao, “Towards Interpretable Programmatic Advertising via Deep Reinforcement Learning,” under review</w:t>
+      </w:r>
+    </w:p>
+    <w:p>
+      <w:pPr>
+        <w:numPr>
+          <w:ilvl w:val="0"/>
+          <w:numId w:val="8"/>
+        </w:numPr>
+        <w:tabs>
+          <w:tab w:val="left" w:pos="360"/>
+          <w:tab w:val="right" w:pos="8640"/>
+        </w:tabs>
+        <w:rPr>
+          <w:rFonts w:ascii="Garamond" w:hAnsi="Garamond"/>
+        </w:rPr>
+      </w:pPr>
+      <w:proofErr w:type="spellStart"/>
+      <w:r>
+        <w:rPr>
+          <w:rFonts w:ascii="Garamond" w:hAnsi="Garamond"/>
+        </w:rPr>
+        <w:t>Yoo</w:t>
+      </w:r>
+      <w:proofErr w:type="spellEnd"/>
+      <w:r>
+        <w:rPr>
+          <w:rFonts w:ascii="Garamond" w:hAnsi="Garamond"/>
+        </w:rPr>
+        <w:t xml:space="preserve">, </w:t>
+      </w:r>
+      <w:proofErr w:type="spellStart"/>
+      <w:r>
+        <w:rPr>
+          <w:rFonts w:ascii="Garamond" w:hAnsi="Garamond"/>
+        </w:rPr>
+        <w:t>Hyesung</w:t>
+      </w:r>
+      <w:proofErr w:type="spellEnd"/>
+      <w:r>
+        <w:rPr>
+          <w:rFonts w:ascii="Garamond" w:hAnsi="Garamond"/>
+        </w:rPr>
+        <w:t xml:space="preserve">, </w:t>
+      </w:r>
+      <w:r>
+        <w:rPr>
+          <w:rFonts w:ascii="Garamond" w:hAnsi="Garamond"/>
+        </w:rPr>
+        <w:t>Song Yao</w:t>
+      </w:r>
+      <w:r>
+        <w:rPr>
+          <w:rFonts w:ascii="Garamond" w:hAnsi="Garamond"/>
+        </w:rPr>
+        <w:t xml:space="preserve">, Ravi </w:t>
+      </w:r>
+      <w:proofErr w:type="spellStart"/>
+      <w:r>
+        <w:rPr>
+          <w:rFonts w:ascii="Garamond" w:hAnsi="Garamond"/>
+        </w:rPr>
+        <w:t>Bapna</w:t>
+      </w:r>
+      <w:proofErr w:type="spellEnd"/>
+      <w:r>
+        <w:rPr>
+          <w:rFonts w:ascii="Garamond" w:hAnsi="Garamond"/>
+        </w:rPr>
+        <w:t xml:space="preserve">, and </w:t>
+      </w:r>
+      <w:proofErr w:type="spellStart"/>
+      <w:r>
+        <w:rPr>
+          <w:rFonts w:ascii="Garamond" w:hAnsi="Garamond"/>
+        </w:rPr>
+        <w:t>Jui</w:t>
+      </w:r>
+      <w:proofErr w:type="spellEnd"/>
+      <w:r>
+        <w:rPr>
+          <w:rFonts w:ascii="Garamond" w:hAnsi="Garamond"/>
+        </w:rPr>
+        <w:t xml:space="preserve"> </w:t>
+      </w:r>
+      <w:proofErr w:type="spellStart"/>
+      <w:r>
+        <w:rPr>
+          <w:rFonts w:ascii="Garamond" w:hAnsi="Garamond"/>
+        </w:rPr>
+        <w:t>Ramaprasad</w:t>
+      </w:r>
+      <w:proofErr w:type="spellEnd"/>
+      <w:r>
+        <w:rPr>
+          <w:rFonts w:ascii="Garamond" w:hAnsi="Garamond"/>
+        </w:rPr>
+        <w:t>, “Search Frictions, Sorting and Matching in Two-Sided Markets</w:t>
+      </w:r>
+      <w:r>
+        <w:rPr>
+          <w:rFonts w:ascii="Garamond" w:hAnsi="Garamond"/>
+        </w:rPr>
+        <w:t>.</w:t>
+      </w:r>
+      <w:r>
+        <w:rPr>
+          <w:rFonts w:ascii="Garamond" w:hAnsi="Garamond"/>
+        </w:rPr>
+        <w:t>”</w:t>
+      </w:r>
+    </w:p>
+    <w:p>
+      <w:pPr>
+        <w:numPr>
+          <w:ilvl w:val="0"/>
+          <w:numId w:val="8"/>
+        </w:numPr>
+        <w:tabs>
+          <w:tab w:val="left" w:pos="360"/>
+          <w:tab w:val="right" w:pos="8640"/>
+        </w:tabs>
+        <w:rPr>
+          <w:rFonts w:ascii="Garamond" w:hAnsi="Garamond"/>
+        </w:rPr>
+      </w:pPr>
+      <w:proofErr w:type="spellStart"/>
+      <w:r>
+        <w:rPr>
+          <w:rFonts w:ascii="Garamond" w:hAnsi="Garamond"/>
+        </w:rPr>
+        <w:t>Yoo</w:t>
+      </w:r>
+      <w:proofErr w:type="spellEnd"/>
+      <w:r>
+        <w:rPr>
+          <w:rFonts w:ascii="Garamond" w:hAnsi="Garamond"/>
+        </w:rPr>
+        <w:t xml:space="preserve">, </w:t>
+      </w:r>
+      <w:proofErr w:type="spellStart"/>
+      <w:r>
+        <w:rPr>
+          <w:rFonts w:ascii="Garamond" w:hAnsi="Garamond"/>
+        </w:rPr>
+        <w:t>Hyesung</w:t>
+      </w:r>
+      <w:proofErr w:type="spellEnd"/>
+      <w:r>
+        <w:rPr>
+          <w:rFonts w:ascii="Garamond" w:hAnsi="Garamond"/>
+        </w:rPr>
+        <w:t xml:space="preserve">, </w:t>
+      </w:r>
+      <w:r>
+        <w:rPr>
+          <w:rFonts w:ascii="Garamond" w:hAnsi="Garamond"/>
+        </w:rPr>
+        <w:t>Maria Ana Vitorino</w:t>
+      </w:r>
+      <w:r>
+        <w:rPr>
+          <w:rFonts w:ascii="Garamond" w:hAnsi="Garamond"/>
+        </w:rPr>
+        <w:t>, and Song Yao, “Hospital Competition and Quality Under Regulated Prices: Evidence from the Entry of High-Speed Train in South Korea</w:t>
+      </w:r>
+      <w:r>
+        <w:rPr>
+          <w:rFonts w:ascii="Garamond" w:hAnsi="Garamond"/>
+        </w:rPr>
+        <w:t>.</w:t>
+      </w:r>
+      <w:r>
+        <w:rPr>
+          <w:rFonts w:ascii="Garamond" w:hAnsi="Garamond"/>
+        </w:rPr>
+        <w:t>”</w:t>
+      </w:r>
+    </w:p>
+    <w:p>
+      <w:pPr>
+        <w:numPr>
+          <w:ilvl w:val="0"/>
+          <w:numId w:val="8"/>
+        </w:numPr>
+        <w:tabs>
+          <w:tab w:val="left" w:pos="360"/>
+          <w:tab w:val="right" w:pos="8640"/>
+        </w:tabs>
+        <w:rPr>
+          <w:rFonts w:ascii="Garamond" w:hAnsi="Garamond"/>
+        </w:rPr>
+      </w:pPr>
+      <w:r>
+        <w:rPr>
+          <w:rFonts w:ascii="Garamond" w:hAnsi="Garamond"/>
+        </w:rPr>
+        <w:t xml:space="preserve">Zhang, Kenan, </w:t>
+      </w:r>
+      <w:proofErr w:type="spellStart"/>
+      <w:r>
+        <w:rPr>
+          <w:rFonts w:ascii="Garamond" w:hAnsi="Garamond"/>
+        </w:rPr>
+        <w:t>Hongyu</w:t>
+      </w:r>
+      <w:proofErr w:type="spellEnd"/>
+      <w:r>
+        <w:rPr>
+          <w:rFonts w:ascii="Garamond" w:hAnsi="Garamond"/>
+        </w:rPr>
+        <w:t xml:space="preserve"> Chen, Song Yao, </w:t>
+      </w:r>
+      <w:proofErr w:type="spellStart"/>
+      <w:r>
+        <w:rPr>
+          <w:rFonts w:ascii="Garamond" w:hAnsi="Garamond"/>
+        </w:rPr>
+        <w:t>Linli</w:t>
+      </w:r>
+      <w:proofErr w:type="spellEnd"/>
+      <w:r>
+        <w:rPr>
+          <w:rFonts w:ascii="Garamond" w:hAnsi="Garamond"/>
+        </w:rPr>
+        <w:t xml:space="preserve"> Xu, </w:t>
+      </w:r>
+      <w:proofErr w:type="spellStart"/>
+      <w:r>
+        <w:rPr>
+          <w:rFonts w:ascii="Garamond" w:hAnsi="Garamond"/>
+        </w:rPr>
+        <w:t>Jiaoju</w:t>
+      </w:r>
+      <w:proofErr w:type="spellEnd"/>
+      <w:r>
+        <w:rPr>
+          <w:rFonts w:ascii="Garamond" w:hAnsi="Garamond"/>
+        </w:rPr>
+        <w:t xml:space="preserve"> Ge, Xiaobo Liu, and Yu (Marco) </w:t>
+      </w:r>
+      <w:proofErr w:type="spellStart"/>
+      <w:r>
+        <w:rPr>
+          <w:rFonts w:ascii="Garamond" w:hAnsi="Garamond"/>
+        </w:rPr>
+        <w:t>Nie</w:t>
+      </w:r>
+      <w:proofErr w:type="spellEnd"/>
+      <w:r>
+        <w:rPr>
+          <w:rFonts w:ascii="Garamond" w:hAnsi="Garamond"/>
+        </w:rPr>
+        <w:t>, “</w:t>
+      </w:r>
+      <w:r>
+        <w:rPr>
+          <w:rFonts w:ascii="Garamond" w:hAnsi="Garamond"/>
+        </w:rPr>
+        <w:t>An Efficiency Paradox of Uberization</w:t>
+      </w:r>
+      <w:r>
+        <w:rPr>
+          <w:rFonts w:ascii="Garamond" w:hAnsi="Garamond"/>
+        </w:rPr>
+        <w:t>,</w:t>
+      </w:r>
+      <w:r>
+        <w:rPr>
+          <w:rFonts w:ascii="Garamond" w:hAnsi="Garamond"/>
+        </w:rPr>
+        <w:t>” under review</w:t>
+      </w:r>
+      <w:r>
+        <w:rPr>
+          <w:rFonts w:ascii="Garamond" w:hAnsi="Garamond"/>
+        </w:rPr>
+        <w:t>.</w:t>
+      </w:r>
+    </w:p>
+    <w:p>
+      <w:pPr>
+        <w:numPr>
+          <w:ilvl w:val="0"/>
+          <w:numId w:val="8"/>
+        </w:numPr>
+        <w:tabs>
+          <w:tab w:val="left" w:pos="360"/>
+          <w:tab w:val="right" w:pos="8640"/>
+        </w:tabs>
+        <w:rPr>
+          <w:rFonts w:ascii="Garamond" w:hAnsi="Garamond"/>
+        </w:rPr>
+      </w:pPr>
+      <w:r>
+        <w:rPr>
+          <w:rFonts w:ascii="Garamond" w:hAnsi="Garamond"/>
+        </w:rPr>
+        <w:t xml:space="preserve">Stephan Seiler, Song Yao, and </w:t>
+      </w:r>
+      <w:r>
+        <w:rPr>
+          <w:rFonts w:ascii="Garamond" w:hAnsi="Garamond"/>
+        </w:rPr>
+        <w:t xml:space="preserve">Georgios </w:t>
+      </w:r>
+      <w:proofErr w:type="spellStart"/>
+      <w:r>
+        <w:rPr>
+          <w:rFonts w:ascii="Garamond" w:hAnsi="Garamond"/>
+        </w:rPr>
+        <w:t>Zervas</w:t>
+      </w:r>
+      <w:proofErr w:type="spellEnd"/>
+      <w:r>
+        <w:rPr>
+          <w:rFonts w:ascii="Garamond" w:hAnsi="Garamond"/>
+        </w:rPr>
+        <w:t xml:space="preserve"> </w:t>
+      </w:r>
+      <w:r>
+        <w:rPr>
+          <w:rFonts w:ascii="Garamond" w:hAnsi="Garamond"/>
+        </w:rPr>
+        <w:t>“Causal Inference in Word-of-Mouth Research: Methods and Results,</w:t>
+      </w:r>
+      <w:r>
+        <w:rPr>
+          <w:rFonts w:ascii="Garamond" w:hAnsi="Garamond"/>
+        </w:rPr>
+        <w:t>”</w:t>
+      </w:r>
+      <w:r>
+        <w:rPr>
+          <w:rFonts w:ascii="Garamond" w:hAnsi="Garamond"/>
+        </w:rPr>
+        <w:t xml:space="preserve"> in preparation for </w:t>
+      </w:r>
+      <w:r>
+        <w:rPr>
+          <w:rFonts w:ascii="Garamond" w:hAnsi="Garamond"/>
+          <w:i/>
+        </w:rPr>
+        <w:t>Customer Analytics for Maximum Impact: Academic Insights and Business Use Cases</w:t>
+      </w:r>
+      <w:r>
+        <w:rPr>
+          <w:rFonts w:ascii="Garamond" w:hAnsi="Garamond"/>
+        </w:rPr>
+        <w:t>, Taylor &amp; Francis (CRC Press), edited by S. Seetharaman.</w:t>
+      </w:r>
+    </w:p>
+    <w:p>
+      <w:pPr>
+        <w:tabs>
+          <w:tab w:val="left" w:pos="360"/>
+          <w:tab w:val="right" w:pos="8640"/>
+        </w:tabs>
+        <w:ind w:left="360"/>
         <w:rPr>
           <w:rFonts w:ascii="Garamond" w:hAnsi="Garamond"/>
           <w:b/>
-          <w:bCs/>
-        </w:rPr>
-      </w:pPr>
-      <w:proofErr w:type="spellStart"/>
-      <w:r>
-        <w:rPr>
-          <w:rFonts w:ascii="Garamond" w:hAnsi="Garamond"/>
-        </w:rPr>
-        <w:t>Daljord</w:t>
-      </w:r>
-      <w:proofErr w:type="spellEnd"/>
-      <w:r>
-        <w:rPr>
-          <w:rFonts w:ascii="Garamond" w:hAnsi="Garamond"/>
-        </w:rPr>
-        <w:t xml:space="preserve">, </w:t>
-      </w:r>
-      <w:proofErr w:type="spellStart"/>
-      <w:r>
-        <w:rPr>
-          <w:rFonts w:ascii="Garamond" w:hAnsi="Garamond"/>
-        </w:rPr>
-        <w:t>Øystein</w:t>
-      </w:r>
-      <w:proofErr w:type="spellEnd"/>
-      <w:r>
-        <w:rPr>
-          <w:rFonts w:ascii="Garamond" w:hAnsi="Garamond"/>
-        </w:rPr>
-        <w:t xml:space="preserve">, </w:t>
-      </w:r>
-      <w:r>
-        <w:rPr>
-          <w:rFonts w:ascii="Garamond" w:hAnsi="Garamond"/>
-        </w:rPr>
-        <w:t xml:space="preserve">Carl F. Mela, </w:t>
-      </w:r>
-      <w:r>
-        <w:rPr>
-          <w:rFonts w:ascii="Garamond" w:hAnsi="Garamond"/>
-        </w:rPr>
-        <w:t xml:space="preserve">Jason </w:t>
-      </w:r>
-      <w:proofErr w:type="spellStart"/>
-      <w:r>
-        <w:rPr>
-          <w:rFonts w:ascii="Garamond" w:hAnsi="Garamond"/>
-        </w:rPr>
-        <w:t>Roos</w:t>
-      </w:r>
-      <w:proofErr w:type="spellEnd"/>
-      <w:r>
-        <w:rPr>
-          <w:rFonts w:ascii="Garamond" w:hAnsi="Garamond"/>
-        </w:rPr>
-        <w:t xml:space="preserve">, </w:t>
-      </w:r>
-      <w:r>
-        <w:rPr>
-          <w:rFonts w:ascii="Garamond" w:hAnsi="Garamond"/>
-        </w:rPr>
-        <w:t xml:space="preserve">Jim </w:t>
-      </w:r>
-      <w:proofErr w:type="spellStart"/>
-      <w:r>
-        <w:rPr>
-          <w:rFonts w:ascii="Garamond" w:hAnsi="Garamond"/>
-        </w:rPr>
-        <w:t>Sprigg</w:t>
-      </w:r>
-      <w:proofErr w:type="spellEnd"/>
-      <w:r>
-        <w:rPr>
-          <w:rFonts w:ascii="Garamond" w:hAnsi="Garamond"/>
-        </w:rPr>
-        <w:t xml:space="preserve">, and </w:t>
-      </w:r>
-      <w:r>
-        <w:rPr>
-          <w:rFonts w:ascii="Garamond" w:hAnsi="Garamond"/>
-        </w:rPr>
-        <w:t>Song Yao, “</w:t>
-      </w:r>
-      <w:r>
-        <w:rPr>
-          <w:rFonts w:ascii="Garamond" w:hAnsi="Garamond"/>
-        </w:rPr>
-        <w:t>The Design and Targeting of Compliance Promotions</w:t>
-      </w:r>
-      <w:r>
-        <w:rPr>
-          <w:rFonts w:ascii="Garamond" w:hAnsi="Garamond"/>
-        </w:rPr>
-        <w:t>,</w:t>
-      </w:r>
-      <w:r>
-        <w:rPr>
-          <w:rFonts w:ascii="Garamond" w:hAnsi="Garamond"/>
-        </w:rPr>
-        <w:t>”</w:t>
-      </w:r>
-      <w:r>
-        <w:rPr>
-          <w:rFonts w:ascii="Garamond" w:hAnsi="Garamond"/>
-        </w:rPr>
-        <w:t xml:space="preserve"> under review</w:t>
-      </w:r>
-    </w:p>
-    <w:p>
-      <w:pPr>
-        <w:numPr>
-          <w:ilvl w:val="0"/>
-          <w:numId w:val="8"/>
-        </w:numPr>
-        <w:tabs>
-          <w:tab w:val="left" w:pos="360"/>
-          <w:tab w:val="right" w:pos="8640"/>
-        </w:tabs>
-        <w:rPr>
-          <w:rFonts w:ascii="Garamond" w:hAnsi="Garamond"/>
-        </w:rPr>
-      </w:pPr>
-      <w:r>
-        <w:rPr>
-          <w:rFonts w:ascii="Garamond" w:hAnsi="Garamond"/>
-        </w:rPr>
-        <w:t xml:space="preserve">Song, </w:t>
-      </w:r>
-      <w:proofErr w:type="spellStart"/>
-      <w:r>
-        <w:rPr>
-          <w:rFonts w:ascii="Garamond" w:hAnsi="Garamond"/>
-        </w:rPr>
-        <w:t>Yicheng</w:t>
-      </w:r>
-      <w:proofErr w:type="spellEnd"/>
-      <w:r>
-        <w:rPr>
-          <w:rFonts w:ascii="Garamond" w:hAnsi="Garamond"/>
-        </w:rPr>
-        <w:t xml:space="preserve">, </w:t>
-      </w:r>
-      <w:proofErr w:type="spellStart"/>
-      <w:r>
-        <w:rPr>
-          <w:rFonts w:ascii="Garamond" w:hAnsi="Garamond"/>
-        </w:rPr>
-        <w:t>Wenbo</w:t>
-      </w:r>
-      <w:proofErr w:type="spellEnd"/>
-      <w:r>
-        <w:rPr>
-          <w:rFonts w:ascii="Garamond" w:hAnsi="Garamond"/>
-        </w:rPr>
-        <w:t xml:space="preserve"> Wang, and Song Yao, “</w:t>
-      </w:r>
-      <w:r>
-        <w:rPr>
-          <w:rFonts w:ascii="Garamond" w:hAnsi="Garamond"/>
-        </w:rPr>
-        <w:t>Towards Interpretable Programmatic Advertising via Deep Reinforcement Learning</w:t>
-      </w:r>
-      <w:r>
-        <w:rPr>
-          <w:rFonts w:ascii="Garamond" w:hAnsi="Garamond"/>
-        </w:rPr>
-        <w:t>,” under review</w:t>
-      </w:r>
-    </w:p>
-    <w:p>
-      <w:pPr>
-        <w:numPr>
-          <w:ilvl w:val="0"/>
-          <w:numId w:val="8"/>
-        </w:numPr>
-        <w:tabs>
-          <w:tab w:val="left" w:pos="360"/>
-          <w:tab w:val="right" w:pos="8640"/>
-        </w:tabs>
-        <w:rPr>
-          <w:rFonts w:ascii="Garamond" w:hAnsi="Garamond"/>
-        </w:rPr>
-      </w:pPr>
-      <w:proofErr w:type="spellStart"/>
-      <w:r>
-        <w:rPr>
-          <w:rFonts w:ascii="Garamond" w:hAnsi="Garamond"/>
-        </w:rPr>
-        <w:t>Yoo</w:t>
-      </w:r>
-      <w:proofErr w:type="spellEnd"/>
-      <w:r>
-        <w:rPr>
-          <w:rFonts w:ascii="Garamond" w:hAnsi="Garamond"/>
-        </w:rPr>
-        <w:t xml:space="preserve">, </w:t>
-      </w:r>
-      <w:proofErr w:type="spellStart"/>
-      <w:r>
-        <w:rPr>
-          <w:rFonts w:ascii="Garamond" w:hAnsi="Garamond"/>
-        </w:rPr>
-        <w:t>Hyesung</w:t>
-      </w:r>
-      <w:proofErr w:type="spellEnd"/>
-      <w:r>
-        <w:rPr>
-          <w:rFonts w:ascii="Garamond" w:hAnsi="Garamond"/>
-        </w:rPr>
-        <w:t xml:space="preserve">, </w:t>
-      </w:r>
-      <w:r>
-        <w:rPr>
-          <w:rFonts w:ascii="Garamond" w:hAnsi="Garamond"/>
-        </w:rPr>
-        <w:t>Song Yao</w:t>
-      </w:r>
-      <w:r>
-        <w:rPr>
-          <w:rFonts w:ascii="Garamond" w:hAnsi="Garamond"/>
-        </w:rPr>
-        <w:t xml:space="preserve">, Ravi </w:t>
-      </w:r>
-      <w:proofErr w:type="spellStart"/>
-      <w:r>
-        <w:rPr>
-          <w:rFonts w:ascii="Garamond" w:hAnsi="Garamond"/>
-        </w:rPr>
-        <w:t>Bapna</w:t>
-      </w:r>
-      <w:proofErr w:type="spellEnd"/>
-      <w:r>
-        <w:rPr>
-          <w:rFonts w:ascii="Garamond" w:hAnsi="Garamond"/>
-        </w:rPr>
-        <w:t xml:space="preserve">, and </w:t>
-      </w:r>
-      <w:proofErr w:type="spellStart"/>
-      <w:r>
-        <w:rPr>
-          <w:rFonts w:ascii="Garamond" w:hAnsi="Garamond"/>
-        </w:rPr>
-        <w:t>Jui</w:t>
-      </w:r>
-      <w:proofErr w:type="spellEnd"/>
-      <w:r>
-        <w:rPr>
-          <w:rFonts w:ascii="Garamond" w:hAnsi="Garamond"/>
-        </w:rPr>
-        <w:t xml:space="preserve"> </w:t>
-      </w:r>
-      <w:proofErr w:type="spellStart"/>
-      <w:r>
-        <w:rPr>
-          <w:rFonts w:ascii="Garamond" w:hAnsi="Garamond"/>
-        </w:rPr>
-        <w:t>Ramaprasad</w:t>
-      </w:r>
-      <w:proofErr w:type="spellEnd"/>
-      <w:r>
-        <w:rPr>
-          <w:rFonts w:ascii="Garamond" w:hAnsi="Garamond"/>
-        </w:rPr>
-        <w:t>, “Search Frictions, Sorting and Matching in Two-Sided Markets</w:t>
-      </w:r>
-      <w:r>
-        <w:rPr>
-          <w:rFonts w:ascii="Garamond" w:hAnsi="Garamond"/>
-        </w:rPr>
-        <w:t>.</w:t>
-      </w:r>
-      <w:r>
-        <w:rPr>
-          <w:rFonts w:ascii="Garamond" w:hAnsi="Garamond"/>
-        </w:rPr>
-        <w:t>”</w:t>
-      </w:r>
-    </w:p>
-    <w:p>
-      <w:pPr>
-        <w:numPr>
-          <w:ilvl w:val="0"/>
-          <w:numId w:val="8"/>
-        </w:numPr>
-        <w:tabs>
-          <w:tab w:val="left" w:pos="360"/>
-          <w:tab w:val="right" w:pos="8640"/>
-        </w:tabs>
-        <w:rPr>
-          <w:rFonts w:ascii="Garamond" w:hAnsi="Garamond"/>
-        </w:rPr>
-      </w:pPr>
-      <w:proofErr w:type="spellStart"/>
-      <w:r>
-        <w:rPr>
-          <w:rFonts w:ascii="Garamond" w:hAnsi="Garamond"/>
-        </w:rPr>
-        <w:t>Yoo</w:t>
-      </w:r>
-      <w:proofErr w:type="spellEnd"/>
-      <w:r>
-        <w:rPr>
-          <w:rFonts w:ascii="Garamond" w:hAnsi="Garamond"/>
-        </w:rPr>
-        <w:t xml:space="preserve">, </w:t>
-      </w:r>
-      <w:proofErr w:type="spellStart"/>
-      <w:r>
-        <w:rPr>
-          <w:rFonts w:ascii="Garamond" w:hAnsi="Garamond"/>
-        </w:rPr>
-        <w:t>Hyesung</w:t>
-      </w:r>
-      <w:proofErr w:type="spellEnd"/>
-      <w:r>
-        <w:rPr>
-          <w:rFonts w:ascii="Garamond" w:hAnsi="Garamond"/>
-        </w:rPr>
-        <w:t xml:space="preserve">, </w:t>
-      </w:r>
-      <w:r>
-        <w:rPr>
-          <w:rFonts w:ascii="Garamond" w:hAnsi="Garamond"/>
-        </w:rPr>
-        <w:t>Maria Ana Vitorino</w:t>
-      </w:r>
-      <w:r>
-        <w:rPr>
-          <w:rFonts w:ascii="Garamond" w:hAnsi="Garamond"/>
-        </w:rPr>
-        <w:t>, and Song Yao, “Hospital Competition and Quality Under Regulated Prices: Evidence from the Entry of High-Speed Train in South Korea</w:t>
-      </w:r>
-      <w:r>
-        <w:rPr>
-          <w:rFonts w:ascii="Garamond" w:hAnsi="Garamond"/>
-        </w:rPr>
-        <w:t>.</w:t>
-      </w:r>
-      <w:r>
-        <w:rPr>
-          <w:rFonts w:ascii="Garamond" w:hAnsi="Garamond"/>
-        </w:rPr>
-        <w:t>”</w:t>
-      </w:r>
-    </w:p>
-    <w:p>
-      <w:pPr>
-        <w:numPr>
-          <w:ilvl w:val="0"/>
-          <w:numId w:val="8"/>
-        </w:numPr>
-        <w:tabs>
-          <w:tab w:val="left" w:pos="360"/>
-          <w:tab w:val="right" w:pos="8640"/>
-        </w:tabs>
-        <w:rPr>
-          <w:rFonts w:ascii="Garamond" w:hAnsi="Garamond"/>
-        </w:rPr>
-      </w:pPr>
-      <w:r>
-        <w:rPr>
-          <w:rFonts w:ascii="Garamond" w:hAnsi="Garamond"/>
-        </w:rPr>
-        <w:t xml:space="preserve">Zhang, Kenan, </w:t>
-      </w:r>
-      <w:proofErr w:type="spellStart"/>
-      <w:r>
-        <w:rPr>
-          <w:rFonts w:ascii="Garamond" w:hAnsi="Garamond"/>
-        </w:rPr>
-        <w:t>Hongyu</w:t>
-      </w:r>
-      <w:proofErr w:type="spellEnd"/>
-      <w:r>
-        <w:rPr>
-          <w:rFonts w:ascii="Garamond" w:hAnsi="Garamond"/>
-        </w:rPr>
-        <w:t xml:space="preserve"> Chen, Song Yao, </w:t>
-      </w:r>
-      <w:proofErr w:type="spellStart"/>
-      <w:r>
-        <w:rPr>
-          <w:rFonts w:ascii="Garamond" w:hAnsi="Garamond"/>
-        </w:rPr>
-        <w:t>Linli</w:t>
-      </w:r>
-      <w:proofErr w:type="spellEnd"/>
-      <w:r>
-        <w:rPr>
-          <w:rFonts w:ascii="Garamond" w:hAnsi="Garamond"/>
-        </w:rPr>
-        <w:t xml:space="preserve"> Xu, </w:t>
-      </w:r>
-      <w:proofErr w:type="spellStart"/>
-      <w:r>
-        <w:rPr>
-          <w:rFonts w:ascii="Garamond" w:hAnsi="Garamond"/>
-        </w:rPr>
-        <w:t>Jiaoju</w:t>
-      </w:r>
-      <w:proofErr w:type="spellEnd"/>
-      <w:r>
-        <w:rPr>
-          <w:rFonts w:ascii="Garamond" w:hAnsi="Garamond"/>
-        </w:rPr>
-        <w:t xml:space="preserve"> Ge, Xiaobo Liu, and Yu (Marco) </w:t>
-      </w:r>
-      <w:proofErr w:type="spellStart"/>
-      <w:r>
-        <w:rPr>
-          <w:rFonts w:ascii="Garamond" w:hAnsi="Garamond"/>
-        </w:rPr>
-        <w:t>Nie</w:t>
-      </w:r>
-      <w:proofErr w:type="spellEnd"/>
-      <w:r>
-        <w:rPr>
-          <w:rFonts w:ascii="Garamond" w:hAnsi="Garamond"/>
-        </w:rPr>
-        <w:t>, “</w:t>
-      </w:r>
-      <w:r>
-        <w:rPr>
-          <w:rFonts w:ascii="Garamond" w:hAnsi="Garamond"/>
-        </w:rPr>
-        <w:t>An Efficiency Paradox of Uberization</w:t>
-      </w:r>
-      <w:r>
-        <w:rPr>
-          <w:rFonts w:ascii="Garamond" w:hAnsi="Garamond"/>
-        </w:rPr>
-        <w:t>,</w:t>
-      </w:r>
-      <w:r>
-        <w:rPr>
-          <w:rFonts w:ascii="Garamond" w:hAnsi="Garamond"/>
-        </w:rPr>
-        <w:t>” under review</w:t>
-      </w:r>
-      <w:r>
-        <w:rPr>
-          <w:rFonts w:ascii="Garamond" w:hAnsi="Garamond"/>
-        </w:rPr>
-        <w:t>.</w:t>
-      </w:r>
-    </w:p>
-    <w:p>
-      <w:pPr>
-        <w:numPr>
-          <w:ilvl w:val="0"/>
-          <w:numId w:val="8"/>
-        </w:numPr>
-        <w:tabs>
-          <w:tab w:val="left" w:pos="360"/>
-          <w:tab w:val="right" w:pos="8640"/>
-        </w:tabs>
-        <w:rPr>
-          <w:rFonts w:ascii="Garamond" w:hAnsi="Garamond"/>
-        </w:rPr>
-      </w:pPr>
-      <w:r>
-        <w:rPr>
-          <w:rFonts w:ascii="Garamond" w:hAnsi="Garamond"/>
-        </w:rPr>
-        <w:t xml:space="preserve">Stephan Seiler, Song Yao, and </w:t>
-      </w:r>
-      <w:r>
-        <w:rPr>
-          <w:rFonts w:ascii="Garamond" w:hAnsi="Garamond"/>
-        </w:rPr>
-        <w:t xml:space="preserve">Georgios </w:t>
-      </w:r>
-      <w:proofErr w:type="spellStart"/>
-      <w:r>
-        <w:rPr>
-          <w:rFonts w:ascii="Garamond" w:hAnsi="Garamond"/>
-        </w:rPr>
-        <w:t>Zervas</w:t>
-      </w:r>
-      <w:proofErr w:type="spellEnd"/>
-      <w:r>
-        <w:rPr>
-          <w:rFonts w:ascii="Garamond" w:hAnsi="Garamond"/>
-        </w:rPr>
-        <w:t xml:space="preserve"> </w:t>
-      </w:r>
-      <w:r>
-        <w:rPr>
-          <w:rFonts w:ascii="Garamond" w:hAnsi="Garamond"/>
-        </w:rPr>
-        <w:t>“Causal Inference in Word-of-Mouth Research: Methods and Results,</w:t>
-      </w:r>
-      <w:r>
-        <w:rPr>
-          <w:rFonts w:ascii="Garamond" w:hAnsi="Garamond"/>
-        </w:rPr>
-        <w:t>”</w:t>
-      </w:r>
-      <w:r>
-        <w:rPr>
-          <w:rFonts w:ascii="Garamond" w:hAnsi="Garamond"/>
-        </w:rPr>
-        <w:t xml:space="preserve"> in preparation for </w:t>
-      </w:r>
-      <w:r>
-        <w:rPr>
-          <w:rFonts w:ascii="Garamond" w:hAnsi="Garamond"/>
-          <w:i/>
-        </w:rPr>
-        <w:t>Customer Analytics for Maximum Impact: Academic Insights and Business Use Cases</w:t>
-      </w:r>
-      <w:r>
-        <w:rPr>
-          <w:rFonts w:ascii="Garamond" w:hAnsi="Garamond"/>
-        </w:rPr>
-        <w:t>, Taylor &amp; Francis (CRC Press), edited by S. Seetharaman.</w:t>
-      </w:r>
-    </w:p>
-    <w:p>
-      <w:pPr>
-        <w:tabs>
-          <w:tab w:val="left" w:pos="360"/>
-          <w:tab w:val="right" w:pos="8640"/>
-        </w:tabs>
-        <w:ind w:left="360"/>
-        <w:rPr>
-          <w:rFonts w:ascii="Garamond" w:hAnsi="Garamond"/>
-          <w:b/>
-        </w:rPr>
-      </w:pPr>
-    </w:p>
-    <w:p>
-      <w:pPr>
-        <w:tabs>
-          <w:tab w:val="left" w:pos="360"/>
-          <w:tab w:val="left" w:pos="720"/>
-          <w:tab w:val="right" w:pos="8640"/>
-        </w:tabs>
-        <w:jc w:val="both"/>
-        <w:rPr>
-          <w:rFonts w:ascii="Garamond" w:hAnsi="Garamond"/>
-        </w:rPr>
-      </w:pPr>
-      <w:r>
-        <w:rPr>
-          <w:rFonts w:ascii="Garamond" w:hAnsi="Garamond"/>
-        </w:rPr>
-        <w:tab/>
-      </w:r>
-    </w:p>
-    <w:p>
-      <w:pPr>
-        <w:tabs>
-          <w:tab w:val="left" w:pos="360"/>
-          <w:tab w:val="left" w:pos="720"/>
-          <w:tab w:val="right" w:pos="8640"/>
-        </w:tabs>
-        <w:jc w:val="both"/>
-        <w:rPr>
-          <w:rFonts w:ascii="Garamond" w:hAnsi="Garamond"/>
         </w:rPr>
       </w:pPr>
     </w:p>
@@ -10054,6 +10025,155 @@
     </w:lvl>
   </w:abstractNum>
   <w:abstractNum w:abstractNumId="10" w15:restartNumberingAfterBreak="0">
+    <w:nsid w:val="29A854CF"/>
+    <w:multiLevelType w:val="multilevel"/>
+    <w:tmpl w:val="C1009882"/>
+    <w:lvl w:ilvl="0">
+      <w:start w:val="1"/>
+      <w:numFmt w:val="bullet"/>
+      <w:lvlText w:val=""/>
+      <w:lvlJc w:val="left"/>
+      <w:pPr>
+        <w:tabs>
+          <w:tab w:val="num" w:pos="720"/>
+        </w:tabs>
+        <w:ind w:left="720" w:hanging="360"/>
+      </w:pPr>
+      <w:rPr>
+        <w:rFonts w:ascii="Wingdings" w:hAnsi="Wingdings" w:hint="default"/>
+        <w:sz w:val="20"/>
+      </w:rPr>
+    </w:lvl>
+    <w:lvl w:ilvl="1" w:tentative="1">
+      <w:start w:val="1"/>
+      <w:numFmt w:val="bullet"/>
+      <w:lvlText w:val=""/>
+      <w:lvlJc w:val="left"/>
+      <w:pPr>
+        <w:tabs>
+          <w:tab w:val="num" w:pos="1440"/>
+        </w:tabs>
+        <w:ind w:left="1440" w:hanging="360"/>
+      </w:pPr>
+      <w:rPr>
+        <w:rFonts w:ascii="Wingdings" w:hAnsi="Wingdings" w:hint="default"/>
+        <w:sz w:val="20"/>
+      </w:rPr>
+    </w:lvl>
+    <w:lvl w:ilvl="2" w:tentative="1">
+      <w:start w:val="1"/>
+      <w:numFmt w:val="bullet"/>
+      <w:lvlText w:val=""/>
+      <w:lvlJc w:val="left"/>
+      <w:pPr>
+        <w:tabs>
+          <w:tab w:val="num" w:pos="2160"/>
+        </w:tabs>
+        <w:ind w:left="2160" w:hanging="360"/>
+      </w:pPr>
+      <w:rPr>
+        <w:rFonts w:ascii="Wingdings" w:hAnsi="Wingdings" w:hint="default"/>
+        <w:sz w:val="20"/>
+      </w:rPr>
+    </w:lvl>
+    <w:lvl w:ilvl="3" w:tentative="1">
+      <w:start w:val="1"/>
+      <w:numFmt w:val="bullet"/>
+      <w:lvlText w:val=""/>
+      <w:lvlJc w:val="left"/>
+      <w:pPr>
+        <w:tabs>
+          <w:tab w:val="num" w:pos="2880"/>
+        </w:tabs>
+        <w:ind w:left="2880" w:hanging="360"/>
+      </w:pPr>
+      <w:rPr>
+        <w:rFonts w:ascii="Wingdings" w:hAnsi="Wingdings" w:hint="default"/>
+        <w:sz w:val="20"/>
+      </w:rPr>
+    </w:lvl>
+    <w:lvl w:ilvl="4" w:tentative="1">
+      <w:start w:val="1"/>
+      <w:numFmt w:val="bullet"/>
+      <w:lvlText w:val=""/>
+      <w:lvlJc w:val="left"/>
+      <w:pPr>
+        <w:tabs>
+          <w:tab w:val="num" w:pos="3600"/>
+        </w:tabs>
+        <w:ind w:left="3600" w:hanging="360"/>
+      </w:pPr>
+      <w:rPr>
+        <w:rFonts w:ascii="Wingdings" w:hAnsi="Wingdings" w:hint="default"/>
+        <w:sz w:val="20"/>
+      </w:rPr>
+    </w:lvl>
+    <w:lvl w:ilvl="5" w:tentative="1">
+      <w:start w:val="1"/>
+      <w:numFmt w:val="bullet"/>
+      <w:lvlText w:val=""/>
+      <w:lvlJc w:val="left"/>
+      <w:pPr>
+        <w:tabs>
+          <w:tab w:val="num" w:pos="4320"/>
+        </w:tabs>
+        <w:ind w:left="4320" w:hanging="360"/>
+      </w:pPr>
+      <w:rPr>
+        <w:rFonts w:ascii="Wingdings" w:hAnsi="Wingdings" w:hint="default"/>
+        <w:sz w:val="20"/>
+      </w:rPr>
+    </w:lvl>
+    <w:lvl w:ilvl="6" w:tentative="1">
+      <w:start w:val="1"/>
+      <w:numFmt w:val="bullet"/>
+      <w:lvlText w:val=""/>
+      <w:lvlJc w:val="left"/>
+      <w:pPr>
+        <w:tabs>
+          <w:tab w:val="num" w:pos="5040"/>
+        </w:tabs>
+        <w:ind w:left="5040" w:hanging="360"/>
+      </w:pPr>
+      <w:rPr>
+        <w:rFonts w:ascii="Wingdings" w:hAnsi="Wingdings" w:hint="default"/>
+        <w:sz w:val="20"/>
+      </w:rPr>
+    </w:lvl>
+    <w:lvl w:ilvl="7" w:tentative="1">
+      <w:start w:val="1"/>
+      <w:numFmt w:val="bullet"/>
+      <w:lvlText w:val=""/>
+      <w:lvlJc w:val="left"/>
+      <w:pPr>
+        <w:tabs>
+          <w:tab w:val="num" w:pos="5760"/>
+        </w:tabs>
+        <w:ind w:left="5760" w:hanging="360"/>
+      </w:pPr>
+      <w:rPr>
+        <w:rFonts w:ascii="Wingdings" w:hAnsi="Wingdings" w:hint="default"/>
+        <w:sz w:val="20"/>
+      </w:rPr>
+    </w:lvl>
+    <w:lvl w:ilvl="8" w:tentative="1">
+      <w:start w:val="1"/>
+      <w:numFmt w:val="bullet"/>
+      <w:lvlText w:val=""/>
+      <w:lvlJc w:val="left"/>
+      <w:pPr>
+        <w:tabs>
+          <w:tab w:val="num" w:pos="6480"/>
+        </w:tabs>
+        <w:ind w:left="6480" w:hanging="360"/>
+      </w:pPr>
+      <w:rPr>
+        <w:rFonts w:ascii="Wingdings" w:hAnsi="Wingdings" w:hint="default"/>
+        <w:sz w:val="20"/>
+      </w:rPr>
+    </w:lvl>
+  </w:abstractNum>
+  <w:abstractNum w:abstractNumId="11" w15:restartNumberingAfterBreak="0">
     <w:nsid w:val="2A52441A"/>
     <w:multiLevelType w:val="hybridMultilevel"/>
     <w:tmpl w:val="BB0C74B8"/>
@@ -10193,7 +10313,7 @@
       </w:rPr>
     </w:lvl>
   </w:abstractNum>
-  <w:abstractNum w:abstractNumId="11" w15:restartNumberingAfterBreak="0">
+  <w:abstractNum w:abstractNumId="12" w15:restartNumberingAfterBreak="0">
     <w:nsid w:val="41080341"/>
     <w:multiLevelType w:val="multilevel"/>
     <w:tmpl w:val="1A06D468"/>
@@ -10342,7 +10462,7 @@
       </w:rPr>
     </w:lvl>
   </w:abstractNum>
-  <w:abstractNum w:abstractNumId="12" w15:restartNumberingAfterBreak="0">
+  <w:abstractNum w:abstractNumId="13" w15:restartNumberingAfterBreak="0">
     <w:nsid w:val="44831CB8"/>
     <w:multiLevelType w:val="hybridMultilevel"/>
     <w:tmpl w:val="FC74B1EE"/>
@@ -10482,7 +10602,7 @@
       </w:rPr>
     </w:lvl>
   </w:abstractNum>
-  <w:abstractNum w:abstractNumId="13" w15:restartNumberingAfterBreak="0">
+  <w:abstractNum w:abstractNumId="14" w15:restartNumberingAfterBreak="0">
     <w:nsid w:val="45CD7BFD"/>
     <w:multiLevelType w:val="hybridMultilevel"/>
     <w:tmpl w:val="5B7640C0"/>
@@ -10619,7 +10739,7 @@
       </w:rPr>
     </w:lvl>
   </w:abstractNum>
-  <w:abstractNum w:abstractNumId="14" w15:restartNumberingAfterBreak="0">
+  <w:abstractNum w:abstractNumId="15" w15:restartNumberingAfterBreak="0">
     <w:nsid w:val="540224B5"/>
     <w:multiLevelType w:val="hybridMultilevel"/>
     <w:tmpl w:val="C582B9F6"/>
@@ -10759,7 +10879,7 @@
       </w:rPr>
     </w:lvl>
   </w:abstractNum>
-  <w:abstractNum w:abstractNumId="15" w15:restartNumberingAfterBreak="0">
+  <w:abstractNum w:abstractNumId="16" w15:restartNumberingAfterBreak="0">
     <w:nsid w:val="57DF4530"/>
     <w:multiLevelType w:val="hybridMultilevel"/>
     <w:tmpl w:val="E26CECE6"/>
@@ -10896,7 +11016,7 @@
       </w:rPr>
     </w:lvl>
   </w:abstractNum>
-  <w:abstractNum w:abstractNumId="16" w15:restartNumberingAfterBreak="0">
+  <w:abstractNum w:abstractNumId="17" w15:restartNumberingAfterBreak="0">
     <w:nsid w:val="599E3E4E"/>
     <w:multiLevelType w:val="hybridMultilevel"/>
     <w:tmpl w:val="059C6B10"/>
@@ -11009,7 +11129,7 @@
       </w:rPr>
     </w:lvl>
   </w:abstractNum>
-  <w:abstractNum w:abstractNumId="17" w15:restartNumberingAfterBreak="0">
+  <w:abstractNum w:abstractNumId="18" w15:restartNumberingAfterBreak="0">
     <w:nsid w:val="5C240BD3"/>
     <w:multiLevelType w:val="hybridMultilevel"/>
     <w:tmpl w:val="92042870"/>
@@ -11149,7 +11269,7 @@
       </w:rPr>
     </w:lvl>
   </w:abstractNum>
-  <w:abstractNum w:abstractNumId="18" w15:restartNumberingAfterBreak="0">
+  <w:abstractNum w:abstractNumId="19" w15:restartNumberingAfterBreak="0">
     <w:nsid w:val="614B4FE0"/>
     <w:multiLevelType w:val="hybridMultilevel"/>
     <w:tmpl w:val="76340FC6"/>
@@ -11289,7 +11409,7 @@
       </w:rPr>
     </w:lvl>
   </w:abstractNum>
-  <w:abstractNum w:abstractNumId="19" w15:restartNumberingAfterBreak="0">
+  <w:abstractNum w:abstractNumId="20" w15:restartNumberingAfterBreak="0">
     <w:nsid w:val="6E0E671B"/>
     <w:multiLevelType w:val="hybridMultilevel"/>
     <w:tmpl w:val="7A46321C"/>
@@ -11402,7 +11522,7 @@
       </w:rPr>
     </w:lvl>
   </w:abstractNum>
-  <w:abstractNum w:abstractNumId="20" w15:restartNumberingAfterBreak="0">
+  <w:abstractNum w:abstractNumId="21" w15:restartNumberingAfterBreak="0">
     <w:nsid w:val="76AE4D74"/>
     <w:multiLevelType w:val="hybridMultilevel"/>
     <w:tmpl w:val="21E6F242"/>
@@ -11539,7 +11659,7 @@
       </w:rPr>
     </w:lvl>
   </w:abstractNum>
-  <w:abstractNum w:abstractNumId="21" w15:restartNumberingAfterBreak="0">
+  <w:abstractNum w:abstractNumId="22" w15:restartNumberingAfterBreak="0">
     <w:nsid w:val="7A544E74"/>
     <w:multiLevelType w:val="hybridMultilevel"/>
     <w:tmpl w:val="0196345A"/>
@@ -11652,7 +11772,7 @@
       </w:rPr>
     </w:lvl>
   </w:abstractNum>
-  <w:abstractNum w:abstractNumId="22" w15:restartNumberingAfterBreak="0">
+  <w:abstractNum w:abstractNumId="23" w15:restartNumberingAfterBreak="0">
     <w:nsid w:val="7FD14844"/>
     <w:multiLevelType w:val="multilevel"/>
     <w:tmpl w:val="16F8941E"/>
@@ -11775,28 +11895,28 @@
     <w:abstractNumId w:val="9"/>
   </w:num>
   <w:num w:numId="4" w16cid:durableId="816262982">
+    <w:abstractNumId w:val="19"/>
+  </w:num>
+  <w:num w:numId="5" w16cid:durableId="116409799">
+    <w:abstractNumId w:val="15"/>
+  </w:num>
+  <w:num w:numId="6" w16cid:durableId="1417633995">
     <w:abstractNumId w:val="18"/>
   </w:num>
-  <w:num w:numId="5" w16cid:durableId="116409799">
-    <w:abstractNumId w:val="14"/>
-  </w:num>
-  <w:num w:numId="6" w16cid:durableId="1417633995">
-    <w:abstractNumId w:val="17"/>
-  </w:num>
   <w:num w:numId="7" w16cid:durableId="374306953">
-    <w:abstractNumId w:val="15"/>
+    <w:abstractNumId w:val="16"/>
   </w:num>
   <w:num w:numId="8" w16cid:durableId="1235121894">
-    <w:abstractNumId w:val="20"/>
+    <w:abstractNumId w:val="21"/>
   </w:num>
   <w:num w:numId="9" w16cid:durableId="1439791804">
-    <w:abstractNumId w:val="10"/>
+    <w:abstractNumId w:val="11"/>
   </w:num>
   <w:num w:numId="10" w16cid:durableId="521625991">
     <w:abstractNumId w:val="6"/>
   </w:num>
   <w:num w:numId="11" w16cid:durableId="1940138746">
-    <w:abstractNumId w:val="12"/>
+    <w:abstractNumId w:val="13"/>
   </w:num>
   <w:num w:numId="12" w16cid:durableId="1638293296">
     <w:abstractNumId w:val="1"/>
@@ -11805,19 +11925,19 @@
     <w:abstractNumId w:val="2"/>
   </w:num>
   <w:num w:numId="14" w16cid:durableId="967395177">
-    <w:abstractNumId w:val="16"/>
+    <w:abstractNumId w:val="17"/>
   </w:num>
   <w:num w:numId="15" w16cid:durableId="1954435963">
-    <w:abstractNumId w:val="11"/>
+    <w:abstractNumId w:val="12"/>
   </w:num>
   <w:num w:numId="16" w16cid:durableId="1274677078">
     <w:abstractNumId w:val="7"/>
   </w:num>
   <w:num w:numId="17" w16cid:durableId="310253752">
-    <w:abstractNumId w:val="21"/>
+    <w:abstractNumId w:val="22"/>
   </w:num>
   <w:num w:numId="18" w16cid:durableId="11424354">
-    <w:abstractNumId w:val="19"/>
+    <w:abstractNumId w:val="20"/>
   </w:num>
   <w:num w:numId="19" w16cid:durableId="864169223">
     <w:abstractNumId w:val="5"/>
@@ -11826,13 +11946,16 @@
     <w:abstractNumId w:val="0"/>
   </w:num>
   <w:num w:numId="21" w16cid:durableId="772435115">
-    <w:abstractNumId w:val="22"/>
+    <w:abstractNumId w:val="23"/>
   </w:num>
   <w:num w:numId="22" w16cid:durableId="1673559565">
     <w:abstractNumId w:val="4"/>
   </w:num>
   <w:num w:numId="23" w16cid:durableId="1558665662">
-    <w:abstractNumId w:val="13"/>
+    <w:abstractNumId w:val="14"/>
+  </w:num>
+  <w:num w:numId="24" w16cid:durableId="43144445">
+    <w:abstractNumId w:val="10"/>
   </w:num>
 </w:numbering>
 </file>

</xml_diff>

<commit_message>
CV update and paper update
</commit_message>
<xml_diff>
--- a/Public/CV_Yao.docx
+++ b/Public/CV_Yao.docx
@@ -13,7 +13,7 @@
         <w:rPr>
           <w:rFonts w:ascii="Garamond" w:hAnsi="Garamond"/>
         </w:rPr>
-        <w:t>October</w:t>
+        <w:t>November</w:t>
       </w:r>
       <w:r>
         <w:rPr>
@@ -3267,6 +3267,45 @@
         <w:rPr>
           <w:rFonts w:ascii="Garamond" w:hAnsi="Garamond"/>
         </w:rPr>
+        <w:t xml:space="preserve">Marketing Science Institute </w:t>
+      </w:r>
+      <w:r>
+        <w:rPr>
+          <w:rFonts w:ascii="Garamond" w:hAnsi="Garamond"/>
+        </w:rPr>
+        <w:t xml:space="preserve">(MSI) </w:t>
+      </w:r>
+      <w:r>
+        <w:rPr>
+          <w:rFonts w:ascii="Garamond" w:hAnsi="Garamond"/>
+        </w:rPr>
+        <w:t>Scholar, 202</w:t>
+      </w:r>
+      <w:r>
+        <w:rPr>
+          <w:rFonts w:ascii="Garamond" w:hAnsi="Garamond"/>
+        </w:rPr>
+        <w:t>3</w:t>
+      </w:r>
+    </w:p>
+    <w:p>
+      <w:pPr>
+        <w:numPr>
+          <w:ilvl w:val="0"/>
+          <w:numId w:val="6"/>
+        </w:numPr>
+        <w:tabs>
+          <w:tab w:val="left" w:pos="360"/>
+          <w:tab w:val="right" w:pos="8640"/>
+        </w:tabs>
+        <w:rPr>
+          <w:rFonts w:ascii="Garamond" w:hAnsi="Garamond"/>
+        </w:rPr>
+      </w:pPr>
+      <w:r>
+        <w:rPr>
+          <w:rFonts w:ascii="Garamond" w:hAnsi="Garamond"/>
+        </w:rPr>
         <w:t>Finalist, Paul Green Award 20</w:t>
       </w:r>
       <w:r>
@@ -4236,7 +4275,6 @@
         <w:rPr>
           <w:rFonts w:ascii="Garamond" w:hAnsi="Garamond"/>
         </w:rPr>
-        <w:lastRenderedPageBreak/>
         <w:t>Guest Associate Editor</w:t>
       </w:r>
     </w:p>
@@ -5286,6 +5324,7 @@
         <w:rPr>
           <w:rFonts w:ascii="Garamond" w:hAnsi="Garamond"/>
         </w:rPr>
+        <w:lastRenderedPageBreak/>
         <w:t>“The Impact of Advertising Along the Conversion Funnel.”</w:t>
       </w:r>
     </w:p>
@@ -5308,7 +5347,6 @@
         <w:rPr>
           <w:rFonts w:ascii="Garamond" w:hAnsi="Garamond"/>
         </w:rPr>
-        <w:lastRenderedPageBreak/>
         <w:t>Yale Customer Insights Conference</w:t>
       </w:r>
       <w:r>
@@ -6275,6 +6313,7 @@
         <w:rPr>
           <w:rFonts w:ascii="Garamond" w:hAnsi="Garamond"/>
         </w:rPr>
+        <w:lastRenderedPageBreak/>
         <w:t>Yale University, 2010</w:t>
       </w:r>
     </w:p>
@@ -6297,7 +6336,6 @@
         <w:rPr>
           <w:rFonts w:ascii="Garamond" w:hAnsi="Garamond"/>
         </w:rPr>
-        <w:lastRenderedPageBreak/>
         <w:t>American Marketing Association Summer Educators’ Conference, Chicago, IL, USA, 2009</w:t>
       </w:r>
     </w:p>

</xml_diff>

<commit_message>
cv update with new award
</commit_message>
<xml_diff>
--- a/Public/CV_Yao.docx
+++ b/Public/CV_Yao.docx
@@ -1,6 +1,6 @@
 
 <file path=word/document.xml><?xml version="1.0" encoding="utf-8"?>
-<w:document xmlns:wpc="http://schemas.microsoft.com/office/word/2010/wordprocessingCanvas" xmlns:cx="http://schemas.microsoft.com/office/drawing/2014/chartex" xmlns:cx1="http://schemas.microsoft.com/office/drawing/2015/9/8/chartex" xmlns:cx2="http://schemas.microsoft.com/office/drawing/2015/10/21/chartex" xmlns:cx3="http://schemas.microsoft.com/office/drawing/2016/5/9/chartex" xmlns:cx4="http://schemas.microsoft.com/office/drawing/2016/5/10/chartex" xmlns:cx5="http://schemas.microsoft.com/office/drawing/2016/5/11/chartex" xmlns:cx6="http://schemas.microsoft.com/office/drawing/2016/5/12/chartex" xmlns:cx7="http://schemas.microsoft.com/office/drawing/2016/5/13/chartex" xmlns:cx8="http://schemas.microsoft.com/office/drawing/2016/5/14/chartex" xmlns:mc="http://schemas.openxmlformats.org/markup-compatibility/2006" xmlns:aink="http://schemas.microsoft.com/office/drawing/2016/ink" xmlns:am3d="http://schemas.microsoft.com/office/drawing/2017/model3d" xmlns:o="urn:schemas-microsoft-com:office:office" xmlns:oel="http://schemas.microsoft.com/office/2019/extlst" xmlns:r="http://schemas.openxmlformats.org/officeDocument/2006/relationships" xmlns:m="http://schemas.openxmlformats.org/officeDocument/2006/math" xmlns:v="urn:schemas-microsoft-com:vml" xmlns:wp14="http://schemas.microsoft.com/office/word/2010/wordprocessingDrawing" xmlns:wp="http://schemas.openxmlformats.org/drawingml/2006/wordprocessingDrawing" xmlns:w10="urn:schemas-microsoft-com:office:word" xmlns:w="http://schemas.openxmlformats.org/wordprocessingml/2006/main" xmlns:w14="http://schemas.microsoft.com/office/word/2010/wordml" xmlns:w15="http://schemas.microsoft.com/office/word/2012/wordml" xmlns:w16cex="http://schemas.microsoft.com/office/word/2018/wordml/cex" xmlns:w16cid="http://schemas.microsoft.com/office/word/2016/wordml/cid" xmlns:w16="http://schemas.microsoft.com/office/word/2018/wordml" xmlns:w16sdtdh="http://schemas.microsoft.com/office/word/2020/wordml/sdtdatahash" xmlns:w16se="http://schemas.microsoft.com/office/word/2015/wordml/symex" xmlns:wpg="http://schemas.microsoft.com/office/word/2010/wordprocessingGroup" xmlns:wpi="http://schemas.microsoft.com/office/word/2010/wordprocessingInk" xmlns:wne="http://schemas.microsoft.com/office/word/2006/wordml" xmlns:wps="http://schemas.microsoft.com/office/word/2010/wordprocessingShape" mc:Ignorable="w14 w15 w16se w16cid w16 w16cex w16sdtdh wp14">
+<w:document xmlns:wpc="http://schemas.microsoft.com/office/word/2010/wordprocessingCanvas" xmlns:cx="http://schemas.microsoft.com/office/drawing/2014/chartex" xmlns:cx1="http://schemas.microsoft.com/office/drawing/2015/9/8/chartex" xmlns:cx2="http://schemas.microsoft.com/office/drawing/2015/10/21/chartex" xmlns:cx3="http://schemas.microsoft.com/office/drawing/2016/5/9/chartex" xmlns:cx4="http://schemas.microsoft.com/office/drawing/2016/5/10/chartex" xmlns:cx5="http://schemas.microsoft.com/office/drawing/2016/5/11/chartex" xmlns:cx6="http://schemas.microsoft.com/office/drawing/2016/5/12/chartex" xmlns:cx7="http://schemas.microsoft.com/office/drawing/2016/5/13/chartex" xmlns:cx8="http://schemas.microsoft.com/office/drawing/2016/5/14/chartex" xmlns:mc="http://schemas.openxmlformats.org/markup-compatibility/2006" xmlns:aink="http://schemas.microsoft.com/office/drawing/2016/ink" xmlns:am3d="http://schemas.microsoft.com/office/drawing/2017/model3d" xmlns:o="urn:schemas-microsoft-com:office:office" xmlns:oel="http://schemas.microsoft.com/office/2019/extlst" xmlns:r="http://schemas.openxmlformats.org/officeDocument/2006/relationships" xmlns:m="http://schemas.openxmlformats.org/officeDocument/2006/math" xmlns:v="urn:schemas-microsoft-com:vml" xmlns:wp14="http://schemas.microsoft.com/office/word/2010/wordprocessingDrawing" xmlns:wp="http://schemas.openxmlformats.org/drawingml/2006/wordprocessingDrawing" xmlns:w10="urn:schemas-microsoft-com:office:word" xmlns:w="http://schemas.openxmlformats.org/wordprocessingml/2006/main" xmlns:w14="http://schemas.microsoft.com/office/word/2010/wordml" xmlns:w15="http://schemas.microsoft.com/office/word/2012/wordml" xmlns:w16cex="http://schemas.microsoft.com/office/word/2018/wordml/cex" xmlns:w16cid="http://schemas.microsoft.com/office/word/2016/wordml/cid" xmlns:w16="http://schemas.microsoft.com/office/word/2018/wordml" xmlns:w16du="http://schemas.microsoft.com/office/word/2023/wordml/word16du" xmlns:w16sdtdh="http://schemas.microsoft.com/office/word/2020/wordml/sdtdatahash" xmlns:w16se="http://schemas.microsoft.com/office/word/2015/wordml/symex" xmlns:wpg="http://schemas.microsoft.com/office/word/2010/wordprocessingGroup" xmlns:wpi="http://schemas.microsoft.com/office/word/2010/wordprocessingInk" xmlns:wne="http://schemas.microsoft.com/office/word/2006/wordml" xmlns:wps="http://schemas.microsoft.com/office/word/2010/wordprocessingShape" mc:Ignorable="w14 w15 w16se w16cid w16 w16cex w16sdtdh wp14">
   <w:body>
     <w:p>
       <w:pPr>
@@ -1400,7 +1400,7 @@
     <w:p>
       <w:pPr>
         <w:numPr>
-          <w:ilvl w:val="0"/>
+          <w:ilvl w:val="1"/>
           <w:numId w:val="23"/>
         </w:numPr>
         <w:tabs>
@@ -1416,6 +1416,39 @@
           <w:rFonts w:ascii="Garamond" w:hAnsi="Garamond"/>
         </w:rPr>
         <w:lastRenderedPageBreak/>
+        <w:t xml:space="preserve">Distinguished Winner, </w:t>
+      </w:r>
+      <w:r>
+        <w:rPr>
+          <w:rFonts w:ascii="Garamond" w:hAnsi="Garamond"/>
+        </w:rPr>
+        <w:t>AMA-EBSCO-RRBM Award</w:t>
+      </w:r>
+      <w:r>
+        <w:rPr>
+          <w:rFonts w:ascii="Garamond" w:hAnsi="Garamond"/>
+        </w:rPr>
+        <w:t xml:space="preserve"> for Responsible Research in Marketing 2023</w:t>
+      </w:r>
+    </w:p>
+    <w:p>
+      <w:pPr>
+        <w:numPr>
+          <w:ilvl w:val="0"/>
+          <w:numId w:val="23"/>
+        </w:numPr>
+        <w:tabs>
+          <w:tab w:val="left" w:pos="360"/>
+          <w:tab w:val="right" w:pos="8640"/>
+        </w:tabs>
+        <w:rPr>
+          <w:rFonts w:ascii="Garamond" w:hAnsi="Garamond"/>
+        </w:rPr>
+      </w:pPr>
+      <w:r>
+        <w:rPr>
+          <w:rFonts w:ascii="Garamond" w:hAnsi="Garamond"/>
+        </w:rPr>
         <w:t xml:space="preserve">Liu, Meng, </w:t>
       </w:r>
       <w:r>
@@ -3116,7 +3149,15 @@
           <w:rFonts w:ascii="Garamond" w:hAnsi="Garamond"/>
           <w:i/>
         </w:rPr>
-        <w:t>Customer Analytics for Maximum Impact: Academic Insights and Business Use Cases</w:t>
+        <w:t xml:space="preserve">Customer Analytics for Maximum Impact: </w:t>
+      </w:r>
+      <w:r>
+        <w:rPr>
+          <w:rFonts w:ascii="Garamond" w:hAnsi="Garamond"/>
+          <w:i/>
+        </w:rPr>
+        <w:lastRenderedPageBreak/>
+        <w:t>Academic Insights and Business Use Cases</w:t>
       </w:r>
       <w:r>
         <w:rPr>
@@ -3154,7 +3195,6 @@
         <w:rPr>
           <w:rFonts w:ascii="Garamond" w:hAnsi="Garamond"/>
         </w:rPr>
-        <w:lastRenderedPageBreak/>
         <w:tab/>
       </w:r>
       <w:r>
@@ -3316,6 +3356,39 @@
         <w:rPr>
           <w:rFonts w:ascii="Garamond" w:hAnsi="Garamond"/>
         </w:rPr>
+        <w:t>Distinguished Winner, AMA-EBSCO-RRBM Award for Responsible Research in Marketing</w:t>
+      </w:r>
+      <w:r>
+        <w:rPr>
+          <w:rFonts w:ascii="Garamond" w:hAnsi="Garamond"/>
+        </w:rPr>
+        <w:t xml:space="preserve">, </w:t>
+      </w:r>
+      <w:r>
+        <w:rPr>
+          <w:rFonts w:ascii="Garamond" w:hAnsi="Garamond"/>
+        </w:rPr>
+        <w:t>2023</w:t>
+      </w:r>
+    </w:p>
+    <w:p>
+      <w:pPr>
+        <w:numPr>
+          <w:ilvl w:val="0"/>
+          <w:numId w:val="6"/>
+        </w:numPr>
+        <w:tabs>
+          <w:tab w:val="left" w:pos="360"/>
+          <w:tab w:val="right" w:pos="8640"/>
+        </w:tabs>
+        <w:rPr>
+          <w:rFonts w:ascii="Garamond" w:hAnsi="Garamond"/>
+        </w:rPr>
+      </w:pPr>
+      <w:r>
+        <w:rPr>
+          <w:rFonts w:ascii="Garamond" w:hAnsi="Garamond"/>
+        </w:rPr>
         <w:t xml:space="preserve">Marketing Science Institute </w:t>
       </w:r>
       <w:r>
@@ -5271,6 +5344,7 @@
         <w:rPr>
           <w:rFonts w:ascii="Garamond" w:hAnsi="Garamond"/>
         </w:rPr>
+        <w:lastRenderedPageBreak/>
         <w:t>Washington University in St. Louis, 2018</w:t>
       </w:r>
     </w:p>
@@ -5373,7 +5447,6 @@
         <w:rPr>
           <w:rFonts w:ascii="Garamond" w:hAnsi="Garamond"/>
         </w:rPr>
-        <w:lastRenderedPageBreak/>
         <w:t>“The Impact of Advertising Along the Conversion Funnel.”</w:t>
       </w:r>
     </w:p>
@@ -6243,6 +6316,7 @@
         <w:rPr>
           <w:rFonts w:ascii="Garamond" w:hAnsi="Garamond"/>
         </w:rPr>
+        <w:lastRenderedPageBreak/>
         <w:t xml:space="preserve">INFORMS Marketing Science </w:t>
       </w:r>
       <w:r>
@@ -6362,7 +6436,6 @@
         <w:rPr>
           <w:rFonts w:ascii="Garamond" w:hAnsi="Garamond"/>
         </w:rPr>
-        <w:lastRenderedPageBreak/>
         <w:t>Yale University, 2010</w:t>
       </w:r>
     </w:p>
@@ -7295,6 +7368,7 @@
         <w:rPr>
           <w:rFonts w:ascii="Garamond" w:hAnsi="Garamond"/>
         </w:rPr>
+        <w:lastRenderedPageBreak/>
         <w:t>PhD Co-coordinator of Marketing Department, 2021-2022</w:t>
       </w:r>
     </w:p>
@@ -7453,7 +7527,6 @@
         <w:rPr>
           <w:rFonts w:ascii="Garamond" w:hAnsi="Garamond"/>
         </w:rPr>
-        <w:lastRenderedPageBreak/>
         <w:t>School Promotion and Tenure Committee</w:t>
       </w:r>
       <w:r>
@@ -8462,6 +8535,7 @@
           <w:smallCaps/>
           <w:u w:val="single"/>
         </w:rPr>
+        <w:lastRenderedPageBreak/>
         <w:t>Media Coverage</w:t>
       </w:r>
     </w:p>
@@ -8578,7 +8652,6 @@
         <w:rPr>
           <w:rFonts w:ascii="Garamond" w:hAnsi="Garamond"/>
         </w:rPr>
-        <w:lastRenderedPageBreak/>
         <w:t>Washington Post</w:t>
       </w:r>
     </w:p>
@@ -8646,7 +8719,7 @@
 </file>
 
 <file path=word/endnotes.xml><?xml version="1.0" encoding="utf-8"?>
-<w:endnotes xmlns:wpc="http://schemas.microsoft.com/office/word/2010/wordprocessingCanvas" xmlns:cx="http://schemas.microsoft.com/office/drawing/2014/chartex" xmlns:cx1="http://schemas.microsoft.com/office/drawing/2015/9/8/chartex" xmlns:cx2="http://schemas.microsoft.com/office/drawing/2015/10/21/chartex" xmlns:cx3="http://schemas.microsoft.com/office/drawing/2016/5/9/chartex" xmlns:cx4="http://schemas.microsoft.com/office/drawing/2016/5/10/chartex" xmlns:cx5="http://schemas.microsoft.com/office/drawing/2016/5/11/chartex" xmlns:cx6="http://schemas.microsoft.com/office/drawing/2016/5/12/chartex" xmlns:cx7="http://schemas.microsoft.com/office/drawing/2016/5/13/chartex" xmlns:cx8="http://schemas.microsoft.com/office/drawing/2016/5/14/chartex" xmlns:mc="http://schemas.openxmlformats.org/markup-compatibility/2006" xmlns:aink="http://schemas.microsoft.com/office/drawing/2016/ink" xmlns:am3d="http://schemas.microsoft.com/office/drawing/2017/model3d" xmlns:o="urn:schemas-microsoft-com:office:office" xmlns:oel="http://schemas.microsoft.com/office/2019/extlst" xmlns:r="http://schemas.openxmlformats.org/officeDocument/2006/relationships" xmlns:m="http://schemas.openxmlformats.org/officeDocument/2006/math" xmlns:v="urn:schemas-microsoft-com:vml" xmlns:wp14="http://schemas.microsoft.com/office/word/2010/wordprocessingDrawing" xmlns:wp="http://schemas.openxmlformats.org/drawingml/2006/wordprocessingDrawing" xmlns:w10="urn:schemas-microsoft-com:office:word" xmlns:w="http://schemas.openxmlformats.org/wordprocessingml/2006/main" xmlns:w14="http://schemas.microsoft.com/office/word/2010/wordml" xmlns:w15="http://schemas.microsoft.com/office/word/2012/wordml" xmlns:w16cex="http://schemas.microsoft.com/office/word/2018/wordml/cex" xmlns:w16cid="http://schemas.microsoft.com/office/word/2016/wordml/cid" xmlns:w16="http://schemas.microsoft.com/office/word/2018/wordml" xmlns:w16sdtdh="http://schemas.microsoft.com/office/word/2020/wordml/sdtdatahash" xmlns:w16se="http://schemas.microsoft.com/office/word/2015/wordml/symex" xmlns:wpg="http://schemas.microsoft.com/office/word/2010/wordprocessingGroup" xmlns:wpi="http://schemas.microsoft.com/office/word/2010/wordprocessingInk" xmlns:wne="http://schemas.microsoft.com/office/word/2006/wordml" xmlns:wps="http://schemas.microsoft.com/office/word/2010/wordprocessingShape" mc:Ignorable="w14 w15 w16se w16cid w16 w16cex w16sdtdh wp14">
+<w:endnotes xmlns:wpc="http://schemas.microsoft.com/office/word/2010/wordprocessingCanvas" xmlns:cx="http://schemas.microsoft.com/office/drawing/2014/chartex" xmlns:cx1="http://schemas.microsoft.com/office/drawing/2015/9/8/chartex" xmlns:cx2="http://schemas.microsoft.com/office/drawing/2015/10/21/chartex" xmlns:cx3="http://schemas.microsoft.com/office/drawing/2016/5/9/chartex" xmlns:cx4="http://schemas.microsoft.com/office/drawing/2016/5/10/chartex" xmlns:cx5="http://schemas.microsoft.com/office/drawing/2016/5/11/chartex" xmlns:cx6="http://schemas.microsoft.com/office/drawing/2016/5/12/chartex" xmlns:cx7="http://schemas.microsoft.com/office/drawing/2016/5/13/chartex" xmlns:cx8="http://schemas.microsoft.com/office/drawing/2016/5/14/chartex" xmlns:mc="http://schemas.openxmlformats.org/markup-compatibility/2006" xmlns:aink="http://schemas.microsoft.com/office/drawing/2016/ink" xmlns:am3d="http://schemas.microsoft.com/office/drawing/2017/model3d" xmlns:o="urn:schemas-microsoft-com:office:office" xmlns:oel="http://schemas.microsoft.com/office/2019/extlst" xmlns:r="http://schemas.openxmlformats.org/officeDocument/2006/relationships" xmlns:m="http://schemas.openxmlformats.org/officeDocument/2006/math" xmlns:v="urn:schemas-microsoft-com:vml" xmlns:wp14="http://schemas.microsoft.com/office/word/2010/wordprocessingDrawing" xmlns:wp="http://schemas.openxmlformats.org/drawingml/2006/wordprocessingDrawing" xmlns:w10="urn:schemas-microsoft-com:office:word" xmlns:w="http://schemas.openxmlformats.org/wordprocessingml/2006/main" xmlns:w14="http://schemas.microsoft.com/office/word/2010/wordml" xmlns:w15="http://schemas.microsoft.com/office/word/2012/wordml" xmlns:w16cex="http://schemas.microsoft.com/office/word/2018/wordml/cex" xmlns:w16cid="http://schemas.microsoft.com/office/word/2016/wordml/cid" xmlns:w16="http://schemas.microsoft.com/office/word/2018/wordml" xmlns:w16du="http://schemas.microsoft.com/office/word/2023/wordml/word16du" xmlns:w16sdtdh="http://schemas.microsoft.com/office/word/2020/wordml/sdtdatahash" xmlns:w16se="http://schemas.microsoft.com/office/word/2015/wordml/symex" xmlns:wpg="http://schemas.microsoft.com/office/word/2010/wordprocessingGroup" xmlns:wpi="http://schemas.microsoft.com/office/word/2010/wordprocessingInk" xmlns:wne="http://schemas.microsoft.com/office/word/2006/wordml" xmlns:wps="http://schemas.microsoft.com/office/word/2010/wordprocessingShape" mc:Ignorable="w14 w15 w16se w16cid w16 w16cex w16sdtdh wp14">
   <w:endnote w:type="separator" w:id="-1">
     <w:p>
       <w:r>
@@ -8665,7 +8738,7 @@
 </file>
 
 <file path=word/footer1.xml><?xml version="1.0" encoding="utf-8"?>
-<w:ftr xmlns:wpc="http://schemas.microsoft.com/office/word/2010/wordprocessingCanvas" xmlns:cx="http://schemas.microsoft.com/office/drawing/2014/chartex" xmlns:cx1="http://schemas.microsoft.com/office/drawing/2015/9/8/chartex" xmlns:cx2="http://schemas.microsoft.com/office/drawing/2015/10/21/chartex" xmlns:cx3="http://schemas.microsoft.com/office/drawing/2016/5/9/chartex" xmlns:cx4="http://schemas.microsoft.com/office/drawing/2016/5/10/chartex" xmlns:cx5="http://schemas.microsoft.com/office/drawing/2016/5/11/chartex" xmlns:cx6="http://schemas.microsoft.com/office/drawing/2016/5/12/chartex" xmlns:cx7="http://schemas.microsoft.com/office/drawing/2016/5/13/chartex" xmlns:cx8="http://schemas.microsoft.com/office/drawing/2016/5/14/chartex" xmlns:mc="http://schemas.openxmlformats.org/markup-compatibility/2006" xmlns:aink="http://schemas.microsoft.com/office/drawing/2016/ink" xmlns:am3d="http://schemas.microsoft.com/office/drawing/2017/model3d" xmlns:o="urn:schemas-microsoft-com:office:office" xmlns:oel="http://schemas.microsoft.com/office/2019/extlst" xmlns:r="http://schemas.openxmlformats.org/officeDocument/2006/relationships" xmlns:m="http://schemas.openxmlformats.org/officeDocument/2006/math" xmlns:v="urn:schemas-microsoft-com:vml" xmlns:wp14="http://schemas.microsoft.com/office/word/2010/wordprocessingDrawing" xmlns:wp="http://schemas.openxmlformats.org/drawingml/2006/wordprocessingDrawing" xmlns:w10="urn:schemas-microsoft-com:office:word" xmlns:w="http://schemas.openxmlformats.org/wordprocessingml/2006/main" xmlns:w14="http://schemas.microsoft.com/office/word/2010/wordml" xmlns:w15="http://schemas.microsoft.com/office/word/2012/wordml" xmlns:w16cex="http://schemas.microsoft.com/office/word/2018/wordml/cex" xmlns:w16cid="http://schemas.microsoft.com/office/word/2016/wordml/cid" xmlns:w16="http://schemas.microsoft.com/office/word/2018/wordml" xmlns:w16sdtdh="http://schemas.microsoft.com/office/word/2020/wordml/sdtdatahash" xmlns:w16se="http://schemas.microsoft.com/office/word/2015/wordml/symex" xmlns:wpg="http://schemas.microsoft.com/office/word/2010/wordprocessingGroup" xmlns:wpi="http://schemas.microsoft.com/office/word/2010/wordprocessingInk" xmlns:wne="http://schemas.microsoft.com/office/word/2006/wordml" xmlns:wps="http://schemas.microsoft.com/office/word/2010/wordprocessingShape" mc:Ignorable="w14 w15 w16se w16cid w16 w16cex w16sdtdh wp14">
+<w:ftr xmlns:wpc="http://schemas.microsoft.com/office/word/2010/wordprocessingCanvas" xmlns:cx="http://schemas.microsoft.com/office/drawing/2014/chartex" xmlns:cx1="http://schemas.microsoft.com/office/drawing/2015/9/8/chartex" xmlns:cx2="http://schemas.microsoft.com/office/drawing/2015/10/21/chartex" xmlns:cx3="http://schemas.microsoft.com/office/drawing/2016/5/9/chartex" xmlns:cx4="http://schemas.microsoft.com/office/drawing/2016/5/10/chartex" xmlns:cx5="http://schemas.microsoft.com/office/drawing/2016/5/11/chartex" xmlns:cx6="http://schemas.microsoft.com/office/drawing/2016/5/12/chartex" xmlns:cx7="http://schemas.microsoft.com/office/drawing/2016/5/13/chartex" xmlns:cx8="http://schemas.microsoft.com/office/drawing/2016/5/14/chartex" xmlns:mc="http://schemas.openxmlformats.org/markup-compatibility/2006" xmlns:aink="http://schemas.microsoft.com/office/drawing/2016/ink" xmlns:am3d="http://schemas.microsoft.com/office/drawing/2017/model3d" xmlns:o="urn:schemas-microsoft-com:office:office" xmlns:oel="http://schemas.microsoft.com/office/2019/extlst" xmlns:r="http://schemas.openxmlformats.org/officeDocument/2006/relationships" xmlns:m="http://schemas.openxmlformats.org/officeDocument/2006/math" xmlns:v="urn:schemas-microsoft-com:vml" xmlns:wp14="http://schemas.microsoft.com/office/word/2010/wordprocessingDrawing" xmlns:wp="http://schemas.openxmlformats.org/drawingml/2006/wordprocessingDrawing" xmlns:w10="urn:schemas-microsoft-com:office:word" xmlns:w="http://schemas.openxmlformats.org/wordprocessingml/2006/main" xmlns:w14="http://schemas.microsoft.com/office/word/2010/wordml" xmlns:w15="http://schemas.microsoft.com/office/word/2012/wordml" xmlns:w16cex="http://schemas.microsoft.com/office/word/2018/wordml/cex" xmlns:w16cid="http://schemas.microsoft.com/office/word/2016/wordml/cid" xmlns:w16="http://schemas.microsoft.com/office/word/2018/wordml" xmlns:w16du="http://schemas.microsoft.com/office/word/2023/wordml/word16du" xmlns:w16sdtdh="http://schemas.microsoft.com/office/word/2020/wordml/sdtdatahash" xmlns:w16se="http://schemas.microsoft.com/office/word/2015/wordml/symex" xmlns:wpg="http://schemas.microsoft.com/office/word/2010/wordprocessingGroup" xmlns:wpi="http://schemas.microsoft.com/office/word/2010/wordprocessingInk" xmlns:wne="http://schemas.microsoft.com/office/word/2006/wordml" xmlns:wps="http://schemas.microsoft.com/office/word/2010/wordprocessingShape" mc:Ignorable="w14 w15 w16se w16cid w16 w16cex w16sdtdh wp14">
   <w:p>
     <w:pPr>
       <w:pStyle w:val="Footer"/>
@@ -8703,7 +8776,7 @@
 </file>
 
 <file path=word/footer2.xml><?xml version="1.0" encoding="utf-8"?>
-<w:ftr xmlns:wpc="http://schemas.microsoft.com/office/word/2010/wordprocessingCanvas" xmlns:cx="http://schemas.microsoft.com/office/drawing/2014/chartex" xmlns:cx1="http://schemas.microsoft.com/office/drawing/2015/9/8/chartex" xmlns:cx2="http://schemas.microsoft.com/office/drawing/2015/10/21/chartex" xmlns:cx3="http://schemas.microsoft.com/office/drawing/2016/5/9/chartex" xmlns:cx4="http://schemas.microsoft.com/office/drawing/2016/5/10/chartex" xmlns:cx5="http://schemas.microsoft.com/office/drawing/2016/5/11/chartex" xmlns:cx6="http://schemas.microsoft.com/office/drawing/2016/5/12/chartex" xmlns:cx7="http://schemas.microsoft.com/office/drawing/2016/5/13/chartex" xmlns:cx8="http://schemas.microsoft.com/office/drawing/2016/5/14/chartex" xmlns:mc="http://schemas.openxmlformats.org/markup-compatibility/2006" xmlns:aink="http://schemas.microsoft.com/office/drawing/2016/ink" xmlns:am3d="http://schemas.microsoft.com/office/drawing/2017/model3d" xmlns:o="urn:schemas-microsoft-com:office:office" xmlns:oel="http://schemas.microsoft.com/office/2019/extlst" xmlns:r="http://schemas.openxmlformats.org/officeDocument/2006/relationships" xmlns:m="http://schemas.openxmlformats.org/officeDocument/2006/math" xmlns:v="urn:schemas-microsoft-com:vml" xmlns:wp14="http://schemas.microsoft.com/office/word/2010/wordprocessingDrawing" xmlns:wp="http://schemas.openxmlformats.org/drawingml/2006/wordprocessingDrawing" xmlns:w10="urn:schemas-microsoft-com:office:word" xmlns:w="http://schemas.openxmlformats.org/wordprocessingml/2006/main" xmlns:w14="http://schemas.microsoft.com/office/word/2010/wordml" xmlns:w15="http://schemas.microsoft.com/office/word/2012/wordml" xmlns:w16cex="http://schemas.microsoft.com/office/word/2018/wordml/cex" xmlns:w16cid="http://schemas.microsoft.com/office/word/2016/wordml/cid" xmlns:w16="http://schemas.microsoft.com/office/word/2018/wordml" xmlns:w16sdtdh="http://schemas.microsoft.com/office/word/2020/wordml/sdtdatahash" xmlns:w16se="http://schemas.microsoft.com/office/word/2015/wordml/symex" xmlns:wpg="http://schemas.microsoft.com/office/word/2010/wordprocessingGroup" xmlns:wpi="http://schemas.microsoft.com/office/word/2010/wordprocessingInk" xmlns:wne="http://schemas.microsoft.com/office/word/2006/wordml" xmlns:wps="http://schemas.microsoft.com/office/word/2010/wordprocessingShape" mc:Ignorable="w14 w15 w16se w16cid w16 w16cex w16sdtdh wp14">
+<w:ftr xmlns:wpc="http://schemas.microsoft.com/office/word/2010/wordprocessingCanvas" xmlns:cx="http://schemas.microsoft.com/office/drawing/2014/chartex" xmlns:cx1="http://schemas.microsoft.com/office/drawing/2015/9/8/chartex" xmlns:cx2="http://schemas.microsoft.com/office/drawing/2015/10/21/chartex" xmlns:cx3="http://schemas.microsoft.com/office/drawing/2016/5/9/chartex" xmlns:cx4="http://schemas.microsoft.com/office/drawing/2016/5/10/chartex" xmlns:cx5="http://schemas.microsoft.com/office/drawing/2016/5/11/chartex" xmlns:cx6="http://schemas.microsoft.com/office/drawing/2016/5/12/chartex" xmlns:cx7="http://schemas.microsoft.com/office/drawing/2016/5/13/chartex" xmlns:cx8="http://schemas.microsoft.com/office/drawing/2016/5/14/chartex" xmlns:mc="http://schemas.openxmlformats.org/markup-compatibility/2006" xmlns:aink="http://schemas.microsoft.com/office/drawing/2016/ink" xmlns:am3d="http://schemas.microsoft.com/office/drawing/2017/model3d" xmlns:o="urn:schemas-microsoft-com:office:office" xmlns:oel="http://schemas.microsoft.com/office/2019/extlst" xmlns:r="http://schemas.openxmlformats.org/officeDocument/2006/relationships" xmlns:m="http://schemas.openxmlformats.org/officeDocument/2006/math" xmlns:v="urn:schemas-microsoft-com:vml" xmlns:wp14="http://schemas.microsoft.com/office/word/2010/wordprocessingDrawing" xmlns:wp="http://schemas.openxmlformats.org/drawingml/2006/wordprocessingDrawing" xmlns:w10="urn:schemas-microsoft-com:office:word" xmlns:w="http://schemas.openxmlformats.org/wordprocessingml/2006/main" xmlns:w14="http://schemas.microsoft.com/office/word/2010/wordml" xmlns:w15="http://schemas.microsoft.com/office/word/2012/wordml" xmlns:w16cex="http://schemas.microsoft.com/office/word/2018/wordml/cex" xmlns:w16cid="http://schemas.microsoft.com/office/word/2016/wordml/cid" xmlns:w16="http://schemas.microsoft.com/office/word/2018/wordml" xmlns:w16du="http://schemas.microsoft.com/office/word/2023/wordml/word16du" xmlns:w16sdtdh="http://schemas.microsoft.com/office/word/2020/wordml/sdtdatahash" xmlns:w16se="http://schemas.microsoft.com/office/word/2015/wordml/symex" xmlns:wpg="http://schemas.microsoft.com/office/word/2010/wordprocessingGroup" xmlns:wpi="http://schemas.microsoft.com/office/word/2010/wordprocessingInk" xmlns:wne="http://schemas.microsoft.com/office/word/2006/wordml" xmlns:wps="http://schemas.microsoft.com/office/word/2010/wordprocessingShape" mc:Ignorable="w14 w15 w16se w16cid w16 w16cex w16sdtdh wp14">
   <w:p>
     <w:pPr>
       <w:pStyle w:val="Footer"/>
@@ -8754,7 +8827,7 @@
 </file>
 
 <file path=word/footnotes.xml><?xml version="1.0" encoding="utf-8"?>
-<w:footnotes xmlns:wpc="http://schemas.microsoft.com/office/word/2010/wordprocessingCanvas" xmlns:cx="http://schemas.microsoft.com/office/drawing/2014/chartex" xmlns:cx1="http://schemas.microsoft.com/office/drawing/2015/9/8/chartex" xmlns:cx2="http://schemas.microsoft.com/office/drawing/2015/10/21/chartex" xmlns:cx3="http://schemas.microsoft.com/office/drawing/2016/5/9/chartex" xmlns:cx4="http://schemas.microsoft.com/office/drawing/2016/5/10/chartex" xmlns:cx5="http://schemas.microsoft.com/office/drawing/2016/5/11/chartex" xmlns:cx6="http://schemas.microsoft.com/office/drawing/2016/5/12/chartex" xmlns:cx7="http://schemas.microsoft.com/office/drawing/2016/5/13/chartex" xmlns:cx8="http://schemas.microsoft.com/office/drawing/2016/5/14/chartex" xmlns:mc="http://schemas.openxmlformats.org/markup-compatibility/2006" xmlns:aink="http://schemas.microsoft.com/office/drawing/2016/ink" xmlns:am3d="http://schemas.microsoft.com/office/drawing/2017/model3d" xmlns:o="urn:schemas-microsoft-com:office:office" xmlns:oel="http://schemas.microsoft.com/office/2019/extlst" xmlns:r="http://schemas.openxmlformats.org/officeDocument/2006/relationships" xmlns:m="http://schemas.openxmlformats.org/officeDocument/2006/math" xmlns:v="urn:schemas-microsoft-com:vml" xmlns:wp14="http://schemas.microsoft.com/office/word/2010/wordprocessingDrawing" xmlns:wp="http://schemas.openxmlformats.org/drawingml/2006/wordprocessingDrawing" xmlns:w10="urn:schemas-microsoft-com:office:word" xmlns:w="http://schemas.openxmlformats.org/wordprocessingml/2006/main" xmlns:w14="http://schemas.microsoft.com/office/word/2010/wordml" xmlns:w15="http://schemas.microsoft.com/office/word/2012/wordml" xmlns:w16cex="http://schemas.microsoft.com/office/word/2018/wordml/cex" xmlns:w16cid="http://schemas.microsoft.com/office/word/2016/wordml/cid" xmlns:w16="http://schemas.microsoft.com/office/word/2018/wordml" xmlns:w16sdtdh="http://schemas.microsoft.com/office/word/2020/wordml/sdtdatahash" xmlns:w16se="http://schemas.microsoft.com/office/word/2015/wordml/symex" xmlns:wpg="http://schemas.microsoft.com/office/word/2010/wordprocessingGroup" xmlns:wpi="http://schemas.microsoft.com/office/word/2010/wordprocessingInk" xmlns:wne="http://schemas.microsoft.com/office/word/2006/wordml" xmlns:wps="http://schemas.microsoft.com/office/word/2010/wordprocessingShape" mc:Ignorable="w14 w15 w16se w16cid w16 w16cex w16sdtdh wp14">
+<w:footnotes xmlns:wpc="http://schemas.microsoft.com/office/word/2010/wordprocessingCanvas" xmlns:cx="http://schemas.microsoft.com/office/drawing/2014/chartex" xmlns:cx1="http://schemas.microsoft.com/office/drawing/2015/9/8/chartex" xmlns:cx2="http://schemas.microsoft.com/office/drawing/2015/10/21/chartex" xmlns:cx3="http://schemas.microsoft.com/office/drawing/2016/5/9/chartex" xmlns:cx4="http://schemas.microsoft.com/office/drawing/2016/5/10/chartex" xmlns:cx5="http://schemas.microsoft.com/office/drawing/2016/5/11/chartex" xmlns:cx6="http://schemas.microsoft.com/office/drawing/2016/5/12/chartex" xmlns:cx7="http://schemas.microsoft.com/office/drawing/2016/5/13/chartex" xmlns:cx8="http://schemas.microsoft.com/office/drawing/2016/5/14/chartex" xmlns:mc="http://schemas.openxmlformats.org/markup-compatibility/2006" xmlns:aink="http://schemas.microsoft.com/office/drawing/2016/ink" xmlns:am3d="http://schemas.microsoft.com/office/drawing/2017/model3d" xmlns:o="urn:schemas-microsoft-com:office:office" xmlns:oel="http://schemas.microsoft.com/office/2019/extlst" xmlns:r="http://schemas.openxmlformats.org/officeDocument/2006/relationships" xmlns:m="http://schemas.openxmlformats.org/officeDocument/2006/math" xmlns:v="urn:schemas-microsoft-com:vml" xmlns:wp14="http://schemas.microsoft.com/office/word/2010/wordprocessingDrawing" xmlns:wp="http://schemas.openxmlformats.org/drawingml/2006/wordprocessingDrawing" xmlns:w10="urn:schemas-microsoft-com:office:word" xmlns:w="http://schemas.openxmlformats.org/wordprocessingml/2006/main" xmlns:w14="http://schemas.microsoft.com/office/word/2010/wordml" xmlns:w15="http://schemas.microsoft.com/office/word/2012/wordml" xmlns:w16cex="http://schemas.microsoft.com/office/word/2018/wordml/cex" xmlns:w16cid="http://schemas.microsoft.com/office/word/2016/wordml/cid" xmlns:w16="http://schemas.microsoft.com/office/word/2018/wordml" xmlns:w16du="http://schemas.microsoft.com/office/word/2023/wordml/word16du" xmlns:w16sdtdh="http://schemas.microsoft.com/office/word/2020/wordml/sdtdatahash" xmlns:w16se="http://schemas.microsoft.com/office/word/2015/wordml/symex" xmlns:wpg="http://schemas.microsoft.com/office/word/2010/wordprocessingGroup" xmlns:wpi="http://schemas.microsoft.com/office/word/2010/wordprocessingInk" xmlns:wne="http://schemas.microsoft.com/office/word/2006/wordml" xmlns:wps="http://schemas.microsoft.com/office/word/2010/wordprocessingShape" mc:Ignorable="w14 w15 w16se w16cid w16 w16cex w16sdtdh wp14">
   <w:footnote w:type="separator" w:id="-1">
     <w:p>
       <w:r>
@@ -8773,7 +8846,7 @@
 </file>
 
 <file path=word/numbering.xml><?xml version="1.0" encoding="utf-8"?>
-<w:numbering xmlns:wpc="http://schemas.microsoft.com/office/word/2010/wordprocessingCanvas" xmlns:cx="http://schemas.microsoft.com/office/drawing/2014/chartex" xmlns:cx1="http://schemas.microsoft.com/office/drawing/2015/9/8/chartex" xmlns:cx2="http://schemas.microsoft.com/office/drawing/2015/10/21/chartex" xmlns:cx3="http://schemas.microsoft.com/office/drawing/2016/5/9/chartex" xmlns:cx4="http://schemas.microsoft.com/office/drawing/2016/5/10/chartex" xmlns:cx5="http://schemas.microsoft.com/office/drawing/2016/5/11/chartex" xmlns:cx6="http://schemas.microsoft.com/office/drawing/2016/5/12/chartex" xmlns:cx7="http://schemas.microsoft.com/office/drawing/2016/5/13/chartex" xmlns:cx8="http://schemas.microsoft.com/office/drawing/2016/5/14/chartex" xmlns:mc="http://schemas.openxmlformats.org/markup-compatibility/2006" xmlns:aink="http://schemas.microsoft.com/office/drawing/2016/ink" xmlns:am3d="http://schemas.microsoft.com/office/drawing/2017/model3d" xmlns:o="urn:schemas-microsoft-com:office:office" xmlns:oel="http://schemas.microsoft.com/office/2019/extlst" xmlns:r="http://schemas.openxmlformats.org/officeDocument/2006/relationships" xmlns:m="http://schemas.openxmlformats.org/officeDocument/2006/math" xmlns:v="urn:schemas-microsoft-com:vml" xmlns:wp14="http://schemas.microsoft.com/office/word/2010/wordprocessingDrawing" xmlns:wp="http://schemas.openxmlformats.org/drawingml/2006/wordprocessingDrawing" xmlns:w10="urn:schemas-microsoft-com:office:word" xmlns:w="http://schemas.openxmlformats.org/wordprocessingml/2006/main" xmlns:w14="http://schemas.microsoft.com/office/word/2010/wordml" xmlns:w15="http://schemas.microsoft.com/office/word/2012/wordml" xmlns:w16cex="http://schemas.microsoft.com/office/word/2018/wordml/cex" xmlns:w16cid="http://schemas.microsoft.com/office/word/2016/wordml/cid" xmlns:w16="http://schemas.microsoft.com/office/word/2018/wordml" xmlns:w16sdtdh="http://schemas.microsoft.com/office/word/2020/wordml/sdtdatahash" xmlns:w16se="http://schemas.microsoft.com/office/word/2015/wordml/symex" xmlns:wpg="http://schemas.microsoft.com/office/word/2010/wordprocessingGroup" xmlns:wpi="http://schemas.microsoft.com/office/word/2010/wordprocessingInk" xmlns:wne="http://schemas.microsoft.com/office/word/2006/wordml" xmlns:wps="http://schemas.microsoft.com/office/word/2010/wordprocessingShape" mc:Ignorable="w14 w15 w16se w16cid w16 w16cex w16sdtdh wp14">
+<w:numbering xmlns:wpc="http://schemas.microsoft.com/office/word/2010/wordprocessingCanvas" xmlns:cx="http://schemas.microsoft.com/office/drawing/2014/chartex" xmlns:cx1="http://schemas.microsoft.com/office/drawing/2015/9/8/chartex" xmlns:cx2="http://schemas.microsoft.com/office/drawing/2015/10/21/chartex" xmlns:cx3="http://schemas.microsoft.com/office/drawing/2016/5/9/chartex" xmlns:cx4="http://schemas.microsoft.com/office/drawing/2016/5/10/chartex" xmlns:cx5="http://schemas.microsoft.com/office/drawing/2016/5/11/chartex" xmlns:cx6="http://schemas.microsoft.com/office/drawing/2016/5/12/chartex" xmlns:cx7="http://schemas.microsoft.com/office/drawing/2016/5/13/chartex" xmlns:cx8="http://schemas.microsoft.com/office/drawing/2016/5/14/chartex" xmlns:mc="http://schemas.openxmlformats.org/markup-compatibility/2006" xmlns:aink="http://schemas.microsoft.com/office/drawing/2016/ink" xmlns:am3d="http://schemas.microsoft.com/office/drawing/2017/model3d" xmlns:o="urn:schemas-microsoft-com:office:office" xmlns:oel="http://schemas.microsoft.com/office/2019/extlst" xmlns:r="http://schemas.openxmlformats.org/officeDocument/2006/relationships" xmlns:m="http://schemas.openxmlformats.org/officeDocument/2006/math" xmlns:v="urn:schemas-microsoft-com:vml" xmlns:wp14="http://schemas.microsoft.com/office/word/2010/wordprocessingDrawing" xmlns:wp="http://schemas.openxmlformats.org/drawingml/2006/wordprocessingDrawing" xmlns:w10="urn:schemas-microsoft-com:office:word" xmlns:w="http://schemas.openxmlformats.org/wordprocessingml/2006/main" xmlns:w14="http://schemas.microsoft.com/office/word/2010/wordml" xmlns:w15="http://schemas.microsoft.com/office/word/2012/wordml" xmlns:w16cex="http://schemas.microsoft.com/office/word/2018/wordml/cex" xmlns:w16cid="http://schemas.microsoft.com/office/word/2016/wordml/cid" xmlns:w16="http://schemas.microsoft.com/office/word/2018/wordml" xmlns:w16du="http://schemas.microsoft.com/office/word/2023/wordml/word16du" xmlns:w16sdtdh="http://schemas.microsoft.com/office/word/2020/wordml/sdtdatahash" xmlns:w16se="http://schemas.microsoft.com/office/word/2015/wordml/symex" xmlns:wpg="http://schemas.microsoft.com/office/word/2010/wordprocessingGroup" xmlns:wpi="http://schemas.microsoft.com/office/word/2010/wordprocessingInk" xmlns:wne="http://schemas.microsoft.com/office/word/2006/wordml" xmlns:wps="http://schemas.microsoft.com/office/word/2010/wordprocessingShape" mc:Ignorable="w14 w15 w16se w16cid w16 w16cex w16sdtdh wp14">
   <w:abstractNum w:abstractNumId="0" w15:restartNumberingAfterBreak="0">
     <w:nsid w:val="09DB5417"/>
     <w:multiLevelType w:val="hybridMultilevel"/>
@@ -12472,7 +12545,6 @@
   <w:style w:type="character" w:default="1" w:styleId="DefaultParagraphFont">
     <w:name w:val="Default Paragraph Font"/>
     <w:uiPriority w:val="1"/>
-    <w:semiHidden/>
     <w:unhideWhenUsed/>
   </w:style>
   <w:style w:type="table" w:default="1" w:styleId="TableNormal">

</xml_diff>

<commit_message>
cv and paper updates
</commit_message>
<xml_diff>
--- a/Public/CV_Yao.docx
+++ b/Public/CV_Yao.docx
@@ -13,7 +13,13 @@
         <w:rPr>
           <w:rFonts w:ascii="Garamond" w:hAnsi="Garamond"/>
         </w:rPr>
-        <w:t xml:space="preserve">March </w:t>
+        <w:t>May</w:t>
+      </w:r>
+      <w:r>
+        <w:rPr>
+          <w:rFonts w:ascii="Garamond" w:hAnsi="Garamond"/>
+        </w:rPr>
+        <w:t xml:space="preserve"> </w:t>
       </w:r>
       <w:r>
         <w:rPr>
@@ -2828,6 +2834,93 @@
         <w:rPr>
           <w:rFonts w:ascii="Garamond" w:hAnsi="Garamond"/>
         </w:rPr>
+        <w:t>Karaman</w:t>
+      </w:r>
+      <w:proofErr w:type="spellEnd"/>
+      <w:r>
+        <w:rPr>
+          <w:rFonts w:ascii="Garamond" w:hAnsi="Garamond"/>
+        </w:rPr>
+        <w:t xml:space="preserve">, </w:t>
+      </w:r>
+      <w:proofErr w:type="spellStart"/>
+      <w:r>
+        <w:rPr>
+          <w:rFonts w:ascii="Garamond" w:hAnsi="Garamond"/>
+        </w:rPr>
+        <w:t>Hulya</w:t>
+      </w:r>
+      <w:proofErr w:type="spellEnd"/>
+      <w:r>
+        <w:rPr>
+          <w:rFonts w:ascii="Garamond" w:hAnsi="Garamond"/>
+        </w:rPr>
+        <w:t xml:space="preserve">, </w:t>
+      </w:r>
+      <w:proofErr w:type="spellStart"/>
+      <w:r>
+        <w:rPr>
+          <w:rFonts w:ascii="Garamond" w:hAnsi="Garamond"/>
+        </w:rPr>
+        <w:t>Cheolho</w:t>
+      </w:r>
+      <w:proofErr w:type="spellEnd"/>
+      <w:r>
+        <w:rPr>
+          <w:rFonts w:ascii="Garamond" w:hAnsi="Garamond"/>
+        </w:rPr>
+        <w:t xml:space="preserve"> Song</w:t>
+      </w:r>
+      <w:r>
+        <w:rPr>
+          <w:rFonts w:ascii="Garamond" w:hAnsi="Garamond"/>
+        </w:rPr>
+        <w:t xml:space="preserve">, </w:t>
+      </w:r>
+      <w:r>
+        <w:rPr>
+          <w:rFonts w:ascii="Garamond" w:hAnsi="Garamond"/>
+        </w:rPr>
+        <w:t>Tat Chan, and Song Yao, “Spillover Effects of Online Reviews: Evidence From the Hotel Industry</w:t>
+      </w:r>
+      <w:r>
+        <w:rPr>
+          <w:rFonts w:ascii="Garamond" w:hAnsi="Garamond"/>
+        </w:rPr>
+        <w:t>,</w:t>
+      </w:r>
+      <w:r>
+        <w:rPr>
+          <w:rFonts w:ascii="Garamond" w:hAnsi="Garamond"/>
+        </w:rPr>
+        <w:t>”</w:t>
+      </w:r>
+      <w:r>
+        <w:rPr>
+          <w:rFonts w:ascii="Garamond" w:hAnsi="Garamond"/>
+        </w:rPr>
+        <w:t xml:space="preserve"> under review</w:t>
+      </w:r>
+    </w:p>
+    <w:p>
+      <w:pPr>
+        <w:numPr>
+          <w:ilvl w:val="0"/>
+          <w:numId w:val="8"/>
+        </w:numPr>
+        <w:tabs>
+          <w:tab w:val="left" w:pos="360"/>
+          <w:tab w:val="right" w:pos="8640"/>
+        </w:tabs>
+        <w:rPr>
+          <w:rFonts w:ascii="Garamond" w:hAnsi="Garamond"/>
+        </w:rPr>
+      </w:pPr>
+      <w:proofErr w:type="spellStart"/>
+      <w:r>
+        <w:rPr>
+          <w:rFonts w:ascii="Garamond" w:hAnsi="Garamond"/>
+        </w:rPr>
         <w:t>Yoo</w:t>
       </w:r>
       <w:proofErr w:type="spellEnd"/>
@@ -2932,11 +3025,76 @@
           <w:rFonts w:ascii="Garamond" w:hAnsi="Garamond"/>
         </w:rPr>
       </w:pPr>
+      <w:r>
+        <w:rPr>
+          <w:rFonts w:ascii="Garamond" w:hAnsi="Garamond"/>
+        </w:rPr>
+        <w:t xml:space="preserve">Wang, </w:t>
+      </w:r>
+      <w:r>
+        <w:rPr>
+          <w:rFonts w:ascii="Garamond" w:hAnsi="Garamond"/>
+        </w:rPr>
+        <w:t xml:space="preserve">Chong Bo </w:t>
+      </w:r>
+      <w:r>
+        <w:rPr>
+          <w:rFonts w:ascii="Garamond" w:hAnsi="Garamond"/>
+        </w:rPr>
+        <w:t>(</w:t>
+      </w:r>
+      <w:r>
+        <w:rPr>
+          <w:rFonts w:ascii="Garamond" w:hAnsi="Garamond"/>
+        </w:rPr>
+        <w:t>Zack</w:t>
+      </w:r>
+      <w:r>
+        <w:rPr>
+          <w:rFonts w:ascii="Garamond" w:hAnsi="Garamond"/>
+        </w:rPr>
+        <w:t>)</w:t>
+      </w:r>
+      <w:r>
+        <w:rPr>
+          <w:rFonts w:ascii="Garamond" w:hAnsi="Garamond"/>
+        </w:rPr>
+        <w:t xml:space="preserve">, </w:t>
+      </w:r>
       <w:proofErr w:type="spellStart"/>
       <w:r>
         <w:rPr>
           <w:rFonts w:ascii="Garamond" w:hAnsi="Garamond"/>
         </w:rPr>
+        <w:t>Qiyuan</w:t>
+      </w:r>
+      <w:proofErr w:type="spellEnd"/>
+      <w:r>
+        <w:rPr>
+          <w:rFonts w:ascii="Garamond" w:hAnsi="Garamond"/>
+        </w:rPr>
+        <w:t xml:space="preserve"> Wang, Tat Chan, and Song Yao, “Using Field Experiments to Infer Cross-Side Network Effects in the Ride-Sharing Market”</w:t>
+      </w:r>
+    </w:p>
+    <w:p>
+      <w:pPr>
+        <w:numPr>
+          <w:ilvl w:val="0"/>
+          <w:numId w:val="8"/>
+        </w:numPr>
+        <w:tabs>
+          <w:tab w:val="left" w:pos="360"/>
+          <w:tab w:val="right" w:pos="8640"/>
+        </w:tabs>
+        <w:rPr>
+          <w:rFonts w:ascii="Garamond" w:hAnsi="Garamond"/>
+        </w:rPr>
+      </w:pPr>
+      <w:proofErr w:type="spellStart"/>
+      <w:r>
+        <w:rPr>
+          <w:rFonts w:ascii="Garamond" w:hAnsi="Garamond"/>
+        </w:rPr>
         <w:t>Yoo</w:t>
       </w:r>
       <w:proofErr w:type="spellEnd"/>
@@ -3003,6 +3161,7 @@
         <w:rPr>
           <w:rFonts w:ascii="Garamond" w:hAnsi="Garamond"/>
         </w:rPr>
+        <w:lastRenderedPageBreak/>
         <w:t xml:space="preserve">Zhang, Kenan, </w:t>
       </w:r>
       <w:proofErr w:type="spellStart"/>
@@ -3149,15 +3308,7 @@
           <w:rFonts w:ascii="Garamond" w:hAnsi="Garamond"/>
           <w:i/>
         </w:rPr>
-        <w:t xml:space="preserve">Customer Analytics for Maximum Impact: </w:t>
-      </w:r>
-      <w:r>
-        <w:rPr>
-          <w:rFonts w:ascii="Garamond" w:hAnsi="Garamond"/>
-          <w:i/>
-        </w:rPr>
-        <w:lastRenderedPageBreak/>
-        <w:t>Academic Insights and Business Use Cases</w:t>
+        <w:t>Customer Analytics for Maximum Impact: Academic Insights and Business Use Cases</w:t>
       </w:r>
       <w:r>
         <w:rPr>
@@ -4184,6 +4335,7 @@
         <w:rPr>
           <w:rFonts w:ascii="Garamond" w:hAnsi="Garamond"/>
         </w:rPr>
+        <w:lastRenderedPageBreak/>
         <w:t>A</w:t>
       </w:r>
       <w:r>
@@ -5254,6 +5406,7 @@
         <w:rPr>
           <w:rFonts w:ascii="Garamond" w:hAnsi="Garamond"/>
         </w:rPr>
+        <w:lastRenderedPageBreak/>
         <w:t>Johns Hopkins University, 2022</w:t>
       </w:r>
     </w:p>
@@ -5344,7 +5497,6 @@
         <w:rPr>
           <w:rFonts w:ascii="Garamond" w:hAnsi="Garamond"/>
         </w:rPr>
-        <w:lastRenderedPageBreak/>
         <w:t>Washington University in St. Louis, 2018</w:t>
       </w:r>
     </w:p>
@@ -6216,6 +6368,7 @@
         <w:rPr>
           <w:rFonts w:ascii="Garamond" w:hAnsi="Garamond"/>
         </w:rPr>
+        <w:lastRenderedPageBreak/>
         <w:t xml:space="preserve">Kellogg Marketing Camp, </w:t>
       </w:r>
       <w:r>
@@ -6316,7 +6469,6 @@
         <w:rPr>
           <w:rFonts w:ascii="Garamond" w:hAnsi="Garamond"/>
         </w:rPr>
-        <w:lastRenderedPageBreak/>
         <w:t xml:space="preserve">INFORMS Marketing Science </w:t>
       </w:r>
       <w:r>
@@ -7225,6 +7377,7 @@
         <w:rPr>
           <w:rFonts w:ascii="Garamond" w:hAnsi="Garamond"/>
         </w:rPr>
+        <w:lastRenderedPageBreak/>
         <w:t>Tongtong</w:t>
       </w:r>
       <w:proofErr w:type="spellEnd"/>
@@ -7368,7 +7521,6 @@
         <w:rPr>
           <w:rFonts w:ascii="Garamond" w:hAnsi="Garamond"/>
         </w:rPr>
-        <w:lastRenderedPageBreak/>
         <w:t>PhD Co-coordinator of Marketing Department, 2021-2022</w:t>
       </w:r>
     </w:p>
@@ -8535,7 +8687,6 @@
           <w:smallCaps/>
           <w:u w:val="single"/>
         </w:rPr>
-        <w:lastRenderedPageBreak/>
         <w:t>Media Coverage</w:t>
       </w:r>
     </w:p>

</xml_diff>

<commit_message>
update CV with additional working paper
</commit_message>
<xml_diff>
--- a/Public/CV_Yao.docx
+++ b/Public/CV_Yao.docx
@@ -2826,7 +2826,128 @@
           <w:i/>
           <w:iCs/>
         </w:rPr>
-        <w:t>I</w:t>
+        <w:t>Information Systems Research</w:t>
+      </w:r>
+      <w:r>
+        <w:rPr>
+          <w:rFonts w:ascii="Garamond" w:hAnsi="Garamond"/>
+        </w:rPr>
+        <w:t xml:space="preserve"> </w:t>
+      </w:r>
+    </w:p>
+    <w:p>
+      <w:pPr>
+        <w:numPr>
+          <w:ilvl w:val="0"/>
+          <w:numId w:val="8"/>
+        </w:numPr>
+        <w:tabs>
+          <w:tab w:val="left" w:pos="360"/>
+          <w:tab w:val="right" w:pos="8640"/>
+        </w:tabs>
+        <w:rPr>
+          <w:rFonts w:ascii="Garamond" w:hAnsi="Garamond"/>
+        </w:rPr>
+      </w:pPr>
+      <w:proofErr w:type="spellStart"/>
+      <w:r>
+        <w:rPr>
+          <w:rFonts w:ascii="Garamond" w:hAnsi="Garamond"/>
+        </w:rPr>
+        <w:t>Yoo</w:t>
+      </w:r>
+      <w:proofErr w:type="spellEnd"/>
+      <w:r>
+        <w:rPr>
+          <w:rFonts w:ascii="Garamond" w:hAnsi="Garamond"/>
+        </w:rPr>
+        <w:t xml:space="preserve">, </w:t>
+      </w:r>
+      <w:proofErr w:type="spellStart"/>
+      <w:r>
+        <w:rPr>
+          <w:rFonts w:ascii="Garamond" w:hAnsi="Garamond"/>
+        </w:rPr>
+        <w:t>Hyesung</w:t>
+      </w:r>
+      <w:proofErr w:type="spellEnd"/>
+      <w:r>
+        <w:rPr>
+          <w:rFonts w:ascii="Garamond" w:hAnsi="Garamond"/>
+        </w:rPr>
+        <w:t xml:space="preserve">, </w:t>
+      </w:r>
+      <w:r>
+        <w:rPr>
+          <w:rFonts w:ascii="Garamond" w:hAnsi="Garamond"/>
+        </w:rPr>
+        <w:t>Song Yao</w:t>
+      </w:r>
+      <w:r>
+        <w:rPr>
+          <w:rFonts w:ascii="Garamond" w:hAnsi="Garamond"/>
+        </w:rPr>
+        <w:t xml:space="preserve">, Ravi </w:t>
+      </w:r>
+      <w:proofErr w:type="spellStart"/>
+      <w:r>
+        <w:rPr>
+          <w:rFonts w:ascii="Garamond" w:hAnsi="Garamond"/>
+        </w:rPr>
+        <w:t>Bapna</w:t>
+      </w:r>
+      <w:proofErr w:type="spellEnd"/>
+      <w:r>
+        <w:rPr>
+          <w:rFonts w:ascii="Garamond" w:hAnsi="Garamond"/>
+        </w:rPr>
+        <w:t xml:space="preserve">, and </w:t>
+      </w:r>
+      <w:proofErr w:type="spellStart"/>
+      <w:r>
+        <w:rPr>
+          <w:rFonts w:ascii="Garamond" w:hAnsi="Garamond"/>
+        </w:rPr>
+        <w:t>Jui</w:t>
+      </w:r>
+      <w:proofErr w:type="spellEnd"/>
+      <w:r>
+        <w:rPr>
+          <w:rFonts w:ascii="Garamond" w:hAnsi="Garamond"/>
+        </w:rPr>
+        <w:t xml:space="preserve"> </w:t>
+      </w:r>
+      <w:proofErr w:type="spellStart"/>
+      <w:r>
+        <w:rPr>
+          <w:rFonts w:ascii="Garamond" w:hAnsi="Garamond"/>
+        </w:rPr>
+        <w:t>Ramaprasad</w:t>
+      </w:r>
+      <w:proofErr w:type="spellEnd"/>
+      <w:r>
+        <w:rPr>
+          <w:rFonts w:ascii="Garamond" w:hAnsi="Garamond"/>
+        </w:rPr>
+        <w:t>, “Search Frictions, Sorting and Matching in Two-Sided Markets</w:t>
+      </w:r>
+      <w:r>
+        <w:rPr>
+          <w:rFonts w:ascii="Garamond" w:hAnsi="Garamond"/>
+        </w:rPr>
+        <w:t>,</w:t>
+      </w:r>
+      <w:r>
+        <w:rPr>
+          <w:rFonts w:ascii="Garamond" w:hAnsi="Garamond"/>
+        </w:rPr>
+        <w:t>”</w:t>
+      </w:r>
+      <w:r>
+        <w:rPr>
+          <w:rFonts w:ascii="Garamond" w:hAnsi="Garamond"/>
+        </w:rPr>
+        <w:t xml:space="preserve"> Reject and Resubmit </w:t>
       </w:r>
       <w:r>
         <w:rPr>
@@ -2834,7 +2955,90 @@
           <w:i/>
           <w:iCs/>
         </w:rPr>
-        <w:t xml:space="preserve">nformation </w:t>
+        <w:t>Marketing Science</w:t>
+      </w:r>
+    </w:p>
+    <w:p>
+      <w:pPr>
+        <w:numPr>
+          <w:ilvl w:val="0"/>
+          <w:numId w:val="8"/>
+        </w:numPr>
+        <w:tabs>
+          <w:tab w:val="left" w:pos="360"/>
+          <w:tab w:val="right" w:pos="8640"/>
+        </w:tabs>
+        <w:rPr>
+          <w:rFonts w:ascii="Garamond" w:hAnsi="Garamond"/>
+        </w:rPr>
+      </w:pPr>
+      <w:r>
+        <w:rPr>
+          <w:rFonts w:ascii="Garamond" w:hAnsi="Garamond"/>
+        </w:rPr>
+        <w:t xml:space="preserve">Wang, </w:t>
+      </w:r>
+      <w:r>
+        <w:rPr>
+          <w:rFonts w:ascii="Garamond" w:hAnsi="Garamond"/>
+        </w:rPr>
+        <w:t xml:space="preserve">Chong Bo </w:t>
+      </w:r>
+      <w:r>
+        <w:rPr>
+          <w:rFonts w:ascii="Garamond" w:hAnsi="Garamond"/>
+        </w:rPr>
+        <w:t>(</w:t>
+      </w:r>
+      <w:r>
+        <w:rPr>
+          <w:rFonts w:ascii="Garamond" w:hAnsi="Garamond"/>
+        </w:rPr>
+        <w:t>Zack</w:t>
+      </w:r>
+      <w:r>
+        <w:rPr>
+          <w:rFonts w:ascii="Garamond" w:hAnsi="Garamond"/>
+        </w:rPr>
+        <w:t>)</w:t>
+      </w:r>
+      <w:r>
+        <w:rPr>
+          <w:rFonts w:ascii="Garamond" w:hAnsi="Garamond"/>
+        </w:rPr>
+        <w:t xml:space="preserve">, </w:t>
+      </w:r>
+      <w:proofErr w:type="spellStart"/>
+      <w:r>
+        <w:rPr>
+          <w:rFonts w:ascii="Garamond" w:hAnsi="Garamond"/>
+        </w:rPr>
+        <w:t>Qiyuan</w:t>
+      </w:r>
+      <w:proofErr w:type="spellEnd"/>
+      <w:r>
+        <w:rPr>
+          <w:rFonts w:ascii="Garamond" w:hAnsi="Garamond"/>
+        </w:rPr>
+        <w:t xml:space="preserve"> Wang, Tat Chan, and Song Yao, “Using Field Experiments to Infer Cross-Side Network Effects in the Ride-Sharing Market</w:t>
+      </w:r>
+      <w:r>
+        <w:rPr>
+          <w:rFonts w:ascii="Garamond" w:hAnsi="Garamond"/>
+        </w:rPr>
+        <w:t>,</w:t>
+      </w:r>
+      <w:r>
+        <w:rPr>
+          <w:rFonts w:ascii="Garamond" w:hAnsi="Garamond"/>
+        </w:rPr>
+        <w:t>”</w:t>
+      </w:r>
+      <w:r>
+        <w:rPr>
+          <w:rFonts w:ascii="Garamond" w:hAnsi="Garamond"/>
+        </w:rPr>
+        <w:t xml:space="preserve"> Reject and Resubmit </w:t>
       </w:r>
       <w:r>
         <w:rPr>
@@ -2842,250 +3046,6 @@
           <w:i/>
           <w:iCs/>
         </w:rPr>
-        <w:t>S</w:t>
-      </w:r>
-      <w:r>
-        <w:rPr>
-          <w:rFonts w:ascii="Garamond" w:hAnsi="Garamond"/>
-          <w:i/>
-          <w:iCs/>
-        </w:rPr>
-        <w:t xml:space="preserve">ystems </w:t>
-      </w:r>
-      <w:r>
-        <w:rPr>
-          <w:rFonts w:ascii="Garamond" w:hAnsi="Garamond"/>
-          <w:i/>
-          <w:iCs/>
-        </w:rPr>
-        <w:t>R</w:t>
-      </w:r>
-      <w:r>
-        <w:rPr>
-          <w:rFonts w:ascii="Garamond" w:hAnsi="Garamond"/>
-          <w:i/>
-          <w:iCs/>
-        </w:rPr>
-        <w:t>esearch</w:t>
-      </w:r>
-      <w:r>
-        <w:rPr>
-          <w:rFonts w:ascii="Garamond" w:hAnsi="Garamond"/>
-        </w:rPr>
-        <w:t xml:space="preserve"> </w:t>
-      </w:r>
-    </w:p>
-    <w:p>
-      <w:pPr>
-        <w:numPr>
-          <w:ilvl w:val="0"/>
-          <w:numId w:val="8"/>
-        </w:numPr>
-        <w:tabs>
-          <w:tab w:val="left" w:pos="360"/>
-          <w:tab w:val="right" w:pos="8640"/>
-        </w:tabs>
-        <w:rPr>
-          <w:rFonts w:ascii="Garamond" w:hAnsi="Garamond"/>
-        </w:rPr>
-      </w:pPr>
-      <w:proofErr w:type="spellStart"/>
-      <w:r>
-        <w:rPr>
-          <w:rFonts w:ascii="Garamond" w:hAnsi="Garamond"/>
-        </w:rPr>
-        <w:t>Yoo</w:t>
-      </w:r>
-      <w:proofErr w:type="spellEnd"/>
-      <w:r>
-        <w:rPr>
-          <w:rFonts w:ascii="Garamond" w:hAnsi="Garamond"/>
-        </w:rPr>
-        <w:t xml:space="preserve">, </w:t>
-      </w:r>
-      <w:proofErr w:type="spellStart"/>
-      <w:r>
-        <w:rPr>
-          <w:rFonts w:ascii="Garamond" w:hAnsi="Garamond"/>
-        </w:rPr>
-        <w:t>Hyesung</w:t>
-      </w:r>
-      <w:proofErr w:type="spellEnd"/>
-      <w:r>
-        <w:rPr>
-          <w:rFonts w:ascii="Garamond" w:hAnsi="Garamond"/>
-        </w:rPr>
-        <w:t xml:space="preserve">, </w:t>
-      </w:r>
-      <w:r>
-        <w:rPr>
-          <w:rFonts w:ascii="Garamond" w:hAnsi="Garamond"/>
-        </w:rPr>
-        <w:t>Song Yao</w:t>
-      </w:r>
-      <w:r>
-        <w:rPr>
-          <w:rFonts w:ascii="Garamond" w:hAnsi="Garamond"/>
-        </w:rPr>
-        <w:t xml:space="preserve">, Ravi </w:t>
-      </w:r>
-      <w:proofErr w:type="spellStart"/>
-      <w:r>
-        <w:rPr>
-          <w:rFonts w:ascii="Garamond" w:hAnsi="Garamond"/>
-        </w:rPr>
-        <w:t>Bapna</w:t>
-      </w:r>
-      <w:proofErr w:type="spellEnd"/>
-      <w:r>
-        <w:rPr>
-          <w:rFonts w:ascii="Garamond" w:hAnsi="Garamond"/>
-        </w:rPr>
-        <w:t xml:space="preserve">, and </w:t>
-      </w:r>
-      <w:proofErr w:type="spellStart"/>
-      <w:r>
-        <w:rPr>
-          <w:rFonts w:ascii="Garamond" w:hAnsi="Garamond"/>
-        </w:rPr>
-        <w:t>Jui</w:t>
-      </w:r>
-      <w:proofErr w:type="spellEnd"/>
-      <w:r>
-        <w:rPr>
-          <w:rFonts w:ascii="Garamond" w:hAnsi="Garamond"/>
-        </w:rPr>
-        <w:t xml:space="preserve"> </w:t>
-      </w:r>
-      <w:proofErr w:type="spellStart"/>
-      <w:r>
-        <w:rPr>
-          <w:rFonts w:ascii="Garamond" w:hAnsi="Garamond"/>
-        </w:rPr>
-        <w:t>Ramaprasad</w:t>
-      </w:r>
-      <w:proofErr w:type="spellEnd"/>
-      <w:r>
-        <w:rPr>
-          <w:rFonts w:ascii="Garamond" w:hAnsi="Garamond"/>
-        </w:rPr>
-        <w:t>, “Search Frictions, Sorting and Matching in Two-Sided Markets</w:t>
-      </w:r>
-      <w:r>
-        <w:rPr>
-          <w:rFonts w:ascii="Garamond" w:hAnsi="Garamond"/>
-        </w:rPr>
-        <w:t>,</w:t>
-      </w:r>
-      <w:r>
-        <w:rPr>
-          <w:rFonts w:ascii="Garamond" w:hAnsi="Garamond"/>
-        </w:rPr>
-        <w:t>”</w:t>
-      </w:r>
-      <w:r>
-        <w:rPr>
-          <w:rFonts w:ascii="Garamond" w:hAnsi="Garamond"/>
-        </w:rPr>
-        <w:t xml:space="preserve"> Reject and Resubmit </w:t>
-      </w:r>
-      <w:r>
-        <w:rPr>
-          <w:rFonts w:ascii="Garamond" w:hAnsi="Garamond"/>
-          <w:i/>
-          <w:iCs/>
-        </w:rPr>
-        <w:t>Marketing Science</w:t>
-      </w:r>
-    </w:p>
-    <w:p>
-      <w:pPr>
-        <w:numPr>
-          <w:ilvl w:val="0"/>
-          <w:numId w:val="8"/>
-        </w:numPr>
-        <w:tabs>
-          <w:tab w:val="left" w:pos="360"/>
-          <w:tab w:val="right" w:pos="8640"/>
-        </w:tabs>
-        <w:rPr>
-          <w:rFonts w:ascii="Garamond" w:hAnsi="Garamond"/>
-        </w:rPr>
-      </w:pPr>
-      <w:r>
-        <w:rPr>
-          <w:rFonts w:ascii="Garamond" w:hAnsi="Garamond"/>
-        </w:rPr>
-        <w:t xml:space="preserve">Wang, </w:t>
-      </w:r>
-      <w:r>
-        <w:rPr>
-          <w:rFonts w:ascii="Garamond" w:hAnsi="Garamond"/>
-        </w:rPr>
-        <w:t xml:space="preserve">Chong Bo </w:t>
-      </w:r>
-      <w:r>
-        <w:rPr>
-          <w:rFonts w:ascii="Garamond" w:hAnsi="Garamond"/>
-        </w:rPr>
-        <w:t>(</w:t>
-      </w:r>
-      <w:r>
-        <w:rPr>
-          <w:rFonts w:ascii="Garamond" w:hAnsi="Garamond"/>
-        </w:rPr>
-        <w:t>Zack</w:t>
-      </w:r>
-      <w:r>
-        <w:rPr>
-          <w:rFonts w:ascii="Garamond" w:hAnsi="Garamond"/>
-        </w:rPr>
-        <w:t>)</w:t>
-      </w:r>
-      <w:r>
-        <w:rPr>
-          <w:rFonts w:ascii="Garamond" w:hAnsi="Garamond"/>
-        </w:rPr>
-        <w:t xml:space="preserve">, </w:t>
-      </w:r>
-      <w:proofErr w:type="spellStart"/>
-      <w:r>
-        <w:rPr>
-          <w:rFonts w:ascii="Garamond" w:hAnsi="Garamond"/>
-        </w:rPr>
-        <w:t>Qiyuan</w:t>
-      </w:r>
-      <w:proofErr w:type="spellEnd"/>
-      <w:r>
-        <w:rPr>
-          <w:rFonts w:ascii="Garamond" w:hAnsi="Garamond"/>
-        </w:rPr>
-        <w:t xml:space="preserve"> Wang, Tat Chan, and Song Yao, “Using Field Experiments to Infer Cross-Side Network Effects in the Ride-Sharing Market</w:t>
-      </w:r>
-      <w:r>
-        <w:rPr>
-          <w:rFonts w:ascii="Garamond" w:hAnsi="Garamond"/>
-        </w:rPr>
-        <w:t>,</w:t>
-      </w:r>
-      <w:r>
-        <w:rPr>
-          <w:rFonts w:ascii="Garamond" w:hAnsi="Garamond"/>
-        </w:rPr>
-        <w:t>”</w:t>
-      </w:r>
-      <w:r>
-        <w:rPr>
-          <w:rFonts w:ascii="Garamond" w:hAnsi="Garamond"/>
-        </w:rPr>
-        <w:t xml:space="preserve"> Reject and Resubmit </w:t>
-      </w:r>
-      <w:r>
-        <w:rPr>
-          <w:rFonts w:ascii="Garamond" w:hAnsi="Garamond"/>
-          <w:i/>
-          <w:iCs/>
-        </w:rPr>
         <w:t>Marketing Science</w:t>
       </w:r>
     </w:p>
@@ -3459,6 +3419,113 @@
           <w:rFonts w:ascii="Garamond" w:hAnsi="Garamond"/>
         </w:rPr>
         <w:t>Work in progress</w:t>
+      </w:r>
+    </w:p>
+    <w:p>
+      <w:pPr>
+        <w:numPr>
+          <w:ilvl w:val="0"/>
+          <w:numId w:val="8"/>
+        </w:numPr>
+        <w:tabs>
+          <w:tab w:val="left" w:pos="360"/>
+          <w:tab w:val="right" w:pos="8640"/>
+        </w:tabs>
+        <w:rPr>
+          <w:rFonts w:ascii="Garamond" w:hAnsi="Garamond"/>
+        </w:rPr>
+      </w:pPr>
+      <w:r>
+        <w:rPr>
+          <w:rFonts w:ascii="Garamond" w:hAnsi="Garamond"/>
+        </w:rPr>
+        <w:t xml:space="preserve">Wang, </w:t>
+      </w:r>
+      <w:r>
+        <w:rPr>
+          <w:rFonts w:ascii="Garamond" w:hAnsi="Garamond"/>
+        </w:rPr>
+        <w:t xml:space="preserve">Zack, </w:t>
+      </w:r>
+      <w:proofErr w:type="spellStart"/>
+      <w:r>
+        <w:rPr>
+          <w:rFonts w:ascii="Garamond" w:hAnsi="Garamond"/>
+        </w:rPr>
+        <w:t>Yanyi</w:t>
+      </w:r>
+      <w:proofErr w:type="spellEnd"/>
+      <w:r>
+        <w:rPr>
+          <w:rFonts w:ascii="Garamond" w:hAnsi="Garamond"/>
+        </w:rPr>
+        <w:t xml:space="preserve"> </w:t>
+      </w:r>
+      <w:proofErr w:type="spellStart"/>
+      <w:r>
+        <w:rPr>
+          <w:rFonts w:ascii="Garamond" w:hAnsi="Garamond"/>
+        </w:rPr>
+        <w:t>Leng</w:t>
+      </w:r>
+      <w:proofErr w:type="spellEnd"/>
+      <w:r>
+        <w:rPr>
+          <w:rFonts w:ascii="Garamond" w:hAnsi="Garamond"/>
+        </w:rPr>
+        <w:t xml:space="preserve">, Nan Zhao, Stephen </w:t>
+      </w:r>
+      <w:proofErr w:type="spellStart"/>
+      <w:r>
+        <w:rPr>
+          <w:rFonts w:ascii="Garamond" w:hAnsi="Garamond"/>
+        </w:rPr>
+        <w:t>Nowlis</w:t>
+      </w:r>
+      <w:proofErr w:type="spellEnd"/>
+      <w:r>
+        <w:rPr>
+          <w:rFonts w:ascii="Garamond" w:hAnsi="Garamond"/>
+        </w:rPr>
+        <w:t>, Song Yao</w:t>
+      </w:r>
+      <w:r>
+        <w:rPr>
+          <w:rFonts w:ascii="Garamond" w:hAnsi="Garamond"/>
+        </w:rPr>
+        <w:t xml:space="preserve"> (2023), “</w:t>
+      </w:r>
+      <w:r>
+        <w:rPr>
+          <w:rFonts w:ascii="Garamond" w:hAnsi="Garamond"/>
+        </w:rPr>
+        <w:t>The Effect of</w:t>
+      </w:r>
+      <w:r>
+        <w:rPr>
+          <w:rFonts w:ascii="Garamond" w:hAnsi="Garamond"/>
+        </w:rPr>
+        <w:t xml:space="preserve"> </w:t>
+      </w:r>
+      <w:r>
+        <w:rPr>
+          <w:rFonts w:ascii="Garamond" w:hAnsi="Garamond"/>
+        </w:rPr>
+        <w:t>External Goal Switch on Performance</w:t>
+      </w:r>
+      <w:r>
+        <w:rPr>
+          <w:rFonts w:ascii="Garamond" w:hAnsi="Garamond"/>
+        </w:rPr>
+        <w:t>.”</w:t>
+      </w:r>
+      <w:r>
+        <w:rPr>
+          <w:rFonts w:ascii="Garamond" w:hAnsi="Garamond"/>
+          <w:b/>
+          <w:bCs/>
+        </w:rPr>
+        <w:t> </w:t>
       </w:r>
     </w:p>
     <w:p>
@@ -4375,6 +4442,7 @@
         <w:rPr>
           <w:rFonts w:ascii="Garamond" w:hAnsi="Garamond"/>
         </w:rPr>
+        <w:lastRenderedPageBreak/>
         <w:t>Top 30 Reviewers for 2011 at Marketing Science (Fastest turnaround).</w:t>
       </w:r>
     </w:p>
@@ -4397,7 +4465,6 @@
         <w:rPr>
           <w:rFonts w:ascii="Garamond" w:hAnsi="Garamond"/>
         </w:rPr>
-        <w:lastRenderedPageBreak/>
         <w:t>Faculty Impact Award for MBA teaching excellence, Kellogg School of Management, Northwestern University, 2010</w:t>
       </w:r>
     </w:p>
@@ -5422,7 +5489,6 @@
         <w:rPr>
           <w:rFonts w:ascii="Garamond" w:hAnsi="Garamond"/>
         </w:rPr>
-        <w:lastRenderedPageBreak/>
         <w:tab/>
       </w:r>
       <w:r>
@@ -6387,6 +6453,7 @@
         <w:rPr>
           <w:rFonts w:ascii="Garamond" w:hAnsi="Garamond"/>
         </w:rPr>
+        <w:lastRenderedPageBreak/>
         <w:t>INFORMS Marketing Science Conference, Boston, MA, USA, 2012</w:t>
       </w:r>
     </w:p>
@@ -6409,7 +6476,6 @@
         <w:rPr>
           <w:rFonts w:ascii="Garamond" w:hAnsi="Garamond"/>
         </w:rPr>
-        <w:lastRenderedPageBreak/>
         <w:t>Ohio State University, 2012</w:t>
       </w:r>
     </w:p>
@@ -7312,13 +7378,7 @@
         <w:rPr>
           <w:rFonts w:ascii="Garamond" w:hAnsi="Garamond"/>
         </w:rPr>
-        <w:t xml:space="preserve">, </w:t>
-      </w:r>
-      <w:r>
-        <w:rPr>
-          <w:rFonts w:ascii="Garamond" w:hAnsi="Garamond"/>
-        </w:rPr>
-        <w:t xml:space="preserve">initial placement: </w:t>
+        <w:t xml:space="preserve">, initial placement: </w:t>
       </w:r>
       <w:r>
         <w:rPr>

</xml_diff>

<commit_message>
update student advising info
</commit_message>
<xml_diff>
--- a/Public/CV_Yao.docx
+++ b/Public/CV_Yao.docx
@@ -6089,6 +6089,48 @@
           <w:rFonts w:ascii="Garamond" w:hAnsi="Garamond"/>
         </w:rPr>
       </w:pPr>
+      <w:proofErr w:type="spellStart"/>
+      <w:r>
+        <w:rPr>
+          <w:rFonts w:ascii="Garamond" w:hAnsi="Garamond"/>
+        </w:rPr>
+        <w:t>Donggwan</w:t>
+      </w:r>
+      <w:proofErr w:type="spellEnd"/>
+      <w:r>
+        <w:rPr>
+          <w:rFonts w:ascii="Garamond" w:hAnsi="Garamond"/>
+        </w:rPr>
+        <w:t xml:space="preserve"> Kim (Washington University, dissertation committee member, initial placement: </w:t>
+      </w:r>
+      <w:r>
+        <w:rPr>
+          <w:rFonts w:ascii="Garamond" w:hAnsi="Garamond"/>
+        </w:rPr>
+        <w:t>Boston College</w:t>
+      </w:r>
+      <w:r>
+        <w:rPr>
+          <w:rFonts w:ascii="Garamond" w:hAnsi="Garamond"/>
+        </w:rPr>
+        <w:t>)</w:t>
+      </w:r>
+    </w:p>
+    <w:p>
+      <w:pPr>
+        <w:numPr>
+          <w:ilvl w:val="1"/>
+          <w:numId w:val="6"/>
+        </w:numPr>
+        <w:tabs>
+          <w:tab w:val="left" w:pos="360"/>
+          <w:tab w:val="right" w:pos="8640"/>
+        </w:tabs>
+        <w:ind w:left="990" w:hanging="270"/>
+        <w:rPr>
+          <w:rFonts w:ascii="Garamond" w:hAnsi="Garamond"/>
+        </w:rPr>
+      </w:pPr>
       <w:r>
         <w:rPr>
           <w:rFonts w:ascii="Garamond" w:hAnsi="Garamond"/>
@@ -6128,6 +6170,7 @@
         <w:rPr>
           <w:rFonts w:ascii="Garamond" w:hAnsi="Garamond"/>
         </w:rPr>
+        <w:lastRenderedPageBreak/>
         <w:t>Hyesung</w:t>
       </w:r>
       <w:proofErr w:type="spellEnd"/>
@@ -6183,7 +6226,6 @@
         <w:rPr>
           <w:rFonts w:ascii="Garamond" w:hAnsi="Garamond"/>
         </w:rPr>
-        <w:lastRenderedPageBreak/>
         <w:t xml:space="preserve">Manuel </w:t>
       </w:r>
       <w:proofErr w:type="spellStart"/>
@@ -7208,6 +7250,7 @@
         <w:rPr>
           <w:rFonts w:ascii="Garamond" w:hAnsi="Garamond"/>
         </w:rPr>
+        <w:lastRenderedPageBreak/>
         <w:t>Teaching Assistant, Product Management, Prof. Carl F. Mela, 2007, 2009</w:t>
       </w:r>
     </w:p>

</xml_diff>

<commit_message>
update cv and paper
</commit_message>
<xml_diff>
--- a/Public/CV_Yao.docx
+++ b/Public/CV_Yao.docx
@@ -2754,7 +2754,13 @@
         <w:rPr>
           <w:rFonts w:ascii="Garamond" w:hAnsi="Garamond"/>
         </w:rPr>
-        <w:t>Marketing Science Institute (MSI) Scholar, 2023</w:t>
+        <w:t>Marketing Science Institute (MSI) Scholar, 202</w:t>
+      </w:r>
+      <w:r>
+        <w:rPr>
+          <w:rFonts w:ascii="Garamond" w:hAnsi="Garamond"/>
+        </w:rPr>
+        <w:t>2</w:t>
       </w:r>
     </w:p>
     <w:p>

</xml_diff>

<commit_message>
update CV oct 31 2023
</commit_message>
<xml_diff>
--- a/Public/CV_Yao.docx
+++ b/Public/CV_Yao.docx
@@ -867,7 +867,19 @@
         <w:rPr>
           <w:rFonts w:ascii="Garamond" w:hAnsi="Garamond"/>
         </w:rPr>
-        <w:t xml:space="preserve">, and Song Yao (2023), “Impact of a Supreme Court Decision on the Preferences of Americans regarding Abortion Policy,” </w:t>
+        <w:t>, and Song Yao (2023), “</w:t>
+      </w:r>
+      <w:r>
+        <w:rPr>
+          <w:rFonts w:ascii="Garamond" w:hAnsi="Garamond"/>
+        </w:rPr>
+        <w:t xml:space="preserve">The </w:t>
+      </w:r>
+      <w:r>
+        <w:rPr>
+          <w:rFonts w:ascii="Garamond" w:hAnsi="Garamond"/>
+        </w:rPr>
+        <w:t xml:space="preserve">Impact of a Supreme Court Decision on the Preferences of Americans regarding Abortion Policy,” </w:t>
       </w:r>
       <w:r>
         <w:rPr>
@@ -881,7 +893,31 @@
         <w:rPr>
           <w:rFonts w:ascii="Garamond" w:hAnsi="Garamond"/>
         </w:rPr>
-        <w:t>, forthcoming</w:t>
+        <w:t xml:space="preserve">, </w:t>
+      </w:r>
+      <w:r>
+        <w:rPr>
+          <w:rFonts w:ascii="Garamond" w:hAnsi="Garamond"/>
+        </w:rPr>
+        <w:t>69(9)</w:t>
+      </w:r>
+      <w:r>
+        <w:rPr>
+          <w:rFonts w:ascii="Garamond" w:hAnsi="Garamond"/>
+        </w:rPr>
+        <w:t xml:space="preserve">, pp. </w:t>
+      </w:r>
+      <w:r>
+        <w:rPr>
+          <w:rFonts w:ascii="Garamond" w:hAnsi="Garamond"/>
+        </w:rPr>
+        <w:t>5405-5417</w:t>
+      </w:r>
+      <w:r>
+        <w:rPr>
+          <w:rFonts w:ascii="Garamond" w:hAnsi="Garamond"/>
+        </w:rPr>
+        <w:t>.</w:t>
       </w:r>
     </w:p>
     <w:p>
@@ -954,19 +990,19 @@
         <w:rPr>
           <w:rFonts w:ascii="Garamond" w:hAnsi="Garamond"/>
         </w:rPr>
-        <w:t>, and Song Yao</w:t>
-      </w:r>
-      <w:r>
-        <w:rPr>
-          <w:rFonts w:ascii="Garamond" w:hAnsi="Garamond"/>
-        </w:rPr>
-        <w:t xml:space="preserve"> (2022)</w:t>
-      </w:r>
-      <w:r>
-        <w:rPr>
-          <w:rFonts w:ascii="Garamond" w:hAnsi="Garamond"/>
-        </w:rPr>
-        <w:t xml:space="preserve">, “The Design and Targeting of Compliance Promotions,” </w:t>
+        <w:t>, and Song Yao (202</w:t>
+      </w:r>
+      <w:r>
+        <w:rPr>
+          <w:rFonts w:ascii="Garamond" w:hAnsi="Garamond"/>
+        </w:rPr>
+        <w:t>3</w:t>
+      </w:r>
+      <w:r>
+        <w:rPr>
+          <w:rFonts w:ascii="Garamond" w:hAnsi="Garamond"/>
+        </w:rPr>
+        <w:t xml:space="preserve">), “The Design and Targeting of Compliance Promotions,” </w:t>
       </w:r>
       <w:r>
         <w:rPr>
@@ -980,7 +1016,25 @@
         <w:rPr>
           <w:rFonts w:ascii="Garamond" w:hAnsi="Garamond"/>
         </w:rPr>
-        <w:t>, forthcoming.</w:t>
+        <w:t xml:space="preserve">, </w:t>
+      </w:r>
+      <w:r>
+        <w:rPr>
+          <w:rFonts w:ascii="Garamond" w:hAnsi="Garamond"/>
+        </w:rPr>
+        <w:t>42(5)</w:t>
+      </w:r>
+      <w:r>
+        <w:rPr>
+          <w:rFonts w:ascii="Garamond" w:hAnsi="Garamond"/>
+        </w:rPr>
+        <w:t xml:space="preserve">, pp. </w:t>
+      </w:r>
+      <w:r>
+        <w:rPr>
+          <w:rFonts w:ascii="Garamond" w:hAnsi="Garamond"/>
+        </w:rPr>
+        <w:t>866-891.</w:t>
       </w:r>
     </w:p>
     <w:p>
@@ -1015,19 +1069,19 @@
         <w:rPr>
           <w:rFonts w:ascii="Garamond" w:hAnsi="Garamond"/>
         </w:rPr>
-        <w:t>, and Zack Wang (2022), “</w:t>
-      </w:r>
-      <w:r>
-        <w:rPr>
-          <w:rFonts w:ascii="Garamond" w:hAnsi="Garamond"/>
-        </w:rPr>
-        <w:t>The Impact of Government Interventions on COVID-19 Spread and Consumer Spending</w:t>
-      </w:r>
-      <w:r>
-        <w:rPr>
-          <w:rFonts w:ascii="Garamond" w:hAnsi="Garamond"/>
-        </w:rPr>
-        <w:t xml:space="preserve">,” </w:t>
+        <w:t>, and Zack Wang (202</w:t>
+      </w:r>
+      <w:r>
+        <w:rPr>
+          <w:rFonts w:ascii="Garamond" w:hAnsi="Garamond"/>
+        </w:rPr>
+        <w:t>3</w:t>
+      </w:r>
+      <w:r>
+        <w:rPr>
+          <w:rFonts w:ascii="Garamond" w:hAnsi="Garamond"/>
+        </w:rPr>
+        <w:t xml:space="preserve">), “The Impact of Government Interventions on COVID-19 Spread and Consumer Spending,” </w:t>
       </w:r>
       <w:r>
         <w:rPr>
@@ -2081,7 +2135,19 @@
         <w:rPr>
           <w:rFonts w:ascii="Garamond" w:hAnsi="Garamond"/>
         </w:rPr>
-        <w:t xml:space="preserve"> Wang, and Song Yao, “Towards Interpretable Programmatic Advertising via Deep Reinforcement Learning,” </w:t>
+        <w:t xml:space="preserve"> Wang, and Song Yao</w:t>
+      </w:r>
+      <w:r>
+        <w:rPr>
+          <w:rFonts w:ascii="Garamond" w:hAnsi="Garamond"/>
+        </w:rPr>
+        <w:t xml:space="preserve"> (2023)</w:t>
+      </w:r>
+      <w:r>
+        <w:rPr>
+          <w:rFonts w:ascii="Garamond" w:hAnsi="Garamond"/>
+        </w:rPr>
+        <w:t xml:space="preserve">, “Towards Interpretable Programmatic Advertising via Deep Reinforcement Learning,” </w:t>
       </w:r>
       <w:r>
         <w:rPr>
@@ -2186,6 +2252,12 @@
         <w:rPr>
           <w:rFonts w:ascii="Garamond" w:hAnsi="Garamond"/>
         </w:rPr>
+        <w:t xml:space="preserve"> (2022)</w:t>
+      </w:r>
+      <w:r>
+        <w:rPr>
+          <w:rFonts w:ascii="Garamond" w:hAnsi="Garamond"/>
+        </w:rPr>
         <w:t xml:space="preserve">, “Search Frictions, Sorting and Matching in Two-Sided Markets,” Reject and Resubmit </w:t>
       </w:r>
       <w:r>
@@ -2211,10 +2283,159 @@
           <w:rFonts w:ascii="Garamond" w:hAnsi="Garamond"/>
         </w:rPr>
       </w:pPr>
-      <w:r>
-        <w:rPr>
-          <w:rFonts w:ascii="Garamond" w:hAnsi="Garamond"/>
-        </w:rPr>
+      <w:proofErr w:type="spellStart"/>
+      <w:r>
+        <w:rPr>
+          <w:rFonts w:ascii="Garamond" w:hAnsi="Garamond"/>
+        </w:rPr>
+        <w:t>Yoo</w:t>
+      </w:r>
+      <w:proofErr w:type="spellEnd"/>
+      <w:r>
+        <w:rPr>
+          <w:rFonts w:ascii="Garamond" w:hAnsi="Garamond"/>
+        </w:rPr>
+        <w:t xml:space="preserve">, </w:t>
+      </w:r>
+      <w:proofErr w:type="spellStart"/>
+      <w:r>
+        <w:rPr>
+          <w:rFonts w:ascii="Garamond" w:hAnsi="Garamond"/>
+        </w:rPr>
+        <w:t>Hyesung</w:t>
+      </w:r>
+      <w:proofErr w:type="spellEnd"/>
+      <w:r>
+        <w:rPr>
+          <w:rFonts w:ascii="Garamond" w:hAnsi="Garamond"/>
+        </w:rPr>
+        <w:t>, Maria Ana Vitorino, and Song Yao</w:t>
+      </w:r>
+      <w:r>
+        <w:rPr>
+          <w:rFonts w:ascii="Garamond" w:hAnsi="Garamond"/>
+        </w:rPr>
+        <w:t xml:space="preserve"> (2022)</w:t>
+      </w:r>
+      <w:r>
+        <w:rPr>
+          <w:rFonts w:ascii="Garamond" w:hAnsi="Garamond"/>
+        </w:rPr>
+        <w:t>, “Hospital Competition and Quality Under Regulated Prices: Evidence from the Entry of High-Speed Train in South Korea.”</w:t>
+      </w:r>
+    </w:p>
+    <w:p>
+      <w:pPr>
+        <w:numPr>
+          <w:ilvl w:val="0"/>
+          <w:numId w:val="8"/>
+        </w:numPr>
+        <w:tabs>
+          <w:tab w:val="left" w:pos="360"/>
+          <w:tab w:val="right" w:pos="8640"/>
+        </w:tabs>
+        <w:rPr>
+          <w:rFonts w:ascii="Garamond" w:hAnsi="Garamond"/>
+        </w:rPr>
+      </w:pPr>
+      <w:proofErr w:type="spellStart"/>
+      <w:r>
+        <w:rPr>
+          <w:rFonts w:ascii="Garamond" w:hAnsi="Garamond"/>
+        </w:rPr>
+        <w:t>Karaman</w:t>
+      </w:r>
+      <w:proofErr w:type="spellEnd"/>
+      <w:r>
+        <w:rPr>
+          <w:rFonts w:ascii="Garamond" w:hAnsi="Garamond"/>
+        </w:rPr>
+        <w:t xml:space="preserve">, </w:t>
+      </w:r>
+      <w:proofErr w:type="spellStart"/>
+      <w:r>
+        <w:rPr>
+          <w:rFonts w:ascii="Garamond" w:hAnsi="Garamond"/>
+        </w:rPr>
+        <w:t>Hulya</w:t>
+      </w:r>
+      <w:proofErr w:type="spellEnd"/>
+      <w:r>
+        <w:rPr>
+          <w:rFonts w:ascii="Garamond" w:hAnsi="Garamond"/>
+        </w:rPr>
+        <w:t xml:space="preserve">, </w:t>
+      </w:r>
+      <w:proofErr w:type="spellStart"/>
+      <w:r>
+        <w:rPr>
+          <w:rFonts w:ascii="Garamond" w:hAnsi="Garamond"/>
+        </w:rPr>
+        <w:t>Cheolho</w:t>
+      </w:r>
+      <w:proofErr w:type="spellEnd"/>
+      <w:r>
+        <w:rPr>
+          <w:rFonts w:ascii="Garamond" w:hAnsi="Garamond"/>
+        </w:rPr>
+        <w:t xml:space="preserve"> Song, Tat Chan, and Song Yao</w:t>
+      </w:r>
+      <w:r>
+        <w:rPr>
+          <w:rFonts w:ascii="Garamond" w:hAnsi="Garamond"/>
+        </w:rPr>
+        <w:t xml:space="preserve"> (2022)</w:t>
+      </w:r>
+      <w:r>
+        <w:rPr>
+          <w:rFonts w:ascii="Garamond" w:hAnsi="Garamond"/>
+        </w:rPr>
+        <w:t>,</w:t>
+      </w:r>
+      <w:r>
+        <w:rPr>
+          <w:rFonts w:ascii="Garamond" w:hAnsi="Garamond"/>
+        </w:rPr>
+        <w:t xml:space="preserve"> </w:t>
+      </w:r>
+      <w:r>
+        <w:rPr>
+          <w:rFonts w:ascii="Garamond" w:hAnsi="Garamond"/>
+        </w:rPr>
+        <w:t xml:space="preserve">“Spillover Effects of Online Reviews: Evidence </w:t>
+      </w:r>
+      <w:r>
+        <w:rPr>
+          <w:rFonts w:ascii="Garamond" w:hAnsi="Garamond"/>
+        </w:rPr>
+        <w:t>f</w:t>
+      </w:r>
+      <w:r>
+        <w:rPr>
+          <w:rFonts w:ascii="Garamond" w:hAnsi="Garamond"/>
+        </w:rPr>
+        <w:t xml:space="preserve">rom the Hotel Industry,” </w:t>
+      </w:r>
+    </w:p>
+    <w:p>
+      <w:pPr>
+        <w:numPr>
+          <w:ilvl w:val="0"/>
+          <w:numId w:val="8"/>
+        </w:numPr>
+        <w:tabs>
+          <w:tab w:val="left" w:pos="360"/>
+          <w:tab w:val="right" w:pos="8640"/>
+        </w:tabs>
+        <w:rPr>
+          <w:rFonts w:ascii="Garamond" w:hAnsi="Garamond"/>
+        </w:rPr>
+      </w:pPr>
+      <w:r>
+        <w:rPr>
+          <w:rFonts w:ascii="Garamond" w:hAnsi="Garamond"/>
+        </w:rPr>
+        <w:lastRenderedPageBreak/>
         <w:t xml:space="preserve">Wang, Chong Bo (Zack), </w:t>
       </w:r>
       <w:proofErr w:type="spellStart"/>
@@ -2229,7 +2450,19 @@
         <w:rPr>
           <w:rFonts w:ascii="Garamond" w:hAnsi="Garamond"/>
         </w:rPr>
-        <w:t xml:space="preserve"> Wang, Tat Chan, and Song Yao, “Using Field Experiments to Infer Cross-Side Network Effects in the Ride-Sharing Market,” Reject and Resubmit </w:t>
+        <w:t xml:space="preserve"> Wang, Tat Chan, and Song Yao</w:t>
+      </w:r>
+      <w:r>
+        <w:rPr>
+          <w:rFonts w:ascii="Garamond" w:hAnsi="Garamond"/>
+        </w:rPr>
+        <w:t xml:space="preserve"> (2022)</w:t>
+      </w:r>
+      <w:r>
+        <w:rPr>
+          <w:rFonts w:ascii="Garamond" w:hAnsi="Garamond"/>
+        </w:rPr>
+        <w:t xml:space="preserve">, “Using Field Experiments to Infer Cross-Side Network Effects in the Ride-Sharing Market,” Reject and Resubmit </w:t>
       </w:r>
       <w:r>
         <w:rPr>
@@ -2254,59 +2487,91 @@
           <w:rFonts w:ascii="Garamond" w:hAnsi="Garamond"/>
         </w:rPr>
       </w:pPr>
+      <w:r>
+        <w:rPr>
+          <w:rFonts w:ascii="Garamond" w:hAnsi="Garamond"/>
+        </w:rPr>
+        <w:t xml:space="preserve">Zhang, Kenan, </w:t>
+      </w:r>
       <w:proofErr w:type="spellStart"/>
       <w:r>
         <w:rPr>
           <w:rFonts w:ascii="Garamond" w:hAnsi="Garamond"/>
         </w:rPr>
-        <w:t>Karaman</w:t>
+        <w:t>Hongyu</w:t>
       </w:r>
       <w:proofErr w:type="spellEnd"/>
       <w:r>
         <w:rPr>
           <w:rFonts w:ascii="Garamond" w:hAnsi="Garamond"/>
         </w:rPr>
-        <w:t xml:space="preserve">, </w:t>
+        <w:t xml:space="preserve"> Chen, Song Yao, </w:t>
       </w:r>
       <w:proofErr w:type="spellStart"/>
       <w:r>
         <w:rPr>
           <w:rFonts w:ascii="Garamond" w:hAnsi="Garamond"/>
         </w:rPr>
-        <w:t>Hulya</w:t>
+        <w:t>Linli</w:t>
       </w:r>
       <w:proofErr w:type="spellEnd"/>
       <w:r>
         <w:rPr>
           <w:rFonts w:ascii="Garamond" w:hAnsi="Garamond"/>
         </w:rPr>
-        <w:t xml:space="preserve">, </w:t>
+        <w:t xml:space="preserve"> Xu, </w:t>
       </w:r>
       <w:proofErr w:type="spellStart"/>
       <w:r>
         <w:rPr>
           <w:rFonts w:ascii="Garamond" w:hAnsi="Garamond"/>
         </w:rPr>
-        <w:t>Cheolho</w:t>
+        <w:t>Jiaoju</w:t>
       </w:r>
       <w:proofErr w:type="spellEnd"/>
       <w:r>
         <w:rPr>
           <w:rFonts w:ascii="Garamond" w:hAnsi="Garamond"/>
         </w:rPr>
-        <w:t xml:space="preserve"> Song, Tat Chan, and Song Yao, “Spillover Effects of Online Reviews: Evidence </w:t>
-      </w:r>
-      <w:r>
-        <w:rPr>
-          <w:rFonts w:ascii="Garamond" w:hAnsi="Garamond"/>
-        </w:rPr>
-        <w:t>f</w:t>
-      </w:r>
-      <w:r>
-        <w:rPr>
-          <w:rFonts w:ascii="Garamond" w:hAnsi="Garamond"/>
-        </w:rPr>
-        <w:t xml:space="preserve">rom the Hotel Industry,” </w:t>
+        <w:t xml:space="preserve"> Ge, Xiaobo Liu, and Yu (Marco) </w:t>
+      </w:r>
+      <w:proofErr w:type="spellStart"/>
+      <w:r>
+        <w:rPr>
+          <w:rFonts w:ascii="Garamond" w:hAnsi="Garamond"/>
+        </w:rPr>
+        <w:t>Nie</w:t>
+      </w:r>
+      <w:proofErr w:type="spellEnd"/>
+      <w:r>
+        <w:rPr>
+          <w:rFonts w:ascii="Garamond" w:hAnsi="Garamond"/>
+        </w:rPr>
+        <w:t xml:space="preserve"> (2019)</w:t>
+      </w:r>
+      <w:r>
+        <w:rPr>
+          <w:rFonts w:ascii="Garamond" w:hAnsi="Garamond"/>
+        </w:rPr>
+        <w:t>, “</w:t>
+      </w:r>
+      <w:r>
+        <w:rPr>
+          <w:rFonts w:ascii="Garamond" w:hAnsi="Garamond"/>
+        </w:rPr>
+        <w:t>An Efficiency Paradox of Uberization</w:t>
+      </w:r>
+      <w:r>
+        <w:rPr>
+          <w:rFonts w:ascii="Garamond" w:hAnsi="Garamond"/>
+        </w:rPr>
+        <w:t>.</w:t>
+      </w:r>
+      <w:r>
+        <w:rPr>
+          <w:rFonts w:ascii="Garamond" w:hAnsi="Garamond"/>
+        </w:rPr>
+        <w:t xml:space="preserve">” </w:t>
       </w:r>
     </w:p>
     <w:p>
@@ -2323,159 +2588,26 @@
           <w:rFonts w:ascii="Garamond" w:hAnsi="Garamond"/>
         </w:rPr>
       </w:pPr>
+      <w:r>
+        <w:rPr>
+          <w:rFonts w:ascii="Garamond" w:hAnsi="Garamond"/>
+        </w:rPr>
+        <w:t xml:space="preserve">Stephan Seiler, Song Yao, and Georgios </w:t>
+      </w:r>
       <w:proofErr w:type="spellStart"/>
       <w:r>
         <w:rPr>
           <w:rFonts w:ascii="Garamond" w:hAnsi="Garamond"/>
         </w:rPr>
-        <w:lastRenderedPageBreak/>
-        <w:t>Yoo</w:t>
+        <w:t>Zervas</w:t>
       </w:r>
       <w:proofErr w:type="spellEnd"/>
       <w:r>
         <w:rPr>
           <w:rFonts w:ascii="Garamond" w:hAnsi="Garamond"/>
         </w:rPr>
-        <w:t xml:space="preserve">, </w:t>
-      </w:r>
-      <w:proofErr w:type="spellStart"/>
-      <w:r>
-        <w:rPr>
-          <w:rFonts w:ascii="Garamond" w:hAnsi="Garamond"/>
-        </w:rPr>
-        <w:t>Hyesung</w:t>
-      </w:r>
-      <w:proofErr w:type="spellEnd"/>
-      <w:r>
-        <w:rPr>
-          <w:rFonts w:ascii="Garamond" w:hAnsi="Garamond"/>
-        </w:rPr>
-        <w:t>, Maria Ana Vitorino, and Song Yao, “Hospital Competition and Quality Under Regulated Prices: Evidence from the Entry of High-Speed Train in South Korea.”</w:t>
-      </w:r>
-    </w:p>
-    <w:p>
-      <w:pPr>
-        <w:numPr>
-          <w:ilvl w:val="0"/>
-          <w:numId w:val="8"/>
-        </w:numPr>
-        <w:tabs>
-          <w:tab w:val="left" w:pos="360"/>
-          <w:tab w:val="right" w:pos="8640"/>
-        </w:tabs>
-        <w:rPr>
-          <w:rFonts w:ascii="Garamond" w:hAnsi="Garamond"/>
-        </w:rPr>
-      </w:pPr>
-      <w:r>
-        <w:rPr>
-          <w:rFonts w:ascii="Garamond" w:hAnsi="Garamond"/>
-        </w:rPr>
-        <w:t xml:space="preserve">Zhang, Kenan, </w:t>
-      </w:r>
-      <w:proofErr w:type="spellStart"/>
-      <w:r>
-        <w:rPr>
-          <w:rFonts w:ascii="Garamond" w:hAnsi="Garamond"/>
-        </w:rPr>
-        <w:t>Hongyu</w:t>
-      </w:r>
-      <w:proofErr w:type="spellEnd"/>
-      <w:r>
-        <w:rPr>
-          <w:rFonts w:ascii="Garamond" w:hAnsi="Garamond"/>
-        </w:rPr>
-        <w:t xml:space="preserve"> Chen, Song Yao, </w:t>
-      </w:r>
-      <w:proofErr w:type="spellStart"/>
-      <w:r>
-        <w:rPr>
-          <w:rFonts w:ascii="Garamond" w:hAnsi="Garamond"/>
-        </w:rPr>
-        <w:t>Linli</w:t>
-      </w:r>
-      <w:proofErr w:type="spellEnd"/>
-      <w:r>
-        <w:rPr>
-          <w:rFonts w:ascii="Garamond" w:hAnsi="Garamond"/>
-        </w:rPr>
-        <w:t xml:space="preserve"> Xu, </w:t>
-      </w:r>
-      <w:proofErr w:type="spellStart"/>
-      <w:r>
-        <w:rPr>
-          <w:rFonts w:ascii="Garamond" w:hAnsi="Garamond"/>
-        </w:rPr>
-        <w:t>Jiaoju</w:t>
-      </w:r>
-      <w:proofErr w:type="spellEnd"/>
-      <w:r>
-        <w:rPr>
-          <w:rFonts w:ascii="Garamond" w:hAnsi="Garamond"/>
-        </w:rPr>
-        <w:t xml:space="preserve"> Ge, Xiaobo Liu, and Yu (Marco) </w:t>
-      </w:r>
-      <w:proofErr w:type="spellStart"/>
-      <w:r>
-        <w:rPr>
-          <w:rFonts w:ascii="Garamond" w:hAnsi="Garamond"/>
-        </w:rPr>
-        <w:t>Nie</w:t>
-      </w:r>
-      <w:proofErr w:type="spellEnd"/>
-      <w:r>
-        <w:rPr>
-          <w:rFonts w:ascii="Garamond" w:hAnsi="Garamond"/>
-        </w:rPr>
-        <w:t>, “</w:t>
-      </w:r>
-      <w:r>
-        <w:rPr>
-          <w:rFonts w:ascii="Garamond" w:hAnsi="Garamond"/>
-        </w:rPr>
-        <w:t>An Efficiency Paradox of Uberization</w:t>
-      </w:r>
-      <w:r>
-        <w:rPr>
-          <w:rFonts w:ascii="Garamond" w:hAnsi="Garamond"/>
-        </w:rPr>
-        <w:t>.</w:t>
-      </w:r>
-      <w:r>
-        <w:rPr>
-          <w:rFonts w:ascii="Garamond" w:hAnsi="Garamond"/>
-        </w:rPr>
-        <w:t xml:space="preserve">” </w:t>
-      </w:r>
-    </w:p>
-    <w:p>
-      <w:pPr>
-        <w:numPr>
-          <w:ilvl w:val="0"/>
-          <w:numId w:val="8"/>
-        </w:numPr>
-        <w:tabs>
-          <w:tab w:val="left" w:pos="360"/>
-          <w:tab w:val="right" w:pos="8640"/>
-        </w:tabs>
-        <w:rPr>
-          <w:rFonts w:ascii="Garamond" w:hAnsi="Garamond"/>
-        </w:rPr>
-      </w:pPr>
-      <w:r>
-        <w:rPr>
-          <w:rFonts w:ascii="Garamond" w:hAnsi="Garamond"/>
-        </w:rPr>
-        <w:t xml:space="preserve">Stephan Seiler, Song Yao, and Georgios </w:t>
-      </w:r>
-      <w:proofErr w:type="spellStart"/>
-      <w:r>
-        <w:rPr>
-          <w:rFonts w:ascii="Garamond" w:hAnsi="Garamond"/>
-        </w:rPr>
-        <w:t>Zervas</w:t>
-      </w:r>
-      <w:proofErr w:type="spellEnd"/>
+        <w:t xml:space="preserve"> (2019),</w:t>
+      </w:r>
       <w:r>
         <w:rPr>
           <w:rFonts w:ascii="Garamond" w:hAnsi="Garamond"/>
@@ -3351,6 +3483,7 @@
         <w:rPr>
           <w:rFonts w:ascii="Garamond" w:hAnsi="Garamond"/>
         </w:rPr>
+        <w:lastRenderedPageBreak/>
         <w:t>A</w:t>
       </w:r>
       <w:r>
@@ -3399,7 +3532,6 @@
         <w:rPr>
           <w:rFonts w:ascii="Garamond" w:hAnsi="Garamond"/>
         </w:rPr>
-        <w:lastRenderedPageBreak/>
         <w:t>Top 30 Reviewers for 2011 at Marketing Science (Fastest turnaround).</w:t>
       </w:r>
     </w:p>
@@ -3819,7 +3951,7 @@
         <w:rPr>
           <w:rFonts w:ascii="Garamond" w:hAnsi="Garamond"/>
         </w:rPr>
-        <w:t>Marketing Science, 2017-present</w:t>
+        <w:t>Marketing Science, 2017-</w:t>
       </w:r>
     </w:p>
     <w:p>
@@ -4334,6 +4466,7 @@
         <w:rPr>
           <w:rFonts w:ascii="Garamond" w:hAnsi="Garamond"/>
         </w:rPr>
+        <w:lastRenderedPageBreak/>
         <w:t>Chicago Booth PhD seminar, 2012</w:t>
       </w:r>
     </w:p>
@@ -4372,7 +4505,6 @@
           <w:smallCaps/>
           <w:u w:val="single"/>
         </w:rPr>
-        <w:lastRenderedPageBreak/>
         <w:t>Conference</w:t>
       </w:r>
       <w:r>
@@ -5234,6 +5366,7 @@
         <w:rPr>
           <w:rFonts w:ascii="Garamond" w:hAnsi="Garamond"/>
         </w:rPr>
+        <w:lastRenderedPageBreak/>
         <w:t>Third Annual Conference on Internet Search and Innovation, Northwestern University Law School, Chicago, USA, 2012</w:t>
       </w:r>
     </w:p>
@@ -5256,7 +5389,6 @@
         <w:rPr>
           <w:rFonts w:ascii="Garamond" w:hAnsi="Garamond"/>
         </w:rPr>
-        <w:lastRenderedPageBreak/>
         <w:t>INFORMS Marketing Science Conference, Boston, MA, USA, 2012</w:t>
       </w:r>
     </w:p>
@@ -6175,6 +6307,7 @@
         <w:rPr>
           <w:rFonts w:ascii="Garamond" w:hAnsi="Garamond"/>
         </w:rPr>
+        <w:lastRenderedPageBreak/>
         <w:t xml:space="preserve">Nan Zhao (Washington University, </w:t>
       </w:r>
       <w:r>
@@ -6210,7 +6343,6 @@
         <w:rPr>
           <w:rFonts w:ascii="Garamond" w:hAnsi="Garamond"/>
         </w:rPr>
-        <w:lastRenderedPageBreak/>
         <w:t>Hyesung</w:t>
       </w:r>
       <w:proofErr w:type="spellEnd"/>
@@ -7362,6 +7494,7 @@
         <w:rPr>
           <w:rFonts w:ascii="Garamond" w:hAnsi="Garamond"/>
         </w:rPr>
+        <w:lastRenderedPageBreak/>
         <w:t>Instructor, Introduction to Applied Econometrics II (PhD), 2011-</w:t>
       </w:r>
       <w:r>
@@ -7397,7 +7530,6 @@
         <w:rPr>
           <w:rFonts w:ascii="Garamond" w:hAnsi="Garamond"/>
         </w:rPr>
-        <w:lastRenderedPageBreak/>
         <w:tab/>
         <w:t>Duke University</w:t>
       </w:r>
@@ -11696,7 +11828,6 @@
   <w:style w:type="character" w:default="1" w:styleId="DefaultParagraphFont">
     <w:name w:val="Default Paragraph Font"/>
     <w:uiPriority w:val="1"/>
-    <w:semiHidden/>
     <w:unhideWhenUsed/>
   </w:style>
   <w:style w:type="table" w:default="1" w:styleId="TableNormal">

</xml_diff>

<commit_message>
update new pub and cv
ISR pub
</commit_message>
<xml_diff>
--- a/Public/CV_Yao.docx
+++ b/Public/CV_Yao.docx
@@ -13,7 +13,13 @@
         <w:rPr>
           <w:rFonts w:ascii="Garamond" w:hAnsi="Garamond"/>
         </w:rPr>
-        <w:t>January 2024</w:t>
+        <w:t>April</w:t>
+      </w:r>
+      <w:r>
+        <w:rPr>
+          <w:rFonts w:ascii="Garamond" w:hAnsi="Garamond"/>
+        </w:rPr>
+        <w:t xml:space="preserve"> 2024</w:t>
       </w:r>
     </w:p>
     <w:p>
@@ -815,47 +821,47 @@
         <w:rPr>
           <w:rFonts w:ascii="Garamond" w:hAnsi="Garamond"/>
         </w:rPr>
-        <w:t xml:space="preserve">Raphael </w:t>
+        <w:t xml:space="preserve">Song, </w:t>
       </w:r>
       <w:proofErr w:type="spellStart"/>
       <w:r>
         <w:rPr>
           <w:rFonts w:ascii="Garamond" w:hAnsi="Garamond"/>
         </w:rPr>
-        <w:t>Thomadsen</w:t>
+        <w:t>Yicheng</w:t>
       </w:r>
       <w:proofErr w:type="spellEnd"/>
       <w:r>
         <w:rPr>
           <w:rFonts w:ascii="Garamond" w:hAnsi="Garamond"/>
         </w:rPr>
-        <w:t xml:space="preserve">, Robert </w:t>
+        <w:t xml:space="preserve">, </w:t>
       </w:r>
       <w:proofErr w:type="spellStart"/>
       <w:r>
         <w:rPr>
           <w:rFonts w:ascii="Garamond" w:hAnsi="Garamond"/>
         </w:rPr>
-        <w:t>Zeithammer</w:t>
+        <w:t>Wenbo</w:t>
       </w:r>
       <w:proofErr w:type="spellEnd"/>
       <w:r>
         <w:rPr>
           <w:rFonts w:ascii="Garamond" w:hAnsi="Garamond"/>
         </w:rPr>
-        <w:t>, and Song Yao (2023), “</w:t>
-      </w:r>
-      <w:r>
-        <w:rPr>
-          <w:rFonts w:ascii="Garamond" w:hAnsi="Garamond"/>
-        </w:rPr>
-        <w:t xml:space="preserve">The </w:t>
-      </w:r>
-      <w:r>
-        <w:rPr>
-          <w:rFonts w:ascii="Garamond" w:hAnsi="Garamond"/>
-        </w:rPr>
-        <w:t xml:space="preserve">Impact of a Supreme Court Decision on the Preferences of Americans regarding Abortion Policy,” </w:t>
+        <w:t xml:space="preserve"> Wang, and Song Yao (202</w:t>
+      </w:r>
+      <w:r>
+        <w:rPr>
+          <w:rFonts w:ascii="Garamond" w:hAnsi="Garamond"/>
+        </w:rPr>
+        <w:t>4</w:t>
+      </w:r>
+      <w:r>
+        <w:rPr>
+          <w:rFonts w:ascii="Garamond" w:hAnsi="Garamond"/>
+        </w:rPr>
+        <w:t xml:space="preserve">), “Towards Interpretable Programmatic Advertising via Deep Reinforcement Learning,” </w:t>
       </w:r>
       <w:r>
         <w:rPr>
@@ -863,6 +869,81 @@
           <w:i/>
           <w:iCs/>
         </w:rPr>
+        <w:t>Information Systems Research</w:t>
+      </w:r>
+      <w:r>
+        <w:rPr>
+          <w:rFonts w:ascii="Garamond" w:hAnsi="Garamond"/>
+        </w:rPr>
+        <w:t>, forthcoming</w:t>
+      </w:r>
+    </w:p>
+    <w:p>
+      <w:pPr>
+        <w:numPr>
+          <w:ilvl w:val="0"/>
+          <w:numId w:val="23"/>
+        </w:numPr>
+        <w:tabs>
+          <w:tab w:val="left" w:pos="360"/>
+          <w:tab w:val="right" w:pos="8640"/>
+        </w:tabs>
+        <w:rPr>
+          <w:rFonts w:ascii="Garamond" w:hAnsi="Garamond"/>
+        </w:rPr>
+      </w:pPr>
+      <w:r>
+        <w:rPr>
+          <w:rFonts w:ascii="Garamond" w:hAnsi="Garamond"/>
+        </w:rPr>
+        <w:t xml:space="preserve">Raphael </w:t>
+      </w:r>
+      <w:proofErr w:type="spellStart"/>
+      <w:r>
+        <w:rPr>
+          <w:rFonts w:ascii="Garamond" w:hAnsi="Garamond"/>
+        </w:rPr>
+        <w:t>Thomadsen</w:t>
+      </w:r>
+      <w:proofErr w:type="spellEnd"/>
+      <w:r>
+        <w:rPr>
+          <w:rFonts w:ascii="Garamond" w:hAnsi="Garamond"/>
+        </w:rPr>
+        <w:t xml:space="preserve">, Robert </w:t>
+      </w:r>
+      <w:proofErr w:type="spellStart"/>
+      <w:r>
+        <w:rPr>
+          <w:rFonts w:ascii="Garamond" w:hAnsi="Garamond"/>
+        </w:rPr>
+        <w:t>Zeithammer</w:t>
+      </w:r>
+      <w:proofErr w:type="spellEnd"/>
+      <w:r>
+        <w:rPr>
+          <w:rFonts w:ascii="Garamond" w:hAnsi="Garamond"/>
+        </w:rPr>
+        <w:t>, and Song Yao (2023), “</w:t>
+      </w:r>
+      <w:r>
+        <w:rPr>
+          <w:rFonts w:ascii="Garamond" w:hAnsi="Garamond"/>
+        </w:rPr>
+        <w:t xml:space="preserve">The </w:t>
+      </w:r>
+      <w:r>
+        <w:rPr>
+          <w:rFonts w:ascii="Garamond" w:hAnsi="Garamond"/>
+        </w:rPr>
+        <w:t xml:space="preserve">Impact of a Supreme Court Decision on the Preferences of Americans regarding Abortion Policy,” </w:t>
+      </w:r>
+      <w:r>
+        <w:rPr>
+          <w:rFonts w:ascii="Garamond" w:hAnsi="Garamond"/>
+          <w:i/>
+          <w:iCs/>
+        </w:rPr>
         <w:t>Management Science</w:t>
       </w:r>
       <w:r>
@@ -1093,6 +1174,7 @@
         <w:rPr>
           <w:rFonts w:ascii="Garamond" w:hAnsi="Garamond"/>
         </w:rPr>
+        <w:lastRenderedPageBreak/>
         <w:t xml:space="preserve">Seiler, Stephan, Anna Tuchman, and Song Yao (2021), “The Impact of Soda Taxes: Pass-through, Tax Avoidance, and Nutritional Effects,” </w:t>
       </w:r>
       <w:r>
@@ -1155,7 +1237,6 @@
         <w:rPr>
           <w:rFonts w:ascii="Garamond" w:hAnsi="Garamond"/>
         </w:rPr>
-        <w:lastRenderedPageBreak/>
         <w:t>Distinguished Winner, AMA-EBSCO-RRBM Award for Responsible Research in Marketing 2023</w:t>
       </w:r>
     </w:p>
@@ -2063,87 +2144,6 @@
           <w:rFonts w:ascii="Garamond" w:hAnsi="Garamond"/>
         </w:rPr>
         <w:t>:</w:t>
-      </w:r>
-    </w:p>
-    <w:p>
-      <w:pPr>
-        <w:numPr>
-          <w:ilvl w:val="0"/>
-          <w:numId w:val="8"/>
-        </w:numPr>
-        <w:tabs>
-          <w:tab w:val="left" w:pos="360"/>
-          <w:tab w:val="right" w:pos="8640"/>
-        </w:tabs>
-        <w:rPr>
-          <w:rFonts w:ascii="Garamond" w:hAnsi="Garamond"/>
-        </w:rPr>
-      </w:pPr>
-      <w:r>
-        <w:rPr>
-          <w:rFonts w:ascii="Garamond" w:hAnsi="Garamond"/>
-        </w:rPr>
-        <w:t xml:space="preserve">Song, </w:t>
-      </w:r>
-      <w:proofErr w:type="spellStart"/>
-      <w:r>
-        <w:rPr>
-          <w:rFonts w:ascii="Garamond" w:hAnsi="Garamond"/>
-        </w:rPr>
-        <w:t>Yicheng</w:t>
-      </w:r>
-      <w:proofErr w:type="spellEnd"/>
-      <w:r>
-        <w:rPr>
-          <w:rFonts w:ascii="Garamond" w:hAnsi="Garamond"/>
-        </w:rPr>
-        <w:t xml:space="preserve">, </w:t>
-      </w:r>
-      <w:proofErr w:type="spellStart"/>
-      <w:r>
-        <w:rPr>
-          <w:rFonts w:ascii="Garamond" w:hAnsi="Garamond"/>
-        </w:rPr>
-        <w:t>Wenbo</w:t>
-      </w:r>
-      <w:proofErr w:type="spellEnd"/>
-      <w:r>
-        <w:rPr>
-          <w:rFonts w:ascii="Garamond" w:hAnsi="Garamond"/>
-        </w:rPr>
-        <w:t xml:space="preserve"> Wang, and Song Yao</w:t>
-      </w:r>
-      <w:r>
-        <w:rPr>
-          <w:rFonts w:ascii="Garamond" w:hAnsi="Garamond"/>
-        </w:rPr>
-        <w:t xml:space="preserve"> (2023)</w:t>
-      </w:r>
-      <w:r>
-        <w:rPr>
-          <w:rFonts w:ascii="Garamond" w:hAnsi="Garamond"/>
-        </w:rPr>
-        <w:t xml:space="preserve">, “Towards Interpretable Programmatic Advertising via Deep Reinforcement Learning,” </w:t>
-      </w:r>
-      <w:r>
-        <w:rPr>
-          <w:rFonts w:ascii="Garamond" w:hAnsi="Garamond"/>
-        </w:rPr>
-        <w:t xml:space="preserve">Revise and Resubmit </w:t>
-      </w:r>
-      <w:r>
-        <w:rPr>
-          <w:rFonts w:ascii="Garamond" w:hAnsi="Garamond"/>
-          <w:i/>
-          <w:iCs/>
-        </w:rPr>
-        <w:t>Information Systems Research</w:t>
-      </w:r>
-      <w:r>
-        <w:rPr>
-          <w:rFonts w:ascii="Garamond" w:hAnsi="Garamond"/>
-        </w:rPr>
-        <w:t xml:space="preserve"> </w:t>
       </w:r>
     </w:p>
     <w:p>
@@ -11832,7 +11832,6 @@
   <w:style w:type="character" w:default="1" w:styleId="DefaultParagraphFont">
     <w:name w:val="Default Paragraph Font"/>
     <w:uiPriority w:val="1"/>
-    <w:semiHidden/>
     <w:unhideWhenUsed/>
   </w:style>
   <w:style w:type="table" w:default="1" w:styleId="TableNormal">

</xml_diff>

<commit_message>
update cv office phone
</commit_message>
<xml_diff>
--- a/Public/CV_Yao.docx
+++ b/Public/CV_Yao.docx
@@ -74,6 +74,12 @@
           <w:rFonts w:ascii="Garamond" w:hAnsi="Garamond" w:cs="Arial"/>
         </w:rPr>
         <w:t>Olin Business School</w:t>
+      </w:r>
+      <w:r>
+        <w:rPr>
+          <w:rFonts w:ascii="Garamond" w:hAnsi="Garamond" w:cs="Arial"/>
+        </w:rPr>
+        <w:t>,</w:t>
       </w:r>
       <w:r>
         <w:rPr>
@@ -110,25 +116,7 @@
         <w:rPr>
           <w:rFonts w:ascii="Garamond" w:hAnsi="Garamond" w:cs="Arial"/>
         </w:rPr>
-        <w:t xml:space="preserve">Washington </w:t>
-      </w:r>
-      <w:r>
-        <w:rPr>
-          <w:rFonts w:ascii="Garamond" w:hAnsi="Garamond" w:cs="Arial"/>
-        </w:rPr>
-        <w:t>University</w:t>
-      </w:r>
-      <w:r>
-        <w:rPr>
-          <w:rFonts w:ascii="Garamond" w:hAnsi="Garamond" w:cs="Arial"/>
-        </w:rPr>
-        <w:t xml:space="preserve"> </w:t>
-      </w:r>
-      <w:r>
-        <w:rPr>
-          <w:rFonts w:ascii="Garamond" w:hAnsi="Garamond" w:cs="Arial"/>
-        </w:rPr>
-        <w:t>in St. Louis</w:t>
+        <w:t>Washington University in St. Louis</w:t>
       </w:r>
       <w:r>
         <w:rPr>
@@ -155,76 +143,6 @@
     <w:p>
       <w:pPr>
         <w:tabs>
-          <w:tab w:val="right" w:pos="9360"/>
-        </w:tabs>
-        <w:rPr>
-          <w:rFonts w:ascii="Garamond" w:hAnsi="Garamond" w:cs="Arial"/>
-        </w:rPr>
-      </w:pPr>
-      <w:r>
-        <w:rPr>
-          <w:rFonts w:ascii="Garamond" w:hAnsi="Garamond" w:cs="Arial"/>
-        </w:rPr>
-        <w:t>St. Louis</w:t>
-      </w:r>
-      <w:r>
-        <w:rPr>
-          <w:rFonts w:ascii="Garamond" w:hAnsi="Garamond" w:cs="Arial"/>
-        </w:rPr>
-        <w:t xml:space="preserve">, </w:t>
-      </w:r>
-      <w:r>
-        <w:rPr>
-          <w:rFonts w:ascii="Garamond" w:hAnsi="Garamond" w:cs="Arial"/>
-        </w:rPr>
-        <w:t>M</w:t>
-      </w:r>
-      <w:r>
-        <w:rPr>
-          <w:rFonts w:ascii="Garamond" w:hAnsi="Garamond" w:cs="Arial"/>
-        </w:rPr>
-        <w:t>O</w:t>
-      </w:r>
-      <w:r>
-        <w:rPr>
-          <w:rFonts w:ascii="Garamond" w:hAnsi="Garamond" w:cs="Arial"/>
-        </w:rPr>
-        <w:t xml:space="preserve"> </w:t>
-      </w:r>
-      <w:r>
-        <w:rPr>
-          <w:rFonts w:ascii="Garamond" w:hAnsi="Garamond" w:cs="Arial"/>
-        </w:rPr>
-        <w:t>63130</w:t>
-      </w:r>
-      <w:r>
-        <w:rPr>
-          <w:rFonts w:ascii="Garamond" w:hAnsi="Garamond" w:cs="Arial"/>
-        </w:rPr>
-        <w:t>, USA</w:t>
-      </w:r>
-      <w:r>
-        <w:rPr>
-          <w:rFonts w:ascii="Garamond" w:hAnsi="Garamond" w:cs="Arial"/>
-        </w:rPr>
-        <w:tab/>
-      </w:r>
-      <w:r>
-        <w:rPr>
-          <w:rFonts w:ascii="Garamond" w:hAnsi="Garamond" w:cs="Arial"/>
-        </w:rPr>
-        <w:t>Office Phone: (314) 935-3307</w:t>
-      </w:r>
-      <w:r>
-        <w:rPr>
-          <w:rFonts w:ascii="MS Mincho" w:eastAsia="MS Mincho" w:hAnsi="MS Mincho" w:cs="MS Mincho" w:hint="eastAsia"/>
-        </w:rPr>
-        <w:t>‬</w:t>
-      </w:r>
-    </w:p>
-    <w:p>
-      <w:pPr>
-        <w:tabs>
           <w:tab w:val="left" w:pos="360"/>
           <w:tab w:val="right" w:pos="8640"/>
         </w:tabs>
@@ -1174,7 +1092,6 @@
         <w:rPr>
           <w:rFonts w:ascii="Garamond" w:hAnsi="Garamond"/>
         </w:rPr>
-        <w:lastRenderedPageBreak/>
         <w:t xml:space="preserve">Seiler, Stephan, Anna Tuchman, and Song Yao (2021), “The Impact of Soda Taxes: Pass-through, Tax Avoidance, and Nutritional Effects,” </w:t>
       </w:r>
       <w:r>
@@ -1216,6 +1133,7 @@
         <w:rPr>
           <w:rFonts w:ascii="Garamond" w:hAnsi="Garamond"/>
         </w:rPr>
+        <w:lastRenderedPageBreak/>
         <w:t>Finalist, Paul Green Award 2021</w:t>
       </w:r>
     </w:p>
@@ -2411,7 +2329,6 @@
         <w:rPr>
           <w:rFonts w:ascii="Garamond" w:hAnsi="Garamond"/>
         </w:rPr>
-        <w:lastRenderedPageBreak/>
         <w:t xml:space="preserve">Wang, Chong Bo (Zack), </w:t>
       </w:r>
       <w:proofErr w:type="spellStart"/>
@@ -2467,6 +2384,7 @@
         <w:rPr>
           <w:rFonts w:ascii="Garamond" w:hAnsi="Garamond"/>
         </w:rPr>
+        <w:lastRenderedPageBreak/>
         <w:t xml:space="preserve">Zhang, Kenan, </w:t>
       </w:r>
       <w:proofErr w:type="spellStart"/>
@@ -3459,77 +3377,77 @@
         <w:rPr>
           <w:rFonts w:ascii="Garamond" w:hAnsi="Garamond"/>
         </w:rPr>
+        <w:t>A</w:t>
+      </w:r>
+      <w:r>
+        <w:rPr>
+          <w:rFonts w:ascii="Garamond" w:hAnsi="Garamond"/>
+        </w:rPr>
+        <w:t>warded annually for the best marketing paper derived from a Ph.D. thesis published in </w:t>
+      </w:r>
+      <w:r>
+        <w:rPr>
+          <w:rFonts w:ascii="Garamond" w:hAnsi="Garamond"/>
+          <w:i/>
+        </w:rPr>
+        <w:t>Marketing Science</w:t>
+      </w:r>
+      <w:r>
+        <w:rPr>
+          <w:rFonts w:ascii="Garamond" w:hAnsi="Garamond"/>
+        </w:rPr>
+        <w:t>/</w:t>
+      </w:r>
+      <w:r>
+        <w:rPr>
+          <w:rFonts w:ascii="Garamond" w:hAnsi="Garamond"/>
+          <w:i/>
+        </w:rPr>
+        <w:t>Management Science</w:t>
+      </w:r>
+    </w:p>
+    <w:p>
+      <w:pPr>
+        <w:numPr>
+          <w:ilvl w:val="0"/>
+          <w:numId w:val="6"/>
+        </w:numPr>
+        <w:tabs>
+          <w:tab w:val="left" w:pos="360"/>
+          <w:tab w:val="left" w:pos="720"/>
+          <w:tab w:val="right" w:pos="8640"/>
+        </w:tabs>
+        <w:rPr>
+          <w:rFonts w:ascii="Garamond" w:hAnsi="Garamond"/>
+        </w:rPr>
+      </w:pPr>
+      <w:r>
+        <w:rPr>
+          <w:rFonts w:ascii="Garamond" w:hAnsi="Garamond"/>
+        </w:rPr>
+        <w:t>Top 30 Reviewers for 2011 at Marketing Science (Fastest turnaround).</w:t>
+      </w:r>
+    </w:p>
+    <w:p>
+      <w:pPr>
+        <w:numPr>
+          <w:ilvl w:val="0"/>
+          <w:numId w:val="6"/>
+        </w:numPr>
+        <w:tabs>
+          <w:tab w:val="left" w:pos="360"/>
+          <w:tab w:val="left" w:pos="720"/>
+          <w:tab w:val="right" w:pos="8640"/>
+        </w:tabs>
+        <w:rPr>
+          <w:rFonts w:ascii="Garamond" w:hAnsi="Garamond"/>
+        </w:rPr>
+      </w:pPr>
+      <w:r>
+        <w:rPr>
+          <w:rFonts w:ascii="Garamond" w:hAnsi="Garamond"/>
+        </w:rPr>
         <w:lastRenderedPageBreak/>
-        <w:t>A</w:t>
-      </w:r>
-      <w:r>
-        <w:rPr>
-          <w:rFonts w:ascii="Garamond" w:hAnsi="Garamond"/>
-        </w:rPr>
-        <w:t>warded annually for the best marketing paper derived from a Ph.D. thesis published in </w:t>
-      </w:r>
-      <w:r>
-        <w:rPr>
-          <w:rFonts w:ascii="Garamond" w:hAnsi="Garamond"/>
-          <w:i/>
-        </w:rPr>
-        <w:t>Marketing Science</w:t>
-      </w:r>
-      <w:r>
-        <w:rPr>
-          <w:rFonts w:ascii="Garamond" w:hAnsi="Garamond"/>
-        </w:rPr>
-        <w:t>/</w:t>
-      </w:r>
-      <w:r>
-        <w:rPr>
-          <w:rFonts w:ascii="Garamond" w:hAnsi="Garamond"/>
-          <w:i/>
-        </w:rPr>
-        <w:t>Management Science</w:t>
-      </w:r>
-    </w:p>
-    <w:p>
-      <w:pPr>
-        <w:numPr>
-          <w:ilvl w:val="0"/>
-          <w:numId w:val="6"/>
-        </w:numPr>
-        <w:tabs>
-          <w:tab w:val="left" w:pos="360"/>
-          <w:tab w:val="left" w:pos="720"/>
-          <w:tab w:val="right" w:pos="8640"/>
-        </w:tabs>
-        <w:rPr>
-          <w:rFonts w:ascii="Garamond" w:hAnsi="Garamond"/>
-        </w:rPr>
-      </w:pPr>
-      <w:r>
-        <w:rPr>
-          <w:rFonts w:ascii="Garamond" w:hAnsi="Garamond"/>
-        </w:rPr>
-        <w:t>Top 30 Reviewers for 2011 at Marketing Science (Fastest turnaround).</w:t>
-      </w:r>
-    </w:p>
-    <w:p>
-      <w:pPr>
-        <w:numPr>
-          <w:ilvl w:val="0"/>
-          <w:numId w:val="6"/>
-        </w:numPr>
-        <w:tabs>
-          <w:tab w:val="left" w:pos="360"/>
-          <w:tab w:val="left" w:pos="720"/>
-          <w:tab w:val="right" w:pos="8640"/>
-        </w:tabs>
-        <w:rPr>
-          <w:rFonts w:ascii="Garamond" w:hAnsi="Garamond"/>
-        </w:rPr>
-      </w:pPr>
-      <w:r>
-        <w:rPr>
-          <w:rFonts w:ascii="Garamond" w:hAnsi="Garamond"/>
-        </w:rPr>
         <w:t>Faculty Impact Award for MBA teaching excellence, Kellogg School of Management, Northwestern University, 2010</w:t>
       </w:r>
     </w:p>
@@ -4448,7 +4366,6 @@
         <w:rPr>
           <w:rFonts w:ascii="Garamond" w:hAnsi="Garamond"/>
         </w:rPr>
-        <w:lastRenderedPageBreak/>
         <w:t>Guest speaker</w:t>
       </w:r>
     </w:p>
@@ -4509,6 +4426,7 @@
           <w:smallCaps/>
           <w:u w:val="single"/>
         </w:rPr>
+        <w:lastRenderedPageBreak/>
         <w:t>Conference</w:t>
       </w:r>
       <w:r>
@@ -5370,29 +5288,29 @@
         <w:rPr>
           <w:rFonts w:ascii="Garamond" w:hAnsi="Garamond"/>
         </w:rPr>
+        <w:t>Third Annual Conference on Internet Search and Innovation, Northwestern University Law School, Chicago, USA, 2012</w:t>
+      </w:r>
+    </w:p>
+    <w:p>
+      <w:pPr>
+        <w:numPr>
+          <w:ilvl w:val="0"/>
+          <w:numId w:val="6"/>
+        </w:numPr>
+        <w:tabs>
+          <w:tab w:val="left" w:pos="360"/>
+          <w:tab w:val="left" w:pos="720"/>
+          <w:tab w:val="right" w:pos="8640"/>
+        </w:tabs>
+        <w:rPr>
+          <w:rFonts w:ascii="Garamond" w:hAnsi="Garamond"/>
+        </w:rPr>
+      </w:pPr>
+      <w:r>
+        <w:rPr>
+          <w:rFonts w:ascii="Garamond" w:hAnsi="Garamond"/>
+        </w:rPr>
         <w:lastRenderedPageBreak/>
-        <w:t>Third Annual Conference on Internet Search and Innovation, Northwestern University Law School, Chicago, USA, 2012</w:t>
-      </w:r>
-    </w:p>
-    <w:p>
-      <w:pPr>
-        <w:numPr>
-          <w:ilvl w:val="0"/>
-          <w:numId w:val="6"/>
-        </w:numPr>
-        <w:tabs>
-          <w:tab w:val="left" w:pos="360"/>
-          <w:tab w:val="left" w:pos="720"/>
-          <w:tab w:val="right" w:pos="8640"/>
-        </w:tabs>
-        <w:rPr>
-          <w:rFonts w:ascii="Garamond" w:hAnsi="Garamond"/>
-        </w:rPr>
-      </w:pPr>
-      <w:r>
-        <w:rPr>
-          <w:rFonts w:ascii="Garamond" w:hAnsi="Garamond"/>
-        </w:rPr>
         <w:t>INFORMS Marketing Science Conference, Boston, MA, USA, 2012</w:t>
       </w:r>
     </w:p>
@@ -6311,42 +6229,42 @@
         <w:rPr>
           <w:rFonts w:ascii="Garamond" w:hAnsi="Garamond"/>
         </w:rPr>
+        <w:t xml:space="preserve">Nan Zhao (Washington University, </w:t>
+      </w:r>
+      <w:r>
+        <w:rPr>
+          <w:rFonts w:ascii="Garamond" w:hAnsi="Garamond"/>
+        </w:rPr>
+        <w:t>dissertation committee member, initial placement: Georgia Institute of Technology</w:t>
+      </w:r>
+      <w:r>
+        <w:rPr>
+          <w:rFonts w:ascii="Garamond" w:hAnsi="Garamond"/>
+        </w:rPr>
+        <w:t>)</w:t>
+      </w:r>
+    </w:p>
+    <w:p>
+      <w:pPr>
+        <w:numPr>
+          <w:ilvl w:val="1"/>
+          <w:numId w:val="6"/>
+        </w:numPr>
+        <w:tabs>
+          <w:tab w:val="left" w:pos="360"/>
+          <w:tab w:val="right" w:pos="8640"/>
+        </w:tabs>
+        <w:ind w:left="990" w:hanging="270"/>
+        <w:rPr>
+          <w:rFonts w:ascii="Garamond" w:hAnsi="Garamond"/>
+        </w:rPr>
+      </w:pPr>
+      <w:proofErr w:type="spellStart"/>
+      <w:r>
+        <w:rPr>
+          <w:rFonts w:ascii="Garamond" w:hAnsi="Garamond"/>
+        </w:rPr>
         <w:lastRenderedPageBreak/>
-        <w:t xml:space="preserve">Nan Zhao (Washington University, </w:t>
-      </w:r>
-      <w:r>
-        <w:rPr>
-          <w:rFonts w:ascii="Garamond" w:hAnsi="Garamond"/>
-        </w:rPr>
-        <w:t>dissertation committee member, initial placement: Georgia Institute of Technology</w:t>
-      </w:r>
-      <w:r>
-        <w:rPr>
-          <w:rFonts w:ascii="Garamond" w:hAnsi="Garamond"/>
-        </w:rPr>
-        <w:t>)</w:t>
-      </w:r>
-    </w:p>
-    <w:p>
-      <w:pPr>
-        <w:numPr>
-          <w:ilvl w:val="1"/>
-          <w:numId w:val="6"/>
-        </w:numPr>
-        <w:tabs>
-          <w:tab w:val="left" w:pos="360"/>
-          <w:tab w:val="right" w:pos="8640"/>
-        </w:tabs>
-        <w:ind w:left="990" w:hanging="270"/>
-        <w:rPr>
-          <w:rFonts w:ascii="Garamond" w:hAnsi="Garamond"/>
-        </w:rPr>
-      </w:pPr>
-      <w:proofErr w:type="spellStart"/>
-      <w:r>
-        <w:rPr>
-          <w:rFonts w:ascii="Garamond" w:hAnsi="Garamond"/>
-        </w:rPr>
         <w:t>Hyesung</w:t>
       </w:r>
       <w:proofErr w:type="spellEnd"/>
@@ -7498,42 +7416,42 @@
         <w:rPr>
           <w:rFonts w:ascii="Garamond" w:hAnsi="Garamond"/>
         </w:rPr>
+        <w:t>Instructor, Introduction to Applied Econometrics II (PhD), 2011-</w:t>
+      </w:r>
+      <w:r>
+        <w:rPr>
+          <w:rFonts w:ascii="Garamond" w:hAnsi="Garamond"/>
+        </w:rPr>
+        <w:t>2013</w:t>
+      </w:r>
+    </w:p>
+    <w:p>
+      <w:pPr>
+        <w:tabs>
+          <w:tab w:val="left" w:pos="360"/>
+          <w:tab w:val="right" w:pos="8640"/>
+        </w:tabs>
+        <w:rPr>
+          <w:rFonts w:ascii="Garamond" w:hAnsi="Garamond"/>
+        </w:rPr>
+      </w:pPr>
+    </w:p>
+    <w:p>
+      <w:pPr>
+        <w:tabs>
+          <w:tab w:val="left" w:pos="360"/>
+          <w:tab w:val="left" w:pos="720"/>
+          <w:tab w:val="right" w:pos="8640"/>
+        </w:tabs>
+        <w:rPr>
+          <w:rFonts w:ascii="Garamond" w:hAnsi="Garamond"/>
+        </w:rPr>
+      </w:pPr>
+      <w:r>
+        <w:rPr>
+          <w:rFonts w:ascii="Garamond" w:hAnsi="Garamond"/>
+        </w:rPr>
         <w:lastRenderedPageBreak/>
-        <w:t>Instructor, Introduction to Applied Econometrics II (PhD), 2011-</w:t>
-      </w:r>
-      <w:r>
-        <w:rPr>
-          <w:rFonts w:ascii="Garamond" w:hAnsi="Garamond"/>
-        </w:rPr>
-        <w:t>2013</w:t>
-      </w:r>
-    </w:p>
-    <w:p>
-      <w:pPr>
-        <w:tabs>
-          <w:tab w:val="left" w:pos="360"/>
-          <w:tab w:val="right" w:pos="8640"/>
-        </w:tabs>
-        <w:rPr>
-          <w:rFonts w:ascii="Garamond" w:hAnsi="Garamond"/>
-        </w:rPr>
-      </w:pPr>
-    </w:p>
-    <w:p>
-      <w:pPr>
-        <w:tabs>
-          <w:tab w:val="left" w:pos="360"/>
-          <w:tab w:val="left" w:pos="720"/>
-          <w:tab w:val="right" w:pos="8640"/>
-        </w:tabs>
-        <w:rPr>
-          <w:rFonts w:ascii="Garamond" w:hAnsi="Garamond"/>
-        </w:rPr>
-      </w:pPr>
-      <w:r>
-        <w:rPr>
-          <w:rFonts w:ascii="Garamond" w:hAnsi="Garamond"/>
-        </w:rPr>
         <w:tab/>
         <w:t>Duke University</w:t>
       </w:r>

</xml_diff>

<commit_message>
update cv to reflect scholar conversion
</commit_message>
<xml_diff>
--- a/Public/CV_Yao.docx
+++ b/Public/CV_Yao.docx
@@ -1,6 +1,6 @@
 
 <file path=word/document.xml><?xml version="1.0" encoding="utf-8"?>
-<w:document xmlns:wpc="http://schemas.microsoft.com/office/word/2010/wordprocessingCanvas" xmlns:cx="http://schemas.microsoft.com/office/drawing/2014/chartex" xmlns:cx1="http://schemas.microsoft.com/office/drawing/2015/9/8/chartex" xmlns:cx2="http://schemas.microsoft.com/office/drawing/2015/10/21/chartex" xmlns:cx3="http://schemas.microsoft.com/office/drawing/2016/5/9/chartex" xmlns:cx4="http://schemas.microsoft.com/office/drawing/2016/5/10/chartex" xmlns:cx5="http://schemas.microsoft.com/office/drawing/2016/5/11/chartex" xmlns:cx6="http://schemas.microsoft.com/office/drawing/2016/5/12/chartex" xmlns:cx7="http://schemas.microsoft.com/office/drawing/2016/5/13/chartex" xmlns:cx8="http://schemas.microsoft.com/office/drawing/2016/5/14/chartex" xmlns:mc="http://schemas.openxmlformats.org/markup-compatibility/2006" xmlns:aink="http://schemas.microsoft.com/office/drawing/2016/ink" xmlns:am3d="http://schemas.microsoft.com/office/drawing/2017/model3d" xmlns:o="urn:schemas-microsoft-com:office:office" xmlns:oel="http://schemas.microsoft.com/office/2019/extlst" xmlns:r="http://schemas.openxmlformats.org/officeDocument/2006/relationships" xmlns:m="http://schemas.openxmlformats.org/officeDocument/2006/math" xmlns:v="urn:schemas-microsoft-com:vml" xmlns:wp14="http://schemas.microsoft.com/office/word/2010/wordprocessingDrawing" xmlns:wp="http://schemas.openxmlformats.org/drawingml/2006/wordprocessingDrawing" xmlns:w10="urn:schemas-microsoft-com:office:word" xmlns:w="http://schemas.openxmlformats.org/wordprocessingml/2006/main" xmlns:w14="http://schemas.microsoft.com/office/word/2010/wordml" xmlns:w15="http://schemas.microsoft.com/office/word/2012/wordml" xmlns:w16cex="http://schemas.microsoft.com/office/word/2018/wordml/cex" xmlns:w16cid="http://schemas.microsoft.com/office/word/2016/wordml/cid" xmlns:w16="http://schemas.microsoft.com/office/word/2018/wordml" xmlns:w16sdtdh="http://schemas.microsoft.com/office/word/2020/wordml/sdtdatahash" xmlns:w16se="http://schemas.microsoft.com/office/word/2015/wordml/symex" xmlns:wpg="http://schemas.microsoft.com/office/word/2010/wordprocessingGroup" xmlns:wpi="http://schemas.microsoft.com/office/word/2010/wordprocessingInk" xmlns:wne="http://schemas.microsoft.com/office/word/2006/wordml" xmlns:wps="http://schemas.microsoft.com/office/word/2010/wordprocessingShape" mc:Ignorable="w14 w15 w16se w16cid w16 w16cex w16sdtdh wp14">
+<w:document xmlns:wpc="http://schemas.microsoft.com/office/word/2010/wordprocessingCanvas" xmlns:cx="http://schemas.microsoft.com/office/drawing/2014/chartex" xmlns:cx1="http://schemas.microsoft.com/office/drawing/2015/9/8/chartex" xmlns:cx2="http://schemas.microsoft.com/office/drawing/2015/10/21/chartex" xmlns:cx3="http://schemas.microsoft.com/office/drawing/2016/5/9/chartex" xmlns:cx4="http://schemas.microsoft.com/office/drawing/2016/5/10/chartex" xmlns:cx5="http://schemas.microsoft.com/office/drawing/2016/5/11/chartex" xmlns:cx6="http://schemas.microsoft.com/office/drawing/2016/5/12/chartex" xmlns:cx7="http://schemas.microsoft.com/office/drawing/2016/5/13/chartex" xmlns:cx8="http://schemas.microsoft.com/office/drawing/2016/5/14/chartex" xmlns:mc="http://schemas.openxmlformats.org/markup-compatibility/2006" xmlns:aink="http://schemas.microsoft.com/office/drawing/2016/ink" xmlns:am3d="http://schemas.microsoft.com/office/drawing/2017/model3d" xmlns:o="urn:schemas-microsoft-com:office:office" xmlns:oel="http://schemas.microsoft.com/office/2019/extlst" xmlns:r="http://schemas.openxmlformats.org/officeDocument/2006/relationships" xmlns:m="http://schemas.openxmlformats.org/officeDocument/2006/math" xmlns:v="urn:schemas-microsoft-com:vml" xmlns:wp14="http://schemas.microsoft.com/office/word/2010/wordprocessingDrawing" xmlns:wp="http://schemas.openxmlformats.org/drawingml/2006/wordprocessingDrawing" xmlns:w10="urn:schemas-microsoft-com:office:word" xmlns:w="http://schemas.openxmlformats.org/wordprocessingml/2006/main" xmlns:w14="http://schemas.microsoft.com/office/word/2010/wordml" xmlns:w15="http://schemas.microsoft.com/office/word/2012/wordml" xmlns:w16cex="http://schemas.microsoft.com/office/word/2018/wordml/cex" xmlns:w16cid="http://schemas.microsoft.com/office/word/2016/wordml/cid" xmlns:w16="http://schemas.microsoft.com/office/word/2018/wordml" xmlns:w16du="http://schemas.microsoft.com/office/word/2023/wordml/word16du" xmlns:w16sdtdh="http://schemas.microsoft.com/office/word/2020/wordml/sdtdatahash" xmlns:w16se="http://schemas.microsoft.com/office/word/2015/wordml/symex" xmlns:wpg="http://schemas.microsoft.com/office/word/2010/wordprocessingGroup" xmlns:wpi="http://schemas.microsoft.com/office/word/2010/wordprocessingInk" xmlns:wne="http://schemas.microsoft.com/office/word/2006/wordml" xmlns:wps="http://schemas.microsoft.com/office/word/2010/wordprocessingShape" mc:Ignorable="w14 w15 w16se w16cid w16 w16cex w16sdtdh w16du wp14">
   <w:body>
     <w:p>
       <w:pPr>
@@ -13,7 +13,7 @@
         <w:rPr>
           <w:rFonts w:ascii="Garamond" w:hAnsi="Garamond"/>
         </w:rPr>
-        <w:t>July</w:t>
+        <w:t>September</w:t>
       </w:r>
       <w:r>
         <w:rPr>
@@ -234,6 +234,81 @@
         <w:rPr>
           <w:rFonts w:ascii="Garamond" w:hAnsi="Garamond"/>
         </w:rPr>
+        <w:t>Amazon Scholar</w:t>
+      </w:r>
+      <w:r>
+        <w:rPr>
+          <w:rFonts w:ascii="Garamond" w:hAnsi="Garamond"/>
+        </w:rPr>
+        <w:t>, Amazon.com</w:t>
+      </w:r>
+      <w:r>
+        <w:rPr>
+          <w:rFonts w:ascii="Garamond" w:hAnsi="Garamond"/>
+        </w:rPr>
+        <w:t>,</w:t>
+      </w:r>
+      <w:r>
+        <w:rPr>
+          <w:rFonts w:ascii="Garamond" w:hAnsi="Garamond"/>
+        </w:rPr>
+        <w:t xml:space="preserve"> </w:t>
+      </w:r>
+      <w:r>
+        <w:rPr>
+          <w:rFonts w:ascii="Garamond" w:hAnsi="Garamond"/>
+        </w:rPr>
+        <w:t>Stores Economics and Science Group (</w:t>
+      </w:r>
+      <w:r>
+        <w:rPr>
+          <w:rFonts w:ascii="Garamond" w:hAnsi="Garamond"/>
+        </w:rPr>
+        <w:t>SEAS</w:t>
+      </w:r>
+      <w:r>
+        <w:rPr>
+          <w:rFonts w:ascii="Garamond" w:hAnsi="Garamond"/>
+        </w:rPr>
+        <w:t>)</w:t>
+      </w:r>
+      <w:r>
+        <w:rPr>
+          <w:rFonts w:ascii="Garamond" w:hAnsi="Garamond"/>
+        </w:rPr>
+        <w:t xml:space="preserve">, </w:t>
+      </w:r>
+      <w:r>
+        <w:rPr>
+          <w:rFonts w:ascii="Garamond" w:hAnsi="Garamond"/>
+        </w:rPr>
+        <w:t>2024</w:t>
+      </w:r>
+      <w:r>
+        <w:rPr>
+          <w:rFonts w:ascii="Garamond" w:hAnsi="Garamond"/>
+        </w:rPr>
+        <w:t>-Present</w:t>
+      </w:r>
+    </w:p>
+    <w:p>
+      <w:pPr>
+        <w:numPr>
+          <w:ilvl w:val="0"/>
+          <w:numId w:val="7"/>
+        </w:numPr>
+        <w:tabs>
+          <w:tab w:val="left" w:pos="360"/>
+          <w:tab w:val="right" w:pos="8640"/>
+        </w:tabs>
+        <w:rPr>
+          <w:rFonts w:ascii="Garamond" w:hAnsi="Garamond"/>
+        </w:rPr>
+      </w:pPr>
+      <w:r>
+        <w:rPr>
+          <w:rFonts w:ascii="Garamond" w:hAnsi="Garamond"/>
+        </w:rPr>
         <w:t>Principal Economist, Amazon.com</w:t>
       </w:r>
       <w:r>
@@ -252,7 +327,19 @@
         <w:rPr>
           <w:rFonts w:ascii="Garamond" w:hAnsi="Garamond"/>
         </w:rPr>
-        <w:t xml:space="preserve">Stores Economics and Science Group (formerly </w:t>
+        <w:t>Stores Economics and Science Group (</w:t>
+      </w:r>
+      <w:r>
+        <w:rPr>
+          <w:rFonts w:ascii="Garamond" w:hAnsi="Garamond"/>
+        </w:rPr>
+        <w:t xml:space="preserve">SEAS, </w:t>
+      </w:r>
+      <w:r>
+        <w:rPr>
+          <w:rFonts w:ascii="Garamond" w:hAnsi="Garamond"/>
+        </w:rPr>
+        <w:t xml:space="preserve">formerly </w:t>
       </w:r>
       <w:r>
         <w:rPr>
@@ -276,7 +363,7 @@
         <w:rPr>
           <w:rFonts w:ascii="Garamond" w:hAnsi="Garamond"/>
         </w:rPr>
-        <w:t>Present</w:t>
+        <w:t>2024</w:t>
       </w:r>
     </w:p>
     <w:p>
@@ -1147,6 +1234,7 @@
         <w:rPr>
           <w:rFonts w:ascii="Garamond" w:hAnsi="Garamond"/>
         </w:rPr>
+        <w:lastRenderedPageBreak/>
         <w:t xml:space="preserve">Zhao, Nan, Song Yao, Raphael </w:t>
       </w:r>
       <w:proofErr w:type="spellStart"/>
@@ -1209,7 +1297,6 @@
         <w:rPr>
           <w:rFonts w:ascii="Garamond" w:hAnsi="Garamond"/>
         </w:rPr>
-        <w:lastRenderedPageBreak/>
         <w:t xml:space="preserve">Seiler, Stephan, Anna Tuchman, and Song Yao (2021), “The Impact of Soda Taxes: Pass-through, Tax Avoidance, and Nutritional Effects,” </w:t>
       </w:r>
       <w:r>
@@ -2268,6 +2355,7 @@
         <w:rPr>
           <w:rFonts w:ascii="Garamond" w:hAnsi="Garamond"/>
         </w:rPr>
+        <w:lastRenderedPageBreak/>
         <w:t>Karaman</w:t>
       </w:r>
       <w:proofErr w:type="spellEnd"/>
@@ -2346,7 +2434,6 @@
         <w:rPr>
           <w:rFonts w:ascii="Garamond" w:hAnsi="Garamond"/>
         </w:rPr>
-        <w:lastRenderedPageBreak/>
         <w:t xml:space="preserve">Wang, Chong Bo (Zack), </w:t>
       </w:r>
       <w:proofErr w:type="spellStart"/>
@@ -3352,6 +3439,7 @@
         <w:rPr>
           <w:rFonts w:ascii="Garamond" w:hAnsi="Garamond"/>
         </w:rPr>
+        <w:lastRenderedPageBreak/>
         <w:t xml:space="preserve">Finalist, Frank M. Bass Best Dissertation Paper Award, </w:t>
       </w:r>
       <w:r>
@@ -3386,7 +3474,6 @@
         <w:rPr>
           <w:rFonts w:ascii="Garamond" w:hAnsi="Garamond"/>
         </w:rPr>
-        <w:lastRenderedPageBreak/>
         <w:t>A</w:t>
       </w:r>
       <w:r>
@@ -4375,7 +4462,6 @@
         <w:rPr>
           <w:rFonts w:ascii="Garamond" w:hAnsi="Garamond"/>
         </w:rPr>
-        <w:lastRenderedPageBreak/>
         <w:t>Guest speaker</w:t>
       </w:r>
     </w:p>
@@ -5275,6 +5361,7 @@
         <w:rPr>
           <w:rFonts w:ascii="Garamond" w:hAnsi="Garamond"/>
         </w:rPr>
+        <w:lastRenderedPageBreak/>
         <w:t>Cornell University, 2014</w:t>
       </w:r>
     </w:p>
@@ -5297,7 +5384,6 @@
         <w:rPr>
           <w:rFonts w:ascii="Garamond" w:hAnsi="Garamond"/>
         </w:rPr>
-        <w:lastRenderedPageBreak/>
         <w:t>Third Annual Conference on Internet Search and Innovation, Northwestern University Law School, Chicago, USA, 2012</w:t>
       </w:r>
     </w:p>
@@ -6197,6 +6283,7 @@
         <w:rPr>
           <w:rFonts w:ascii="Garamond" w:hAnsi="Garamond"/>
         </w:rPr>
+        <w:lastRenderedPageBreak/>
         <w:t>Donggwan</w:t>
       </w:r>
       <w:proofErr w:type="spellEnd"/>
@@ -6238,7 +6325,6 @@
         <w:rPr>
           <w:rFonts w:ascii="Garamond" w:hAnsi="Garamond"/>
         </w:rPr>
-        <w:lastRenderedPageBreak/>
         <w:t xml:space="preserve">Nan Zhao (Washington University, </w:t>
       </w:r>
       <w:r>
@@ -7345,6 +7431,7 @@
         <w:rPr>
           <w:rFonts w:ascii="Garamond" w:hAnsi="Garamond"/>
         </w:rPr>
+        <w:lastRenderedPageBreak/>
         <w:t xml:space="preserve">Instructor, </w:t>
       </w:r>
       <w:r>
@@ -7411,7 +7498,6 @@
         <w:rPr>
           <w:rFonts w:ascii="Garamond" w:hAnsi="Garamond"/>
         </w:rPr>
-        <w:lastRenderedPageBreak/>
         <w:t>Instructor, Introduction to Applied Econometrics II (PhD), 2011-</w:t>
       </w:r>
       <w:r>
@@ -7899,7 +7985,7 @@
 </file>
 
 <file path=word/endnotes.xml><?xml version="1.0" encoding="utf-8"?>
-<w:endnotes xmlns:wpc="http://schemas.microsoft.com/office/word/2010/wordprocessingCanvas" xmlns:cx="http://schemas.microsoft.com/office/drawing/2014/chartex" xmlns:cx1="http://schemas.microsoft.com/office/drawing/2015/9/8/chartex" xmlns:cx2="http://schemas.microsoft.com/office/drawing/2015/10/21/chartex" xmlns:cx3="http://schemas.microsoft.com/office/drawing/2016/5/9/chartex" xmlns:cx4="http://schemas.microsoft.com/office/drawing/2016/5/10/chartex" xmlns:cx5="http://schemas.microsoft.com/office/drawing/2016/5/11/chartex" xmlns:cx6="http://schemas.microsoft.com/office/drawing/2016/5/12/chartex" xmlns:cx7="http://schemas.microsoft.com/office/drawing/2016/5/13/chartex" xmlns:cx8="http://schemas.microsoft.com/office/drawing/2016/5/14/chartex" xmlns:mc="http://schemas.openxmlformats.org/markup-compatibility/2006" xmlns:aink="http://schemas.microsoft.com/office/drawing/2016/ink" xmlns:am3d="http://schemas.microsoft.com/office/drawing/2017/model3d" xmlns:o="urn:schemas-microsoft-com:office:office" xmlns:oel="http://schemas.microsoft.com/office/2019/extlst" xmlns:r="http://schemas.openxmlformats.org/officeDocument/2006/relationships" xmlns:m="http://schemas.openxmlformats.org/officeDocument/2006/math" xmlns:v="urn:schemas-microsoft-com:vml" xmlns:wp14="http://schemas.microsoft.com/office/word/2010/wordprocessingDrawing" xmlns:wp="http://schemas.openxmlformats.org/drawingml/2006/wordprocessingDrawing" xmlns:w10="urn:schemas-microsoft-com:office:word" xmlns:w="http://schemas.openxmlformats.org/wordprocessingml/2006/main" xmlns:w14="http://schemas.microsoft.com/office/word/2010/wordml" xmlns:w15="http://schemas.microsoft.com/office/word/2012/wordml" xmlns:w16cex="http://schemas.microsoft.com/office/word/2018/wordml/cex" xmlns:w16cid="http://schemas.microsoft.com/office/word/2016/wordml/cid" xmlns:w16="http://schemas.microsoft.com/office/word/2018/wordml" xmlns:w16sdtdh="http://schemas.microsoft.com/office/word/2020/wordml/sdtdatahash" xmlns:w16se="http://schemas.microsoft.com/office/word/2015/wordml/symex" xmlns:wpg="http://schemas.microsoft.com/office/word/2010/wordprocessingGroup" xmlns:wpi="http://schemas.microsoft.com/office/word/2010/wordprocessingInk" xmlns:wne="http://schemas.microsoft.com/office/word/2006/wordml" xmlns:wps="http://schemas.microsoft.com/office/word/2010/wordprocessingShape" mc:Ignorable="w14 w15 w16se w16cid w16 w16cex w16sdtdh wp14">
+<w:endnotes xmlns:wpc="http://schemas.microsoft.com/office/word/2010/wordprocessingCanvas" xmlns:cx="http://schemas.microsoft.com/office/drawing/2014/chartex" xmlns:cx1="http://schemas.microsoft.com/office/drawing/2015/9/8/chartex" xmlns:cx2="http://schemas.microsoft.com/office/drawing/2015/10/21/chartex" xmlns:cx3="http://schemas.microsoft.com/office/drawing/2016/5/9/chartex" xmlns:cx4="http://schemas.microsoft.com/office/drawing/2016/5/10/chartex" xmlns:cx5="http://schemas.microsoft.com/office/drawing/2016/5/11/chartex" xmlns:cx6="http://schemas.microsoft.com/office/drawing/2016/5/12/chartex" xmlns:cx7="http://schemas.microsoft.com/office/drawing/2016/5/13/chartex" xmlns:cx8="http://schemas.microsoft.com/office/drawing/2016/5/14/chartex" xmlns:mc="http://schemas.openxmlformats.org/markup-compatibility/2006" xmlns:aink="http://schemas.microsoft.com/office/drawing/2016/ink" xmlns:am3d="http://schemas.microsoft.com/office/drawing/2017/model3d" xmlns:o="urn:schemas-microsoft-com:office:office" xmlns:oel="http://schemas.microsoft.com/office/2019/extlst" xmlns:r="http://schemas.openxmlformats.org/officeDocument/2006/relationships" xmlns:m="http://schemas.openxmlformats.org/officeDocument/2006/math" xmlns:v="urn:schemas-microsoft-com:vml" xmlns:wp14="http://schemas.microsoft.com/office/word/2010/wordprocessingDrawing" xmlns:wp="http://schemas.openxmlformats.org/drawingml/2006/wordprocessingDrawing" xmlns:w10="urn:schemas-microsoft-com:office:word" xmlns:w="http://schemas.openxmlformats.org/wordprocessingml/2006/main" xmlns:w14="http://schemas.microsoft.com/office/word/2010/wordml" xmlns:w15="http://schemas.microsoft.com/office/word/2012/wordml" xmlns:w16cex="http://schemas.microsoft.com/office/word/2018/wordml/cex" xmlns:w16cid="http://schemas.microsoft.com/office/word/2016/wordml/cid" xmlns:w16="http://schemas.microsoft.com/office/word/2018/wordml" xmlns:w16du="http://schemas.microsoft.com/office/word/2023/wordml/word16du" xmlns:w16sdtdh="http://schemas.microsoft.com/office/word/2020/wordml/sdtdatahash" xmlns:w16se="http://schemas.microsoft.com/office/word/2015/wordml/symex" xmlns:wpg="http://schemas.microsoft.com/office/word/2010/wordprocessingGroup" xmlns:wpi="http://schemas.microsoft.com/office/word/2010/wordprocessingInk" xmlns:wne="http://schemas.microsoft.com/office/word/2006/wordml" xmlns:wps="http://schemas.microsoft.com/office/word/2010/wordprocessingShape" mc:Ignorable="w14 w15 w16se w16cid w16 w16cex w16sdtdh w16du wp14">
   <w:endnote w:type="separator" w:id="-1">
     <w:p>
       <w:r>
@@ -7918,7 +8004,7 @@
 </file>
 
 <file path=word/footer1.xml><?xml version="1.0" encoding="utf-8"?>
-<w:ftr xmlns:wpc="http://schemas.microsoft.com/office/word/2010/wordprocessingCanvas" xmlns:cx="http://schemas.microsoft.com/office/drawing/2014/chartex" xmlns:cx1="http://schemas.microsoft.com/office/drawing/2015/9/8/chartex" xmlns:cx2="http://schemas.microsoft.com/office/drawing/2015/10/21/chartex" xmlns:cx3="http://schemas.microsoft.com/office/drawing/2016/5/9/chartex" xmlns:cx4="http://schemas.microsoft.com/office/drawing/2016/5/10/chartex" xmlns:cx5="http://schemas.microsoft.com/office/drawing/2016/5/11/chartex" xmlns:cx6="http://schemas.microsoft.com/office/drawing/2016/5/12/chartex" xmlns:cx7="http://schemas.microsoft.com/office/drawing/2016/5/13/chartex" xmlns:cx8="http://schemas.microsoft.com/office/drawing/2016/5/14/chartex" xmlns:mc="http://schemas.openxmlformats.org/markup-compatibility/2006" xmlns:aink="http://schemas.microsoft.com/office/drawing/2016/ink" xmlns:am3d="http://schemas.microsoft.com/office/drawing/2017/model3d" xmlns:o="urn:schemas-microsoft-com:office:office" xmlns:oel="http://schemas.microsoft.com/office/2019/extlst" xmlns:r="http://schemas.openxmlformats.org/officeDocument/2006/relationships" xmlns:m="http://schemas.openxmlformats.org/officeDocument/2006/math" xmlns:v="urn:schemas-microsoft-com:vml" xmlns:wp14="http://schemas.microsoft.com/office/word/2010/wordprocessingDrawing" xmlns:wp="http://schemas.openxmlformats.org/drawingml/2006/wordprocessingDrawing" xmlns:w10="urn:schemas-microsoft-com:office:word" xmlns:w="http://schemas.openxmlformats.org/wordprocessingml/2006/main" xmlns:w14="http://schemas.microsoft.com/office/word/2010/wordml" xmlns:w15="http://schemas.microsoft.com/office/word/2012/wordml" xmlns:w16cex="http://schemas.microsoft.com/office/word/2018/wordml/cex" xmlns:w16cid="http://schemas.microsoft.com/office/word/2016/wordml/cid" xmlns:w16="http://schemas.microsoft.com/office/word/2018/wordml" xmlns:w16sdtdh="http://schemas.microsoft.com/office/word/2020/wordml/sdtdatahash" xmlns:w16se="http://schemas.microsoft.com/office/word/2015/wordml/symex" xmlns:wpg="http://schemas.microsoft.com/office/word/2010/wordprocessingGroup" xmlns:wpi="http://schemas.microsoft.com/office/word/2010/wordprocessingInk" xmlns:wne="http://schemas.microsoft.com/office/word/2006/wordml" xmlns:wps="http://schemas.microsoft.com/office/word/2010/wordprocessingShape" mc:Ignorable="w14 w15 w16se w16cid w16 w16cex w16sdtdh wp14">
+<w:ftr xmlns:wpc="http://schemas.microsoft.com/office/word/2010/wordprocessingCanvas" xmlns:cx="http://schemas.microsoft.com/office/drawing/2014/chartex" xmlns:cx1="http://schemas.microsoft.com/office/drawing/2015/9/8/chartex" xmlns:cx2="http://schemas.microsoft.com/office/drawing/2015/10/21/chartex" xmlns:cx3="http://schemas.microsoft.com/office/drawing/2016/5/9/chartex" xmlns:cx4="http://schemas.microsoft.com/office/drawing/2016/5/10/chartex" xmlns:cx5="http://schemas.microsoft.com/office/drawing/2016/5/11/chartex" xmlns:cx6="http://schemas.microsoft.com/office/drawing/2016/5/12/chartex" xmlns:cx7="http://schemas.microsoft.com/office/drawing/2016/5/13/chartex" xmlns:cx8="http://schemas.microsoft.com/office/drawing/2016/5/14/chartex" xmlns:mc="http://schemas.openxmlformats.org/markup-compatibility/2006" xmlns:aink="http://schemas.microsoft.com/office/drawing/2016/ink" xmlns:am3d="http://schemas.microsoft.com/office/drawing/2017/model3d" xmlns:o="urn:schemas-microsoft-com:office:office" xmlns:oel="http://schemas.microsoft.com/office/2019/extlst" xmlns:r="http://schemas.openxmlformats.org/officeDocument/2006/relationships" xmlns:m="http://schemas.openxmlformats.org/officeDocument/2006/math" xmlns:v="urn:schemas-microsoft-com:vml" xmlns:wp14="http://schemas.microsoft.com/office/word/2010/wordprocessingDrawing" xmlns:wp="http://schemas.openxmlformats.org/drawingml/2006/wordprocessingDrawing" xmlns:w10="urn:schemas-microsoft-com:office:word" xmlns:w="http://schemas.openxmlformats.org/wordprocessingml/2006/main" xmlns:w14="http://schemas.microsoft.com/office/word/2010/wordml" xmlns:w15="http://schemas.microsoft.com/office/word/2012/wordml" xmlns:w16cex="http://schemas.microsoft.com/office/word/2018/wordml/cex" xmlns:w16cid="http://schemas.microsoft.com/office/word/2016/wordml/cid" xmlns:w16="http://schemas.microsoft.com/office/word/2018/wordml" xmlns:w16du="http://schemas.microsoft.com/office/word/2023/wordml/word16du" xmlns:w16sdtdh="http://schemas.microsoft.com/office/word/2020/wordml/sdtdatahash" xmlns:w16se="http://schemas.microsoft.com/office/word/2015/wordml/symex" xmlns:wpg="http://schemas.microsoft.com/office/word/2010/wordprocessingGroup" xmlns:wpi="http://schemas.microsoft.com/office/word/2010/wordprocessingInk" xmlns:wne="http://schemas.microsoft.com/office/word/2006/wordml" xmlns:wps="http://schemas.microsoft.com/office/word/2010/wordprocessingShape" mc:Ignorable="w14 w15 w16se w16cid w16 w16cex w16sdtdh w16du wp14">
   <w:p>
     <w:pPr>
       <w:pStyle w:val="Footer"/>
@@ -7956,7 +8042,7 @@
 </file>
 
 <file path=word/footer2.xml><?xml version="1.0" encoding="utf-8"?>
-<w:ftr xmlns:wpc="http://schemas.microsoft.com/office/word/2010/wordprocessingCanvas" xmlns:cx="http://schemas.microsoft.com/office/drawing/2014/chartex" xmlns:cx1="http://schemas.microsoft.com/office/drawing/2015/9/8/chartex" xmlns:cx2="http://schemas.microsoft.com/office/drawing/2015/10/21/chartex" xmlns:cx3="http://schemas.microsoft.com/office/drawing/2016/5/9/chartex" xmlns:cx4="http://schemas.microsoft.com/office/drawing/2016/5/10/chartex" xmlns:cx5="http://schemas.microsoft.com/office/drawing/2016/5/11/chartex" xmlns:cx6="http://schemas.microsoft.com/office/drawing/2016/5/12/chartex" xmlns:cx7="http://schemas.microsoft.com/office/drawing/2016/5/13/chartex" xmlns:cx8="http://schemas.microsoft.com/office/drawing/2016/5/14/chartex" xmlns:mc="http://schemas.openxmlformats.org/markup-compatibility/2006" xmlns:aink="http://schemas.microsoft.com/office/drawing/2016/ink" xmlns:am3d="http://schemas.microsoft.com/office/drawing/2017/model3d" xmlns:o="urn:schemas-microsoft-com:office:office" xmlns:oel="http://schemas.microsoft.com/office/2019/extlst" xmlns:r="http://schemas.openxmlformats.org/officeDocument/2006/relationships" xmlns:m="http://schemas.openxmlformats.org/officeDocument/2006/math" xmlns:v="urn:schemas-microsoft-com:vml" xmlns:wp14="http://schemas.microsoft.com/office/word/2010/wordprocessingDrawing" xmlns:wp="http://schemas.openxmlformats.org/drawingml/2006/wordprocessingDrawing" xmlns:w10="urn:schemas-microsoft-com:office:word" xmlns:w="http://schemas.openxmlformats.org/wordprocessingml/2006/main" xmlns:w14="http://schemas.microsoft.com/office/word/2010/wordml" xmlns:w15="http://schemas.microsoft.com/office/word/2012/wordml" xmlns:w16cex="http://schemas.microsoft.com/office/word/2018/wordml/cex" xmlns:w16cid="http://schemas.microsoft.com/office/word/2016/wordml/cid" xmlns:w16="http://schemas.microsoft.com/office/word/2018/wordml" xmlns:w16sdtdh="http://schemas.microsoft.com/office/word/2020/wordml/sdtdatahash" xmlns:w16se="http://schemas.microsoft.com/office/word/2015/wordml/symex" xmlns:wpg="http://schemas.microsoft.com/office/word/2010/wordprocessingGroup" xmlns:wpi="http://schemas.microsoft.com/office/word/2010/wordprocessingInk" xmlns:wne="http://schemas.microsoft.com/office/word/2006/wordml" xmlns:wps="http://schemas.microsoft.com/office/word/2010/wordprocessingShape" mc:Ignorable="w14 w15 w16se w16cid w16 w16cex w16sdtdh wp14">
+<w:ftr xmlns:wpc="http://schemas.microsoft.com/office/word/2010/wordprocessingCanvas" xmlns:cx="http://schemas.microsoft.com/office/drawing/2014/chartex" xmlns:cx1="http://schemas.microsoft.com/office/drawing/2015/9/8/chartex" xmlns:cx2="http://schemas.microsoft.com/office/drawing/2015/10/21/chartex" xmlns:cx3="http://schemas.microsoft.com/office/drawing/2016/5/9/chartex" xmlns:cx4="http://schemas.microsoft.com/office/drawing/2016/5/10/chartex" xmlns:cx5="http://schemas.microsoft.com/office/drawing/2016/5/11/chartex" xmlns:cx6="http://schemas.microsoft.com/office/drawing/2016/5/12/chartex" xmlns:cx7="http://schemas.microsoft.com/office/drawing/2016/5/13/chartex" xmlns:cx8="http://schemas.microsoft.com/office/drawing/2016/5/14/chartex" xmlns:mc="http://schemas.openxmlformats.org/markup-compatibility/2006" xmlns:aink="http://schemas.microsoft.com/office/drawing/2016/ink" xmlns:am3d="http://schemas.microsoft.com/office/drawing/2017/model3d" xmlns:o="urn:schemas-microsoft-com:office:office" xmlns:oel="http://schemas.microsoft.com/office/2019/extlst" xmlns:r="http://schemas.openxmlformats.org/officeDocument/2006/relationships" xmlns:m="http://schemas.openxmlformats.org/officeDocument/2006/math" xmlns:v="urn:schemas-microsoft-com:vml" xmlns:wp14="http://schemas.microsoft.com/office/word/2010/wordprocessingDrawing" xmlns:wp="http://schemas.openxmlformats.org/drawingml/2006/wordprocessingDrawing" xmlns:w10="urn:schemas-microsoft-com:office:word" xmlns:w="http://schemas.openxmlformats.org/wordprocessingml/2006/main" xmlns:w14="http://schemas.microsoft.com/office/word/2010/wordml" xmlns:w15="http://schemas.microsoft.com/office/word/2012/wordml" xmlns:w16cex="http://schemas.microsoft.com/office/word/2018/wordml/cex" xmlns:w16cid="http://schemas.microsoft.com/office/word/2016/wordml/cid" xmlns:w16="http://schemas.microsoft.com/office/word/2018/wordml" xmlns:w16du="http://schemas.microsoft.com/office/word/2023/wordml/word16du" xmlns:w16sdtdh="http://schemas.microsoft.com/office/word/2020/wordml/sdtdatahash" xmlns:w16se="http://schemas.microsoft.com/office/word/2015/wordml/symex" xmlns:wpg="http://schemas.microsoft.com/office/word/2010/wordprocessingGroup" xmlns:wpi="http://schemas.microsoft.com/office/word/2010/wordprocessingInk" xmlns:wne="http://schemas.microsoft.com/office/word/2006/wordml" xmlns:wps="http://schemas.microsoft.com/office/word/2010/wordprocessingShape" mc:Ignorable="w14 w15 w16se w16cid w16 w16cex w16sdtdh w16du wp14">
   <w:p>
     <w:pPr>
       <w:pStyle w:val="Footer"/>
@@ -8007,7 +8093,7 @@
 </file>
 
 <file path=word/footnotes.xml><?xml version="1.0" encoding="utf-8"?>
-<w:footnotes xmlns:wpc="http://schemas.microsoft.com/office/word/2010/wordprocessingCanvas" xmlns:cx="http://schemas.microsoft.com/office/drawing/2014/chartex" xmlns:cx1="http://schemas.microsoft.com/office/drawing/2015/9/8/chartex" xmlns:cx2="http://schemas.microsoft.com/office/drawing/2015/10/21/chartex" xmlns:cx3="http://schemas.microsoft.com/office/drawing/2016/5/9/chartex" xmlns:cx4="http://schemas.microsoft.com/office/drawing/2016/5/10/chartex" xmlns:cx5="http://schemas.microsoft.com/office/drawing/2016/5/11/chartex" xmlns:cx6="http://schemas.microsoft.com/office/drawing/2016/5/12/chartex" xmlns:cx7="http://schemas.microsoft.com/office/drawing/2016/5/13/chartex" xmlns:cx8="http://schemas.microsoft.com/office/drawing/2016/5/14/chartex" xmlns:mc="http://schemas.openxmlformats.org/markup-compatibility/2006" xmlns:aink="http://schemas.microsoft.com/office/drawing/2016/ink" xmlns:am3d="http://schemas.microsoft.com/office/drawing/2017/model3d" xmlns:o="urn:schemas-microsoft-com:office:office" xmlns:oel="http://schemas.microsoft.com/office/2019/extlst" xmlns:r="http://schemas.openxmlformats.org/officeDocument/2006/relationships" xmlns:m="http://schemas.openxmlformats.org/officeDocument/2006/math" xmlns:v="urn:schemas-microsoft-com:vml" xmlns:wp14="http://schemas.microsoft.com/office/word/2010/wordprocessingDrawing" xmlns:wp="http://schemas.openxmlformats.org/drawingml/2006/wordprocessingDrawing" xmlns:w10="urn:schemas-microsoft-com:office:word" xmlns:w="http://schemas.openxmlformats.org/wordprocessingml/2006/main" xmlns:w14="http://schemas.microsoft.com/office/word/2010/wordml" xmlns:w15="http://schemas.microsoft.com/office/word/2012/wordml" xmlns:w16cex="http://schemas.microsoft.com/office/word/2018/wordml/cex" xmlns:w16cid="http://schemas.microsoft.com/office/word/2016/wordml/cid" xmlns:w16="http://schemas.microsoft.com/office/word/2018/wordml" xmlns:w16sdtdh="http://schemas.microsoft.com/office/word/2020/wordml/sdtdatahash" xmlns:w16se="http://schemas.microsoft.com/office/word/2015/wordml/symex" xmlns:wpg="http://schemas.microsoft.com/office/word/2010/wordprocessingGroup" xmlns:wpi="http://schemas.microsoft.com/office/word/2010/wordprocessingInk" xmlns:wne="http://schemas.microsoft.com/office/word/2006/wordml" xmlns:wps="http://schemas.microsoft.com/office/word/2010/wordprocessingShape" mc:Ignorable="w14 w15 w16se w16cid w16 w16cex w16sdtdh wp14">
+<w:footnotes xmlns:wpc="http://schemas.microsoft.com/office/word/2010/wordprocessingCanvas" xmlns:cx="http://schemas.microsoft.com/office/drawing/2014/chartex" xmlns:cx1="http://schemas.microsoft.com/office/drawing/2015/9/8/chartex" xmlns:cx2="http://schemas.microsoft.com/office/drawing/2015/10/21/chartex" xmlns:cx3="http://schemas.microsoft.com/office/drawing/2016/5/9/chartex" xmlns:cx4="http://schemas.microsoft.com/office/drawing/2016/5/10/chartex" xmlns:cx5="http://schemas.microsoft.com/office/drawing/2016/5/11/chartex" xmlns:cx6="http://schemas.microsoft.com/office/drawing/2016/5/12/chartex" xmlns:cx7="http://schemas.microsoft.com/office/drawing/2016/5/13/chartex" xmlns:cx8="http://schemas.microsoft.com/office/drawing/2016/5/14/chartex" xmlns:mc="http://schemas.openxmlformats.org/markup-compatibility/2006" xmlns:aink="http://schemas.microsoft.com/office/drawing/2016/ink" xmlns:am3d="http://schemas.microsoft.com/office/drawing/2017/model3d" xmlns:o="urn:schemas-microsoft-com:office:office" xmlns:oel="http://schemas.microsoft.com/office/2019/extlst" xmlns:r="http://schemas.openxmlformats.org/officeDocument/2006/relationships" xmlns:m="http://schemas.openxmlformats.org/officeDocument/2006/math" xmlns:v="urn:schemas-microsoft-com:vml" xmlns:wp14="http://schemas.microsoft.com/office/word/2010/wordprocessingDrawing" xmlns:wp="http://schemas.openxmlformats.org/drawingml/2006/wordprocessingDrawing" xmlns:w10="urn:schemas-microsoft-com:office:word" xmlns:w="http://schemas.openxmlformats.org/wordprocessingml/2006/main" xmlns:w14="http://schemas.microsoft.com/office/word/2010/wordml" xmlns:w15="http://schemas.microsoft.com/office/word/2012/wordml" xmlns:w16cex="http://schemas.microsoft.com/office/word/2018/wordml/cex" xmlns:w16cid="http://schemas.microsoft.com/office/word/2016/wordml/cid" xmlns:w16="http://schemas.microsoft.com/office/word/2018/wordml" xmlns:w16du="http://schemas.microsoft.com/office/word/2023/wordml/word16du" xmlns:w16sdtdh="http://schemas.microsoft.com/office/word/2020/wordml/sdtdatahash" xmlns:w16se="http://schemas.microsoft.com/office/word/2015/wordml/symex" xmlns:wpg="http://schemas.microsoft.com/office/word/2010/wordprocessingGroup" xmlns:wpi="http://schemas.microsoft.com/office/word/2010/wordprocessingInk" xmlns:wne="http://schemas.microsoft.com/office/word/2006/wordml" xmlns:wps="http://schemas.microsoft.com/office/word/2010/wordprocessingShape" mc:Ignorable="w14 w15 w16se w16cid w16 w16cex w16sdtdh w16du wp14">
   <w:footnote w:type="separator" w:id="-1">
     <w:p>
       <w:r>
@@ -8026,7 +8112,7 @@
 </file>
 
 <file path=word/numbering.xml><?xml version="1.0" encoding="utf-8"?>
-<w:numbering xmlns:wpc="http://schemas.microsoft.com/office/word/2010/wordprocessingCanvas" xmlns:cx="http://schemas.microsoft.com/office/drawing/2014/chartex" xmlns:cx1="http://schemas.microsoft.com/office/drawing/2015/9/8/chartex" xmlns:cx2="http://schemas.microsoft.com/office/drawing/2015/10/21/chartex" xmlns:cx3="http://schemas.microsoft.com/office/drawing/2016/5/9/chartex" xmlns:cx4="http://schemas.microsoft.com/office/drawing/2016/5/10/chartex" xmlns:cx5="http://schemas.microsoft.com/office/drawing/2016/5/11/chartex" xmlns:cx6="http://schemas.microsoft.com/office/drawing/2016/5/12/chartex" xmlns:cx7="http://schemas.microsoft.com/office/drawing/2016/5/13/chartex" xmlns:cx8="http://schemas.microsoft.com/office/drawing/2016/5/14/chartex" xmlns:mc="http://schemas.openxmlformats.org/markup-compatibility/2006" xmlns:aink="http://schemas.microsoft.com/office/drawing/2016/ink" xmlns:am3d="http://schemas.microsoft.com/office/drawing/2017/model3d" xmlns:o="urn:schemas-microsoft-com:office:office" xmlns:oel="http://schemas.microsoft.com/office/2019/extlst" xmlns:r="http://schemas.openxmlformats.org/officeDocument/2006/relationships" xmlns:m="http://schemas.openxmlformats.org/officeDocument/2006/math" xmlns:v="urn:schemas-microsoft-com:vml" xmlns:wp14="http://schemas.microsoft.com/office/word/2010/wordprocessingDrawing" xmlns:wp="http://schemas.openxmlformats.org/drawingml/2006/wordprocessingDrawing" xmlns:w10="urn:schemas-microsoft-com:office:word" xmlns:w="http://schemas.openxmlformats.org/wordprocessingml/2006/main" xmlns:w14="http://schemas.microsoft.com/office/word/2010/wordml" xmlns:w15="http://schemas.microsoft.com/office/word/2012/wordml" xmlns:w16cex="http://schemas.microsoft.com/office/word/2018/wordml/cex" xmlns:w16cid="http://schemas.microsoft.com/office/word/2016/wordml/cid" xmlns:w16="http://schemas.microsoft.com/office/word/2018/wordml" xmlns:w16sdtdh="http://schemas.microsoft.com/office/word/2020/wordml/sdtdatahash" xmlns:w16se="http://schemas.microsoft.com/office/word/2015/wordml/symex" xmlns:wpg="http://schemas.microsoft.com/office/word/2010/wordprocessingGroup" xmlns:wpi="http://schemas.microsoft.com/office/word/2010/wordprocessingInk" xmlns:wne="http://schemas.microsoft.com/office/word/2006/wordml" xmlns:wps="http://schemas.microsoft.com/office/word/2010/wordprocessingShape" mc:Ignorable="w14 w15 w16se w16cid w16 w16cex w16sdtdh wp14">
+<w:numbering xmlns:wpc="http://schemas.microsoft.com/office/word/2010/wordprocessingCanvas" xmlns:cx="http://schemas.microsoft.com/office/drawing/2014/chartex" xmlns:cx1="http://schemas.microsoft.com/office/drawing/2015/9/8/chartex" xmlns:cx2="http://schemas.microsoft.com/office/drawing/2015/10/21/chartex" xmlns:cx3="http://schemas.microsoft.com/office/drawing/2016/5/9/chartex" xmlns:cx4="http://schemas.microsoft.com/office/drawing/2016/5/10/chartex" xmlns:cx5="http://schemas.microsoft.com/office/drawing/2016/5/11/chartex" xmlns:cx6="http://schemas.microsoft.com/office/drawing/2016/5/12/chartex" xmlns:cx7="http://schemas.microsoft.com/office/drawing/2016/5/13/chartex" xmlns:cx8="http://schemas.microsoft.com/office/drawing/2016/5/14/chartex" xmlns:mc="http://schemas.openxmlformats.org/markup-compatibility/2006" xmlns:aink="http://schemas.microsoft.com/office/drawing/2016/ink" xmlns:am3d="http://schemas.microsoft.com/office/drawing/2017/model3d" xmlns:o="urn:schemas-microsoft-com:office:office" xmlns:oel="http://schemas.microsoft.com/office/2019/extlst" xmlns:r="http://schemas.openxmlformats.org/officeDocument/2006/relationships" xmlns:m="http://schemas.openxmlformats.org/officeDocument/2006/math" xmlns:v="urn:schemas-microsoft-com:vml" xmlns:wp14="http://schemas.microsoft.com/office/word/2010/wordprocessingDrawing" xmlns:wp="http://schemas.openxmlformats.org/drawingml/2006/wordprocessingDrawing" xmlns:w10="urn:schemas-microsoft-com:office:word" xmlns:w="http://schemas.openxmlformats.org/wordprocessingml/2006/main" xmlns:w14="http://schemas.microsoft.com/office/word/2010/wordml" xmlns:w15="http://schemas.microsoft.com/office/word/2012/wordml" xmlns:w16cex="http://schemas.microsoft.com/office/word/2018/wordml/cex" xmlns:w16cid="http://schemas.microsoft.com/office/word/2016/wordml/cid" xmlns:w16="http://schemas.microsoft.com/office/word/2018/wordml" xmlns:w16du="http://schemas.microsoft.com/office/word/2023/wordml/word16du" xmlns:w16sdtdh="http://schemas.microsoft.com/office/word/2020/wordml/sdtdatahash" xmlns:w16se="http://schemas.microsoft.com/office/word/2015/wordml/symex" xmlns:wpg="http://schemas.microsoft.com/office/word/2010/wordprocessingGroup" xmlns:wpi="http://schemas.microsoft.com/office/word/2010/wordprocessingInk" xmlns:wne="http://schemas.microsoft.com/office/word/2006/wordml" xmlns:wps="http://schemas.microsoft.com/office/word/2010/wordprocessingShape" mc:Ignorable="w14 w15 w16se w16cid w16 w16cex w16sdtdh w16du wp14">
   <w:abstractNum w:abstractNumId="0" w15:restartNumberingAfterBreak="0">
     <w:nsid w:val="09DB5417"/>
     <w:multiLevelType w:val="hybridMultilevel"/>
@@ -11303,7 +11389,7 @@
 </file>
 
 <file path=word/styles.xml><?xml version="1.0" encoding="utf-8"?>
-<w:styles xmlns:mc="http://schemas.openxmlformats.org/markup-compatibility/2006" xmlns:r="http://schemas.openxmlformats.org/officeDocument/2006/relationships" xmlns:w="http://schemas.openxmlformats.org/wordprocessingml/2006/main" xmlns:w14="http://schemas.microsoft.com/office/word/2010/wordml" xmlns:w15="http://schemas.microsoft.com/office/word/2012/wordml" xmlns:w16cex="http://schemas.microsoft.com/office/word/2018/wordml/cex" xmlns:w16cid="http://schemas.microsoft.com/office/word/2016/wordml/cid" xmlns:w16="http://schemas.microsoft.com/office/word/2018/wordml" xmlns:w16sdtdh="http://schemas.microsoft.com/office/word/2020/wordml/sdtdatahash" xmlns:w16se="http://schemas.microsoft.com/office/word/2015/wordml/symex" mc:Ignorable="w14 w15 w16se w16cid w16 w16cex w16sdtdh">
+<w:styles xmlns:mc="http://schemas.openxmlformats.org/markup-compatibility/2006" xmlns:r="http://schemas.openxmlformats.org/officeDocument/2006/relationships" xmlns:w="http://schemas.openxmlformats.org/wordprocessingml/2006/main" xmlns:w14="http://schemas.microsoft.com/office/word/2010/wordml" xmlns:w15="http://schemas.microsoft.com/office/word/2012/wordml" xmlns:w16cex="http://schemas.microsoft.com/office/word/2018/wordml/cex" xmlns:w16cid="http://schemas.microsoft.com/office/word/2016/wordml/cid" xmlns:w16="http://schemas.microsoft.com/office/word/2018/wordml" xmlns:w16du="http://schemas.microsoft.com/office/word/2023/wordml/word16du" xmlns:w16sdtdh="http://schemas.microsoft.com/office/word/2020/wordml/sdtdatahash" xmlns:w16se="http://schemas.microsoft.com/office/word/2015/wordml/symex" mc:Ignorable="w14 w15 w16se w16cid w16 w16cex w16sdtdh w16du">
   <w:docDefaults>
     <w:rPrDefault>
       <w:rPr>

</xml_diff>

<commit_message>
update cv with journal numbers and annual report 2024
</commit_message>
<xml_diff>
--- a/Public/CV_Yao.docx
+++ b/Public/CV_Yao.docx
@@ -258,19 +258,7 @@
         <w:rPr>
           <w:rFonts w:ascii="Garamond" w:hAnsi="Garamond"/>
         </w:rPr>
-        <w:t>Stores Economics and Science Group (</w:t>
-      </w:r>
-      <w:r>
-        <w:rPr>
-          <w:rFonts w:ascii="Garamond" w:hAnsi="Garamond"/>
-        </w:rPr>
-        <w:t>SEAS</w:t>
-      </w:r>
-      <w:r>
-        <w:rPr>
-          <w:rFonts w:ascii="Garamond" w:hAnsi="Garamond"/>
-        </w:rPr>
-        <w:t>)</w:t>
+        <w:t>Stores Economics and Science Group (SEAS)</w:t>
       </w:r>
       <w:r>
         <w:rPr>
@@ -282,13 +270,7 @@
         <w:rPr>
           <w:rFonts w:ascii="Garamond" w:hAnsi="Garamond"/>
         </w:rPr>
-        <w:t>2024</w:t>
-      </w:r>
-      <w:r>
-        <w:rPr>
-          <w:rFonts w:ascii="Garamond" w:hAnsi="Garamond"/>
-        </w:rPr>
-        <w:t>-Present</w:t>
+        <w:t>2024-Present</w:t>
       </w:r>
     </w:p>
     <w:p>
@@ -1018,7 +1000,7 @@
         <w:rPr>
           <w:rFonts w:ascii="Garamond" w:hAnsi="Garamond"/>
         </w:rPr>
-        <w:t xml:space="preserve">Raphael </w:t>
+        <w:t xml:space="preserve">Zhao, Nan, Song Yao, Raphael </w:t>
       </w:r>
       <w:proofErr w:type="spellStart"/>
       <w:r>
@@ -1032,33 +1014,19 @@
         <w:rPr>
           <w:rFonts w:ascii="Garamond" w:hAnsi="Garamond"/>
         </w:rPr>
-        <w:t xml:space="preserve">, Robert </w:t>
-      </w:r>
-      <w:proofErr w:type="spellStart"/>
-      <w:r>
-        <w:rPr>
-          <w:rFonts w:ascii="Garamond" w:hAnsi="Garamond"/>
-        </w:rPr>
-        <w:t>Zeithammer</w:t>
-      </w:r>
-      <w:proofErr w:type="spellEnd"/>
-      <w:r>
-        <w:rPr>
-          <w:rFonts w:ascii="Garamond" w:hAnsi="Garamond"/>
-        </w:rPr>
-        <w:t>, and Song Yao (2023), “</w:t>
-      </w:r>
-      <w:r>
-        <w:rPr>
-          <w:rFonts w:ascii="Garamond" w:hAnsi="Garamond"/>
-        </w:rPr>
-        <w:t xml:space="preserve">The </w:t>
-      </w:r>
-      <w:r>
-        <w:rPr>
-          <w:rFonts w:ascii="Garamond" w:hAnsi="Garamond"/>
-        </w:rPr>
-        <w:t xml:space="preserve">Impact of a Supreme Court Decision on the Preferences of Americans regarding Abortion Policy,” </w:t>
+        <w:t>, and Zack Wang (202</w:t>
+      </w:r>
+      <w:r>
+        <w:rPr>
+          <w:rFonts w:ascii="Garamond" w:hAnsi="Garamond"/>
+        </w:rPr>
+        <w:t>4</w:t>
+      </w:r>
+      <w:r>
+        <w:rPr>
+          <w:rFonts w:ascii="Garamond" w:hAnsi="Garamond"/>
+        </w:rPr>
+        <w:t xml:space="preserve">), “The Impact of Government Interventions on COVID-19 Spread and Consumer Spending,” </w:t>
       </w:r>
       <w:r>
         <w:rPr>
@@ -1072,6 +1040,123 @@
         <w:rPr>
           <w:rFonts w:ascii="Garamond" w:hAnsi="Garamond"/>
         </w:rPr>
+        <w:t>,</w:t>
+      </w:r>
+      <w:r>
+        <w:rPr>
+          <w:rFonts w:ascii="Garamond" w:hAnsi="Garamond"/>
+        </w:rPr>
+        <w:t xml:space="preserve"> </w:t>
+      </w:r>
+      <w:r>
+        <w:rPr>
+          <w:rFonts w:ascii="Garamond" w:hAnsi="Garamond"/>
+        </w:rPr>
+        <w:t>70</w:t>
+      </w:r>
+      <w:r>
+        <w:rPr>
+          <w:rFonts w:ascii="Garamond" w:hAnsi="Garamond"/>
+        </w:rPr>
+        <w:t>(</w:t>
+      </w:r>
+      <w:r>
+        <w:rPr>
+          <w:rFonts w:ascii="Garamond" w:hAnsi="Garamond"/>
+        </w:rPr>
+        <w:t>5</w:t>
+      </w:r>
+      <w:r>
+        <w:rPr>
+          <w:rFonts w:ascii="Garamond" w:hAnsi="Garamond"/>
+        </w:rPr>
+        <w:t>)</w:t>
+      </w:r>
+      <w:r>
+        <w:rPr>
+          <w:rFonts w:ascii="Garamond" w:hAnsi="Garamond"/>
+        </w:rPr>
+        <w:t>, pp. 3302–3318</w:t>
+      </w:r>
+      <w:r>
+        <w:rPr>
+          <w:rFonts w:ascii="Garamond" w:hAnsi="Garamond"/>
+        </w:rPr>
+        <w:t>.</w:t>
+      </w:r>
+    </w:p>
+    <w:p>
+      <w:pPr>
+        <w:numPr>
+          <w:ilvl w:val="0"/>
+          <w:numId w:val="23"/>
+        </w:numPr>
+        <w:tabs>
+          <w:tab w:val="left" w:pos="360"/>
+          <w:tab w:val="right" w:pos="8640"/>
+        </w:tabs>
+        <w:rPr>
+          <w:rFonts w:ascii="Garamond" w:hAnsi="Garamond"/>
+        </w:rPr>
+      </w:pPr>
+      <w:r>
+        <w:rPr>
+          <w:rFonts w:ascii="Garamond" w:hAnsi="Garamond"/>
+        </w:rPr>
+        <w:t xml:space="preserve">Raphael </w:t>
+      </w:r>
+      <w:proofErr w:type="spellStart"/>
+      <w:r>
+        <w:rPr>
+          <w:rFonts w:ascii="Garamond" w:hAnsi="Garamond"/>
+        </w:rPr>
+        <w:t>Thomadsen</w:t>
+      </w:r>
+      <w:proofErr w:type="spellEnd"/>
+      <w:r>
+        <w:rPr>
+          <w:rFonts w:ascii="Garamond" w:hAnsi="Garamond"/>
+        </w:rPr>
+        <w:t xml:space="preserve">, Robert </w:t>
+      </w:r>
+      <w:proofErr w:type="spellStart"/>
+      <w:r>
+        <w:rPr>
+          <w:rFonts w:ascii="Garamond" w:hAnsi="Garamond"/>
+        </w:rPr>
+        <w:t>Zeithammer</w:t>
+      </w:r>
+      <w:proofErr w:type="spellEnd"/>
+      <w:r>
+        <w:rPr>
+          <w:rFonts w:ascii="Garamond" w:hAnsi="Garamond"/>
+        </w:rPr>
+        <w:t>, and Song Yao (2023), “</w:t>
+      </w:r>
+      <w:r>
+        <w:rPr>
+          <w:rFonts w:ascii="Garamond" w:hAnsi="Garamond"/>
+        </w:rPr>
+        <w:t xml:space="preserve">The </w:t>
+      </w:r>
+      <w:r>
+        <w:rPr>
+          <w:rFonts w:ascii="Garamond" w:hAnsi="Garamond"/>
+        </w:rPr>
+        <w:t xml:space="preserve">Impact of a Supreme Court Decision on the Preferences of Americans regarding Abortion Policy,” </w:t>
+      </w:r>
+      <w:r>
+        <w:rPr>
+          <w:rFonts w:ascii="Garamond" w:hAnsi="Garamond"/>
+          <w:i/>
+          <w:iCs/>
+        </w:rPr>
+        <w:t>Management Science</w:t>
+      </w:r>
+      <w:r>
+        <w:rPr>
+          <w:rFonts w:ascii="Garamond" w:hAnsi="Garamond"/>
+        </w:rPr>
         <w:t xml:space="preserve">, </w:t>
       </w:r>
       <w:r>
@@ -1120,6 +1205,7 @@
         <w:rPr>
           <w:rFonts w:ascii="Garamond" w:hAnsi="Garamond"/>
         </w:rPr>
+        <w:lastRenderedPageBreak/>
         <w:t>Daljord</w:t>
       </w:r>
       <w:proofErr w:type="spellEnd"/>
@@ -1155,21 +1241,7 @@
         <w:rPr>
           <w:rFonts w:ascii="Garamond" w:hAnsi="Garamond"/>
         </w:rPr>
-        <w:t xml:space="preserve">, Jim </w:t>
-      </w:r>
-      <w:proofErr w:type="spellStart"/>
-      <w:r>
-        <w:rPr>
-          <w:rFonts w:ascii="Garamond" w:hAnsi="Garamond"/>
-        </w:rPr>
-        <w:t>Sprigg</w:t>
-      </w:r>
-      <w:proofErr w:type="spellEnd"/>
-      <w:r>
-        <w:rPr>
-          <w:rFonts w:ascii="Garamond" w:hAnsi="Garamond"/>
-        </w:rPr>
-        <w:t>, and Song Yao (202</w:t>
+        <w:t>, Jim Sprigg, and Song Yao (202</w:t>
       </w:r>
       <w:r>
         <w:rPr>
@@ -1228,14 +1300,97 @@
         </w:tabs>
         <w:rPr>
           <w:rFonts w:ascii="Garamond" w:hAnsi="Garamond"/>
-        </w:rPr>
-      </w:pPr>
-      <w:r>
-        <w:rPr>
-          <w:rFonts w:ascii="Garamond" w:hAnsi="Garamond"/>
-        </w:rPr>
-        <w:lastRenderedPageBreak/>
-        <w:t xml:space="preserve">Zhao, Nan, Song Yao, Raphael </w:t>
+          <w:iCs/>
+        </w:rPr>
+      </w:pPr>
+      <w:r>
+        <w:rPr>
+          <w:rFonts w:ascii="Garamond" w:hAnsi="Garamond"/>
+        </w:rPr>
+        <w:t xml:space="preserve">Seiler, Stephan, Anna Tuchman, and Song Yao (2021), “The Impact of Soda Taxes: Pass-through, Tax Avoidance, and Nutritional Effects,” </w:t>
+      </w:r>
+      <w:r>
+        <w:rPr>
+          <w:rFonts w:ascii="Garamond" w:hAnsi="Garamond"/>
+          <w:i/>
+        </w:rPr>
+        <w:t>Journal of Marketing Research</w:t>
+      </w:r>
+      <w:r>
+        <w:rPr>
+          <w:rFonts w:ascii="Garamond" w:hAnsi="Garamond"/>
+          <w:iCs/>
+        </w:rPr>
+        <w:t>, 58(1), pp. 22-49</w:t>
+      </w:r>
+      <w:r>
+        <w:rPr>
+          <w:rFonts w:ascii="Garamond" w:hAnsi="Garamond"/>
+        </w:rPr>
+        <w:t>.</w:t>
+      </w:r>
+    </w:p>
+    <w:p>
+      <w:pPr>
+        <w:numPr>
+          <w:ilvl w:val="1"/>
+          <w:numId w:val="23"/>
+        </w:numPr>
+        <w:tabs>
+          <w:tab w:val="left" w:pos="360"/>
+          <w:tab w:val="right" w:pos="8640"/>
+        </w:tabs>
+        <w:rPr>
+          <w:rFonts w:ascii="Garamond" w:hAnsi="Garamond"/>
+        </w:rPr>
+      </w:pPr>
+      <w:r>
+        <w:rPr>
+          <w:rFonts w:ascii="Garamond" w:hAnsi="Garamond"/>
+        </w:rPr>
+        <w:t>Finalist, Paul Green Award 2021</w:t>
+      </w:r>
+    </w:p>
+    <w:p>
+      <w:pPr>
+        <w:numPr>
+          <w:ilvl w:val="1"/>
+          <w:numId w:val="23"/>
+        </w:numPr>
+        <w:tabs>
+          <w:tab w:val="left" w:pos="360"/>
+          <w:tab w:val="right" w:pos="8640"/>
+        </w:tabs>
+        <w:rPr>
+          <w:rFonts w:ascii="Garamond" w:hAnsi="Garamond"/>
+        </w:rPr>
+      </w:pPr>
+      <w:r>
+        <w:rPr>
+          <w:rFonts w:ascii="Garamond" w:hAnsi="Garamond"/>
+        </w:rPr>
+        <w:t>Distinguished Winner, AMA-EBSCO-RRBM Award for Responsible Research in Marketing 2023</w:t>
+      </w:r>
+    </w:p>
+    <w:p>
+      <w:pPr>
+        <w:numPr>
+          <w:ilvl w:val="0"/>
+          <w:numId w:val="23"/>
+        </w:numPr>
+        <w:tabs>
+          <w:tab w:val="left" w:pos="360"/>
+          <w:tab w:val="right" w:pos="8640"/>
+        </w:tabs>
+        <w:rPr>
+          <w:rFonts w:ascii="Garamond" w:hAnsi="Garamond"/>
+        </w:rPr>
+      </w:pPr>
+      <w:r>
+        <w:rPr>
+          <w:rFonts w:ascii="Garamond" w:hAnsi="Garamond"/>
+        </w:rPr>
+        <w:t xml:space="preserve">Liu, Meng, Raphael </w:t>
       </w:r>
       <w:proofErr w:type="spellStart"/>
       <w:r>
@@ -1249,19 +1404,7 @@
         <w:rPr>
           <w:rFonts w:ascii="Garamond" w:hAnsi="Garamond"/>
         </w:rPr>
-        <w:t>, and Zack Wang (202</w:t>
-      </w:r>
-      <w:r>
-        <w:rPr>
-          <w:rFonts w:ascii="Garamond" w:hAnsi="Garamond"/>
-        </w:rPr>
-        <w:t>3</w:t>
-      </w:r>
-      <w:r>
-        <w:rPr>
-          <w:rFonts w:ascii="Garamond" w:hAnsi="Garamond"/>
-        </w:rPr>
-        <w:t xml:space="preserve">), “The Impact of Government Interventions on COVID-19 Spread and Consumer Spending,” </w:t>
+        <w:t xml:space="preserve">, and Song Yao (2020), “Forecasting the Spread of COVID-19 under Different Reopening Strategies,” </w:t>
       </w:r>
       <w:r>
         <w:rPr>
@@ -1269,13 +1412,19 @@
           <w:i/>
           <w:iCs/>
         </w:rPr>
-        <w:t>Management Science</w:t>
-      </w:r>
-      <w:r>
-        <w:rPr>
-          <w:rFonts w:ascii="Garamond" w:hAnsi="Garamond"/>
-        </w:rPr>
-        <w:t>, forthcoming.</w:t>
+        <w:t>Scientific Reports</w:t>
+      </w:r>
+      <w:r>
+        <w:rPr>
+          <w:rFonts w:ascii="Garamond" w:hAnsi="Garamond"/>
+        </w:rPr>
+        <w:t>, 10, 20367</w:t>
+      </w:r>
+      <w:r>
+        <w:rPr>
+          <w:rFonts w:ascii="Garamond" w:hAnsi="Garamond"/>
+        </w:rPr>
+        <w:t>.</w:t>
       </w:r>
     </w:p>
     <w:p>
@@ -1290,28 +1439,127 @@
         </w:tabs>
         <w:rPr>
           <w:rFonts w:ascii="Garamond" w:hAnsi="Garamond"/>
-          <w:iCs/>
-        </w:rPr>
-      </w:pPr>
-      <w:r>
-        <w:rPr>
-          <w:rFonts w:ascii="Garamond" w:hAnsi="Garamond"/>
-        </w:rPr>
-        <w:t xml:space="preserve">Seiler, Stephan, Anna Tuchman, and Song Yao (2021), “The Impact of Soda Taxes: Pass-through, Tax Avoidance, and Nutritional Effects,” </w:t>
+        </w:rPr>
+      </w:pPr>
+      <w:r>
+        <w:rPr>
+          <w:rFonts w:ascii="Garamond" w:hAnsi="Garamond"/>
+        </w:rPr>
+        <w:t xml:space="preserve">Bollinger, Bryan and Song Yao (2018), “Risk Transfer versus Cost Reduction on Two-Sided Microfinance Platforms,” </w:t>
       </w:r>
       <w:r>
         <w:rPr>
           <w:rFonts w:ascii="Garamond" w:hAnsi="Garamond"/>
           <w:i/>
         </w:rPr>
-        <w:t>Journal of Marketing Research</w:t>
-      </w:r>
-      <w:r>
-        <w:rPr>
-          <w:rFonts w:ascii="Garamond" w:hAnsi="Garamond"/>
-          <w:iCs/>
-        </w:rPr>
-        <w:t>, 58(1), pp. 22-49</w:t>
+        <w:t>Quantitative Marketing and Economics</w:t>
+      </w:r>
+      <w:r>
+        <w:rPr>
+          <w:rFonts w:ascii="Garamond" w:hAnsi="Garamond"/>
+        </w:rPr>
+        <w:t>, 16(3), pp. 251-287.</w:t>
+      </w:r>
+    </w:p>
+    <w:p>
+      <w:pPr>
+        <w:numPr>
+          <w:ilvl w:val="0"/>
+          <w:numId w:val="23"/>
+        </w:numPr>
+        <w:tabs>
+          <w:tab w:val="left" w:pos="360"/>
+          <w:tab w:val="right" w:pos="8640"/>
+        </w:tabs>
+        <w:rPr>
+          <w:rFonts w:ascii="Garamond" w:hAnsi="Garamond"/>
+        </w:rPr>
+      </w:pPr>
+      <w:r>
+        <w:rPr>
+          <w:rFonts w:ascii="Garamond" w:hAnsi="Garamond"/>
+        </w:rPr>
+        <w:t xml:space="preserve">Seiler, Stephan, Song Yao, and </w:t>
+      </w:r>
+      <w:proofErr w:type="spellStart"/>
+      <w:r>
+        <w:rPr>
+          <w:rFonts w:ascii="Garamond" w:hAnsi="Garamond"/>
+        </w:rPr>
+        <w:t>Wenbo</w:t>
+      </w:r>
+      <w:proofErr w:type="spellEnd"/>
+      <w:r>
+        <w:rPr>
+          <w:rFonts w:ascii="Garamond" w:hAnsi="Garamond"/>
+        </w:rPr>
+        <w:t xml:space="preserve"> Wang (2017), “Does Online Word-of-Mouth Increase Demand? (and How?) Evidence from a Natural Experiment,” </w:t>
+      </w:r>
+      <w:r>
+        <w:rPr>
+          <w:rFonts w:ascii="Garamond" w:hAnsi="Garamond"/>
+          <w:i/>
+        </w:rPr>
+        <w:t>Marketing Science</w:t>
+      </w:r>
+      <w:r>
+        <w:rPr>
+          <w:rFonts w:ascii="Garamond" w:hAnsi="Garamond"/>
+        </w:rPr>
+        <w:t>, 36(6), pp. 838–861</w:t>
+      </w:r>
+      <w:r>
+        <w:rPr>
+          <w:rFonts w:ascii="Garamond" w:hAnsi="Garamond"/>
+          <w:i/>
+        </w:rPr>
+        <w:t>.</w:t>
+      </w:r>
+    </w:p>
+    <w:p>
+      <w:pPr>
+        <w:numPr>
+          <w:ilvl w:val="0"/>
+          <w:numId w:val="23"/>
+        </w:numPr>
+        <w:tabs>
+          <w:tab w:val="left" w:pos="360"/>
+          <w:tab w:val="right" w:pos="8640"/>
+        </w:tabs>
+        <w:rPr>
+          <w:rFonts w:ascii="Garamond" w:hAnsi="Garamond"/>
+        </w:rPr>
+      </w:pPr>
+      <w:r>
+        <w:rPr>
+          <w:rFonts w:ascii="Garamond" w:hAnsi="Garamond"/>
+        </w:rPr>
+        <w:t xml:space="preserve">Seiler, Stephan, and Song Yao (2017), “The Impact of Advertising along the Conversion Funnel,” </w:t>
+      </w:r>
+      <w:r>
+        <w:rPr>
+          <w:rFonts w:ascii="Garamond" w:hAnsi="Garamond"/>
+          <w:i/>
+        </w:rPr>
+        <w:t>Quantitative Marketing and Economics</w:t>
+      </w:r>
+      <w:r>
+        <w:rPr>
+          <w:rFonts w:ascii="Garamond" w:hAnsi="Garamond"/>
+        </w:rPr>
+        <w:t xml:space="preserve">, 15 (3), </w:t>
+      </w:r>
+      <w:r>
+        <w:rPr>
+          <w:rFonts w:ascii="Garamond" w:hAnsi="Garamond"/>
+        </w:rPr>
+        <w:t xml:space="preserve">pp. </w:t>
+      </w:r>
+      <w:r>
+        <w:rPr>
+          <w:rFonts w:ascii="Garamond" w:hAnsi="Garamond"/>
+        </w:rPr>
+        <w:t>241-278</w:t>
       </w:r>
       <w:r>
         <w:rPr>
@@ -1338,7 +1586,271 @@
         <w:rPr>
           <w:rFonts w:ascii="Garamond" w:hAnsi="Garamond"/>
         </w:rPr>
-        <w:t>Finalist, Paul Green Award 2021</w:t>
+        <w:t xml:space="preserve">Runner-up, Dick </w:t>
+      </w:r>
+      <w:proofErr w:type="spellStart"/>
+      <w:r>
+        <w:rPr>
+          <w:rFonts w:ascii="Garamond" w:hAnsi="Garamond"/>
+        </w:rPr>
+        <w:t>Wittink</w:t>
+      </w:r>
+      <w:proofErr w:type="spellEnd"/>
+      <w:r>
+        <w:rPr>
+          <w:rFonts w:ascii="Garamond" w:hAnsi="Garamond"/>
+        </w:rPr>
+        <w:t xml:space="preserve"> Prize 2018</w:t>
+      </w:r>
+    </w:p>
+    <w:p>
+      <w:pPr>
+        <w:numPr>
+          <w:ilvl w:val="0"/>
+          <w:numId w:val="23"/>
+        </w:numPr>
+        <w:tabs>
+          <w:tab w:val="left" w:pos="360"/>
+          <w:tab w:val="right" w:pos="8640"/>
+        </w:tabs>
+        <w:rPr>
+          <w:rFonts w:ascii="Garamond" w:hAnsi="Garamond"/>
+        </w:rPr>
+      </w:pPr>
+      <w:r>
+        <w:rPr>
+          <w:rFonts w:ascii="Garamond" w:hAnsi="Garamond"/>
+        </w:rPr>
+        <w:t xml:space="preserve">Yao, Song, </w:t>
+      </w:r>
+      <w:proofErr w:type="spellStart"/>
+      <w:r>
+        <w:rPr>
+          <w:rFonts w:ascii="Garamond" w:hAnsi="Garamond"/>
+        </w:rPr>
+        <w:t>Wenbo</w:t>
+      </w:r>
+      <w:proofErr w:type="spellEnd"/>
+      <w:r>
+        <w:rPr>
+          <w:rFonts w:ascii="Garamond" w:hAnsi="Garamond"/>
+        </w:rPr>
+        <w:t xml:space="preserve"> Wang, and Yuxin Chen (2017</w:t>
+      </w:r>
+      <w:r>
+        <w:rPr>
+          <w:rFonts w:ascii="Garamond" w:hAnsi="Garamond"/>
+        </w:rPr>
+        <w:t xml:space="preserve">), “TV Channel Search and Commercial Breaks,” </w:t>
+      </w:r>
+      <w:r>
+        <w:rPr>
+          <w:rFonts w:ascii="Garamond" w:hAnsi="Garamond"/>
+          <w:i/>
+        </w:rPr>
+        <w:t>Journal of Marketing Research</w:t>
+      </w:r>
+      <w:r>
+        <w:rPr>
+          <w:rFonts w:ascii="Garamond" w:hAnsi="Garamond"/>
+        </w:rPr>
+        <w:t xml:space="preserve">, 54 (5), </w:t>
+      </w:r>
+      <w:r>
+        <w:rPr>
+          <w:rFonts w:ascii="Garamond" w:hAnsi="Garamond"/>
+        </w:rPr>
+        <w:t xml:space="preserve">pp. </w:t>
+      </w:r>
+      <w:r>
+        <w:rPr>
+          <w:rFonts w:ascii="Garamond" w:hAnsi="Garamond"/>
+        </w:rPr>
+        <w:t>671-686</w:t>
+      </w:r>
+      <w:r>
+        <w:rPr>
+          <w:rFonts w:ascii="Garamond" w:hAnsi="Garamond"/>
+          <w:i/>
+        </w:rPr>
+        <w:t>.</w:t>
+      </w:r>
+    </w:p>
+    <w:p>
+      <w:pPr>
+        <w:numPr>
+          <w:ilvl w:val="0"/>
+          <w:numId w:val="23"/>
+        </w:numPr>
+        <w:tabs>
+          <w:tab w:val="left" w:pos="360"/>
+          <w:tab w:val="right" w:pos="8640"/>
+        </w:tabs>
+        <w:rPr>
+          <w:rFonts w:ascii="Garamond" w:hAnsi="Garamond"/>
+        </w:rPr>
+      </w:pPr>
+      <w:r>
+        <w:rPr>
+          <w:rFonts w:ascii="Garamond" w:hAnsi="Garamond"/>
+        </w:rPr>
+        <w:t xml:space="preserve">Chen, Yuxin and Song Yao </w:t>
+      </w:r>
+      <w:r>
+        <w:rPr>
+          <w:rFonts w:ascii="Garamond" w:hAnsi="Garamond"/>
+        </w:rPr>
+        <w:t>(2017</w:t>
+      </w:r>
+      <w:r>
+        <w:rPr>
+          <w:rFonts w:ascii="Garamond" w:hAnsi="Garamond"/>
+        </w:rPr>
+        <w:t xml:space="preserve">), “Sequential Search with Refinement: Model and Application with Click-stream Data,” </w:t>
+      </w:r>
+      <w:r>
+        <w:rPr>
+          <w:rFonts w:ascii="Garamond" w:hAnsi="Garamond"/>
+          <w:i/>
+        </w:rPr>
+        <w:t>Management Science</w:t>
+      </w:r>
+      <w:r>
+        <w:rPr>
+          <w:rFonts w:ascii="Garamond" w:hAnsi="Garamond"/>
+        </w:rPr>
+        <w:t>, 63(12), </w:t>
+      </w:r>
+      <w:r>
+        <w:rPr>
+          <w:rFonts w:ascii="Garamond" w:hAnsi="Garamond"/>
+        </w:rPr>
+        <w:t xml:space="preserve">pp. </w:t>
+      </w:r>
+      <w:r>
+        <w:rPr>
+          <w:rFonts w:ascii="Garamond" w:hAnsi="Garamond"/>
+        </w:rPr>
+        <w:t>4345-4365.</w:t>
+      </w:r>
+    </w:p>
+    <w:p>
+      <w:pPr>
+        <w:numPr>
+          <w:ilvl w:val="0"/>
+          <w:numId w:val="23"/>
+        </w:numPr>
+        <w:tabs>
+          <w:tab w:val="left" w:pos="360"/>
+          <w:tab w:val="right" w:pos="8640"/>
+        </w:tabs>
+        <w:rPr>
+          <w:rFonts w:ascii="Garamond" w:hAnsi="Garamond"/>
+        </w:rPr>
+      </w:pPr>
+      <w:r>
+        <w:rPr>
+          <w:rFonts w:ascii="Garamond" w:hAnsi="Garamond"/>
+        </w:rPr>
+        <w:t xml:space="preserve">Anja Lambrecht, Avi Goldfarb, Alessandro Bonatti, Anindya Ghose, Dan Goldstein, Randall Lewis, Anita Rao, Navdeep Sahni, Song Yao (2014), “How Do Firms Make Money Online?” </w:t>
+      </w:r>
+      <w:r>
+        <w:rPr>
+          <w:rFonts w:ascii="Garamond" w:hAnsi="Garamond"/>
+          <w:i/>
+        </w:rPr>
+        <w:t>Marketing Letters</w:t>
+      </w:r>
+      <w:r>
+        <w:rPr>
+          <w:rFonts w:ascii="Garamond" w:hAnsi="Garamond"/>
+        </w:rPr>
+        <w:t>,</w:t>
+      </w:r>
+      <w:r>
+        <w:rPr>
+          <w:rFonts w:ascii="Garamond" w:hAnsi="Garamond"/>
+          <w:i/>
+        </w:rPr>
+        <w:t xml:space="preserve"> </w:t>
+      </w:r>
+      <w:r>
+        <w:rPr>
+          <w:rFonts w:ascii="Garamond" w:hAnsi="Garamond"/>
+        </w:rPr>
+        <w:t xml:space="preserve">25, </w:t>
+      </w:r>
+      <w:r>
+        <w:rPr>
+          <w:rFonts w:ascii="Garamond" w:hAnsi="Garamond"/>
+        </w:rPr>
+        <w:t xml:space="preserve">pp. </w:t>
+      </w:r>
+      <w:r>
+        <w:rPr>
+          <w:rFonts w:ascii="Garamond" w:hAnsi="Garamond"/>
+        </w:rPr>
+        <w:t>331-341.</w:t>
+      </w:r>
+    </w:p>
+    <w:p>
+      <w:pPr>
+        <w:numPr>
+          <w:ilvl w:val="0"/>
+          <w:numId w:val="23"/>
+        </w:numPr>
+        <w:tabs>
+          <w:tab w:val="left" w:pos="360"/>
+          <w:tab w:val="right" w:pos="8640"/>
+        </w:tabs>
+        <w:rPr>
+          <w:rFonts w:ascii="Garamond" w:hAnsi="Garamond"/>
+        </w:rPr>
+      </w:pPr>
+      <w:r>
+        <w:rPr>
+          <w:rFonts w:ascii="Garamond" w:hAnsi="Garamond"/>
+        </w:rPr>
+        <w:t xml:space="preserve">Yao, Song, Carl F. Mela, </w:t>
+      </w:r>
+      <w:proofErr w:type="spellStart"/>
+      <w:r>
+        <w:rPr>
+          <w:rFonts w:ascii="Garamond" w:hAnsi="Garamond"/>
+        </w:rPr>
+        <w:t>Jeongwen</w:t>
+      </w:r>
+      <w:proofErr w:type="spellEnd"/>
+      <w:r>
+        <w:rPr>
+          <w:rFonts w:ascii="Garamond" w:hAnsi="Garamond"/>
+        </w:rPr>
+        <w:t xml:space="preserve"> Chiang, and Yuxin Chen (2012), “Determining Consumers' Discount Rates with Field Studies,” </w:t>
+      </w:r>
+      <w:r>
+        <w:rPr>
+          <w:rFonts w:ascii="Garamond" w:hAnsi="Garamond"/>
+          <w:i/>
+        </w:rPr>
+        <w:t>Journal of Marketing Research</w:t>
+      </w:r>
+      <w:r>
+        <w:rPr>
+          <w:rFonts w:ascii="Garamond" w:hAnsi="Garamond"/>
+        </w:rPr>
+        <w:t xml:space="preserve">, 49 (6), </w:t>
+      </w:r>
+      <w:r>
+        <w:rPr>
+          <w:rFonts w:ascii="Garamond" w:hAnsi="Garamond"/>
+        </w:rPr>
+        <w:t>pp. 822-</w:t>
+      </w:r>
+      <w:r>
+        <w:rPr>
+          <w:rFonts w:ascii="Garamond" w:hAnsi="Garamond"/>
+        </w:rPr>
+        <w:t>841.</w:t>
       </w:r>
     </w:p>
     <w:p>
@@ -1359,7 +1871,7 @@
         <w:rPr>
           <w:rFonts w:ascii="Garamond" w:hAnsi="Garamond"/>
         </w:rPr>
-        <w:t>Distinguished Winner, AMA-EBSCO-RRBM Award for Responsible Research in Marketing 2023</w:t>
+        <w:t>Winner, Paul Green Award 2012</w:t>
       </w:r>
     </w:p>
     <w:p>
@@ -1380,21 +1892,361 @@
         <w:rPr>
           <w:rFonts w:ascii="Garamond" w:hAnsi="Garamond"/>
         </w:rPr>
-        <w:t xml:space="preserve">Liu, Meng, Raphael </w:t>
+        <w:t xml:space="preserve">Yao, Song and Carl F. Mela (2011), “A Dynamic Model of Sponsored Search Advertising,” </w:t>
+      </w:r>
+      <w:r>
+        <w:rPr>
+          <w:rFonts w:ascii="Garamond" w:hAnsi="Garamond"/>
+          <w:i/>
+        </w:rPr>
+        <w:t>Marketing Science</w:t>
+      </w:r>
+      <w:r>
+        <w:rPr>
+          <w:rFonts w:ascii="Garamond" w:hAnsi="Garamond"/>
+        </w:rPr>
+        <w:t xml:space="preserve">, 30 (3), </w:t>
+      </w:r>
+      <w:r>
+        <w:rPr>
+          <w:rFonts w:ascii="Garamond" w:hAnsi="Garamond"/>
+        </w:rPr>
+        <w:t xml:space="preserve">pp. </w:t>
+      </w:r>
+      <w:r>
+        <w:rPr>
+          <w:rFonts w:ascii="Garamond" w:hAnsi="Garamond"/>
+        </w:rPr>
+        <w:t>447-468.</w:t>
+      </w:r>
+    </w:p>
+    <w:p>
+      <w:pPr>
+        <w:numPr>
+          <w:ilvl w:val="1"/>
+          <w:numId w:val="23"/>
+        </w:numPr>
+        <w:tabs>
+          <w:tab w:val="left" w:pos="360"/>
+          <w:tab w:val="right" w:pos="8640"/>
+        </w:tabs>
+        <w:rPr>
+          <w:rFonts w:ascii="Garamond" w:hAnsi="Garamond"/>
+        </w:rPr>
+      </w:pPr>
+      <w:r>
+        <w:rPr>
+          <w:rFonts w:ascii="Garamond" w:hAnsi="Garamond"/>
+        </w:rPr>
+        <w:t>Winner, 2009 AMA John A. Howard Award</w:t>
+      </w:r>
+    </w:p>
+    <w:p>
+      <w:pPr>
+        <w:numPr>
+          <w:ilvl w:val="1"/>
+          <w:numId w:val="23"/>
+        </w:numPr>
+        <w:tabs>
+          <w:tab w:val="left" w:pos="360"/>
+          <w:tab w:val="right" w:pos="8640"/>
+        </w:tabs>
+        <w:rPr>
+          <w:rFonts w:ascii="Garamond" w:hAnsi="Garamond"/>
+        </w:rPr>
+      </w:pPr>
+      <w:r>
+        <w:rPr>
+          <w:rFonts w:ascii="Garamond" w:hAnsi="Garamond"/>
+        </w:rPr>
+        <w:t>Finalist, 2011 INFORMS John D.C. Little Best Paper Award.           </w:t>
+      </w:r>
+    </w:p>
+    <w:p>
+      <w:pPr>
+        <w:numPr>
+          <w:ilvl w:val="1"/>
+          <w:numId w:val="23"/>
+        </w:numPr>
+        <w:tabs>
+          <w:tab w:val="left" w:pos="360"/>
+          <w:tab w:val="right" w:pos="8640"/>
+        </w:tabs>
+        <w:rPr>
+          <w:rFonts w:ascii="Garamond" w:hAnsi="Garamond"/>
+        </w:rPr>
+      </w:pPr>
+      <w:r>
+        <w:rPr>
+          <w:rFonts w:ascii="Garamond" w:hAnsi="Garamond"/>
+        </w:rPr>
+        <w:t>Finalist, 2011, 2012 INFORMS Frank M. Bass Best Dissertation Paper Award.</w:t>
+      </w:r>
+    </w:p>
+    <w:p>
+      <w:pPr>
+        <w:numPr>
+          <w:ilvl w:val="1"/>
+          <w:numId w:val="23"/>
+        </w:numPr>
+        <w:tabs>
+          <w:tab w:val="left" w:pos="360"/>
+          <w:tab w:val="right" w:pos="8640"/>
+        </w:tabs>
+        <w:rPr>
+          <w:rFonts w:ascii="Garamond" w:hAnsi="Garamond"/>
+        </w:rPr>
+      </w:pPr>
+      <w:r>
+        <w:rPr>
+          <w:rFonts w:ascii="Garamond" w:hAnsi="Garamond"/>
+        </w:rPr>
+        <w:t>Finalist, 2019 INFORMS Long Term Impact Award</w:t>
+      </w:r>
+    </w:p>
+    <w:p>
+      <w:pPr>
+        <w:numPr>
+          <w:ilvl w:val="0"/>
+          <w:numId w:val="23"/>
+        </w:numPr>
+        <w:tabs>
+          <w:tab w:val="left" w:pos="360"/>
+          <w:tab w:val="right" w:pos="8640"/>
+        </w:tabs>
+        <w:rPr>
+          <w:rFonts w:ascii="Garamond" w:hAnsi="Garamond"/>
+        </w:rPr>
+      </w:pPr>
+      <w:r>
+        <w:rPr>
+          <w:rFonts w:ascii="Garamond" w:hAnsi="Garamond"/>
+        </w:rPr>
+        <w:t xml:space="preserve">Yao, Song and Carl F. Mela (2009), “Sponsored Search Auctions: Research Opportunities in Marketing,” </w:t>
+      </w:r>
+      <w:r>
+        <w:rPr>
+          <w:rFonts w:ascii="Garamond" w:hAnsi="Garamond"/>
+          <w:i/>
+        </w:rPr>
+        <w:t>Foundations and Trends in Marketing</w:t>
+      </w:r>
+      <w:r>
+        <w:rPr>
+          <w:rFonts w:ascii="Garamond" w:hAnsi="Garamond"/>
+        </w:rPr>
+        <w:t xml:space="preserve">, 3 (2), </w:t>
+      </w:r>
+      <w:r>
+        <w:rPr>
+          <w:rFonts w:ascii="Garamond" w:hAnsi="Garamond"/>
+        </w:rPr>
+        <w:t xml:space="preserve">pp. </w:t>
+      </w:r>
+      <w:r>
+        <w:rPr>
+          <w:rFonts w:ascii="Garamond" w:hAnsi="Garamond"/>
+        </w:rPr>
+        <w:t xml:space="preserve">75-126. </w:t>
+      </w:r>
+    </w:p>
+    <w:p>
+      <w:pPr>
+        <w:numPr>
+          <w:ilvl w:val="0"/>
+          <w:numId w:val="23"/>
+        </w:numPr>
+        <w:tabs>
+          <w:tab w:val="left" w:pos="360"/>
+          <w:tab w:val="right" w:pos="8640"/>
+        </w:tabs>
+        <w:rPr>
+          <w:rFonts w:ascii="Garamond" w:hAnsi="Garamond"/>
+        </w:rPr>
+      </w:pPr>
+      <w:r>
+        <w:rPr>
+          <w:rFonts w:ascii="Garamond" w:hAnsi="Garamond"/>
+        </w:rPr>
+        <w:t xml:space="preserve">Yao, Song and Carl F. Mela (2008), “Online Auction Demand,” </w:t>
+      </w:r>
+      <w:r>
+        <w:rPr>
+          <w:rFonts w:ascii="Garamond" w:hAnsi="Garamond"/>
+          <w:i/>
+        </w:rPr>
+        <w:t>Marketing Science</w:t>
+      </w:r>
+      <w:r>
+        <w:rPr>
+          <w:rFonts w:ascii="Garamond" w:hAnsi="Garamond"/>
+        </w:rPr>
+        <w:t xml:space="preserve">, 27 (5), </w:t>
+      </w:r>
+      <w:r>
+        <w:rPr>
+          <w:rFonts w:ascii="Garamond" w:hAnsi="Garamond"/>
+        </w:rPr>
+        <w:t xml:space="preserve">pp. </w:t>
+      </w:r>
+      <w:r>
+        <w:rPr>
+          <w:rFonts w:ascii="Garamond" w:hAnsi="Garamond"/>
+        </w:rPr>
+        <w:t>861–885.</w:t>
+      </w:r>
+    </w:p>
+    <w:p>
+      <w:pPr>
+        <w:numPr>
+          <w:ilvl w:val="1"/>
+          <w:numId w:val="23"/>
+        </w:numPr>
+        <w:tabs>
+          <w:tab w:val="left" w:pos="360"/>
+          <w:tab w:val="right" w:pos="8640"/>
+        </w:tabs>
+        <w:rPr>
+          <w:rFonts w:ascii="Garamond" w:hAnsi="Garamond"/>
+        </w:rPr>
+      </w:pPr>
+      <w:r>
+        <w:rPr>
+          <w:rFonts w:ascii="Garamond" w:hAnsi="Garamond"/>
+        </w:rPr>
+        <w:t>Finalist, 2008 INFORMS John D.C. Little Best Paper Award</w:t>
+      </w:r>
+    </w:p>
+    <w:p>
+      <w:pPr>
+        <w:numPr>
+          <w:ilvl w:val="1"/>
+          <w:numId w:val="23"/>
+        </w:numPr>
+        <w:tabs>
+          <w:tab w:val="left" w:pos="360"/>
+          <w:tab w:val="right" w:pos="8640"/>
+        </w:tabs>
+        <w:rPr>
+          <w:rFonts w:ascii="Garamond" w:hAnsi="Garamond"/>
+        </w:rPr>
+      </w:pPr>
+      <w:r>
+        <w:rPr>
+          <w:rFonts w:ascii="Garamond" w:hAnsi="Garamond"/>
+        </w:rPr>
+        <w:t>Finalist</w:t>
+      </w:r>
+      <w:r>
+        <w:rPr>
+          <w:rFonts w:ascii="Garamond" w:hAnsi="Garamond"/>
+        </w:rPr>
+        <w:t>, 2017 INFORMS Long Term Impact Award</w:t>
+      </w:r>
+    </w:p>
+    <w:p>
+      <w:pPr>
+        <w:tabs>
+          <w:tab w:val="left" w:pos="360"/>
+          <w:tab w:val="left" w:pos="720"/>
+          <w:tab w:val="right" w:pos="8640"/>
+        </w:tabs>
+        <w:jc w:val="both"/>
+        <w:rPr>
+          <w:rFonts w:ascii="Garamond" w:hAnsi="Garamond"/>
+        </w:rPr>
+      </w:pPr>
+    </w:p>
+    <w:p>
+      <w:pPr>
+        <w:tabs>
+          <w:tab w:val="left" w:pos="360"/>
+          <w:tab w:val="left" w:pos="720"/>
+          <w:tab w:val="right" w:pos="8640"/>
+        </w:tabs>
+        <w:jc w:val="both"/>
+        <w:rPr>
+          <w:rFonts w:ascii="Garamond" w:hAnsi="Garamond"/>
+        </w:rPr>
+      </w:pPr>
+      <w:r>
+        <w:rPr>
+          <w:rFonts w:ascii="Garamond" w:hAnsi="Garamond"/>
+        </w:rPr>
+        <w:tab/>
+      </w:r>
+      <w:r>
+        <w:rPr>
+          <w:rFonts w:ascii="Garamond" w:hAnsi="Garamond"/>
+        </w:rPr>
+        <w:t>Work</w:t>
+      </w:r>
+      <w:r>
+        <w:rPr>
+          <w:rFonts w:ascii="Garamond" w:hAnsi="Garamond"/>
+        </w:rPr>
+        <w:t>ing Paper</w:t>
+      </w:r>
+      <w:r>
+        <w:rPr>
+          <w:rFonts w:ascii="Garamond" w:hAnsi="Garamond"/>
+        </w:rPr>
+        <w:t>:</w:t>
+      </w:r>
+    </w:p>
+    <w:p>
+      <w:pPr>
+        <w:numPr>
+          <w:ilvl w:val="0"/>
+          <w:numId w:val="8"/>
+        </w:numPr>
+        <w:tabs>
+          <w:tab w:val="left" w:pos="360"/>
+          <w:tab w:val="right" w:pos="8640"/>
+        </w:tabs>
+        <w:rPr>
+          <w:rFonts w:ascii="Garamond" w:hAnsi="Garamond"/>
+        </w:rPr>
+      </w:pPr>
+      <w:r>
+        <w:rPr>
+          <w:rFonts w:ascii="Garamond" w:hAnsi="Garamond"/>
+        </w:rPr>
+        <w:t xml:space="preserve">Yoo, </w:t>
       </w:r>
       <w:proofErr w:type="spellStart"/>
       <w:r>
         <w:rPr>
           <w:rFonts w:ascii="Garamond" w:hAnsi="Garamond"/>
         </w:rPr>
-        <w:t>Thomadsen</w:t>
+        <w:t>Hyesung</w:t>
       </w:r>
       <w:proofErr w:type="spellEnd"/>
       <w:r>
         <w:rPr>
           <w:rFonts w:ascii="Garamond" w:hAnsi="Garamond"/>
         </w:rPr>
-        <w:t xml:space="preserve">, and Song Yao (2020), “Forecasting the Spread of COVID-19 under Different Reopening Strategies,” </w:t>
+        <w:t xml:space="preserve">, Song Yao, Ravi Bapna, and Jui </w:t>
+      </w:r>
+      <w:proofErr w:type="spellStart"/>
+      <w:r>
+        <w:rPr>
+          <w:rFonts w:ascii="Garamond" w:hAnsi="Garamond"/>
+        </w:rPr>
+        <w:t>Ramaprasad</w:t>
+      </w:r>
+      <w:proofErr w:type="spellEnd"/>
+      <w:r>
+        <w:rPr>
+          <w:rFonts w:ascii="Garamond" w:hAnsi="Garamond"/>
+        </w:rPr>
+        <w:t xml:space="preserve"> (2022)</w:t>
+      </w:r>
+      <w:r>
+        <w:rPr>
+          <w:rFonts w:ascii="Garamond" w:hAnsi="Garamond"/>
+        </w:rPr>
+        <w:t xml:space="preserve">, “Search Frictions, Sorting and Matching in Two-Sided Markets,” Reject and Resubmit </w:t>
       </w:r>
       <w:r>
         <w:rPr>
@@ -1402,872 +2254,170 @@
           <w:i/>
           <w:iCs/>
         </w:rPr>
-        <w:t>Scientific Reports</w:t>
-      </w:r>
-      <w:r>
-        <w:rPr>
-          <w:rFonts w:ascii="Garamond" w:hAnsi="Garamond"/>
-        </w:rPr>
-        <w:t>, 10, 20367</w:t>
-      </w:r>
-      <w:r>
-        <w:rPr>
-          <w:rFonts w:ascii="Garamond" w:hAnsi="Garamond"/>
-        </w:rPr>
-        <w:t>.</w:t>
-      </w:r>
-    </w:p>
-    <w:p>
-      <w:pPr>
-        <w:numPr>
-          <w:ilvl w:val="0"/>
-          <w:numId w:val="23"/>
-        </w:numPr>
-        <w:tabs>
-          <w:tab w:val="left" w:pos="360"/>
-          <w:tab w:val="right" w:pos="8640"/>
-        </w:tabs>
-        <w:rPr>
-          <w:rFonts w:ascii="Garamond" w:hAnsi="Garamond"/>
-        </w:rPr>
-      </w:pPr>
-      <w:r>
-        <w:rPr>
-          <w:rFonts w:ascii="Garamond" w:hAnsi="Garamond"/>
-        </w:rPr>
-        <w:t xml:space="preserve">Bollinger, Bryan and Song Yao (2018), “Risk Transfer versus Cost Reduction on Two-Sided Microfinance Platforms,” </w:t>
-      </w:r>
-      <w:r>
-        <w:rPr>
-          <w:rFonts w:ascii="Garamond" w:hAnsi="Garamond"/>
-          <w:i/>
-        </w:rPr>
-        <w:t>Quantitative Marketing and Economics</w:t>
-      </w:r>
-      <w:r>
-        <w:rPr>
-          <w:rFonts w:ascii="Garamond" w:hAnsi="Garamond"/>
-        </w:rPr>
-        <w:t>, 16(3), pp. 251-287.</w:t>
-      </w:r>
-    </w:p>
-    <w:p>
-      <w:pPr>
-        <w:numPr>
-          <w:ilvl w:val="0"/>
-          <w:numId w:val="23"/>
-        </w:numPr>
-        <w:tabs>
-          <w:tab w:val="left" w:pos="360"/>
-          <w:tab w:val="right" w:pos="8640"/>
-        </w:tabs>
-        <w:rPr>
-          <w:rFonts w:ascii="Garamond" w:hAnsi="Garamond"/>
-        </w:rPr>
-      </w:pPr>
-      <w:r>
-        <w:rPr>
-          <w:rFonts w:ascii="Garamond" w:hAnsi="Garamond"/>
-        </w:rPr>
-        <w:t xml:space="preserve">Seiler, Stephan, Song Yao, and </w:t>
+        <w:t>Marketing Science</w:t>
+      </w:r>
+    </w:p>
+    <w:p>
+      <w:pPr>
+        <w:numPr>
+          <w:ilvl w:val="0"/>
+          <w:numId w:val="8"/>
+        </w:numPr>
+        <w:tabs>
+          <w:tab w:val="left" w:pos="360"/>
+          <w:tab w:val="right" w:pos="8640"/>
+        </w:tabs>
+        <w:rPr>
+          <w:rFonts w:ascii="Garamond" w:hAnsi="Garamond"/>
+        </w:rPr>
+      </w:pPr>
+      <w:r>
+        <w:rPr>
+          <w:rFonts w:ascii="Garamond" w:hAnsi="Garamond"/>
+        </w:rPr>
+        <w:t xml:space="preserve">Yoo, </w:t>
       </w:r>
       <w:proofErr w:type="spellStart"/>
       <w:r>
         <w:rPr>
           <w:rFonts w:ascii="Garamond" w:hAnsi="Garamond"/>
         </w:rPr>
-        <w:t>Wenbo</w:t>
+        <w:t>Hyesung</w:t>
       </w:r>
       <w:proofErr w:type="spellEnd"/>
       <w:r>
         <w:rPr>
           <w:rFonts w:ascii="Garamond" w:hAnsi="Garamond"/>
         </w:rPr>
-        <w:t xml:space="preserve"> Wang (2017), “Does Online Word-of-Mouth Increase Demand? (and How?) Evidence from a Natural Experiment,” </w:t>
-      </w:r>
-      <w:r>
-        <w:rPr>
-          <w:rFonts w:ascii="Garamond" w:hAnsi="Garamond"/>
-          <w:i/>
-        </w:rPr>
-        <w:t>Marketing Science</w:t>
-      </w:r>
-      <w:r>
-        <w:rPr>
-          <w:rFonts w:ascii="Garamond" w:hAnsi="Garamond"/>
-        </w:rPr>
-        <w:t>, 36(6), pp. 838–861</w:t>
-      </w:r>
-      <w:r>
-        <w:rPr>
-          <w:rFonts w:ascii="Garamond" w:hAnsi="Garamond"/>
-          <w:i/>
-        </w:rPr>
-        <w:t>.</w:t>
-      </w:r>
-    </w:p>
-    <w:p>
-      <w:pPr>
-        <w:numPr>
-          <w:ilvl w:val="0"/>
-          <w:numId w:val="23"/>
-        </w:numPr>
-        <w:tabs>
-          <w:tab w:val="left" w:pos="360"/>
-          <w:tab w:val="right" w:pos="8640"/>
-        </w:tabs>
-        <w:rPr>
-          <w:rFonts w:ascii="Garamond" w:hAnsi="Garamond"/>
-        </w:rPr>
-      </w:pPr>
-      <w:r>
-        <w:rPr>
-          <w:rFonts w:ascii="Garamond" w:hAnsi="Garamond"/>
-        </w:rPr>
-        <w:t xml:space="preserve">Seiler, Stephan, and Song Yao (2017), “The Impact of Advertising along the Conversion Funnel,” </w:t>
-      </w:r>
-      <w:r>
-        <w:rPr>
-          <w:rFonts w:ascii="Garamond" w:hAnsi="Garamond"/>
-          <w:i/>
-        </w:rPr>
-        <w:t>Quantitative Marketing and Economics</w:t>
-      </w:r>
-      <w:r>
-        <w:rPr>
-          <w:rFonts w:ascii="Garamond" w:hAnsi="Garamond"/>
-        </w:rPr>
-        <w:t xml:space="preserve">, 15 (3), </w:t>
-      </w:r>
-      <w:r>
-        <w:rPr>
-          <w:rFonts w:ascii="Garamond" w:hAnsi="Garamond"/>
-        </w:rPr>
-        <w:t xml:space="preserve">pp. </w:t>
-      </w:r>
-      <w:r>
-        <w:rPr>
-          <w:rFonts w:ascii="Garamond" w:hAnsi="Garamond"/>
-        </w:rPr>
-        <w:t>241-278</w:t>
-      </w:r>
-      <w:r>
-        <w:rPr>
-          <w:rFonts w:ascii="Garamond" w:hAnsi="Garamond"/>
-        </w:rPr>
-        <w:t>.</w:t>
-      </w:r>
-    </w:p>
-    <w:p>
-      <w:pPr>
-        <w:numPr>
-          <w:ilvl w:val="1"/>
-          <w:numId w:val="23"/>
-        </w:numPr>
-        <w:tabs>
-          <w:tab w:val="left" w:pos="360"/>
-          <w:tab w:val="right" w:pos="8640"/>
-        </w:tabs>
-        <w:rPr>
-          <w:rFonts w:ascii="Garamond" w:hAnsi="Garamond"/>
-        </w:rPr>
-      </w:pPr>
-      <w:r>
-        <w:rPr>
-          <w:rFonts w:ascii="Garamond" w:hAnsi="Garamond"/>
-        </w:rPr>
-        <w:t xml:space="preserve">Runner-up, Dick </w:t>
-      </w:r>
+        <w:t>, Maria Ana Vitorino, and Song Yao</w:t>
+      </w:r>
+      <w:r>
+        <w:rPr>
+          <w:rFonts w:ascii="Garamond" w:hAnsi="Garamond"/>
+        </w:rPr>
+        <w:t xml:space="preserve"> (2022)</w:t>
+      </w:r>
+      <w:r>
+        <w:rPr>
+          <w:rFonts w:ascii="Garamond" w:hAnsi="Garamond"/>
+        </w:rPr>
+        <w:t>, “Hospital Competition and Quality: Evidence from the Entry of High-Speed Train in South Korea.”</w:t>
+      </w:r>
+    </w:p>
+    <w:p>
+      <w:pPr>
+        <w:numPr>
+          <w:ilvl w:val="0"/>
+          <w:numId w:val="8"/>
+        </w:numPr>
+        <w:tabs>
+          <w:tab w:val="left" w:pos="360"/>
+          <w:tab w:val="right" w:pos="8640"/>
+        </w:tabs>
+        <w:rPr>
+          <w:rFonts w:ascii="Garamond" w:hAnsi="Garamond"/>
+        </w:rPr>
+      </w:pPr>
       <w:proofErr w:type="spellStart"/>
       <w:r>
         <w:rPr>
           <w:rFonts w:ascii="Garamond" w:hAnsi="Garamond"/>
         </w:rPr>
-        <w:t>Wittink</w:t>
+        <w:lastRenderedPageBreak/>
+        <w:t>Karaman</w:t>
       </w:r>
       <w:proofErr w:type="spellEnd"/>
       <w:r>
         <w:rPr>
           <w:rFonts w:ascii="Garamond" w:hAnsi="Garamond"/>
         </w:rPr>
-        <w:t xml:space="preserve"> Prize 2018</w:t>
-      </w:r>
-    </w:p>
-    <w:p>
-      <w:pPr>
-        <w:numPr>
-          <w:ilvl w:val="0"/>
-          <w:numId w:val="23"/>
-        </w:numPr>
-        <w:tabs>
-          <w:tab w:val="left" w:pos="360"/>
-          <w:tab w:val="right" w:pos="8640"/>
-        </w:tabs>
-        <w:rPr>
-          <w:rFonts w:ascii="Garamond" w:hAnsi="Garamond"/>
-        </w:rPr>
-      </w:pPr>
-      <w:r>
-        <w:rPr>
-          <w:rFonts w:ascii="Garamond" w:hAnsi="Garamond"/>
-        </w:rPr>
-        <w:t xml:space="preserve">Yao, Song, </w:t>
+        <w:t xml:space="preserve">, Hulya, </w:t>
       </w:r>
       <w:proofErr w:type="spellStart"/>
       <w:r>
         <w:rPr>
           <w:rFonts w:ascii="Garamond" w:hAnsi="Garamond"/>
         </w:rPr>
-        <w:t>Wenbo</w:t>
+        <w:t>Cheolho</w:t>
       </w:r>
       <w:proofErr w:type="spellEnd"/>
       <w:r>
         <w:rPr>
           <w:rFonts w:ascii="Garamond" w:hAnsi="Garamond"/>
         </w:rPr>
-        <w:t xml:space="preserve"> Wang, and </w:t>
+        <w:t xml:space="preserve"> Song, Tat Chan, and Song Yao</w:t>
+      </w:r>
+      <w:r>
+        <w:rPr>
+          <w:rFonts w:ascii="Garamond" w:hAnsi="Garamond"/>
+        </w:rPr>
+        <w:t xml:space="preserve"> (2022)</w:t>
+      </w:r>
+      <w:r>
+        <w:rPr>
+          <w:rFonts w:ascii="Garamond" w:hAnsi="Garamond"/>
+        </w:rPr>
+        <w:t>,</w:t>
+      </w:r>
+      <w:r>
+        <w:rPr>
+          <w:rFonts w:ascii="Garamond" w:hAnsi="Garamond"/>
+        </w:rPr>
+        <w:t xml:space="preserve"> </w:t>
+      </w:r>
+      <w:r>
+        <w:rPr>
+          <w:rFonts w:ascii="Garamond" w:hAnsi="Garamond"/>
+        </w:rPr>
+        <w:t xml:space="preserve">“Spillover Effects of Online Reviews: Evidence </w:t>
+      </w:r>
+      <w:r>
+        <w:rPr>
+          <w:rFonts w:ascii="Garamond" w:hAnsi="Garamond"/>
+        </w:rPr>
+        <w:t>f</w:t>
+      </w:r>
+      <w:r>
+        <w:rPr>
+          <w:rFonts w:ascii="Garamond" w:hAnsi="Garamond"/>
+        </w:rPr>
+        <w:t xml:space="preserve">rom the Hotel Industry,” </w:t>
+      </w:r>
+    </w:p>
+    <w:p>
+      <w:pPr>
+        <w:numPr>
+          <w:ilvl w:val="0"/>
+          <w:numId w:val="8"/>
+        </w:numPr>
+        <w:tabs>
+          <w:tab w:val="left" w:pos="360"/>
+          <w:tab w:val="right" w:pos="8640"/>
+        </w:tabs>
+        <w:rPr>
+          <w:rFonts w:ascii="Garamond" w:hAnsi="Garamond"/>
+        </w:rPr>
+      </w:pPr>
+      <w:r>
+        <w:rPr>
+          <w:rFonts w:ascii="Garamond" w:hAnsi="Garamond"/>
+        </w:rPr>
+        <w:t xml:space="preserve">Wang, Chong Bo (Zack), </w:t>
       </w:r>
       <w:proofErr w:type="spellStart"/>
       <w:r>
         <w:rPr>
           <w:rFonts w:ascii="Garamond" w:hAnsi="Garamond"/>
         </w:rPr>
-        <w:t>Yuxin</w:t>
+        <w:t>Qiyuan</w:t>
       </w:r>
       <w:proofErr w:type="spellEnd"/>
       <w:r>
         <w:rPr>
           <w:rFonts w:ascii="Garamond" w:hAnsi="Garamond"/>
         </w:rPr>
-        <w:t xml:space="preserve"> Chen (2017</w:t>
-      </w:r>
-      <w:r>
-        <w:rPr>
-          <w:rFonts w:ascii="Garamond" w:hAnsi="Garamond"/>
-        </w:rPr>
-        <w:t xml:space="preserve">), “TV Channel Search and Commercial Breaks,” </w:t>
-      </w:r>
-      <w:r>
-        <w:rPr>
-          <w:rFonts w:ascii="Garamond" w:hAnsi="Garamond"/>
-          <w:i/>
-        </w:rPr>
-        <w:t>Journal of Marketing Research</w:t>
-      </w:r>
-      <w:r>
-        <w:rPr>
-          <w:rFonts w:ascii="Garamond" w:hAnsi="Garamond"/>
-        </w:rPr>
-        <w:t xml:space="preserve">, 54 (5), </w:t>
-      </w:r>
-      <w:r>
-        <w:rPr>
-          <w:rFonts w:ascii="Garamond" w:hAnsi="Garamond"/>
-        </w:rPr>
-        <w:t xml:space="preserve">pp. </w:t>
-      </w:r>
-      <w:r>
-        <w:rPr>
-          <w:rFonts w:ascii="Garamond" w:hAnsi="Garamond"/>
-        </w:rPr>
-        <w:t>671-686</w:t>
-      </w:r>
-      <w:r>
-        <w:rPr>
-          <w:rFonts w:ascii="Garamond" w:hAnsi="Garamond"/>
-          <w:i/>
-        </w:rPr>
-        <w:t>.</w:t>
-      </w:r>
-    </w:p>
-    <w:p>
-      <w:pPr>
-        <w:numPr>
-          <w:ilvl w:val="0"/>
-          <w:numId w:val="23"/>
-        </w:numPr>
-        <w:tabs>
-          <w:tab w:val="left" w:pos="360"/>
-          <w:tab w:val="right" w:pos="8640"/>
-        </w:tabs>
-        <w:rPr>
-          <w:rFonts w:ascii="Garamond" w:hAnsi="Garamond"/>
-        </w:rPr>
-      </w:pPr>
-      <w:r>
-        <w:rPr>
-          <w:rFonts w:ascii="Garamond" w:hAnsi="Garamond"/>
-        </w:rPr>
-        <w:t xml:space="preserve">Chen, </w:t>
-      </w:r>
-      <w:proofErr w:type="spellStart"/>
-      <w:r>
-        <w:rPr>
-          <w:rFonts w:ascii="Garamond" w:hAnsi="Garamond"/>
-        </w:rPr>
-        <w:t>Yuxin</w:t>
-      </w:r>
-      <w:proofErr w:type="spellEnd"/>
-      <w:r>
-        <w:rPr>
-          <w:rFonts w:ascii="Garamond" w:hAnsi="Garamond"/>
-        </w:rPr>
-        <w:t xml:space="preserve"> and Song Yao </w:t>
-      </w:r>
-      <w:r>
-        <w:rPr>
-          <w:rFonts w:ascii="Garamond" w:hAnsi="Garamond"/>
-        </w:rPr>
-        <w:t>(2017</w:t>
-      </w:r>
-      <w:r>
-        <w:rPr>
-          <w:rFonts w:ascii="Garamond" w:hAnsi="Garamond"/>
-        </w:rPr>
-        <w:t xml:space="preserve">), “Sequential Search with Refinement: Model and Application with Click-stream Data,” </w:t>
-      </w:r>
-      <w:r>
-        <w:rPr>
-          <w:rFonts w:ascii="Garamond" w:hAnsi="Garamond"/>
-          <w:i/>
-        </w:rPr>
-        <w:t>Management Science</w:t>
-      </w:r>
-      <w:r>
-        <w:rPr>
-          <w:rFonts w:ascii="Garamond" w:hAnsi="Garamond"/>
-        </w:rPr>
-        <w:t>, 63(12), </w:t>
-      </w:r>
-      <w:r>
-        <w:rPr>
-          <w:rFonts w:ascii="Garamond" w:hAnsi="Garamond"/>
-        </w:rPr>
-        <w:t xml:space="preserve">pp. </w:t>
-      </w:r>
-      <w:r>
-        <w:rPr>
-          <w:rFonts w:ascii="Garamond" w:hAnsi="Garamond"/>
-        </w:rPr>
-        <w:t>4345-4365.</w:t>
-      </w:r>
-    </w:p>
-    <w:p>
-      <w:pPr>
-        <w:numPr>
-          <w:ilvl w:val="0"/>
-          <w:numId w:val="23"/>
-        </w:numPr>
-        <w:tabs>
-          <w:tab w:val="left" w:pos="360"/>
-          <w:tab w:val="right" w:pos="8640"/>
-        </w:tabs>
-        <w:rPr>
-          <w:rFonts w:ascii="Garamond" w:hAnsi="Garamond"/>
-        </w:rPr>
-      </w:pPr>
-      <w:r>
-        <w:rPr>
-          <w:rFonts w:ascii="Garamond" w:hAnsi="Garamond"/>
-        </w:rPr>
-        <w:t xml:space="preserve">Anja Lambrecht, Avi Goldfarb, Alessandro Bonatti, Anindya Ghose, Dan Goldstein, Randall Lewis, Anita Rao, Navdeep Sahni, Song Yao (2014), “How Do Firms Make Money Online?” </w:t>
-      </w:r>
-      <w:r>
-        <w:rPr>
-          <w:rFonts w:ascii="Garamond" w:hAnsi="Garamond"/>
-          <w:i/>
-        </w:rPr>
-        <w:t>Marketing Letters</w:t>
-      </w:r>
-      <w:r>
-        <w:rPr>
-          <w:rFonts w:ascii="Garamond" w:hAnsi="Garamond"/>
-        </w:rPr>
-        <w:t>,</w:t>
-      </w:r>
-      <w:r>
-        <w:rPr>
-          <w:rFonts w:ascii="Garamond" w:hAnsi="Garamond"/>
-          <w:i/>
-        </w:rPr>
-        <w:t xml:space="preserve"> </w:t>
-      </w:r>
-      <w:r>
-        <w:rPr>
-          <w:rFonts w:ascii="Garamond" w:hAnsi="Garamond"/>
-        </w:rPr>
-        <w:t xml:space="preserve">25, </w:t>
-      </w:r>
-      <w:r>
-        <w:rPr>
-          <w:rFonts w:ascii="Garamond" w:hAnsi="Garamond"/>
-        </w:rPr>
-        <w:t xml:space="preserve">pp. </w:t>
-      </w:r>
-      <w:r>
-        <w:rPr>
-          <w:rFonts w:ascii="Garamond" w:hAnsi="Garamond"/>
-        </w:rPr>
-        <w:t>331-341.</w:t>
-      </w:r>
-    </w:p>
-    <w:p>
-      <w:pPr>
-        <w:numPr>
-          <w:ilvl w:val="0"/>
-          <w:numId w:val="23"/>
-        </w:numPr>
-        <w:tabs>
-          <w:tab w:val="left" w:pos="360"/>
-          <w:tab w:val="right" w:pos="8640"/>
-        </w:tabs>
-        <w:rPr>
-          <w:rFonts w:ascii="Garamond" w:hAnsi="Garamond"/>
-        </w:rPr>
-      </w:pPr>
-      <w:r>
-        <w:rPr>
-          <w:rFonts w:ascii="Garamond" w:hAnsi="Garamond"/>
-        </w:rPr>
-        <w:t xml:space="preserve">Yao, Song, Carl F. Mela, </w:t>
-      </w:r>
-      <w:proofErr w:type="spellStart"/>
-      <w:r>
-        <w:rPr>
-          <w:rFonts w:ascii="Garamond" w:hAnsi="Garamond"/>
-        </w:rPr>
-        <w:t>Jeongwen</w:t>
-      </w:r>
-      <w:proofErr w:type="spellEnd"/>
-      <w:r>
-        <w:rPr>
-          <w:rFonts w:ascii="Garamond" w:hAnsi="Garamond"/>
-        </w:rPr>
-        <w:t xml:space="preserve"> Chiang, and </w:t>
-      </w:r>
-      <w:proofErr w:type="spellStart"/>
-      <w:r>
-        <w:rPr>
-          <w:rFonts w:ascii="Garamond" w:hAnsi="Garamond"/>
-        </w:rPr>
-        <w:t>Yuxin</w:t>
-      </w:r>
-      <w:proofErr w:type="spellEnd"/>
-      <w:r>
-        <w:rPr>
-          <w:rFonts w:ascii="Garamond" w:hAnsi="Garamond"/>
-        </w:rPr>
-        <w:t xml:space="preserve"> Chen (2012), “Determining Consumers' Discount Rates with Field Studies,” </w:t>
-      </w:r>
-      <w:r>
-        <w:rPr>
-          <w:rFonts w:ascii="Garamond" w:hAnsi="Garamond"/>
-          <w:i/>
-        </w:rPr>
-        <w:t>Journal of Marketing Research</w:t>
-      </w:r>
-      <w:r>
-        <w:rPr>
-          <w:rFonts w:ascii="Garamond" w:hAnsi="Garamond"/>
-        </w:rPr>
-        <w:t xml:space="preserve">, 49 (6), </w:t>
-      </w:r>
-      <w:r>
-        <w:rPr>
-          <w:rFonts w:ascii="Garamond" w:hAnsi="Garamond"/>
-        </w:rPr>
-        <w:t>pp. 822-</w:t>
-      </w:r>
-      <w:r>
-        <w:rPr>
-          <w:rFonts w:ascii="Garamond" w:hAnsi="Garamond"/>
-        </w:rPr>
-        <w:t>841.</w:t>
-      </w:r>
-    </w:p>
-    <w:p>
-      <w:pPr>
-        <w:numPr>
-          <w:ilvl w:val="1"/>
-          <w:numId w:val="23"/>
-        </w:numPr>
-        <w:tabs>
-          <w:tab w:val="left" w:pos="360"/>
-          <w:tab w:val="right" w:pos="8640"/>
-        </w:tabs>
-        <w:rPr>
-          <w:rFonts w:ascii="Garamond" w:hAnsi="Garamond"/>
-        </w:rPr>
-      </w:pPr>
-      <w:r>
-        <w:rPr>
-          <w:rFonts w:ascii="Garamond" w:hAnsi="Garamond"/>
-        </w:rPr>
-        <w:t>Winner, Paul Green Award 2012</w:t>
-      </w:r>
-    </w:p>
-    <w:p>
-      <w:pPr>
-        <w:numPr>
-          <w:ilvl w:val="0"/>
-          <w:numId w:val="23"/>
-        </w:numPr>
-        <w:tabs>
-          <w:tab w:val="left" w:pos="360"/>
-          <w:tab w:val="right" w:pos="8640"/>
-        </w:tabs>
-        <w:rPr>
-          <w:rFonts w:ascii="Garamond" w:hAnsi="Garamond"/>
-        </w:rPr>
-      </w:pPr>
-      <w:r>
-        <w:rPr>
-          <w:rFonts w:ascii="Garamond" w:hAnsi="Garamond"/>
-        </w:rPr>
-        <w:t xml:space="preserve">Yao, Song and Carl F. Mela (2011), “A Dynamic Model of Sponsored Search Advertising,” </w:t>
-      </w:r>
-      <w:r>
-        <w:rPr>
-          <w:rFonts w:ascii="Garamond" w:hAnsi="Garamond"/>
-          <w:i/>
-        </w:rPr>
-        <w:t>Marketing Science</w:t>
-      </w:r>
-      <w:r>
-        <w:rPr>
-          <w:rFonts w:ascii="Garamond" w:hAnsi="Garamond"/>
-        </w:rPr>
-        <w:t xml:space="preserve">, 30 (3), </w:t>
-      </w:r>
-      <w:r>
-        <w:rPr>
-          <w:rFonts w:ascii="Garamond" w:hAnsi="Garamond"/>
-        </w:rPr>
-        <w:t xml:space="preserve">pp. </w:t>
-      </w:r>
-      <w:r>
-        <w:rPr>
-          <w:rFonts w:ascii="Garamond" w:hAnsi="Garamond"/>
-        </w:rPr>
-        <w:t>447-468.</w:t>
-      </w:r>
-    </w:p>
-    <w:p>
-      <w:pPr>
-        <w:numPr>
-          <w:ilvl w:val="1"/>
-          <w:numId w:val="23"/>
-        </w:numPr>
-        <w:tabs>
-          <w:tab w:val="left" w:pos="360"/>
-          <w:tab w:val="right" w:pos="8640"/>
-        </w:tabs>
-        <w:rPr>
-          <w:rFonts w:ascii="Garamond" w:hAnsi="Garamond"/>
-        </w:rPr>
-      </w:pPr>
-      <w:r>
-        <w:rPr>
-          <w:rFonts w:ascii="Garamond" w:hAnsi="Garamond"/>
-        </w:rPr>
-        <w:t>Winner, 2009 AMA John A. Howard Award</w:t>
-      </w:r>
-    </w:p>
-    <w:p>
-      <w:pPr>
-        <w:numPr>
-          <w:ilvl w:val="1"/>
-          <w:numId w:val="23"/>
-        </w:numPr>
-        <w:tabs>
-          <w:tab w:val="left" w:pos="360"/>
-          <w:tab w:val="right" w:pos="8640"/>
-        </w:tabs>
-        <w:rPr>
-          <w:rFonts w:ascii="Garamond" w:hAnsi="Garamond"/>
-        </w:rPr>
-      </w:pPr>
-      <w:r>
-        <w:rPr>
-          <w:rFonts w:ascii="Garamond" w:hAnsi="Garamond"/>
-        </w:rPr>
-        <w:t>Finalist, 2011 INFORMS John D.C. Little Best Paper Award.           </w:t>
-      </w:r>
-    </w:p>
-    <w:p>
-      <w:pPr>
-        <w:numPr>
-          <w:ilvl w:val="1"/>
-          <w:numId w:val="23"/>
-        </w:numPr>
-        <w:tabs>
-          <w:tab w:val="left" w:pos="360"/>
-          <w:tab w:val="right" w:pos="8640"/>
-        </w:tabs>
-        <w:rPr>
-          <w:rFonts w:ascii="Garamond" w:hAnsi="Garamond"/>
-        </w:rPr>
-      </w:pPr>
-      <w:r>
-        <w:rPr>
-          <w:rFonts w:ascii="Garamond" w:hAnsi="Garamond"/>
-        </w:rPr>
-        <w:t>Finalist, 2011, 2012 INFORMS Frank M. Bass Best Dissertation Paper Award.</w:t>
-      </w:r>
-    </w:p>
-    <w:p>
-      <w:pPr>
-        <w:numPr>
-          <w:ilvl w:val="1"/>
-          <w:numId w:val="23"/>
-        </w:numPr>
-        <w:tabs>
-          <w:tab w:val="left" w:pos="360"/>
-          <w:tab w:val="right" w:pos="8640"/>
-        </w:tabs>
-        <w:rPr>
-          <w:rFonts w:ascii="Garamond" w:hAnsi="Garamond"/>
-        </w:rPr>
-      </w:pPr>
-      <w:r>
-        <w:rPr>
-          <w:rFonts w:ascii="Garamond" w:hAnsi="Garamond"/>
-        </w:rPr>
-        <w:t>Finalist, 2019 INFORMS Long Term Impact Award</w:t>
-      </w:r>
-    </w:p>
-    <w:p>
-      <w:pPr>
-        <w:numPr>
-          <w:ilvl w:val="0"/>
-          <w:numId w:val="23"/>
-        </w:numPr>
-        <w:tabs>
-          <w:tab w:val="left" w:pos="360"/>
-          <w:tab w:val="right" w:pos="8640"/>
-        </w:tabs>
-        <w:rPr>
-          <w:rFonts w:ascii="Garamond" w:hAnsi="Garamond"/>
-        </w:rPr>
-      </w:pPr>
-      <w:r>
-        <w:rPr>
-          <w:rFonts w:ascii="Garamond" w:hAnsi="Garamond"/>
-        </w:rPr>
-        <w:t xml:space="preserve">Yao, Song and Carl F. Mela (2009), “Sponsored Search Auctions: Research Opportunities in Marketing,” </w:t>
-      </w:r>
-      <w:r>
-        <w:rPr>
-          <w:rFonts w:ascii="Garamond" w:hAnsi="Garamond"/>
-          <w:i/>
-        </w:rPr>
-        <w:t>Foundations and Trends in Marketing</w:t>
-      </w:r>
-      <w:r>
-        <w:rPr>
-          <w:rFonts w:ascii="Garamond" w:hAnsi="Garamond"/>
-        </w:rPr>
-        <w:t xml:space="preserve">, 3 (2), </w:t>
-      </w:r>
-      <w:r>
-        <w:rPr>
-          <w:rFonts w:ascii="Garamond" w:hAnsi="Garamond"/>
-        </w:rPr>
-        <w:t xml:space="preserve">pp. </w:t>
-      </w:r>
-      <w:r>
-        <w:rPr>
-          <w:rFonts w:ascii="Garamond" w:hAnsi="Garamond"/>
-        </w:rPr>
-        <w:t xml:space="preserve">75-126. </w:t>
-      </w:r>
-    </w:p>
-    <w:p>
-      <w:pPr>
-        <w:numPr>
-          <w:ilvl w:val="0"/>
-          <w:numId w:val="23"/>
-        </w:numPr>
-        <w:tabs>
-          <w:tab w:val="left" w:pos="360"/>
-          <w:tab w:val="right" w:pos="8640"/>
-        </w:tabs>
-        <w:rPr>
-          <w:rFonts w:ascii="Garamond" w:hAnsi="Garamond"/>
-        </w:rPr>
-      </w:pPr>
-      <w:r>
-        <w:rPr>
-          <w:rFonts w:ascii="Garamond" w:hAnsi="Garamond"/>
-        </w:rPr>
-        <w:t xml:space="preserve">Yao, Song and Carl F. Mela (2008), “Online Auction Demand,” </w:t>
-      </w:r>
-      <w:r>
-        <w:rPr>
-          <w:rFonts w:ascii="Garamond" w:hAnsi="Garamond"/>
-          <w:i/>
-        </w:rPr>
-        <w:t>Marketing Science</w:t>
-      </w:r>
-      <w:r>
-        <w:rPr>
-          <w:rFonts w:ascii="Garamond" w:hAnsi="Garamond"/>
-        </w:rPr>
-        <w:t xml:space="preserve">, 27 (5), </w:t>
-      </w:r>
-      <w:r>
-        <w:rPr>
-          <w:rFonts w:ascii="Garamond" w:hAnsi="Garamond"/>
-        </w:rPr>
-        <w:t xml:space="preserve">pp. </w:t>
-      </w:r>
-      <w:r>
-        <w:rPr>
-          <w:rFonts w:ascii="Garamond" w:hAnsi="Garamond"/>
-        </w:rPr>
-        <w:t>861–885.</w:t>
-      </w:r>
-    </w:p>
-    <w:p>
-      <w:pPr>
-        <w:numPr>
-          <w:ilvl w:val="1"/>
-          <w:numId w:val="23"/>
-        </w:numPr>
-        <w:tabs>
-          <w:tab w:val="left" w:pos="360"/>
-          <w:tab w:val="right" w:pos="8640"/>
-        </w:tabs>
-        <w:rPr>
-          <w:rFonts w:ascii="Garamond" w:hAnsi="Garamond"/>
-        </w:rPr>
-      </w:pPr>
-      <w:r>
-        <w:rPr>
-          <w:rFonts w:ascii="Garamond" w:hAnsi="Garamond"/>
-        </w:rPr>
-        <w:t>Finalist, 2008 INFORMS John D.C. Little Best Paper Award</w:t>
-      </w:r>
-    </w:p>
-    <w:p>
-      <w:pPr>
-        <w:numPr>
-          <w:ilvl w:val="1"/>
-          <w:numId w:val="23"/>
-        </w:numPr>
-        <w:tabs>
-          <w:tab w:val="left" w:pos="360"/>
-          <w:tab w:val="right" w:pos="8640"/>
-        </w:tabs>
-        <w:rPr>
-          <w:rFonts w:ascii="Garamond" w:hAnsi="Garamond"/>
-        </w:rPr>
-      </w:pPr>
-      <w:r>
-        <w:rPr>
-          <w:rFonts w:ascii="Garamond" w:hAnsi="Garamond"/>
-        </w:rPr>
-        <w:t>Finalist</w:t>
-      </w:r>
-      <w:r>
-        <w:rPr>
-          <w:rFonts w:ascii="Garamond" w:hAnsi="Garamond"/>
-        </w:rPr>
-        <w:t>, 2017 INFORMS Long Term Impact Award</w:t>
-      </w:r>
-    </w:p>
-    <w:p>
-      <w:pPr>
-        <w:tabs>
-          <w:tab w:val="left" w:pos="360"/>
-          <w:tab w:val="left" w:pos="720"/>
-          <w:tab w:val="right" w:pos="8640"/>
-        </w:tabs>
-        <w:jc w:val="both"/>
-        <w:rPr>
-          <w:rFonts w:ascii="Garamond" w:hAnsi="Garamond"/>
-        </w:rPr>
-      </w:pPr>
-    </w:p>
-    <w:p>
-      <w:pPr>
-        <w:tabs>
-          <w:tab w:val="left" w:pos="360"/>
-          <w:tab w:val="left" w:pos="720"/>
-          <w:tab w:val="right" w:pos="8640"/>
-        </w:tabs>
-        <w:jc w:val="both"/>
-        <w:rPr>
-          <w:rFonts w:ascii="Garamond" w:hAnsi="Garamond"/>
-        </w:rPr>
-      </w:pPr>
-      <w:r>
-        <w:rPr>
-          <w:rFonts w:ascii="Garamond" w:hAnsi="Garamond"/>
-        </w:rPr>
-        <w:tab/>
-      </w:r>
-      <w:r>
-        <w:rPr>
-          <w:rFonts w:ascii="Garamond" w:hAnsi="Garamond"/>
-        </w:rPr>
-        <w:t>Work</w:t>
-      </w:r>
-      <w:r>
-        <w:rPr>
-          <w:rFonts w:ascii="Garamond" w:hAnsi="Garamond"/>
-        </w:rPr>
-        <w:t>ing Paper</w:t>
-      </w:r>
-      <w:r>
-        <w:rPr>
-          <w:rFonts w:ascii="Garamond" w:hAnsi="Garamond"/>
-        </w:rPr>
-        <w:t>:</w:t>
-      </w:r>
-    </w:p>
-    <w:p>
-      <w:pPr>
-        <w:numPr>
-          <w:ilvl w:val="0"/>
-          <w:numId w:val="8"/>
-        </w:numPr>
-        <w:tabs>
-          <w:tab w:val="left" w:pos="360"/>
-          <w:tab w:val="right" w:pos="8640"/>
-        </w:tabs>
-        <w:rPr>
-          <w:rFonts w:ascii="Garamond" w:hAnsi="Garamond"/>
-        </w:rPr>
-      </w:pPr>
-      <w:r>
-        <w:rPr>
-          <w:rFonts w:ascii="Garamond" w:hAnsi="Garamond"/>
-        </w:rPr>
-        <w:t xml:space="preserve">Yoo, </w:t>
-      </w:r>
-      <w:proofErr w:type="spellStart"/>
-      <w:r>
-        <w:rPr>
-          <w:rFonts w:ascii="Garamond" w:hAnsi="Garamond"/>
-        </w:rPr>
-        <w:t>Hyesung</w:t>
-      </w:r>
-      <w:proofErr w:type="spellEnd"/>
-      <w:r>
-        <w:rPr>
-          <w:rFonts w:ascii="Garamond" w:hAnsi="Garamond"/>
-        </w:rPr>
-        <w:t xml:space="preserve">, Song Yao, Ravi Bapna, and Jui </w:t>
-      </w:r>
-      <w:proofErr w:type="spellStart"/>
-      <w:r>
-        <w:rPr>
-          <w:rFonts w:ascii="Garamond" w:hAnsi="Garamond"/>
-        </w:rPr>
-        <w:t>Ramaprasad</w:t>
-      </w:r>
-      <w:proofErr w:type="spellEnd"/>
+        <w:t xml:space="preserve"> Wang, Tat Chan, and Song Yao</w:t>
+      </w:r>
       <w:r>
         <w:rPr>
           <w:rFonts w:ascii="Garamond" w:hAnsi="Garamond"/>
@@ -2278,7 +2428,7 @@
         <w:rPr>
           <w:rFonts w:ascii="Garamond" w:hAnsi="Garamond"/>
         </w:rPr>
-        <w:t xml:space="preserve">, “Search Frictions, Sorting and Matching in Two-Sided Markets,” Reject and Resubmit </w:t>
+        <w:t xml:space="preserve">, “Using Field Experiments to Infer Cross-Side Network Effects in the Ride-Sharing Market,” Reject and Resubmit </w:t>
       </w:r>
       <w:r>
         <w:rPr>
@@ -2307,33 +2457,87 @@
         <w:rPr>
           <w:rFonts w:ascii="Garamond" w:hAnsi="Garamond"/>
         </w:rPr>
-        <w:t xml:space="preserve">Yoo, </w:t>
+        <w:t xml:space="preserve">Zhang, Kenan, </w:t>
       </w:r>
       <w:proofErr w:type="spellStart"/>
       <w:r>
         <w:rPr>
           <w:rFonts w:ascii="Garamond" w:hAnsi="Garamond"/>
         </w:rPr>
-        <w:t>Hyesung</w:t>
+        <w:t>Hongyu</w:t>
       </w:r>
       <w:proofErr w:type="spellEnd"/>
       <w:r>
         <w:rPr>
           <w:rFonts w:ascii="Garamond" w:hAnsi="Garamond"/>
         </w:rPr>
-        <w:t>, Maria Ana Vitorino, and Song Yao</w:t>
-      </w:r>
-      <w:r>
-        <w:rPr>
-          <w:rFonts w:ascii="Garamond" w:hAnsi="Garamond"/>
-        </w:rPr>
-        <w:t xml:space="preserve"> (2022)</w:t>
-      </w:r>
-      <w:r>
-        <w:rPr>
-          <w:rFonts w:ascii="Garamond" w:hAnsi="Garamond"/>
-        </w:rPr>
-        <w:t>, “Hospital Competition and Quality: Evidence from the Entry of High-Speed Train in South Korea.”</w:t>
+        <w:t xml:space="preserve"> Chen, Song Yao, </w:t>
+      </w:r>
+      <w:proofErr w:type="spellStart"/>
+      <w:r>
+        <w:rPr>
+          <w:rFonts w:ascii="Garamond" w:hAnsi="Garamond"/>
+        </w:rPr>
+        <w:t>Linli</w:t>
+      </w:r>
+      <w:proofErr w:type="spellEnd"/>
+      <w:r>
+        <w:rPr>
+          <w:rFonts w:ascii="Garamond" w:hAnsi="Garamond"/>
+        </w:rPr>
+        <w:t xml:space="preserve"> Xu, </w:t>
+      </w:r>
+      <w:proofErr w:type="spellStart"/>
+      <w:r>
+        <w:rPr>
+          <w:rFonts w:ascii="Garamond" w:hAnsi="Garamond"/>
+        </w:rPr>
+        <w:t>Jiaoju</w:t>
+      </w:r>
+      <w:proofErr w:type="spellEnd"/>
+      <w:r>
+        <w:rPr>
+          <w:rFonts w:ascii="Garamond" w:hAnsi="Garamond"/>
+        </w:rPr>
+        <w:t xml:space="preserve"> Ge, Xiaobo Liu, and Yu (Marco) </w:t>
+      </w:r>
+      <w:proofErr w:type="spellStart"/>
+      <w:r>
+        <w:rPr>
+          <w:rFonts w:ascii="Garamond" w:hAnsi="Garamond"/>
+        </w:rPr>
+        <w:t>Nie</w:t>
+      </w:r>
+      <w:proofErr w:type="spellEnd"/>
+      <w:r>
+        <w:rPr>
+          <w:rFonts w:ascii="Garamond" w:hAnsi="Garamond"/>
+        </w:rPr>
+        <w:t xml:space="preserve"> (2019)</w:t>
+      </w:r>
+      <w:r>
+        <w:rPr>
+          <w:rFonts w:ascii="Garamond" w:hAnsi="Garamond"/>
+        </w:rPr>
+        <w:t>, “</w:t>
+      </w:r>
+      <w:r>
+        <w:rPr>
+          <w:rFonts w:ascii="Garamond" w:hAnsi="Garamond"/>
+        </w:rPr>
+        <w:t>An Efficiency Paradox of Uberization</w:t>
+      </w:r>
+      <w:r>
+        <w:rPr>
+          <w:rFonts w:ascii="Garamond" w:hAnsi="Garamond"/>
+        </w:rPr>
+        <w:t>.</w:t>
+      </w:r>
+      <w:r>
+        <w:rPr>
+          <w:rFonts w:ascii="Garamond" w:hAnsi="Garamond"/>
+        </w:rPr>
+        <w:t xml:space="preserve">” </w:t>
       </w:r>
     </w:p>
     <w:p>
@@ -2350,367 +2554,117 @@
           <w:rFonts w:ascii="Garamond" w:hAnsi="Garamond"/>
         </w:rPr>
       </w:pPr>
+      <w:r>
+        <w:rPr>
+          <w:rFonts w:ascii="Garamond" w:hAnsi="Garamond"/>
+        </w:rPr>
+        <w:t xml:space="preserve">Stephan Seiler, Song Yao, and Georgios </w:t>
+      </w:r>
       <w:proofErr w:type="spellStart"/>
       <w:r>
         <w:rPr>
           <w:rFonts w:ascii="Garamond" w:hAnsi="Garamond"/>
         </w:rPr>
-        <w:lastRenderedPageBreak/>
-        <w:t>Karaman</w:t>
+        <w:t>Zervas</w:t>
       </w:r>
       <w:proofErr w:type="spellEnd"/>
       <w:r>
         <w:rPr>
           <w:rFonts w:ascii="Garamond" w:hAnsi="Garamond"/>
         </w:rPr>
-        <w:t xml:space="preserve">, Hulya, </w:t>
+        <w:t xml:space="preserve"> (2019),</w:t>
+      </w:r>
+      <w:r>
+        <w:rPr>
+          <w:rFonts w:ascii="Garamond" w:hAnsi="Garamond"/>
+        </w:rPr>
+        <w:t xml:space="preserve"> “Causal Inference in Word-of-Mouth Research: Methods and Results,” in preparation for </w:t>
+      </w:r>
+      <w:r>
+        <w:rPr>
+          <w:rFonts w:ascii="Garamond" w:hAnsi="Garamond"/>
+          <w:i/>
+        </w:rPr>
+        <w:t>Customer Analytics for Maximum Impact: Academic Insights and Business Use Cases</w:t>
+      </w:r>
+      <w:r>
+        <w:rPr>
+          <w:rFonts w:ascii="Garamond" w:hAnsi="Garamond"/>
+        </w:rPr>
+        <w:t>, Taylor &amp; Francis (CRC Press), edited by S. Seetharaman.</w:t>
+      </w:r>
+    </w:p>
+    <w:p>
+      <w:pPr>
+        <w:tabs>
+          <w:tab w:val="left" w:pos="360"/>
+          <w:tab w:val="right" w:pos="8640"/>
+        </w:tabs>
+        <w:ind w:left="360"/>
+        <w:rPr>
+          <w:rFonts w:ascii="Garamond" w:hAnsi="Garamond"/>
+          <w:b/>
+        </w:rPr>
+      </w:pPr>
+    </w:p>
+    <w:p>
+      <w:pPr>
+        <w:tabs>
+          <w:tab w:val="left" w:pos="360"/>
+          <w:tab w:val="left" w:pos="720"/>
+          <w:tab w:val="right" w:pos="8640"/>
+        </w:tabs>
+        <w:jc w:val="both"/>
+        <w:rPr>
+          <w:rFonts w:ascii="Garamond" w:hAnsi="Garamond"/>
+        </w:rPr>
+      </w:pPr>
+      <w:r>
+        <w:rPr>
+          <w:rFonts w:ascii="Garamond" w:hAnsi="Garamond"/>
+        </w:rPr>
+        <w:tab/>
+      </w:r>
+      <w:r>
+        <w:rPr>
+          <w:rFonts w:ascii="Garamond" w:hAnsi="Garamond"/>
+        </w:rPr>
+        <w:t>Work in progress</w:t>
+      </w:r>
+    </w:p>
+    <w:p>
+      <w:pPr>
+        <w:numPr>
+          <w:ilvl w:val="0"/>
+          <w:numId w:val="8"/>
+        </w:numPr>
+        <w:tabs>
+          <w:tab w:val="left" w:pos="360"/>
+          <w:tab w:val="right" w:pos="8640"/>
+        </w:tabs>
+        <w:rPr>
+          <w:rFonts w:ascii="Garamond" w:hAnsi="Garamond"/>
+        </w:rPr>
+      </w:pPr>
+      <w:r>
+        <w:rPr>
+          <w:rFonts w:ascii="Garamond" w:hAnsi="Garamond"/>
+        </w:rPr>
+        <w:t xml:space="preserve">Wang, Zack, </w:t>
       </w:r>
       <w:proofErr w:type="spellStart"/>
       <w:r>
         <w:rPr>
           <w:rFonts w:ascii="Garamond" w:hAnsi="Garamond"/>
         </w:rPr>
-        <w:t>Cheolho</w:t>
+        <w:t>Yanyi</w:t>
       </w:r>
       <w:proofErr w:type="spellEnd"/>
       <w:r>
         <w:rPr>
           <w:rFonts w:ascii="Garamond" w:hAnsi="Garamond"/>
         </w:rPr>
-        <w:t xml:space="preserve"> Song, Tat Chan, and Song Yao</w:t>
-      </w:r>
-      <w:r>
-        <w:rPr>
-          <w:rFonts w:ascii="Garamond" w:hAnsi="Garamond"/>
-        </w:rPr>
-        <w:t xml:space="preserve"> (2022)</w:t>
-      </w:r>
-      <w:r>
-        <w:rPr>
-          <w:rFonts w:ascii="Garamond" w:hAnsi="Garamond"/>
-        </w:rPr>
-        <w:t>,</w:t>
-      </w:r>
-      <w:r>
-        <w:rPr>
-          <w:rFonts w:ascii="Garamond" w:hAnsi="Garamond"/>
-        </w:rPr>
-        <w:t xml:space="preserve"> </w:t>
-      </w:r>
-      <w:r>
-        <w:rPr>
-          <w:rFonts w:ascii="Garamond" w:hAnsi="Garamond"/>
-        </w:rPr>
-        <w:t xml:space="preserve">“Spillover Effects of Online Reviews: Evidence </w:t>
-      </w:r>
-      <w:r>
-        <w:rPr>
-          <w:rFonts w:ascii="Garamond" w:hAnsi="Garamond"/>
-        </w:rPr>
-        <w:t>f</w:t>
-      </w:r>
-      <w:r>
-        <w:rPr>
-          <w:rFonts w:ascii="Garamond" w:hAnsi="Garamond"/>
-        </w:rPr>
-        <w:t xml:space="preserve">rom the Hotel Industry,” </w:t>
-      </w:r>
-    </w:p>
-    <w:p>
-      <w:pPr>
-        <w:numPr>
-          <w:ilvl w:val="0"/>
-          <w:numId w:val="8"/>
-        </w:numPr>
-        <w:tabs>
-          <w:tab w:val="left" w:pos="360"/>
-          <w:tab w:val="right" w:pos="8640"/>
-        </w:tabs>
-        <w:rPr>
-          <w:rFonts w:ascii="Garamond" w:hAnsi="Garamond"/>
-        </w:rPr>
-      </w:pPr>
-      <w:r>
-        <w:rPr>
-          <w:rFonts w:ascii="Garamond" w:hAnsi="Garamond"/>
-        </w:rPr>
-        <w:t xml:space="preserve">Wang, Chong Bo (Zack), </w:t>
-      </w:r>
-      <w:proofErr w:type="spellStart"/>
-      <w:r>
-        <w:rPr>
-          <w:rFonts w:ascii="Garamond" w:hAnsi="Garamond"/>
-        </w:rPr>
-        <w:t>Qiyuan</w:t>
-      </w:r>
-      <w:proofErr w:type="spellEnd"/>
-      <w:r>
-        <w:rPr>
-          <w:rFonts w:ascii="Garamond" w:hAnsi="Garamond"/>
-        </w:rPr>
-        <w:t xml:space="preserve"> Wang, Tat Chan, and Song Yao</w:t>
-      </w:r>
-      <w:r>
-        <w:rPr>
-          <w:rFonts w:ascii="Garamond" w:hAnsi="Garamond"/>
-        </w:rPr>
-        <w:t xml:space="preserve"> (2022)</w:t>
-      </w:r>
-      <w:r>
-        <w:rPr>
-          <w:rFonts w:ascii="Garamond" w:hAnsi="Garamond"/>
-        </w:rPr>
-        <w:t xml:space="preserve">, “Using Field Experiments to Infer Cross-Side Network Effects in the Ride-Sharing Market,” Reject and Resubmit </w:t>
-      </w:r>
-      <w:r>
-        <w:rPr>
-          <w:rFonts w:ascii="Garamond" w:hAnsi="Garamond"/>
-          <w:i/>
-          <w:iCs/>
-        </w:rPr>
-        <w:t>Marketing Science</w:t>
-      </w:r>
-    </w:p>
-    <w:p>
-      <w:pPr>
-        <w:numPr>
-          <w:ilvl w:val="0"/>
-          <w:numId w:val="8"/>
-        </w:numPr>
-        <w:tabs>
-          <w:tab w:val="left" w:pos="360"/>
-          <w:tab w:val="right" w:pos="8640"/>
-        </w:tabs>
-        <w:rPr>
-          <w:rFonts w:ascii="Garamond" w:hAnsi="Garamond"/>
-        </w:rPr>
-      </w:pPr>
-      <w:r>
-        <w:rPr>
-          <w:rFonts w:ascii="Garamond" w:hAnsi="Garamond"/>
-        </w:rPr>
-        <w:t xml:space="preserve">Zhang, Kenan, </w:t>
-      </w:r>
-      <w:proofErr w:type="spellStart"/>
-      <w:r>
-        <w:rPr>
-          <w:rFonts w:ascii="Garamond" w:hAnsi="Garamond"/>
-        </w:rPr>
-        <w:t>Hongyu</w:t>
-      </w:r>
-      <w:proofErr w:type="spellEnd"/>
-      <w:r>
-        <w:rPr>
-          <w:rFonts w:ascii="Garamond" w:hAnsi="Garamond"/>
-        </w:rPr>
-        <w:t xml:space="preserve"> Chen, Song Yao, </w:t>
-      </w:r>
-      <w:proofErr w:type="spellStart"/>
-      <w:r>
-        <w:rPr>
-          <w:rFonts w:ascii="Garamond" w:hAnsi="Garamond"/>
-        </w:rPr>
-        <w:t>Linli</w:t>
-      </w:r>
-      <w:proofErr w:type="spellEnd"/>
-      <w:r>
-        <w:rPr>
-          <w:rFonts w:ascii="Garamond" w:hAnsi="Garamond"/>
-        </w:rPr>
-        <w:t xml:space="preserve"> Xu, </w:t>
-      </w:r>
-      <w:proofErr w:type="spellStart"/>
-      <w:r>
-        <w:rPr>
-          <w:rFonts w:ascii="Garamond" w:hAnsi="Garamond"/>
-        </w:rPr>
-        <w:t>Jiaoju</w:t>
-      </w:r>
-      <w:proofErr w:type="spellEnd"/>
-      <w:r>
-        <w:rPr>
-          <w:rFonts w:ascii="Garamond" w:hAnsi="Garamond"/>
-        </w:rPr>
-        <w:t xml:space="preserve"> Ge, Xiaobo Liu, and Yu (Marco) </w:t>
-      </w:r>
-      <w:proofErr w:type="spellStart"/>
-      <w:r>
-        <w:rPr>
-          <w:rFonts w:ascii="Garamond" w:hAnsi="Garamond"/>
-        </w:rPr>
-        <w:t>Nie</w:t>
-      </w:r>
-      <w:proofErr w:type="spellEnd"/>
-      <w:r>
-        <w:rPr>
-          <w:rFonts w:ascii="Garamond" w:hAnsi="Garamond"/>
-        </w:rPr>
-        <w:t xml:space="preserve"> (2019)</w:t>
-      </w:r>
-      <w:r>
-        <w:rPr>
-          <w:rFonts w:ascii="Garamond" w:hAnsi="Garamond"/>
-        </w:rPr>
-        <w:t>, “</w:t>
-      </w:r>
-      <w:r>
-        <w:rPr>
-          <w:rFonts w:ascii="Garamond" w:hAnsi="Garamond"/>
-        </w:rPr>
-        <w:t>An Efficiency Paradox of Uberization</w:t>
-      </w:r>
-      <w:r>
-        <w:rPr>
-          <w:rFonts w:ascii="Garamond" w:hAnsi="Garamond"/>
-        </w:rPr>
-        <w:t>.</w:t>
-      </w:r>
-      <w:r>
-        <w:rPr>
-          <w:rFonts w:ascii="Garamond" w:hAnsi="Garamond"/>
-        </w:rPr>
-        <w:t xml:space="preserve">” </w:t>
-      </w:r>
-    </w:p>
-    <w:p>
-      <w:pPr>
-        <w:numPr>
-          <w:ilvl w:val="0"/>
-          <w:numId w:val="8"/>
-        </w:numPr>
-        <w:tabs>
-          <w:tab w:val="left" w:pos="360"/>
-          <w:tab w:val="right" w:pos="8640"/>
-        </w:tabs>
-        <w:rPr>
-          <w:rFonts w:ascii="Garamond" w:hAnsi="Garamond"/>
-        </w:rPr>
-      </w:pPr>
-      <w:r>
-        <w:rPr>
-          <w:rFonts w:ascii="Garamond" w:hAnsi="Garamond"/>
-        </w:rPr>
-        <w:t xml:space="preserve">Stephan Seiler, Song Yao, and Georgios </w:t>
-      </w:r>
-      <w:proofErr w:type="spellStart"/>
-      <w:r>
-        <w:rPr>
-          <w:rFonts w:ascii="Garamond" w:hAnsi="Garamond"/>
-        </w:rPr>
-        <w:t>Zervas</w:t>
-      </w:r>
-      <w:proofErr w:type="spellEnd"/>
-      <w:r>
-        <w:rPr>
-          <w:rFonts w:ascii="Garamond" w:hAnsi="Garamond"/>
-        </w:rPr>
-        <w:t xml:space="preserve"> (2019),</w:t>
-      </w:r>
-      <w:r>
-        <w:rPr>
-          <w:rFonts w:ascii="Garamond" w:hAnsi="Garamond"/>
-        </w:rPr>
-        <w:t xml:space="preserve"> “Causal Inference in Word-of-Mouth Research: Methods and Results,” in preparation for </w:t>
-      </w:r>
-      <w:r>
-        <w:rPr>
-          <w:rFonts w:ascii="Garamond" w:hAnsi="Garamond"/>
-          <w:i/>
-        </w:rPr>
-        <w:t>Customer Analytics for Maximum Impact: Academic Insights and Business Use Cases</w:t>
-      </w:r>
-      <w:r>
-        <w:rPr>
-          <w:rFonts w:ascii="Garamond" w:hAnsi="Garamond"/>
-        </w:rPr>
-        <w:t>, Taylor &amp; Francis (CRC Press), edited by S. Seetharaman.</w:t>
-      </w:r>
-    </w:p>
-    <w:p>
-      <w:pPr>
-        <w:tabs>
-          <w:tab w:val="left" w:pos="360"/>
-          <w:tab w:val="right" w:pos="8640"/>
-        </w:tabs>
-        <w:ind w:left="360"/>
-        <w:rPr>
-          <w:rFonts w:ascii="Garamond" w:hAnsi="Garamond"/>
-          <w:b/>
-        </w:rPr>
-      </w:pPr>
-    </w:p>
-    <w:p>
-      <w:pPr>
-        <w:tabs>
-          <w:tab w:val="left" w:pos="360"/>
-          <w:tab w:val="left" w:pos="720"/>
-          <w:tab w:val="right" w:pos="8640"/>
-        </w:tabs>
-        <w:jc w:val="both"/>
-        <w:rPr>
-          <w:rFonts w:ascii="Garamond" w:hAnsi="Garamond"/>
-        </w:rPr>
-      </w:pPr>
-      <w:r>
-        <w:rPr>
-          <w:rFonts w:ascii="Garamond" w:hAnsi="Garamond"/>
-        </w:rPr>
-        <w:tab/>
-      </w:r>
-      <w:r>
-        <w:rPr>
-          <w:rFonts w:ascii="Garamond" w:hAnsi="Garamond"/>
-        </w:rPr>
-        <w:t>Work in progress</w:t>
-      </w:r>
-    </w:p>
-    <w:p>
-      <w:pPr>
-        <w:numPr>
-          <w:ilvl w:val="0"/>
-          <w:numId w:val="8"/>
-        </w:numPr>
-        <w:tabs>
-          <w:tab w:val="left" w:pos="360"/>
-          <w:tab w:val="right" w:pos="8640"/>
-        </w:tabs>
-        <w:rPr>
-          <w:rFonts w:ascii="Garamond" w:hAnsi="Garamond"/>
-        </w:rPr>
-      </w:pPr>
-      <w:r>
-        <w:rPr>
-          <w:rFonts w:ascii="Garamond" w:hAnsi="Garamond"/>
-        </w:rPr>
-        <w:t xml:space="preserve">Wang, Zack, </w:t>
-      </w:r>
-      <w:proofErr w:type="spellStart"/>
-      <w:r>
-        <w:rPr>
-          <w:rFonts w:ascii="Garamond" w:hAnsi="Garamond"/>
-        </w:rPr>
-        <w:t>Yanyi</w:t>
-      </w:r>
-      <w:proofErr w:type="spellEnd"/>
-      <w:r>
-        <w:rPr>
-          <w:rFonts w:ascii="Garamond" w:hAnsi="Garamond"/>
-        </w:rPr>
-        <w:t xml:space="preserve"> </w:t>
-      </w:r>
-      <w:proofErr w:type="spellStart"/>
-      <w:r>
-        <w:rPr>
-          <w:rFonts w:ascii="Garamond" w:hAnsi="Garamond"/>
-        </w:rPr>
-        <w:t>Leng</w:t>
-      </w:r>
-      <w:proofErr w:type="spellEnd"/>
-      <w:r>
-        <w:rPr>
-          <w:rFonts w:ascii="Garamond" w:hAnsi="Garamond"/>
-        </w:rPr>
-        <w:t xml:space="preserve">, Nan Zhao, Stephen </w:t>
+        <w:t xml:space="preserve"> Leng, Nan Zhao, Stephen </w:t>
       </w:r>
       <w:proofErr w:type="spellStart"/>
       <w:r>
@@ -3204,21 +3158,7 @@
         <w:rPr>
           <w:rFonts w:ascii="Garamond" w:hAnsi="Garamond"/>
         </w:rPr>
-        <w:t xml:space="preserve"> Research Grant #4-1849, 2014 (joint with </w:t>
-      </w:r>
-      <w:proofErr w:type="spellStart"/>
-      <w:r>
-        <w:rPr>
-          <w:rFonts w:ascii="Garamond" w:hAnsi="Garamond"/>
-        </w:rPr>
-        <w:t>Yuxin</w:t>
-      </w:r>
-      <w:proofErr w:type="spellEnd"/>
-      <w:r>
-        <w:rPr>
-          <w:rFonts w:ascii="Garamond" w:hAnsi="Garamond"/>
-        </w:rPr>
-        <w:t xml:space="preserve"> Chen)</w:t>
+        <w:t xml:space="preserve"> Research Grant #4-1849, 2014 (joint with Yuxin Chen)</w:t>
       </w:r>
     </w:p>
     <w:p>
@@ -11831,7 +11771,6 @@
   <w:style w:type="character" w:default="1" w:styleId="DefaultParagraphFont">
     <w:name w:val="Default Paragraph Font"/>
     <w:uiPriority w:val="1"/>
-    <w:semiHidden/>
     <w:unhideWhenUsed/>
   </w:style>
   <w:style w:type="table" w:default="1" w:styleId="TableNormal">

</xml_diff>

<commit_message>
very very minor update to CV
</commit_message>
<xml_diff>
--- a/Public/CV_Yao.docx
+++ b/Public/CV_Yao.docx
@@ -13,7 +13,7 @@
         <w:rPr>
           <w:rFonts w:ascii="Garamond" w:hAnsi="Garamond"/>
         </w:rPr>
-        <w:t>September</w:t>
+        <w:t>October</w:t>
       </w:r>
       <w:r>
         <w:rPr>
@@ -74,12 +74,6 @@
           <w:rFonts w:ascii="Garamond" w:hAnsi="Garamond" w:cs="Arial"/>
         </w:rPr>
         <w:t>Olin Business School</w:t>
-      </w:r>
-      <w:r>
-        <w:rPr>
-          <w:rFonts w:ascii="Garamond" w:hAnsi="Garamond" w:cs="Arial"/>
-        </w:rPr>
-        <w:t>,</w:t>
       </w:r>
       <w:r>
         <w:rPr>
@@ -2240,7 +2234,19 @@
         <w:rPr>
           <w:rFonts w:ascii="Garamond" w:hAnsi="Garamond"/>
         </w:rPr>
-        <w:t xml:space="preserve"> (2022)</w:t>
+        <w:t xml:space="preserve"> (202</w:t>
+      </w:r>
+      <w:r>
+        <w:rPr>
+          <w:rFonts w:ascii="Garamond" w:hAnsi="Garamond"/>
+        </w:rPr>
+        <w:t>3</w:t>
+      </w:r>
+      <w:r>
+        <w:rPr>
+          <w:rFonts w:ascii="Garamond" w:hAnsi="Garamond"/>
+        </w:rPr>
+        <w:t>)</w:t>
       </w:r>
       <w:r>
         <w:rPr>
@@ -2295,7 +2301,19 @@
         <w:rPr>
           <w:rFonts w:ascii="Garamond" w:hAnsi="Garamond"/>
         </w:rPr>
-        <w:t xml:space="preserve"> (2022)</w:t>
+        <w:t xml:space="preserve"> (202</w:t>
+      </w:r>
+      <w:r>
+        <w:rPr>
+          <w:rFonts w:ascii="Garamond" w:hAnsi="Garamond"/>
+        </w:rPr>
+        <w:t>3</w:t>
+      </w:r>
+      <w:r>
+        <w:rPr>
+          <w:rFonts w:ascii="Garamond" w:hAnsi="Garamond"/>
+        </w:rPr>
+        <w:t>)</w:t>
       </w:r>
       <w:r>
         <w:rPr>
@@ -11771,6 +11789,7 @@
   <w:style w:type="character" w:default="1" w:styleId="DefaultParagraphFont">
     <w:name w:val="Default Paragraph Font"/>
     <w:uiPriority w:val="1"/>
+    <w:semiHidden/>
     <w:unhideWhenUsed/>
   </w:style>
   <w:style w:type="table" w:default="1" w:styleId="TableNormal">

</xml_diff>